<commit_message>
CIV-11475 update docmosis templates
</commit_message>
<xml_diff>
--- a/docker/docmosis/templates/CV-UNS-STD-ENG-01378_13066.docx
+++ b/docker/docmosis/templates/CV-UNS-STD-ENG-01378_13066.docx
@@ -25,7 +25,47 @@
           <w:sz w:val="18"/>
           <w:szCs w:val="18"/>
         </w:rPr>
-        <w:t xml:space="preserve">&lt;&lt;{dateFormat($nowUTC </w:t>
+        <w:t>&lt;&lt;{</w:t>
+      </w:r>
+      <w:proofErr w:type="spellStart"/>
+      <w:r>
+        <w:rPr>
+          <w:rFonts w:ascii="Arial" w:hAnsi="Arial" w:cs="Arial"/>
+          <w:color w:val="000000" w:themeColor="text1"/>
+          <w:sz w:val="18"/>
+          <w:szCs w:val="18"/>
+        </w:rPr>
+        <w:t>dateFormat</w:t>
+      </w:r>
+      <w:proofErr w:type="spellEnd"/>
+      <w:r>
+        <w:rPr>
+          <w:rFonts w:ascii="Arial" w:hAnsi="Arial" w:cs="Arial"/>
+          <w:color w:val="000000" w:themeColor="text1"/>
+          <w:sz w:val="18"/>
+          <w:szCs w:val="18"/>
+        </w:rPr>
+        <w:t>($</w:t>
+      </w:r>
+      <w:proofErr w:type="spellStart"/>
+      <w:r>
+        <w:rPr>
+          <w:rFonts w:ascii="Arial" w:hAnsi="Arial" w:cs="Arial"/>
+          <w:color w:val="000000" w:themeColor="text1"/>
+          <w:sz w:val="18"/>
+          <w:szCs w:val="18"/>
+        </w:rPr>
+        <w:t>nowUTC</w:t>
+      </w:r>
+      <w:proofErr w:type="spellEnd"/>
+      <w:r>
+        <w:rPr>
+          <w:rFonts w:ascii="Arial" w:hAnsi="Arial" w:cs="Arial"/>
+          <w:color w:val="000000" w:themeColor="text1"/>
+          <w:sz w:val="18"/>
+          <w:szCs w:val="18"/>
+        </w:rPr>
+        <w:t xml:space="preserve"> </w:t>
       </w:r>
       <w:r>
         <w:rPr>
@@ -34,7 +74,27 @@
           <w:sz w:val="18"/>
           <w:szCs w:val="18"/>
         </w:rPr>
-        <w:t xml:space="preserve">,‘d MMMM yyyy’)} </w:t>
+        <w:t xml:space="preserve">,‘d MMMM </w:t>
+      </w:r>
+      <w:proofErr w:type="spellStart"/>
+      <w:r>
+        <w:rPr>
+          <w:rFonts w:ascii="Arial" w:eastAsia="Times New Roman" w:hAnsi="Arial" w:cs="Arial"/>
+          <w:color w:val="000000" w:themeColor="text1"/>
+          <w:sz w:val="18"/>
+          <w:szCs w:val="18"/>
+        </w:rPr>
+        <w:t>yyyy</w:t>
+      </w:r>
+      <w:proofErr w:type="spellEnd"/>
+      <w:r>
+        <w:rPr>
+          <w:rFonts w:ascii="Arial" w:eastAsia="Times New Roman" w:hAnsi="Arial" w:cs="Arial"/>
+          <w:color w:val="000000" w:themeColor="text1"/>
+          <w:sz w:val="18"/>
+          <w:szCs w:val="18"/>
+        </w:rPr>
+        <w:t xml:space="preserve">’)} </w:t>
       </w:r>
       <w:r>
         <w:rPr>
@@ -160,12 +220,10 @@
           <w:sz w:val="28"/>
           <w:szCs w:val="28"/>
         </w:rPr>
-        <w:t>&lt;&lt;judgeName&gt;&gt;</w:t>
-      </w:r>
-    </w:p>
-    <w:p>
-      <w:pPr>
-        <w:jc w:val="center"/>
+        <w:t>&lt;&lt;</w:t>
+      </w:r>
+      <w:proofErr w:type="spellStart"/>
+      <w:r>
         <w:rPr>
           <w:rFonts w:ascii="Arial" w:hAnsi="Arial" w:cs="Arial"/>
           <w:b/>
@@ -173,6 +231,30 @@
           <w:sz w:val="28"/>
           <w:szCs w:val="28"/>
         </w:rPr>
+        <w:t>judgeName</w:t>
+      </w:r>
+      <w:proofErr w:type="spellEnd"/>
+      <w:r>
+        <w:rPr>
+          <w:rFonts w:ascii="Arial" w:hAnsi="Arial" w:cs="Arial"/>
+          <w:b/>
+          <w:color w:val="000000" w:themeColor="text1"/>
+          <w:sz w:val="28"/>
+          <w:szCs w:val="28"/>
+        </w:rPr>
+        <w:t>&gt;&gt;</w:t>
+      </w:r>
+    </w:p>
+    <w:p>
+      <w:pPr>
+        <w:jc w:val="center"/>
+        <w:rPr>
+          <w:rFonts w:ascii="Arial" w:hAnsi="Arial" w:cs="Arial"/>
+          <w:b/>
+          <w:color w:val="000000" w:themeColor="text1"/>
+          <w:sz w:val="28"/>
+          <w:szCs w:val="28"/>
+        </w:rPr>
       </w:pPr>
       <w:r>
         <w:rPr>
@@ -184,7 +266,21 @@
         <w:rPr>
           <w:rFonts w:ascii="Tahoma" w:hAnsi="Tahoma" w:cs="Tahoma"/>
         </w:rPr>
-        <w:t>&lt;&lt; caseNumber&gt;&gt;</w:t>
+        <w:t xml:space="preserve">&lt;&lt; </w:t>
+      </w:r>
+      <w:proofErr w:type="spellStart"/>
+      <w:r>
+        <w:rPr>
+          <w:rFonts w:ascii="Tahoma" w:hAnsi="Tahoma" w:cs="Tahoma"/>
+        </w:rPr>
+        <w:t>caseNumber</w:t>
+      </w:r>
+      <w:proofErr w:type="spellEnd"/>
+      <w:r>
+        <w:rPr>
+          <w:rFonts w:ascii="Tahoma" w:hAnsi="Tahoma" w:cs="Tahoma"/>
+        </w:rPr>
+        <w:t>&gt;&gt;</w:t>
       </w:r>
     </w:p>
     <w:p>
@@ -369,7 +465,7 @@
               </wp:inline>
             </w:drawing>
           </mc:Choice>
-          <mc:Fallback xmlns:pic="http://schemas.openxmlformats.org/drawingml/2006/picture" xmlns:a="http://schemas.openxmlformats.org/drawingml/2006/main" xmlns:arto="http://schemas.microsoft.com/office/word/2006/arto" xmlns:w16du="http://schemas.microsoft.com/office/word/2023/wordml/word16du">
+          <mc:Fallback xmlns:w16du="http://schemas.microsoft.com/office/word/2023/wordml/word16du" xmlns:arto="http://schemas.microsoft.com/office/word/2006/arto" xmlns:a="http://schemas.openxmlformats.org/drawingml/2006/main" xmlns:pic="http://schemas.openxmlformats.org/drawingml/2006/picture">
             <w:pict w14:anchorId="54704FB3">
               <v:group id="Group 2791" style="width:467.95pt;height:68.75pt;mso-position-horizontal-relative:char;mso-position-vertical-relative:line" coordsize="59429,8731" o:spid="_x0000_s1026" w14:anchorId="5797EDF8" o:gfxdata="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">
                 <v:shapetype id="_x0000_t75" coordsize="21600,21600" filled="f" stroked="f" o:spt="75" o:preferrelative="t" path="m@4@5l@4@11@9@11@9@5xe">
@@ -974,7 +1070,7 @@
               </wp:inline>
             </w:drawing>
           </mc:Choice>
-          <mc:Fallback xmlns:pic="http://schemas.openxmlformats.org/drawingml/2006/picture" xmlns:a="http://schemas.openxmlformats.org/drawingml/2006/main" xmlns:arto="http://schemas.microsoft.com/office/word/2006/arto" xmlns:w16du="http://schemas.microsoft.com/office/word/2023/wordml/word16du">
+          <mc:Fallback xmlns:w16du="http://schemas.microsoft.com/office/word/2023/wordml/word16du" xmlns:arto="http://schemas.microsoft.com/office/word/2006/arto" xmlns:a="http://schemas.openxmlformats.org/drawingml/2006/main" xmlns:pic="http://schemas.openxmlformats.org/drawingml/2006/picture">
             <w:pict w14:anchorId="2F5695A1">
               <v:group id="Group 2792" style="width:467.95pt;height:.75pt;mso-position-horizontal-relative:char;mso-position-vertical-relative:line" coordsize="59429,95" o:spid="_x0000_s1026" w14:anchorId="14BA9070" o:gfxdata="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">
                 <v:shape id="Shape 91" style="position:absolute;width:59429;height:0;visibility:visible;mso-wrap-style:square;v-text-anchor:top" coordsize="5942965,0" o:spid="_x0000_s1027" filled="f" path="m5942965,l,e" o:gfxdata="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">
@@ -1019,8 +1115,9 @@
           <w:szCs w:val="20"/>
           <w:lang w:val="en-US"/>
         </w:rPr>
-        <w:t> You must comply with the terms imposed upon you by this order otherwise your claim or the defence of it is liable to be struck out or some other sanction imposed. If you cannot comply, you are expected to make</w:t>
-      </w:r>
+        <w:t xml:space="preserve"> You must comply with the terms imposed upon you by this order otherwise your claim or the </w:t>
+      </w:r>
+      <w:proofErr w:type="spellStart"/>
       <w:r>
         <w:rPr>
           <w:rFonts w:ascii="Arial" w:hAnsi="Arial" w:cs="Arial"/>
@@ -1029,8 +1126,9 @@
           <w:szCs w:val="20"/>
           <w:lang w:val="en-US"/>
         </w:rPr>
-        <w:t xml:space="preserve"> a</w:t>
-      </w:r>
+        <w:t>defence</w:t>
+      </w:r>
+      <w:proofErr w:type="spellEnd"/>
       <w:r>
         <w:rPr>
           <w:rFonts w:ascii="Arial" w:hAnsi="Arial" w:cs="Arial"/>
@@ -1039,7 +1137,7 @@
           <w:szCs w:val="20"/>
           <w:lang w:val="en-US"/>
         </w:rPr>
-        <w:t xml:space="preserve"> formal application to the court before any deadline imposed upon you expires.</w:t>
+        <w:t xml:space="preserve"> of it is liable to be struck out or some other sanction imposed. If you cannot comply, you are expected to make</w:t>
       </w:r>
       <w:r>
         <w:rPr>
@@ -1049,6 +1147,26 @@
           <w:szCs w:val="20"/>
           <w:lang w:val="en-US"/>
         </w:rPr>
+        <w:t xml:space="preserve"> a</w:t>
+      </w:r>
+      <w:r>
+        <w:rPr>
+          <w:rFonts w:ascii="Arial" w:hAnsi="Arial" w:cs="Arial"/>
+          <w:bCs/>
+          <w:snapToGrid w:val="0"/>
+          <w:szCs w:val="20"/>
+          <w:lang w:val="en-US"/>
+        </w:rPr>
+        <w:t xml:space="preserve"> formal application to the court before any deadline imposed upon you expires.</w:t>
+      </w:r>
+      <w:r>
+        <w:rPr>
+          <w:rFonts w:ascii="Arial" w:hAnsi="Arial" w:cs="Arial"/>
+          <w:bCs/>
+          <w:snapToGrid w:val="0"/>
+          <w:szCs w:val="20"/>
+          <w:lang w:val="en-US"/>
+        </w:rPr>
         <w:br/>
       </w:r>
     </w:p>
@@ -1064,7 +1182,23 @@
           <w:rFonts w:ascii="Arial" w:hAnsi="Arial" w:cs="Arial"/>
           <w:lang w:val="en-US"/>
         </w:rPr>
-        <w:t>&lt;&lt;fastTrackJudgesRecital.input&gt;&gt;</w:t>
+        <w:t>&lt;&lt;</w:t>
+      </w:r>
+      <w:proofErr w:type="spellStart"/>
+      <w:r>
+        <w:rPr>
+          <w:rFonts w:ascii="Arial" w:hAnsi="Arial" w:cs="Arial"/>
+          <w:lang w:val="en-US"/>
+        </w:rPr>
+        <w:t>fastTrackJudgesRecital.input</w:t>
+      </w:r>
+      <w:proofErr w:type="spellEnd"/>
+      <w:r>
+        <w:rPr>
+          <w:rFonts w:ascii="Arial" w:hAnsi="Arial" w:cs="Arial"/>
+          <w:lang w:val="en-US"/>
+        </w:rPr>
+        <w:t>&gt;&gt;</w:t>
       </w:r>
     </w:p>
     <w:p>
@@ -1204,7 +1338,14 @@
         <w:rPr>
           <w:rFonts w:ascii="Arial" w:hAnsi="Arial" w:cs="Arial"/>
         </w:rPr>
-        <w:t>&lt;&lt;fastTrack</w:t>
+        <w:t>&lt;&lt;</w:t>
+      </w:r>
+      <w:proofErr w:type="spellStart"/>
+      <w:r>
+        <w:rPr>
+          <w:rFonts w:ascii="Arial" w:hAnsi="Arial" w:cs="Arial"/>
+        </w:rPr>
+        <w:t>fastTrack</w:t>
       </w:r>
       <w:r>
         <w:rPr>
@@ -1212,6 +1353,7 @@
         </w:rPr>
         <w:t>Allocation</w:t>
       </w:r>
+      <w:proofErr w:type="spellEnd"/>
       <w:r>
         <w:rPr>
           <w:rFonts w:ascii="Arial" w:hAnsi="Arial" w:cs="Arial"/>
@@ -1241,12 +1383,21 @@
         <w:lastRenderedPageBreak/>
         <w:t>&lt;&lt;cs_{</w:t>
       </w:r>
-      <w:r>
-        <w:rPr>
-          <w:rFonts w:ascii="Arial" w:hAnsi="Arial" w:cs="Arial"/>
-          <w:lang w:val="en-US"/>
-        </w:rPr>
-        <w:t>drawDirectionsOrderRequired=</w:t>
+      <w:proofErr w:type="spellStart"/>
+      <w:r>
+        <w:rPr>
+          <w:rFonts w:ascii="Arial" w:hAnsi="Arial" w:cs="Arial"/>
+          <w:lang w:val="en-US"/>
+        </w:rPr>
+        <w:t>drawDirectionsOrderRequired</w:t>
+      </w:r>
+      <w:proofErr w:type="spellEnd"/>
+      <w:r>
+        <w:rPr>
+          <w:rFonts w:ascii="Arial" w:hAnsi="Arial" w:cs="Arial"/>
+          <w:lang w:val="en-US"/>
+        </w:rPr>
+        <w:t>=</w:t>
       </w:r>
       <w:r>
         <w:rPr>
@@ -1327,12 +1478,21 @@
         </w:rPr>
         <w:t>&lt;&lt;cs_{</w:t>
       </w:r>
-      <w:r>
-        <w:rPr>
-          <w:rFonts w:ascii="Arial" w:hAnsi="Arial" w:cs="Arial"/>
-          <w:lang w:val="en-US"/>
-        </w:rPr>
-        <w:t>drawDirectionsOrderRequired=</w:t>
+      <w:proofErr w:type="spellStart"/>
+      <w:r>
+        <w:rPr>
+          <w:rFonts w:ascii="Arial" w:hAnsi="Arial" w:cs="Arial"/>
+          <w:lang w:val="en-US"/>
+        </w:rPr>
+        <w:t>drawDirectionsOrderRequired</w:t>
+      </w:r>
+      <w:proofErr w:type="spellEnd"/>
+      <w:r>
+        <w:rPr>
+          <w:rFonts w:ascii="Arial" w:hAnsi="Arial" w:cs="Arial"/>
+          <w:lang w:val="en-US"/>
+        </w:rPr>
+        <w:t>=</w:t>
       </w:r>
       <w:r>
         <w:rPr>
@@ -1347,7 +1507,23 @@
           <w:rFonts w:ascii="Arial" w:hAnsi="Arial" w:cs="Arial"/>
           <w:lang w:val="en-US"/>
         </w:rPr>
-        <w:t xml:space="preserve"> &amp;&amp; drawDirectionsOrder.judgementSum!=</w:t>
+        <w:t xml:space="preserve"> &amp;&amp; </w:t>
+      </w:r>
+      <w:proofErr w:type="spellStart"/>
+      <w:r>
+        <w:rPr>
+          <w:rFonts w:ascii="Arial" w:hAnsi="Arial" w:cs="Arial"/>
+          <w:lang w:val="en-US"/>
+        </w:rPr>
+        <w:t>drawDirectionsOrder.judgementSum</w:t>
+      </w:r>
+      <w:proofErr w:type="spellEnd"/>
+      <w:r>
+        <w:rPr>
+          <w:rFonts w:ascii="Arial" w:hAnsi="Arial" w:cs="Arial"/>
+          <w:lang w:val="en-US"/>
+        </w:rPr>
+        <w:t>!=</w:t>
       </w:r>
       <w:r>
         <w:rPr>
@@ -1391,6 +1567,7 @@
         </w:rPr>
         <w:t>&lt;&lt;</w:t>
       </w:r>
+      <w:proofErr w:type="spellStart"/>
       <w:r>
         <w:rPr>
           <w:rFonts w:ascii="Arial" w:hAnsi="Arial" w:cs="Arial"/>
@@ -1398,6 +1575,7 @@
         </w:rPr>
         <w:t>drawDirectionsOrder.judgementSum</w:t>
       </w:r>
+      <w:proofErr w:type="spellEnd"/>
       <w:r>
         <w:rPr>
           <w:rFonts w:ascii="Arial" w:hAnsi="Arial" w:cs="Arial"/>
@@ -1469,7 +1647,23 @@
           <w:rFonts w:ascii="Arial" w:hAnsi="Arial" w:cs="Arial"/>
           <w:lang w:val="en-US"/>
         </w:rPr>
-        <w:t>_{fastTrackAltDisputeResolutionToggle=true}&gt;&gt;</w:t>
+        <w:t>_{</w:t>
+      </w:r>
+      <w:proofErr w:type="spellStart"/>
+      <w:r>
+        <w:rPr>
+          <w:rFonts w:ascii="Arial" w:hAnsi="Arial" w:cs="Arial"/>
+          <w:lang w:val="en-US"/>
+        </w:rPr>
+        <w:t>fastTrackAltDisputeResolutionToggle</w:t>
+      </w:r>
+      <w:proofErr w:type="spellEnd"/>
+      <w:r>
+        <w:rPr>
+          <w:rFonts w:ascii="Arial" w:hAnsi="Arial" w:cs="Arial"/>
+          <w:lang w:val="en-US"/>
+        </w:rPr>
+        <w:t>=true}&gt;&gt;</w:t>
       </w:r>
     </w:p>
     <w:p>
@@ -1546,12 +1740,21 @@
         </w:rPr>
         <w:t>&lt;&lt;cs_{</w:t>
       </w:r>
-      <w:r>
-        <w:rPr>
-          <w:rFonts w:ascii="Arial" w:hAnsi="Arial" w:cs="Arial"/>
-          <w:lang w:val="en-US"/>
-        </w:rPr>
-        <w:t>fastTrackVariationOfDirectionsToggle=true}&gt;&gt;</w:t>
+      <w:proofErr w:type="spellStart"/>
+      <w:r>
+        <w:rPr>
+          <w:rFonts w:ascii="Arial" w:hAnsi="Arial" w:cs="Arial"/>
+          <w:lang w:val="en-US"/>
+        </w:rPr>
+        <w:t>fastTrackVariationOfDirectionsToggle</w:t>
+      </w:r>
+      <w:proofErr w:type="spellEnd"/>
+      <w:r>
+        <w:rPr>
+          <w:rFonts w:ascii="Arial" w:hAnsi="Arial" w:cs="Arial"/>
+          <w:lang w:val="en-US"/>
+        </w:rPr>
+        <w:t>=true}&gt;&gt;</w:t>
       </w:r>
     </w:p>
     <w:p>
@@ -1627,12 +1830,21 @@
         </w:rPr>
         <w:t>&lt;&lt;cs_{</w:t>
       </w:r>
-      <w:r>
-        <w:rPr>
-          <w:rFonts w:ascii="Arial" w:hAnsi="Arial" w:cs="Arial"/>
-          <w:lang w:val="en-US"/>
-        </w:rPr>
-        <w:t>fastTrackSettlementToggle=true}&gt;&gt;</w:t>
+      <w:proofErr w:type="spellStart"/>
+      <w:r>
+        <w:rPr>
+          <w:rFonts w:ascii="Arial" w:hAnsi="Arial" w:cs="Arial"/>
+          <w:lang w:val="en-US"/>
+        </w:rPr>
+        <w:t>fastTrackSettlementToggle</w:t>
+      </w:r>
+      <w:proofErr w:type="spellEnd"/>
+      <w:r>
+        <w:rPr>
+          <w:rFonts w:ascii="Arial" w:hAnsi="Arial" w:cs="Arial"/>
+          <w:lang w:val="en-US"/>
+        </w:rPr>
+        <w:t>=true}&gt;&gt;</w:t>
       </w:r>
     </w:p>
     <w:p>
@@ -1698,12 +1910,21 @@
         </w:rPr>
         <w:t>&lt;&lt;cs_{</w:t>
       </w:r>
-      <w:r>
-        <w:rPr>
-          <w:rFonts w:ascii="Arial" w:hAnsi="Arial" w:cs="Arial"/>
-          <w:lang w:val="en-US"/>
-        </w:rPr>
-        <w:t>fastTrackDisclosureOfDocumentsToggle=true}&gt;&gt;</w:t>
+      <w:proofErr w:type="spellStart"/>
+      <w:r>
+        <w:rPr>
+          <w:rFonts w:ascii="Arial" w:hAnsi="Arial" w:cs="Arial"/>
+          <w:lang w:val="en-US"/>
+        </w:rPr>
+        <w:t>fastTrackDisclosureOfDocumentsToggle</w:t>
+      </w:r>
+      <w:proofErr w:type="spellEnd"/>
+      <w:r>
+        <w:rPr>
+          <w:rFonts w:ascii="Arial" w:hAnsi="Arial" w:cs="Arial"/>
+          <w:lang w:val="en-US"/>
+        </w:rPr>
+        <w:t>=true}&gt;&gt;</w:t>
       </w:r>
     </w:p>
     <w:p>
@@ -1771,7 +1992,23 @@
           <w:rFonts w:ascii="Arial" w:eastAsia="Arial" w:hAnsi="Arial" w:cs="Arial"/>
           <w:bCs/>
         </w:rPr>
-        <w:t>{dateFormat(</w:t>
+        <w:t>{</w:t>
+      </w:r>
+      <w:proofErr w:type="spellStart"/>
+      <w:r>
+        <w:rPr>
+          <w:rFonts w:ascii="Arial" w:eastAsia="Arial" w:hAnsi="Arial" w:cs="Arial"/>
+          <w:bCs/>
+        </w:rPr>
+        <w:t>dateFormat</w:t>
+      </w:r>
+      <w:proofErr w:type="spellEnd"/>
+      <w:r>
+        <w:rPr>
+          <w:rFonts w:ascii="Arial" w:eastAsia="Arial" w:hAnsi="Arial" w:cs="Arial"/>
+          <w:bCs/>
+        </w:rPr>
+        <w:t>(</w:t>
       </w:r>
       <w:r>
         <w:rPr>
@@ -1792,7 +2029,39 @@
           <w:rFonts w:ascii="Arial" w:eastAsia="Arial" w:hAnsi="Arial" w:cs="Arial"/>
           <w:bCs/>
         </w:rPr>
-        <w:t>, ‘dd MMMM yyyy’, ‘yyyy-MM-dd’</w:t>
+        <w:t xml:space="preserve">, ‘dd MMMM </w:t>
+      </w:r>
+      <w:proofErr w:type="spellStart"/>
+      <w:r>
+        <w:rPr>
+          <w:rFonts w:ascii="Arial" w:eastAsia="Arial" w:hAnsi="Arial" w:cs="Arial"/>
+          <w:bCs/>
+        </w:rPr>
+        <w:t>yyyy</w:t>
+      </w:r>
+      <w:proofErr w:type="spellEnd"/>
+      <w:r>
+        <w:rPr>
+          <w:rFonts w:ascii="Arial" w:eastAsia="Arial" w:hAnsi="Arial" w:cs="Arial"/>
+          <w:bCs/>
+        </w:rPr>
+        <w:t>’, ‘</w:t>
+      </w:r>
+      <w:proofErr w:type="spellStart"/>
+      <w:r>
+        <w:rPr>
+          <w:rFonts w:ascii="Arial" w:eastAsia="Arial" w:hAnsi="Arial" w:cs="Arial"/>
+          <w:bCs/>
+        </w:rPr>
+        <w:t>yyyy</w:t>
+      </w:r>
+      <w:proofErr w:type="spellEnd"/>
+      <w:r>
+        <w:rPr>
+          <w:rFonts w:ascii="Arial" w:eastAsia="Arial" w:hAnsi="Arial" w:cs="Arial"/>
+          <w:bCs/>
+        </w:rPr>
+        <w:t>-MM-dd’</w:t>
       </w:r>
       <w:r>
         <w:rPr>
@@ -1873,7 +2142,23 @@
           <w:rFonts w:ascii="Arial" w:eastAsia="Arial" w:hAnsi="Arial" w:cs="Arial"/>
           <w:bCs/>
         </w:rPr>
-        <w:t>{dateFormat(</w:t>
+        <w:t>{</w:t>
+      </w:r>
+      <w:proofErr w:type="spellStart"/>
+      <w:r>
+        <w:rPr>
+          <w:rFonts w:ascii="Arial" w:eastAsia="Arial" w:hAnsi="Arial" w:cs="Arial"/>
+          <w:bCs/>
+        </w:rPr>
+        <w:t>dateFormat</w:t>
+      </w:r>
+      <w:proofErr w:type="spellEnd"/>
+      <w:r>
+        <w:rPr>
+          <w:rFonts w:ascii="Arial" w:eastAsia="Arial" w:hAnsi="Arial" w:cs="Arial"/>
+          <w:bCs/>
+        </w:rPr>
+        <w:t>(</w:t>
       </w:r>
       <w:r>
         <w:rPr>
@@ -1894,7 +2179,39 @@
           <w:rFonts w:ascii="Arial" w:eastAsia="Arial" w:hAnsi="Arial" w:cs="Arial"/>
           <w:bCs/>
         </w:rPr>
-        <w:t>, ‘dd MMMM yyyy’, ‘yyyy-MM-dd’</w:t>
+        <w:t xml:space="preserve">, ‘dd MMMM </w:t>
+      </w:r>
+      <w:proofErr w:type="spellStart"/>
+      <w:r>
+        <w:rPr>
+          <w:rFonts w:ascii="Arial" w:eastAsia="Arial" w:hAnsi="Arial" w:cs="Arial"/>
+          <w:bCs/>
+        </w:rPr>
+        <w:t>yyyy</w:t>
+      </w:r>
+      <w:proofErr w:type="spellEnd"/>
+      <w:r>
+        <w:rPr>
+          <w:rFonts w:ascii="Arial" w:eastAsia="Arial" w:hAnsi="Arial" w:cs="Arial"/>
+          <w:bCs/>
+        </w:rPr>
+        <w:t>’, ‘</w:t>
+      </w:r>
+      <w:proofErr w:type="spellStart"/>
+      <w:r>
+        <w:rPr>
+          <w:rFonts w:ascii="Arial" w:eastAsia="Arial" w:hAnsi="Arial" w:cs="Arial"/>
+          <w:bCs/>
+        </w:rPr>
+        <w:t>yyyy</w:t>
+      </w:r>
+      <w:proofErr w:type="spellEnd"/>
+      <w:r>
+        <w:rPr>
+          <w:rFonts w:ascii="Arial" w:eastAsia="Arial" w:hAnsi="Arial" w:cs="Arial"/>
+          <w:bCs/>
+        </w:rPr>
+        <w:t>-MM-dd’</w:t>
       </w:r>
       <w:r>
         <w:rPr>
@@ -1995,7 +2312,23 @@
           <w:rFonts w:ascii="Arial" w:eastAsia="Arial" w:hAnsi="Arial" w:cs="Arial"/>
           <w:bCs/>
         </w:rPr>
-        <w:t>{dateFormat(</w:t>
+        <w:t>{</w:t>
+      </w:r>
+      <w:proofErr w:type="spellStart"/>
+      <w:r>
+        <w:rPr>
+          <w:rFonts w:ascii="Arial" w:eastAsia="Arial" w:hAnsi="Arial" w:cs="Arial"/>
+          <w:bCs/>
+        </w:rPr>
+        <w:t>dateFormat</w:t>
+      </w:r>
+      <w:proofErr w:type="spellEnd"/>
+      <w:r>
+        <w:rPr>
+          <w:rFonts w:ascii="Arial" w:eastAsia="Arial" w:hAnsi="Arial" w:cs="Arial"/>
+          <w:bCs/>
+        </w:rPr>
+        <w:t>(</w:t>
       </w:r>
       <w:r>
         <w:rPr>
@@ -2016,7 +2349,39 @@
           <w:rFonts w:ascii="Arial" w:eastAsia="Arial" w:hAnsi="Arial" w:cs="Arial"/>
           <w:bCs/>
         </w:rPr>
-        <w:t>, ‘dd MMMM yyyy’, ‘yyyy-MM-dd’</w:t>
+        <w:t xml:space="preserve">, ‘dd MMMM </w:t>
+      </w:r>
+      <w:proofErr w:type="spellStart"/>
+      <w:r>
+        <w:rPr>
+          <w:rFonts w:ascii="Arial" w:eastAsia="Arial" w:hAnsi="Arial" w:cs="Arial"/>
+          <w:bCs/>
+        </w:rPr>
+        <w:t>yyyy</w:t>
+      </w:r>
+      <w:proofErr w:type="spellEnd"/>
+      <w:r>
+        <w:rPr>
+          <w:rFonts w:ascii="Arial" w:eastAsia="Arial" w:hAnsi="Arial" w:cs="Arial"/>
+          <w:bCs/>
+        </w:rPr>
+        <w:t>’, ‘</w:t>
+      </w:r>
+      <w:proofErr w:type="spellStart"/>
+      <w:r>
+        <w:rPr>
+          <w:rFonts w:ascii="Arial" w:eastAsia="Arial" w:hAnsi="Arial" w:cs="Arial"/>
+          <w:bCs/>
+        </w:rPr>
+        <w:t>yyyy</w:t>
+      </w:r>
+      <w:proofErr w:type="spellEnd"/>
+      <w:r>
+        <w:rPr>
+          <w:rFonts w:ascii="Arial" w:eastAsia="Arial" w:hAnsi="Arial" w:cs="Arial"/>
+          <w:bCs/>
+        </w:rPr>
+        <w:t>-MM-dd’</w:t>
       </w:r>
       <w:r>
         <w:rPr>
@@ -2076,12 +2441,21 @@
         </w:rPr>
         <w:t>&lt;&lt;cs_{</w:t>
       </w:r>
-      <w:r>
-        <w:rPr>
-          <w:rFonts w:ascii="Arial" w:hAnsi="Arial" w:cs="Arial"/>
-          <w:lang w:val="en-US"/>
-        </w:rPr>
-        <w:t>fastTrackWitnessOfFactToggle=true}&gt;&gt;</w:t>
+      <w:proofErr w:type="spellStart"/>
+      <w:r>
+        <w:rPr>
+          <w:rFonts w:ascii="Arial" w:hAnsi="Arial" w:cs="Arial"/>
+          <w:lang w:val="en-US"/>
+        </w:rPr>
+        <w:t>fastTrackWitnessOfFactToggle</w:t>
+      </w:r>
+      <w:proofErr w:type="spellEnd"/>
+      <w:r>
+        <w:rPr>
+          <w:rFonts w:ascii="Arial" w:hAnsi="Arial" w:cs="Arial"/>
+          <w:lang w:val="en-US"/>
+        </w:rPr>
+        <w:t>=true}&gt;&gt;</w:t>
       </w:r>
     </w:p>
     <w:p>
@@ -2383,8 +2757,25 @@
           <w:rFonts w:ascii="Arial" w:eastAsia="Arial" w:hAnsi="Arial" w:cs="Arial"/>
           <w:bCs/>
         </w:rPr>
-        <w:t>{dateFormat(</w:t>
-      </w:r>
+        <w:t>{</w:t>
+      </w:r>
+      <w:proofErr w:type="spellStart"/>
+      <w:r>
+        <w:rPr>
+          <w:rFonts w:ascii="Arial" w:eastAsia="Arial" w:hAnsi="Arial" w:cs="Arial"/>
+          <w:bCs/>
+        </w:rPr>
+        <w:t>dateFormat</w:t>
+      </w:r>
+      <w:proofErr w:type="spellEnd"/>
+      <w:r>
+        <w:rPr>
+          <w:rFonts w:ascii="Arial" w:eastAsia="Arial" w:hAnsi="Arial" w:cs="Arial"/>
+          <w:bCs/>
+        </w:rPr>
+        <w:t>(</w:t>
+      </w:r>
+      <w:proofErr w:type="spellStart"/>
       <w:r>
         <w:rPr>
           <w:rFonts w:ascii="Arial" w:hAnsi="Arial" w:cs="Arial"/>
@@ -2399,12 +2790,45 @@
         </w:rPr>
         <w:t>date</w:t>
       </w:r>
-      <w:r>
-        <w:rPr>
-          <w:rFonts w:ascii="Arial" w:eastAsia="Arial" w:hAnsi="Arial" w:cs="Arial"/>
-          <w:bCs/>
-        </w:rPr>
-        <w:t>, ‘dd MMMM yyyy’, ‘yyyy-MM-dd’</w:t>
+      <w:proofErr w:type="spellEnd"/>
+      <w:r>
+        <w:rPr>
+          <w:rFonts w:ascii="Arial" w:eastAsia="Arial" w:hAnsi="Arial" w:cs="Arial"/>
+          <w:bCs/>
+        </w:rPr>
+        <w:t xml:space="preserve">, ‘dd MMMM </w:t>
+      </w:r>
+      <w:proofErr w:type="spellStart"/>
+      <w:r>
+        <w:rPr>
+          <w:rFonts w:ascii="Arial" w:eastAsia="Arial" w:hAnsi="Arial" w:cs="Arial"/>
+          <w:bCs/>
+        </w:rPr>
+        <w:t>yyyy</w:t>
+      </w:r>
+      <w:proofErr w:type="spellEnd"/>
+      <w:r>
+        <w:rPr>
+          <w:rFonts w:ascii="Arial" w:eastAsia="Arial" w:hAnsi="Arial" w:cs="Arial"/>
+          <w:bCs/>
+        </w:rPr>
+        <w:t>’, ‘</w:t>
+      </w:r>
+      <w:proofErr w:type="spellStart"/>
+      <w:r>
+        <w:rPr>
+          <w:rFonts w:ascii="Arial" w:eastAsia="Arial" w:hAnsi="Arial" w:cs="Arial"/>
+          <w:bCs/>
+        </w:rPr>
+        <w:t>yyyy</w:t>
+      </w:r>
+      <w:proofErr w:type="spellEnd"/>
+      <w:r>
+        <w:rPr>
+          <w:rFonts w:ascii="Arial" w:eastAsia="Arial" w:hAnsi="Arial" w:cs="Arial"/>
+          <w:bCs/>
+        </w:rPr>
+        <w:t>-MM-dd’</w:t>
       </w:r>
       <w:r>
         <w:rPr>
@@ -2496,12 +2920,21 @@
         </w:rPr>
         <w:t>&lt;&lt;cs_{</w:t>
       </w:r>
-      <w:r>
-        <w:rPr>
-          <w:rFonts w:ascii="Arial" w:hAnsi="Arial" w:cs="Arial"/>
-          <w:lang w:val="en-US"/>
-        </w:rPr>
-        <w:t>fastTrackSchedulesOfLossToggle=true}&gt;&gt;</w:t>
+      <w:proofErr w:type="spellStart"/>
+      <w:r>
+        <w:rPr>
+          <w:rFonts w:ascii="Arial" w:hAnsi="Arial" w:cs="Arial"/>
+          <w:lang w:val="en-US"/>
+        </w:rPr>
+        <w:t>fastTrackSchedulesOfLossToggle</w:t>
+      </w:r>
+      <w:proofErr w:type="spellEnd"/>
+      <w:r>
+        <w:rPr>
+          <w:rFonts w:ascii="Arial" w:hAnsi="Arial" w:cs="Arial"/>
+          <w:lang w:val="en-US"/>
+        </w:rPr>
+        <w:t>=true}&gt;&gt;</w:t>
       </w:r>
     </w:p>
     <w:p>
@@ -2569,7 +3002,23 @@
           <w:rFonts w:ascii="Arial" w:eastAsia="Arial" w:hAnsi="Arial" w:cs="Arial"/>
           <w:bCs/>
         </w:rPr>
-        <w:t>{dateFormat(</w:t>
+        <w:t>{</w:t>
+      </w:r>
+      <w:proofErr w:type="spellStart"/>
+      <w:r>
+        <w:rPr>
+          <w:rFonts w:ascii="Arial" w:eastAsia="Arial" w:hAnsi="Arial" w:cs="Arial"/>
+          <w:bCs/>
+        </w:rPr>
+        <w:t>dateFormat</w:t>
+      </w:r>
+      <w:proofErr w:type="spellEnd"/>
+      <w:r>
+        <w:rPr>
+          <w:rFonts w:ascii="Arial" w:eastAsia="Arial" w:hAnsi="Arial" w:cs="Arial"/>
+          <w:bCs/>
+        </w:rPr>
+        <w:t>(</w:t>
       </w:r>
       <w:r>
         <w:rPr>
@@ -2590,7 +3039,39 @@
           <w:rFonts w:ascii="Arial" w:eastAsia="Arial" w:hAnsi="Arial" w:cs="Arial"/>
           <w:bCs/>
         </w:rPr>
-        <w:t>, ‘dd MMMM yyyy’, ‘yyyy-MM-dd’</w:t>
+        <w:t xml:space="preserve">, ‘dd MMMM </w:t>
+      </w:r>
+      <w:proofErr w:type="spellStart"/>
+      <w:r>
+        <w:rPr>
+          <w:rFonts w:ascii="Arial" w:eastAsia="Arial" w:hAnsi="Arial" w:cs="Arial"/>
+          <w:bCs/>
+        </w:rPr>
+        <w:t>yyyy</w:t>
+      </w:r>
+      <w:proofErr w:type="spellEnd"/>
+      <w:r>
+        <w:rPr>
+          <w:rFonts w:ascii="Arial" w:eastAsia="Arial" w:hAnsi="Arial" w:cs="Arial"/>
+          <w:bCs/>
+        </w:rPr>
+        <w:t>’, ‘</w:t>
+      </w:r>
+      <w:proofErr w:type="spellStart"/>
+      <w:r>
+        <w:rPr>
+          <w:rFonts w:ascii="Arial" w:eastAsia="Arial" w:hAnsi="Arial" w:cs="Arial"/>
+          <w:bCs/>
+        </w:rPr>
+        <w:t>yyyy</w:t>
+      </w:r>
+      <w:proofErr w:type="spellEnd"/>
+      <w:r>
+        <w:rPr>
+          <w:rFonts w:ascii="Arial" w:eastAsia="Arial" w:hAnsi="Arial" w:cs="Arial"/>
+          <w:bCs/>
+        </w:rPr>
+        <w:t>-MM-dd’</w:t>
       </w:r>
       <w:r>
         <w:rPr>
@@ -2671,7 +3152,23 @@
           <w:rFonts w:ascii="Arial" w:eastAsia="Arial" w:hAnsi="Arial" w:cs="Arial"/>
           <w:bCs/>
         </w:rPr>
-        <w:t>{dateFormat(</w:t>
+        <w:t>{</w:t>
+      </w:r>
+      <w:proofErr w:type="spellStart"/>
+      <w:r>
+        <w:rPr>
+          <w:rFonts w:ascii="Arial" w:eastAsia="Arial" w:hAnsi="Arial" w:cs="Arial"/>
+          <w:bCs/>
+        </w:rPr>
+        <w:t>dateFormat</w:t>
+      </w:r>
+      <w:proofErr w:type="spellEnd"/>
+      <w:r>
+        <w:rPr>
+          <w:rFonts w:ascii="Arial" w:eastAsia="Arial" w:hAnsi="Arial" w:cs="Arial"/>
+          <w:bCs/>
+        </w:rPr>
+        <w:t>(</w:t>
       </w:r>
       <w:r>
         <w:rPr>
@@ -2692,7 +3189,39 @@
           <w:rFonts w:ascii="Arial" w:eastAsia="Arial" w:hAnsi="Arial" w:cs="Arial"/>
           <w:bCs/>
         </w:rPr>
-        <w:t>, ‘dd MMMM yyyy’, ‘yyyy-MM-dd’</w:t>
+        <w:t xml:space="preserve">, ‘dd MMMM </w:t>
+      </w:r>
+      <w:proofErr w:type="spellStart"/>
+      <w:r>
+        <w:rPr>
+          <w:rFonts w:ascii="Arial" w:eastAsia="Arial" w:hAnsi="Arial" w:cs="Arial"/>
+          <w:bCs/>
+        </w:rPr>
+        <w:t>yyyy</w:t>
+      </w:r>
+      <w:proofErr w:type="spellEnd"/>
+      <w:r>
+        <w:rPr>
+          <w:rFonts w:ascii="Arial" w:eastAsia="Arial" w:hAnsi="Arial" w:cs="Arial"/>
+          <w:bCs/>
+        </w:rPr>
+        <w:t>’, ‘</w:t>
+      </w:r>
+      <w:proofErr w:type="spellStart"/>
+      <w:r>
+        <w:rPr>
+          <w:rFonts w:ascii="Arial" w:eastAsia="Arial" w:hAnsi="Arial" w:cs="Arial"/>
+          <w:bCs/>
+        </w:rPr>
+        <w:t>yyyy</w:t>
+      </w:r>
+      <w:proofErr w:type="spellEnd"/>
+      <w:r>
+        <w:rPr>
+          <w:rFonts w:ascii="Arial" w:eastAsia="Arial" w:hAnsi="Arial" w:cs="Arial"/>
+          <w:bCs/>
+        </w:rPr>
+        <w:t>-MM-dd’</w:t>
       </w:r>
       <w:r>
         <w:rPr>
@@ -2783,12 +3312,21 @@
         </w:rPr>
         <w:t>&lt;&lt;cs_{</w:t>
       </w:r>
-      <w:r>
-        <w:rPr>
-          <w:rFonts w:ascii="Arial" w:hAnsi="Arial" w:cs="Arial"/>
-          <w:lang w:val="en-US"/>
-        </w:rPr>
-        <w:t>fastTrackCostsToggle=true}&gt;&gt;</w:t>
+      <w:proofErr w:type="spellStart"/>
+      <w:r>
+        <w:rPr>
+          <w:rFonts w:ascii="Arial" w:hAnsi="Arial" w:cs="Arial"/>
+          <w:lang w:val="en-US"/>
+        </w:rPr>
+        <w:t>fastTrackCostsToggle</w:t>
+      </w:r>
+      <w:proofErr w:type="spellEnd"/>
+      <w:r>
+        <w:rPr>
+          <w:rFonts w:ascii="Arial" w:hAnsi="Arial" w:cs="Arial"/>
+          <w:lang w:val="en-US"/>
+        </w:rPr>
+        <w:t>=true}&gt;&gt;</w:t>
       </w:r>
     </w:p>
     <w:p>
@@ -2846,12 +3384,21 @@
         </w:rPr>
         <w:t>&lt;&lt;cs_{</w:t>
       </w:r>
-      <w:r>
-        <w:rPr>
-          <w:rFonts w:ascii="Arial" w:hAnsi="Arial" w:cs="Arial"/>
-          <w:lang w:val="en-US"/>
-        </w:rPr>
-        <w:t>fastTrackTrialToggle=true}&gt;&gt;</w:t>
+      <w:proofErr w:type="spellStart"/>
+      <w:r>
+        <w:rPr>
+          <w:rFonts w:ascii="Arial" w:hAnsi="Arial" w:cs="Arial"/>
+          <w:lang w:val="en-US"/>
+        </w:rPr>
+        <w:t>fastTrackTrialToggle</w:t>
+      </w:r>
+      <w:proofErr w:type="spellEnd"/>
+      <w:r>
+        <w:rPr>
+          <w:rFonts w:ascii="Arial" w:hAnsi="Arial" w:cs="Arial"/>
+          <w:lang w:val="en-US"/>
+        </w:rPr>
+        <w:t>=true}&gt;&gt;</w:t>
       </w:r>
     </w:p>
     <w:p>
@@ -2883,6 +3430,7 @@
         </w:rPr>
         <w:t>&lt;&lt;cs_{</w:t>
       </w:r>
+      <w:proofErr w:type="spellStart"/>
       <w:r>
         <w:rPr>
           <w:rFonts w:ascii="Arial" w:hAnsi="Arial" w:cs="Arial"/>
@@ -2890,6 +3438,7 @@
         </w:rPr>
         <w:t>fastTrackTrialDateToToggle</w:t>
       </w:r>
+      <w:proofErr w:type="spellEnd"/>
       <w:r>
         <w:rPr>
           <w:rFonts w:ascii="Arial" w:hAnsi="Arial" w:cs="Arial"/>
@@ -2940,8 +3489,25 @@
           <w:rFonts w:ascii="Arial" w:eastAsia="Arial" w:hAnsi="Arial" w:cs="Arial"/>
           <w:bCs/>
         </w:rPr>
-        <w:t>{dateFormat(</w:t>
-      </w:r>
+        <w:t>{</w:t>
+      </w:r>
+      <w:proofErr w:type="spellStart"/>
+      <w:r>
+        <w:rPr>
+          <w:rFonts w:ascii="Arial" w:eastAsia="Arial" w:hAnsi="Arial" w:cs="Arial"/>
+          <w:bCs/>
+        </w:rPr>
+        <w:t>dateFormat</w:t>
+      </w:r>
+      <w:proofErr w:type="spellEnd"/>
+      <w:r>
+        <w:rPr>
+          <w:rFonts w:ascii="Arial" w:eastAsia="Arial" w:hAnsi="Arial" w:cs="Arial"/>
+          <w:bCs/>
+        </w:rPr>
+        <w:t>(</w:t>
+      </w:r>
+      <w:proofErr w:type="spellStart"/>
       <w:r>
         <w:rPr>
           <w:rFonts w:ascii="Arial" w:hAnsi="Arial" w:cs="Arial"/>
@@ -2949,12 +3515,45 @@
         </w:rPr>
         <w:t>fastTrackHearingTime.dateFrom</w:t>
       </w:r>
-      <w:r>
-        <w:rPr>
-          <w:rFonts w:ascii="Arial" w:eastAsia="Arial" w:hAnsi="Arial" w:cs="Arial"/>
-          <w:bCs/>
-        </w:rPr>
-        <w:t>, ‘dd MMMM yyyy’, ‘yyyy-MM-dd’</w:t>
+      <w:proofErr w:type="spellEnd"/>
+      <w:r>
+        <w:rPr>
+          <w:rFonts w:ascii="Arial" w:eastAsia="Arial" w:hAnsi="Arial" w:cs="Arial"/>
+          <w:bCs/>
+        </w:rPr>
+        <w:t xml:space="preserve">, ‘dd MMMM </w:t>
+      </w:r>
+      <w:proofErr w:type="spellStart"/>
+      <w:r>
+        <w:rPr>
+          <w:rFonts w:ascii="Arial" w:eastAsia="Arial" w:hAnsi="Arial" w:cs="Arial"/>
+          <w:bCs/>
+        </w:rPr>
+        <w:t>yyyy</w:t>
+      </w:r>
+      <w:proofErr w:type="spellEnd"/>
+      <w:r>
+        <w:rPr>
+          <w:rFonts w:ascii="Arial" w:eastAsia="Arial" w:hAnsi="Arial" w:cs="Arial"/>
+          <w:bCs/>
+        </w:rPr>
+        <w:t>’, ‘</w:t>
+      </w:r>
+      <w:proofErr w:type="spellStart"/>
+      <w:r>
+        <w:rPr>
+          <w:rFonts w:ascii="Arial" w:eastAsia="Arial" w:hAnsi="Arial" w:cs="Arial"/>
+          <w:bCs/>
+        </w:rPr>
+        <w:t>yyyy</w:t>
+      </w:r>
+      <w:proofErr w:type="spellEnd"/>
+      <w:r>
+        <w:rPr>
+          <w:rFonts w:ascii="Arial" w:eastAsia="Arial" w:hAnsi="Arial" w:cs="Arial"/>
+          <w:bCs/>
+        </w:rPr>
+        <w:t>-MM-dd’</w:t>
       </w:r>
       <w:r>
         <w:rPr>
@@ -3011,8 +3610,25 @@
           <w:rFonts w:ascii="Arial" w:eastAsia="Arial" w:hAnsi="Arial" w:cs="Arial"/>
           <w:bCs/>
         </w:rPr>
-        <w:t>{dateFormat(</w:t>
-      </w:r>
+        <w:t>{</w:t>
+      </w:r>
+      <w:proofErr w:type="spellStart"/>
+      <w:r>
+        <w:rPr>
+          <w:rFonts w:ascii="Arial" w:eastAsia="Arial" w:hAnsi="Arial" w:cs="Arial"/>
+          <w:bCs/>
+        </w:rPr>
+        <w:t>dateFormat</w:t>
+      </w:r>
+      <w:proofErr w:type="spellEnd"/>
+      <w:r>
+        <w:rPr>
+          <w:rFonts w:ascii="Arial" w:eastAsia="Arial" w:hAnsi="Arial" w:cs="Arial"/>
+          <w:bCs/>
+        </w:rPr>
+        <w:t>(</w:t>
+      </w:r>
+      <w:proofErr w:type="spellStart"/>
       <w:r>
         <w:rPr>
           <w:rFonts w:ascii="Arial" w:hAnsi="Arial" w:cs="Arial"/>
@@ -3027,12 +3643,45 @@
         </w:rPr>
         <w:t>To</w:t>
       </w:r>
-      <w:r>
-        <w:rPr>
-          <w:rFonts w:ascii="Arial" w:eastAsia="Arial" w:hAnsi="Arial" w:cs="Arial"/>
-          <w:bCs/>
-        </w:rPr>
-        <w:t>, ‘dd MMMM yyyy’, ‘yyyy-MM-dd’</w:t>
+      <w:proofErr w:type="spellEnd"/>
+      <w:r>
+        <w:rPr>
+          <w:rFonts w:ascii="Arial" w:eastAsia="Arial" w:hAnsi="Arial" w:cs="Arial"/>
+          <w:bCs/>
+        </w:rPr>
+        <w:t xml:space="preserve">, ‘dd MMMM </w:t>
+      </w:r>
+      <w:proofErr w:type="spellStart"/>
+      <w:r>
+        <w:rPr>
+          <w:rFonts w:ascii="Arial" w:eastAsia="Arial" w:hAnsi="Arial" w:cs="Arial"/>
+          <w:bCs/>
+        </w:rPr>
+        <w:t>yyyy</w:t>
+      </w:r>
+      <w:proofErr w:type="spellEnd"/>
+      <w:r>
+        <w:rPr>
+          <w:rFonts w:ascii="Arial" w:eastAsia="Arial" w:hAnsi="Arial" w:cs="Arial"/>
+          <w:bCs/>
+        </w:rPr>
+        <w:t>’, ‘</w:t>
+      </w:r>
+      <w:proofErr w:type="spellStart"/>
+      <w:r>
+        <w:rPr>
+          <w:rFonts w:ascii="Arial" w:eastAsia="Arial" w:hAnsi="Arial" w:cs="Arial"/>
+          <w:bCs/>
+        </w:rPr>
+        <w:t>yyyy</w:t>
+      </w:r>
+      <w:proofErr w:type="spellEnd"/>
+      <w:r>
+        <w:rPr>
+          <w:rFonts w:ascii="Arial" w:eastAsia="Arial" w:hAnsi="Arial" w:cs="Arial"/>
+          <w:bCs/>
+        </w:rPr>
+        <w:t>-MM-dd’</w:t>
       </w:r>
       <w:r>
         <w:rPr>
@@ -3089,7 +3738,27 @@
           <w:bCs/>
           <w:lang w:val="en-US"/>
         </w:rPr>
-        <w:t>&lt;&lt;fastTrackHearingTimeEstimate&gt;&gt;</w:t>
+        <w:t>&lt;&lt;</w:t>
+      </w:r>
+      <w:proofErr w:type="spellStart"/>
+      <w:r>
+        <w:rPr>
+          <w:rFonts w:ascii="Arial" w:hAnsi="Arial" w:cs="Arial"/>
+          <w:b/>
+          <w:bCs/>
+          <w:lang w:val="en-US"/>
+        </w:rPr>
+        <w:t>fastTrackHearingTimeEstimate</w:t>
+      </w:r>
+      <w:proofErr w:type="spellEnd"/>
+      <w:r>
+        <w:rPr>
+          <w:rFonts w:ascii="Arial" w:hAnsi="Arial" w:cs="Arial"/>
+          <w:b/>
+          <w:bCs/>
+          <w:lang w:val="en-US"/>
+        </w:rPr>
+        <w:t>&gt;&gt;</w:t>
       </w:r>
       <w:r>
         <w:rPr>
@@ -3127,6 +3796,7 @@
         </w:rPr>
         <w:t>&lt;&lt;cs_{</w:t>
       </w:r>
+      <w:proofErr w:type="spellStart"/>
       <w:r>
         <w:rPr>
           <w:rFonts w:ascii="Arial" w:hAnsi="Arial" w:cs="Arial"/>
@@ -3134,6 +3804,7 @@
         </w:rPr>
         <w:t>fastTrackTrialDateToToggle</w:t>
       </w:r>
+      <w:proofErr w:type="spellEnd"/>
       <w:r>
         <w:rPr>
           <w:rFonts w:ascii="Arial" w:hAnsi="Arial" w:cs="Arial"/>
@@ -3205,8 +3876,25 @@
           <w:rFonts w:ascii="Arial" w:eastAsia="Arial" w:hAnsi="Arial" w:cs="Arial"/>
           <w:bCs/>
         </w:rPr>
-        <w:t>{dateFormat(</w:t>
-      </w:r>
+        <w:t>{</w:t>
+      </w:r>
+      <w:proofErr w:type="spellStart"/>
+      <w:r>
+        <w:rPr>
+          <w:rFonts w:ascii="Arial" w:eastAsia="Arial" w:hAnsi="Arial" w:cs="Arial"/>
+          <w:bCs/>
+        </w:rPr>
+        <w:t>dateFormat</w:t>
+      </w:r>
+      <w:proofErr w:type="spellEnd"/>
+      <w:r>
+        <w:rPr>
+          <w:rFonts w:ascii="Arial" w:eastAsia="Arial" w:hAnsi="Arial" w:cs="Arial"/>
+          <w:bCs/>
+        </w:rPr>
+        <w:t>(</w:t>
+      </w:r>
+      <w:proofErr w:type="spellStart"/>
       <w:r>
         <w:rPr>
           <w:rFonts w:ascii="Arial" w:hAnsi="Arial" w:cs="Arial"/>
@@ -3214,12 +3902,45 @@
         </w:rPr>
         <w:t>fastTrackHearingTime.dateFrom</w:t>
       </w:r>
-      <w:r>
-        <w:rPr>
-          <w:rFonts w:ascii="Arial" w:eastAsia="Arial" w:hAnsi="Arial" w:cs="Arial"/>
-          <w:bCs/>
-        </w:rPr>
-        <w:t>, ‘dd MMMM yyyy’, ‘yyyy-MM-dd’</w:t>
+      <w:proofErr w:type="spellEnd"/>
+      <w:r>
+        <w:rPr>
+          <w:rFonts w:ascii="Arial" w:eastAsia="Arial" w:hAnsi="Arial" w:cs="Arial"/>
+          <w:bCs/>
+        </w:rPr>
+        <w:t xml:space="preserve">, ‘dd MMMM </w:t>
+      </w:r>
+      <w:proofErr w:type="spellStart"/>
+      <w:r>
+        <w:rPr>
+          <w:rFonts w:ascii="Arial" w:eastAsia="Arial" w:hAnsi="Arial" w:cs="Arial"/>
+          <w:bCs/>
+        </w:rPr>
+        <w:t>yyyy</w:t>
+      </w:r>
+      <w:proofErr w:type="spellEnd"/>
+      <w:r>
+        <w:rPr>
+          <w:rFonts w:ascii="Arial" w:eastAsia="Arial" w:hAnsi="Arial" w:cs="Arial"/>
+          <w:bCs/>
+        </w:rPr>
+        <w:t>’, ‘</w:t>
+      </w:r>
+      <w:proofErr w:type="spellStart"/>
+      <w:r>
+        <w:rPr>
+          <w:rFonts w:ascii="Arial" w:eastAsia="Arial" w:hAnsi="Arial" w:cs="Arial"/>
+          <w:bCs/>
+        </w:rPr>
+        <w:t>yyyy</w:t>
+      </w:r>
+      <w:proofErr w:type="spellEnd"/>
+      <w:r>
+        <w:rPr>
+          <w:rFonts w:ascii="Arial" w:eastAsia="Arial" w:hAnsi="Arial" w:cs="Arial"/>
+          <w:bCs/>
+        </w:rPr>
+        <w:t>-MM-dd’</w:t>
       </w:r>
       <w:r>
         <w:rPr>
@@ -3276,7 +3997,27 @@
           <w:bCs/>
           <w:lang w:val="en-US"/>
         </w:rPr>
-        <w:t>&lt;&lt;fastTrackHearingTimeEstimate&gt;&gt;</w:t>
+        <w:t>&lt;&lt;</w:t>
+      </w:r>
+      <w:proofErr w:type="spellStart"/>
+      <w:r>
+        <w:rPr>
+          <w:rFonts w:ascii="Arial" w:hAnsi="Arial" w:cs="Arial"/>
+          <w:b/>
+          <w:bCs/>
+          <w:lang w:val="en-US"/>
+        </w:rPr>
+        <w:t>fastTrackHearingTimeEstimate</w:t>
+      </w:r>
+      <w:proofErr w:type="spellEnd"/>
+      <w:r>
+        <w:rPr>
+          <w:rFonts w:ascii="Arial" w:hAnsi="Arial" w:cs="Arial"/>
+          <w:b/>
+          <w:bCs/>
+          <w:lang w:val="en-US"/>
+        </w:rPr>
+        <w:t>&gt;&gt;</w:t>
       </w:r>
       <w:r>
         <w:rPr>
@@ -3396,7 +4137,21 @@
         <w:rPr>
           <w:rFonts w:ascii="Arial" w:hAnsi="Arial" w:cs="Arial"/>
         </w:rPr>
-        <w:t xml:space="preserve"> &lt;&lt;fastTrackTrialBundleTypeText&gt;&gt;</w:t>
+        <w:t xml:space="preserve"> &lt;&lt;</w:t>
+      </w:r>
+      <w:proofErr w:type="spellStart"/>
+      <w:r>
+        <w:rPr>
+          <w:rFonts w:ascii="Arial" w:hAnsi="Arial" w:cs="Arial"/>
+        </w:rPr>
+        <w:t>fastTrackTrialBundleTypeText</w:t>
+      </w:r>
+      <w:proofErr w:type="spellEnd"/>
+      <w:r>
+        <w:rPr>
+          <w:rFonts w:ascii="Arial" w:hAnsi="Arial" w:cs="Arial"/>
+        </w:rPr>
+        <w:t>&gt;&gt;</w:t>
       </w:r>
     </w:p>
     <w:p>
@@ -3428,12 +4183,21 @@
         </w:rPr>
         <w:t>&lt;&lt;cs_{</w:t>
       </w:r>
-      <w:r>
-        <w:rPr>
-          <w:rFonts w:ascii="Arial" w:hAnsi="Arial" w:cs="Arial"/>
-          <w:lang w:val="en-US"/>
-        </w:rPr>
-        <w:t>fastTrackMethodToggle=true}&gt;&gt;</w:t>
+      <w:proofErr w:type="spellStart"/>
+      <w:r>
+        <w:rPr>
+          <w:rFonts w:ascii="Arial" w:hAnsi="Arial" w:cs="Arial"/>
+          <w:lang w:val="en-US"/>
+        </w:rPr>
+        <w:t>fastTrackMethodToggle</w:t>
+      </w:r>
+      <w:proofErr w:type="spellEnd"/>
+      <w:r>
+        <w:rPr>
+          <w:rFonts w:ascii="Arial" w:hAnsi="Arial" w:cs="Arial"/>
+          <w:lang w:val="en-US"/>
+        </w:rPr>
+        <w:t>=true}&gt;&gt;</w:t>
       </w:r>
     </w:p>
     <w:p>
@@ -3472,6 +4236,7 @@
         </w:rPr>
         <w:t>&lt;&lt;cs_{</w:t>
       </w:r>
+      <w:proofErr w:type="spellStart"/>
       <w:r>
         <w:rPr>
           <w:rFonts w:ascii="Arial" w:hAnsi="Arial" w:cs="Arial"/>
@@ -3484,8 +4249,17 @@
           <w:rFonts w:ascii="Arial" w:hAnsi="Arial" w:cs="Arial"/>
           <w:lang w:val="en-US"/>
         </w:rPr>
-        <w:t>Method=’</w:t>
-      </w:r>
+        <w:t>Method</w:t>
+      </w:r>
+      <w:proofErr w:type="spellEnd"/>
+      <w:r>
+        <w:rPr>
+          <w:rFonts w:ascii="Arial" w:hAnsi="Arial" w:cs="Arial"/>
+          <w:lang w:val="en-US"/>
+        </w:rPr>
+        <w:t>=’</w:t>
+      </w:r>
+      <w:proofErr w:type="spellStart"/>
       <w:r>
         <w:rPr>
           <w:rFonts w:ascii="Arial" w:hAnsi="Arial" w:cs="Arial"/>
@@ -3498,7 +4272,15 @@
           <w:rFonts w:ascii="Arial" w:hAnsi="Arial" w:cs="Arial"/>
           <w:lang w:val="en-US"/>
         </w:rPr>
-        <w:t>MethodInPerson’}&gt;&gt;</w:t>
+        <w:t>MethodInPerson</w:t>
+      </w:r>
+      <w:proofErr w:type="spellEnd"/>
+      <w:r>
+        <w:rPr>
+          <w:rFonts w:ascii="Arial" w:hAnsi="Arial" w:cs="Arial"/>
+          <w:lang w:val="en-US"/>
+        </w:rPr>
+        <w:t>’}&gt;&gt;</w:t>
       </w:r>
     </w:p>
     <w:p>
@@ -3547,7 +4329,71 @@
           <w:rFonts w:ascii="Arial" w:eastAsia="Times New Roman" w:hAnsi="Arial" w:cs="Arial"/>
           <w:lang w:eastAsia="en-GB"/>
         </w:rPr>
-        <w:t>&lt;&lt;cs_{hearingLocation.site_name!=null}&gt;&gt;at &lt;&lt;hearingLocation.site_name&gt;&gt;, &lt;&lt;hearingLocation.court_address&gt;&gt; &lt;&lt;hearingLocation.postcode&gt;&gt;, &lt;&lt;es_&gt;&gt;</w:t>
+        <w:t>&lt;&lt;cs_{</w:t>
+      </w:r>
+      <w:proofErr w:type="spellStart"/>
+      <w:r>
+        <w:rPr>
+          <w:rFonts w:ascii="Arial" w:eastAsia="Times New Roman" w:hAnsi="Arial" w:cs="Arial"/>
+          <w:lang w:eastAsia="en-GB"/>
+        </w:rPr>
+        <w:t>hearingLocation.site_name</w:t>
+      </w:r>
+      <w:proofErr w:type="spellEnd"/>
+      <w:r>
+        <w:rPr>
+          <w:rFonts w:ascii="Arial" w:eastAsia="Times New Roman" w:hAnsi="Arial" w:cs="Arial"/>
+          <w:lang w:eastAsia="en-GB"/>
+        </w:rPr>
+        <w:t>!=null}&gt;&gt;at &lt;&lt;</w:t>
+      </w:r>
+      <w:proofErr w:type="spellStart"/>
+      <w:r>
+        <w:rPr>
+          <w:rFonts w:ascii="Arial" w:eastAsia="Times New Roman" w:hAnsi="Arial" w:cs="Arial"/>
+          <w:lang w:eastAsia="en-GB"/>
+        </w:rPr>
+        <w:t>hearingLocation.site_name</w:t>
+      </w:r>
+      <w:proofErr w:type="spellEnd"/>
+      <w:r>
+        <w:rPr>
+          <w:rFonts w:ascii="Arial" w:eastAsia="Times New Roman" w:hAnsi="Arial" w:cs="Arial"/>
+          <w:lang w:eastAsia="en-GB"/>
+        </w:rPr>
+        <w:t>&gt;&gt;, &lt;&lt;</w:t>
+      </w:r>
+      <w:proofErr w:type="spellStart"/>
+      <w:r>
+        <w:rPr>
+          <w:rFonts w:ascii="Arial" w:eastAsia="Times New Roman" w:hAnsi="Arial" w:cs="Arial"/>
+          <w:lang w:eastAsia="en-GB"/>
+        </w:rPr>
+        <w:t>hearingLocation.court_address</w:t>
+      </w:r>
+      <w:proofErr w:type="spellEnd"/>
+      <w:r>
+        <w:rPr>
+          <w:rFonts w:ascii="Arial" w:eastAsia="Times New Roman" w:hAnsi="Arial" w:cs="Arial"/>
+          <w:lang w:eastAsia="en-GB"/>
+        </w:rPr>
+        <w:t>&gt;&gt; &lt;&lt;</w:t>
+      </w:r>
+      <w:proofErr w:type="spellStart"/>
+      <w:r>
+        <w:rPr>
+          <w:rFonts w:ascii="Arial" w:eastAsia="Times New Roman" w:hAnsi="Arial" w:cs="Arial"/>
+          <w:lang w:eastAsia="en-GB"/>
+        </w:rPr>
+        <w:t>hearingLocation.postcode</w:t>
+      </w:r>
+      <w:proofErr w:type="spellEnd"/>
+      <w:r>
+        <w:rPr>
+          <w:rFonts w:ascii="Arial" w:eastAsia="Times New Roman" w:hAnsi="Arial" w:cs="Arial"/>
+          <w:lang w:eastAsia="en-GB"/>
+        </w:rPr>
+        <w:t>&gt;&gt;, &lt;&lt;es_&gt;&gt;</w:t>
       </w:r>
       <w:r>
         <w:rPr>
@@ -3599,6 +4445,7 @@
         </w:rPr>
         <w:t>&lt;&lt;cs_{</w:t>
       </w:r>
+      <w:proofErr w:type="spellStart"/>
       <w:r>
         <w:rPr>
           <w:rFonts w:ascii="Arial" w:hAnsi="Arial" w:cs="Arial"/>
@@ -3611,8 +4458,17 @@
           <w:rFonts w:ascii="Arial" w:hAnsi="Arial" w:cs="Arial"/>
           <w:lang w:val="en-US"/>
         </w:rPr>
-        <w:t>Method=’</w:t>
-      </w:r>
+        <w:t>Method</w:t>
+      </w:r>
+      <w:proofErr w:type="spellEnd"/>
+      <w:r>
+        <w:rPr>
+          <w:rFonts w:ascii="Arial" w:hAnsi="Arial" w:cs="Arial"/>
+          <w:lang w:val="en-US"/>
+        </w:rPr>
+        <w:t>=’</w:t>
+      </w:r>
+      <w:proofErr w:type="spellStart"/>
       <w:r>
         <w:rPr>
           <w:rFonts w:ascii="Arial" w:hAnsi="Arial" w:cs="Arial"/>
@@ -3625,7 +4481,15 @@
           <w:rFonts w:ascii="Arial" w:hAnsi="Arial" w:cs="Arial"/>
           <w:lang w:val="en-US"/>
         </w:rPr>
-        <w:t>MethodTelephoneHearing’}&gt;&gt;</w:t>
+        <w:t>MethodTelephoneHearing</w:t>
+      </w:r>
+      <w:proofErr w:type="spellEnd"/>
+      <w:r>
+        <w:rPr>
+          <w:rFonts w:ascii="Arial" w:hAnsi="Arial" w:cs="Arial"/>
+          <w:lang w:val="en-US"/>
+        </w:rPr>
+        <w:t>’}&gt;&gt;</w:t>
       </w:r>
     </w:p>
     <w:p>
@@ -3656,7 +4520,71 @@
           <w:rFonts w:ascii="Arial" w:eastAsia="Times New Roman" w:hAnsi="Arial" w:cs="Arial"/>
           <w:lang w:eastAsia="en-GB"/>
         </w:rPr>
-        <w:t>&lt;&lt;cs_{hearingLocation.site_name!=null}&gt;&gt;will take place at &lt;&lt;hearingLocation.site_name&gt;&gt;, &lt;&lt;hearingLocation.court_address&gt;&gt; &lt;&lt;hearingLocation.postcode&gt;&gt;, and &lt;&lt;es_&gt;&gt;</w:t>
+        <w:t>&lt;&lt;cs_{</w:t>
+      </w:r>
+      <w:proofErr w:type="spellStart"/>
+      <w:r>
+        <w:rPr>
+          <w:rFonts w:ascii="Arial" w:eastAsia="Times New Roman" w:hAnsi="Arial" w:cs="Arial"/>
+          <w:lang w:eastAsia="en-GB"/>
+        </w:rPr>
+        <w:t>hearingLocation.site_name</w:t>
+      </w:r>
+      <w:proofErr w:type="spellEnd"/>
+      <w:r>
+        <w:rPr>
+          <w:rFonts w:ascii="Arial" w:eastAsia="Times New Roman" w:hAnsi="Arial" w:cs="Arial"/>
+          <w:lang w:eastAsia="en-GB"/>
+        </w:rPr>
+        <w:t>!=null}&gt;&gt;will take place at &lt;&lt;</w:t>
+      </w:r>
+      <w:proofErr w:type="spellStart"/>
+      <w:r>
+        <w:rPr>
+          <w:rFonts w:ascii="Arial" w:eastAsia="Times New Roman" w:hAnsi="Arial" w:cs="Arial"/>
+          <w:lang w:eastAsia="en-GB"/>
+        </w:rPr>
+        <w:t>hearingLocation.site_name</w:t>
+      </w:r>
+      <w:proofErr w:type="spellEnd"/>
+      <w:r>
+        <w:rPr>
+          <w:rFonts w:ascii="Arial" w:eastAsia="Times New Roman" w:hAnsi="Arial" w:cs="Arial"/>
+          <w:lang w:eastAsia="en-GB"/>
+        </w:rPr>
+        <w:t>&gt;&gt;, &lt;&lt;</w:t>
+      </w:r>
+      <w:proofErr w:type="spellStart"/>
+      <w:r>
+        <w:rPr>
+          <w:rFonts w:ascii="Arial" w:eastAsia="Times New Roman" w:hAnsi="Arial" w:cs="Arial"/>
+          <w:lang w:eastAsia="en-GB"/>
+        </w:rPr>
+        <w:t>hearingLocation.court_address</w:t>
+      </w:r>
+      <w:proofErr w:type="spellEnd"/>
+      <w:r>
+        <w:rPr>
+          <w:rFonts w:ascii="Arial" w:eastAsia="Times New Roman" w:hAnsi="Arial" w:cs="Arial"/>
+          <w:lang w:eastAsia="en-GB"/>
+        </w:rPr>
+        <w:t>&gt;&gt; &lt;&lt;</w:t>
+      </w:r>
+      <w:proofErr w:type="spellStart"/>
+      <w:r>
+        <w:rPr>
+          <w:rFonts w:ascii="Arial" w:eastAsia="Times New Roman" w:hAnsi="Arial" w:cs="Arial"/>
+          <w:lang w:eastAsia="en-GB"/>
+        </w:rPr>
+        <w:t>hearingLocation.postcode</w:t>
+      </w:r>
+      <w:proofErr w:type="spellEnd"/>
+      <w:r>
+        <w:rPr>
+          <w:rFonts w:ascii="Arial" w:eastAsia="Times New Roman" w:hAnsi="Arial" w:cs="Arial"/>
+          <w:lang w:eastAsia="en-GB"/>
+        </w:rPr>
+        <w:t>&gt;&gt;, and &lt;&lt;es_&gt;&gt;</w:t>
       </w:r>
       <w:r>
         <w:rPr>
@@ -3726,6 +4654,7 @@
         </w:rPr>
         <w:t>&lt;&lt;cs_{</w:t>
       </w:r>
+      <w:proofErr w:type="spellStart"/>
       <w:r>
         <w:rPr>
           <w:rFonts w:ascii="Arial" w:hAnsi="Arial" w:cs="Arial"/>
@@ -3738,8 +4667,17 @@
           <w:rFonts w:ascii="Arial" w:hAnsi="Arial" w:cs="Arial"/>
           <w:lang w:val="en-US"/>
         </w:rPr>
-        <w:t>Method=’</w:t>
-      </w:r>
+        <w:t>Method</w:t>
+      </w:r>
+      <w:proofErr w:type="spellEnd"/>
+      <w:r>
+        <w:rPr>
+          <w:rFonts w:ascii="Arial" w:hAnsi="Arial" w:cs="Arial"/>
+          <w:lang w:val="en-US"/>
+        </w:rPr>
+        <w:t>=’</w:t>
+      </w:r>
+      <w:proofErr w:type="spellStart"/>
       <w:r>
         <w:rPr>
           <w:rFonts w:ascii="Arial" w:hAnsi="Arial" w:cs="Arial"/>
@@ -3752,7 +4690,15 @@
           <w:rFonts w:ascii="Arial" w:hAnsi="Arial" w:cs="Arial"/>
           <w:lang w:val="en-US"/>
         </w:rPr>
-        <w:t>MethodVideoConferenceHearing’}&gt;&gt;</w:t>
+        <w:t>MethodVideoConferenceHearing</w:t>
+      </w:r>
+      <w:proofErr w:type="spellEnd"/>
+      <w:r>
+        <w:rPr>
+          <w:rFonts w:ascii="Arial" w:hAnsi="Arial" w:cs="Arial"/>
+          <w:lang w:val="en-US"/>
+        </w:rPr>
+        <w:t>’}&gt;&gt;</w:t>
       </w:r>
     </w:p>
     <w:p>
@@ -3783,7 +4729,71 @@
           <w:rFonts w:ascii="Arial" w:eastAsia="Times New Roman" w:hAnsi="Arial" w:cs="Arial"/>
           <w:lang w:eastAsia="en-GB"/>
         </w:rPr>
-        <w:t>&lt;&lt;cs_{hearingLocation.site_name!=null}&gt;&gt;will take place at &lt;&lt;hearingLocation.site_name&gt;&gt;, &lt;&lt;hearingLocation.court_address&gt;&gt; &lt;&lt;hearingLocation.postcode&gt;&gt;, and &lt;&lt;es_&gt;&gt;</w:t>
+        <w:t>&lt;&lt;cs_{</w:t>
+      </w:r>
+      <w:proofErr w:type="spellStart"/>
+      <w:r>
+        <w:rPr>
+          <w:rFonts w:ascii="Arial" w:eastAsia="Times New Roman" w:hAnsi="Arial" w:cs="Arial"/>
+          <w:lang w:eastAsia="en-GB"/>
+        </w:rPr>
+        <w:t>hearingLocation.site_name</w:t>
+      </w:r>
+      <w:proofErr w:type="spellEnd"/>
+      <w:r>
+        <w:rPr>
+          <w:rFonts w:ascii="Arial" w:eastAsia="Times New Roman" w:hAnsi="Arial" w:cs="Arial"/>
+          <w:lang w:eastAsia="en-GB"/>
+        </w:rPr>
+        <w:t>!=null}&gt;&gt;will take place at &lt;&lt;</w:t>
+      </w:r>
+      <w:proofErr w:type="spellStart"/>
+      <w:r>
+        <w:rPr>
+          <w:rFonts w:ascii="Arial" w:eastAsia="Times New Roman" w:hAnsi="Arial" w:cs="Arial"/>
+          <w:lang w:eastAsia="en-GB"/>
+        </w:rPr>
+        <w:t>hearingLocation.site_name</w:t>
+      </w:r>
+      <w:proofErr w:type="spellEnd"/>
+      <w:r>
+        <w:rPr>
+          <w:rFonts w:ascii="Arial" w:eastAsia="Times New Roman" w:hAnsi="Arial" w:cs="Arial"/>
+          <w:lang w:eastAsia="en-GB"/>
+        </w:rPr>
+        <w:t>&gt;&gt;, &lt;&lt;</w:t>
+      </w:r>
+      <w:proofErr w:type="spellStart"/>
+      <w:r>
+        <w:rPr>
+          <w:rFonts w:ascii="Arial" w:eastAsia="Times New Roman" w:hAnsi="Arial" w:cs="Arial"/>
+          <w:lang w:eastAsia="en-GB"/>
+        </w:rPr>
+        <w:t>hearingLocation.court_address</w:t>
+      </w:r>
+      <w:proofErr w:type="spellEnd"/>
+      <w:r>
+        <w:rPr>
+          <w:rFonts w:ascii="Arial" w:eastAsia="Times New Roman" w:hAnsi="Arial" w:cs="Arial"/>
+          <w:lang w:eastAsia="en-GB"/>
+        </w:rPr>
+        <w:t>&gt;&gt; &lt;&lt;</w:t>
+      </w:r>
+      <w:proofErr w:type="spellStart"/>
+      <w:r>
+        <w:rPr>
+          <w:rFonts w:ascii="Arial" w:eastAsia="Times New Roman" w:hAnsi="Arial" w:cs="Arial"/>
+          <w:lang w:eastAsia="en-GB"/>
+        </w:rPr>
+        <w:t>hearingLocation.postcode</w:t>
+      </w:r>
+      <w:proofErr w:type="spellEnd"/>
+      <w:r>
+        <w:rPr>
+          <w:rFonts w:ascii="Arial" w:eastAsia="Times New Roman" w:hAnsi="Arial" w:cs="Arial"/>
+          <w:lang w:eastAsia="en-GB"/>
+        </w:rPr>
+        <w:t>&gt;&gt;, and &lt;&lt;es_&gt;&gt;</w:t>
       </w:r>
       <w:r>
         <w:rPr>
@@ -3865,12 +4875,21 @@
         </w:rPr>
         <w:t>&lt;&lt;cs_{</w:t>
       </w:r>
-      <w:r>
-        <w:rPr>
-          <w:rFonts w:ascii="Arial" w:hAnsi="Arial" w:cs="Arial"/>
-          <w:lang w:val="en-US"/>
-        </w:rPr>
-        <w:t>hasBuildingDispute=true}&gt;&gt;</w:t>
+      <w:proofErr w:type="spellStart"/>
+      <w:r>
+        <w:rPr>
+          <w:rFonts w:ascii="Arial" w:hAnsi="Arial" w:cs="Arial"/>
+          <w:lang w:val="en-US"/>
+        </w:rPr>
+        <w:t>hasBuildingDispute</w:t>
+      </w:r>
+      <w:proofErr w:type="spellEnd"/>
+      <w:r>
+        <w:rPr>
+          <w:rFonts w:ascii="Arial" w:hAnsi="Arial" w:cs="Arial"/>
+          <w:lang w:val="en-US"/>
+        </w:rPr>
+        <w:t>=true}&gt;&gt;</w:t>
       </w:r>
     </w:p>
     <w:p>
@@ -4032,7 +5051,23 @@
           <w:rFonts w:ascii="Arial" w:eastAsia="Arial" w:hAnsi="Arial" w:cs="Arial"/>
           <w:bCs/>
         </w:rPr>
-        <w:t>{dateFormat(</w:t>
+        <w:t>{</w:t>
+      </w:r>
+      <w:proofErr w:type="spellStart"/>
+      <w:r>
+        <w:rPr>
+          <w:rFonts w:ascii="Arial" w:eastAsia="Arial" w:hAnsi="Arial" w:cs="Arial"/>
+          <w:bCs/>
+        </w:rPr>
+        <w:t>dateFormat</w:t>
+      </w:r>
+      <w:proofErr w:type="spellEnd"/>
+      <w:r>
+        <w:rPr>
+          <w:rFonts w:ascii="Arial" w:eastAsia="Arial" w:hAnsi="Arial" w:cs="Arial"/>
+          <w:bCs/>
+        </w:rPr>
+        <w:t>(</w:t>
       </w:r>
       <w:r>
         <w:rPr>
@@ -4060,7 +5095,39 @@
           <w:rFonts w:ascii="Arial" w:eastAsia="Arial" w:hAnsi="Arial" w:cs="Arial"/>
           <w:bCs/>
         </w:rPr>
-        <w:t>, ‘dd MMMM yyyy’, ‘yyyy-MM-dd’</w:t>
+        <w:t xml:space="preserve">, ‘dd MMMM </w:t>
+      </w:r>
+      <w:proofErr w:type="spellStart"/>
+      <w:r>
+        <w:rPr>
+          <w:rFonts w:ascii="Arial" w:eastAsia="Arial" w:hAnsi="Arial" w:cs="Arial"/>
+          <w:bCs/>
+        </w:rPr>
+        <w:t>yyyy</w:t>
+      </w:r>
+      <w:proofErr w:type="spellEnd"/>
+      <w:r>
+        <w:rPr>
+          <w:rFonts w:ascii="Arial" w:eastAsia="Arial" w:hAnsi="Arial" w:cs="Arial"/>
+          <w:bCs/>
+        </w:rPr>
+        <w:t>’, ‘</w:t>
+      </w:r>
+      <w:proofErr w:type="spellStart"/>
+      <w:r>
+        <w:rPr>
+          <w:rFonts w:ascii="Arial" w:eastAsia="Arial" w:hAnsi="Arial" w:cs="Arial"/>
+          <w:bCs/>
+        </w:rPr>
+        <w:t>yyyy</w:t>
+      </w:r>
+      <w:proofErr w:type="spellEnd"/>
+      <w:r>
+        <w:rPr>
+          <w:rFonts w:ascii="Arial" w:eastAsia="Arial" w:hAnsi="Arial" w:cs="Arial"/>
+          <w:bCs/>
+        </w:rPr>
+        <w:t>-MM-dd’</w:t>
       </w:r>
       <w:r>
         <w:rPr>
@@ -4147,7 +5214,23 @@
           <w:rFonts w:ascii="Arial" w:eastAsia="Arial" w:hAnsi="Arial" w:cs="Arial"/>
           <w:bCs/>
         </w:rPr>
-        <w:t>{dateFormat(</w:t>
+        <w:t>{</w:t>
+      </w:r>
+      <w:proofErr w:type="spellStart"/>
+      <w:r>
+        <w:rPr>
+          <w:rFonts w:ascii="Arial" w:eastAsia="Arial" w:hAnsi="Arial" w:cs="Arial"/>
+          <w:bCs/>
+        </w:rPr>
+        <w:t>dateFormat</w:t>
+      </w:r>
+      <w:proofErr w:type="spellEnd"/>
+      <w:r>
+        <w:rPr>
+          <w:rFonts w:ascii="Arial" w:eastAsia="Arial" w:hAnsi="Arial" w:cs="Arial"/>
+          <w:bCs/>
+        </w:rPr>
+        <w:t>(</w:t>
       </w:r>
       <w:r>
         <w:rPr>
@@ -4182,7 +5265,39 @@
           <w:rFonts w:ascii="Arial" w:eastAsia="Arial" w:hAnsi="Arial" w:cs="Arial"/>
           <w:bCs/>
         </w:rPr>
-        <w:t>, ‘dd MMMM yyyy’, ‘yyyy-MM-dd’</w:t>
+        <w:t xml:space="preserve">, ‘dd MMMM </w:t>
+      </w:r>
+      <w:proofErr w:type="spellStart"/>
+      <w:r>
+        <w:rPr>
+          <w:rFonts w:ascii="Arial" w:eastAsia="Arial" w:hAnsi="Arial" w:cs="Arial"/>
+          <w:bCs/>
+        </w:rPr>
+        <w:t>yyyy</w:t>
+      </w:r>
+      <w:proofErr w:type="spellEnd"/>
+      <w:r>
+        <w:rPr>
+          <w:rFonts w:ascii="Arial" w:eastAsia="Arial" w:hAnsi="Arial" w:cs="Arial"/>
+          <w:bCs/>
+        </w:rPr>
+        <w:t>’, ‘</w:t>
+      </w:r>
+      <w:proofErr w:type="spellStart"/>
+      <w:r>
+        <w:rPr>
+          <w:rFonts w:ascii="Arial" w:eastAsia="Arial" w:hAnsi="Arial" w:cs="Arial"/>
+          <w:bCs/>
+        </w:rPr>
+        <w:t>yyyy</w:t>
+      </w:r>
+      <w:proofErr w:type="spellEnd"/>
+      <w:r>
+        <w:rPr>
+          <w:rFonts w:ascii="Arial" w:eastAsia="Arial" w:hAnsi="Arial" w:cs="Arial"/>
+          <w:bCs/>
+        </w:rPr>
+        <w:t>-MM-dd’</w:t>
       </w:r>
       <w:r>
         <w:rPr>
@@ -4244,20 +5359,47 @@
           <w:bCs/>
           <w:lang w:val="es-ES"/>
         </w:rPr>
-        <w:t>&lt;&lt;cs_{</w:t>
-      </w:r>
-      <w:r>
-        <w:rPr>
-          <w:rFonts w:ascii="Arial" w:hAnsi="Arial" w:cs="Arial"/>
+        <w:t>&lt;&lt;</w:t>
+      </w:r>
+      <w:proofErr w:type="spellStart"/>
+      <w:r>
+        <w:rPr>
+          <w:rFonts w:ascii="Arial" w:hAnsi="Arial" w:cs="Arial"/>
+          <w:bCs/>
           <w:lang w:val="es-ES"/>
         </w:rPr>
-        <w:t>hasClinicalNegligence=true</w:t>
-      </w:r>
-      <w:r>
-        <w:rPr>
-          <w:rFonts w:ascii="Arial" w:hAnsi="Arial" w:cs="Arial"/>
+        <w:t>cs</w:t>
+      </w:r>
+      <w:proofErr w:type="spellEnd"/>
+      <w:r>
+        <w:rPr>
+          <w:rFonts w:ascii="Arial" w:hAnsi="Arial" w:cs="Arial"/>
+          <w:bCs/>
           <w:lang w:val="es-ES"/>
         </w:rPr>
+        <w:t>_{</w:t>
+      </w:r>
+      <w:proofErr w:type="spellStart"/>
+      <w:r>
+        <w:rPr>
+          <w:rFonts w:ascii="Arial" w:hAnsi="Arial" w:cs="Arial"/>
+          <w:lang w:val="es-ES"/>
+        </w:rPr>
+        <w:t>hasClinicalNegligence</w:t>
+      </w:r>
+      <w:proofErr w:type="spellEnd"/>
+      <w:r>
+        <w:rPr>
+          <w:rFonts w:ascii="Arial" w:hAnsi="Arial" w:cs="Arial"/>
+          <w:lang w:val="es-ES"/>
+        </w:rPr>
+        <w:t>=true</w:t>
+      </w:r>
+      <w:r>
+        <w:rPr>
+          <w:rFonts w:ascii="Arial" w:hAnsi="Arial" w:cs="Arial"/>
+          <w:lang w:val="es-ES"/>
+        </w:rPr>
         <w:t>}&gt;&gt;</w:t>
       </w:r>
     </w:p>
@@ -4270,6 +5412,7 @@
           <w:lang w:val="es-ES"/>
         </w:rPr>
       </w:pPr>
+      <w:proofErr w:type="spellStart"/>
       <w:r>
         <w:rPr>
           <w:rFonts w:ascii="Arial" w:hAnsi="Arial" w:cs="Arial"/>
@@ -4277,8 +5420,29 @@
           <w:bCs/>
           <w:lang w:val="es-ES"/>
         </w:rPr>
-        <w:t>Clinical negligence</w:t>
-      </w:r>
+        <w:t>Clinical</w:t>
+      </w:r>
+      <w:proofErr w:type="spellEnd"/>
+      <w:r>
+        <w:rPr>
+          <w:rFonts w:ascii="Arial" w:hAnsi="Arial" w:cs="Arial"/>
+          <w:b/>
+          <w:bCs/>
+          <w:lang w:val="es-ES"/>
+        </w:rPr>
+        <w:t xml:space="preserve"> </w:t>
+      </w:r>
+      <w:proofErr w:type="spellStart"/>
+      <w:r>
+        <w:rPr>
+          <w:rFonts w:ascii="Arial" w:hAnsi="Arial" w:cs="Arial"/>
+          <w:b/>
+          <w:bCs/>
+          <w:lang w:val="es-ES"/>
+        </w:rPr>
+        <w:t>negligence</w:t>
+      </w:r>
+      <w:proofErr w:type="spellEnd"/>
     </w:p>
     <w:p>
       <w:pPr>
@@ -4472,12 +5636,21 @@
         </w:rPr>
         <w:t>&lt;&lt;cs_{</w:t>
       </w:r>
-      <w:r>
-        <w:rPr>
-          <w:rFonts w:ascii="Arial" w:hAnsi="Arial" w:cs="Arial"/>
-          <w:lang w:val="en-US"/>
-        </w:rPr>
-        <w:t>hasCreditHire=true</w:t>
+      <w:proofErr w:type="spellStart"/>
+      <w:r>
+        <w:rPr>
+          <w:rFonts w:ascii="Arial" w:hAnsi="Arial" w:cs="Arial"/>
+          <w:lang w:val="en-US"/>
+        </w:rPr>
+        <w:t>hasCreditHire</w:t>
+      </w:r>
+      <w:proofErr w:type="spellEnd"/>
+      <w:r>
+        <w:rPr>
+          <w:rFonts w:ascii="Arial" w:hAnsi="Arial" w:cs="Arial"/>
+          <w:lang w:val="en-US"/>
+        </w:rPr>
+        <w:t>=true</w:t>
       </w:r>
       <w:r>
         <w:rPr>
@@ -4617,7 +5790,23 @@
           <w:rFonts w:ascii="Arial" w:eastAsia="Arial" w:hAnsi="Arial" w:cs="Arial"/>
           <w:bCs/>
         </w:rPr>
-        <w:t>{dateFormat(</w:t>
+        <w:t>{</w:t>
+      </w:r>
+      <w:proofErr w:type="spellStart"/>
+      <w:r>
+        <w:rPr>
+          <w:rFonts w:ascii="Arial" w:eastAsia="Arial" w:hAnsi="Arial" w:cs="Arial"/>
+          <w:bCs/>
+        </w:rPr>
+        <w:t>dateFormat</w:t>
+      </w:r>
+      <w:proofErr w:type="spellEnd"/>
+      <w:r>
+        <w:rPr>
+          <w:rFonts w:ascii="Arial" w:eastAsia="Arial" w:hAnsi="Arial" w:cs="Arial"/>
+          <w:bCs/>
+        </w:rPr>
+        <w:t>(</w:t>
       </w:r>
       <w:r>
         <w:rPr>
@@ -4645,7 +5834,39 @@
           <w:rFonts w:ascii="Arial" w:eastAsia="Arial" w:hAnsi="Arial" w:cs="Arial"/>
           <w:bCs/>
         </w:rPr>
-        <w:t>, ‘dd MMMM yyyy’, ‘yyyy-MM-dd’</w:t>
+        <w:t xml:space="preserve">, ‘dd MMMM </w:t>
+      </w:r>
+      <w:proofErr w:type="spellStart"/>
+      <w:r>
+        <w:rPr>
+          <w:rFonts w:ascii="Arial" w:eastAsia="Arial" w:hAnsi="Arial" w:cs="Arial"/>
+          <w:bCs/>
+        </w:rPr>
+        <w:t>yyyy</w:t>
+      </w:r>
+      <w:proofErr w:type="spellEnd"/>
+      <w:r>
+        <w:rPr>
+          <w:rFonts w:ascii="Arial" w:eastAsia="Arial" w:hAnsi="Arial" w:cs="Arial"/>
+          <w:bCs/>
+        </w:rPr>
+        <w:t>’, ‘</w:t>
+      </w:r>
+      <w:proofErr w:type="spellStart"/>
+      <w:r>
+        <w:rPr>
+          <w:rFonts w:ascii="Arial" w:eastAsia="Arial" w:hAnsi="Arial" w:cs="Arial"/>
+          <w:bCs/>
+        </w:rPr>
+        <w:t>yyyy</w:t>
+      </w:r>
+      <w:proofErr w:type="spellEnd"/>
+      <w:r>
+        <w:rPr>
+          <w:rFonts w:ascii="Arial" w:eastAsia="Arial" w:hAnsi="Arial" w:cs="Arial"/>
+          <w:bCs/>
+        </w:rPr>
+        <w:t>-MM-dd’</w:t>
       </w:r>
       <w:r>
         <w:rPr>
@@ -4744,7 +5965,23 @@
           <w:rFonts w:ascii="Arial" w:eastAsia="Arial" w:hAnsi="Arial" w:cs="Arial"/>
           <w:bCs/>
         </w:rPr>
-        <w:t>{dateFormat(</w:t>
+        <w:t>{</w:t>
+      </w:r>
+      <w:proofErr w:type="spellStart"/>
+      <w:r>
+        <w:rPr>
+          <w:rFonts w:ascii="Arial" w:eastAsia="Arial" w:hAnsi="Arial" w:cs="Arial"/>
+          <w:bCs/>
+        </w:rPr>
+        <w:t>dateFormat</w:t>
+      </w:r>
+      <w:proofErr w:type="spellEnd"/>
+      <w:r>
+        <w:rPr>
+          <w:rFonts w:ascii="Arial" w:eastAsia="Arial" w:hAnsi="Arial" w:cs="Arial"/>
+          <w:bCs/>
+        </w:rPr>
+        <w:t>(</w:t>
       </w:r>
       <w:r>
         <w:rPr>
@@ -4779,7 +6016,39 @@
           <w:rFonts w:ascii="Arial" w:eastAsia="Arial" w:hAnsi="Arial" w:cs="Arial"/>
           <w:bCs/>
         </w:rPr>
-        <w:t>, ‘dd MMMM yyyy’, ‘yyyy-MM-dd’</w:t>
+        <w:t xml:space="preserve">, ‘dd MMMM </w:t>
+      </w:r>
+      <w:proofErr w:type="spellStart"/>
+      <w:r>
+        <w:rPr>
+          <w:rFonts w:ascii="Arial" w:eastAsia="Arial" w:hAnsi="Arial" w:cs="Arial"/>
+          <w:bCs/>
+        </w:rPr>
+        <w:t>yyyy</w:t>
+      </w:r>
+      <w:proofErr w:type="spellEnd"/>
+      <w:r>
+        <w:rPr>
+          <w:rFonts w:ascii="Arial" w:eastAsia="Arial" w:hAnsi="Arial" w:cs="Arial"/>
+          <w:bCs/>
+        </w:rPr>
+        <w:t>’, ‘</w:t>
+      </w:r>
+      <w:proofErr w:type="spellStart"/>
+      <w:r>
+        <w:rPr>
+          <w:rFonts w:ascii="Arial" w:eastAsia="Arial" w:hAnsi="Arial" w:cs="Arial"/>
+          <w:bCs/>
+        </w:rPr>
+        <w:t>yyyy</w:t>
+      </w:r>
+      <w:proofErr w:type="spellEnd"/>
+      <w:r>
+        <w:rPr>
+          <w:rFonts w:ascii="Arial" w:eastAsia="Arial" w:hAnsi="Arial" w:cs="Arial"/>
+          <w:bCs/>
+        </w:rPr>
+        <w:t>-MM-dd’</w:t>
       </w:r>
       <w:r>
         <w:rPr>
@@ -4860,7 +6129,23 @@
           <w:rFonts w:ascii="Arial" w:eastAsia="Arial" w:hAnsi="Arial" w:cs="Arial"/>
           <w:bCs/>
         </w:rPr>
-        <w:t>{dateFormat(</w:t>
+        <w:t>{</w:t>
+      </w:r>
+      <w:proofErr w:type="spellStart"/>
+      <w:r>
+        <w:rPr>
+          <w:rFonts w:ascii="Arial" w:eastAsia="Arial" w:hAnsi="Arial" w:cs="Arial"/>
+          <w:bCs/>
+        </w:rPr>
+        <w:t>dateFormat</w:t>
+      </w:r>
+      <w:proofErr w:type="spellEnd"/>
+      <w:r>
+        <w:rPr>
+          <w:rFonts w:ascii="Arial" w:eastAsia="Arial" w:hAnsi="Arial" w:cs="Arial"/>
+          <w:bCs/>
+        </w:rPr>
+        <w:t>(</w:t>
       </w:r>
       <w:r>
         <w:rPr>
@@ -4895,7 +6180,39 @@
           <w:rFonts w:ascii="Arial" w:eastAsia="Arial" w:hAnsi="Arial" w:cs="Arial"/>
           <w:bCs/>
         </w:rPr>
-        <w:t>, ‘dd MMMM yyyy’, ‘yyyy-MM-dd’</w:t>
+        <w:t xml:space="preserve">, ‘dd MMMM </w:t>
+      </w:r>
+      <w:proofErr w:type="spellStart"/>
+      <w:r>
+        <w:rPr>
+          <w:rFonts w:ascii="Arial" w:eastAsia="Arial" w:hAnsi="Arial" w:cs="Arial"/>
+          <w:bCs/>
+        </w:rPr>
+        <w:t>yyyy</w:t>
+      </w:r>
+      <w:proofErr w:type="spellEnd"/>
+      <w:r>
+        <w:rPr>
+          <w:rFonts w:ascii="Arial" w:eastAsia="Arial" w:hAnsi="Arial" w:cs="Arial"/>
+          <w:bCs/>
+        </w:rPr>
+        <w:t>’, ‘</w:t>
+      </w:r>
+      <w:proofErr w:type="spellStart"/>
+      <w:r>
+        <w:rPr>
+          <w:rFonts w:ascii="Arial" w:eastAsia="Arial" w:hAnsi="Arial" w:cs="Arial"/>
+          <w:bCs/>
+        </w:rPr>
+        <w:t>yyyy</w:t>
+      </w:r>
+      <w:proofErr w:type="spellEnd"/>
+      <w:r>
+        <w:rPr>
+          <w:rFonts w:ascii="Arial" w:eastAsia="Arial" w:hAnsi="Arial" w:cs="Arial"/>
+          <w:bCs/>
+        </w:rPr>
+        <w:t>-MM-dd’</w:t>
       </w:r>
       <w:r>
         <w:rPr>
@@ -4951,7 +6268,23 @@
           <w:rFonts w:ascii="Arial" w:eastAsia="Arial" w:hAnsi="Arial" w:cs="Arial"/>
           <w:bCs/>
         </w:rPr>
-        <w:t>{dateFormat(</w:t>
+        <w:t>{</w:t>
+      </w:r>
+      <w:proofErr w:type="spellStart"/>
+      <w:r>
+        <w:rPr>
+          <w:rFonts w:ascii="Arial" w:eastAsia="Arial" w:hAnsi="Arial" w:cs="Arial"/>
+          <w:bCs/>
+        </w:rPr>
+        <w:t>dateFormat</w:t>
+      </w:r>
+      <w:proofErr w:type="spellEnd"/>
+      <w:r>
+        <w:rPr>
+          <w:rFonts w:ascii="Arial" w:eastAsia="Arial" w:hAnsi="Arial" w:cs="Arial"/>
+          <w:bCs/>
+        </w:rPr>
+        <w:t>(</w:t>
       </w:r>
       <w:r>
         <w:rPr>
@@ -4986,7 +6319,39 @@
           <w:rFonts w:ascii="Arial" w:eastAsia="Arial" w:hAnsi="Arial" w:cs="Arial"/>
           <w:bCs/>
         </w:rPr>
-        <w:t>, ‘dd MMMM yyyy’, ‘yyyy-MM-dd’</w:t>
+        <w:t xml:space="preserve">, ‘dd MMMM </w:t>
+      </w:r>
+      <w:proofErr w:type="spellStart"/>
+      <w:r>
+        <w:rPr>
+          <w:rFonts w:ascii="Arial" w:eastAsia="Arial" w:hAnsi="Arial" w:cs="Arial"/>
+          <w:bCs/>
+        </w:rPr>
+        <w:t>yyyy</w:t>
+      </w:r>
+      <w:proofErr w:type="spellEnd"/>
+      <w:r>
+        <w:rPr>
+          <w:rFonts w:ascii="Arial" w:eastAsia="Arial" w:hAnsi="Arial" w:cs="Arial"/>
+          <w:bCs/>
+        </w:rPr>
+        <w:t>’, ‘</w:t>
+      </w:r>
+      <w:proofErr w:type="spellStart"/>
+      <w:r>
+        <w:rPr>
+          <w:rFonts w:ascii="Arial" w:eastAsia="Arial" w:hAnsi="Arial" w:cs="Arial"/>
+          <w:bCs/>
+        </w:rPr>
+        <w:t>yyyy</w:t>
+      </w:r>
+      <w:proofErr w:type="spellEnd"/>
+      <w:r>
+        <w:rPr>
+          <w:rFonts w:ascii="Arial" w:eastAsia="Arial" w:hAnsi="Arial" w:cs="Arial"/>
+          <w:bCs/>
+        </w:rPr>
+        <w:t>-MM-dd’</w:t>
       </w:r>
       <w:r>
         <w:rPr>
@@ -5086,12 +6451,21 @@
         </w:rPr>
         <w:t>&lt;&lt;cs_{</w:t>
       </w:r>
-      <w:r>
-        <w:rPr>
-          <w:rFonts w:ascii="Arial" w:hAnsi="Arial" w:cs="Arial"/>
-          <w:lang w:val="en-US"/>
-        </w:rPr>
-        <w:t>hasEmployersLiability=true</w:t>
+      <w:proofErr w:type="spellStart"/>
+      <w:r>
+        <w:rPr>
+          <w:rFonts w:ascii="Arial" w:hAnsi="Arial" w:cs="Arial"/>
+          <w:lang w:val="en-US"/>
+        </w:rPr>
+        <w:t>hasEmployersLiability</w:t>
+      </w:r>
+      <w:proofErr w:type="spellEnd"/>
+      <w:r>
+        <w:rPr>
+          <w:rFonts w:ascii="Arial" w:hAnsi="Arial" w:cs="Arial"/>
+          <w:lang w:val="en-US"/>
+        </w:rPr>
+        <w:t>=true</w:t>
       </w:r>
       <w:r>
         <w:rPr>
@@ -5173,12 +6547,21 @@
         </w:rPr>
         <w:t>&lt;&lt;cs_{</w:t>
       </w:r>
-      <w:r>
-        <w:rPr>
-          <w:rFonts w:ascii="Arial" w:hAnsi="Arial" w:cs="Arial"/>
-          <w:lang w:val="en-US"/>
-        </w:rPr>
-        <w:t>hasHousingDisrepair=true</w:t>
+      <w:proofErr w:type="spellStart"/>
+      <w:r>
+        <w:rPr>
+          <w:rFonts w:ascii="Arial" w:hAnsi="Arial" w:cs="Arial"/>
+          <w:lang w:val="en-US"/>
+        </w:rPr>
+        <w:t>hasHousingDisrepair</w:t>
+      </w:r>
+      <w:proofErr w:type="spellEnd"/>
+      <w:r>
+        <w:rPr>
+          <w:rFonts w:ascii="Arial" w:hAnsi="Arial" w:cs="Arial"/>
+          <w:lang w:val="en-US"/>
+        </w:rPr>
+        <w:t>=true</w:t>
       </w:r>
       <w:r>
         <w:rPr>
@@ -5328,7 +6711,23 @@
           <w:rFonts w:ascii="Arial" w:eastAsia="Arial" w:hAnsi="Arial" w:cs="Arial"/>
           <w:bCs/>
         </w:rPr>
-        <w:t>{dateFormat(</w:t>
+        <w:t>{</w:t>
+      </w:r>
+      <w:proofErr w:type="spellStart"/>
+      <w:r>
+        <w:rPr>
+          <w:rFonts w:ascii="Arial" w:eastAsia="Arial" w:hAnsi="Arial" w:cs="Arial"/>
+          <w:bCs/>
+        </w:rPr>
+        <w:t>dateFormat</w:t>
+      </w:r>
+      <w:proofErr w:type="spellEnd"/>
+      <w:r>
+        <w:rPr>
+          <w:rFonts w:ascii="Arial" w:eastAsia="Arial" w:hAnsi="Arial" w:cs="Arial"/>
+          <w:bCs/>
+        </w:rPr>
+        <w:t>(</w:t>
       </w:r>
       <w:r>
         <w:rPr>
@@ -5356,7 +6755,39 @@
           <w:rFonts w:ascii="Arial" w:eastAsia="Arial" w:hAnsi="Arial" w:cs="Arial"/>
           <w:bCs/>
         </w:rPr>
-        <w:t>, ‘dd MMMM yyyy’, ‘yyyy-MM-dd’</w:t>
+        <w:t xml:space="preserve">, ‘dd MMMM </w:t>
+      </w:r>
+      <w:proofErr w:type="spellStart"/>
+      <w:r>
+        <w:rPr>
+          <w:rFonts w:ascii="Arial" w:eastAsia="Arial" w:hAnsi="Arial" w:cs="Arial"/>
+          <w:bCs/>
+        </w:rPr>
+        <w:t>yyyy</w:t>
+      </w:r>
+      <w:proofErr w:type="spellEnd"/>
+      <w:r>
+        <w:rPr>
+          <w:rFonts w:ascii="Arial" w:eastAsia="Arial" w:hAnsi="Arial" w:cs="Arial"/>
+          <w:bCs/>
+        </w:rPr>
+        <w:t>’, ‘</w:t>
+      </w:r>
+      <w:proofErr w:type="spellStart"/>
+      <w:r>
+        <w:rPr>
+          <w:rFonts w:ascii="Arial" w:eastAsia="Arial" w:hAnsi="Arial" w:cs="Arial"/>
+          <w:bCs/>
+        </w:rPr>
+        <w:t>yyyy</w:t>
+      </w:r>
+      <w:proofErr w:type="spellEnd"/>
+      <w:r>
+        <w:rPr>
+          <w:rFonts w:ascii="Arial" w:eastAsia="Arial" w:hAnsi="Arial" w:cs="Arial"/>
+          <w:bCs/>
+        </w:rPr>
+        <w:t>-MM-dd’</w:t>
       </w:r>
       <w:r>
         <w:rPr>
@@ -5437,7 +6868,23 @@
           <w:rFonts w:ascii="Arial" w:eastAsia="Arial" w:hAnsi="Arial" w:cs="Arial"/>
           <w:bCs/>
         </w:rPr>
-        <w:t>{dateFormat(</w:t>
+        <w:t>{</w:t>
+      </w:r>
+      <w:proofErr w:type="spellStart"/>
+      <w:r>
+        <w:rPr>
+          <w:rFonts w:ascii="Arial" w:eastAsia="Arial" w:hAnsi="Arial" w:cs="Arial"/>
+          <w:bCs/>
+        </w:rPr>
+        <w:t>dateFormat</w:t>
+      </w:r>
+      <w:proofErr w:type="spellEnd"/>
+      <w:r>
+        <w:rPr>
+          <w:rFonts w:ascii="Arial" w:eastAsia="Arial" w:hAnsi="Arial" w:cs="Arial"/>
+          <w:bCs/>
+        </w:rPr>
+        <w:t>(</w:t>
       </w:r>
       <w:r>
         <w:rPr>
@@ -5472,7 +6919,39 @@
           <w:rFonts w:ascii="Arial" w:eastAsia="Arial" w:hAnsi="Arial" w:cs="Arial"/>
           <w:bCs/>
         </w:rPr>
-        <w:t>, ‘dd MMMM yyyy’, ‘yyyy-MM-dd’</w:t>
+        <w:t xml:space="preserve">, ‘dd MMMM </w:t>
+      </w:r>
+      <w:proofErr w:type="spellStart"/>
+      <w:r>
+        <w:rPr>
+          <w:rFonts w:ascii="Arial" w:eastAsia="Arial" w:hAnsi="Arial" w:cs="Arial"/>
+          <w:bCs/>
+        </w:rPr>
+        <w:t>yyyy</w:t>
+      </w:r>
+      <w:proofErr w:type="spellEnd"/>
+      <w:r>
+        <w:rPr>
+          <w:rFonts w:ascii="Arial" w:eastAsia="Arial" w:hAnsi="Arial" w:cs="Arial"/>
+          <w:bCs/>
+        </w:rPr>
+        <w:t>’, ‘</w:t>
+      </w:r>
+      <w:proofErr w:type="spellStart"/>
+      <w:r>
+        <w:rPr>
+          <w:rFonts w:ascii="Arial" w:eastAsia="Arial" w:hAnsi="Arial" w:cs="Arial"/>
+          <w:bCs/>
+        </w:rPr>
+        <w:t>yyyy</w:t>
+      </w:r>
+      <w:proofErr w:type="spellEnd"/>
+      <w:r>
+        <w:rPr>
+          <w:rFonts w:ascii="Arial" w:eastAsia="Arial" w:hAnsi="Arial" w:cs="Arial"/>
+          <w:bCs/>
+        </w:rPr>
+        <w:t>-MM-dd’</w:t>
       </w:r>
       <w:r>
         <w:rPr>
@@ -5533,11 +7012,19 @@
         <w:lastRenderedPageBreak/>
         <w:t>&lt;&lt;cs_{</w:t>
       </w:r>
-      <w:r>
-        <w:rPr>
-          <w:rFonts w:ascii="Arial" w:hAnsi="Arial" w:cs="Arial"/>
-        </w:rPr>
-        <w:t>hasPersonalInjury=true</w:t>
+      <w:proofErr w:type="spellStart"/>
+      <w:r>
+        <w:rPr>
+          <w:rFonts w:ascii="Arial" w:hAnsi="Arial" w:cs="Arial"/>
+        </w:rPr>
+        <w:t>hasPersonalInjury</w:t>
+      </w:r>
+      <w:proofErr w:type="spellEnd"/>
+      <w:r>
+        <w:rPr>
+          <w:rFonts w:ascii="Arial" w:hAnsi="Arial" w:cs="Arial"/>
+        </w:rPr>
+        <w:t>=true</w:t>
       </w:r>
       <w:r>
         <w:rPr>
@@ -5625,13 +7112,31 @@
           <w:bCs/>
           <w:lang w:val="es-ES"/>
         </w:rPr>
-        <w:t>{dateFormat(</w:t>
-      </w:r>
-      <w:r>
-        <w:rPr>
-          <w:rFonts w:ascii="Arial" w:hAnsi="Arial" w:cs="Arial"/>
+        <w:t>{</w:t>
+      </w:r>
+      <w:proofErr w:type="spellStart"/>
+      <w:r>
+        <w:rPr>
+          <w:rFonts w:ascii="Arial" w:eastAsia="Arial" w:hAnsi="Arial" w:cs="Arial"/>
+          <w:bCs/>
           <w:lang w:val="es-ES"/>
         </w:rPr>
+        <w:t>dateFormat</w:t>
+      </w:r>
+      <w:proofErr w:type="spellEnd"/>
+      <w:r>
+        <w:rPr>
+          <w:rFonts w:ascii="Arial" w:eastAsia="Arial" w:hAnsi="Arial" w:cs="Arial"/>
+          <w:bCs/>
+          <w:lang w:val="es-ES"/>
+        </w:rPr>
+        <w:t>(</w:t>
+      </w:r>
+      <w:r>
+        <w:rPr>
+          <w:rFonts w:ascii="Arial" w:hAnsi="Arial" w:cs="Arial"/>
+          <w:lang w:val="es-ES"/>
+        </w:rPr>
         <w:t>fastTrackPersonalInjury</w:t>
       </w:r>
       <w:r>
@@ -5654,7 +7159,79 @@
           <w:bCs/>
           <w:lang w:val="es-ES"/>
         </w:rPr>
-        <w:t>, ‘dd MMMM yyyy’, ‘yyyy-MM-dd’)}</w:t>
+        <w:t>, ‘</w:t>
+      </w:r>
+      <w:proofErr w:type="spellStart"/>
+      <w:r>
+        <w:rPr>
+          <w:rFonts w:ascii="Arial" w:eastAsia="Arial" w:hAnsi="Arial" w:cs="Arial"/>
+          <w:bCs/>
+          <w:lang w:val="es-ES"/>
+        </w:rPr>
+        <w:t>dd</w:t>
+      </w:r>
+      <w:proofErr w:type="spellEnd"/>
+      <w:r>
+        <w:rPr>
+          <w:rFonts w:ascii="Arial" w:eastAsia="Arial" w:hAnsi="Arial" w:cs="Arial"/>
+          <w:bCs/>
+          <w:lang w:val="es-ES"/>
+        </w:rPr>
+        <w:t xml:space="preserve"> MMMM </w:t>
+      </w:r>
+      <w:proofErr w:type="spellStart"/>
+      <w:r>
+        <w:rPr>
+          <w:rFonts w:ascii="Arial" w:eastAsia="Arial" w:hAnsi="Arial" w:cs="Arial"/>
+          <w:bCs/>
+          <w:lang w:val="es-ES"/>
+        </w:rPr>
+        <w:t>yyyy</w:t>
+      </w:r>
+      <w:proofErr w:type="spellEnd"/>
+      <w:r>
+        <w:rPr>
+          <w:rFonts w:ascii="Arial" w:eastAsia="Arial" w:hAnsi="Arial" w:cs="Arial"/>
+          <w:bCs/>
+          <w:lang w:val="es-ES"/>
+        </w:rPr>
+        <w:t>’, ‘</w:t>
+      </w:r>
+      <w:proofErr w:type="spellStart"/>
+      <w:r>
+        <w:rPr>
+          <w:rFonts w:ascii="Arial" w:eastAsia="Arial" w:hAnsi="Arial" w:cs="Arial"/>
+          <w:bCs/>
+          <w:lang w:val="es-ES"/>
+        </w:rPr>
+        <w:t>yyyy</w:t>
+      </w:r>
+      <w:proofErr w:type="spellEnd"/>
+      <w:r>
+        <w:rPr>
+          <w:rFonts w:ascii="Arial" w:eastAsia="Arial" w:hAnsi="Arial" w:cs="Arial"/>
+          <w:bCs/>
+          <w:lang w:val="es-ES"/>
+        </w:rPr>
+        <w:t>-MM-</w:t>
+      </w:r>
+      <w:proofErr w:type="spellStart"/>
+      <w:r>
+        <w:rPr>
+          <w:rFonts w:ascii="Arial" w:eastAsia="Arial" w:hAnsi="Arial" w:cs="Arial"/>
+          <w:bCs/>
+          <w:lang w:val="es-ES"/>
+        </w:rPr>
+        <w:t>dd</w:t>
+      </w:r>
+      <w:proofErr w:type="spellEnd"/>
+      <w:r>
+        <w:rPr>
+          <w:rFonts w:ascii="Arial" w:eastAsia="Arial" w:hAnsi="Arial" w:cs="Arial"/>
+          <w:bCs/>
+          <w:lang w:val="es-ES"/>
+        </w:rPr>
+        <w:t>’)}</w:t>
       </w:r>
       <w:r>
         <w:rPr>
@@ -5707,13 +7284,31 @@
           <w:bCs/>
           <w:lang w:val="es-ES"/>
         </w:rPr>
-        <w:t>{dateFormat(</w:t>
-      </w:r>
-      <w:r>
-        <w:rPr>
-          <w:rFonts w:ascii="Arial" w:hAnsi="Arial" w:cs="Arial"/>
+        <w:t>{</w:t>
+      </w:r>
+      <w:proofErr w:type="spellStart"/>
+      <w:r>
+        <w:rPr>
+          <w:rFonts w:ascii="Arial" w:eastAsia="Arial" w:hAnsi="Arial" w:cs="Arial"/>
+          <w:bCs/>
           <w:lang w:val="es-ES"/>
         </w:rPr>
+        <w:t>dateFormat</w:t>
+      </w:r>
+      <w:proofErr w:type="spellEnd"/>
+      <w:r>
+        <w:rPr>
+          <w:rFonts w:ascii="Arial" w:eastAsia="Arial" w:hAnsi="Arial" w:cs="Arial"/>
+          <w:bCs/>
+          <w:lang w:val="es-ES"/>
+        </w:rPr>
+        <w:t>(</w:t>
+      </w:r>
+      <w:r>
+        <w:rPr>
+          <w:rFonts w:ascii="Arial" w:hAnsi="Arial" w:cs="Arial"/>
+          <w:lang w:val="es-ES"/>
+        </w:rPr>
         <w:t>fastTrackPersonalInjury</w:t>
       </w:r>
       <w:r>
@@ -5736,7 +7331,79 @@
           <w:bCs/>
           <w:lang w:val="es-ES"/>
         </w:rPr>
-        <w:t>, ‘dd MMMM yyyy’, ‘yyyy-MM-dd’)}</w:t>
+        <w:t>, ‘</w:t>
+      </w:r>
+      <w:proofErr w:type="spellStart"/>
+      <w:r>
+        <w:rPr>
+          <w:rFonts w:ascii="Arial" w:eastAsia="Arial" w:hAnsi="Arial" w:cs="Arial"/>
+          <w:bCs/>
+          <w:lang w:val="es-ES"/>
+        </w:rPr>
+        <w:t>dd</w:t>
+      </w:r>
+      <w:proofErr w:type="spellEnd"/>
+      <w:r>
+        <w:rPr>
+          <w:rFonts w:ascii="Arial" w:eastAsia="Arial" w:hAnsi="Arial" w:cs="Arial"/>
+          <w:bCs/>
+          <w:lang w:val="es-ES"/>
+        </w:rPr>
+        <w:t xml:space="preserve"> MMMM </w:t>
+      </w:r>
+      <w:proofErr w:type="spellStart"/>
+      <w:r>
+        <w:rPr>
+          <w:rFonts w:ascii="Arial" w:eastAsia="Arial" w:hAnsi="Arial" w:cs="Arial"/>
+          <w:bCs/>
+          <w:lang w:val="es-ES"/>
+        </w:rPr>
+        <w:t>yyyy</w:t>
+      </w:r>
+      <w:proofErr w:type="spellEnd"/>
+      <w:r>
+        <w:rPr>
+          <w:rFonts w:ascii="Arial" w:eastAsia="Arial" w:hAnsi="Arial" w:cs="Arial"/>
+          <w:bCs/>
+          <w:lang w:val="es-ES"/>
+        </w:rPr>
+        <w:t>’, ‘</w:t>
+      </w:r>
+      <w:proofErr w:type="spellStart"/>
+      <w:r>
+        <w:rPr>
+          <w:rFonts w:ascii="Arial" w:eastAsia="Arial" w:hAnsi="Arial" w:cs="Arial"/>
+          <w:bCs/>
+          <w:lang w:val="es-ES"/>
+        </w:rPr>
+        <w:t>yyyy</w:t>
+      </w:r>
+      <w:proofErr w:type="spellEnd"/>
+      <w:r>
+        <w:rPr>
+          <w:rFonts w:ascii="Arial" w:eastAsia="Arial" w:hAnsi="Arial" w:cs="Arial"/>
+          <w:bCs/>
+          <w:lang w:val="es-ES"/>
+        </w:rPr>
+        <w:t>-MM-</w:t>
+      </w:r>
+      <w:proofErr w:type="spellStart"/>
+      <w:r>
+        <w:rPr>
+          <w:rFonts w:ascii="Arial" w:eastAsia="Arial" w:hAnsi="Arial" w:cs="Arial"/>
+          <w:bCs/>
+          <w:lang w:val="es-ES"/>
+        </w:rPr>
+        <w:t>dd</w:t>
+      </w:r>
+      <w:proofErr w:type="spellEnd"/>
+      <w:r>
+        <w:rPr>
+          <w:rFonts w:ascii="Arial" w:eastAsia="Arial" w:hAnsi="Arial" w:cs="Arial"/>
+          <w:bCs/>
+          <w:lang w:val="es-ES"/>
+        </w:rPr>
+        <w:t>’)}</w:t>
       </w:r>
       <w:r>
         <w:rPr>
@@ -5769,13 +7436,31 @@
           <w:bCs/>
           <w:lang w:val="es-ES"/>
         </w:rPr>
-        <w:t>{dateFormat(</w:t>
-      </w:r>
-      <w:r>
-        <w:rPr>
-          <w:rFonts w:ascii="Arial" w:hAnsi="Arial" w:cs="Arial"/>
+        <w:t>{</w:t>
+      </w:r>
+      <w:proofErr w:type="spellStart"/>
+      <w:r>
+        <w:rPr>
+          <w:rFonts w:ascii="Arial" w:eastAsia="Arial" w:hAnsi="Arial" w:cs="Arial"/>
+          <w:bCs/>
           <w:lang w:val="es-ES"/>
         </w:rPr>
+        <w:t>dateFormat</w:t>
+      </w:r>
+      <w:proofErr w:type="spellEnd"/>
+      <w:r>
+        <w:rPr>
+          <w:rFonts w:ascii="Arial" w:eastAsia="Arial" w:hAnsi="Arial" w:cs="Arial"/>
+          <w:bCs/>
+          <w:lang w:val="es-ES"/>
+        </w:rPr>
+        <w:t>(</w:t>
+      </w:r>
+      <w:r>
+        <w:rPr>
+          <w:rFonts w:ascii="Arial" w:hAnsi="Arial" w:cs="Arial"/>
+          <w:lang w:val="es-ES"/>
+        </w:rPr>
         <w:t>fastTrackPersonalInjury</w:t>
       </w:r>
       <w:r>
@@ -5798,7 +7483,79 @@
           <w:bCs/>
           <w:lang w:val="es-ES"/>
         </w:rPr>
-        <w:t>, ‘dd MMMM yyyy’, ‘yyyy-MM-dd’)}</w:t>
+        <w:t>, ‘</w:t>
+      </w:r>
+      <w:proofErr w:type="spellStart"/>
+      <w:r>
+        <w:rPr>
+          <w:rFonts w:ascii="Arial" w:eastAsia="Arial" w:hAnsi="Arial" w:cs="Arial"/>
+          <w:bCs/>
+          <w:lang w:val="es-ES"/>
+        </w:rPr>
+        <w:t>dd</w:t>
+      </w:r>
+      <w:proofErr w:type="spellEnd"/>
+      <w:r>
+        <w:rPr>
+          <w:rFonts w:ascii="Arial" w:eastAsia="Arial" w:hAnsi="Arial" w:cs="Arial"/>
+          <w:bCs/>
+          <w:lang w:val="es-ES"/>
+        </w:rPr>
+        <w:t xml:space="preserve"> MMMM </w:t>
+      </w:r>
+      <w:proofErr w:type="spellStart"/>
+      <w:r>
+        <w:rPr>
+          <w:rFonts w:ascii="Arial" w:eastAsia="Arial" w:hAnsi="Arial" w:cs="Arial"/>
+          <w:bCs/>
+          <w:lang w:val="es-ES"/>
+        </w:rPr>
+        <w:t>yyyy</w:t>
+      </w:r>
+      <w:proofErr w:type="spellEnd"/>
+      <w:r>
+        <w:rPr>
+          <w:rFonts w:ascii="Arial" w:eastAsia="Arial" w:hAnsi="Arial" w:cs="Arial"/>
+          <w:bCs/>
+          <w:lang w:val="es-ES"/>
+        </w:rPr>
+        <w:t>’, ‘</w:t>
+      </w:r>
+      <w:proofErr w:type="spellStart"/>
+      <w:r>
+        <w:rPr>
+          <w:rFonts w:ascii="Arial" w:eastAsia="Arial" w:hAnsi="Arial" w:cs="Arial"/>
+          <w:bCs/>
+          <w:lang w:val="es-ES"/>
+        </w:rPr>
+        <w:t>yyyy</w:t>
+      </w:r>
+      <w:proofErr w:type="spellEnd"/>
+      <w:r>
+        <w:rPr>
+          <w:rFonts w:ascii="Arial" w:eastAsia="Arial" w:hAnsi="Arial" w:cs="Arial"/>
+          <w:bCs/>
+          <w:lang w:val="es-ES"/>
+        </w:rPr>
+        <w:t>-MM-</w:t>
+      </w:r>
+      <w:proofErr w:type="spellStart"/>
+      <w:r>
+        <w:rPr>
+          <w:rFonts w:ascii="Arial" w:eastAsia="Arial" w:hAnsi="Arial" w:cs="Arial"/>
+          <w:bCs/>
+          <w:lang w:val="es-ES"/>
+        </w:rPr>
+        <w:t>dd</w:t>
+      </w:r>
+      <w:proofErr w:type="spellEnd"/>
+      <w:r>
+        <w:rPr>
+          <w:rFonts w:ascii="Arial" w:eastAsia="Arial" w:hAnsi="Arial" w:cs="Arial"/>
+          <w:bCs/>
+          <w:lang w:val="es-ES"/>
+        </w:rPr>
+        <w:t>’)}</w:t>
       </w:r>
       <w:r>
         <w:rPr>
@@ -5846,12 +7603,21 @@
         </w:rPr>
         <w:t>&lt;&lt;cs_{</w:t>
       </w:r>
-      <w:r>
-        <w:rPr>
-          <w:rFonts w:ascii="Arial" w:hAnsi="Arial" w:cs="Arial"/>
-          <w:lang w:val="en-US"/>
-        </w:rPr>
-        <w:t>hasRoadTrafficAccident=true</w:t>
+      <w:proofErr w:type="spellStart"/>
+      <w:r>
+        <w:rPr>
+          <w:rFonts w:ascii="Arial" w:hAnsi="Arial" w:cs="Arial"/>
+          <w:lang w:val="en-US"/>
+        </w:rPr>
+        <w:t>hasRoadTrafficAccident</w:t>
+      </w:r>
+      <w:proofErr w:type="spellEnd"/>
+      <w:r>
+        <w:rPr>
+          <w:rFonts w:ascii="Arial" w:hAnsi="Arial" w:cs="Arial"/>
+          <w:lang w:val="en-US"/>
+        </w:rPr>
+        <w:t>=true</w:t>
       </w:r>
       <w:r>
         <w:rPr>
@@ -5893,6 +7659,7 @@
         </w:rPr>
         <w:t>&lt;&lt;</w:t>
       </w:r>
+      <w:proofErr w:type="spellStart"/>
       <w:r>
         <w:rPr>
           <w:rFonts w:ascii="Arial" w:hAnsi="Arial" w:cs="Arial"/>
@@ -5900,6 +7667,7 @@
         </w:rPr>
         <w:t>fastTrackRoadTrafficAccident.input</w:t>
       </w:r>
+      <w:proofErr w:type="spellEnd"/>
       <w:r>
         <w:rPr>
           <w:rFonts w:ascii="Arial" w:hAnsi="Arial" w:cs="Arial"/>
@@ -5925,8 +7693,25 @@
           <w:rFonts w:ascii="Arial" w:eastAsia="Arial" w:hAnsi="Arial" w:cs="Arial"/>
           <w:bCs/>
         </w:rPr>
-        <w:t>{dateFormat(</w:t>
-      </w:r>
+        <w:t>{</w:t>
+      </w:r>
+      <w:proofErr w:type="spellStart"/>
+      <w:r>
+        <w:rPr>
+          <w:rFonts w:ascii="Arial" w:eastAsia="Arial" w:hAnsi="Arial" w:cs="Arial"/>
+          <w:bCs/>
+        </w:rPr>
+        <w:t>dateFormat</w:t>
+      </w:r>
+      <w:proofErr w:type="spellEnd"/>
+      <w:r>
+        <w:rPr>
+          <w:rFonts w:ascii="Arial" w:eastAsia="Arial" w:hAnsi="Arial" w:cs="Arial"/>
+          <w:bCs/>
+        </w:rPr>
+        <w:t>(</w:t>
+      </w:r>
+      <w:proofErr w:type="spellStart"/>
       <w:r>
         <w:rPr>
           <w:rFonts w:ascii="Arial" w:hAnsi="Arial" w:cs="Arial"/>
@@ -5941,12 +7726,45 @@
         </w:rPr>
         <w:t>date</w:t>
       </w:r>
-      <w:r>
-        <w:rPr>
-          <w:rFonts w:ascii="Arial" w:eastAsia="Arial" w:hAnsi="Arial" w:cs="Arial"/>
-          <w:bCs/>
-        </w:rPr>
-        <w:t>, ‘dd MMMM yyyy’, ‘yyyy-MM-dd’</w:t>
+      <w:proofErr w:type="spellEnd"/>
+      <w:r>
+        <w:rPr>
+          <w:rFonts w:ascii="Arial" w:eastAsia="Arial" w:hAnsi="Arial" w:cs="Arial"/>
+          <w:bCs/>
+        </w:rPr>
+        <w:t xml:space="preserve">, ‘dd MMMM </w:t>
+      </w:r>
+      <w:proofErr w:type="spellStart"/>
+      <w:r>
+        <w:rPr>
+          <w:rFonts w:ascii="Arial" w:eastAsia="Arial" w:hAnsi="Arial" w:cs="Arial"/>
+          <w:bCs/>
+        </w:rPr>
+        <w:t>yyyy</w:t>
+      </w:r>
+      <w:proofErr w:type="spellEnd"/>
+      <w:r>
+        <w:rPr>
+          <w:rFonts w:ascii="Arial" w:eastAsia="Arial" w:hAnsi="Arial" w:cs="Arial"/>
+          <w:bCs/>
+        </w:rPr>
+        <w:t>’, ‘</w:t>
+      </w:r>
+      <w:proofErr w:type="spellStart"/>
+      <w:r>
+        <w:rPr>
+          <w:rFonts w:ascii="Arial" w:eastAsia="Arial" w:hAnsi="Arial" w:cs="Arial"/>
+          <w:bCs/>
+        </w:rPr>
+        <w:t>yyyy</w:t>
+      </w:r>
+      <w:proofErr w:type="spellEnd"/>
+      <w:r>
+        <w:rPr>
+          <w:rFonts w:ascii="Arial" w:eastAsia="Arial" w:hAnsi="Arial" w:cs="Arial"/>
+          <w:bCs/>
+        </w:rPr>
+        <w:t>-MM-dd’</w:t>
       </w:r>
       <w:r>
         <w:rPr>
@@ -6001,7 +7819,21 @@
         <w:rPr>
           <w:rFonts w:ascii="Arial" w:hAnsi="Arial" w:cs="Arial"/>
         </w:rPr>
-        <w:t>&lt;&lt;cs_{hasNewDirections=true}&gt;&gt;</w:t>
+        <w:t>&lt;&lt;cs_{</w:t>
+      </w:r>
+      <w:proofErr w:type="spellStart"/>
+      <w:r>
+        <w:rPr>
+          <w:rFonts w:ascii="Arial" w:hAnsi="Arial" w:cs="Arial"/>
+        </w:rPr>
+        <w:t>hasNewDirections</w:t>
+      </w:r>
+      <w:proofErr w:type="spellEnd"/>
+      <w:r>
+        <w:rPr>
+          <w:rFonts w:ascii="Arial" w:hAnsi="Arial" w:cs="Arial"/>
+        </w:rPr>
+        <w:t>=true}&gt;&gt;</w:t>
       </w:r>
     </w:p>
     <w:p>
@@ -6052,8 +7884,25 @@
           <w:rFonts w:ascii="Arial" w:hAnsi="Arial" w:cs="Arial"/>
           <w:bCs/>
         </w:rPr>
-        <w:t>&lt;&lt;rs_</w:t>
-      </w:r>
+        <w:t>&lt;&lt;</w:t>
+      </w:r>
+      <w:proofErr w:type="spellStart"/>
+      <w:r>
+        <w:rPr>
+          <w:rFonts w:ascii="Arial" w:hAnsi="Arial" w:cs="Arial"/>
+          <w:bCs/>
+        </w:rPr>
+        <w:t>rs</w:t>
+      </w:r>
+      <w:proofErr w:type="spellEnd"/>
+      <w:r>
+        <w:rPr>
+          <w:rFonts w:ascii="Arial" w:hAnsi="Arial" w:cs="Arial"/>
+          <w:bCs/>
+        </w:rPr>
+        <w:t>_</w:t>
+      </w:r>
+      <w:proofErr w:type="spellStart"/>
       <w:r>
         <w:rPr>
           <w:rFonts w:ascii="Arial" w:hAnsi="Arial" w:cs="Arial"/>
@@ -6061,6 +7910,7 @@
         </w:rPr>
         <w:t>fastTrackAddNewDirections</w:t>
       </w:r>
+      <w:proofErr w:type="spellEnd"/>
       <w:r>
         <w:rPr>
           <w:rFonts w:ascii="Arial" w:hAnsi="Arial" w:cs="Arial"/>
@@ -6086,22 +7936,46 @@
           <w:rFonts w:ascii="Arial" w:hAnsi="Arial" w:cs="Arial"/>
           <w:bCs/>
         </w:rPr>
-        <w:t>&lt;&lt;value.directionComment&gt;&gt;</w:t>
-      </w:r>
-    </w:p>
-    <w:p>
-      <w:pPr>
-        <w:rPr>
-          <w:rFonts w:ascii="Arial" w:hAnsi="Arial" w:cs="Arial"/>
-          <w:bCs/>
-        </w:rPr>
-      </w:pPr>
-      <w:r>
-        <w:rPr>
-          <w:rFonts w:ascii="Arial" w:hAnsi="Arial" w:cs="Arial"/>
-          <w:bCs/>
-        </w:rPr>
-        <w:t>&lt;&lt;es_</w:t>
+        <w:t>&lt;&lt;</w:t>
+      </w:r>
+      <w:proofErr w:type="spellStart"/>
+      <w:r>
+        <w:rPr>
+          <w:rFonts w:ascii="Arial" w:hAnsi="Arial" w:cs="Arial"/>
+          <w:bCs/>
+        </w:rPr>
+        <w:t>value.directionComment</w:t>
+      </w:r>
+      <w:proofErr w:type="spellEnd"/>
+      <w:r>
+        <w:rPr>
+          <w:rFonts w:ascii="Arial" w:hAnsi="Arial" w:cs="Arial"/>
+          <w:bCs/>
+        </w:rPr>
+        <w:t>&gt;&gt;</w:t>
+      </w:r>
+    </w:p>
+    <w:p>
+      <w:pPr>
+        <w:rPr>
+          <w:rFonts w:ascii="Arial" w:hAnsi="Arial" w:cs="Arial"/>
+          <w:bCs/>
+        </w:rPr>
+      </w:pPr>
+      <w:r>
+        <w:rPr>
+          <w:rFonts w:ascii="Arial" w:hAnsi="Arial" w:cs="Arial"/>
+          <w:bCs/>
+        </w:rPr>
+        <w:t>&lt;&lt;</w:t>
+      </w:r>
+      <w:proofErr w:type="spellStart"/>
+      <w:r>
+        <w:rPr>
+          <w:rFonts w:ascii="Arial" w:hAnsi="Arial" w:cs="Arial"/>
+          <w:bCs/>
+        </w:rPr>
+        <w:t>es_</w:t>
       </w:r>
       <w:r>
         <w:rPr>
@@ -6115,7 +7989,15 @@
           <w:rFonts w:ascii="Arial" w:hAnsi="Arial" w:cs="Arial"/>
           <w:bCs/>
         </w:rPr>
-        <w:t>AddNewDirections&gt;&gt;</w:t>
+        <w:t>AddNewDirections</w:t>
+      </w:r>
+      <w:proofErr w:type="spellEnd"/>
+      <w:r>
+        <w:rPr>
+          <w:rFonts w:ascii="Arial" w:hAnsi="Arial" w:cs="Arial"/>
+          <w:bCs/>
+        </w:rPr>
+        <w:t>&gt;&gt;</w:t>
       </w:r>
     </w:p>
     <w:p>
@@ -6143,10 +8025,40 @@
       <w:r>
         <w:rPr>
           <w:rFonts w:ascii="Arial" w:hAnsi="Arial" w:cs="Arial"/>
+          <w:bCs/>
+        </w:rPr>
+        <w:t>&lt;&lt;cs_{</w:t>
+      </w:r>
+      <w:proofErr w:type="spellStart"/>
+      <w:r>
+        <w:rPr>
+          <w:rFonts w:ascii="Arial" w:hAnsi="Arial" w:cs="Arial"/>
+          <w:lang w:val="en-US"/>
+        </w:rPr>
+        <w:t>fastTrackWelshLanguageToggle</w:t>
+      </w:r>
+      <w:proofErr w:type="spellEnd"/>
+      <w:r>
+        <w:rPr>
+          <w:rFonts w:ascii="Arial" w:hAnsi="Arial" w:cs="Arial"/>
+          <w:lang w:val="en-US"/>
+        </w:rPr>
+        <w:t>=true}&gt;&gt;</w:t>
+      </w:r>
+    </w:p>
+    <w:p>
+      <w:pPr>
+        <w:rPr>
+          <w:rFonts w:ascii="Arial" w:hAnsi="Arial" w:cs="Arial"/>
+        </w:rPr>
+      </w:pPr>
+      <w:r>
+        <w:rPr>
+          <w:rFonts w:ascii="Arial" w:hAnsi="Arial" w:cs="Arial"/>
           <w:b/>
           <w:bCs/>
         </w:rPr>
-        <w:t>Important notes</w:t>
+        <w:t>Use of the Welsh language</w:t>
       </w:r>
     </w:p>
     <w:p>
@@ -6163,10 +8075,74 @@
       <w:r>
         <w:rPr>
           <w:rFonts w:ascii="Arial" w:hAnsi="Arial" w:cs="Arial"/>
-          <w:lang w:val="en-US"/>
         </w:rPr>
         <w:t>&lt;&lt;</w:t>
       </w:r>
+      <w:proofErr w:type="spellStart"/>
+      <w:r>
+        <w:rPr>
+          <w:rFonts w:ascii="Arial" w:hAnsi="Arial" w:cs="Arial"/>
+          <w:lang w:val="en-US"/>
+        </w:rPr>
+        <w:t>welshLanguageDescription</w:t>
+      </w:r>
+      <w:proofErr w:type="spellEnd"/>
+      <w:r>
+        <w:rPr>
+          <w:rFonts w:ascii="Arial" w:hAnsi="Arial" w:cs="Arial"/>
+        </w:rPr>
+        <w:t xml:space="preserve">&gt;&gt; </w:t>
+      </w:r>
+    </w:p>
+    <w:p>
+      <w:pPr>
+        <w:spacing w:line="256" w:lineRule="auto"/>
+        <w:rPr>
+          <w:rFonts w:ascii="Arial" w:hAnsi="Arial" w:cs="Arial"/>
+        </w:rPr>
+      </w:pPr>
+      <w:r>
+        <w:rPr>
+          <w:rFonts w:ascii="Arial" w:hAnsi="Arial" w:cs="Arial"/>
+        </w:rPr>
+        <w:t>&lt;&lt;es_&gt;&gt;</w:t>
+      </w:r>
+    </w:p>
+    <w:p>
+      <w:pPr>
+        <w:rPr>
+          <w:rFonts w:ascii="Arial" w:hAnsi="Arial" w:cs="Arial"/>
+          <w:bCs/>
+        </w:rPr>
+      </w:pPr>
+      <w:r>
+        <w:rPr>
+          <w:rFonts w:ascii="Arial" w:hAnsi="Arial" w:cs="Arial"/>
+          <w:b/>
+          <w:bCs/>
+        </w:rPr>
+        <w:t>Important notes</w:t>
+      </w:r>
+    </w:p>
+    <w:p>
+      <w:pPr>
+        <w:pStyle w:val="ListParagraph"/>
+        <w:numPr>
+          <w:ilvl w:val="0"/>
+          <w:numId w:val="15"/>
+        </w:numPr>
+        <w:rPr>
+          <w:rFonts w:ascii="Arial" w:hAnsi="Arial" w:cs="Arial"/>
+        </w:rPr>
+      </w:pPr>
+      <w:r>
+        <w:rPr>
+          <w:rFonts w:ascii="Arial" w:hAnsi="Arial" w:cs="Arial"/>
+          <w:lang w:val="en-US"/>
+        </w:rPr>
+        <w:t>&lt;&lt;</w:t>
+      </w:r>
+      <w:proofErr w:type="spellStart"/>
       <w:r>
         <w:rPr>
           <w:rFonts w:ascii="Arial" w:hAnsi="Arial" w:cs="Arial"/>
@@ -6181,6 +8157,7 @@
         </w:rPr>
         <w:t>.input</w:t>
       </w:r>
+      <w:proofErr w:type="spellEnd"/>
       <w:r>
         <w:rPr>
           <w:rFonts w:ascii="Arial" w:hAnsi="Arial" w:cs="Arial"/>
@@ -8774,6 +10751,100 @@
     </w:lvl>
   </w:abstractNum>
   <w:abstractNum w:abstractNumId="26" w15:restartNumberingAfterBreak="0">
+    <w:nsid w:val="71FC2B74"/>
+    <w:multiLevelType w:val="hybridMultilevel"/>
+    <w:tmpl w:val="78EA4F5C"/>
+    <w:lvl w:ilvl="0" w:tplc="FFFFFFFF">
+      <w:start w:val="1"/>
+      <w:numFmt w:val="decimal"/>
+      <w:lvlText w:val="%1."/>
+      <w:lvlJc w:val="left"/>
+      <w:pPr>
+        <w:ind w:left="720" w:hanging="360"/>
+      </w:pPr>
+      <w:rPr>
+        <w:rFonts w:hint="default"/>
+        <w:b w:val="0"/>
+        <w:bCs w:val="0"/>
+        <w:color w:val="auto"/>
+        <w:sz w:val="22"/>
+        <w:szCs w:val="22"/>
+      </w:rPr>
+    </w:lvl>
+    <w:lvl w:ilvl="1" w:tplc="FFFFFFFF" w:tentative="1">
+      <w:start w:val="1"/>
+      <w:numFmt w:val="lowerLetter"/>
+      <w:lvlText w:val="%2."/>
+      <w:lvlJc w:val="left"/>
+      <w:pPr>
+        <w:ind w:left="1440" w:hanging="360"/>
+      </w:pPr>
+    </w:lvl>
+    <w:lvl w:ilvl="2" w:tplc="FFFFFFFF" w:tentative="1">
+      <w:start w:val="1"/>
+      <w:numFmt w:val="lowerRoman"/>
+      <w:lvlText w:val="%3."/>
+      <w:lvlJc w:val="right"/>
+      <w:pPr>
+        <w:ind w:left="2160" w:hanging="180"/>
+      </w:pPr>
+    </w:lvl>
+    <w:lvl w:ilvl="3" w:tplc="FFFFFFFF" w:tentative="1">
+      <w:start w:val="1"/>
+      <w:numFmt w:val="decimal"/>
+      <w:lvlText w:val="%4."/>
+      <w:lvlJc w:val="left"/>
+      <w:pPr>
+        <w:ind w:left="2880" w:hanging="360"/>
+      </w:pPr>
+    </w:lvl>
+    <w:lvl w:ilvl="4" w:tplc="FFFFFFFF" w:tentative="1">
+      <w:start w:val="1"/>
+      <w:numFmt w:val="lowerLetter"/>
+      <w:lvlText w:val="%5."/>
+      <w:lvlJc w:val="left"/>
+      <w:pPr>
+        <w:ind w:left="3600" w:hanging="360"/>
+      </w:pPr>
+    </w:lvl>
+    <w:lvl w:ilvl="5" w:tplc="FFFFFFFF" w:tentative="1">
+      <w:start w:val="1"/>
+      <w:numFmt w:val="lowerRoman"/>
+      <w:lvlText w:val="%6."/>
+      <w:lvlJc w:val="right"/>
+      <w:pPr>
+        <w:ind w:left="4320" w:hanging="180"/>
+      </w:pPr>
+    </w:lvl>
+    <w:lvl w:ilvl="6" w:tplc="FFFFFFFF" w:tentative="1">
+      <w:start w:val="1"/>
+      <w:numFmt w:val="decimal"/>
+      <w:lvlText w:val="%7."/>
+      <w:lvlJc w:val="left"/>
+      <w:pPr>
+        <w:ind w:left="5040" w:hanging="360"/>
+      </w:pPr>
+    </w:lvl>
+    <w:lvl w:ilvl="7" w:tplc="FFFFFFFF" w:tentative="1">
+      <w:start w:val="1"/>
+      <w:numFmt w:val="lowerLetter"/>
+      <w:lvlText w:val="%8."/>
+      <w:lvlJc w:val="left"/>
+      <w:pPr>
+        <w:ind w:left="5760" w:hanging="360"/>
+      </w:pPr>
+    </w:lvl>
+    <w:lvl w:ilvl="8" w:tplc="FFFFFFFF" w:tentative="1">
+      <w:start w:val="1"/>
+      <w:numFmt w:val="lowerRoman"/>
+      <w:lvlText w:val="%9."/>
+      <w:lvlJc w:val="right"/>
+      <w:pPr>
+        <w:ind w:left="6480" w:hanging="180"/>
+      </w:pPr>
+    </w:lvl>
+  </w:abstractNum>
+  <w:abstractNum w:abstractNumId="27" w15:restartNumberingAfterBreak="0">
     <w:nsid w:val="770A0FF7"/>
     <w:multiLevelType w:val="hybridMultilevel"/>
     <w:tmpl w:val="49B8A684"/>
@@ -8950,7 +11021,7 @@
     <w:abstractNumId w:val="3"/>
   </w:num>
   <w:num w:numId="22" w16cid:durableId="1673952390">
-    <w:abstractNumId w:val="26"/>
+    <w:abstractNumId w:val="27"/>
   </w:num>
   <w:num w:numId="23" w16cid:durableId="1965768282">
     <w:abstractNumId w:val="2"/>
@@ -8966,6 +11037,9 @@
   </w:num>
   <w:num w:numId="27" w16cid:durableId="1050809563">
     <w:abstractNumId w:val="5"/>
+  </w:num>
+  <w:num w:numId="28" w16cid:durableId="949701047">
+    <w:abstractNumId w:val="26"/>
   </w:num>
 </w:numbering>
 </file>
@@ -9896,12 +11970,28 @@
 </file>
 
 <file path=customXml/item1.xml><?xml version="1.0" encoding="utf-8"?>
-<?mso-contentType ?>
-<FormTemplates xmlns="http://schemas.microsoft.com/sharepoint/v3/contenttype/forms">
-  <Display>DocumentLibraryForm</Display>
-  <Edit>DocumentLibraryForm</Edit>
-  <New>DocumentLibraryForm</New>
-</FormTemplates>
+<p:properties xmlns:p="http://schemas.microsoft.com/office/2006/metadata/properties" xmlns:xsi="http://www.w3.org/2001/XMLSchema-instance" xmlns:pc="http://schemas.microsoft.com/office/infopath/2007/PartnerControls">
+  <documentManagement>
+    <Stage xmlns="f336f4fe-8719-4ea2-b5d6-29b3a580aeb4">In Approval</Stage>
+    <Next_x0020_Stage xmlns="f336f4fe-8719-4ea2-b5d6-29b3a580aeb4">ApproveOrReject</Next_x0020_Stage>
+    <Admin_x0020_Action xmlns="f336f4fe-8719-4ea2-b5d6-29b3a580aeb4" xsi:nil="true"/>
+    <Template_x0020_Category xmlns="f336f4fe-8719-4ea2-b5d6-29b3a580aeb4">Standard Direction - STD</Template_x0020_Category>
+    <Action xmlns="f336f4fe-8719-4ea2-b5d6-29b3a580aeb4" xsi:nil="true"/>
+    <Purpose1 xmlns="f336f4fe-8719-4ea2-b5d6-29b3a580aeb4">Replacing SDO_HNL_FAST("CV-DAM-STD-ENG-00002-HNL.docx", "fast_track_sdo_%s.pdf")</Purpose1>
+    <Template_x0020_Language xmlns="f336f4fe-8719-4ea2-b5d6-29b3a580aeb4">English - ENG</Template_x0020_Language>
+    <Rename xmlns="f336f4fe-8719-4ea2-b5d6-29b3a580aeb4">true</Rename>
+    <Tornado_x0020_Filename xmlns="f336f4fe-8719-4ea2-b5d6-29b3a580aeb4" xsi:nil="true"/>
+    <Approval_x0020_Request_x0020_Comment xmlns="f336f4fe-8719-4ea2-b5d6-29b3a580aeb4">Requesting approval for CIV-10335</Approval_x0020_Request_x0020_Comment>
+    <Publication_x0020_Date xmlns="f336f4fe-8719-4ea2-b5d6-29b3a580aeb4">2023-01-23T00:00:00+00:00</Publication_x0020_Date>
+    <SharedWithUsers xmlns="f336f4fe-8719-4ea2-b5d6-29b3a580aeb4">
+      <UserInfo>
+        <DisplayName>Robert Allright</DisplayName>
+        <AccountId>23</AccountId>
+        <AccountType/>
+      </UserInfo>
+    </SharedWithUsers>
+  </documentManagement>
+</p:properties>
 </file>
 
 <file path=customXml/item2.xml><?xml version="1.0" encoding="utf-8"?>
@@ -10227,34 +12317,20 @@
 </file>
 
 <file path=customXml/item3.xml><?xml version="1.0" encoding="utf-8"?>
-<p:properties xmlns:p="http://schemas.microsoft.com/office/2006/metadata/properties" xmlns:xsi="http://www.w3.org/2001/XMLSchema-instance" xmlns:pc="http://schemas.microsoft.com/office/infopath/2007/PartnerControls">
-  <documentManagement>
-    <Stage xmlns="f336f4fe-8719-4ea2-b5d6-29b3a580aeb4">In Approval</Stage>
-    <Next_x0020_Stage xmlns="f336f4fe-8719-4ea2-b5d6-29b3a580aeb4">ApproveOrReject</Next_x0020_Stage>
-    <Admin_x0020_Action xmlns="f336f4fe-8719-4ea2-b5d6-29b3a580aeb4" xsi:nil="true"/>
-    <Template_x0020_Category xmlns="f336f4fe-8719-4ea2-b5d6-29b3a580aeb4">Standard Direction - STD</Template_x0020_Category>
-    <Action xmlns="f336f4fe-8719-4ea2-b5d6-29b3a580aeb4" xsi:nil="true"/>
-    <Purpose1 xmlns="f336f4fe-8719-4ea2-b5d6-29b3a580aeb4">Replacing SDO_HNL_FAST("CV-DAM-STD-ENG-00002-HNL.docx", "fast_track_sdo_%s.pdf")</Purpose1>
-    <Template_x0020_Language xmlns="f336f4fe-8719-4ea2-b5d6-29b3a580aeb4">English - ENG</Template_x0020_Language>
-    <Rename xmlns="f336f4fe-8719-4ea2-b5d6-29b3a580aeb4">true</Rename>
-    <Tornado_x0020_Filename xmlns="f336f4fe-8719-4ea2-b5d6-29b3a580aeb4" xsi:nil="true"/>
-    <Approval_x0020_Request_x0020_Comment xmlns="f336f4fe-8719-4ea2-b5d6-29b3a580aeb4">Requesting approval for CIV-10335</Approval_x0020_Request_x0020_Comment>
-    <Publication_x0020_Date xmlns="f336f4fe-8719-4ea2-b5d6-29b3a580aeb4">2023-01-23T00:00:00+00:00</Publication_x0020_Date>
-    <SharedWithUsers xmlns="f336f4fe-8719-4ea2-b5d6-29b3a580aeb4">
-      <UserInfo>
-        <DisplayName>Robert Allright</DisplayName>
-        <AccountId>23</AccountId>
-        <AccountType/>
-      </UserInfo>
-    </SharedWithUsers>
-  </documentManagement>
-</p:properties>
+<?mso-contentType ?>
+<FormTemplates xmlns="http://schemas.microsoft.com/sharepoint/v3/contenttype/forms">
+  <Display>DocumentLibraryForm</Display>
+  <Edit>DocumentLibraryForm</Edit>
+  <New>DocumentLibraryForm</New>
+</FormTemplates>
 </file>
 
 <file path=customXml/itemProps1.xml><?xml version="1.0" encoding="utf-8"?>
-<ds:datastoreItem xmlns:ds="http://schemas.openxmlformats.org/officeDocument/2006/customXml" ds:itemID="{75ABB397-9654-40A8-BA83-98F2BA902102}">
+<ds:datastoreItem xmlns:ds="http://schemas.openxmlformats.org/officeDocument/2006/customXml" ds:itemID="{4B320E33-5B42-4BDB-9E45-A4B18C6F3875}">
   <ds:schemaRefs>
-    <ds:schemaRef ds:uri="http://schemas.microsoft.com/sharepoint/v3/contenttype/forms"/>
+    <ds:schemaRef ds:uri="http://schemas.microsoft.com/office/2006/metadata/properties"/>
+    <ds:schemaRef ds:uri="http://schemas.microsoft.com/office/infopath/2007/PartnerControls"/>
+    <ds:schemaRef ds:uri="f336f4fe-8719-4ea2-b5d6-29b3a580aeb4"/>
   </ds:schemaRefs>
 </ds:datastoreItem>
 </file>
@@ -10279,11 +12355,9 @@
 </file>
 
 <file path=customXml/itemProps3.xml><?xml version="1.0" encoding="utf-8"?>
-<ds:datastoreItem xmlns:ds="http://schemas.openxmlformats.org/officeDocument/2006/customXml" ds:itemID="{4B320E33-5B42-4BDB-9E45-A4B18C6F3875}">
+<ds:datastoreItem xmlns:ds="http://schemas.openxmlformats.org/officeDocument/2006/customXml" ds:itemID="{75ABB397-9654-40A8-BA83-98F2BA902102}">
   <ds:schemaRefs>
-    <ds:schemaRef ds:uri="http://schemas.microsoft.com/office/2006/metadata/properties"/>
-    <ds:schemaRef ds:uri="http://schemas.microsoft.com/office/infopath/2007/PartnerControls"/>
-    <ds:schemaRef ds:uri="f336f4fe-8719-4ea2-b5d6-29b3a580aeb4"/>
+    <ds:schemaRef ds:uri="http://schemas.microsoft.com/sharepoint/v3/contenttype/forms"/>
   </ds:schemaRefs>
 </ds:datastoreItem>
 </file>

</xml_diff>

<commit_message>
CIV-11475 Add Welsh Paragraph (#4446)
* CIV-11475 Add Welsh Paragraph

* CIV-11475 update case field name

* CIV-11475 update docmosis templates

* CIV-11475 update docmosis templates

* CIV-11475 fix dj template

* CIV-11475 fix tests

---------

Co-authored-by: Azam <106387766+Azam-Hmcts@users.noreply.github.com>
</commit_message>
<xml_diff>
--- a/docker/docmosis/templates/CV-UNS-STD-ENG-01378_13066.docx
+++ b/docker/docmosis/templates/CV-UNS-STD-ENG-01378_13066.docx
@@ -25,7 +25,47 @@
           <w:sz w:val="18"/>
           <w:szCs w:val="18"/>
         </w:rPr>
-        <w:t xml:space="preserve">&lt;&lt;{dateFormat($nowUTC </w:t>
+        <w:t>&lt;&lt;{</w:t>
+      </w:r>
+      <w:proofErr w:type="spellStart"/>
+      <w:r>
+        <w:rPr>
+          <w:rFonts w:ascii="Arial" w:hAnsi="Arial" w:cs="Arial"/>
+          <w:color w:val="000000" w:themeColor="text1"/>
+          <w:sz w:val="18"/>
+          <w:szCs w:val="18"/>
+        </w:rPr>
+        <w:t>dateFormat</w:t>
+      </w:r>
+      <w:proofErr w:type="spellEnd"/>
+      <w:r>
+        <w:rPr>
+          <w:rFonts w:ascii="Arial" w:hAnsi="Arial" w:cs="Arial"/>
+          <w:color w:val="000000" w:themeColor="text1"/>
+          <w:sz w:val="18"/>
+          <w:szCs w:val="18"/>
+        </w:rPr>
+        <w:t>($</w:t>
+      </w:r>
+      <w:proofErr w:type="spellStart"/>
+      <w:r>
+        <w:rPr>
+          <w:rFonts w:ascii="Arial" w:hAnsi="Arial" w:cs="Arial"/>
+          <w:color w:val="000000" w:themeColor="text1"/>
+          <w:sz w:val="18"/>
+          <w:szCs w:val="18"/>
+        </w:rPr>
+        <w:t>nowUTC</w:t>
+      </w:r>
+      <w:proofErr w:type="spellEnd"/>
+      <w:r>
+        <w:rPr>
+          <w:rFonts w:ascii="Arial" w:hAnsi="Arial" w:cs="Arial"/>
+          <w:color w:val="000000" w:themeColor="text1"/>
+          <w:sz w:val="18"/>
+          <w:szCs w:val="18"/>
+        </w:rPr>
+        <w:t xml:space="preserve"> </w:t>
       </w:r>
       <w:r>
         <w:rPr>
@@ -34,7 +74,27 @@
           <w:sz w:val="18"/>
           <w:szCs w:val="18"/>
         </w:rPr>
-        <w:t xml:space="preserve">,‘d MMMM yyyy’)} </w:t>
+        <w:t xml:space="preserve">,‘d MMMM </w:t>
+      </w:r>
+      <w:proofErr w:type="spellStart"/>
+      <w:r>
+        <w:rPr>
+          <w:rFonts w:ascii="Arial" w:eastAsia="Times New Roman" w:hAnsi="Arial" w:cs="Arial"/>
+          <w:color w:val="000000" w:themeColor="text1"/>
+          <w:sz w:val="18"/>
+          <w:szCs w:val="18"/>
+        </w:rPr>
+        <w:t>yyyy</w:t>
+      </w:r>
+      <w:proofErr w:type="spellEnd"/>
+      <w:r>
+        <w:rPr>
+          <w:rFonts w:ascii="Arial" w:eastAsia="Times New Roman" w:hAnsi="Arial" w:cs="Arial"/>
+          <w:color w:val="000000" w:themeColor="text1"/>
+          <w:sz w:val="18"/>
+          <w:szCs w:val="18"/>
+        </w:rPr>
+        <w:t xml:space="preserve">’)} </w:t>
       </w:r>
       <w:r>
         <w:rPr>
@@ -160,12 +220,10 @@
           <w:sz w:val="28"/>
           <w:szCs w:val="28"/>
         </w:rPr>
-        <w:t>&lt;&lt;judgeName&gt;&gt;</w:t>
-      </w:r>
-    </w:p>
-    <w:p>
-      <w:pPr>
-        <w:jc w:val="center"/>
+        <w:t>&lt;&lt;</w:t>
+      </w:r>
+      <w:proofErr w:type="spellStart"/>
+      <w:r>
         <w:rPr>
           <w:rFonts w:ascii="Arial" w:hAnsi="Arial" w:cs="Arial"/>
           <w:b/>
@@ -173,6 +231,30 @@
           <w:sz w:val="28"/>
           <w:szCs w:val="28"/>
         </w:rPr>
+        <w:t>judgeName</w:t>
+      </w:r>
+      <w:proofErr w:type="spellEnd"/>
+      <w:r>
+        <w:rPr>
+          <w:rFonts w:ascii="Arial" w:hAnsi="Arial" w:cs="Arial"/>
+          <w:b/>
+          <w:color w:val="000000" w:themeColor="text1"/>
+          <w:sz w:val="28"/>
+          <w:szCs w:val="28"/>
+        </w:rPr>
+        <w:t>&gt;&gt;</w:t>
+      </w:r>
+    </w:p>
+    <w:p>
+      <w:pPr>
+        <w:jc w:val="center"/>
+        <w:rPr>
+          <w:rFonts w:ascii="Arial" w:hAnsi="Arial" w:cs="Arial"/>
+          <w:b/>
+          <w:color w:val="000000" w:themeColor="text1"/>
+          <w:sz w:val="28"/>
+          <w:szCs w:val="28"/>
+        </w:rPr>
       </w:pPr>
       <w:r>
         <w:rPr>
@@ -184,7 +266,21 @@
         <w:rPr>
           <w:rFonts w:ascii="Tahoma" w:hAnsi="Tahoma" w:cs="Tahoma"/>
         </w:rPr>
-        <w:t>&lt;&lt; caseNumber&gt;&gt;</w:t>
+        <w:t xml:space="preserve">&lt;&lt; </w:t>
+      </w:r>
+      <w:proofErr w:type="spellStart"/>
+      <w:r>
+        <w:rPr>
+          <w:rFonts w:ascii="Tahoma" w:hAnsi="Tahoma" w:cs="Tahoma"/>
+        </w:rPr>
+        <w:t>caseNumber</w:t>
+      </w:r>
+      <w:proofErr w:type="spellEnd"/>
+      <w:r>
+        <w:rPr>
+          <w:rFonts w:ascii="Tahoma" w:hAnsi="Tahoma" w:cs="Tahoma"/>
+        </w:rPr>
+        <w:t>&gt;&gt;</w:t>
       </w:r>
     </w:p>
     <w:p>
@@ -369,7 +465,7 @@
               </wp:inline>
             </w:drawing>
           </mc:Choice>
-          <mc:Fallback xmlns:pic="http://schemas.openxmlformats.org/drawingml/2006/picture" xmlns:a="http://schemas.openxmlformats.org/drawingml/2006/main" xmlns:arto="http://schemas.microsoft.com/office/word/2006/arto" xmlns:w16du="http://schemas.microsoft.com/office/word/2023/wordml/word16du">
+          <mc:Fallback xmlns:w16du="http://schemas.microsoft.com/office/word/2023/wordml/word16du" xmlns:arto="http://schemas.microsoft.com/office/word/2006/arto" xmlns:a="http://schemas.openxmlformats.org/drawingml/2006/main" xmlns:pic="http://schemas.openxmlformats.org/drawingml/2006/picture">
             <w:pict w14:anchorId="54704FB3">
               <v:group id="Group 2791" style="width:467.95pt;height:68.75pt;mso-position-horizontal-relative:char;mso-position-vertical-relative:line" coordsize="59429,8731" o:spid="_x0000_s1026" w14:anchorId="5797EDF8" o:gfxdata="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">
                 <v:shapetype id="_x0000_t75" coordsize="21600,21600" filled="f" stroked="f" o:spt="75" o:preferrelative="t" path="m@4@5l@4@11@9@11@9@5xe">
@@ -974,7 +1070,7 @@
               </wp:inline>
             </w:drawing>
           </mc:Choice>
-          <mc:Fallback xmlns:pic="http://schemas.openxmlformats.org/drawingml/2006/picture" xmlns:a="http://schemas.openxmlformats.org/drawingml/2006/main" xmlns:arto="http://schemas.microsoft.com/office/word/2006/arto" xmlns:w16du="http://schemas.microsoft.com/office/word/2023/wordml/word16du">
+          <mc:Fallback xmlns:w16du="http://schemas.microsoft.com/office/word/2023/wordml/word16du" xmlns:arto="http://schemas.microsoft.com/office/word/2006/arto" xmlns:a="http://schemas.openxmlformats.org/drawingml/2006/main" xmlns:pic="http://schemas.openxmlformats.org/drawingml/2006/picture">
             <w:pict w14:anchorId="2F5695A1">
               <v:group id="Group 2792" style="width:467.95pt;height:.75pt;mso-position-horizontal-relative:char;mso-position-vertical-relative:line" coordsize="59429,95" o:spid="_x0000_s1026" w14:anchorId="14BA9070" o:gfxdata="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">
                 <v:shape id="Shape 91" style="position:absolute;width:59429;height:0;visibility:visible;mso-wrap-style:square;v-text-anchor:top" coordsize="5942965,0" o:spid="_x0000_s1027" filled="f" path="m5942965,l,e" o:gfxdata="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">
@@ -1019,8 +1115,9 @@
           <w:szCs w:val="20"/>
           <w:lang w:val="en-US"/>
         </w:rPr>
-        <w:t> You must comply with the terms imposed upon you by this order otherwise your claim or the defence of it is liable to be struck out or some other sanction imposed. If you cannot comply, you are expected to make</w:t>
-      </w:r>
+        <w:t xml:space="preserve"> You must comply with the terms imposed upon you by this order otherwise your claim or the </w:t>
+      </w:r>
+      <w:proofErr w:type="spellStart"/>
       <w:r>
         <w:rPr>
           <w:rFonts w:ascii="Arial" w:hAnsi="Arial" w:cs="Arial"/>
@@ -1029,8 +1126,9 @@
           <w:szCs w:val="20"/>
           <w:lang w:val="en-US"/>
         </w:rPr>
-        <w:t xml:space="preserve"> a</w:t>
-      </w:r>
+        <w:t>defence</w:t>
+      </w:r>
+      <w:proofErr w:type="spellEnd"/>
       <w:r>
         <w:rPr>
           <w:rFonts w:ascii="Arial" w:hAnsi="Arial" w:cs="Arial"/>
@@ -1039,7 +1137,7 @@
           <w:szCs w:val="20"/>
           <w:lang w:val="en-US"/>
         </w:rPr>
-        <w:t xml:space="preserve"> formal application to the court before any deadline imposed upon you expires.</w:t>
+        <w:t xml:space="preserve"> of it is liable to be struck out or some other sanction imposed. If you cannot comply, you are expected to make</w:t>
       </w:r>
       <w:r>
         <w:rPr>
@@ -1049,6 +1147,26 @@
           <w:szCs w:val="20"/>
           <w:lang w:val="en-US"/>
         </w:rPr>
+        <w:t xml:space="preserve"> a</w:t>
+      </w:r>
+      <w:r>
+        <w:rPr>
+          <w:rFonts w:ascii="Arial" w:hAnsi="Arial" w:cs="Arial"/>
+          <w:bCs/>
+          <w:snapToGrid w:val="0"/>
+          <w:szCs w:val="20"/>
+          <w:lang w:val="en-US"/>
+        </w:rPr>
+        <w:t xml:space="preserve"> formal application to the court before any deadline imposed upon you expires.</w:t>
+      </w:r>
+      <w:r>
+        <w:rPr>
+          <w:rFonts w:ascii="Arial" w:hAnsi="Arial" w:cs="Arial"/>
+          <w:bCs/>
+          <w:snapToGrid w:val="0"/>
+          <w:szCs w:val="20"/>
+          <w:lang w:val="en-US"/>
+        </w:rPr>
         <w:br/>
       </w:r>
     </w:p>
@@ -1064,7 +1182,23 @@
           <w:rFonts w:ascii="Arial" w:hAnsi="Arial" w:cs="Arial"/>
           <w:lang w:val="en-US"/>
         </w:rPr>
-        <w:t>&lt;&lt;fastTrackJudgesRecital.input&gt;&gt;</w:t>
+        <w:t>&lt;&lt;</w:t>
+      </w:r>
+      <w:proofErr w:type="spellStart"/>
+      <w:r>
+        <w:rPr>
+          <w:rFonts w:ascii="Arial" w:hAnsi="Arial" w:cs="Arial"/>
+          <w:lang w:val="en-US"/>
+        </w:rPr>
+        <w:t>fastTrackJudgesRecital.input</w:t>
+      </w:r>
+      <w:proofErr w:type="spellEnd"/>
+      <w:r>
+        <w:rPr>
+          <w:rFonts w:ascii="Arial" w:hAnsi="Arial" w:cs="Arial"/>
+          <w:lang w:val="en-US"/>
+        </w:rPr>
+        <w:t>&gt;&gt;</w:t>
       </w:r>
     </w:p>
     <w:p>
@@ -1204,7 +1338,14 @@
         <w:rPr>
           <w:rFonts w:ascii="Arial" w:hAnsi="Arial" w:cs="Arial"/>
         </w:rPr>
-        <w:t>&lt;&lt;fastTrack</w:t>
+        <w:t>&lt;&lt;</w:t>
+      </w:r>
+      <w:proofErr w:type="spellStart"/>
+      <w:r>
+        <w:rPr>
+          <w:rFonts w:ascii="Arial" w:hAnsi="Arial" w:cs="Arial"/>
+        </w:rPr>
+        <w:t>fastTrack</w:t>
       </w:r>
       <w:r>
         <w:rPr>
@@ -1212,6 +1353,7 @@
         </w:rPr>
         <w:t>Allocation</w:t>
       </w:r>
+      <w:proofErr w:type="spellEnd"/>
       <w:r>
         <w:rPr>
           <w:rFonts w:ascii="Arial" w:hAnsi="Arial" w:cs="Arial"/>
@@ -1241,12 +1383,21 @@
         <w:lastRenderedPageBreak/>
         <w:t>&lt;&lt;cs_{</w:t>
       </w:r>
-      <w:r>
-        <w:rPr>
-          <w:rFonts w:ascii="Arial" w:hAnsi="Arial" w:cs="Arial"/>
-          <w:lang w:val="en-US"/>
-        </w:rPr>
-        <w:t>drawDirectionsOrderRequired=</w:t>
+      <w:proofErr w:type="spellStart"/>
+      <w:r>
+        <w:rPr>
+          <w:rFonts w:ascii="Arial" w:hAnsi="Arial" w:cs="Arial"/>
+          <w:lang w:val="en-US"/>
+        </w:rPr>
+        <w:t>drawDirectionsOrderRequired</w:t>
+      </w:r>
+      <w:proofErr w:type="spellEnd"/>
+      <w:r>
+        <w:rPr>
+          <w:rFonts w:ascii="Arial" w:hAnsi="Arial" w:cs="Arial"/>
+          <w:lang w:val="en-US"/>
+        </w:rPr>
+        <w:t>=</w:t>
       </w:r>
       <w:r>
         <w:rPr>
@@ -1327,12 +1478,21 @@
         </w:rPr>
         <w:t>&lt;&lt;cs_{</w:t>
       </w:r>
-      <w:r>
-        <w:rPr>
-          <w:rFonts w:ascii="Arial" w:hAnsi="Arial" w:cs="Arial"/>
-          <w:lang w:val="en-US"/>
-        </w:rPr>
-        <w:t>drawDirectionsOrderRequired=</w:t>
+      <w:proofErr w:type="spellStart"/>
+      <w:r>
+        <w:rPr>
+          <w:rFonts w:ascii="Arial" w:hAnsi="Arial" w:cs="Arial"/>
+          <w:lang w:val="en-US"/>
+        </w:rPr>
+        <w:t>drawDirectionsOrderRequired</w:t>
+      </w:r>
+      <w:proofErr w:type="spellEnd"/>
+      <w:r>
+        <w:rPr>
+          <w:rFonts w:ascii="Arial" w:hAnsi="Arial" w:cs="Arial"/>
+          <w:lang w:val="en-US"/>
+        </w:rPr>
+        <w:t>=</w:t>
       </w:r>
       <w:r>
         <w:rPr>
@@ -1347,7 +1507,23 @@
           <w:rFonts w:ascii="Arial" w:hAnsi="Arial" w:cs="Arial"/>
           <w:lang w:val="en-US"/>
         </w:rPr>
-        <w:t xml:space="preserve"> &amp;&amp; drawDirectionsOrder.judgementSum!=</w:t>
+        <w:t xml:space="preserve"> &amp;&amp; </w:t>
+      </w:r>
+      <w:proofErr w:type="spellStart"/>
+      <w:r>
+        <w:rPr>
+          <w:rFonts w:ascii="Arial" w:hAnsi="Arial" w:cs="Arial"/>
+          <w:lang w:val="en-US"/>
+        </w:rPr>
+        <w:t>drawDirectionsOrder.judgementSum</w:t>
+      </w:r>
+      <w:proofErr w:type="spellEnd"/>
+      <w:r>
+        <w:rPr>
+          <w:rFonts w:ascii="Arial" w:hAnsi="Arial" w:cs="Arial"/>
+          <w:lang w:val="en-US"/>
+        </w:rPr>
+        <w:t>!=</w:t>
       </w:r>
       <w:r>
         <w:rPr>
@@ -1391,6 +1567,7 @@
         </w:rPr>
         <w:t>&lt;&lt;</w:t>
       </w:r>
+      <w:proofErr w:type="spellStart"/>
       <w:r>
         <w:rPr>
           <w:rFonts w:ascii="Arial" w:hAnsi="Arial" w:cs="Arial"/>
@@ -1398,6 +1575,7 @@
         </w:rPr>
         <w:t>drawDirectionsOrder.judgementSum</w:t>
       </w:r>
+      <w:proofErr w:type="spellEnd"/>
       <w:r>
         <w:rPr>
           <w:rFonts w:ascii="Arial" w:hAnsi="Arial" w:cs="Arial"/>
@@ -1469,7 +1647,23 @@
           <w:rFonts w:ascii="Arial" w:hAnsi="Arial" w:cs="Arial"/>
           <w:lang w:val="en-US"/>
         </w:rPr>
-        <w:t>_{fastTrackAltDisputeResolutionToggle=true}&gt;&gt;</w:t>
+        <w:t>_{</w:t>
+      </w:r>
+      <w:proofErr w:type="spellStart"/>
+      <w:r>
+        <w:rPr>
+          <w:rFonts w:ascii="Arial" w:hAnsi="Arial" w:cs="Arial"/>
+          <w:lang w:val="en-US"/>
+        </w:rPr>
+        <w:t>fastTrackAltDisputeResolutionToggle</w:t>
+      </w:r>
+      <w:proofErr w:type="spellEnd"/>
+      <w:r>
+        <w:rPr>
+          <w:rFonts w:ascii="Arial" w:hAnsi="Arial" w:cs="Arial"/>
+          <w:lang w:val="en-US"/>
+        </w:rPr>
+        <w:t>=true}&gt;&gt;</w:t>
       </w:r>
     </w:p>
     <w:p>
@@ -1546,12 +1740,21 @@
         </w:rPr>
         <w:t>&lt;&lt;cs_{</w:t>
       </w:r>
-      <w:r>
-        <w:rPr>
-          <w:rFonts w:ascii="Arial" w:hAnsi="Arial" w:cs="Arial"/>
-          <w:lang w:val="en-US"/>
-        </w:rPr>
-        <w:t>fastTrackVariationOfDirectionsToggle=true}&gt;&gt;</w:t>
+      <w:proofErr w:type="spellStart"/>
+      <w:r>
+        <w:rPr>
+          <w:rFonts w:ascii="Arial" w:hAnsi="Arial" w:cs="Arial"/>
+          <w:lang w:val="en-US"/>
+        </w:rPr>
+        <w:t>fastTrackVariationOfDirectionsToggle</w:t>
+      </w:r>
+      <w:proofErr w:type="spellEnd"/>
+      <w:r>
+        <w:rPr>
+          <w:rFonts w:ascii="Arial" w:hAnsi="Arial" w:cs="Arial"/>
+          <w:lang w:val="en-US"/>
+        </w:rPr>
+        <w:t>=true}&gt;&gt;</w:t>
       </w:r>
     </w:p>
     <w:p>
@@ -1627,12 +1830,21 @@
         </w:rPr>
         <w:t>&lt;&lt;cs_{</w:t>
       </w:r>
-      <w:r>
-        <w:rPr>
-          <w:rFonts w:ascii="Arial" w:hAnsi="Arial" w:cs="Arial"/>
-          <w:lang w:val="en-US"/>
-        </w:rPr>
-        <w:t>fastTrackSettlementToggle=true}&gt;&gt;</w:t>
+      <w:proofErr w:type="spellStart"/>
+      <w:r>
+        <w:rPr>
+          <w:rFonts w:ascii="Arial" w:hAnsi="Arial" w:cs="Arial"/>
+          <w:lang w:val="en-US"/>
+        </w:rPr>
+        <w:t>fastTrackSettlementToggle</w:t>
+      </w:r>
+      <w:proofErr w:type="spellEnd"/>
+      <w:r>
+        <w:rPr>
+          <w:rFonts w:ascii="Arial" w:hAnsi="Arial" w:cs="Arial"/>
+          <w:lang w:val="en-US"/>
+        </w:rPr>
+        <w:t>=true}&gt;&gt;</w:t>
       </w:r>
     </w:p>
     <w:p>
@@ -1698,12 +1910,21 @@
         </w:rPr>
         <w:t>&lt;&lt;cs_{</w:t>
       </w:r>
-      <w:r>
-        <w:rPr>
-          <w:rFonts w:ascii="Arial" w:hAnsi="Arial" w:cs="Arial"/>
-          <w:lang w:val="en-US"/>
-        </w:rPr>
-        <w:t>fastTrackDisclosureOfDocumentsToggle=true}&gt;&gt;</w:t>
+      <w:proofErr w:type="spellStart"/>
+      <w:r>
+        <w:rPr>
+          <w:rFonts w:ascii="Arial" w:hAnsi="Arial" w:cs="Arial"/>
+          <w:lang w:val="en-US"/>
+        </w:rPr>
+        <w:t>fastTrackDisclosureOfDocumentsToggle</w:t>
+      </w:r>
+      <w:proofErr w:type="spellEnd"/>
+      <w:r>
+        <w:rPr>
+          <w:rFonts w:ascii="Arial" w:hAnsi="Arial" w:cs="Arial"/>
+          <w:lang w:val="en-US"/>
+        </w:rPr>
+        <w:t>=true}&gt;&gt;</w:t>
       </w:r>
     </w:p>
     <w:p>
@@ -1771,7 +1992,23 @@
           <w:rFonts w:ascii="Arial" w:eastAsia="Arial" w:hAnsi="Arial" w:cs="Arial"/>
           <w:bCs/>
         </w:rPr>
-        <w:t>{dateFormat(</w:t>
+        <w:t>{</w:t>
+      </w:r>
+      <w:proofErr w:type="spellStart"/>
+      <w:r>
+        <w:rPr>
+          <w:rFonts w:ascii="Arial" w:eastAsia="Arial" w:hAnsi="Arial" w:cs="Arial"/>
+          <w:bCs/>
+        </w:rPr>
+        <w:t>dateFormat</w:t>
+      </w:r>
+      <w:proofErr w:type="spellEnd"/>
+      <w:r>
+        <w:rPr>
+          <w:rFonts w:ascii="Arial" w:eastAsia="Arial" w:hAnsi="Arial" w:cs="Arial"/>
+          <w:bCs/>
+        </w:rPr>
+        <w:t>(</w:t>
       </w:r>
       <w:r>
         <w:rPr>
@@ -1792,7 +2029,39 @@
           <w:rFonts w:ascii="Arial" w:eastAsia="Arial" w:hAnsi="Arial" w:cs="Arial"/>
           <w:bCs/>
         </w:rPr>
-        <w:t>, ‘dd MMMM yyyy’, ‘yyyy-MM-dd’</w:t>
+        <w:t xml:space="preserve">, ‘dd MMMM </w:t>
+      </w:r>
+      <w:proofErr w:type="spellStart"/>
+      <w:r>
+        <w:rPr>
+          <w:rFonts w:ascii="Arial" w:eastAsia="Arial" w:hAnsi="Arial" w:cs="Arial"/>
+          <w:bCs/>
+        </w:rPr>
+        <w:t>yyyy</w:t>
+      </w:r>
+      <w:proofErr w:type="spellEnd"/>
+      <w:r>
+        <w:rPr>
+          <w:rFonts w:ascii="Arial" w:eastAsia="Arial" w:hAnsi="Arial" w:cs="Arial"/>
+          <w:bCs/>
+        </w:rPr>
+        <w:t>’, ‘</w:t>
+      </w:r>
+      <w:proofErr w:type="spellStart"/>
+      <w:r>
+        <w:rPr>
+          <w:rFonts w:ascii="Arial" w:eastAsia="Arial" w:hAnsi="Arial" w:cs="Arial"/>
+          <w:bCs/>
+        </w:rPr>
+        <w:t>yyyy</w:t>
+      </w:r>
+      <w:proofErr w:type="spellEnd"/>
+      <w:r>
+        <w:rPr>
+          <w:rFonts w:ascii="Arial" w:eastAsia="Arial" w:hAnsi="Arial" w:cs="Arial"/>
+          <w:bCs/>
+        </w:rPr>
+        <w:t>-MM-dd’</w:t>
       </w:r>
       <w:r>
         <w:rPr>
@@ -1873,7 +2142,23 @@
           <w:rFonts w:ascii="Arial" w:eastAsia="Arial" w:hAnsi="Arial" w:cs="Arial"/>
           <w:bCs/>
         </w:rPr>
-        <w:t>{dateFormat(</w:t>
+        <w:t>{</w:t>
+      </w:r>
+      <w:proofErr w:type="spellStart"/>
+      <w:r>
+        <w:rPr>
+          <w:rFonts w:ascii="Arial" w:eastAsia="Arial" w:hAnsi="Arial" w:cs="Arial"/>
+          <w:bCs/>
+        </w:rPr>
+        <w:t>dateFormat</w:t>
+      </w:r>
+      <w:proofErr w:type="spellEnd"/>
+      <w:r>
+        <w:rPr>
+          <w:rFonts w:ascii="Arial" w:eastAsia="Arial" w:hAnsi="Arial" w:cs="Arial"/>
+          <w:bCs/>
+        </w:rPr>
+        <w:t>(</w:t>
       </w:r>
       <w:r>
         <w:rPr>
@@ -1894,7 +2179,39 @@
           <w:rFonts w:ascii="Arial" w:eastAsia="Arial" w:hAnsi="Arial" w:cs="Arial"/>
           <w:bCs/>
         </w:rPr>
-        <w:t>, ‘dd MMMM yyyy’, ‘yyyy-MM-dd’</w:t>
+        <w:t xml:space="preserve">, ‘dd MMMM </w:t>
+      </w:r>
+      <w:proofErr w:type="spellStart"/>
+      <w:r>
+        <w:rPr>
+          <w:rFonts w:ascii="Arial" w:eastAsia="Arial" w:hAnsi="Arial" w:cs="Arial"/>
+          <w:bCs/>
+        </w:rPr>
+        <w:t>yyyy</w:t>
+      </w:r>
+      <w:proofErr w:type="spellEnd"/>
+      <w:r>
+        <w:rPr>
+          <w:rFonts w:ascii="Arial" w:eastAsia="Arial" w:hAnsi="Arial" w:cs="Arial"/>
+          <w:bCs/>
+        </w:rPr>
+        <w:t>’, ‘</w:t>
+      </w:r>
+      <w:proofErr w:type="spellStart"/>
+      <w:r>
+        <w:rPr>
+          <w:rFonts w:ascii="Arial" w:eastAsia="Arial" w:hAnsi="Arial" w:cs="Arial"/>
+          <w:bCs/>
+        </w:rPr>
+        <w:t>yyyy</w:t>
+      </w:r>
+      <w:proofErr w:type="spellEnd"/>
+      <w:r>
+        <w:rPr>
+          <w:rFonts w:ascii="Arial" w:eastAsia="Arial" w:hAnsi="Arial" w:cs="Arial"/>
+          <w:bCs/>
+        </w:rPr>
+        <w:t>-MM-dd’</w:t>
       </w:r>
       <w:r>
         <w:rPr>
@@ -1995,7 +2312,23 @@
           <w:rFonts w:ascii="Arial" w:eastAsia="Arial" w:hAnsi="Arial" w:cs="Arial"/>
           <w:bCs/>
         </w:rPr>
-        <w:t>{dateFormat(</w:t>
+        <w:t>{</w:t>
+      </w:r>
+      <w:proofErr w:type="spellStart"/>
+      <w:r>
+        <w:rPr>
+          <w:rFonts w:ascii="Arial" w:eastAsia="Arial" w:hAnsi="Arial" w:cs="Arial"/>
+          <w:bCs/>
+        </w:rPr>
+        <w:t>dateFormat</w:t>
+      </w:r>
+      <w:proofErr w:type="spellEnd"/>
+      <w:r>
+        <w:rPr>
+          <w:rFonts w:ascii="Arial" w:eastAsia="Arial" w:hAnsi="Arial" w:cs="Arial"/>
+          <w:bCs/>
+        </w:rPr>
+        <w:t>(</w:t>
       </w:r>
       <w:r>
         <w:rPr>
@@ -2016,7 +2349,39 @@
           <w:rFonts w:ascii="Arial" w:eastAsia="Arial" w:hAnsi="Arial" w:cs="Arial"/>
           <w:bCs/>
         </w:rPr>
-        <w:t>, ‘dd MMMM yyyy’, ‘yyyy-MM-dd’</w:t>
+        <w:t xml:space="preserve">, ‘dd MMMM </w:t>
+      </w:r>
+      <w:proofErr w:type="spellStart"/>
+      <w:r>
+        <w:rPr>
+          <w:rFonts w:ascii="Arial" w:eastAsia="Arial" w:hAnsi="Arial" w:cs="Arial"/>
+          <w:bCs/>
+        </w:rPr>
+        <w:t>yyyy</w:t>
+      </w:r>
+      <w:proofErr w:type="spellEnd"/>
+      <w:r>
+        <w:rPr>
+          <w:rFonts w:ascii="Arial" w:eastAsia="Arial" w:hAnsi="Arial" w:cs="Arial"/>
+          <w:bCs/>
+        </w:rPr>
+        <w:t>’, ‘</w:t>
+      </w:r>
+      <w:proofErr w:type="spellStart"/>
+      <w:r>
+        <w:rPr>
+          <w:rFonts w:ascii="Arial" w:eastAsia="Arial" w:hAnsi="Arial" w:cs="Arial"/>
+          <w:bCs/>
+        </w:rPr>
+        <w:t>yyyy</w:t>
+      </w:r>
+      <w:proofErr w:type="spellEnd"/>
+      <w:r>
+        <w:rPr>
+          <w:rFonts w:ascii="Arial" w:eastAsia="Arial" w:hAnsi="Arial" w:cs="Arial"/>
+          <w:bCs/>
+        </w:rPr>
+        <w:t>-MM-dd’</w:t>
       </w:r>
       <w:r>
         <w:rPr>
@@ -2076,12 +2441,21 @@
         </w:rPr>
         <w:t>&lt;&lt;cs_{</w:t>
       </w:r>
-      <w:r>
-        <w:rPr>
-          <w:rFonts w:ascii="Arial" w:hAnsi="Arial" w:cs="Arial"/>
-          <w:lang w:val="en-US"/>
-        </w:rPr>
-        <w:t>fastTrackWitnessOfFactToggle=true}&gt;&gt;</w:t>
+      <w:proofErr w:type="spellStart"/>
+      <w:r>
+        <w:rPr>
+          <w:rFonts w:ascii="Arial" w:hAnsi="Arial" w:cs="Arial"/>
+          <w:lang w:val="en-US"/>
+        </w:rPr>
+        <w:t>fastTrackWitnessOfFactToggle</w:t>
+      </w:r>
+      <w:proofErr w:type="spellEnd"/>
+      <w:r>
+        <w:rPr>
+          <w:rFonts w:ascii="Arial" w:hAnsi="Arial" w:cs="Arial"/>
+          <w:lang w:val="en-US"/>
+        </w:rPr>
+        <w:t>=true}&gt;&gt;</w:t>
       </w:r>
     </w:p>
     <w:p>
@@ -2383,8 +2757,25 @@
           <w:rFonts w:ascii="Arial" w:eastAsia="Arial" w:hAnsi="Arial" w:cs="Arial"/>
           <w:bCs/>
         </w:rPr>
-        <w:t>{dateFormat(</w:t>
-      </w:r>
+        <w:t>{</w:t>
+      </w:r>
+      <w:proofErr w:type="spellStart"/>
+      <w:r>
+        <w:rPr>
+          <w:rFonts w:ascii="Arial" w:eastAsia="Arial" w:hAnsi="Arial" w:cs="Arial"/>
+          <w:bCs/>
+        </w:rPr>
+        <w:t>dateFormat</w:t>
+      </w:r>
+      <w:proofErr w:type="spellEnd"/>
+      <w:r>
+        <w:rPr>
+          <w:rFonts w:ascii="Arial" w:eastAsia="Arial" w:hAnsi="Arial" w:cs="Arial"/>
+          <w:bCs/>
+        </w:rPr>
+        <w:t>(</w:t>
+      </w:r>
+      <w:proofErr w:type="spellStart"/>
       <w:r>
         <w:rPr>
           <w:rFonts w:ascii="Arial" w:hAnsi="Arial" w:cs="Arial"/>
@@ -2399,12 +2790,45 @@
         </w:rPr>
         <w:t>date</w:t>
       </w:r>
-      <w:r>
-        <w:rPr>
-          <w:rFonts w:ascii="Arial" w:eastAsia="Arial" w:hAnsi="Arial" w:cs="Arial"/>
-          <w:bCs/>
-        </w:rPr>
-        <w:t>, ‘dd MMMM yyyy’, ‘yyyy-MM-dd’</w:t>
+      <w:proofErr w:type="spellEnd"/>
+      <w:r>
+        <w:rPr>
+          <w:rFonts w:ascii="Arial" w:eastAsia="Arial" w:hAnsi="Arial" w:cs="Arial"/>
+          <w:bCs/>
+        </w:rPr>
+        <w:t xml:space="preserve">, ‘dd MMMM </w:t>
+      </w:r>
+      <w:proofErr w:type="spellStart"/>
+      <w:r>
+        <w:rPr>
+          <w:rFonts w:ascii="Arial" w:eastAsia="Arial" w:hAnsi="Arial" w:cs="Arial"/>
+          <w:bCs/>
+        </w:rPr>
+        <w:t>yyyy</w:t>
+      </w:r>
+      <w:proofErr w:type="spellEnd"/>
+      <w:r>
+        <w:rPr>
+          <w:rFonts w:ascii="Arial" w:eastAsia="Arial" w:hAnsi="Arial" w:cs="Arial"/>
+          <w:bCs/>
+        </w:rPr>
+        <w:t>’, ‘</w:t>
+      </w:r>
+      <w:proofErr w:type="spellStart"/>
+      <w:r>
+        <w:rPr>
+          <w:rFonts w:ascii="Arial" w:eastAsia="Arial" w:hAnsi="Arial" w:cs="Arial"/>
+          <w:bCs/>
+        </w:rPr>
+        <w:t>yyyy</w:t>
+      </w:r>
+      <w:proofErr w:type="spellEnd"/>
+      <w:r>
+        <w:rPr>
+          <w:rFonts w:ascii="Arial" w:eastAsia="Arial" w:hAnsi="Arial" w:cs="Arial"/>
+          <w:bCs/>
+        </w:rPr>
+        <w:t>-MM-dd’</w:t>
       </w:r>
       <w:r>
         <w:rPr>
@@ -2496,12 +2920,21 @@
         </w:rPr>
         <w:t>&lt;&lt;cs_{</w:t>
       </w:r>
-      <w:r>
-        <w:rPr>
-          <w:rFonts w:ascii="Arial" w:hAnsi="Arial" w:cs="Arial"/>
-          <w:lang w:val="en-US"/>
-        </w:rPr>
-        <w:t>fastTrackSchedulesOfLossToggle=true}&gt;&gt;</w:t>
+      <w:proofErr w:type="spellStart"/>
+      <w:r>
+        <w:rPr>
+          <w:rFonts w:ascii="Arial" w:hAnsi="Arial" w:cs="Arial"/>
+          <w:lang w:val="en-US"/>
+        </w:rPr>
+        <w:t>fastTrackSchedulesOfLossToggle</w:t>
+      </w:r>
+      <w:proofErr w:type="spellEnd"/>
+      <w:r>
+        <w:rPr>
+          <w:rFonts w:ascii="Arial" w:hAnsi="Arial" w:cs="Arial"/>
+          <w:lang w:val="en-US"/>
+        </w:rPr>
+        <w:t>=true}&gt;&gt;</w:t>
       </w:r>
     </w:p>
     <w:p>
@@ -2569,7 +3002,23 @@
           <w:rFonts w:ascii="Arial" w:eastAsia="Arial" w:hAnsi="Arial" w:cs="Arial"/>
           <w:bCs/>
         </w:rPr>
-        <w:t>{dateFormat(</w:t>
+        <w:t>{</w:t>
+      </w:r>
+      <w:proofErr w:type="spellStart"/>
+      <w:r>
+        <w:rPr>
+          <w:rFonts w:ascii="Arial" w:eastAsia="Arial" w:hAnsi="Arial" w:cs="Arial"/>
+          <w:bCs/>
+        </w:rPr>
+        <w:t>dateFormat</w:t>
+      </w:r>
+      <w:proofErr w:type="spellEnd"/>
+      <w:r>
+        <w:rPr>
+          <w:rFonts w:ascii="Arial" w:eastAsia="Arial" w:hAnsi="Arial" w:cs="Arial"/>
+          <w:bCs/>
+        </w:rPr>
+        <w:t>(</w:t>
       </w:r>
       <w:r>
         <w:rPr>
@@ -2590,7 +3039,39 @@
           <w:rFonts w:ascii="Arial" w:eastAsia="Arial" w:hAnsi="Arial" w:cs="Arial"/>
           <w:bCs/>
         </w:rPr>
-        <w:t>, ‘dd MMMM yyyy’, ‘yyyy-MM-dd’</w:t>
+        <w:t xml:space="preserve">, ‘dd MMMM </w:t>
+      </w:r>
+      <w:proofErr w:type="spellStart"/>
+      <w:r>
+        <w:rPr>
+          <w:rFonts w:ascii="Arial" w:eastAsia="Arial" w:hAnsi="Arial" w:cs="Arial"/>
+          <w:bCs/>
+        </w:rPr>
+        <w:t>yyyy</w:t>
+      </w:r>
+      <w:proofErr w:type="spellEnd"/>
+      <w:r>
+        <w:rPr>
+          <w:rFonts w:ascii="Arial" w:eastAsia="Arial" w:hAnsi="Arial" w:cs="Arial"/>
+          <w:bCs/>
+        </w:rPr>
+        <w:t>’, ‘</w:t>
+      </w:r>
+      <w:proofErr w:type="spellStart"/>
+      <w:r>
+        <w:rPr>
+          <w:rFonts w:ascii="Arial" w:eastAsia="Arial" w:hAnsi="Arial" w:cs="Arial"/>
+          <w:bCs/>
+        </w:rPr>
+        <w:t>yyyy</w:t>
+      </w:r>
+      <w:proofErr w:type="spellEnd"/>
+      <w:r>
+        <w:rPr>
+          <w:rFonts w:ascii="Arial" w:eastAsia="Arial" w:hAnsi="Arial" w:cs="Arial"/>
+          <w:bCs/>
+        </w:rPr>
+        <w:t>-MM-dd’</w:t>
       </w:r>
       <w:r>
         <w:rPr>
@@ -2671,7 +3152,23 @@
           <w:rFonts w:ascii="Arial" w:eastAsia="Arial" w:hAnsi="Arial" w:cs="Arial"/>
           <w:bCs/>
         </w:rPr>
-        <w:t>{dateFormat(</w:t>
+        <w:t>{</w:t>
+      </w:r>
+      <w:proofErr w:type="spellStart"/>
+      <w:r>
+        <w:rPr>
+          <w:rFonts w:ascii="Arial" w:eastAsia="Arial" w:hAnsi="Arial" w:cs="Arial"/>
+          <w:bCs/>
+        </w:rPr>
+        <w:t>dateFormat</w:t>
+      </w:r>
+      <w:proofErr w:type="spellEnd"/>
+      <w:r>
+        <w:rPr>
+          <w:rFonts w:ascii="Arial" w:eastAsia="Arial" w:hAnsi="Arial" w:cs="Arial"/>
+          <w:bCs/>
+        </w:rPr>
+        <w:t>(</w:t>
       </w:r>
       <w:r>
         <w:rPr>
@@ -2692,7 +3189,39 @@
           <w:rFonts w:ascii="Arial" w:eastAsia="Arial" w:hAnsi="Arial" w:cs="Arial"/>
           <w:bCs/>
         </w:rPr>
-        <w:t>, ‘dd MMMM yyyy’, ‘yyyy-MM-dd’</w:t>
+        <w:t xml:space="preserve">, ‘dd MMMM </w:t>
+      </w:r>
+      <w:proofErr w:type="spellStart"/>
+      <w:r>
+        <w:rPr>
+          <w:rFonts w:ascii="Arial" w:eastAsia="Arial" w:hAnsi="Arial" w:cs="Arial"/>
+          <w:bCs/>
+        </w:rPr>
+        <w:t>yyyy</w:t>
+      </w:r>
+      <w:proofErr w:type="spellEnd"/>
+      <w:r>
+        <w:rPr>
+          <w:rFonts w:ascii="Arial" w:eastAsia="Arial" w:hAnsi="Arial" w:cs="Arial"/>
+          <w:bCs/>
+        </w:rPr>
+        <w:t>’, ‘</w:t>
+      </w:r>
+      <w:proofErr w:type="spellStart"/>
+      <w:r>
+        <w:rPr>
+          <w:rFonts w:ascii="Arial" w:eastAsia="Arial" w:hAnsi="Arial" w:cs="Arial"/>
+          <w:bCs/>
+        </w:rPr>
+        <w:t>yyyy</w:t>
+      </w:r>
+      <w:proofErr w:type="spellEnd"/>
+      <w:r>
+        <w:rPr>
+          <w:rFonts w:ascii="Arial" w:eastAsia="Arial" w:hAnsi="Arial" w:cs="Arial"/>
+          <w:bCs/>
+        </w:rPr>
+        <w:t>-MM-dd’</w:t>
       </w:r>
       <w:r>
         <w:rPr>
@@ -2783,12 +3312,21 @@
         </w:rPr>
         <w:t>&lt;&lt;cs_{</w:t>
       </w:r>
-      <w:r>
-        <w:rPr>
-          <w:rFonts w:ascii="Arial" w:hAnsi="Arial" w:cs="Arial"/>
-          <w:lang w:val="en-US"/>
-        </w:rPr>
-        <w:t>fastTrackCostsToggle=true}&gt;&gt;</w:t>
+      <w:proofErr w:type="spellStart"/>
+      <w:r>
+        <w:rPr>
+          <w:rFonts w:ascii="Arial" w:hAnsi="Arial" w:cs="Arial"/>
+          <w:lang w:val="en-US"/>
+        </w:rPr>
+        <w:t>fastTrackCostsToggle</w:t>
+      </w:r>
+      <w:proofErr w:type="spellEnd"/>
+      <w:r>
+        <w:rPr>
+          <w:rFonts w:ascii="Arial" w:hAnsi="Arial" w:cs="Arial"/>
+          <w:lang w:val="en-US"/>
+        </w:rPr>
+        <w:t>=true}&gt;&gt;</w:t>
       </w:r>
     </w:p>
     <w:p>
@@ -2846,12 +3384,21 @@
         </w:rPr>
         <w:t>&lt;&lt;cs_{</w:t>
       </w:r>
-      <w:r>
-        <w:rPr>
-          <w:rFonts w:ascii="Arial" w:hAnsi="Arial" w:cs="Arial"/>
-          <w:lang w:val="en-US"/>
-        </w:rPr>
-        <w:t>fastTrackTrialToggle=true}&gt;&gt;</w:t>
+      <w:proofErr w:type="spellStart"/>
+      <w:r>
+        <w:rPr>
+          <w:rFonts w:ascii="Arial" w:hAnsi="Arial" w:cs="Arial"/>
+          <w:lang w:val="en-US"/>
+        </w:rPr>
+        <w:t>fastTrackTrialToggle</w:t>
+      </w:r>
+      <w:proofErr w:type="spellEnd"/>
+      <w:r>
+        <w:rPr>
+          <w:rFonts w:ascii="Arial" w:hAnsi="Arial" w:cs="Arial"/>
+          <w:lang w:val="en-US"/>
+        </w:rPr>
+        <w:t>=true}&gt;&gt;</w:t>
       </w:r>
     </w:p>
     <w:p>
@@ -2883,6 +3430,7 @@
         </w:rPr>
         <w:t>&lt;&lt;cs_{</w:t>
       </w:r>
+      <w:proofErr w:type="spellStart"/>
       <w:r>
         <w:rPr>
           <w:rFonts w:ascii="Arial" w:hAnsi="Arial" w:cs="Arial"/>
@@ -2890,6 +3438,7 @@
         </w:rPr>
         <w:t>fastTrackTrialDateToToggle</w:t>
       </w:r>
+      <w:proofErr w:type="spellEnd"/>
       <w:r>
         <w:rPr>
           <w:rFonts w:ascii="Arial" w:hAnsi="Arial" w:cs="Arial"/>
@@ -2940,8 +3489,25 @@
           <w:rFonts w:ascii="Arial" w:eastAsia="Arial" w:hAnsi="Arial" w:cs="Arial"/>
           <w:bCs/>
         </w:rPr>
-        <w:t>{dateFormat(</w:t>
-      </w:r>
+        <w:t>{</w:t>
+      </w:r>
+      <w:proofErr w:type="spellStart"/>
+      <w:r>
+        <w:rPr>
+          <w:rFonts w:ascii="Arial" w:eastAsia="Arial" w:hAnsi="Arial" w:cs="Arial"/>
+          <w:bCs/>
+        </w:rPr>
+        <w:t>dateFormat</w:t>
+      </w:r>
+      <w:proofErr w:type="spellEnd"/>
+      <w:r>
+        <w:rPr>
+          <w:rFonts w:ascii="Arial" w:eastAsia="Arial" w:hAnsi="Arial" w:cs="Arial"/>
+          <w:bCs/>
+        </w:rPr>
+        <w:t>(</w:t>
+      </w:r>
+      <w:proofErr w:type="spellStart"/>
       <w:r>
         <w:rPr>
           <w:rFonts w:ascii="Arial" w:hAnsi="Arial" w:cs="Arial"/>
@@ -2949,12 +3515,45 @@
         </w:rPr>
         <w:t>fastTrackHearingTime.dateFrom</w:t>
       </w:r>
-      <w:r>
-        <w:rPr>
-          <w:rFonts w:ascii="Arial" w:eastAsia="Arial" w:hAnsi="Arial" w:cs="Arial"/>
-          <w:bCs/>
-        </w:rPr>
-        <w:t>, ‘dd MMMM yyyy’, ‘yyyy-MM-dd’</w:t>
+      <w:proofErr w:type="spellEnd"/>
+      <w:r>
+        <w:rPr>
+          <w:rFonts w:ascii="Arial" w:eastAsia="Arial" w:hAnsi="Arial" w:cs="Arial"/>
+          <w:bCs/>
+        </w:rPr>
+        <w:t xml:space="preserve">, ‘dd MMMM </w:t>
+      </w:r>
+      <w:proofErr w:type="spellStart"/>
+      <w:r>
+        <w:rPr>
+          <w:rFonts w:ascii="Arial" w:eastAsia="Arial" w:hAnsi="Arial" w:cs="Arial"/>
+          <w:bCs/>
+        </w:rPr>
+        <w:t>yyyy</w:t>
+      </w:r>
+      <w:proofErr w:type="spellEnd"/>
+      <w:r>
+        <w:rPr>
+          <w:rFonts w:ascii="Arial" w:eastAsia="Arial" w:hAnsi="Arial" w:cs="Arial"/>
+          <w:bCs/>
+        </w:rPr>
+        <w:t>’, ‘</w:t>
+      </w:r>
+      <w:proofErr w:type="spellStart"/>
+      <w:r>
+        <w:rPr>
+          <w:rFonts w:ascii="Arial" w:eastAsia="Arial" w:hAnsi="Arial" w:cs="Arial"/>
+          <w:bCs/>
+        </w:rPr>
+        <w:t>yyyy</w:t>
+      </w:r>
+      <w:proofErr w:type="spellEnd"/>
+      <w:r>
+        <w:rPr>
+          <w:rFonts w:ascii="Arial" w:eastAsia="Arial" w:hAnsi="Arial" w:cs="Arial"/>
+          <w:bCs/>
+        </w:rPr>
+        <w:t>-MM-dd’</w:t>
       </w:r>
       <w:r>
         <w:rPr>
@@ -3011,8 +3610,25 @@
           <w:rFonts w:ascii="Arial" w:eastAsia="Arial" w:hAnsi="Arial" w:cs="Arial"/>
           <w:bCs/>
         </w:rPr>
-        <w:t>{dateFormat(</w:t>
-      </w:r>
+        <w:t>{</w:t>
+      </w:r>
+      <w:proofErr w:type="spellStart"/>
+      <w:r>
+        <w:rPr>
+          <w:rFonts w:ascii="Arial" w:eastAsia="Arial" w:hAnsi="Arial" w:cs="Arial"/>
+          <w:bCs/>
+        </w:rPr>
+        <w:t>dateFormat</w:t>
+      </w:r>
+      <w:proofErr w:type="spellEnd"/>
+      <w:r>
+        <w:rPr>
+          <w:rFonts w:ascii="Arial" w:eastAsia="Arial" w:hAnsi="Arial" w:cs="Arial"/>
+          <w:bCs/>
+        </w:rPr>
+        <w:t>(</w:t>
+      </w:r>
+      <w:proofErr w:type="spellStart"/>
       <w:r>
         <w:rPr>
           <w:rFonts w:ascii="Arial" w:hAnsi="Arial" w:cs="Arial"/>
@@ -3027,12 +3643,45 @@
         </w:rPr>
         <w:t>To</w:t>
       </w:r>
-      <w:r>
-        <w:rPr>
-          <w:rFonts w:ascii="Arial" w:eastAsia="Arial" w:hAnsi="Arial" w:cs="Arial"/>
-          <w:bCs/>
-        </w:rPr>
-        <w:t>, ‘dd MMMM yyyy’, ‘yyyy-MM-dd’</w:t>
+      <w:proofErr w:type="spellEnd"/>
+      <w:r>
+        <w:rPr>
+          <w:rFonts w:ascii="Arial" w:eastAsia="Arial" w:hAnsi="Arial" w:cs="Arial"/>
+          <w:bCs/>
+        </w:rPr>
+        <w:t xml:space="preserve">, ‘dd MMMM </w:t>
+      </w:r>
+      <w:proofErr w:type="spellStart"/>
+      <w:r>
+        <w:rPr>
+          <w:rFonts w:ascii="Arial" w:eastAsia="Arial" w:hAnsi="Arial" w:cs="Arial"/>
+          <w:bCs/>
+        </w:rPr>
+        <w:t>yyyy</w:t>
+      </w:r>
+      <w:proofErr w:type="spellEnd"/>
+      <w:r>
+        <w:rPr>
+          <w:rFonts w:ascii="Arial" w:eastAsia="Arial" w:hAnsi="Arial" w:cs="Arial"/>
+          <w:bCs/>
+        </w:rPr>
+        <w:t>’, ‘</w:t>
+      </w:r>
+      <w:proofErr w:type="spellStart"/>
+      <w:r>
+        <w:rPr>
+          <w:rFonts w:ascii="Arial" w:eastAsia="Arial" w:hAnsi="Arial" w:cs="Arial"/>
+          <w:bCs/>
+        </w:rPr>
+        <w:t>yyyy</w:t>
+      </w:r>
+      <w:proofErr w:type="spellEnd"/>
+      <w:r>
+        <w:rPr>
+          <w:rFonts w:ascii="Arial" w:eastAsia="Arial" w:hAnsi="Arial" w:cs="Arial"/>
+          <w:bCs/>
+        </w:rPr>
+        <w:t>-MM-dd’</w:t>
       </w:r>
       <w:r>
         <w:rPr>
@@ -3089,7 +3738,27 @@
           <w:bCs/>
           <w:lang w:val="en-US"/>
         </w:rPr>
-        <w:t>&lt;&lt;fastTrackHearingTimeEstimate&gt;&gt;</w:t>
+        <w:t>&lt;&lt;</w:t>
+      </w:r>
+      <w:proofErr w:type="spellStart"/>
+      <w:r>
+        <w:rPr>
+          <w:rFonts w:ascii="Arial" w:hAnsi="Arial" w:cs="Arial"/>
+          <w:b/>
+          <w:bCs/>
+          <w:lang w:val="en-US"/>
+        </w:rPr>
+        <w:t>fastTrackHearingTimeEstimate</w:t>
+      </w:r>
+      <w:proofErr w:type="spellEnd"/>
+      <w:r>
+        <w:rPr>
+          <w:rFonts w:ascii="Arial" w:hAnsi="Arial" w:cs="Arial"/>
+          <w:b/>
+          <w:bCs/>
+          <w:lang w:val="en-US"/>
+        </w:rPr>
+        <w:t>&gt;&gt;</w:t>
       </w:r>
       <w:r>
         <w:rPr>
@@ -3127,6 +3796,7 @@
         </w:rPr>
         <w:t>&lt;&lt;cs_{</w:t>
       </w:r>
+      <w:proofErr w:type="spellStart"/>
       <w:r>
         <w:rPr>
           <w:rFonts w:ascii="Arial" w:hAnsi="Arial" w:cs="Arial"/>
@@ -3134,6 +3804,7 @@
         </w:rPr>
         <w:t>fastTrackTrialDateToToggle</w:t>
       </w:r>
+      <w:proofErr w:type="spellEnd"/>
       <w:r>
         <w:rPr>
           <w:rFonts w:ascii="Arial" w:hAnsi="Arial" w:cs="Arial"/>
@@ -3205,8 +3876,25 @@
           <w:rFonts w:ascii="Arial" w:eastAsia="Arial" w:hAnsi="Arial" w:cs="Arial"/>
           <w:bCs/>
         </w:rPr>
-        <w:t>{dateFormat(</w:t>
-      </w:r>
+        <w:t>{</w:t>
+      </w:r>
+      <w:proofErr w:type="spellStart"/>
+      <w:r>
+        <w:rPr>
+          <w:rFonts w:ascii="Arial" w:eastAsia="Arial" w:hAnsi="Arial" w:cs="Arial"/>
+          <w:bCs/>
+        </w:rPr>
+        <w:t>dateFormat</w:t>
+      </w:r>
+      <w:proofErr w:type="spellEnd"/>
+      <w:r>
+        <w:rPr>
+          <w:rFonts w:ascii="Arial" w:eastAsia="Arial" w:hAnsi="Arial" w:cs="Arial"/>
+          <w:bCs/>
+        </w:rPr>
+        <w:t>(</w:t>
+      </w:r>
+      <w:proofErr w:type="spellStart"/>
       <w:r>
         <w:rPr>
           <w:rFonts w:ascii="Arial" w:hAnsi="Arial" w:cs="Arial"/>
@@ -3214,12 +3902,45 @@
         </w:rPr>
         <w:t>fastTrackHearingTime.dateFrom</w:t>
       </w:r>
-      <w:r>
-        <w:rPr>
-          <w:rFonts w:ascii="Arial" w:eastAsia="Arial" w:hAnsi="Arial" w:cs="Arial"/>
-          <w:bCs/>
-        </w:rPr>
-        <w:t>, ‘dd MMMM yyyy’, ‘yyyy-MM-dd’</w:t>
+      <w:proofErr w:type="spellEnd"/>
+      <w:r>
+        <w:rPr>
+          <w:rFonts w:ascii="Arial" w:eastAsia="Arial" w:hAnsi="Arial" w:cs="Arial"/>
+          <w:bCs/>
+        </w:rPr>
+        <w:t xml:space="preserve">, ‘dd MMMM </w:t>
+      </w:r>
+      <w:proofErr w:type="spellStart"/>
+      <w:r>
+        <w:rPr>
+          <w:rFonts w:ascii="Arial" w:eastAsia="Arial" w:hAnsi="Arial" w:cs="Arial"/>
+          <w:bCs/>
+        </w:rPr>
+        <w:t>yyyy</w:t>
+      </w:r>
+      <w:proofErr w:type="spellEnd"/>
+      <w:r>
+        <w:rPr>
+          <w:rFonts w:ascii="Arial" w:eastAsia="Arial" w:hAnsi="Arial" w:cs="Arial"/>
+          <w:bCs/>
+        </w:rPr>
+        <w:t>’, ‘</w:t>
+      </w:r>
+      <w:proofErr w:type="spellStart"/>
+      <w:r>
+        <w:rPr>
+          <w:rFonts w:ascii="Arial" w:eastAsia="Arial" w:hAnsi="Arial" w:cs="Arial"/>
+          <w:bCs/>
+        </w:rPr>
+        <w:t>yyyy</w:t>
+      </w:r>
+      <w:proofErr w:type="spellEnd"/>
+      <w:r>
+        <w:rPr>
+          <w:rFonts w:ascii="Arial" w:eastAsia="Arial" w:hAnsi="Arial" w:cs="Arial"/>
+          <w:bCs/>
+        </w:rPr>
+        <w:t>-MM-dd’</w:t>
       </w:r>
       <w:r>
         <w:rPr>
@@ -3276,7 +3997,27 @@
           <w:bCs/>
           <w:lang w:val="en-US"/>
         </w:rPr>
-        <w:t>&lt;&lt;fastTrackHearingTimeEstimate&gt;&gt;</w:t>
+        <w:t>&lt;&lt;</w:t>
+      </w:r>
+      <w:proofErr w:type="spellStart"/>
+      <w:r>
+        <w:rPr>
+          <w:rFonts w:ascii="Arial" w:hAnsi="Arial" w:cs="Arial"/>
+          <w:b/>
+          <w:bCs/>
+          <w:lang w:val="en-US"/>
+        </w:rPr>
+        <w:t>fastTrackHearingTimeEstimate</w:t>
+      </w:r>
+      <w:proofErr w:type="spellEnd"/>
+      <w:r>
+        <w:rPr>
+          <w:rFonts w:ascii="Arial" w:hAnsi="Arial" w:cs="Arial"/>
+          <w:b/>
+          <w:bCs/>
+          <w:lang w:val="en-US"/>
+        </w:rPr>
+        <w:t>&gt;&gt;</w:t>
       </w:r>
       <w:r>
         <w:rPr>
@@ -3396,7 +4137,21 @@
         <w:rPr>
           <w:rFonts w:ascii="Arial" w:hAnsi="Arial" w:cs="Arial"/>
         </w:rPr>
-        <w:t xml:space="preserve"> &lt;&lt;fastTrackTrialBundleTypeText&gt;&gt;</w:t>
+        <w:t xml:space="preserve"> &lt;&lt;</w:t>
+      </w:r>
+      <w:proofErr w:type="spellStart"/>
+      <w:r>
+        <w:rPr>
+          <w:rFonts w:ascii="Arial" w:hAnsi="Arial" w:cs="Arial"/>
+        </w:rPr>
+        <w:t>fastTrackTrialBundleTypeText</w:t>
+      </w:r>
+      <w:proofErr w:type="spellEnd"/>
+      <w:r>
+        <w:rPr>
+          <w:rFonts w:ascii="Arial" w:hAnsi="Arial" w:cs="Arial"/>
+        </w:rPr>
+        <w:t>&gt;&gt;</w:t>
       </w:r>
     </w:p>
     <w:p>
@@ -3428,12 +4183,21 @@
         </w:rPr>
         <w:t>&lt;&lt;cs_{</w:t>
       </w:r>
-      <w:r>
-        <w:rPr>
-          <w:rFonts w:ascii="Arial" w:hAnsi="Arial" w:cs="Arial"/>
-          <w:lang w:val="en-US"/>
-        </w:rPr>
-        <w:t>fastTrackMethodToggle=true}&gt;&gt;</w:t>
+      <w:proofErr w:type="spellStart"/>
+      <w:r>
+        <w:rPr>
+          <w:rFonts w:ascii="Arial" w:hAnsi="Arial" w:cs="Arial"/>
+          <w:lang w:val="en-US"/>
+        </w:rPr>
+        <w:t>fastTrackMethodToggle</w:t>
+      </w:r>
+      <w:proofErr w:type="spellEnd"/>
+      <w:r>
+        <w:rPr>
+          <w:rFonts w:ascii="Arial" w:hAnsi="Arial" w:cs="Arial"/>
+          <w:lang w:val="en-US"/>
+        </w:rPr>
+        <w:t>=true}&gt;&gt;</w:t>
       </w:r>
     </w:p>
     <w:p>
@@ -3472,6 +4236,7 @@
         </w:rPr>
         <w:t>&lt;&lt;cs_{</w:t>
       </w:r>
+      <w:proofErr w:type="spellStart"/>
       <w:r>
         <w:rPr>
           <w:rFonts w:ascii="Arial" w:hAnsi="Arial" w:cs="Arial"/>
@@ -3484,8 +4249,17 @@
           <w:rFonts w:ascii="Arial" w:hAnsi="Arial" w:cs="Arial"/>
           <w:lang w:val="en-US"/>
         </w:rPr>
-        <w:t>Method=’</w:t>
-      </w:r>
+        <w:t>Method</w:t>
+      </w:r>
+      <w:proofErr w:type="spellEnd"/>
+      <w:r>
+        <w:rPr>
+          <w:rFonts w:ascii="Arial" w:hAnsi="Arial" w:cs="Arial"/>
+          <w:lang w:val="en-US"/>
+        </w:rPr>
+        <w:t>=’</w:t>
+      </w:r>
+      <w:proofErr w:type="spellStart"/>
       <w:r>
         <w:rPr>
           <w:rFonts w:ascii="Arial" w:hAnsi="Arial" w:cs="Arial"/>
@@ -3498,7 +4272,15 @@
           <w:rFonts w:ascii="Arial" w:hAnsi="Arial" w:cs="Arial"/>
           <w:lang w:val="en-US"/>
         </w:rPr>
-        <w:t>MethodInPerson’}&gt;&gt;</w:t>
+        <w:t>MethodInPerson</w:t>
+      </w:r>
+      <w:proofErr w:type="spellEnd"/>
+      <w:r>
+        <w:rPr>
+          <w:rFonts w:ascii="Arial" w:hAnsi="Arial" w:cs="Arial"/>
+          <w:lang w:val="en-US"/>
+        </w:rPr>
+        <w:t>’}&gt;&gt;</w:t>
       </w:r>
     </w:p>
     <w:p>
@@ -3547,7 +4329,71 @@
           <w:rFonts w:ascii="Arial" w:eastAsia="Times New Roman" w:hAnsi="Arial" w:cs="Arial"/>
           <w:lang w:eastAsia="en-GB"/>
         </w:rPr>
-        <w:t>&lt;&lt;cs_{hearingLocation.site_name!=null}&gt;&gt;at &lt;&lt;hearingLocation.site_name&gt;&gt;, &lt;&lt;hearingLocation.court_address&gt;&gt; &lt;&lt;hearingLocation.postcode&gt;&gt;, &lt;&lt;es_&gt;&gt;</w:t>
+        <w:t>&lt;&lt;cs_{</w:t>
+      </w:r>
+      <w:proofErr w:type="spellStart"/>
+      <w:r>
+        <w:rPr>
+          <w:rFonts w:ascii="Arial" w:eastAsia="Times New Roman" w:hAnsi="Arial" w:cs="Arial"/>
+          <w:lang w:eastAsia="en-GB"/>
+        </w:rPr>
+        <w:t>hearingLocation.site_name</w:t>
+      </w:r>
+      <w:proofErr w:type="spellEnd"/>
+      <w:r>
+        <w:rPr>
+          <w:rFonts w:ascii="Arial" w:eastAsia="Times New Roman" w:hAnsi="Arial" w:cs="Arial"/>
+          <w:lang w:eastAsia="en-GB"/>
+        </w:rPr>
+        <w:t>!=null}&gt;&gt;at &lt;&lt;</w:t>
+      </w:r>
+      <w:proofErr w:type="spellStart"/>
+      <w:r>
+        <w:rPr>
+          <w:rFonts w:ascii="Arial" w:eastAsia="Times New Roman" w:hAnsi="Arial" w:cs="Arial"/>
+          <w:lang w:eastAsia="en-GB"/>
+        </w:rPr>
+        <w:t>hearingLocation.site_name</w:t>
+      </w:r>
+      <w:proofErr w:type="spellEnd"/>
+      <w:r>
+        <w:rPr>
+          <w:rFonts w:ascii="Arial" w:eastAsia="Times New Roman" w:hAnsi="Arial" w:cs="Arial"/>
+          <w:lang w:eastAsia="en-GB"/>
+        </w:rPr>
+        <w:t>&gt;&gt;, &lt;&lt;</w:t>
+      </w:r>
+      <w:proofErr w:type="spellStart"/>
+      <w:r>
+        <w:rPr>
+          <w:rFonts w:ascii="Arial" w:eastAsia="Times New Roman" w:hAnsi="Arial" w:cs="Arial"/>
+          <w:lang w:eastAsia="en-GB"/>
+        </w:rPr>
+        <w:t>hearingLocation.court_address</w:t>
+      </w:r>
+      <w:proofErr w:type="spellEnd"/>
+      <w:r>
+        <w:rPr>
+          <w:rFonts w:ascii="Arial" w:eastAsia="Times New Roman" w:hAnsi="Arial" w:cs="Arial"/>
+          <w:lang w:eastAsia="en-GB"/>
+        </w:rPr>
+        <w:t>&gt;&gt; &lt;&lt;</w:t>
+      </w:r>
+      <w:proofErr w:type="spellStart"/>
+      <w:r>
+        <w:rPr>
+          <w:rFonts w:ascii="Arial" w:eastAsia="Times New Roman" w:hAnsi="Arial" w:cs="Arial"/>
+          <w:lang w:eastAsia="en-GB"/>
+        </w:rPr>
+        <w:t>hearingLocation.postcode</w:t>
+      </w:r>
+      <w:proofErr w:type="spellEnd"/>
+      <w:r>
+        <w:rPr>
+          <w:rFonts w:ascii="Arial" w:eastAsia="Times New Roman" w:hAnsi="Arial" w:cs="Arial"/>
+          <w:lang w:eastAsia="en-GB"/>
+        </w:rPr>
+        <w:t>&gt;&gt;, &lt;&lt;es_&gt;&gt;</w:t>
       </w:r>
       <w:r>
         <w:rPr>
@@ -3599,6 +4445,7 @@
         </w:rPr>
         <w:t>&lt;&lt;cs_{</w:t>
       </w:r>
+      <w:proofErr w:type="spellStart"/>
       <w:r>
         <w:rPr>
           <w:rFonts w:ascii="Arial" w:hAnsi="Arial" w:cs="Arial"/>
@@ -3611,8 +4458,17 @@
           <w:rFonts w:ascii="Arial" w:hAnsi="Arial" w:cs="Arial"/>
           <w:lang w:val="en-US"/>
         </w:rPr>
-        <w:t>Method=’</w:t>
-      </w:r>
+        <w:t>Method</w:t>
+      </w:r>
+      <w:proofErr w:type="spellEnd"/>
+      <w:r>
+        <w:rPr>
+          <w:rFonts w:ascii="Arial" w:hAnsi="Arial" w:cs="Arial"/>
+          <w:lang w:val="en-US"/>
+        </w:rPr>
+        <w:t>=’</w:t>
+      </w:r>
+      <w:proofErr w:type="spellStart"/>
       <w:r>
         <w:rPr>
           <w:rFonts w:ascii="Arial" w:hAnsi="Arial" w:cs="Arial"/>
@@ -3625,7 +4481,15 @@
           <w:rFonts w:ascii="Arial" w:hAnsi="Arial" w:cs="Arial"/>
           <w:lang w:val="en-US"/>
         </w:rPr>
-        <w:t>MethodTelephoneHearing’}&gt;&gt;</w:t>
+        <w:t>MethodTelephoneHearing</w:t>
+      </w:r>
+      <w:proofErr w:type="spellEnd"/>
+      <w:r>
+        <w:rPr>
+          <w:rFonts w:ascii="Arial" w:hAnsi="Arial" w:cs="Arial"/>
+          <w:lang w:val="en-US"/>
+        </w:rPr>
+        <w:t>’}&gt;&gt;</w:t>
       </w:r>
     </w:p>
     <w:p>
@@ -3656,7 +4520,71 @@
           <w:rFonts w:ascii="Arial" w:eastAsia="Times New Roman" w:hAnsi="Arial" w:cs="Arial"/>
           <w:lang w:eastAsia="en-GB"/>
         </w:rPr>
-        <w:t>&lt;&lt;cs_{hearingLocation.site_name!=null}&gt;&gt;will take place at &lt;&lt;hearingLocation.site_name&gt;&gt;, &lt;&lt;hearingLocation.court_address&gt;&gt; &lt;&lt;hearingLocation.postcode&gt;&gt;, and &lt;&lt;es_&gt;&gt;</w:t>
+        <w:t>&lt;&lt;cs_{</w:t>
+      </w:r>
+      <w:proofErr w:type="spellStart"/>
+      <w:r>
+        <w:rPr>
+          <w:rFonts w:ascii="Arial" w:eastAsia="Times New Roman" w:hAnsi="Arial" w:cs="Arial"/>
+          <w:lang w:eastAsia="en-GB"/>
+        </w:rPr>
+        <w:t>hearingLocation.site_name</w:t>
+      </w:r>
+      <w:proofErr w:type="spellEnd"/>
+      <w:r>
+        <w:rPr>
+          <w:rFonts w:ascii="Arial" w:eastAsia="Times New Roman" w:hAnsi="Arial" w:cs="Arial"/>
+          <w:lang w:eastAsia="en-GB"/>
+        </w:rPr>
+        <w:t>!=null}&gt;&gt;will take place at &lt;&lt;</w:t>
+      </w:r>
+      <w:proofErr w:type="spellStart"/>
+      <w:r>
+        <w:rPr>
+          <w:rFonts w:ascii="Arial" w:eastAsia="Times New Roman" w:hAnsi="Arial" w:cs="Arial"/>
+          <w:lang w:eastAsia="en-GB"/>
+        </w:rPr>
+        <w:t>hearingLocation.site_name</w:t>
+      </w:r>
+      <w:proofErr w:type="spellEnd"/>
+      <w:r>
+        <w:rPr>
+          <w:rFonts w:ascii="Arial" w:eastAsia="Times New Roman" w:hAnsi="Arial" w:cs="Arial"/>
+          <w:lang w:eastAsia="en-GB"/>
+        </w:rPr>
+        <w:t>&gt;&gt;, &lt;&lt;</w:t>
+      </w:r>
+      <w:proofErr w:type="spellStart"/>
+      <w:r>
+        <w:rPr>
+          <w:rFonts w:ascii="Arial" w:eastAsia="Times New Roman" w:hAnsi="Arial" w:cs="Arial"/>
+          <w:lang w:eastAsia="en-GB"/>
+        </w:rPr>
+        <w:t>hearingLocation.court_address</w:t>
+      </w:r>
+      <w:proofErr w:type="spellEnd"/>
+      <w:r>
+        <w:rPr>
+          <w:rFonts w:ascii="Arial" w:eastAsia="Times New Roman" w:hAnsi="Arial" w:cs="Arial"/>
+          <w:lang w:eastAsia="en-GB"/>
+        </w:rPr>
+        <w:t>&gt;&gt; &lt;&lt;</w:t>
+      </w:r>
+      <w:proofErr w:type="spellStart"/>
+      <w:r>
+        <w:rPr>
+          <w:rFonts w:ascii="Arial" w:eastAsia="Times New Roman" w:hAnsi="Arial" w:cs="Arial"/>
+          <w:lang w:eastAsia="en-GB"/>
+        </w:rPr>
+        <w:t>hearingLocation.postcode</w:t>
+      </w:r>
+      <w:proofErr w:type="spellEnd"/>
+      <w:r>
+        <w:rPr>
+          <w:rFonts w:ascii="Arial" w:eastAsia="Times New Roman" w:hAnsi="Arial" w:cs="Arial"/>
+          <w:lang w:eastAsia="en-GB"/>
+        </w:rPr>
+        <w:t>&gt;&gt;, and &lt;&lt;es_&gt;&gt;</w:t>
       </w:r>
       <w:r>
         <w:rPr>
@@ -3726,6 +4654,7 @@
         </w:rPr>
         <w:t>&lt;&lt;cs_{</w:t>
       </w:r>
+      <w:proofErr w:type="spellStart"/>
       <w:r>
         <w:rPr>
           <w:rFonts w:ascii="Arial" w:hAnsi="Arial" w:cs="Arial"/>
@@ -3738,8 +4667,17 @@
           <w:rFonts w:ascii="Arial" w:hAnsi="Arial" w:cs="Arial"/>
           <w:lang w:val="en-US"/>
         </w:rPr>
-        <w:t>Method=’</w:t>
-      </w:r>
+        <w:t>Method</w:t>
+      </w:r>
+      <w:proofErr w:type="spellEnd"/>
+      <w:r>
+        <w:rPr>
+          <w:rFonts w:ascii="Arial" w:hAnsi="Arial" w:cs="Arial"/>
+          <w:lang w:val="en-US"/>
+        </w:rPr>
+        <w:t>=’</w:t>
+      </w:r>
+      <w:proofErr w:type="spellStart"/>
       <w:r>
         <w:rPr>
           <w:rFonts w:ascii="Arial" w:hAnsi="Arial" w:cs="Arial"/>
@@ -3752,7 +4690,15 @@
           <w:rFonts w:ascii="Arial" w:hAnsi="Arial" w:cs="Arial"/>
           <w:lang w:val="en-US"/>
         </w:rPr>
-        <w:t>MethodVideoConferenceHearing’}&gt;&gt;</w:t>
+        <w:t>MethodVideoConferenceHearing</w:t>
+      </w:r>
+      <w:proofErr w:type="spellEnd"/>
+      <w:r>
+        <w:rPr>
+          <w:rFonts w:ascii="Arial" w:hAnsi="Arial" w:cs="Arial"/>
+          <w:lang w:val="en-US"/>
+        </w:rPr>
+        <w:t>’}&gt;&gt;</w:t>
       </w:r>
     </w:p>
     <w:p>
@@ -3783,7 +4729,71 @@
           <w:rFonts w:ascii="Arial" w:eastAsia="Times New Roman" w:hAnsi="Arial" w:cs="Arial"/>
           <w:lang w:eastAsia="en-GB"/>
         </w:rPr>
-        <w:t>&lt;&lt;cs_{hearingLocation.site_name!=null}&gt;&gt;will take place at &lt;&lt;hearingLocation.site_name&gt;&gt;, &lt;&lt;hearingLocation.court_address&gt;&gt; &lt;&lt;hearingLocation.postcode&gt;&gt;, and &lt;&lt;es_&gt;&gt;</w:t>
+        <w:t>&lt;&lt;cs_{</w:t>
+      </w:r>
+      <w:proofErr w:type="spellStart"/>
+      <w:r>
+        <w:rPr>
+          <w:rFonts w:ascii="Arial" w:eastAsia="Times New Roman" w:hAnsi="Arial" w:cs="Arial"/>
+          <w:lang w:eastAsia="en-GB"/>
+        </w:rPr>
+        <w:t>hearingLocation.site_name</w:t>
+      </w:r>
+      <w:proofErr w:type="spellEnd"/>
+      <w:r>
+        <w:rPr>
+          <w:rFonts w:ascii="Arial" w:eastAsia="Times New Roman" w:hAnsi="Arial" w:cs="Arial"/>
+          <w:lang w:eastAsia="en-GB"/>
+        </w:rPr>
+        <w:t>!=null}&gt;&gt;will take place at &lt;&lt;</w:t>
+      </w:r>
+      <w:proofErr w:type="spellStart"/>
+      <w:r>
+        <w:rPr>
+          <w:rFonts w:ascii="Arial" w:eastAsia="Times New Roman" w:hAnsi="Arial" w:cs="Arial"/>
+          <w:lang w:eastAsia="en-GB"/>
+        </w:rPr>
+        <w:t>hearingLocation.site_name</w:t>
+      </w:r>
+      <w:proofErr w:type="spellEnd"/>
+      <w:r>
+        <w:rPr>
+          <w:rFonts w:ascii="Arial" w:eastAsia="Times New Roman" w:hAnsi="Arial" w:cs="Arial"/>
+          <w:lang w:eastAsia="en-GB"/>
+        </w:rPr>
+        <w:t>&gt;&gt;, &lt;&lt;</w:t>
+      </w:r>
+      <w:proofErr w:type="spellStart"/>
+      <w:r>
+        <w:rPr>
+          <w:rFonts w:ascii="Arial" w:eastAsia="Times New Roman" w:hAnsi="Arial" w:cs="Arial"/>
+          <w:lang w:eastAsia="en-GB"/>
+        </w:rPr>
+        <w:t>hearingLocation.court_address</w:t>
+      </w:r>
+      <w:proofErr w:type="spellEnd"/>
+      <w:r>
+        <w:rPr>
+          <w:rFonts w:ascii="Arial" w:eastAsia="Times New Roman" w:hAnsi="Arial" w:cs="Arial"/>
+          <w:lang w:eastAsia="en-GB"/>
+        </w:rPr>
+        <w:t>&gt;&gt; &lt;&lt;</w:t>
+      </w:r>
+      <w:proofErr w:type="spellStart"/>
+      <w:r>
+        <w:rPr>
+          <w:rFonts w:ascii="Arial" w:eastAsia="Times New Roman" w:hAnsi="Arial" w:cs="Arial"/>
+          <w:lang w:eastAsia="en-GB"/>
+        </w:rPr>
+        <w:t>hearingLocation.postcode</w:t>
+      </w:r>
+      <w:proofErr w:type="spellEnd"/>
+      <w:r>
+        <w:rPr>
+          <w:rFonts w:ascii="Arial" w:eastAsia="Times New Roman" w:hAnsi="Arial" w:cs="Arial"/>
+          <w:lang w:eastAsia="en-GB"/>
+        </w:rPr>
+        <w:t>&gt;&gt;, and &lt;&lt;es_&gt;&gt;</w:t>
       </w:r>
       <w:r>
         <w:rPr>
@@ -3865,12 +4875,21 @@
         </w:rPr>
         <w:t>&lt;&lt;cs_{</w:t>
       </w:r>
-      <w:r>
-        <w:rPr>
-          <w:rFonts w:ascii="Arial" w:hAnsi="Arial" w:cs="Arial"/>
-          <w:lang w:val="en-US"/>
-        </w:rPr>
-        <w:t>hasBuildingDispute=true}&gt;&gt;</w:t>
+      <w:proofErr w:type="spellStart"/>
+      <w:r>
+        <w:rPr>
+          <w:rFonts w:ascii="Arial" w:hAnsi="Arial" w:cs="Arial"/>
+          <w:lang w:val="en-US"/>
+        </w:rPr>
+        <w:t>hasBuildingDispute</w:t>
+      </w:r>
+      <w:proofErr w:type="spellEnd"/>
+      <w:r>
+        <w:rPr>
+          <w:rFonts w:ascii="Arial" w:hAnsi="Arial" w:cs="Arial"/>
+          <w:lang w:val="en-US"/>
+        </w:rPr>
+        <w:t>=true}&gt;&gt;</w:t>
       </w:r>
     </w:p>
     <w:p>
@@ -4032,7 +5051,23 @@
           <w:rFonts w:ascii="Arial" w:eastAsia="Arial" w:hAnsi="Arial" w:cs="Arial"/>
           <w:bCs/>
         </w:rPr>
-        <w:t>{dateFormat(</w:t>
+        <w:t>{</w:t>
+      </w:r>
+      <w:proofErr w:type="spellStart"/>
+      <w:r>
+        <w:rPr>
+          <w:rFonts w:ascii="Arial" w:eastAsia="Arial" w:hAnsi="Arial" w:cs="Arial"/>
+          <w:bCs/>
+        </w:rPr>
+        <w:t>dateFormat</w:t>
+      </w:r>
+      <w:proofErr w:type="spellEnd"/>
+      <w:r>
+        <w:rPr>
+          <w:rFonts w:ascii="Arial" w:eastAsia="Arial" w:hAnsi="Arial" w:cs="Arial"/>
+          <w:bCs/>
+        </w:rPr>
+        <w:t>(</w:t>
       </w:r>
       <w:r>
         <w:rPr>
@@ -4060,7 +5095,39 @@
           <w:rFonts w:ascii="Arial" w:eastAsia="Arial" w:hAnsi="Arial" w:cs="Arial"/>
           <w:bCs/>
         </w:rPr>
-        <w:t>, ‘dd MMMM yyyy’, ‘yyyy-MM-dd’</w:t>
+        <w:t xml:space="preserve">, ‘dd MMMM </w:t>
+      </w:r>
+      <w:proofErr w:type="spellStart"/>
+      <w:r>
+        <w:rPr>
+          <w:rFonts w:ascii="Arial" w:eastAsia="Arial" w:hAnsi="Arial" w:cs="Arial"/>
+          <w:bCs/>
+        </w:rPr>
+        <w:t>yyyy</w:t>
+      </w:r>
+      <w:proofErr w:type="spellEnd"/>
+      <w:r>
+        <w:rPr>
+          <w:rFonts w:ascii="Arial" w:eastAsia="Arial" w:hAnsi="Arial" w:cs="Arial"/>
+          <w:bCs/>
+        </w:rPr>
+        <w:t>’, ‘</w:t>
+      </w:r>
+      <w:proofErr w:type="spellStart"/>
+      <w:r>
+        <w:rPr>
+          <w:rFonts w:ascii="Arial" w:eastAsia="Arial" w:hAnsi="Arial" w:cs="Arial"/>
+          <w:bCs/>
+        </w:rPr>
+        <w:t>yyyy</w:t>
+      </w:r>
+      <w:proofErr w:type="spellEnd"/>
+      <w:r>
+        <w:rPr>
+          <w:rFonts w:ascii="Arial" w:eastAsia="Arial" w:hAnsi="Arial" w:cs="Arial"/>
+          <w:bCs/>
+        </w:rPr>
+        <w:t>-MM-dd’</w:t>
       </w:r>
       <w:r>
         <w:rPr>
@@ -4147,7 +5214,23 @@
           <w:rFonts w:ascii="Arial" w:eastAsia="Arial" w:hAnsi="Arial" w:cs="Arial"/>
           <w:bCs/>
         </w:rPr>
-        <w:t>{dateFormat(</w:t>
+        <w:t>{</w:t>
+      </w:r>
+      <w:proofErr w:type="spellStart"/>
+      <w:r>
+        <w:rPr>
+          <w:rFonts w:ascii="Arial" w:eastAsia="Arial" w:hAnsi="Arial" w:cs="Arial"/>
+          <w:bCs/>
+        </w:rPr>
+        <w:t>dateFormat</w:t>
+      </w:r>
+      <w:proofErr w:type="spellEnd"/>
+      <w:r>
+        <w:rPr>
+          <w:rFonts w:ascii="Arial" w:eastAsia="Arial" w:hAnsi="Arial" w:cs="Arial"/>
+          <w:bCs/>
+        </w:rPr>
+        <w:t>(</w:t>
       </w:r>
       <w:r>
         <w:rPr>
@@ -4182,7 +5265,39 @@
           <w:rFonts w:ascii="Arial" w:eastAsia="Arial" w:hAnsi="Arial" w:cs="Arial"/>
           <w:bCs/>
         </w:rPr>
-        <w:t>, ‘dd MMMM yyyy’, ‘yyyy-MM-dd’</w:t>
+        <w:t xml:space="preserve">, ‘dd MMMM </w:t>
+      </w:r>
+      <w:proofErr w:type="spellStart"/>
+      <w:r>
+        <w:rPr>
+          <w:rFonts w:ascii="Arial" w:eastAsia="Arial" w:hAnsi="Arial" w:cs="Arial"/>
+          <w:bCs/>
+        </w:rPr>
+        <w:t>yyyy</w:t>
+      </w:r>
+      <w:proofErr w:type="spellEnd"/>
+      <w:r>
+        <w:rPr>
+          <w:rFonts w:ascii="Arial" w:eastAsia="Arial" w:hAnsi="Arial" w:cs="Arial"/>
+          <w:bCs/>
+        </w:rPr>
+        <w:t>’, ‘</w:t>
+      </w:r>
+      <w:proofErr w:type="spellStart"/>
+      <w:r>
+        <w:rPr>
+          <w:rFonts w:ascii="Arial" w:eastAsia="Arial" w:hAnsi="Arial" w:cs="Arial"/>
+          <w:bCs/>
+        </w:rPr>
+        <w:t>yyyy</w:t>
+      </w:r>
+      <w:proofErr w:type="spellEnd"/>
+      <w:r>
+        <w:rPr>
+          <w:rFonts w:ascii="Arial" w:eastAsia="Arial" w:hAnsi="Arial" w:cs="Arial"/>
+          <w:bCs/>
+        </w:rPr>
+        <w:t>-MM-dd’</w:t>
       </w:r>
       <w:r>
         <w:rPr>
@@ -4244,20 +5359,47 @@
           <w:bCs/>
           <w:lang w:val="es-ES"/>
         </w:rPr>
-        <w:t>&lt;&lt;cs_{</w:t>
-      </w:r>
-      <w:r>
-        <w:rPr>
-          <w:rFonts w:ascii="Arial" w:hAnsi="Arial" w:cs="Arial"/>
+        <w:t>&lt;&lt;</w:t>
+      </w:r>
+      <w:proofErr w:type="spellStart"/>
+      <w:r>
+        <w:rPr>
+          <w:rFonts w:ascii="Arial" w:hAnsi="Arial" w:cs="Arial"/>
+          <w:bCs/>
           <w:lang w:val="es-ES"/>
         </w:rPr>
-        <w:t>hasClinicalNegligence=true</w:t>
-      </w:r>
-      <w:r>
-        <w:rPr>
-          <w:rFonts w:ascii="Arial" w:hAnsi="Arial" w:cs="Arial"/>
+        <w:t>cs</w:t>
+      </w:r>
+      <w:proofErr w:type="spellEnd"/>
+      <w:r>
+        <w:rPr>
+          <w:rFonts w:ascii="Arial" w:hAnsi="Arial" w:cs="Arial"/>
+          <w:bCs/>
           <w:lang w:val="es-ES"/>
         </w:rPr>
+        <w:t>_{</w:t>
+      </w:r>
+      <w:proofErr w:type="spellStart"/>
+      <w:r>
+        <w:rPr>
+          <w:rFonts w:ascii="Arial" w:hAnsi="Arial" w:cs="Arial"/>
+          <w:lang w:val="es-ES"/>
+        </w:rPr>
+        <w:t>hasClinicalNegligence</w:t>
+      </w:r>
+      <w:proofErr w:type="spellEnd"/>
+      <w:r>
+        <w:rPr>
+          <w:rFonts w:ascii="Arial" w:hAnsi="Arial" w:cs="Arial"/>
+          <w:lang w:val="es-ES"/>
+        </w:rPr>
+        <w:t>=true</w:t>
+      </w:r>
+      <w:r>
+        <w:rPr>
+          <w:rFonts w:ascii="Arial" w:hAnsi="Arial" w:cs="Arial"/>
+          <w:lang w:val="es-ES"/>
+        </w:rPr>
         <w:t>}&gt;&gt;</w:t>
       </w:r>
     </w:p>
@@ -4270,6 +5412,7 @@
           <w:lang w:val="es-ES"/>
         </w:rPr>
       </w:pPr>
+      <w:proofErr w:type="spellStart"/>
       <w:r>
         <w:rPr>
           <w:rFonts w:ascii="Arial" w:hAnsi="Arial" w:cs="Arial"/>
@@ -4277,8 +5420,29 @@
           <w:bCs/>
           <w:lang w:val="es-ES"/>
         </w:rPr>
-        <w:t>Clinical negligence</w:t>
-      </w:r>
+        <w:t>Clinical</w:t>
+      </w:r>
+      <w:proofErr w:type="spellEnd"/>
+      <w:r>
+        <w:rPr>
+          <w:rFonts w:ascii="Arial" w:hAnsi="Arial" w:cs="Arial"/>
+          <w:b/>
+          <w:bCs/>
+          <w:lang w:val="es-ES"/>
+        </w:rPr>
+        <w:t xml:space="preserve"> </w:t>
+      </w:r>
+      <w:proofErr w:type="spellStart"/>
+      <w:r>
+        <w:rPr>
+          <w:rFonts w:ascii="Arial" w:hAnsi="Arial" w:cs="Arial"/>
+          <w:b/>
+          <w:bCs/>
+          <w:lang w:val="es-ES"/>
+        </w:rPr>
+        <w:t>negligence</w:t>
+      </w:r>
+      <w:proofErr w:type="spellEnd"/>
     </w:p>
     <w:p>
       <w:pPr>
@@ -4472,12 +5636,21 @@
         </w:rPr>
         <w:t>&lt;&lt;cs_{</w:t>
       </w:r>
-      <w:r>
-        <w:rPr>
-          <w:rFonts w:ascii="Arial" w:hAnsi="Arial" w:cs="Arial"/>
-          <w:lang w:val="en-US"/>
-        </w:rPr>
-        <w:t>hasCreditHire=true</w:t>
+      <w:proofErr w:type="spellStart"/>
+      <w:r>
+        <w:rPr>
+          <w:rFonts w:ascii="Arial" w:hAnsi="Arial" w:cs="Arial"/>
+          <w:lang w:val="en-US"/>
+        </w:rPr>
+        <w:t>hasCreditHire</w:t>
+      </w:r>
+      <w:proofErr w:type="spellEnd"/>
+      <w:r>
+        <w:rPr>
+          <w:rFonts w:ascii="Arial" w:hAnsi="Arial" w:cs="Arial"/>
+          <w:lang w:val="en-US"/>
+        </w:rPr>
+        <w:t>=true</w:t>
       </w:r>
       <w:r>
         <w:rPr>
@@ -4617,7 +5790,23 @@
           <w:rFonts w:ascii="Arial" w:eastAsia="Arial" w:hAnsi="Arial" w:cs="Arial"/>
           <w:bCs/>
         </w:rPr>
-        <w:t>{dateFormat(</w:t>
+        <w:t>{</w:t>
+      </w:r>
+      <w:proofErr w:type="spellStart"/>
+      <w:r>
+        <w:rPr>
+          <w:rFonts w:ascii="Arial" w:eastAsia="Arial" w:hAnsi="Arial" w:cs="Arial"/>
+          <w:bCs/>
+        </w:rPr>
+        <w:t>dateFormat</w:t>
+      </w:r>
+      <w:proofErr w:type="spellEnd"/>
+      <w:r>
+        <w:rPr>
+          <w:rFonts w:ascii="Arial" w:eastAsia="Arial" w:hAnsi="Arial" w:cs="Arial"/>
+          <w:bCs/>
+        </w:rPr>
+        <w:t>(</w:t>
       </w:r>
       <w:r>
         <w:rPr>
@@ -4645,7 +5834,39 @@
           <w:rFonts w:ascii="Arial" w:eastAsia="Arial" w:hAnsi="Arial" w:cs="Arial"/>
           <w:bCs/>
         </w:rPr>
-        <w:t>, ‘dd MMMM yyyy’, ‘yyyy-MM-dd’</w:t>
+        <w:t xml:space="preserve">, ‘dd MMMM </w:t>
+      </w:r>
+      <w:proofErr w:type="spellStart"/>
+      <w:r>
+        <w:rPr>
+          <w:rFonts w:ascii="Arial" w:eastAsia="Arial" w:hAnsi="Arial" w:cs="Arial"/>
+          <w:bCs/>
+        </w:rPr>
+        <w:t>yyyy</w:t>
+      </w:r>
+      <w:proofErr w:type="spellEnd"/>
+      <w:r>
+        <w:rPr>
+          <w:rFonts w:ascii="Arial" w:eastAsia="Arial" w:hAnsi="Arial" w:cs="Arial"/>
+          <w:bCs/>
+        </w:rPr>
+        <w:t>’, ‘</w:t>
+      </w:r>
+      <w:proofErr w:type="spellStart"/>
+      <w:r>
+        <w:rPr>
+          <w:rFonts w:ascii="Arial" w:eastAsia="Arial" w:hAnsi="Arial" w:cs="Arial"/>
+          <w:bCs/>
+        </w:rPr>
+        <w:t>yyyy</w:t>
+      </w:r>
+      <w:proofErr w:type="spellEnd"/>
+      <w:r>
+        <w:rPr>
+          <w:rFonts w:ascii="Arial" w:eastAsia="Arial" w:hAnsi="Arial" w:cs="Arial"/>
+          <w:bCs/>
+        </w:rPr>
+        <w:t>-MM-dd’</w:t>
       </w:r>
       <w:r>
         <w:rPr>
@@ -4744,7 +5965,23 @@
           <w:rFonts w:ascii="Arial" w:eastAsia="Arial" w:hAnsi="Arial" w:cs="Arial"/>
           <w:bCs/>
         </w:rPr>
-        <w:t>{dateFormat(</w:t>
+        <w:t>{</w:t>
+      </w:r>
+      <w:proofErr w:type="spellStart"/>
+      <w:r>
+        <w:rPr>
+          <w:rFonts w:ascii="Arial" w:eastAsia="Arial" w:hAnsi="Arial" w:cs="Arial"/>
+          <w:bCs/>
+        </w:rPr>
+        <w:t>dateFormat</w:t>
+      </w:r>
+      <w:proofErr w:type="spellEnd"/>
+      <w:r>
+        <w:rPr>
+          <w:rFonts w:ascii="Arial" w:eastAsia="Arial" w:hAnsi="Arial" w:cs="Arial"/>
+          <w:bCs/>
+        </w:rPr>
+        <w:t>(</w:t>
       </w:r>
       <w:r>
         <w:rPr>
@@ -4779,7 +6016,39 @@
           <w:rFonts w:ascii="Arial" w:eastAsia="Arial" w:hAnsi="Arial" w:cs="Arial"/>
           <w:bCs/>
         </w:rPr>
-        <w:t>, ‘dd MMMM yyyy’, ‘yyyy-MM-dd’</w:t>
+        <w:t xml:space="preserve">, ‘dd MMMM </w:t>
+      </w:r>
+      <w:proofErr w:type="spellStart"/>
+      <w:r>
+        <w:rPr>
+          <w:rFonts w:ascii="Arial" w:eastAsia="Arial" w:hAnsi="Arial" w:cs="Arial"/>
+          <w:bCs/>
+        </w:rPr>
+        <w:t>yyyy</w:t>
+      </w:r>
+      <w:proofErr w:type="spellEnd"/>
+      <w:r>
+        <w:rPr>
+          <w:rFonts w:ascii="Arial" w:eastAsia="Arial" w:hAnsi="Arial" w:cs="Arial"/>
+          <w:bCs/>
+        </w:rPr>
+        <w:t>’, ‘</w:t>
+      </w:r>
+      <w:proofErr w:type="spellStart"/>
+      <w:r>
+        <w:rPr>
+          <w:rFonts w:ascii="Arial" w:eastAsia="Arial" w:hAnsi="Arial" w:cs="Arial"/>
+          <w:bCs/>
+        </w:rPr>
+        <w:t>yyyy</w:t>
+      </w:r>
+      <w:proofErr w:type="spellEnd"/>
+      <w:r>
+        <w:rPr>
+          <w:rFonts w:ascii="Arial" w:eastAsia="Arial" w:hAnsi="Arial" w:cs="Arial"/>
+          <w:bCs/>
+        </w:rPr>
+        <w:t>-MM-dd’</w:t>
       </w:r>
       <w:r>
         <w:rPr>
@@ -4860,7 +6129,23 @@
           <w:rFonts w:ascii="Arial" w:eastAsia="Arial" w:hAnsi="Arial" w:cs="Arial"/>
           <w:bCs/>
         </w:rPr>
-        <w:t>{dateFormat(</w:t>
+        <w:t>{</w:t>
+      </w:r>
+      <w:proofErr w:type="spellStart"/>
+      <w:r>
+        <w:rPr>
+          <w:rFonts w:ascii="Arial" w:eastAsia="Arial" w:hAnsi="Arial" w:cs="Arial"/>
+          <w:bCs/>
+        </w:rPr>
+        <w:t>dateFormat</w:t>
+      </w:r>
+      <w:proofErr w:type="spellEnd"/>
+      <w:r>
+        <w:rPr>
+          <w:rFonts w:ascii="Arial" w:eastAsia="Arial" w:hAnsi="Arial" w:cs="Arial"/>
+          <w:bCs/>
+        </w:rPr>
+        <w:t>(</w:t>
       </w:r>
       <w:r>
         <w:rPr>
@@ -4895,7 +6180,39 @@
           <w:rFonts w:ascii="Arial" w:eastAsia="Arial" w:hAnsi="Arial" w:cs="Arial"/>
           <w:bCs/>
         </w:rPr>
-        <w:t>, ‘dd MMMM yyyy’, ‘yyyy-MM-dd’</w:t>
+        <w:t xml:space="preserve">, ‘dd MMMM </w:t>
+      </w:r>
+      <w:proofErr w:type="spellStart"/>
+      <w:r>
+        <w:rPr>
+          <w:rFonts w:ascii="Arial" w:eastAsia="Arial" w:hAnsi="Arial" w:cs="Arial"/>
+          <w:bCs/>
+        </w:rPr>
+        <w:t>yyyy</w:t>
+      </w:r>
+      <w:proofErr w:type="spellEnd"/>
+      <w:r>
+        <w:rPr>
+          <w:rFonts w:ascii="Arial" w:eastAsia="Arial" w:hAnsi="Arial" w:cs="Arial"/>
+          <w:bCs/>
+        </w:rPr>
+        <w:t>’, ‘</w:t>
+      </w:r>
+      <w:proofErr w:type="spellStart"/>
+      <w:r>
+        <w:rPr>
+          <w:rFonts w:ascii="Arial" w:eastAsia="Arial" w:hAnsi="Arial" w:cs="Arial"/>
+          <w:bCs/>
+        </w:rPr>
+        <w:t>yyyy</w:t>
+      </w:r>
+      <w:proofErr w:type="spellEnd"/>
+      <w:r>
+        <w:rPr>
+          <w:rFonts w:ascii="Arial" w:eastAsia="Arial" w:hAnsi="Arial" w:cs="Arial"/>
+          <w:bCs/>
+        </w:rPr>
+        <w:t>-MM-dd’</w:t>
       </w:r>
       <w:r>
         <w:rPr>
@@ -4951,7 +6268,23 @@
           <w:rFonts w:ascii="Arial" w:eastAsia="Arial" w:hAnsi="Arial" w:cs="Arial"/>
           <w:bCs/>
         </w:rPr>
-        <w:t>{dateFormat(</w:t>
+        <w:t>{</w:t>
+      </w:r>
+      <w:proofErr w:type="spellStart"/>
+      <w:r>
+        <w:rPr>
+          <w:rFonts w:ascii="Arial" w:eastAsia="Arial" w:hAnsi="Arial" w:cs="Arial"/>
+          <w:bCs/>
+        </w:rPr>
+        <w:t>dateFormat</w:t>
+      </w:r>
+      <w:proofErr w:type="spellEnd"/>
+      <w:r>
+        <w:rPr>
+          <w:rFonts w:ascii="Arial" w:eastAsia="Arial" w:hAnsi="Arial" w:cs="Arial"/>
+          <w:bCs/>
+        </w:rPr>
+        <w:t>(</w:t>
       </w:r>
       <w:r>
         <w:rPr>
@@ -4986,7 +6319,39 @@
           <w:rFonts w:ascii="Arial" w:eastAsia="Arial" w:hAnsi="Arial" w:cs="Arial"/>
           <w:bCs/>
         </w:rPr>
-        <w:t>, ‘dd MMMM yyyy’, ‘yyyy-MM-dd’</w:t>
+        <w:t xml:space="preserve">, ‘dd MMMM </w:t>
+      </w:r>
+      <w:proofErr w:type="spellStart"/>
+      <w:r>
+        <w:rPr>
+          <w:rFonts w:ascii="Arial" w:eastAsia="Arial" w:hAnsi="Arial" w:cs="Arial"/>
+          <w:bCs/>
+        </w:rPr>
+        <w:t>yyyy</w:t>
+      </w:r>
+      <w:proofErr w:type="spellEnd"/>
+      <w:r>
+        <w:rPr>
+          <w:rFonts w:ascii="Arial" w:eastAsia="Arial" w:hAnsi="Arial" w:cs="Arial"/>
+          <w:bCs/>
+        </w:rPr>
+        <w:t>’, ‘</w:t>
+      </w:r>
+      <w:proofErr w:type="spellStart"/>
+      <w:r>
+        <w:rPr>
+          <w:rFonts w:ascii="Arial" w:eastAsia="Arial" w:hAnsi="Arial" w:cs="Arial"/>
+          <w:bCs/>
+        </w:rPr>
+        <w:t>yyyy</w:t>
+      </w:r>
+      <w:proofErr w:type="spellEnd"/>
+      <w:r>
+        <w:rPr>
+          <w:rFonts w:ascii="Arial" w:eastAsia="Arial" w:hAnsi="Arial" w:cs="Arial"/>
+          <w:bCs/>
+        </w:rPr>
+        <w:t>-MM-dd’</w:t>
       </w:r>
       <w:r>
         <w:rPr>
@@ -5086,12 +6451,21 @@
         </w:rPr>
         <w:t>&lt;&lt;cs_{</w:t>
       </w:r>
-      <w:r>
-        <w:rPr>
-          <w:rFonts w:ascii="Arial" w:hAnsi="Arial" w:cs="Arial"/>
-          <w:lang w:val="en-US"/>
-        </w:rPr>
-        <w:t>hasEmployersLiability=true</w:t>
+      <w:proofErr w:type="spellStart"/>
+      <w:r>
+        <w:rPr>
+          <w:rFonts w:ascii="Arial" w:hAnsi="Arial" w:cs="Arial"/>
+          <w:lang w:val="en-US"/>
+        </w:rPr>
+        <w:t>hasEmployersLiability</w:t>
+      </w:r>
+      <w:proofErr w:type="spellEnd"/>
+      <w:r>
+        <w:rPr>
+          <w:rFonts w:ascii="Arial" w:hAnsi="Arial" w:cs="Arial"/>
+          <w:lang w:val="en-US"/>
+        </w:rPr>
+        <w:t>=true</w:t>
       </w:r>
       <w:r>
         <w:rPr>
@@ -5173,12 +6547,21 @@
         </w:rPr>
         <w:t>&lt;&lt;cs_{</w:t>
       </w:r>
-      <w:r>
-        <w:rPr>
-          <w:rFonts w:ascii="Arial" w:hAnsi="Arial" w:cs="Arial"/>
-          <w:lang w:val="en-US"/>
-        </w:rPr>
-        <w:t>hasHousingDisrepair=true</w:t>
+      <w:proofErr w:type="spellStart"/>
+      <w:r>
+        <w:rPr>
+          <w:rFonts w:ascii="Arial" w:hAnsi="Arial" w:cs="Arial"/>
+          <w:lang w:val="en-US"/>
+        </w:rPr>
+        <w:t>hasHousingDisrepair</w:t>
+      </w:r>
+      <w:proofErr w:type="spellEnd"/>
+      <w:r>
+        <w:rPr>
+          <w:rFonts w:ascii="Arial" w:hAnsi="Arial" w:cs="Arial"/>
+          <w:lang w:val="en-US"/>
+        </w:rPr>
+        <w:t>=true</w:t>
       </w:r>
       <w:r>
         <w:rPr>
@@ -5328,7 +6711,23 @@
           <w:rFonts w:ascii="Arial" w:eastAsia="Arial" w:hAnsi="Arial" w:cs="Arial"/>
           <w:bCs/>
         </w:rPr>
-        <w:t>{dateFormat(</w:t>
+        <w:t>{</w:t>
+      </w:r>
+      <w:proofErr w:type="spellStart"/>
+      <w:r>
+        <w:rPr>
+          <w:rFonts w:ascii="Arial" w:eastAsia="Arial" w:hAnsi="Arial" w:cs="Arial"/>
+          <w:bCs/>
+        </w:rPr>
+        <w:t>dateFormat</w:t>
+      </w:r>
+      <w:proofErr w:type="spellEnd"/>
+      <w:r>
+        <w:rPr>
+          <w:rFonts w:ascii="Arial" w:eastAsia="Arial" w:hAnsi="Arial" w:cs="Arial"/>
+          <w:bCs/>
+        </w:rPr>
+        <w:t>(</w:t>
       </w:r>
       <w:r>
         <w:rPr>
@@ -5356,7 +6755,39 @@
           <w:rFonts w:ascii="Arial" w:eastAsia="Arial" w:hAnsi="Arial" w:cs="Arial"/>
           <w:bCs/>
         </w:rPr>
-        <w:t>, ‘dd MMMM yyyy’, ‘yyyy-MM-dd’</w:t>
+        <w:t xml:space="preserve">, ‘dd MMMM </w:t>
+      </w:r>
+      <w:proofErr w:type="spellStart"/>
+      <w:r>
+        <w:rPr>
+          <w:rFonts w:ascii="Arial" w:eastAsia="Arial" w:hAnsi="Arial" w:cs="Arial"/>
+          <w:bCs/>
+        </w:rPr>
+        <w:t>yyyy</w:t>
+      </w:r>
+      <w:proofErr w:type="spellEnd"/>
+      <w:r>
+        <w:rPr>
+          <w:rFonts w:ascii="Arial" w:eastAsia="Arial" w:hAnsi="Arial" w:cs="Arial"/>
+          <w:bCs/>
+        </w:rPr>
+        <w:t>’, ‘</w:t>
+      </w:r>
+      <w:proofErr w:type="spellStart"/>
+      <w:r>
+        <w:rPr>
+          <w:rFonts w:ascii="Arial" w:eastAsia="Arial" w:hAnsi="Arial" w:cs="Arial"/>
+          <w:bCs/>
+        </w:rPr>
+        <w:t>yyyy</w:t>
+      </w:r>
+      <w:proofErr w:type="spellEnd"/>
+      <w:r>
+        <w:rPr>
+          <w:rFonts w:ascii="Arial" w:eastAsia="Arial" w:hAnsi="Arial" w:cs="Arial"/>
+          <w:bCs/>
+        </w:rPr>
+        <w:t>-MM-dd’</w:t>
       </w:r>
       <w:r>
         <w:rPr>
@@ -5437,7 +6868,23 @@
           <w:rFonts w:ascii="Arial" w:eastAsia="Arial" w:hAnsi="Arial" w:cs="Arial"/>
           <w:bCs/>
         </w:rPr>
-        <w:t>{dateFormat(</w:t>
+        <w:t>{</w:t>
+      </w:r>
+      <w:proofErr w:type="spellStart"/>
+      <w:r>
+        <w:rPr>
+          <w:rFonts w:ascii="Arial" w:eastAsia="Arial" w:hAnsi="Arial" w:cs="Arial"/>
+          <w:bCs/>
+        </w:rPr>
+        <w:t>dateFormat</w:t>
+      </w:r>
+      <w:proofErr w:type="spellEnd"/>
+      <w:r>
+        <w:rPr>
+          <w:rFonts w:ascii="Arial" w:eastAsia="Arial" w:hAnsi="Arial" w:cs="Arial"/>
+          <w:bCs/>
+        </w:rPr>
+        <w:t>(</w:t>
       </w:r>
       <w:r>
         <w:rPr>
@@ -5472,7 +6919,39 @@
           <w:rFonts w:ascii="Arial" w:eastAsia="Arial" w:hAnsi="Arial" w:cs="Arial"/>
           <w:bCs/>
         </w:rPr>
-        <w:t>, ‘dd MMMM yyyy’, ‘yyyy-MM-dd’</w:t>
+        <w:t xml:space="preserve">, ‘dd MMMM </w:t>
+      </w:r>
+      <w:proofErr w:type="spellStart"/>
+      <w:r>
+        <w:rPr>
+          <w:rFonts w:ascii="Arial" w:eastAsia="Arial" w:hAnsi="Arial" w:cs="Arial"/>
+          <w:bCs/>
+        </w:rPr>
+        <w:t>yyyy</w:t>
+      </w:r>
+      <w:proofErr w:type="spellEnd"/>
+      <w:r>
+        <w:rPr>
+          <w:rFonts w:ascii="Arial" w:eastAsia="Arial" w:hAnsi="Arial" w:cs="Arial"/>
+          <w:bCs/>
+        </w:rPr>
+        <w:t>’, ‘</w:t>
+      </w:r>
+      <w:proofErr w:type="spellStart"/>
+      <w:r>
+        <w:rPr>
+          <w:rFonts w:ascii="Arial" w:eastAsia="Arial" w:hAnsi="Arial" w:cs="Arial"/>
+          <w:bCs/>
+        </w:rPr>
+        <w:t>yyyy</w:t>
+      </w:r>
+      <w:proofErr w:type="spellEnd"/>
+      <w:r>
+        <w:rPr>
+          <w:rFonts w:ascii="Arial" w:eastAsia="Arial" w:hAnsi="Arial" w:cs="Arial"/>
+          <w:bCs/>
+        </w:rPr>
+        <w:t>-MM-dd’</w:t>
       </w:r>
       <w:r>
         <w:rPr>
@@ -5533,11 +7012,19 @@
         <w:lastRenderedPageBreak/>
         <w:t>&lt;&lt;cs_{</w:t>
       </w:r>
-      <w:r>
-        <w:rPr>
-          <w:rFonts w:ascii="Arial" w:hAnsi="Arial" w:cs="Arial"/>
-        </w:rPr>
-        <w:t>hasPersonalInjury=true</w:t>
+      <w:proofErr w:type="spellStart"/>
+      <w:r>
+        <w:rPr>
+          <w:rFonts w:ascii="Arial" w:hAnsi="Arial" w:cs="Arial"/>
+        </w:rPr>
+        <w:t>hasPersonalInjury</w:t>
+      </w:r>
+      <w:proofErr w:type="spellEnd"/>
+      <w:r>
+        <w:rPr>
+          <w:rFonts w:ascii="Arial" w:hAnsi="Arial" w:cs="Arial"/>
+        </w:rPr>
+        <w:t>=true</w:t>
       </w:r>
       <w:r>
         <w:rPr>
@@ -5625,13 +7112,31 @@
           <w:bCs/>
           <w:lang w:val="es-ES"/>
         </w:rPr>
-        <w:t>{dateFormat(</w:t>
-      </w:r>
-      <w:r>
-        <w:rPr>
-          <w:rFonts w:ascii="Arial" w:hAnsi="Arial" w:cs="Arial"/>
+        <w:t>{</w:t>
+      </w:r>
+      <w:proofErr w:type="spellStart"/>
+      <w:r>
+        <w:rPr>
+          <w:rFonts w:ascii="Arial" w:eastAsia="Arial" w:hAnsi="Arial" w:cs="Arial"/>
+          <w:bCs/>
           <w:lang w:val="es-ES"/>
         </w:rPr>
+        <w:t>dateFormat</w:t>
+      </w:r>
+      <w:proofErr w:type="spellEnd"/>
+      <w:r>
+        <w:rPr>
+          <w:rFonts w:ascii="Arial" w:eastAsia="Arial" w:hAnsi="Arial" w:cs="Arial"/>
+          <w:bCs/>
+          <w:lang w:val="es-ES"/>
+        </w:rPr>
+        <w:t>(</w:t>
+      </w:r>
+      <w:r>
+        <w:rPr>
+          <w:rFonts w:ascii="Arial" w:hAnsi="Arial" w:cs="Arial"/>
+          <w:lang w:val="es-ES"/>
+        </w:rPr>
         <w:t>fastTrackPersonalInjury</w:t>
       </w:r>
       <w:r>
@@ -5654,7 +7159,79 @@
           <w:bCs/>
           <w:lang w:val="es-ES"/>
         </w:rPr>
-        <w:t>, ‘dd MMMM yyyy’, ‘yyyy-MM-dd’)}</w:t>
+        <w:t>, ‘</w:t>
+      </w:r>
+      <w:proofErr w:type="spellStart"/>
+      <w:r>
+        <w:rPr>
+          <w:rFonts w:ascii="Arial" w:eastAsia="Arial" w:hAnsi="Arial" w:cs="Arial"/>
+          <w:bCs/>
+          <w:lang w:val="es-ES"/>
+        </w:rPr>
+        <w:t>dd</w:t>
+      </w:r>
+      <w:proofErr w:type="spellEnd"/>
+      <w:r>
+        <w:rPr>
+          <w:rFonts w:ascii="Arial" w:eastAsia="Arial" w:hAnsi="Arial" w:cs="Arial"/>
+          <w:bCs/>
+          <w:lang w:val="es-ES"/>
+        </w:rPr>
+        <w:t xml:space="preserve"> MMMM </w:t>
+      </w:r>
+      <w:proofErr w:type="spellStart"/>
+      <w:r>
+        <w:rPr>
+          <w:rFonts w:ascii="Arial" w:eastAsia="Arial" w:hAnsi="Arial" w:cs="Arial"/>
+          <w:bCs/>
+          <w:lang w:val="es-ES"/>
+        </w:rPr>
+        <w:t>yyyy</w:t>
+      </w:r>
+      <w:proofErr w:type="spellEnd"/>
+      <w:r>
+        <w:rPr>
+          <w:rFonts w:ascii="Arial" w:eastAsia="Arial" w:hAnsi="Arial" w:cs="Arial"/>
+          <w:bCs/>
+          <w:lang w:val="es-ES"/>
+        </w:rPr>
+        <w:t>’, ‘</w:t>
+      </w:r>
+      <w:proofErr w:type="spellStart"/>
+      <w:r>
+        <w:rPr>
+          <w:rFonts w:ascii="Arial" w:eastAsia="Arial" w:hAnsi="Arial" w:cs="Arial"/>
+          <w:bCs/>
+          <w:lang w:val="es-ES"/>
+        </w:rPr>
+        <w:t>yyyy</w:t>
+      </w:r>
+      <w:proofErr w:type="spellEnd"/>
+      <w:r>
+        <w:rPr>
+          <w:rFonts w:ascii="Arial" w:eastAsia="Arial" w:hAnsi="Arial" w:cs="Arial"/>
+          <w:bCs/>
+          <w:lang w:val="es-ES"/>
+        </w:rPr>
+        <w:t>-MM-</w:t>
+      </w:r>
+      <w:proofErr w:type="spellStart"/>
+      <w:r>
+        <w:rPr>
+          <w:rFonts w:ascii="Arial" w:eastAsia="Arial" w:hAnsi="Arial" w:cs="Arial"/>
+          <w:bCs/>
+          <w:lang w:val="es-ES"/>
+        </w:rPr>
+        <w:t>dd</w:t>
+      </w:r>
+      <w:proofErr w:type="spellEnd"/>
+      <w:r>
+        <w:rPr>
+          <w:rFonts w:ascii="Arial" w:eastAsia="Arial" w:hAnsi="Arial" w:cs="Arial"/>
+          <w:bCs/>
+          <w:lang w:val="es-ES"/>
+        </w:rPr>
+        <w:t>’)}</w:t>
       </w:r>
       <w:r>
         <w:rPr>
@@ -5707,13 +7284,31 @@
           <w:bCs/>
           <w:lang w:val="es-ES"/>
         </w:rPr>
-        <w:t>{dateFormat(</w:t>
-      </w:r>
-      <w:r>
-        <w:rPr>
-          <w:rFonts w:ascii="Arial" w:hAnsi="Arial" w:cs="Arial"/>
+        <w:t>{</w:t>
+      </w:r>
+      <w:proofErr w:type="spellStart"/>
+      <w:r>
+        <w:rPr>
+          <w:rFonts w:ascii="Arial" w:eastAsia="Arial" w:hAnsi="Arial" w:cs="Arial"/>
+          <w:bCs/>
           <w:lang w:val="es-ES"/>
         </w:rPr>
+        <w:t>dateFormat</w:t>
+      </w:r>
+      <w:proofErr w:type="spellEnd"/>
+      <w:r>
+        <w:rPr>
+          <w:rFonts w:ascii="Arial" w:eastAsia="Arial" w:hAnsi="Arial" w:cs="Arial"/>
+          <w:bCs/>
+          <w:lang w:val="es-ES"/>
+        </w:rPr>
+        <w:t>(</w:t>
+      </w:r>
+      <w:r>
+        <w:rPr>
+          <w:rFonts w:ascii="Arial" w:hAnsi="Arial" w:cs="Arial"/>
+          <w:lang w:val="es-ES"/>
+        </w:rPr>
         <w:t>fastTrackPersonalInjury</w:t>
       </w:r>
       <w:r>
@@ -5736,7 +7331,79 @@
           <w:bCs/>
           <w:lang w:val="es-ES"/>
         </w:rPr>
-        <w:t>, ‘dd MMMM yyyy’, ‘yyyy-MM-dd’)}</w:t>
+        <w:t>, ‘</w:t>
+      </w:r>
+      <w:proofErr w:type="spellStart"/>
+      <w:r>
+        <w:rPr>
+          <w:rFonts w:ascii="Arial" w:eastAsia="Arial" w:hAnsi="Arial" w:cs="Arial"/>
+          <w:bCs/>
+          <w:lang w:val="es-ES"/>
+        </w:rPr>
+        <w:t>dd</w:t>
+      </w:r>
+      <w:proofErr w:type="spellEnd"/>
+      <w:r>
+        <w:rPr>
+          <w:rFonts w:ascii="Arial" w:eastAsia="Arial" w:hAnsi="Arial" w:cs="Arial"/>
+          <w:bCs/>
+          <w:lang w:val="es-ES"/>
+        </w:rPr>
+        <w:t xml:space="preserve"> MMMM </w:t>
+      </w:r>
+      <w:proofErr w:type="spellStart"/>
+      <w:r>
+        <w:rPr>
+          <w:rFonts w:ascii="Arial" w:eastAsia="Arial" w:hAnsi="Arial" w:cs="Arial"/>
+          <w:bCs/>
+          <w:lang w:val="es-ES"/>
+        </w:rPr>
+        <w:t>yyyy</w:t>
+      </w:r>
+      <w:proofErr w:type="spellEnd"/>
+      <w:r>
+        <w:rPr>
+          <w:rFonts w:ascii="Arial" w:eastAsia="Arial" w:hAnsi="Arial" w:cs="Arial"/>
+          <w:bCs/>
+          <w:lang w:val="es-ES"/>
+        </w:rPr>
+        <w:t>’, ‘</w:t>
+      </w:r>
+      <w:proofErr w:type="spellStart"/>
+      <w:r>
+        <w:rPr>
+          <w:rFonts w:ascii="Arial" w:eastAsia="Arial" w:hAnsi="Arial" w:cs="Arial"/>
+          <w:bCs/>
+          <w:lang w:val="es-ES"/>
+        </w:rPr>
+        <w:t>yyyy</w:t>
+      </w:r>
+      <w:proofErr w:type="spellEnd"/>
+      <w:r>
+        <w:rPr>
+          <w:rFonts w:ascii="Arial" w:eastAsia="Arial" w:hAnsi="Arial" w:cs="Arial"/>
+          <w:bCs/>
+          <w:lang w:val="es-ES"/>
+        </w:rPr>
+        <w:t>-MM-</w:t>
+      </w:r>
+      <w:proofErr w:type="spellStart"/>
+      <w:r>
+        <w:rPr>
+          <w:rFonts w:ascii="Arial" w:eastAsia="Arial" w:hAnsi="Arial" w:cs="Arial"/>
+          <w:bCs/>
+          <w:lang w:val="es-ES"/>
+        </w:rPr>
+        <w:t>dd</w:t>
+      </w:r>
+      <w:proofErr w:type="spellEnd"/>
+      <w:r>
+        <w:rPr>
+          <w:rFonts w:ascii="Arial" w:eastAsia="Arial" w:hAnsi="Arial" w:cs="Arial"/>
+          <w:bCs/>
+          <w:lang w:val="es-ES"/>
+        </w:rPr>
+        <w:t>’)}</w:t>
       </w:r>
       <w:r>
         <w:rPr>
@@ -5769,13 +7436,31 @@
           <w:bCs/>
           <w:lang w:val="es-ES"/>
         </w:rPr>
-        <w:t>{dateFormat(</w:t>
-      </w:r>
-      <w:r>
-        <w:rPr>
-          <w:rFonts w:ascii="Arial" w:hAnsi="Arial" w:cs="Arial"/>
+        <w:t>{</w:t>
+      </w:r>
+      <w:proofErr w:type="spellStart"/>
+      <w:r>
+        <w:rPr>
+          <w:rFonts w:ascii="Arial" w:eastAsia="Arial" w:hAnsi="Arial" w:cs="Arial"/>
+          <w:bCs/>
           <w:lang w:val="es-ES"/>
         </w:rPr>
+        <w:t>dateFormat</w:t>
+      </w:r>
+      <w:proofErr w:type="spellEnd"/>
+      <w:r>
+        <w:rPr>
+          <w:rFonts w:ascii="Arial" w:eastAsia="Arial" w:hAnsi="Arial" w:cs="Arial"/>
+          <w:bCs/>
+          <w:lang w:val="es-ES"/>
+        </w:rPr>
+        <w:t>(</w:t>
+      </w:r>
+      <w:r>
+        <w:rPr>
+          <w:rFonts w:ascii="Arial" w:hAnsi="Arial" w:cs="Arial"/>
+          <w:lang w:val="es-ES"/>
+        </w:rPr>
         <w:t>fastTrackPersonalInjury</w:t>
       </w:r>
       <w:r>
@@ -5798,7 +7483,79 @@
           <w:bCs/>
           <w:lang w:val="es-ES"/>
         </w:rPr>
-        <w:t>, ‘dd MMMM yyyy’, ‘yyyy-MM-dd’)}</w:t>
+        <w:t>, ‘</w:t>
+      </w:r>
+      <w:proofErr w:type="spellStart"/>
+      <w:r>
+        <w:rPr>
+          <w:rFonts w:ascii="Arial" w:eastAsia="Arial" w:hAnsi="Arial" w:cs="Arial"/>
+          <w:bCs/>
+          <w:lang w:val="es-ES"/>
+        </w:rPr>
+        <w:t>dd</w:t>
+      </w:r>
+      <w:proofErr w:type="spellEnd"/>
+      <w:r>
+        <w:rPr>
+          <w:rFonts w:ascii="Arial" w:eastAsia="Arial" w:hAnsi="Arial" w:cs="Arial"/>
+          <w:bCs/>
+          <w:lang w:val="es-ES"/>
+        </w:rPr>
+        <w:t xml:space="preserve"> MMMM </w:t>
+      </w:r>
+      <w:proofErr w:type="spellStart"/>
+      <w:r>
+        <w:rPr>
+          <w:rFonts w:ascii="Arial" w:eastAsia="Arial" w:hAnsi="Arial" w:cs="Arial"/>
+          <w:bCs/>
+          <w:lang w:val="es-ES"/>
+        </w:rPr>
+        <w:t>yyyy</w:t>
+      </w:r>
+      <w:proofErr w:type="spellEnd"/>
+      <w:r>
+        <w:rPr>
+          <w:rFonts w:ascii="Arial" w:eastAsia="Arial" w:hAnsi="Arial" w:cs="Arial"/>
+          <w:bCs/>
+          <w:lang w:val="es-ES"/>
+        </w:rPr>
+        <w:t>’, ‘</w:t>
+      </w:r>
+      <w:proofErr w:type="spellStart"/>
+      <w:r>
+        <w:rPr>
+          <w:rFonts w:ascii="Arial" w:eastAsia="Arial" w:hAnsi="Arial" w:cs="Arial"/>
+          <w:bCs/>
+          <w:lang w:val="es-ES"/>
+        </w:rPr>
+        <w:t>yyyy</w:t>
+      </w:r>
+      <w:proofErr w:type="spellEnd"/>
+      <w:r>
+        <w:rPr>
+          <w:rFonts w:ascii="Arial" w:eastAsia="Arial" w:hAnsi="Arial" w:cs="Arial"/>
+          <w:bCs/>
+          <w:lang w:val="es-ES"/>
+        </w:rPr>
+        <w:t>-MM-</w:t>
+      </w:r>
+      <w:proofErr w:type="spellStart"/>
+      <w:r>
+        <w:rPr>
+          <w:rFonts w:ascii="Arial" w:eastAsia="Arial" w:hAnsi="Arial" w:cs="Arial"/>
+          <w:bCs/>
+          <w:lang w:val="es-ES"/>
+        </w:rPr>
+        <w:t>dd</w:t>
+      </w:r>
+      <w:proofErr w:type="spellEnd"/>
+      <w:r>
+        <w:rPr>
+          <w:rFonts w:ascii="Arial" w:eastAsia="Arial" w:hAnsi="Arial" w:cs="Arial"/>
+          <w:bCs/>
+          <w:lang w:val="es-ES"/>
+        </w:rPr>
+        <w:t>’)}</w:t>
       </w:r>
       <w:r>
         <w:rPr>
@@ -5846,12 +7603,21 @@
         </w:rPr>
         <w:t>&lt;&lt;cs_{</w:t>
       </w:r>
-      <w:r>
-        <w:rPr>
-          <w:rFonts w:ascii="Arial" w:hAnsi="Arial" w:cs="Arial"/>
-          <w:lang w:val="en-US"/>
-        </w:rPr>
-        <w:t>hasRoadTrafficAccident=true</w:t>
+      <w:proofErr w:type="spellStart"/>
+      <w:r>
+        <w:rPr>
+          <w:rFonts w:ascii="Arial" w:hAnsi="Arial" w:cs="Arial"/>
+          <w:lang w:val="en-US"/>
+        </w:rPr>
+        <w:t>hasRoadTrafficAccident</w:t>
+      </w:r>
+      <w:proofErr w:type="spellEnd"/>
+      <w:r>
+        <w:rPr>
+          <w:rFonts w:ascii="Arial" w:hAnsi="Arial" w:cs="Arial"/>
+          <w:lang w:val="en-US"/>
+        </w:rPr>
+        <w:t>=true</w:t>
       </w:r>
       <w:r>
         <w:rPr>
@@ -5893,6 +7659,7 @@
         </w:rPr>
         <w:t>&lt;&lt;</w:t>
       </w:r>
+      <w:proofErr w:type="spellStart"/>
       <w:r>
         <w:rPr>
           <w:rFonts w:ascii="Arial" w:hAnsi="Arial" w:cs="Arial"/>
@@ -5900,6 +7667,7 @@
         </w:rPr>
         <w:t>fastTrackRoadTrafficAccident.input</w:t>
       </w:r>
+      <w:proofErr w:type="spellEnd"/>
       <w:r>
         <w:rPr>
           <w:rFonts w:ascii="Arial" w:hAnsi="Arial" w:cs="Arial"/>
@@ -5925,8 +7693,25 @@
           <w:rFonts w:ascii="Arial" w:eastAsia="Arial" w:hAnsi="Arial" w:cs="Arial"/>
           <w:bCs/>
         </w:rPr>
-        <w:t>{dateFormat(</w:t>
-      </w:r>
+        <w:t>{</w:t>
+      </w:r>
+      <w:proofErr w:type="spellStart"/>
+      <w:r>
+        <w:rPr>
+          <w:rFonts w:ascii="Arial" w:eastAsia="Arial" w:hAnsi="Arial" w:cs="Arial"/>
+          <w:bCs/>
+        </w:rPr>
+        <w:t>dateFormat</w:t>
+      </w:r>
+      <w:proofErr w:type="spellEnd"/>
+      <w:r>
+        <w:rPr>
+          <w:rFonts w:ascii="Arial" w:eastAsia="Arial" w:hAnsi="Arial" w:cs="Arial"/>
+          <w:bCs/>
+        </w:rPr>
+        <w:t>(</w:t>
+      </w:r>
+      <w:proofErr w:type="spellStart"/>
       <w:r>
         <w:rPr>
           <w:rFonts w:ascii="Arial" w:hAnsi="Arial" w:cs="Arial"/>
@@ -5941,12 +7726,45 @@
         </w:rPr>
         <w:t>date</w:t>
       </w:r>
-      <w:r>
-        <w:rPr>
-          <w:rFonts w:ascii="Arial" w:eastAsia="Arial" w:hAnsi="Arial" w:cs="Arial"/>
-          <w:bCs/>
-        </w:rPr>
-        <w:t>, ‘dd MMMM yyyy’, ‘yyyy-MM-dd’</w:t>
+      <w:proofErr w:type="spellEnd"/>
+      <w:r>
+        <w:rPr>
+          <w:rFonts w:ascii="Arial" w:eastAsia="Arial" w:hAnsi="Arial" w:cs="Arial"/>
+          <w:bCs/>
+        </w:rPr>
+        <w:t xml:space="preserve">, ‘dd MMMM </w:t>
+      </w:r>
+      <w:proofErr w:type="spellStart"/>
+      <w:r>
+        <w:rPr>
+          <w:rFonts w:ascii="Arial" w:eastAsia="Arial" w:hAnsi="Arial" w:cs="Arial"/>
+          <w:bCs/>
+        </w:rPr>
+        <w:t>yyyy</w:t>
+      </w:r>
+      <w:proofErr w:type="spellEnd"/>
+      <w:r>
+        <w:rPr>
+          <w:rFonts w:ascii="Arial" w:eastAsia="Arial" w:hAnsi="Arial" w:cs="Arial"/>
+          <w:bCs/>
+        </w:rPr>
+        <w:t>’, ‘</w:t>
+      </w:r>
+      <w:proofErr w:type="spellStart"/>
+      <w:r>
+        <w:rPr>
+          <w:rFonts w:ascii="Arial" w:eastAsia="Arial" w:hAnsi="Arial" w:cs="Arial"/>
+          <w:bCs/>
+        </w:rPr>
+        <w:t>yyyy</w:t>
+      </w:r>
+      <w:proofErr w:type="spellEnd"/>
+      <w:r>
+        <w:rPr>
+          <w:rFonts w:ascii="Arial" w:eastAsia="Arial" w:hAnsi="Arial" w:cs="Arial"/>
+          <w:bCs/>
+        </w:rPr>
+        <w:t>-MM-dd’</w:t>
       </w:r>
       <w:r>
         <w:rPr>
@@ -6001,7 +7819,21 @@
         <w:rPr>
           <w:rFonts w:ascii="Arial" w:hAnsi="Arial" w:cs="Arial"/>
         </w:rPr>
-        <w:t>&lt;&lt;cs_{hasNewDirections=true}&gt;&gt;</w:t>
+        <w:t>&lt;&lt;cs_{</w:t>
+      </w:r>
+      <w:proofErr w:type="spellStart"/>
+      <w:r>
+        <w:rPr>
+          <w:rFonts w:ascii="Arial" w:hAnsi="Arial" w:cs="Arial"/>
+        </w:rPr>
+        <w:t>hasNewDirections</w:t>
+      </w:r>
+      <w:proofErr w:type="spellEnd"/>
+      <w:r>
+        <w:rPr>
+          <w:rFonts w:ascii="Arial" w:hAnsi="Arial" w:cs="Arial"/>
+        </w:rPr>
+        <w:t>=true}&gt;&gt;</w:t>
       </w:r>
     </w:p>
     <w:p>
@@ -6052,8 +7884,25 @@
           <w:rFonts w:ascii="Arial" w:hAnsi="Arial" w:cs="Arial"/>
           <w:bCs/>
         </w:rPr>
-        <w:t>&lt;&lt;rs_</w:t>
-      </w:r>
+        <w:t>&lt;&lt;</w:t>
+      </w:r>
+      <w:proofErr w:type="spellStart"/>
+      <w:r>
+        <w:rPr>
+          <w:rFonts w:ascii="Arial" w:hAnsi="Arial" w:cs="Arial"/>
+          <w:bCs/>
+        </w:rPr>
+        <w:t>rs</w:t>
+      </w:r>
+      <w:proofErr w:type="spellEnd"/>
+      <w:r>
+        <w:rPr>
+          <w:rFonts w:ascii="Arial" w:hAnsi="Arial" w:cs="Arial"/>
+          <w:bCs/>
+        </w:rPr>
+        <w:t>_</w:t>
+      </w:r>
+      <w:proofErr w:type="spellStart"/>
       <w:r>
         <w:rPr>
           <w:rFonts w:ascii="Arial" w:hAnsi="Arial" w:cs="Arial"/>
@@ -6061,6 +7910,7 @@
         </w:rPr>
         <w:t>fastTrackAddNewDirections</w:t>
       </w:r>
+      <w:proofErr w:type="spellEnd"/>
       <w:r>
         <w:rPr>
           <w:rFonts w:ascii="Arial" w:hAnsi="Arial" w:cs="Arial"/>
@@ -6086,22 +7936,46 @@
           <w:rFonts w:ascii="Arial" w:hAnsi="Arial" w:cs="Arial"/>
           <w:bCs/>
         </w:rPr>
-        <w:t>&lt;&lt;value.directionComment&gt;&gt;</w:t>
-      </w:r>
-    </w:p>
-    <w:p>
-      <w:pPr>
-        <w:rPr>
-          <w:rFonts w:ascii="Arial" w:hAnsi="Arial" w:cs="Arial"/>
-          <w:bCs/>
-        </w:rPr>
-      </w:pPr>
-      <w:r>
-        <w:rPr>
-          <w:rFonts w:ascii="Arial" w:hAnsi="Arial" w:cs="Arial"/>
-          <w:bCs/>
-        </w:rPr>
-        <w:t>&lt;&lt;es_</w:t>
+        <w:t>&lt;&lt;</w:t>
+      </w:r>
+      <w:proofErr w:type="spellStart"/>
+      <w:r>
+        <w:rPr>
+          <w:rFonts w:ascii="Arial" w:hAnsi="Arial" w:cs="Arial"/>
+          <w:bCs/>
+        </w:rPr>
+        <w:t>value.directionComment</w:t>
+      </w:r>
+      <w:proofErr w:type="spellEnd"/>
+      <w:r>
+        <w:rPr>
+          <w:rFonts w:ascii="Arial" w:hAnsi="Arial" w:cs="Arial"/>
+          <w:bCs/>
+        </w:rPr>
+        <w:t>&gt;&gt;</w:t>
+      </w:r>
+    </w:p>
+    <w:p>
+      <w:pPr>
+        <w:rPr>
+          <w:rFonts w:ascii="Arial" w:hAnsi="Arial" w:cs="Arial"/>
+          <w:bCs/>
+        </w:rPr>
+      </w:pPr>
+      <w:r>
+        <w:rPr>
+          <w:rFonts w:ascii="Arial" w:hAnsi="Arial" w:cs="Arial"/>
+          <w:bCs/>
+        </w:rPr>
+        <w:t>&lt;&lt;</w:t>
+      </w:r>
+      <w:proofErr w:type="spellStart"/>
+      <w:r>
+        <w:rPr>
+          <w:rFonts w:ascii="Arial" w:hAnsi="Arial" w:cs="Arial"/>
+          <w:bCs/>
+        </w:rPr>
+        <w:t>es_</w:t>
       </w:r>
       <w:r>
         <w:rPr>
@@ -6115,7 +7989,15 @@
           <w:rFonts w:ascii="Arial" w:hAnsi="Arial" w:cs="Arial"/>
           <w:bCs/>
         </w:rPr>
-        <w:t>AddNewDirections&gt;&gt;</w:t>
+        <w:t>AddNewDirections</w:t>
+      </w:r>
+      <w:proofErr w:type="spellEnd"/>
+      <w:r>
+        <w:rPr>
+          <w:rFonts w:ascii="Arial" w:hAnsi="Arial" w:cs="Arial"/>
+          <w:bCs/>
+        </w:rPr>
+        <w:t>&gt;&gt;</w:t>
       </w:r>
     </w:p>
     <w:p>
@@ -6143,10 +8025,40 @@
       <w:r>
         <w:rPr>
           <w:rFonts w:ascii="Arial" w:hAnsi="Arial" w:cs="Arial"/>
+          <w:bCs/>
+        </w:rPr>
+        <w:t>&lt;&lt;cs_{</w:t>
+      </w:r>
+      <w:proofErr w:type="spellStart"/>
+      <w:r>
+        <w:rPr>
+          <w:rFonts w:ascii="Arial" w:hAnsi="Arial" w:cs="Arial"/>
+          <w:lang w:val="en-US"/>
+        </w:rPr>
+        <w:t>fastTrackWelshLanguageToggle</w:t>
+      </w:r>
+      <w:proofErr w:type="spellEnd"/>
+      <w:r>
+        <w:rPr>
+          <w:rFonts w:ascii="Arial" w:hAnsi="Arial" w:cs="Arial"/>
+          <w:lang w:val="en-US"/>
+        </w:rPr>
+        <w:t>=true}&gt;&gt;</w:t>
+      </w:r>
+    </w:p>
+    <w:p>
+      <w:pPr>
+        <w:rPr>
+          <w:rFonts w:ascii="Arial" w:hAnsi="Arial" w:cs="Arial"/>
+        </w:rPr>
+      </w:pPr>
+      <w:r>
+        <w:rPr>
+          <w:rFonts w:ascii="Arial" w:hAnsi="Arial" w:cs="Arial"/>
           <w:b/>
           <w:bCs/>
         </w:rPr>
-        <w:t>Important notes</w:t>
+        <w:t>Use of the Welsh language</w:t>
       </w:r>
     </w:p>
     <w:p>
@@ -6163,10 +8075,74 @@
       <w:r>
         <w:rPr>
           <w:rFonts w:ascii="Arial" w:hAnsi="Arial" w:cs="Arial"/>
-          <w:lang w:val="en-US"/>
         </w:rPr>
         <w:t>&lt;&lt;</w:t>
       </w:r>
+      <w:proofErr w:type="spellStart"/>
+      <w:r>
+        <w:rPr>
+          <w:rFonts w:ascii="Arial" w:hAnsi="Arial" w:cs="Arial"/>
+          <w:lang w:val="en-US"/>
+        </w:rPr>
+        <w:t>welshLanguageDescription</w:t>
+      </w:r>
+      <w:proofErr w:type="spellEnd"/>
+      <w:r>
+        <w:rPr>
+          <w:rFonts w:ascii="Arial" w:hAnsi="Arial" w:cs="Arial"/>
+        </w:rPr>
+        <w:t xml:space="preserve">&gt;&gt; </w:t>
+      </w:r>
+    </w:p>
+    <w:p>
+      <w:pPr>
+        <w:spacing w:line="256" w:lineRule="auto"/>
+        <w:rPr>
+          <w:rFonts w:ascii="Arial" w:hAnsi="Arial" w:cs="Arial"/>
+        </w:rPr>
+      </w:pPr>
+      <w:r>
+        <w:rPr>
+          <w:rFonts w:ascii="Arial" w:hAnsi="Arial" w:cs="Arial"/>
+        </w:rPr>
+        <w:t>&lt;&lt;es_&gt;&gt;</w:t>
+      </w:r>
+    </w:p>
+    <w:p>
+      <w:pPr>
+        <w:rPr>
+          <w:rFonts w:ascii="Arial" w:hAnsi="Arial" w:cs="Arial"/>
+          <w:bCs/>
+        </w:rPr>
+      </w:pPr>
+      <w:r>
+        <w:rPr>
+          <w:rFonts w:ascii="Arial" w:hAnsi="Arial" w:cs="Arial"/>
+          <w:b/>
+          <w:bCs/>
+        </w:rPr>
+        <w:t>Important notes</w:t>
+      </w:r>
+    </w:p>
+    <w:p>
+      <w:pPr>
+        <w:pStyle w:val="ListParagraph"/>
+        <w:numPr>
+          <w:ilvl w:val="0"/>
+          <w:numId w:val="15"/>
+        </w:numPr>
+        <w:rPr>
+          <w:rFonts w:ascii="Arial" w:hAnsi="Arial" w:cs="Arial"/>
+        </w:rPr>
+      </w:pPr>
+      <w:r>
+        <w:rPr>
+          <w:rFonts w:ascii="Arial" w:hAnsi="Arial" w:cs="Arial"/>
+          <w:lang w:val="en-US"/>
+        </w:rPr>
+        <w:t>&lt;&lt;</w:t>
+      </w:r>
+      <w:proofErr w:type="spellStart"/>
       <w:r>
         <w:rPr>
           <w:rFonts w:ascii="Arial" w:hAnsi="Arial" w:cs="Arial"/>
@@ -6181,6 +8157,7 @@
         </w:rPr>
         <w:t>.input</w:t>
       </w:r>
+      <w:proofErr w:type="spellEnd"/>
       <w:r>
         <w:rPr>
           <w:rFonts w:ascii="Arial" w:hAnsi="Arial" w:cs="Arial"/>
@@ -8774,6 +10751,100 @@
     </w:lvl>
   </w:abstractNum>
   <w:abstractNum w:abstractNumId="26" w15:restartNumberingAfterBreak="0">
+    <w:nsid w:val="71FC2B74"/>
+    <w:multiLevelType w:val="hybridMultilevel"/>
+    <w:tmpl w:val="78EA4F5C"/>
+    <w:lvl w:ilvl="0" w:tplc="FFFFFFFF">
+      <w:start w:val="1"/>
+      <w:numFmt w:val="decimal"/>
+      <w:lvlText w:val="%1."/>
+      <w:lvlJc w:val="left"/>
+      <w:pPr>
+        <w:ind w:left="720" w:hanging="360"/>
+      </w:pPr>
+      <w:rPr>
+        <w:rFonts w:hint="default"/>
+        <w:b w:val="0"/>
+        <w:bCs w:val="0"/>
+        <w:color w:val="auto"/>
+        <w:sz w:val="22"/>
+        <w:szCs w:val="22"/>
+      </w:rPr>
+    </w:lvl>
+    <w:lvl w:ilvl="1" w:tplc="FFFFFFFF" w:tentative="1">
+      <w:start w:val="1"/>
+      <w:numFmt w:val="lowerLetter"/>
+      <w:lvlText w:val="%2."/>
+      <w:lvlJc w:val="left"/>
+      <w:pPr>
+        <w:ind w:left="1440" w:hanging="360"/>
+      </w:pPr>
+    </w:lvl>
+    <w:lvl w:ilvl="2" w:tplc="FFFFFFFF" w:tentative="1">
+      <w:start w:val="1"/>
+      <w:numFmt w:val="lowerRoman"/>
+      <w:lvlText w:val="%3."/>
+      <w:lvlJc w:val="right"/>
+      <w:pPr>
+        <w:ind w:left="2160" w:hanging="180"/>
+      </w:pPr>
+    </w:lvl>
+    <w:lvl w:ilvl="3" w:tplc="FFFFFFFF" w:tentative="1">
+      <w:start w:val="1"/>
+      <w:numFmt w:val="decimal"/>
+      <w:lvlText w:val="%4."/>
+      <w:lvlJc w:val="left"/>
+      <w:pPr>
+        <w:ind w:left="2880" w:hanging="360"/>
+      </w:pPr>
+    </w:lvl>
+    <w:lvl w:ilvl="4" w:tplc="FFFFFFFF" w:tentative="1">
+      <w:start w:val="1"/>
+      <w:numFmt w:val="lowerLetter"/>
+      <w:lvlText w:val="%5."/>
+      <w:lvlJc w:val="left"/>
+      <w:pPr>
+        <w:ind w:left="3600" w:hanging="360"/>
+      </w:pPr>
+    </w:lvl>
+    <w:lvl w:ilvl="5" w:tplc="FFFFFFFF" w:tentative="1">
+      <w:start w:val="1"/>
+      <w:numFmt w:val="lowerRoman"/>
+      <w:lvlText w:val="%6."/>
+      <w:lvlJc w:val="right"/>
+      <w:pPr>
+        <w:ind w:left="4320" w:hanging="180"/>
+      </w:pPr>
+    </w:lvl>
+    <w:lvl w:ilvl="6" w:tplc="FFFFFFFF" w:tentative="1">
+      <w:start w:val="1"/>
+      <w:numFmt w:val="decimal"/>
+      <w:lvlText w:val="%7."/>
+      <w:lvlJc w:val="left"/>
+      <w:pPr>
+        <w:ind w:left="5040" w:hanging="360"/>
+      </w:pPr>
+    </w:lvl>
+    <w:lvl w:ilvl="7" w:tplc="FFFFFFFF" w:tentative="1">
+      <w:start w:val="1"/>
+      <w:numFmt w:val="lowerLetter"/>
+      <w:lvlText w:val="%8."/>
+      <w:lvlJc w:val="left"/>
+      <w:pPr>
+        <w:ind w:left="5760" w:hanging="360"/>
+      </w:pPr>
+    </w:lvl>
+    <w:lvl w:ilvl="8" w:tplc="FFFFFFFF" w:tentative="1">
+      <w:start w:val="1"/>
+      <w:numFmt w:val="lowerRoman"/>
+      <w:lvlText w:val="%9."/>
+      <w:lvlJc w:val="right"/>
+      <w:pPr>
+        <w:ind w:left="6480" w:hanging="180"/>
+      </w:pPr>
+    </w:lvl>
+  </w:abstractNum>
+  <w:abstractNum w:abstractNumId="27" w15:restartNumberingAfterBreak="0">
     <w:nsid w:val="770A0FF7"/>
     <w:multiLevelType w:val="hybridMultilevel"/>
     <w:tmpl w:val="49B8A684"/>
@@ -8950,7 +11021,7 @@
     <w:abstractNumId w:val="3"/>
   </w:num>
   <w:num w:numId="22" w16cid:durableId="1673952390">
-    <w:abstractNumId w:val="26"/>
+    <w:abstractNumId w:val="27"/>
   </w:num>
   <w:num w:numId="23" w16cid:durableId="1965768282">
     <w:abstractNumId w:val="2"/>
@@ -8966,6 +11037,9 @@
   </w:num>
   <w:num w:numId="27" w16cid:durableId="1050809563">
     <w:abstractNumId w:val="5"/>
+  </w:num>
+  <w:num w:numId="28" w16cid:durableId="949701047">
+    <w:abstractNumId w:val="26"/>
   </w:num>
 </w:numbering>
 </file>
@@ -9896,12 +11970,28 @@
 </file>
 
 <file path=customXml/item1.xml><?xml version="1.0" encoding="utf-8"?>
-<?mso-contentType ?>
-<FormTemplates xmlns="http://schemas.microsoft.com/sharepoint/v3/contenttype/forms">
-  <Display>DocumentLibraryForm</Display>
-  <Edit>DocumentLibraryForm</Edit>
-  <New>DocumentLibraryForm</New>
-</FormTemplates>
+<p:properties xmlns:p="http://schemas.microsoft.com/office/2006/metadata/properties" xmlns:xsi="http://www.w3.org/2001/XMLSchema-instance" xmlns:pc="http://schemas.microsoft.com/office/infopath/2007/PartnerControls">
+  <documentManagement>
+    <Stage xmlns="f336f4fe-8719-4ea2-b5d6-29b3a580aeb4">In Approval</Stage>
+    <Next_x0020_Stage xmlns="f336f4fe-8719-4ea2-b5d6-29b3a580aeb4">ApproveOrReject</Next_x0020_Stage>
+    <Admin_x0020_Action xmlns="f336f4fe-8719-4ea2-b5d6-29b3a580aeb4" xsi:nil="true"/>
+    <Template_x0020_Category xmlns="f336f4fe-8719-4ea2-b5d6-29b3a580aeb4">Standard Direction - STD</Template_x0020_Category>
+    <Action xmlns="f336f4fe-8719-4ea2-b5d6-29b3a580aeb4" xsi:nil="true"/>
+    <Purpose1 xmlns="f336f4fe-8719-4ea2-b5d6-29b3a580aeb4">Replacing SDO_HNL_FAST("CV-DAM-STD-ENG-00002-HNL.docx", "fast_track_sdo_%s.pdf")</Purpose1>
+    <Template_x0020_Language xmlns="f336f4fe-8719-4ea2-b5d6-29b3a580aeb4">English - ENG</Template_x0020_Language>
+    <Rename xmlns="f336f4fe-8719-4ea2-b5d6-29b3a580aeb4">true</Rename>
+    <Tornado_x0020_Filename xmlns="f336f4fe-8719-4ea2-b5d6-29b3a580aeb4" xsi:nil="true"/>
+    <Approval_x0020_Request_x0020_Comment xmlns="f336f4fe-8719-4ea2-b5d6-29b3a580aeb4">Requesting approval for CIV-10335</Approval_x0020_Request_x0020_Comment>
+    <Publication_x0020_Date xmlns="f336f4fe-8719-4ea2-b5d6-29b3a580aeb4">2023-01-23T00:00:00+00:00</Publication_x0020_Date>
+    <SharedWithUsers xmlns="f336f4fe-8719-4ea2-b5d6-29b3a580aeb4">
+      <UserInfo>
+        <DisplayName>Robert Allright</DisplayName>
+        <AccountId>23</AccountId>
+        <AccountType/>
+      </UserInfo>
+    </SharedWithUsers>
+  </documentManagement>
+</p:properties>
 </file>
 
 <file path=customXml/item2.xml><?xml version="1.0" encoding="utf-8"?>
@@ -10227,34 +12317,20 @@
 </file>
 
 <file path=customXml/item3.xml><?xml version="1.0" encoding="utf-8"?>
-<p:properties xmlns:p="http://schemas.microsoft.com/office/2006/metadata/properties" xmlns:xsi="http://www.w3.org/2001/XMLSchema-instance" xmlns:pc="http://schemas.microsoft.com/office/infopath/2007/PartnerControls">
-  <documentManagement>
-    <Stage xmlns="f336f4fe-8719-4ea2-b5d6-29b3a580aeb4">In Approval</Stage>
-    <Next_x0020_Stage xmlns="f336f4fe-8719-4ea2-b5d6-29b3a580aeb4">ApproveOrReject</Next_x0020_Stage>
-    <Admin_x0020_Action xmlns="f336f4fe-8719-4ea2-b5d6-29b3a580aeb4" xsi:nil="true"/>
-    <Template_x0020_Category xmlns="f336f4fe-8719-4ea2-b5d6-29b3a580aeb4">Standard Direction - STD</Template_x0020_Category>
-    <Action xmlns="f336f4fe-8719-4ea2-b5d6-29b3a580aeb4" xsi:nil="true"/>
-    <Purpose1 xmlns="f336f4fe-8719-4ea2-b5d6-29b3a580aeb4">Replacing SDO_HNL_FAST("CV-DAM-STD-ENG-00002-HNL.docx", "fast_track_sdo_%s.pdf")</Purpose1>
-    <Template_x0020_Language xmlns="f336f4fe-8719-4ea2-b5d6-29b3a580aeb4">English - ENG</Template_x0020_Language>
-    <Rename xmlns="f336f4fe-8719-4ea2-b5d6-29b3a580aeb4">true</Rename>
-    <Tornado_x0020_Filename xmlns="f336f4fe-8719-4ea2-b5d6-29b3a580aeb4" xsi:nil="true"/>
-    <Approval_x0020_Request_x0020_Comment xmlns="f336f4fe-8719-4ea2-b5d6-29b3a580aeb4">Requesting approval for CIV-10335</Approval_x0020_Request_x0020_Comment>
-    <Publication_x0020_Date xmlns="f336f4fe-8719-4ea2-b5d6-29b3a580aeb4">2023-01-23T00:00:00+00:00</Publication_x0020_Date>
-    <SharedWithUsers xmlns="f336f4fe-8719-4ea2-b5d6-29b3a580aeb4">
-      <UserInfo>
-        <DisplayName>Robert Allright</DisplayName>
-        <AccountId>23</AccountId>
-        <AccountType/>
-      </UserInfo>
-    </SharedWithUsers>
-  </documentManagement>
-</p:properties>
+<?mso-contentType ?>
+<FormTemplates xmlns="http://schemas.microsoft.com/sharepoint/v3/contenttype/forms">
+  <Display>DocumentLibraryForm</Display>
+  <Edit>DocumentLibraryForm</Edit>
+  <New>DocumentLibraryForm</New>
+</FormTemplates>
 </file>
 
 <file path=customXml/itemProps1.xml><?xml version="1.0" encoding="utf-8"?>
-<ds:datastoreItem xmlns:ds="http://schemas.openxmlformats.org/officeDocument/2006/customXml" ds:itemID="{75ABB397-9654-40A8-BA83-98F2BA902102}">
+<ds:datastoreItem xmlns:ds="http://schemas.openxmlformats.org/officeDocument/2006/customXml" ds:itemID="{4B320E33-5B42-4BDB-9E45-A4B18C6F3875}">
   <ds:schemaRefs>
-    <ds:schemaRef ds:uri="http://schemas.microsoft.com/sharepoint/v3/contenttype/forms"/>
+    <ds:schemaRef ds:uri="http://schemas.microsoft.com/office/2006/metadata/properties"/>
+    <ds:schemaRef ds:uri="http://schemas.microsoft.com/office/infopath/2007/PartnerControls"/>
+    <ds:schemaRef ds:uri="f336f4fe-8719-4ea2-b5d6-29b3a580aeb4"/>
   </ds:schemaRefs>
 </ds:datastoreItem>
 </file>
@@ -10279,11 +12355,9 @@
 </file>
 
 <file path=customXml/itemProps3.xml><?xml version="1.0" encoding="utf-8"?>
-<ds:datastoreItem xmlns:ds="http://schemas.openxmlformats.org/officeDocument/2006/customXml" ds:itemID="{4B320E33-5B42-4BDB-9E45-A4B18C6F3875}">
+<ds:datastoreItem xmlns:ds="http://schemas.openxmlformats.org/officeDocument/2006/customXml" ds:itemID="{75ABB397-9654-40A8-BA83-98F2BA902102}">
   <ds:schemaRefs>
-    <ds:schemaRef ds:uri="http://schemas.microsoft.com/office/2006/metadata/properties"/>
-    <ds:schemaRef ds:uri="http://schemas.microsoft.com/office/infopath/2007/PartnerControls"/>
-    <ds:schemaRef ds:uri="f336f4fe-8719-4ea2-b5d6-29b3a580aeb4"/>
+    <ds:schemaRef ds:uri="http://schemas.microsoft.com/sharepoint/v3/contenttype/forms"/>
   </ds:schemaRefs>
 </ds:datastoreItem>
 </file>

</xml_diff>

<commit_message>
CIV-13069 optional parts credit hire sdo default judgment
</commit_message>
<xml_diff>
--- a/docker/docmosis/templates/CV-UNS-STD-ENG-01378_13066.docx
+++ b/docker/docmosis/templates/CV-UNS-STD-ENG-01378_13066.docx
@@ -25,9 +25,20 @@
           <w:sz w:val="18"/>
           <w:szCs w:val="18"/>
         </w:rPr>
-        <w:t>&lt;&lt;{</w:t>
-      </w:r>
-      <w:proofErr w:type="spellStart"/>
+        <w:t>&lt;</w:t>
+      </w:r>
+      <w:proofErr w:type="gramStart"/>
+      <w:r>
+        <w:rPr>
+          <w:rFonts w:ascii="Arial" w:hAnsi="Arial" w:cs="Arial"/>
+          <w:color w:val="000000" w:themeColor="text1"/>
+          <w:sz w:val="18"/>
+          <w:szCs w:val="18"/>
+        </w:rPr>
+        <w:t>&lt;{</w:t>
+      </w:r>
+      <w:proofErr w:type="spellStart"/>
+      <w:proofErr w:type="gramEnd"/>
       <w:r>
         <w:rPr>
           <w:rFonts w:ascii="Arial" w:hAnsi="Arial" w:cs="Arial"/>
@@ -465,7 +476,7 @@
               </wp:inline>
             </w:drawing>
           </mc:Choice>
-          <mc:Fallback xmlns:w16du="http://schemas.microsoft.com/office/word/2023/wordml/word16du" xmlns:arto="http://schemas.microsoft.com/office/word/2006/arto" xmlns:a="http://schemas.openxmlformats.org/drawingml/2006/main" xmlns:pic="http://schemas.openxmlformats.org/drawingml/2006/picture">
+          <mc:Fallback xmlns:pic="http://schemas.openxmlformats.org/drawingml/2006/picture" xmlns:a="http://schemas.openxmlformats.org/drawingml/2006/main" xmlns:arto="http://schemas.microsoft.com/office/word/2006/arto" xmlns:w16du="http://schemas.microsoft.com/office/word/2023/wordml/word16du">
             <w:pict w14:anchorId="54704FB3">
               <v:group id="Group 2791" style="width:467.95pt;height:68.75pt;mso-position-horizontal-relative:char;mso-position-vertical-relative:line" coordsize="59429,8731" o:spid="_x0000_s1026" w14:anchorId="5797EDF8" o:gfxdata="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">
                 <v:shapetype id="_x0000_t75" coordsize="21600,21600" filled="f" stroked="f" o:spt="75" o:preferrelative="t" path="m@4@5l@4@11@9@11@9@5xe">
@@ -1070,7 +1081,7 @@
               </wp:inline>
             </w:drawing>
           </mc:Choice>
-          <mc:Fallback xmlns:w16du="http://schemas.microsoft.com/office/word/2023/wordml/word16du" xmlns:arto="http://schemas.microsoft.com/office/word/2006/arto" xmlns:a="http://schemas.openxmlformats.org/drawingml/2006/main" xmlns:pic="http://schemas.openxmlformats.org/drawingml/2006/picture">
+          <mc:Fallback xmlns:pic="http://schemas.openxmlformats.org/drawingml/2006/picture" xmlns:a="http://schemas.openxmlformats.org/drawingml/2006/main" xmlns:arto="http://schemas.microsoft.com/office/word/2006/arto" xmlns:w16du="http://schemas.microsoft.com/office/word/2023/wordml/word16du">
             <w:pict w14:anchorId="2F5695A1">
               <v:group id="Group 2792" style="width:467.95pt;height:.75pt;mso-position-horizontal-relative:char;mso-position-vertical-relative:line" coordsize="59429,95" o:spid="_x0000_s1026" w14:anchorId="14BA9070" o:gfxdata="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">
                 <v:shape id="Shape 91" style="position:absolute;width:59429;height:0;visibility:visible;mso-wrap-style:square;v-text-anchor:top" coordsize="5942965,0" o:spid="_x0000_s1027" filled="f" path="m5942965,l,e" o:gfxdata="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">
@@ -1392,6 +1403,7 @@
         <w:t>drawDirectionsOrderRequired</w:t>
       </w:r>
       <w:proofErr w:type="spellEnd"/>
+      <w:proofErr w:type="gramStart"/>
       <w:r>
         <w:rPr>
           <w:rFonts w:ascii="Arial" w:hAnsi="Arial" w:cs="Arial"/>
@@ -1405,7 +1417,16 @@
           <w:highlight w:val="yellow"/>
           <w:lang w:val="en-US"/>
         </w:rPr>
-        <w:t>‘Yes’</w:t>
+        <w:t>‘</w:t>
+      </w:r>
+      <w:proofErr w:type="gramEnd"/>
+      <w:r>
+        <w:rPr>
+          <w:rFonts w:ascii="Arial" w:hAnsi="Arial" w:cs="Arial"/>
+          <w:highlight w:val="yellow"/>
+          <w:lang w:val="en-US"/>
+        </w:rPr>
+        <w:t>Yes’</w:t>
       </w:r>
       <w:r>
         <w:rPr>
@@ -1476,9 +1497,18 @@
           <w:rFonts w:ascii="Arial" w:hAnsi="Arial" w:cs="Arial"/>
           <w:bCs/>
         </w:rPr>
-        <w:t>&lt;&lt;cs_{</w:t>
-      </w:r>
-      <w:proofErr w:type="spellStart"/>
+        <w:t>&lt;&lt;cs</w:t>
+      </w:r>
+      <w:proofErr w:type="gramStart"/>
+      <w:r>
+        <w:rPr>
+          <w:rFonts w:ascii="Arial" w:hAnsi="Arial" w:cs="Arial"/>
+          <w:bCs/>
+        </w:rPr>
+        <w:t>_{</w:t>
+      </w:r>
+      <w:proofErr w:type="spellStart"/>
+      <w:proofErr w:type="gramEnd"/>
       <w:r>
         <w:rPr>
           <w:rFonts w:ascii="Arial" w:hAnsi="Arial" w:cs="Arial"/>
@@ -1708,7 +1738,25 @@
           <w:color w:val="000000" w:themeColor="text1"/>
           <w:lang w:eastAsia="en-GB"/>
         </w:rPr>
-        <w:t>all stages, the parties must consider settling this litigation by any means of Alternative Dispute Resolution. This includes round table conferences, early neutral evaluation, mediation and arbitration. Any party not engaging in any such means proposed by another must upload to the Digital Portal a witness statement giving reasons within 21 days of receipt of that proposal. That witness statement must not be shown to the trial judge until questions of costs arise.</w:t>
+        <w:t xml:space="preserve">all stages, the parties must consider settling this litigation by any means of Alternative Dispute Resolution. This includes round table conferences, early neutral evaluation, </w:t>
+      </w:r>
+      <w:proofErr w:type="gramStart"/>
+      <w:r>
+        <w:rPr>
+          <w:rFonts w:ascii="Arial" w:eastAsia="Times New Roman" w:hAnsi="Arial" w:cs="Arial"/>
+          <w:color w:val="000000" w:themeColor="text1"/>
+          <w:lang w:eastAsia="en-GB"/>
+        </w:rPr>
+        <w:t>mediation</w:t>
+      </w:r>
+      <w:proofErr w:type="gramEnd"/>
+      <w:r>
+        <w:rPr>
+          <w:rFonts w:ascii="Arial" w:eastAsia="Times New Roman" w:hAnsi="Arial" w:cs="Arial"/>
+          <w:color w:val="000000" w:themeColor="text1"/>
+          <w:lang w:eastAsia="en-GB"/>
+        </w:rPr>
+        <w:t xml:space="preserve"> and arbitration. Any party not engaging in any such means proposed by another must upload to the Digital Portal a witness statement giving reasons within 21 days of receipt of that proposal. That witness statement must not be shown to the trial judge until questions of costs arise.</w:t>
       </w:r>
     </w:p>
     <w:p>
@@ -1878,7 +1926,21 @@
         <w:rPr>
           <w:rFonts w:ascii="Arial" w:hAnsi="Arial" w:cs="Arial"/>
         </w:rPr>
-        <w:t>Each party must inform the Court immediately if the case is settled whether or not it is then possible to upload to the Digital Portal a draft consent order to give effect to their agreement.</w:t>
+        <w:t xml:space="preserve">Each party must inform the Court immediately if the case is settled </w:t>
+      </w:r>
+      <w:proofErr w:type="gramStart"/>
+      <w:r>
+        <w:rPr>
+          <w:rFonts w:ascii="Arial" w:hAnsi="Arial" w:cs="Arial"/>
+        </w:rPr>
+        <w:t>whether or not</w:t>
+      </w:r>
+      <w:proofErr w:type="gramEnd"/>
+      <w:r>
+        <w:rPr>
+          <w:rFonts w:ascii="Arial" w:hAnsi="Arial" w:cs="Arial"/>
+        </w:rPr>
+        <w:t xml:space="preserve"> it is then possible to upload to the Digital Portal a draft consent order to give effect to their agreement.</w:t>
       </w:r>
     </w:p>
     <w:p>
@@ -1985,7 +2047,16 @@
           <w:b/>
           <w:bCs/>
         </w:rPr>
-        <w:t>&lt;&lt;</w:t>
+        <w:t>&lt;</w:t>
+      </w:r>
+      <w:proofErr w:type="gramStart"/>
+      <w:r>
+        <w:rPr>
+          <w:rFonts w:ascii="Arial" w:hAnsi="Arial" w:cs="Arial"/>
+          <w:b/>
+          <w:bCs/>
+        </w:rPr>
+        <w:t>&lt;</w:t>
       </w:r>
       <w:r>
         <w:rPr>
@@ -1995,6 +2066,7 @@
         <w:t>{</w:t>
       </w:r>
       <w:proofErr w:type="spellStart"/>
+      <w:proofErr w:type="gramEnd"/>
       <w:r>
         <w:rPr>
           <w:rFonts w:ascii="Arial" w:eastAsia="Arial" w:hAnsi="Arial" w:cs="Arial"/>
@@ -2135,7 +2207,16 @@
           <w:b/>
           <w:bCs/>
         </w:rPr>
-        <w:t>&lt;&lt;</w:t>
+        <w:t>&lt;</w:t>
+      </w:r>
+      <w:proofErr w:type="gramStart"/>
+      <w:r>
+        <w:rPr>
+          <w:rFonts w:ascii="Arial" w:hAnsi="Arial" w:cs="Arial"/>
+          <w:b/>
+          <w:bCs/>
+        </w:rPr>
+        <w:t>&lt;</w:t>
       </w:r>
       <w:r>
         <w:rPr>
@@ -2145,6 +2226,7 @@
         <w:t>{</w:t>
       </w:r>
       <w:proofErr w:type="spellStart"/>
+      <w:proofErr w:type="gramEnd"/>
       <w:r>
         <w:rPr>
           <w:rFonts w:ascii="Arial" w:eastAsia="Arial" w:hAnsi="Arial" w:cs="Arial"/>
@@ -2305,7 +2387,16 @@
           <w:b/>
           <w:bCs/>
         </w:rPr>
-        <w:t>&lt;&lt;</w:t>
+        <w:t>&lt;</w:t>
+      </w:r>
+      <w:proofErr w:type="gramStart"/>
+      <w:r>
+        <w:rPr>
+          <w:rFonts w:ascii="Arial" w:hAnsi="Arial" w:cs="Arial"/>
+          <w:b/>
+          <w:bCs/>
+        </w:rPr>
+        <w:t>&lt;</w:t>
       </w:r>
       <w:r>
         <w:rPr>
@@ -2315,6 +2406,7 @@
         <w:t>{</w:t>
       </w:r>
       <w:proofErr w:type="spellStart"/>
+      <w:proofErr w:type="gramEnd"/>
       <w:r>
         <w:rPr>
           <w:rFonts w:ascii="Arial" w:eastAsia="Arial" w:hAnsi="Arial" w:cs="Arial"/>
@@ -2750,7 +2842,15 @@
           <w:rFonts w:ascii="Arial" w:hAnsi="Arial" w:cs="Arial"/>
           <w:b/>
         </w:rPr>
-        <w:t>&lt;&lt;</w:t>
+        <w:t>&lt;</w:t>
+      </w:r>
+      <w:proofErr w:type="gramStart"/>
+      <w:r>
+        <w:rPr>
+          <w:rFonts w:ascii="Arial" w:hAnsi="Arial" w:cs="Arial"/>
+          <w:b/>
+        </w:rPr>
+        <w:t>&lt;</w:t>
       </w:r>
       <w:r>
         <w:rPr>
@@ -2760,6 +2860,7 @@
         <w:t>{</w:t>
       </w:r>
       <w:proofErr w:type="spellStart"/>
+      <w:proofErr w:type="gramEnd"/>
       <w:r>
         <w:rPr>
           <w:rFonts w:ascii="Arial" w:eastAsia="Arial" w:hAnsi="Arial" w:cs="Arial"/>
@@ -2995,7 +3096,16 @@
           <w:b/>
           <w:bCs/>
         </w:rPr>
-        <w:t>&lt;&lt;</w:t>
+        <w:t>&lt;</w:t>
+      </w:r>
+      <w:proofErr w:type="gramStart"/>
+      <w:r>
+        <w:rPr>
+          <w:rFonts w:ascii="Arial" w:hAnsi="Arial" w:cs="Arial"/>
+          <w:b/>
+          <w:bCs/>
+        </w:rPr>
+        <w:t>&lt;</w:t>
       </w:r>
       <w:r>
         <w:rPr>
@@ -3005,6 +3115,7 @@
         <w:t>{</w:t>
       </w:r>
       <w:proofErr w:type="spellStart"/>
+      <w:proofErr w:type="gramEnd"/>
       <w:r>
         <w:rPr>
           <w:rFonts w:ascii="Arial" w:eastAsia="Arial" w:hAnsi="Arial" w:cs="Arial"/>
@@ -3145,7 +3256,16 @@
           <w:b/>
           <w:bCs/>
         </w:rPr>
-        <w:t>&lt;&lt;</w:t>
+        <w:t>&lt;</w:t>
+      </w:r>
+      <w:proofErr w:type="gramStart"/>
+      <w:r>
+        <w:rPr>
+          <w:rFonts w:ascii="Arial" w:hAnsi="Arial" w:cs="Arial"/>
+          <w:b/>
+          <w:bCs/>
+        </w:rPr>
+        <w:t>&lt;</w:t>
       </w:r>
       <w:r>
         <w:rPr>
@@ -3155,6 +3275,7 @@
         <w:t>{</w:t>
       </w:r>
       <w:proofErr w:type="spellStart"/>
+      <w:proofErr w:type="gramEnd"/>
       <w:r>
         <w:rPr>
           <w:rFonts w:ascii="Arial" w:eastAsia="Arial" w:hAnsi="Arial" w:cs="Arial"/>
@@ -3482,7 +3603,16 @@
           <w:b/>
           <w:bCs/>
         </w:rPr>
-        <w:t>&lt;&lt;</w:t>
+        <w:t>&lt;</w:t>
+      </w:r>
+      <w:proofErr w:type="gramStart"/>
+      <w:r>
+        <w:rPr>
+          <w:rFonts w:ascii="Arial" w:hAnsi="Arial" w:cs="Arial"/>
+          <w:b/>
+          <w:bCs/>
+        </w:rPr>
+        <w:t>&lt;</w:t>
       </w:r>
       <w:r>
         <w:rPr>
@@ -3492,6 +3622,7 @@
         <w:t>{</w:t>
       </w:r>
       <w:proofErr w:type="spellStart"/>
+      <w:proofErr w:type="gramEnd"/>
       <w:r>
         <w:rPr>
           <w:rFonts w:ascii="Arial" w:eastAsia="Arial" w:hAnsi="Arial" w:cs="Arial"/>
@@ -3869,7 +4000,16 @@
           <w:b/>
           <w:bCs/>
         </w:rPr>
-        <w:t>&lt;&lt;</w:t>
+        <w:t>&lt;</w:t>
+      </w:r>
+      <w:proofErr w:type="gramStart"/>
+      <w:r>
+        <w:rPr>
+          <w:rFonts w:ascii="Arial" w:hAnsi="Arial" w:cs="Arial"/>
+          <w:b/>
+          <w:bCs/>
+        </w:rPr>
+        <w:t>&lt;</w:t>
       </w:r>
       <w:r>
         <w:rPr>
@@ -3879,6 +4019,7 @@
         <w:t>{</w:t>
       </w:r>
       <w:proofErr w:type="spellStart"/>
+      <w:proofErr w:type="gramEnd"/>
       <w:r>
         <w:rPr>
           <w:rFonts w:ascii="Arial" w:eastAsia="Arial" w:hAnsi="Arial" w:cs="Arial"/>
@@ -4337,15 +4478,31 @@
           <w:rFonts w:ascii="Arial" w:eastAsia="Times New Roman" w:hAnsi="Arial" w:cs="Arial"/>
           <w:lang w:eastAsia="en-GB"/>
         </w:rPr>
-        <w:t>hearingLocation.site_name</w:t>
-      </w:r>
-      <w:proofErr w:type="spellEnd"/>
+        <w:t>hearingLocation.site_</w:t>
+      </w:r>
+      <w:proofErr w:type="gramStart"/>
       <w:r>
         <w:rPr>
           <w:rFonts w:ascii="Arial" w:eastAsia="Times New Roman" w:hAnsi="Arial" w:cs="Arial"/>
           <w:lang w:eastAsia="en-GB"/>
         </w:rPr>
-        <w:t>!=null}&gt;&gt;at &lt;&lt;</w:t>
+        <w:t>name</w:t>
+      </w:r>
+      <w:proofErr w:type="spellEnd"/>
+      <w:r>
+        <w:rPr>
+          <w:rFonts w:ascii="Arial" w:eastAsia="Times New Roman" w:hAnsi="Arial" w:cs="Arial"/>
+          <w:lang w:eastAsia="en-GB"/>
+        </w:rPr>
+        <w:t>!=</w:t>
+      </w:r>
+      <w:proofErr w:type="gramEnd"/>
+      <w:r>
+        <w:rPr>
+          <w:rFonts w:ascii="Arial" w:eastAsia="Times New Roman" w:hAnsi="Arial" w:cs="Arial"/>
+          <w:lang w:eastAsia="en-GB"/>
+        </w:rPr>
+        <w:t>null}&gt;&gt;at &lt;&lt;</w:t>
       </w:r>
       <w:proofErr w:type="spellStart"/>
       <w:r>
@@ -4528,15 +4685,31 @@
           <w:rFonts w:ascii="Arial" w:eastAsia="Times New Roman" w:hAnsi="Arial" w:cs="Arial"/>
           <w:lang w:eastAsia="en-GB"/>
         </w:rPr>
-        <w:t>hearingLocation.site_name</w:t>
-      </w:r>
-      <w:proofErr w:type="spellEnd"/>
+        <w:t>hearingLocation.site_</w:t>
+      </w:r>
+      <w:proofErr w:type="gramStart"/>
       <w:r>
         <w:rPr>
           <w:rFonts w:ascii="Arial" w:eastAsia="Times New Roman" w:hAnsi="Arial" w:cs="Arial"/>
           <w:lang w:eastAsia="en-GB"/>
         </w:rPr>
-        <w:t>!=null}&gt;&gt;will take place at &lt;&lt;</w:t>
+        <w:t>name</w:t>
+      </w:r>
+      <w:proofErr w:type="spellEnd"/>
+      <w:r>
+        <w:rPr>
+          <w:rFonts w:ascii="Arial" w:eastAsia="Times New Roman" w:hAnsi="Arial" w:cs="Arial"/>
+          <w:lang w:eastAsia="en-GB"/>
+        </w:rPr>
+        <w:t>!=</w:t>
+      </w:r>
+      <w:proofErr w:type="gramEnd"/>
+      <w:r>
+        <w:rPr>
+          <w:rFonts w:ascii="Arial" w:eastAsia="Times New Roman" w:hAnsi="Arial" w:cs="Arial"/>
+          <w:lang w:eastAsia="en-GB"/>
+        </w:rPr>
+        <w:t>null}&gt;&gt;will take place at &lt;&lt;</w:t>
       </w:r>
       <w:proofErr w:type="spellStart"/>
       <w:r>
@@ -4737,15 +4910,31 @@
           <w:rFonts w:ascii="Arial" w:eastAsia="Times New Roman" w:hAnsi="Arial" w:cs="Arial"/>
           <w:lang w:eastAsia="en-GB"/>
         </w:rPr>
-        <w:t>hearingLocation.site_name</w:t>
-      </w:r>
-      <w:proofErr w:type="spellEnd"/>
+        <w:t>hearingLocation.site_</w:t>
+      </w:r>
+      <w:proofErr w:type="gramStart"/>
       <w:r>
         <w:rPr>
           <w:rFonts w:ascii="Arial" w:eastAsia="Times New Roman" w:hAnsi="Arial" w:cs="Arial"/>
           <w:lang w:eastAsia="en-GB"/>
         </w:rPr>
-        <w:t>!=null}&gt;&gt;will take place at &lt;&lt;</w:t>
+        <w:t>name</w:t>
+      </w:r>
+      <w:proofErr w:type="spellEnd"/>
+      <w:r>
+        <w:rPr>
+          <w:rFonts w:ascii="Arial" w:eastAsia="Times New Roman" w:hAnsi="Arial" w:cs="Arial"/>
+          <w:lang w:eastAsia="en-GB"/>
+        </w:rPr>
+        <w:t>!=</w:t>
+      </w:r>
+      <w:proofErr w:type="gramEnd"/>
+      <w:r>
+        <w:rPr>
+          <w:rFonts w:ascii="Arial" w:eastAsia="Times New Roman" w:hAnsi="Arial" w:cs="Arial"/>
+          <w:lang w:eastAsia="en-GB"/>
+        </w:rPr>
+        <w:t>null}&gt;&gt;will take place at &lt;&lt;</w:t>
       </w:r>
       <w:proofErr w:type="spellStart"/>
       <w:r>
@@ -5044,7 +5233,16 @@
           <w:b/>
           <w:bCs/>
         </w:rPr>
-        <w:t>&lt;&lt;</w:t>
+        <w:t>&lt;</w:t>
+      </w:r>
+      <w:proofErr w:type="gramStart"/>
+      <w:r>
+        <w:rPr>
+          <w:rFonts w:ascii="Arial" w:hAnsi="Arial" w:cs="Arial"/>
+          <w:b/>
+          <w:bCs/>
+        </w:rPr>
+        <w:t>&lt;</w:t>
       </w:r>
       <w:r>
         <w:rPr>
@@ -5054,6 +5252,7 @@
         <w:t>{</w:t>
       </w:r>
       <w:proofErr w:type="spellStart"/>
+      <w:proofErr w:type="gramEnd"/>
       <w:r>
         <w:rPr>
           <w:rFonts w:ascii="Arial" w:eastAsia="Arial" w:hAnsi="Arial" w:cs="Arial"/>
@@ -5207,7 +5406,16 @@
           <w:b/>
           <w:bCs/>
         </w:rPr>
-        <w:t>&lt;&lt;</w:t>
+        <w:t>&lt;</w:t>
+      </w:r>
+      <w:proofErr w:type="gramStart"/>
+      <w:r>
+        <w:rPr>
+          <w:rFonts w:ascii="Arial" w:hAnsi="Arial" w:cs="Arial"/>
+          <w:b/>
+          <w:bCs/>
+        </w:rPr>
+        <w:t>&lt;</w:t>
       </w:r>
       <w:r>
         <w:rPr>
@@ -5217,6 +5425,7 @@
         <w:t>{</w:t>
       </w:r>
       <w:proofErr w:type="spellStart"/>
+      <w:proofErr w:type="gramEnd"/>
       <w:r>
         <w:rPr>
           <w:rFonts w:ascii="Arial" w:eastAsia="Arial" w:hAnsi="Arial" w:cs="Arial"/>
@@ -5629,6 +5838,7 @@
           <w:bCs/>
         </w:rPr>
       </w:pPr>
+      <w:bookmarkStart w:id="2" w:name="_Hlk164079217"/>
       <w:r>
         <w:rPr>
           <w:rFonts w:ascii="Arial" w:hAnsi="Arial" w:cs="Arial"/>
@@ -5636,15 +5846,907 @@
         </w:rPr>
         <w:t>&lt;&lt;cs_{</w:t>
       </w:r>
-      <w:proofErr w:type="spellStart"/>
-      <w:r>
-        <w:rPr>
-          <w:rFonts w:ascii="Arial" w:hAnsi="Arial" w:cs="Arial"/>
-          <w:lang w:val="en-US"/>
-        </w:rPr>
-        <w:t>hasCreditHire</w:t>
-      </w:r>
-      <w:proofErr w:type="spellEnd"/>
+      <w:r>
+        <w:rPr>
+          <w:rFonts w:ascii="Arial" w:hAnsi="Arial" w:cs="Arial"/>
+          <w:lang w:val="en-US"/>
+        </w:rPr>
+        <w:t>hasSdoR2CreditHire</w:t>
+      </w:r>
+      <w:r>
+        <w:rPr>
+          <w:rFonts w:ascii="Arial" w:hAnsi="Arial" w:cs="Arial"/>
+          <w:lang w:val="en-US"/>
+        </w:rPr>
+        <w:t>=true}&gt;&gt;</w:t>
+      </w:r>
+    </w:p>
+    <w:p>
+      <w:pPr>
+        <w:rPr>
+          <w:rFonts w:ascii="Arial" w:hAnsi="Arial" w:cs="Arial"/>
+          <w:b/>
+          <w:bCs/>
+        </w:rPr>
+      </w:pPr>
+      <w:r>
+        <w:rPr>
+          <w:rFonts w:ascii="Arial" w:hAnsi="Arial" w:cs="Arial"/>
+          <w:b/>
+          <w:bCs/>
+        </w:rPr>
+        <w:t xml:space="preserve">Credit </w:t>
+      </w:r>
+      <w:proofErr w:type="gramStart"/>
+      <w:r>
+        <w:rPr>
+          <w:rFonts w:ascii="Arial" w:hAnsi="Arial" w:cs="Arial"/>
+          <w:b/>
+          <w:bCs/>
+        </w:rPr>
+        <w:t>hire</w:t>
+      </w:r>
+      <w:proofErr w:type="gramEnd"/>
+    </w:p>
+    <w:p>
+      <w:pPr>
+        <w:pStyle w:val="ListParagraph"/>
+        <w:numPr>
+          <w:ilvl w:val="0"/>
+          <w:numId w:val="29"/>
+        </w:numPr>
+        <w:rPr>
+          <w:rFonts w:ascii="Arial" w:hAnsi="Arial" w:cs="Arial"/>
+          <w:lang w:val="en-US"/>
+        </w:rPr>
+      </w:pPr>
+      <w:r>
+        <w:rPr>
+          <w:rFonts w:ascii="Arial" w:hAnsi="Arial" w:cs="Arial"/>
+        </w:rPr>
+        <w:t>&lt;&lt;</w:t>
+      </w:r>
+      <w:r>
+        <w:rPr>
+          <w:rFonts w:ascii="Arial" w:hAnsi="Arial" w:cs="Arial"/>
+          <w:lang w:val="en-US"/>
+        </w:rPr>
+        <w:t>sdoR2FastTrackCreditHire</w:t>
+      </w:r>
+      <w:r>
+        <w:rPr>
+          <w:rFonts w:ascii="Arial" w:hAnsi="Arial" w:cs="Arial"/>
+          <w:lang w:val="en-US"/>
+        </w:rPr>
+        <w:t>.input1</w:t>
+      </w:r>
+      <w:r>
+        <w:rPr>
+          <w:rFonts w:ascii="Arial" w:hAnsi="Arial" w:cs="Arial"/>
+        </w:rPr>
+        <w:t>&gt;&gt;</w:t>
+      </w:r>
+    </w:p>
+    <w:p>
+      <w:pPr>
+        <w:pStyle w:val="ListParagraph"/>
+        <w:numPr>
+          <w:ilvl w:val="0"/>
+          <w:numId w:val="29"/>
+        </w:numPr>
+        <w:rPr>
+          <w:rFonts w:ascii="Arial" w:hAnsi="Arial" w:cs="Arial"/>
+        </w:rPr>
+      </w:pPr>
+      <w:r>
+        <w:rPr>
+          <w:rFonts w:ascii="Arial" w:hAnsi="Arial" w:cs="Arial"/>
+        </w:rPr>
+        <w:t>A failure to comply with the paragraph above will result in the claimant being debarred from asserting impecuniosity at the final hearing.</w:t>
+      </w:r>
+    </w:p>
+    <w:p>
+      <w:pPr>
+        <w:ind w:left="360" w:firstLine="360"/>
+        <w:rPr>
+          <w:rFonts w:ascii="Arial" w:hAnsi="Arial" w:cs="Arial"/>
+          <w:lang w:val="en-US"/>
+        </w:rPr>
+      </w:pPr>
+      <w:r>
+        <w:rPr>
+          <w:rFonts w:ascii="Arial" w:hAnsi="Arial" w:cs="Arial"/>
+          <w:bCs/>
+        </w:rPr>
+        <w:t>&lt;&lt;cs_{</w:t>
+      </w:r>
+      <w:r>
+        <w:rPr>
+          <w:rFonts w:ascii="Arial" w:hAnsi="Arial" w:cs="Arial"/>
+          <w:lang w:val="en-US"/>
+        </w:rPr>
+        <w:t>hasSdoR2CreditHireDetails</w:t>
+      </w:r>
+      <w:r>
+        <w:rPr>
+          <w:rFonts w:ascii="Arial" w:hAnsi="Arial" w:cs="Arial"/>
+          <w:lang w:val="en-US"/>
+        </w:rPr>
+        <w:t>=true}&gt;&gt;</w:t>
+      </w:r>
+    </w:p>
+    <w:p>
+      <w:pPr>
+        <w:pStyle w:val="ListParagraph"/>
+        <w:numPr>
+          <w:ilvl w:val="0"/>
+          <w:numId w:val="30"/>
+        </w:numPr>
+        <w:rPr>
+          <w:rFonts w:ascii="Arial" w:hAnsi="Arial" w:cs="Arial"/>
+          <w:lang w:val="en-US"/>
+        </w:rPr>
+      </w:pPr>
+      <w:r>
+        <w:rPr>
+          <w:rFonts w:ascii="Arial" w:hAnsi="Arial" w:cs="Arial"/>
+        </w:rPr>
+        <w:t>&lt;&lt;</w:t>
+      </w:r>
+      <w:r>
+        <w:rPr>
+          <w:rFonts w:ascii="Arial" w:hAnsi="Arial" w:cs="Arial"/>
+          <w:lang w:val="en-US"/>
+        </w:rPr>
+        <w:t>sdoR2FastTrackCreditHire</w:t>
+      </w:r>
+      <w:r>
+        <w:rPr>
+          <w:rFonts w:ascii="Arial" w:hAnsi="Arial" w:cs="Arial"/>
+          <w:lang w:val="en-US"/>
+        </w:rPr>
+        <w:t>.</w:t>
+      </w:r>
+      <w:r>
+        <w:rPr>
+          <w:rFonts w:ascii="Arial" w:hAnsi="Arial" w:cs="Arial"/>
+          <w:lang w:val="en-US"/>
+        </w:rPr>
+        <w:t>sdoR2FastTrackCreditHireDetails</w:t>
+      </w:r>
+      <w:r>
+        <w:rPr>
+          <w:rFonts w:ascii="Arial" w:hAnsi="Arial" w:cs="Arial"/>
+          <w:lang w:val="en-US"/>
+        </w:rPr>
+        <w:t>.input2</w:t>
+      </w:r>
+      <w:r>
+        <w:rPr>
+          <w:rFonts w:ascii="Arial" w:hAnsi="Arial" w:cs="Arial"/>
+        </w:rPr>
+        <w:t>&gt;&gt;</w:t>
+      </w:r>
+    </w:p>
+    <w:p>
+      <w:pPr>
+        <w:pStyle w:val="ListParagraph"/>
+        <w:numPr>
+          <w:ilvl w:val="0"/>
+          <w:numId w:val="30"/>
+        </w:numPr>
+        <w:rPr>
+          <w:rFonts w:ascii="Arial" w:hAnsi="Arial" w:cs="Arial"/>
+          <w:lang w:val="en-US"/>
+        </w:rPr>
+      </w:pPr>
+      <w:r>
+        <w:rPr>
+          <w:rFonts w:ascii="Arial" w:hAnsi="Arial" w:cs="Arial"/>
+        </w:rPr>
+        <w:t xml:space="preserve">This statement must be uploaded to the Digital Portal by 4pm on </w:t>
+      </w:r>
+      <w:r>
+        <w:rPr>
+          <w:rFonts w:ascii="Arial" w:hAnsi="Arial" w:cs="Arial"/>
+          <w:b/>
+          <w:bCs/>
+        </w:rPr>
+        <w:t>&lt;</w:t>
+      </w:r>
+      <w:proofErr w:type="gramStart"/>
+      <w:r>
+        <w:rPr>
+          <w:rFonts w:ascii="Arial" w:hAnsi="Arial" w:cs="Arial"/>
+          <w:b/>
+          <w:bCs/>
+        </w:rPr>
+        <w:t>&lt;</w:t>
+      </w:r>
+      <w:r>
+        <w:rPr>
+          <w:rFonts w:ascii="Arial" w:eastAsia="Arial" w:hAnsi="Arial" w:cs="Arial"/>
+          <w:b/>
+          <w:bCs/>
+        </w:rPr>
+        <w:t>{</w:t>
+      </w:r>
+      <w:proofErr w:type="spellStart"/>
+      <w:proofErr w:type="gramEnd"/>
+      <w:r>
+        <w:rPr>
+          <w:rFonts w:ascii="Arial" w:eastAsia="Arial" w:hAnsi="Arial" w:cs="Arial"/>
+          <w:b/>
+          <w:bCs/>
+        </w:rPr>
+        <w:t>dateFormat</w:t>
+      </w:r>
+      <w:proofErr w:type="spellEnd"/>
+      <w:r>
+        <w:rPr>
+          <w:rFonts w:ascii="Arial" w:eastAsia="Arial" w:hAnsi="Arial" w:cs="Arial"/>
+          <w:b/>
+          <w:bCs/>
+        </w:rPr>
+        <w:t>(</w:t>
+      </w:r>
+      <w:r>
+        <w:rPr>
+          <w:rFonts w:ascii="Arial" w:hAnsi="Arial" w:cs="Arial"/>
+          <w:b/>
+          <w:bCs/>
+          <w:lang w:val="en-US"/>
+        </w:rPr>
+        <w:t>sdoR2FastTrackCreditHire.sdoR2FastTrackCreditHireDetails.date1</w:t>
+      </w:r>
+      <w:r>
+        <w:rPr>
+          <w:rFonts w:ascii="Arial" w:eastAsia="Arial" w:hAnsi="Arial" w:cs="Arial"/>
+          <w:b/>
+          <w:bCs/>
+        </w:rPr>
+        <w:t xml:space="preserve">, ‘dd MMMM </w:t>
+      </w:r>
+      <w:proofErr w:type="spellStart"/>
+      <w:r>
+        <w:rPr>
+          <w:rFonts w:ascii="Arial" w:eastAsia="Arial" w:hAnsi="Arial" w:cs="Arial"/>
+          <w:b/>
+          <w:bCs/>
+        </w:rPr>
+        <w:t>yyyy</w:t>
+      </w:r>
+      <w:proofErr w:type="spellEnd"/>
+      <w:r>
+        <w:rPr>
+          <w:rFonts w:ascii="Arial" w:eastAsia="Arial" w:hAnsi="Arial" w:cs="Arial"/>
+          <w:b/>
+          <w:bCs/>
+        </w:rPr>
+        <w:t>’, ‘</w:t>
+      </w:r>
+      <w:proofErr w:type="spellStart"/>
+      <w:r>
+        <w:rPr>
+          <w:rFonts w:ascii="Arial" w:eastAsia="Arial" w:hAnsi="Arial" w:cs="Arial"/>
+          <w:b/>
+          <w:bCs/>
+        </w:rPr>
+        <w:t>yyyy</w:t>
+      </w:r>
+      <w:proofErr w:type="spellEnd"/>
+      <w:r>
+        <w:rPr>
+          <w:rFonts w:ascii="Arial" w:eastAsia="Arial" w:hAnsi="Arial" w:cs="Arial"/>
+          <w:b/>
+          <w:bCs/>
+        </w:rPr>
+        <w:t>-MM-dd’)}</w:t>
+      </w:r>
+      <w:r>
+        <w:rPr>
+          <w:rFonts w:ascii="Arial" w:hAnsi="Arial" w:cs="Arial"/>
+          <w:b/>
+          <w:bCs/>
+        </w:rPr>
+        <w:t>&gt;&gt;</w:t>
+      </w:r>
+      <w:r>
+        <w:rPr>
+          <w:rFonts w:ascii="Arial" w:hAnsi="Arial" w:cs="Arial"/>
+        </w:rPr>
+        <w:t>. &lt;&lt;</w:t>
+      </w:r>
+      <w:r>
+        <w:rPr>
+          <w:rFonts w:ascii="Arial" w:hAnsi="Arial" w:cs="Arial"/>
+          <w:lang w:val="en-US"/>
+        </w:rPr>
+        <w:t>sdoR2FastTrackCreditHire</w:t>
+      </w:r>
+      <w:r>
+        <w:rPr>
+          <w:rFonts w:ascii="Arial" w:hAnsi="Arial" w:cs="Arial"/>
+          <w:lang w:val="en-US"/>
+        </w:rPr>
+        <w:t>.</w:t>
+      </w:r>
+      <w:r>
+        <w:rPr>
+          <w:rFonts w:ascii="Arial" w:hAnsi="Arial" w:cs="Arial"/>
+          <w:lang w:val="en-US"/>
+        </w:rPr>
+        <w:t>sdoR2FastTrackCreditHireDetails</w:t>
+      </w:r>
+      <w:r>
+        <w:rPr>
+          <w:rFonts w:ascii="Arial" w:hAnsi="Arial" w:cs="Arial"/>
+          <w:lang w:val="en-US"/>
+        </w:rPr>
+        <w:t>.input3</w:t>
+      </w:r>
+      <w:r>
+        <w:rPr>
+          <w:rFonts w:ascii="Arial" w:hAnsi="Arial" w:cs="Arial"/>
+        </w:rPr>
+        <w:t>&gt;&gt;</w:t>
+      </w:r>
+    </w:p>
+    <w:p>
+      <w:pPr>
+        <w:pStyle w:val="ListParagraph"/>
+        <w:numPr>
+          <w:ilvl w:val="0"/>
+          <w:numId w:val="30"/>
+        </w:numPr>
+        <w:rPr>
+          <w:rFonts w:ascii="Arial" w:hAnsi="Arial" w:cs="Arial"/>
+        </w:rPr>
+      </w:pPr>
+      <w:r>
+        <w:rPr>
+          <w:rFonts w:ascii="Arial" w:hAnsi="Arial" w:cs="Arial"/>
+        </w:rPr>
+        <w:t>&lt;&lt;</w:t>
+      </w:r>
+      <w:r>
+        <w:rPr>
+          <w:rFonts w:ascii="Arial" w:hAnsi="Arial" w:cs="Arial"/>
+          <w:lang w:val="en-US"/>
+        </w:rPr>
+        <w:t>sdoR2FastTrackCreditHire</w:t>
+      </w:r>
+      <w:r>
+        <w:rPr>
+          <w:rFonts w:ascii="Arial" w:hAnsi="Arial" w:cs="Arial"/>
+          <w:lang w:val="en-US"/>
+        </w:rPr>
+        <w:t>.</w:t>
+      </w:r>
+      <w:r>
+        <w:rPr>
+          <w:rFonts w:ascii="Arial" w:hAnsi="Arial" w:cs="Arial"/>
+          <w:lang w:val="en-US"/>
+        </w:rPr>
+        <w:t>sdoR2FastTrackCreditHireDetails</w:t>
+      </w:r>
+      <w:r>
+        <w:rPr>
+          <w:rFonts w:ascii="Arial" w:hAnsi="Arial" w:cs="Arial"/>
+          <w:lang w:val="en-US"/>
+        </w:rPr>
+        <w:t>.input4</w:t>
+      </w:r>
+      <w:r>
+        <w:rPr>
+          <w:rFonts w:ascii="Arial" w:hAnsi="Arial" w:cs="Arial"/>
+        </w:rPr>
+        <w:t xml:space="preserve">&gt;&gt; </w:t>
+      </w:r>
+      <w:r>
+        <w:rPr>
+          <w:rFonts w:ascii="Arial" w:hAnsi="Arial" w:cs="Arial"/>
+          <w:b/>
+          <w:bCs/>
+        </w:rPr>
+        <w:t>&lt;</w:t>
+      </w:r>
+      <w:proofErr w:type="gramStart"/>
+      <w:r>
+        <w:rPr>
+          <w:rFonts w:ascii="Arial" w:hAnsi="Arial" w:cs="Arial"/>
+          <w:b/>
+          <w:bCs/>
+        </w:rPr>
+        <w:t>&lt;</w:t>
+      </w:r>
+      <w:r>
+        <w:rPr>
+          <w:rFonts w:ascii="Arial" w:eastAsia="Arial" w:hAnsi="Arial" w:cs="Arial"/>
+          <w:b/>
+          <w:bCs/>
+        </w:rPr>
+        <w:t>{</w:t>
+      </w:r>
+      <w:proofErr w:type="spellStart"/>
+      <w:proofErr w:type="gramEnd"/>
+      <w:r>
+        <w:rPr>
+          <w:rFonts w:ascii="Arial" w:eastAsia="Arial" w:hAnsi="Arial" w:cs="Arial"/>
+          <w:b/>
+          <w:bCs/>
+        </w:rPr>
+        <w:t>dateFormat</w:t>
+      </w:r>
+      <w:proofErr w:type="spellEnd"/>
+      <w:r>
+        <w:rPr>
+          <w:rFonts w:ascii="Arial" w:eastAsia="Arial" w:hAnsi="Arial" w:cs="Arial"/>
+          <w:b/>
+          <w:bCs/>
+        </w:rPr>
+        <w:t>(</w:t>
+      </w:r>
+      <w:r>
+        <w:rPr>
+          <w:rFonts w:ascii="Arial" w:hAnsi="Arial" w:cs="Arial"/>
+          <w:b/>
+          <w:bCs/>
+          <w:lang w:val="en-US"/>
+        </w:rPr>
+        <w:t>sdoR2FastTrackCreditHire.sdoR2FastTrackCreditHireDetails.date2</w:t>
+      </w:r>
+      <w:r>
+        <w:rPr>
+          <w:rFonts w:ascii="Arial" w:eastAsia="Arial" w:hAnsi="Arial" w:cs="Arial"/>
+          <w:b/>
+          <w:bCs/>
+        </w:rPr>
+        <w:t xml:space="preserve">, ‘dd MMMM </w:t>
+      </w:r>
+      <w:proofErr w:type="spellStart"/>
+      <w:r>
+        <w:rPr>
+          <w:rFonts w:ascii="Arial" w:eastAsia="Arial" w:hAnsi="Arial" w:cs="Arial"/>
+          <w:b/>
+          <w:bCs/>
+        </w:rPr>
+        <w:t>yyyy</w:t>
+      </w:r>
+      <w:proofErr w:type="spellEnd"/>
+      <w:r>
+        <w:rPr>
+          <w:rFonts w:ascii="Arial" w:eastAsia="Arial" w:hAnsi="Arial" w:cs="Arial"/>
+          <w:b/>
+          <w:bCs/>
+        </w:rPr>
+        <w:t>’, ‘</w:t>
+      </w:r>
+      <w:proofErr w:type="spellStart"/>
+      <w:r>
+        <w:rPr>
+          <w:rFonts w:ascii="Arial" w:eastAsia="Arial" w:hAnsi="Arial" w:cs="Arial"/>
+          <w:b/>
+          <w:bCs/>
+        </w:rPr>
+        <w:t>yyyy</w:t>
+      </w:r>
+      <w:proofErr w:type="spellEnd"/>
+      <w:r>
+        <w:rPr>
+          <w:rFonts w:ascii="Arial" w:eastAsia="Arial" w:hAnsi="Arial" w:cs="Arial"/>
+          <w:b/>
+          <w:bCs/>
+        </w:rPr>
+        <w:t>-MM-dd’)}</w:t>
+      </w:r>
+      <w:r>
+        <w:rPr>
+          <w:rFonts w:ascii="Arial" w:hAnsi="Arial" w:cs="Arial"/>
+          <w:b/>
+          <w:bCs/>
+        </w:rPr>
+        <w:t>&gt;&gt;</w:t>
+      </w:r>
+      <w:r>
+        <w:rPr>
+          <w:rFonts w:ascii="Arial" w:hAnsi="Arial" w:cs="Arial"/>
+        </w:rPr>
+        <w:t xml:space="preserve">. </w:t>
+      </w:r>
+    </w:p>
+    <w:p>
+      <w:pPr>
+        <w:pStyle w:val="ListParagraph"/>
+        <w:rPr>
+          <w:rFonts w:ascii="Arial" w:hAnsi="Arial" w:cs="Arial"/>
+          <w:bCs/>
+        </w:rPr>
+      </w:pPr>
+      <w:r>
+        <w:rPr>
+          <w:rFonts w:ascii="Arial" w:hAnsi="Arial" w:cs="Arial"/>
+          <w:bCs/>
+        </w:rPr>
+        <w:t>&lt;&lt;es_{</w:t>
+      </w:r>
+      <w:r>
+        <w:rPr>
+          <w:rFonts w:ascii="Arial" w:hAnsi="Arial" w:cs="Arial"/>
+          <w:lang w:val="en-US"/>
+        </w:rPr>
+        <w:t>hasSdoR2CreditHireDetails</w:t>
+      </w:r>
+      <w:r>
+        <w:rPr>
+          <w:rFonts w:ascii="Arial" w:hAnsi="Arial" w:cs="Arial"/>
+          <w:lang w:val="en-US"/>
+        </w:rPr>
+        <w:t>=true}</w:t>
+      </w:r>
+      <w:r>
+        <w:rPr>
+          <w:rFonts w:ascii="Arial" w:hAnsi="Arial" w:cs="Arial"/>
+          <w:bCs/>
+        </w:rPr>
+        <w:t>&gt;&gt;</w:t>
+      </w:r>
+    </w:p>
+    <w:p>
+      <w:pPr>
+        <w:pStyle w:val="ListParagraph"/>
+        <w:numPr>
+          <w:ilvl w:val="0"/>
+          <w:numId w:val="29"/>
+        </w:numPr>
+        <w:rPr>
+          <w:rFonts w:ascii="Arial" w:hAnsi="Arial" w:cs="Arial"/>
+        </w:rPr>
+      </w:pPr>
+      <w:r>
+        <w:rPr>
+          <w:rFonts w:ascii="Arial" w:hAnsi="Arial" w:cs="Arial"/>
+        </w:rPr>
+        <w:t>&lt;&lt;</w:t>
+      </w:r>
+      <w:r>
+        <w:rPr>
+          <w:rFonts w:ascii="Arial" w:hAnsi="Arial" w:cs="Arial"/>
+          <w:lang w:val="en-US"/>
+        </w:rPr>
+        <w:t>sdoR2FastTrackCreditHire</w:t>
+      </w:r>
+      <w:r>
+        <w:rPr>
+          <w:rFonts w:ascii="Arial" w:hAnsi="Arial" w:cs="Arial"/>
+          <w:lang w:val="en-US"/>
+        </w:rPr>
+        <w:t>.input5</w:t>
+      </w:r>
+      <w:r>
+        <w:rPr>
+          <w:rFonts w:ascii="Arial" w:hAnsi="Arial" w:cs="Arial"/>
+        </w:rPr>
+        <w:t>&gt;&gt; &lt;&lt;</w:t>
+      </w:r>
+      <w:r>
+        <w:rPr>
+          <w:rFonts w:ascii="Arial" w:hAnsi="Arial" w:cs="Arial"/>
+          <w:lang w:val="en-US"/>
+        </w:rPr>
+        <w:t xml:space="preserve"> </w:t>
+      </w:r>
+      <w:r>
+        <w:rPr>
+          <w:rFonts w:ascii="Arial" w:hAnsi="Arial" w:cs="Arial"/>
+          <w:lang w:val="en-US"/>
+        </w:rPr>
+        <w:t>sdoR2FastTrackCreditHire</w:t>
+      </w:r>
+      <w:r>
+        <w:rPr>
+          <w:rFonts w:ascii="Arial" w:hAnsi="Arial" w:cs="Arial"/>
+          <w:lang w:val="en-US"/>
+        </w:rPr>
+        <w:t>.input6</w:t>
+      </w:r>
+      <w:r>
+        <w:rPr>
+          <w:rFonts w:ascii="Arial" w:hAnsi="Arial" w:cs="Arial"/>
+        </w:rPr>
+        <w:t xml:space="preserve">&gt;&gt; </w:t>
+      </w:r>
+      <w:r>
+        <w:rPr>
+          <w:rFonts w:ascii="Arial" w:hAnsi="Arial" w:cs="Arial"/>
+          <w:b/>
+          <w:bCs/>
+        </w:rPr>
+        <w:t>&lt;</w:t>
+      </w:r>
+      <w:proofErr w:type="gramStart"/>
+      <w:r>
+        <w:rPr>
+          <w:rFonts w:ascii="Arial" w:hAnsi="Arial" w:cs="Arial"/>
+          <w:b/>
+          <w:bCs/>
+        </w:rPr>
+        <w:t>&lt;</w:t>
+      </w:r>
+      <w:r>
+        <w:rPr>
+          <w:rFonts w:ascii="Arial" w:eastAsia="Arial" w:hAnsi="Arial" w:cs="Arial"/>
+          <w:b/>
+        </w:rPr>
+        <w:t>{</w:t>
+      </w:r>
+      <w:proofErr w:type="spellStart"/>
+      <w:proofErr w:type="gramEnd"/>
+      <w:r>
+        <w:rPr>
+          <w:rFonts w:ascii="Arial" w:eastAsia="Arial" w:hAnsi="Arial" w:cs="Arial"/>
+          <w:b/>
+        </w:rPr>
+        <w:t>dateFormat</w:t>
+      </w:r>
+      <w:proofErr w:type="spellEnd"/>
+      <w:r>
+        <w:rPr>
+          <w:rFonts w:ascii="Arial" w:eastAsia="Arial" w:hAnsi="Arial" w:cs="Arial"/>
+          <w:b/>
+        </w:rPr>
+        <w:t>(</w:t>
+      </w:r>
+      <w:r>
+        <w:rPr>
+          <w:rFonts w:ascii="Arial" w:hAnsi="Arial" w:cs="Arial"/>
+          <w:b/>
+          <w:lang w:val="en-US"/>
+        </w:rPr>
+        <w:t>sdoR2FastTrackCreditHire.date3</w:t>
+      </w:r>
+      <w:r>
+        <w:rPr>
+          <w:rFonts w:ascii="Arial" w:eastAsia="Arial" w:hAnsi="Arial" w:cs="Arial"/>
+          <w:b/>
+        </w:rPr>
+        <w:t xml:space="preserve">, ‘dd MMMM </w:t>
+      </w:r>
+      <w:proofErr w:type="spellStart"/>
+      <w:r>
+        <w:rPr>
+          <w:rFonts w:ascii="Arial" w:eastAsia="Arial" w:hAnsi="Arial" w:cs="Arial"/>
+          <w:b/>
+        </w:rPr>
+        <w:t>yyyy</w:t>
+      </w:r>
+      <w:proofErr w:type="spellEnd"/>
+      <w:r>
+        <w:rPr>
+          <w:rFonts w:ascii="Arial" w:eastAsia="Arial" w:hAnsi="Arial" w:cs="Arial"/>
+          <w:b/>
+        </w:rPr>
+        <w:t>’, ‘</w:t>
+      </w:r>
+      <w:proofErr w:type="spellStart"/>
+      <w:r>
+        <w:rPr>
+          <w:rFonts w:ascii="Arial" w:eastAsia="Arial" w:hAnsi="Arial" w:cs="Arial"/>
+          <w:b/>
+        </w:rPr>
+        <w:t>yyyy</w:t>
+      </w:r>
+      <w:proofErr w:type="spellEnd"/>
+      <w:r>
+        <w:rPr>
+          <w:rFonts w:ascii="Arial" w:eastAsia="Arial" w:hAnsi="Arial" w:cs="Arial"/>
+          <w:b/>
+        </w:rPr>
+        <w:t>-MM-dd’)}</w:t>
+      </w:r>
+      <w:r>
+        <w:rPr>
+          <w:rFonts w:ascii="Arial" w:hAnsi="Arial" w:cs="Arial"/>
+          <w:b/>
+          <w:bCs/>
+        </w:rPr>
+        <w:t xml:space="preserve">&gt;&gt; </w:t>
+      </w:r>
+      <w:r>
+        <w:rPr>
+          <w:rFonts w:ascii="Arial" w:hAnsi="Arial" w:cs="Arial"/>
+        </w:rPr>
+        <w:t>&lt;&lt;</w:t>
+      </w:r>
+      <w:r>
+        <w:rPr>
+          <w:rFonts w:ascii="Arial" w:hAnsi="Arial" w:cs="Arial"/>
+          <w:lang w:val="en-US"/>
+        </w:rPr>
+        <w:t xml:space="preserve"> </w:t>
+      </w:r>
+      <w:r>
+        <w:rPr>
+          <w:rFonts w:ascii="Arial" w:hAnsi="Arial" w:cs="Arial"/>
+          <w:lang w:val="en-US"/>
+        </w:rPr>
+        <w:t>sdoR2FastTrackCreditHire</w:t>
+      </w:r>
+      <w:r>
+        <w:rPr>
+          <w:rFonts w:ascii="Arial" w:hAnsi="Arial" w:cs="Arial"/>
+          <w:lang w:val="en-US"/>
+        </w:rPr>
+        <w:t>.input7</w:t>
+      </w:r>
+      <w:r>
+        <w:rPr>
+          <w:rFonts w:ascii="Arial" w:hAnsi="Arial" w:cs="Arial"/>
+        </w:rPr>
+        <w:t xml:space="preserve">&gt;&gt; </w:t>
+      </w:r>
+      <w:r>
+        <w:rPr>
+          <w:rFonts w:ascii="Arial" w:hAnsi="Arial" w:cs="Arial"/>
+          <w:b/>
+          <w:bCs/>
+        </w:rPr>
+        <w:t>&lt;&lt;</w:t>
+      </w:r>
+      <w:r>
+        <w:rPr>
+          <w:rFonts w:ascii="Arial" w:eastAsia="Arial" w:hAnsi="Arial" w:cs="Arial"/>
+          <w:b/>
+          <w:bCs/>
+        </w:rPr>
+        <w:t>{</w:t>
+      </w:r>
+      <w:proofErr w:type="spellStart"/>
+      <w:r>
+        <w:rPr>
+          <w:rFonts w:ascii="Arial" w:eastAsia="Arial" w:hAnsi="Arial" w:cs="Arial"/>
+          <w:b/>
+          <w:bCs/>
+        </w:rPr>
+        <w:t>dateFormat</w:t>
+      </w:r>
+      <w:proofErr w:type="spellEnd"/>
+      <w:r>
+        <w:rPr>
+          <w:rFonts w:ascii="Arial" w:eastAsia="Arial" w:hAnsi="Arial" w:cs="Arial"/>
+          <w:b/>
+          <w:bCs/>
+        </w:rPr>
+        <w:t>(</w:t>
+      </w:r>
+      <w:r>
+        <w:rPr>
+          <w:rFonts w:ascii="Arial" w:hAnsi="Arial" w:cs="Arial"/>
+          <w:b/>
+          <w:bCs/>
+          <w:lang w:val="en-US"/>
+        </w:rPr>
+        <w:t>sdoR2FastTrackCreditHire.date4</w:t>
+      </w:r>
+      <w:r>
+        <w:rPr>
+          <w:rFonts w:ascii="Arial" w:eastAsia="Arial" w:hAnsi="Arial" w:cs="Arial"/>
+          <w:b/>
+          <w:bCs/>
+        </w:rPr>
+        <w:t xml:space="preserve">, ‘dd MMMM </w:t>
+      </w:r>
+      <w:proofErr w:type="spellStart"/>
+      <w:r>
+        <w:rPr>
+          <w:rFonts w:ascii="Arial" w:eastAsia="Arial" w:hAnsi="Arial" w:cs="Arial"/>
+          <w:b/>
+          <w:bCs/>
+        </w:rPr>
+        <w:t>yyyy</w:t>
+      </w:r>
+      <w:proofErr w:type="spellEnd"/>
+      <w:r>
+        <w:rPr>
+          <w:rFonts w:ascii="Arial" w:eastAsia="Arial" w:hAnsi="Arial" w:cs="Arial"/>
+          <w:b/>
+          <w:bCs/>
+        </w:rPr>
+        <w:t>’, ‘</w:t>
+      </w:r>
+      <w:proofErr w:type="spellStart"/>
+      <w:r>
+        <w:rPr>
+          <w:rFonts w:ascii="Arial" w:eastAsia="Arial" w:hAnsi="Arial" w:cs="Arial"/>
+          <w:b/>
+          <w:bCs/>
+        </w:rPr>
+        <w:t>yyyy</w:t>
+      </w:r>
+      <w:proofErr w:type="spellEnd"/>
+      <w:r>
+        <w:rPr>
+          <w:rFonts w:ascii="Arial" w:eastAsia="Arial" w:hAnsi="Arial" w:cs="Arial"/>
+          <w:b/>
+          <w:bCs/>
+        </w:rPr>
+        <w:t>-MM-dd’)}</w:t>
+      </w:r>
+      <w:r>
+        <w:rPr>
+          <w:rFonts w:ascii="Arial" w:hAnsi="Arial" w:cs="Arial"/>
+          <w:b/>
+          <w:bCs/>
+        </w:rPr>
+        <w:t>&gt;&gt;</w:t>
+      </w:r>
+      <w:r>
+        <w:rPr>
+          <w:rFonts w:ascii="Arial" w:hAnsi="Arial" w:cs="Arial"/>
+        </w:rPr>
+        <w:t>.</w:t>
+      </w:r>
+    </w:p>
+    <w:p>
+      <w:pPr>
+        <w:pStyle w:val="ListParagraph"/>
+        <w:numPr>
+          <w:ilvl w:val="0"/>
+          <w:numId w:val="29"/>
+        </w:numPr>
+        <w:rPr>
+          <w:rFonts w:ascii="Arial" w:hAnsi="Arial" w:cs="Arial"/>
+          <w:lang w:val="en-US"/>
+        </w:rPr>
+      </w:pPr>
+      <w:r>
+        <w:rPr>
+          <w:rFonts w:ascii="Arial" w:hAnsi="Arial" w:cs="Arial"/>
+        </w:rPr>
+        <w:t>&lt;&lt;</w:t>
+      </w:r>
+      <w:r>
+        <w:rPr>
+          <w:rFonts w:ascii="Arial" w:hAnsi="Arial" w:cs="Arial"/>
+          <w:lang w:val="en-US"/>
+        </w:rPr>
+        <w:t>sdoR2FastTrackCreditHire</w:t>
+      </w:r>
+      <w:r>
+        <w:rPr>
+          <w:rFonts w:ascii="Arial" w:hAnsi="Arial" w:cs="Arial"/>
+          <w:lang w:val="en-US"/>
+        </w:rPr>
+        <w:t>.input8</w:t>
+      </w:r>
+      <w:r>
+        <w:rPr>
+          <w:rFonts w:ascii="Arial" w:hAnsi="Arial" w:cs="Arial"/>
+        </w:rPr>
+        <w:t>&gt;&gt;</w:t>
+      </w:r>
+    </w:p>
+    <w:p>
+      <w:pPr>
+        <w:rPr>
+          <w:rFonts w:ascii="Arial" w:hAnsi="Arial" w:cs="Arial"/>
+          <w:bCs/>
+        </w:rPr>
+      </w:pPr>
+      <w:r>
+        <w:rPr>
+          <w:rFonts w:ascii="Arial" w:hAnsi="Arial" w:cs="Arial"/>
+          <w:bCs/>
+        </w:rPr>
+        <w:t>&lt;&lt;es_{</w:t>
+      </w:r>
+      <w:r>
+        <w:rPr>
+          <w:rFonts w:ascii="Arial" w:hAnsi="Arial" w:cs="Arial"/>
+          <w:lang w:val="en-US"/>
+        </w:rPr>
+        <w:t>hasSdoR2CreditHire</w:t>
+      </w:r>
       <w:r>
         <w:rPr>
           <w:rFonts w:ascii="Arial" w:hAnsi="Arial" w:cs="Arial"/>
@@ -5657,6 +6759,52 @@
           <w:rFonts w:ascii="Arial" w:hAnsi="Arial" w:cs="Arial"/>
           <w:lang w:val="en-US"/>
         </w:rPr>
+        <w:t>}</w:t>
+      </w:r>
+      <w:r>
+        <w:rPr>
+          <w:rFonts w:ascii="Arial" w:hAnsi="Arial" w:cs="Arial"/>
+          <w:bCs/>
+        </w:rPr>
+        <w:t>&gt;&gt;</w:t>
+      </w:r>
+      <w:bookmarkEnd w:id="2"/>
+    </w:p>
+    <w:p>
+      <w:pPr>
+        <w:rPr>
+          <w:rFonts w:ascii="Arial" w:hAnsi="Arial" w:cs="Arial"/>
+          <w:bCs/>
+        </w:rPr>
+      </w:pPr>
+      <w:r>
+        <w:rPr>
+          <w:rFonts w:ascii="Arial" w:hAnsi="Arial" w:cs="Arial"/>
+          <w:bCs/>
+        </w:rPr>
+        <w:t>&lt;&lt;cs_{</w:t>
+      </w:r>
+      <w:proofErr w:type="spellStart"/>
+      <w:r>
+        <w:rPr>
+          <w:rFonts w:ascii="Arial" w:hAnsi="Arial" w:cs="Arial"/>
+          <w:lang w:val="en-US"/>
+        </w:rPr>
+        <w:t>hasEmployersLiability</w:t>
+      </w:r>
+      <w:proofErr w:type="spellEnd"/>
+      <w:r>
+        <w:rPr>
+          <w:rFonts w:ascii="Arial" w:hAnsi="Arial" w:cs="Arial"/>
+          <w:lang w:val="en-US"/>
+        </w:rPr>
+        <w:t>=true</w:t>
+      </w:r>
+      <w:r>
+        <w:rPr>
+          <w:rFonts w:ascii="Arial" w:hAnsi="Arial" w:cs="Arial"/>
+          <w:lang w:val="en-US"/>
+        </w:rPr>
         <w:t>}&gt;&gt;</w:t>
       </w:r>
     </w:p>
@@ -5674,7 +6822,7 @@
           <w:b/>
           <w:bCs/>
         </w:rPr>
-        <w:t>Credit hire</w:t>
+        <w:t>Employers’ liability</w:t>
       </w:r>
     </w:p>
     <w:p>
@@ -5686,27 +6834,107 @@
         </w:numPr>
         <w:rPr>
           <w:rFonts w:ascii="Arial" w:hAnsi="Arial" w:cs="Arial"/>
-          <w:lang w:val="en-US"/>
-        </w:rPr>
-      </w:pPr>
-      <w:r>
-        <w:rPr>
-          <w:rFonts w:ascii="Arial" w:hAnsi="Arial" w:cs="Arial"/>
-        </w:rPr>
-        <w:t>&lt;&lt;</w:t>
-      </w:r>
-      <w:r>
-        <w:rPr>
-          <w:rFonts w:ascii="Arial" w:hAnsi="Arial" w:cs="Arial"/>
-          <w:lang w:val="en-US"/>
-        </w:rPr>
-        <w:t>fastTrackCreditHire.input1</w:t>
-      </w:r>
-      <w:r>
-        <w:rPr>
-          <w:rFonts w:ascii="Arial" w:hAnsi="Arial" w:cs="Arial"/>
-        </w:rPr>
-        <w:t>&gt;&gt;</w:t>
+        </w:rPr>
+      </w:pPr>
+      <w:r>
+        <w:rPr>
+          <w:rFonts w:ascii="Arial" w:hAnsi="Arial" w:cs="Arial"/>
+        </w:rPr>
+        <w:t>Subject to any direction, ruling, or finding of the trial judge, any employer’s accident report and Health and Safety Executive report with witness statements will be admissible in evidence.</w:t>
+      </w:r>
+    </w:p>
+    <w:p>
+      <w:pPr>
+        <w:rPr>
+          <w:rFonts w:ascii="Arial" w:hAnsi="Arial" w:cs="Arial"/>
+          <w:bCs/>
+        </w:rPr>
+      </w:pPr>
+      <w:r>
+        <w:rPr>
+          <w:rFonts w:ascii="Arial" w:hAnsi="Arial" w:cs="Arial"/>
+          <w:bCs/>
+        </w:rPr>
+        <w:t>&lt;&lt;es_&gt;&gt;</w:t>
+      </w:r>
+    </w:p>
+    <w:p>
+      <w:pPr>
+        <w:rPr>
+          <w:rFonts w:ascii="Arial" w:hAnsi="Arial" w:cs="Arial"/>
+          <w:bCs/>
+        </w:rPr>
+      </w:pPr>
+    </w:p>
+    <w:p>
+      <w:pPr>
+        <w:rPr>
+          <w:rFonts w:ascii="Arial" w:hAnsi="Arial" w:cs="Arial"/>
+          <w:bCs/>
+        </w:rPr>
+      </w:pPr>
+      <w:r>
+        <w:rPr>
+          <w:rFonts w:ascii="Arial" w:hAnsi="Arial" w:cs="Arial"/>
+          <w:bCs/>
+        </w:rPr>
+        <w:t>&lt;&lt;cs_{</w:t>
+      </w:r>
+      <w:proofErr w:type="spellStart"/>
+      <w:r>
+        <w:rPr>
+          <w:rFonts w:ascii="Arial" w:hAnsi="Arial" w:cs="Arial"/>
+          <w:lang w:val="en-US"/>
+        </w:rPr>
+        <w:t>hasHousingDisrepair</w:t>
+      </w:r>
+      <w:proofErr w:type="spellEnd"/>
+      <w:r>
+        <w:rPr>
+          <w:rFonts w:ascii="Arial" w:hAnsi="Arial" w:cs="Arial"/>
+          <w:lang w:val="en-US"/>
+        </w:rPr>
+        <w:t>=true</w:t>
+      </w:r>
+      <w:r>
+        <w:rPr>
+          <w:rFonts w:ascii="Arial" w:hAnsi="Arial" w:cs="Arial"/>
+          <w:lang w:val="en-US"/>
+        </w:rPr>
+        <w:t>}&gt;&gt;</w:t>
+      </w:r>
+    </w:p>
+    <w:p>
+      <w:pPr>
+        <w:rPr>
+          <w:rFonts w:ascii="Arial" w:hAnsi="Arial" w:cs="Arial"/>
+          <w:b/>
+          <w:bCs/>
+        </w:rPr>
+      </w:pPr>
+      <w:r>
+        <w:rPr>
+          <w:rFonts w:ascii="Arial" w:hAnsi="Arial" w:cs="Arial"/>
+          <w:b/>
+          <w:bCs/>
+        </w:rPr>
+        <w:t>Housing disrepair</w:t>
+      </w:r>
+    </w:p>
+    <w:p>
+      <w:pPr>
+        <w:ind w:firstLine="720"/>
+        <w:rPr>
+          <w:rFonts w:ascii="Arial" w:hAnsi="Arial" w:cs="Arial"/>
+          <w:b/>
+          <w:bCs/>
+        </w:rPr>
+      </w:pPr>
+      <w:r>
+        <w:rPr>
+          <w:rFonts w:ascii="Arial" w:hAnsi="Arial" w:cs="Arial"/>
+        </w:rPr>
+        <w:t>Scott schedule:</w:t>
       </w:r>
     </w:p>
     <w:p>
@@ -5718,13 +6946,27 @@
         </w:numPr>
         <w:rPr>
           <w:rFonts w:ascii="Arial" w:hAnsi="Arial" w:cs="Arial"/>
-        </w:rPr>
-      </w:pPr>
-      <w:r>
-        <w:rPr>
-          <w:rFonts w:ascii="Arial" w:hAnsi="Arial" w:cs="Arial"/>
-        </w:rPr>
-        <w:t>A failure to comply with the paragraph above will result in the claimant being debarred from asserting impecuniosity at the final hearing.</w:t>
+          <w:lang w:val="en-US"/>
+        </w:rPr>
+      </w:pPr>
+      <w:r>
+        <w:rPr>
+          <w:rFonts w:ascii="Arial" w:hAnsi="Arial" w:cs="Arial"/>
+        </w:rPr>
+        <w:t>&lt;&lt;</w:t>
+      </w:r>
+      <w:r>
+        <w:rPr>
+          <w:rFonts w:ascii="Arial" w:hAnsi="Arial" w:cs="Arial"/>
+          <w:lang w:val="en-US"/>
+        </w:rPr>
+        <w:t>fastTrackHousingDisrepair.input1</w:t>
+      </w:r>
+      <w:r>
+        <w:rPr>
+          <w:rFonts w:ascii="Arial" w:hAnsi="Arial" w:cs="Arial"/>
+        </w:rPr>
+        <w:t>&gt;&gt;</w:t>
       </w:r>
     </w:p>
     <w:p>
@@ -5750,7 +6992,7 @@
           <w:rFonts w:ascii="Arial" w:hAnsi="Arial" w:cs="Arial"/>
           <w:lang w:val="en-US"/>
         </w:rPr>
-        <w:t>fastTrackCreditHire.input2</w:t>
+        <w:t>fastTrackHousingDisrepair.input2</w:t>
       </w:r>
       <w:r>
         <w:rPr>
@@ -5768,31 +7010,54 @@
         </w:numPr>
         <w:rPr>
           <w:rFonts w:ascii="Arial" w:hAnsi="Arial" w:cs="Arial"/>
-          <w:lang w:val="en-US"/>
-        </w:rPr>
-      </w:pPr>
-      <w:r>
-        <w:rPr>
-          <w:rFonts w:ascii="Arial" w:hAnsi="Arial" w:cs="Arial"/>
-        </w:rPr>
-        <w:t xml:space="preserve">This statement must be uploaded to the Digital Portal by 4pm on </w:t>
-      </w:r>
-      <w:r>
-        <w:rPr>
-          <w:rFonts w:ascii="Arial" w:hAnsi="Arial" w:cs="Arial"/>
-          <w:b/>
-          <w:bCs/>
-        </w:rPr>
+        </w:rPr>
+      </w:pPr>
+      <w:r>
+        <w:rPr>
+          <w:rFonts w:ascii="Arial" w:hAnsi="Arial" w:cs="Arial"/>
+        </w:rPr>
+        <w:lastRenderedPageBreak/>
         <w:t>&lt;&lt;</w:t>
       </w:r>
       <w:r>
         <w:rPr>
+          <w:rFonts w:ascii="Arial" w:hAnsi="Arial" w:cs="Arial"/>
+          <w:lang w:val="en-US"/>
+        </w:rPr>
+        <w:t>fastTrackHousingDisrepair.input3</w:t>
+      </w:r>
+      <w:r>
+        <w:rPr>
+          <w:rFonts w:ascii="Arial" w:hAnsi="Arial" w:cs="Arial"/>
+        </w:rPr>
+        <w:t xml:space="preserve">&gt;&gt; </w:t>
+      </w:r>
+      <w:r>
+        <w:rPr>
+          <w:rFonts w:ascii="Arial" w:hAnsi="Arial" w:cs="Arial"/>
+          <w:b/>
+          <w:bCs/>
+        </w:rPr>
+        <w:t>&lt;</w:t>
+      </w:r>
+      <w:proofErr w:type="gramStart"/>
+      <w:r>
+        <w:rPr>
+          <w:rFonts w:ascii="Arial" w:hAnsi="Arial" w:cs="Arial"/>
+          <w:b/>
+          <w:bCs/>
+        </w:rPr>
+        <w:t>&lt;</w:t>
+      </w:r>
+      <w:r>
+        <w:rPr>
           <w:rFonts w:ascii="Arial" w:eastAsia="Arial" w:hAnsi="Arial" w:cs="Arial"/>
           <w:bCs/>
         </w:rPr>
         <w:t>{</w:t>
       </w:r>
       <w:proofErr w:type="spellStart"/>
+      <w:proofErr w:type="gramEnd"/>
       <w:r>
         <w:rPr>
           <w:rFonts w:ascii="Arial" w:eastAsia="Arial" w:hAnsi="Arial" w:cs="Arial"/>
@@ -5813,7 +7078,7 @@
           <w:rFonts w:ascii="Arial" w:hAnsi="Arial" w:cs="Arial"/>
           <w:lang w:val="en-US"/>
         </w:rPr>
-        <w:t>fastTrackCreditHire</w:t>
+        <w:t>fastTrackHousingDisrepair</w:t>
       </w:r>
       <w:r>
         <w:rPr>
@@ -5894,26 +7159,7 @@
         <w:rPr>
           <w:rFonts w:ascii="Arial" w:hAnsi="Arial" w:cs="Arial"/>
         </w:rPr>
-        <w:t xml:space="preserve">. </w:t>
-      </w:r>
-      <w:r>
-        <w:rPr>
-          <w:rFonts w:ascii="Arial" w:hAnsi="Arial" w:cs="Arial"/>
-        </w:rPr>
-        <w:t>&lt;&lt;</w:t>
-      </w:r>
-      <w:r>
-        <w:rPr>
-          <w:rFonts w:ascii="Arial" w:hAnsi="Arial" w:cs="Arial"/>
-          <w:lang w:val="en-US"/>
-        </w:rPr>
-        <w:t>fastTrackCreditHire.input3</w:t>
-      </w:r>
-      <w:r>
-        <w:rPr>
-          <w:rFonts w:ascii="Arial" w:hAnsi="Arial" w:cs="Arial"/>
-        </w:rPr>
-        <w:t>&gt;&gt;</w:t>
+        <w:t>.</w:t>
       </w:r>
     </w:p>
     <w:p>
@@ -5925,6 +7171,7 @@
         </w:numPr>
         <w:rPr>
           <w:rFonts w:ascii="Arial" w:hAnsi="Arial" w:cs="Arial"/>
+          <w:lang w:val="en-US"/>
         </w:rPr>
       </w:pPr>
       <w:r>
@@ -5938,7 +7185,7 @@
           <w:rFonts w:ascii="Arial" w:hAnsi="Arial" w:cs="Arial"/>
           <w:lang w:val="en-US"/>
         </w:rPr>
-        <w:t>fastTrackCreditHire.input4</w:t>
+        <w:t>fastTrackHousingDisrepair.input4</w:t>
       </w:r>
       <w:r>
         <w:rPr>
@@ -5958,7 +7205,16 @@
           <w:b/>
           <w:bCs/>
         </w:rPr>
-        <w:t>&lt;&lt;</w:t>
+        <w:t>&lt;</w:t>
+      </w:r>
+      <w:proofErr w:type="gramStart"/>
+      <w:r>
+        <w:rPr>
+          <w:rFonts w:ascii="Arial" w:hAnsi="Arial" w:cs="Arial"/>
+          <w:b/>
+          <w:bCs/>
+        </w:rPr>
+        <w:t>&lt;</w:t>
       </w:r>
       <w:r>
         <w:rPr>
@@ -5968,6 +7224,7 @@
         <w:t>{</w:t>
       </w:r>
       <w:proofErr w:type="spellStart"/>
+      <w:proofErr w:type="gramEnd"/>
       <w:r>
         <w:rPr>
           <w:rFonts w:ascii="Arial" w:eastAsia="Arial" w:hAnsi="Arial" w:cs="Arial"/>
@@ -5988,7 +7245,7 @@
           <w:rFonts w:ascii="Arial" w:hAnsi="Arial" w:cs="Arial"/>
           <w:lang w:val="en-US"/>
         </w:rPr>
-        <w:t>fastTrackCreditHire</w:t>
+        <w:t>fastTrackHousingDisrepair</w:t>
       </w:r>
       <w:r>
         <w:rPr>
@@ -6078,341 +7335,6 @@
         </w:rPr>
         <w:t>.</w:t>
       </w:r>
-      <w:r>
-        <w:rPr>
-          <w:rFonts w:ascii="Arial" w:hAnsi="Arial" w:cs="Arial"/>
-        </w:rPr>
-        <w:t xml:space="preserve"> &lt;&lt;</w:t>
-      </w:r>
-      <w:r>
-        <w:rPr>
-          <w:rFonts w:ascii="Arial" w:hAnsi="Arial" w:cs="Arial"/>
-          <w:lang w:val="en-US"/>
-        </w:rPr>
-        <w:t>fastTrackCreditHire.input5</w:t>
-      </w:r>
-      <w:r>
-        <w:rPr>
-          <w:rFonts w:ascii="Arial" w:hAnsi="Arial" w:cs="Arial"/>
-        </w:rPr>
-        <w:t>&gt;&gt; &lt;&lt;</w:t>
-      </w:r>
-      <w:r>
-        <w:rPr>
-          <w:rFonts w:ascii="Arial" w:hAnsi="Arial" w:cs="Arial"/>
-          <w:lang w:val="en-US"/>
-        </w:rPr>
-        <w:t>fastTrackCreditHire.input6</w:t>
-      </w:r>
-      <w:r>
-        <w:rPr>
-          <w:rFonts w:ascii="Arial" w:hAnsi="Arial" w:cs="Arial"/>
-        </w:rPr>
-        <w:t>&gt;&gt;</w:t>
-      </w:r>
-      <w:r>
-        <w:rPr>
-          <w:rFonts w:ascii="Arial" w:hAnsi="Arial" w:cs="Arial"/>
-        </w:rPr>
-        <w:t xml:space="preserve"> </w:t>
-      </w:r>
-      <w:r>
-        <w:rPr>
-          <w:rFonts w:ascii="Arial" w:hAnsi="Arial" w:cs="Arial"/>
-          <w:b/>
-          <w:bCs/>
-        </w:rPr>
-        <w:t>&lt;&lt;</w:t>
-      </w:r>
-      <w:r>
-        <w:rPr>
-          <w:rFonts w:ascii="Arial" w:eastAsia="Arial" w:hAnsi="Arial" w:cs="Arial"/>
-          <w:bCs/>
-        </w:rPr>
-        <w:t>{</w:t>
-      </w:r>
-      <w:proofErr w:type="spellStart"/>
-      <w:r>
-        <w:rPr>
-          <w:rFonts w:ascii="Arial" w:eastAsia="Arial" w:hAnsi="Arial" w:cs="Arial"/>
-          <w:bCs/>
-        </w:rPr>
-        <w:t>dateFormat</w:t>
-      </w:r>
-      <w:proofErr w:type="spellEnd"/>
-      <w:r>
-        <w:rPr>
-          <w:rFonts w:ascii="Arial" w:eastAsia="Arial" w:hAnsi="Arial" w:cs="Arial"/>
-          <w:bCs/>
-        </w:rPr>
-        <w:t>(</w:t>
-      </w:r>
-      <w:r>
-        <w:rPr>
-          <w:rFonts w:ascii="Arial" w:hAnsi="Arial" w:cs="Arial"/>
-          <w:lang w:val="en-US"/>
-        </w:rPr>
-        <w:t>fastTrackCreditHire</w:t>
-      </w:r>
-      <w:r>
-        <w:rPr>
-          <w:rFonts w:ascii="Arial" w:hAnsi="Arial" w:cs="Arial"/>
-          <w:lang w:val="en-US"/>
-        </w:rPr>
-        <w:t>.</w:t>
-      </w:r>
-      <w:r>
-        <w:rPr>
-          <w:rFonts w:ascii="Arial" w:hAnsi="Arial" w:cs="Arial"/>
-          <w:lang w:val="en-US"/>
-        </w:rPr>
-        <w:t>date</w:t>
-      </w:r>
-      <w:r>
-        <w:rPr>
-          <w:rFonts w:ascii="Arial" w:hAnsi="Arial" w:cs="Arial"/>
-          <w:lang w:val="en-US"/>
-        </w:rPr>
-        <w:t>3</w:t>
-      </w:r>
-      <w:r>
-        <w:rPr>
-          <w:rFonts w:ascii="Arial" w:eastAsia="Arial" w:hAnsi="Arial" w:cs="Arial"/>
-          <w:bCs/>
-        </w:rPr>
-        <w:t xml:space="preserve">, ‘dd MMMM </w:t>
-      </w:r>
-      <w:proofErr w:type="spellStart"/>
-      <w:r>
-        <w:rPr>
-          <w:rFonts w:ascii="Arial" w:eastAsia="Arial" w:hAnsi="Arial" w:cs="Arial"/>
-          <w:bCs/>
-        </w:rPr>
-        <w:t>yyyy</w:t>
-      </w:r>
-      <w:proofErr w:type="spellEnd"/>
-      <w:r>
-        <w:rPr>
-          <w:rFonts w:ascii="Arial" w:eastAsia="Arial" w:hAnsi="Arial" w:cs="Arial"/>
-          <w:bCs/>
-        </w:rPr>
-        <w:t>’, ‘</w:t>
-      </w:r>
-      <w:proofErr w:type="spellStart"/>
-      <w:r>
-        <w:rPr>
-          <w:rFonts w:ascii="Arial" w:eastAsia="Arial" w:hAnsi="Arial" w:cs="Arial"/>
-          <w:bCs/>
-        </w:rPr>
-        <w:t>yyyy</w:t>
-      </w:r>
-      <w:proofErr w:type="spellEnd"/>
-      <w:r>
-        <w:rPr>
-          <w:rFonts w:ascii="Arial" w:eastAsia="Arial" w:hAnsi="Arial" w:cs="Arial"/>
-          <w:bCs/>
-        </w:rPr>
-        <w:t>-MM-dd’</w:t>
-      </w:r>
-      <w:r>
-        <w:rPr>
-          <w:rFonts w:ascii="Arial" w:eastAsia="Arial" w:hAnsi="Arial" w:cs="Arial"/>
-          <w:bCs/>
-        </w:rPr>
-        <w:t>)</w:t>
-      </w:r>
-      <w:r>
-        <w:rPr>
-          <w:rFonts w:ascii="Arial" w:eastAsia="Arial" w:hAnsi="Arial" w:cs="Arial"/>
-          <w:bCs/>
-        </w:rPr>
-        <w:t>}</w:t>
-      </w:r>
-      <w:r>
-        <w:rPr>
-          <w:rFonts w:ascii="Arial" w:hAnsi="Arial" w:cs="Arial"/>
-          <w:b/>
-          <w:bCs/>
-        </w:rPr>
-        <w:t xml:space="preserve">&gt;&gt; </w:t>
-      </w:r>
-      <w:r>
-        <w:rPr>
-          <w:rFonts w:ascii="Arial" w:hAnsi="Arial" w:cs="Arial"/>
-        </w:rPr>
-        <w:t>&lt;&lt;</w:t>
-      </w:r>
-      <w:r>
-        <w:rPr>
-          <w:rFonts w:ascii="Arial" w:hAnsi="Arial" w:cs="Arial"/>
-          <w:lang w:val="en-US"/>
-        </w:rPr>
-        <w:t>fastTrackCreditHire.input7</w:t>
-      </w:r>
-      <w:r>
-        <w:rPr>
-          <w:rFonts w:ascii="Arial" w:hAnsi="Arial" w:cs="Arial"/>
-        </w:rPr>
-        <w:t xml:space="preserve">&gt;&gt; </w:t>
-      </w:r>
-      <w:r>
-        <w:rPr>
-          <w:rFonts w:ascii="Arial" w:hAnsi="Arial" w:cs="Arial"/>
-          <w:b/>
-          <w:bCs/>
-        </w:rPr>
-        <w:t>&lt;&lt;</w:t>
-      </w:r>
-      <w:r>
-        <w:rPr>
-          <w:rFonts w:ascii="Arial" w:eastAsia="Arial" w:hAnsi="Arial" w:cs="Arial"/>
-          <w:bCs/>
-        </w:rPr>
-        <w:t>{</w:t>
-      </w:r>
-      <w:proofErr w:type="spellStart"/>
-      <w:r>
-        <w:rPr>
-          <w:rFonts w:ascii="Arial" w:eastAsia="Arial" w:hAnsi="Arial" w:cs="Arial"/>
-          <w:bCs/>
-        </w:rPr>
-        <w:t>dateFormat</w:t>
-      </w:r>
-      <w:proofErr w:type="spellEnd"/>
-      <w:r>
-        <w:rPr>
-          <w:rFonts w:ascii="Arial" w:eastAsia="Arial" w:hAnsi="Arial" w:cs="Arial"/>
-          <w:bCs/>
-        </w:rPr>
-        <w:t>(</w:t>
-      </w:r>
-      <w:r>
-        <w:rPr>
-          <w:rFonts w:ascii="Arial" w:hAnsi="Arial" w:cs="Arial"/>
-          <w:lang w:val="en-US"/>
-        </w:rPr>
-        <w:t>fastTrackCreditHire</w:t>
-      </w:r>
-      <w:r>
-        <w:rPr>
-          <w:rFonts w:ascii="Arial" w:hAnsi="Arial" w:cs="Arial"/>
-          <w:lang w:val="en-US"/>
-        </w:rPr>
-        <w:t>.</w:t>
-      </w:r>
-      <w:r>
-        <w:rPr>
-          <w:rFonts w:ascii="Arial" w:hAnsi="Arial" w:cs="Arial"/>
-          <w:lang w:val="en-US"/>
-        </w:rPr>
-        <w:t>date</w:t>
-      </w:r>
-      <w:r>
-        <w:rPr>
-          <w:rFonts w:ascii="Arial" w:hAnsi="Arial" w:cs="Arial"/>
-          <w:lang w:val="en-US"/>
-        </w:rPr>
-        <w:t>4</w:t>
-      </w:r>
-      <w:r>
-        <w:rPr>
-          <w:rFonts w:ascii="Arial" w:eastAsia="Arial" w:hAnsi="Arial" w:cs="Arial"/>
-          <w:bCs/>
-        </w:rPr>
-        <w:t xml:space="preserve">, ‘dd MMMM </w:t>
-      </w:r>
-      <w:proofErr w:type="spellStart"/>
-      <w:r>
-        <w:rPr>
-          <w:rFonts w:ascii="Arial" w:eastAsia="Arial" w:hAnsi="Arial" w:cs="Arial"/>
-          <w:bCs/>
-        </w:rPr>
-        <w:t>yyyy</w:t>
-      </w:r>
-      <w:proofErr w:type="spellEnd"/>
-      <w:r>
-        <w:rPr>
-          <w:rFonts w:ascii="Arial" w:eastAsia="Arial" w:hAnsi="Arial" w:cs="Arial"/>
-          <w:bCs/>
-        </w:rPr>
-        <w:t>’, ‘</w:t>
-      </w:r>
-      <w:proofErr w:type="spellStart"/>
-      <w:r>
-        <w:rPr>
-          <w:rFonts w:ascii="Arial" w:eastAsia="Arial" w:hAnsi="Arial" w:cs="Arial"/>
-          <w:bCs/>
-        </w:rPr>
-        <w:t>yyyy</w:t>
-      </w:r>
-      <w:proofErr w:type="spellEnd"/>
-      <w:r>
-        <w:rPr>
-          <w:rFonts w:ascii="Arial" w:eastAsia="Arial" w:hAnsi="Arial" w:cs="Arial"/>
-          <w:bCs/>
-        </w:rPr>
-        <w:t>-MM-dd’</w:t>
-      </w:r>
-      <w:r>
-        <w:rPr>
-          <w:rFonts w:ascii="Arial" w:eastAsia="Arial" w:hAnsi="Arial" w:cs="Arial"/>
-          <w:bCs/>
-        </w:rPr>
-        <w:t>)</w:t>
-      </w:r>
-      <w:r>
-        <w:rPr>
-          <w:rFonts w:ascii="Arial" w:eastAsia="Arial" w:hAnsi="Arial" w:cs="Arial"/>
-          <w:bCs/>
-        </w:rPr>
-        <w:t>}</w:t>
-      </w:r>
-      <w:r>
-        <w:rPr>
-          <w:rFonts w:ascii="Arial" w:hAnsi="Arial" w:cs="Arial"/>
-          <w:b/>
-          <w:bCs/>
-        </w:rPr>
-        <w:t>&gt;&gt;</w:t>
-      </w:r>
-      <w:r>
-        <w:rPr>
-          <w:rFonts w:ascii="Arial" w:hAnsi="Arial" w:cs="Arial"/>
-        </w:rPr>
-        <w:t>.</w:t>
-      </w:r>
-    </w:p>
-    <w:p>
-      <w:pPr>
-        <w:pStyle w:val="ListParagraph"/>
-        <w:numPr>
-          <w:ilvl w:val="0"/>
-          <w:numId w:val="15"/>
-        </w:numPr>
-        <w:rPr>
-          <w:rFonts w:ascii="Arial" w:hAnsi="Arial" w:cs="Arial"/>
-          <w:lang w:val="en-US"/>
-        </w:rPr>
-      </w:pPr>
-      <w:r>
-        <w:rPr>
-          <w:rFonts w:ascii="Arial" w:hAnsi="Arial" w:cs="Arial"/>
-        </w:rPr>
-        <w:t>&lt;&lt;</w:t>
-      </w:r>
-      <w:r>
-        <w:rPr>
-          <w:rFonts w:ascii="Arial" w:hAnsi="Arial" w:cs="Arial"/>
-          <w:lang w:val="en-US"/>
-        </w:rPr>
-        <w:t>fastTrackCreditHire.input8</w:t>
-      </w:r>
-      <w:r>
-        <w:rPr>
-          <w:rFonts w:ascii="Arial" w:hAnsi="Arial" w:cs="Arial"/>
-        </w:rPr>
-        <w:t>&gt;&gt;</w:t>
-      </w:r>
     </w:p>
     <w:p>
       <w:pPr>
@@ -6431,585 +7353,16 @@
     </w:p>
     <w:p>
       <w:pPr>
-        <w:pStyle w:val="ListParagraph"/>
-        <w:rPr>
-          <w:rFonts w:ascii="Arial" w:hAnsi="Arial" w:cs="Arial"/>
-        </w:rPr>
-      </w:pPr>
-    </w:p>
-    <w:p>
-      <w:pPr>
-        <w:rPr>
-          <w:rFonts w:ascii="Arial" w:hAnsi="Arial" w:cs="Arial"/>
-          <w:bCs/>
-        </w:rPr>
-      </w:pPr>
-      <w:r>
-        <w:rPr>
-          <w:rFonts w:ascii="Arial" w:hAnsi="Arial" w:cs="Arial"/>
-          <w:bCs/>
-        </w:rPr>
-        <w:t>&lt;&lt;cs_{</w:t>
-      </w:r>
-      <w:proofErr w:type="spellStart"/>
-      <w:r>
-        <w:rPr>
-          <w:rFonts w:ascii="Arial" w:hAnsi="Arial" w:cs="Arial"/>
-          <w:lang w:val="en-US"/>
-        </w:rPr>
-        <w:t>hasEmployersLiability</w:t>
-      </w:r>
-      <w:proofErr w:type="spellEnd"/>
-      <w:r>
-        <w:rPr>
-          <w:rFonts w:ascii="Arial" w:hAnsi="Arial" w:cs="Arial"/>
-          <w:lang w:val="en-US"/>
-        </w:rPr>
-        <w:t>=true</w:t>
-      </w:r>
-      <w:r>
-        <w:rPr>
-          <w:rFonts w:ascii="Arial" w:hAnsi="Arial" w:cs="Arial"/>
-          <w:lang w:val="en-US"/>
-        </w:rPr>
-        <w:t>}&gt;&gt;</w:t>
-      </w:r>
-    </w:p>
-    <w:p>
-      <w:pPr>
-        <w:rPr>
-          <w:rFonts w:ascii="Arial" w:hAnsi="Arial" w:cs="Arial"/>
-          <w:b/>
-          <w:bCs/>
-        </w:rPr>
-      </w:pPr>
-      <w:r>
-        <w:rPr>
-          <w:rFonts w:ascii="Arial" w:hAnsi="Arial" w:cs="Arial"/>
-          <w:b/>
-          <w:bCs/>
-        </w:rPr>
-        <w:t>Employers’ liability</w:t>
-      </w:r>
-    </w:p>
-    <w:p>
-      <w:pPr>
-        <w:pStyle w:val="ListParagraph"/>
-        <w:numPr>
-          <w:ilvl w:val="0"/>
-          <w:numId w:val="15"/>
-        </w:numPr>
-        <w:rPr>
-          <w:rFonts w:ascii="Arial" w:hAnsi="Arial" w:cs="Arial"/>
-        </w:rPr>
-      </w:pPr>
-      <w:r>
-        <w:rPr>
-          <w:rFonts w:ascii="Arial" w:hAnsi="Arial" w:cs="Arial"/>
-        </w:rPr>
-        <w:t>Subject to any direction, ruling, or finding of the trial judge, any employer’s accident report and Health and Safety Executive report with witness statements will be admissible in evidence.</w:t>
-      </w:r>
-    </w:p>
-    <w:p>
-      <w:pPr>
-        <w:rPr>
-          <w:rFonts w:ascii="Arial" w:hAnsi="Arial" w:cs="Arial"/>
-          <w:bCs/>
-        </w:rPr>
-      </w:pPr>
-      <w:r>
-        <w:rPr>
-          <w:rFonts w:ascii="Arial" w:hAnsi="Arial" w:cs="Arial"/>
-          <w:bCs/>
-        </w:rPr>
-        <w:t>&lt;&lt;es_&gt;&gt;</w:t>
-      </w:r>
-    </w:p>
-    <w:p>
-      <w:pPr>
-        <w:rPr>
-          <w:rFonts w:ascii="Arial" w:hAnsi="Arial" w:cs="Arial"/>
-          <w:bCs/>
-        </w:rPr>
-      </w:pPr>
-    </w:p>
-    <w:p>
-      <w:pPr>
-        <w:rPr>
-          <w:rFonts w:ascii="Arial" w:hAnsi="Arial" w:cs="Arial"/>
-          <w:bCs/>
-        </w:rPr>
-      </w:pPr>
-      <w:r>
-        <w:rPr>
-          <w:rFonts w:ascii="Arial" w:hAnsi="Arial" w:cs="Arial"/>
-          <w:bCs/>
-        </w:rPr>
-        <w:t>&lt;&lt;cs_{</w:t>
-      </w:r>
-      <w:proofErr w:type="spellStart"/>
-      <w:r>
-        <w:rPr>
-          <w:rFonts w:ascii="Arial" w:hAnsi="Arial" w:cs="Arial"/>
-          <w:lang w:val="en-US"/>
-        </w:rPr>
-        <w:t>hasHousingDisrepair</w:t>
-      </w:r>
-      <w:proofErr w:type="spellEnd"/>
-      <w:r>
-        <w:rPr>
-          <w:rFonts w:ascii="Arial" w:hAnsi="Arial" w:cs="Arial"/>
-          <w:lang w:val="en-US"/>
-        </w:rPr>
-        <w:t>=true</w:t>
-      </w:r>
-      <w:r>
-        <w:rPr>
-          <w:rFonts w:ascii="Arial" w:hAnsi="Arial" w:cs="Arial"/>
-          <w:lang w:val="en-US"/>
-        </w:rPr>
-        <w:t>}&gt;&gt;</w:t>
-      </w:r>
-    </w:p>
-    <w:p>
-      <w:pPr>
-        <w:rPr>
-          <w:rFonts w:ascii="Arial" w:hAnsi="Arial" w:cs="Arial"/>
-          <w:b/>
-          <w:bCs/>
-        </w:rPr>
-      </w:pPr>
-      <w:r>
-        <w:rPr>
-          <w:rFonts w:ascii="Arial" w:hAnsi="Arial" w:cs="Arial"/>
-          <w:b/>
-          <w:bCs/>
-        </w:rPr>
-        <w:t>Housing disrepair</w:t>
-      </w:r>
-    </w:p>
-    <w:p>
-      <w:pPr>
-        <w:ind w:firstLine="720"/>
-        <w:rPr>
-          <w:rFonts w:ascii="Arial" w:hAnsi="Arial" w:cs="Arial"/>
-          <w:b/>
-          <w:bCs/>
-        </w:rPr>
-      </w:pPr>
-      <w:r>
-        <w:rPr>
-          <w:rFonts w:ascii="Arial" w:hAnsi="Arial" w:cs="Arial"/>
-        </w:rPr>
-        <w:t>Scott schedule:</w:t>
-      </w:r>
-    </w:p>
-    <w:p>
-      <w:pPr>
-        <w:pStyle w:val="ListParagraph"/>
-        <w:numPr>
-          <w:ilvl w:val="0"/>
-          <w:numId w:val="15"/>
-        </w:numPr>
-        <w:rPr>
-          <w:rFonts w:ascii="Arial" w:hAnsi="Arial" w:cs="Arial"/>
-          <w:lang w:val="en-US"/>
-        </w:rPr>
-      </w:pPr>
-      <w:r>
-        <w:rPr>
-          <w:rFonts w:ascii="Arial" w:hAnsi="Arial" w:cs="Arial"/>
-        </w:rPr>
-        <w:t>&lt;&lt;</w:t>
-      </w:r>
-      <w:r>
-        <w:rPr>
-          <w:rFonts w:ascii="Arial" w:hAnsi="Arial" w:cs="Arial"/>
-          <w:lang w:val="en-US"/>
-        </w:rPr>
-        <w:t>fastTrackHousingDisrepair.input1</w:t>
-      </w:r>
-      <w:r>
-        <w:rPr>
-          <w:rFonts w:ascii="Arial" w:hAnsi="Arial" w:cs="Arial"/>
-        </w:rPr>
-        <w:t>&gt;&gt;</w:t>
-      </w:r>
-    </w:p>
-    <w:p>
-      <w:pPr>
-        <w:pStyle w:val="ListParagraph"/>
-        <w:numPr>
-          <w:ilvl w:val="0"/>
-          <w:numId w:val="15"/>
-        </w:numPr>
-        <w:rPr>
-          <w:rFonts w:ascii="Arial" w:hAnsi="Arial" w:cs="Arial"/>
-          <w:lang w:val="en-US"/>
-        </w:rPr>
-      </w:pPr>
-      <w:r>
-        <w:rPr>
-          <w:rFonts w:ascii="Arial" w:hAnsi="Arial" w:cs="Arial"/>
-        </w:rPr>
-        <w:t>&lt;&lt;</w:t>
-      </w:r>
-      <w:r>
-        <w:rPr>
-          <w:rFonts w:ascii="Arial" w:hAnsi="Arial" w:cs="Arial"/>
-          <w:lang w:val="en-US"/>
-        </w:rPr>
-        <w:t>fastTrackHousingDisrepair.input2</w:t>
-      </w:r>
-      <w:r>
-        <w:rPr>
-          <w:rFonts w:ascii="Arial" w:hAnsi="Arial" w:cs="Arial"/>
-        </w:rPr>
-        <w:t>&gt;&gt;</w:t>
-      </w:r>
-    </w:p>
-    <w:p>
-      <w:pPr>
-        <w:pStyle w:val="ListParagraph"/>
-        <w:numPr>
-          <w:ilvl w:val="0"/>
-          <w:numId w:val="15"/>
-        </w:numPr>
-        <w:rPr>
-          <w:rFonts w:ascii="Arial" w:hAnsi="Arial" w:cs="Arial"/>
-        </w:rPr>
-      </w:pPr>
-      <w:r>
-        <w:rPr>
-          <w:rFonts w:ascii="Arial" w:hAnsi="Arial" w:cs="Arial"/>
-        </w:rPr>
-        <w:t>&lt;&lt;</w:t>
-      </w:r>
-      <w:r>
-        <w:rPr>
-          <w:rFonts w:ascii="Arial" w:hAnsi="Arial" w:cs="Arial"/>
-          <w:lang w:val="en-US"/>
-        </w:rPr>
-        <w:t>fastTrackHousingDisrepair.input3</w:t>
-      </w:r>
-      <w:r>
-        <w:rPr>
-          <w:rFonts w:ascii="Arial" w:hAnsi="Arial" w:cs="Arial"/>
-        </w:rPr>
-        <w:t xml:space="preserve">&gt;&gt; </w:t>
-      </w:r>
-      <w:r>
-        <w:rPr>
-          <w:rFonts w:ascii="Arial" w:hAnsi="Arial" w:cs="Arial"/>
-          <w:b/>
-          <w:bCs/>
-        </w:rPr>
-        <w:t>&lt;&lt;</w:t>
-      </w:r>
-      <w:r>
-        <w:rPr>
-          <w:rFonts w:ascii="Arial" w:eastAsia="Arial" w:hAnsi="Arial" w:cs="Arial"/>
-          <w:bCs/>
-        </w:rPr>
-        <w:t>{</w:t>
-      </w:r>
-      <w:proofErr w:type="spellStart"/>
-      <w:r>
-        <w:rPr>
-          <w:rFonts w:ascii="Arial" w:eastAsia="Arial" w:hAnsi="Arial" w:cs="Arial"/>
-          <w:bCs/>
-        </w:rPr>
-        <w:t>dateFormat</w:t>
-      </w:r>
-      <w:proofErr w:type="spellEnd"/>
-      <w:r>
-        <w:rPr>
-          <w:rFonts w:ascii="Arial" w:eastAsia="Arial" w:hAnsi="Arial" w:cs="Arial"/>
-          <w:bCs/>
-        </w:rPr>
-        <w:t>(</w:t>
-      </w:r>
-      <w:r>
-        <w:rPr>
-          <w:rFonts w:ascii="Arial" w:hAnsi="Arial" w:cs="Arial"/>
-          <w:lang w:val="en-US"/>
-        </w:rPr>
-        <w:t>fastTrackHousingDisrepair</w:t>
-      </w:r>
-      <w:r>
-        <w:rPr>
-          <w:rFonts w:ascii="Arial" w:hAnsi="Arial" w:cs="Arial"/>
-          <w:lang w:val="en-US"/>
-        </w:rPr>
-        <w:t>.</w:t>
-      </w:r>
-      <w:r>
-        <w:rPr>
-          <w:rFonts w:ascii="Arial" w:hAnsi="Arial" w:cs="Arial"/>
-          <w:lang w:val="en-US"/>
-        </w:rPr>
-        <w:t>date1</w:t>
-      </w:r>
-      <w:r>
-        <w:rPr>
-          <w:rFonts w:ascii="Arial" w:eastAsia="Arial" w:hAnsi="Arial" w:cs="Arial"/>
-          <w:bCs/>
-        </w:rPr>
-        <w:t xml:space="preserve">, ‘dd MMMM </w:t>
-      </w:r>
-      <w:proofErr w:type="spellStart"/>
-      <w:r>
-        <w:rPr>
-          <w:rFonts w:ascii="Arial" w:eastAsia="Arial" w:hAnsi="Arial" w:cs="Arial"/>
-          <w:bCs/>
-        </w:rPr>
-        <w:t>yyyy</w:t>
-      </w:r>
-      <w:proofErr w:type="spellEnd"/>
-      <w:r>
-        <w:rPr>
-          <w:rFonts w:ascii="Arial" w:eastAsia="Arial" w:hAnsi="Arial" w:cs="Arial"/>
-          <w:bCs/>
-        </w:rPr>
-        <w:t>’, ‘</w:t>
-      </w:r>
-      <w:proofErr w:type="spellStart"/>
-      <w:r>
-        <w:rPr>
-          <w:rFonts w:ascii="Arial" w:eastAsia="Arial" w:hAnsi="Arial" w:cs="Arial"/>
-          <w:bCs/>
-        </w:rPr>
-        <w:t>yyyy</w:t>
-      </w:r>
-      <w:proofErr w:type="spellEnd"/>
-      <w:r>
-        <w:rPr>
-          <w:rFonts w:ascii="Arial" w:eastAsia="Arial" w:hAnsi="Arial" w:cs="Arial"/>
-          <w:bCs/>
-        </w:rPr>
-        <w:t>-MM-dd’</w:t>
-      </w:r>
-      <w:r>
-        <w:rPr>
-          <w:rFonts w:ascii="Arial" w:eastAsia="Arial" w:hAnsi="Arial" w:cs="Arial"/>
-          <w:bCs/>
-        </w:rPr>
-        <w:t>)</w:t>
-      </w:r>
-      <w:r>
-        <w:rPr>
-          <w:rFonts w:ascii="Arial" w:eastAsia="Arial" w:hAnsi="Arial" w:cs="Arial"/>
-          <w:bCs/>
-        </w:rPr>
-        <w:t>}</w:t>
-      </w:r>
-      <w:r>
-        <w:rPr>
-          <w:rFonts w:ascii="Arial" w:hAnsi="Arial" w:cs="Arial"/>
-          <w:b/>
-          <w:bCs/>
-        </w:rPr>
-        <w:t>&gt;&gt;</w:t>
-      </w:r>
-      <w:r>
-        <w:rPr>
-          <w:rFonts w:ascii="Arial" w:hAnsi="Arial" w:cs="Arial"/>
-        </w:rPr>
-        <w:t>.</w:t>
-      </w:r>
-    </w:p>
-    <w:p>
-      <w:pPr>
-        <w:pStyle w:val="ListParagraph"/>
-        <w:numPr>
-          <w:ilvl w:val="0"/>
-          <w:numId w:val="15"/>
-        </w:numPr>
-        <w:rPr>
-          <w:rFonts w:ascii="Arial" w:hAnsi="Arial" w:cs="Arial"/>
-          <w:lang w:val="en-US"/>
-        </w:rPr>
-      </w:pPr>
-      <w:r>
-        <w:rPr>
-          <w:rFonts w:ascii="Arial" w:hAnsi="Arial" w:cs="Arial"/>
-        </w:rPr>
-        <w:t>&lt;&lt;</w:t>
-      </w:r>
-      <w:r>
-        <w:rPr>
-          <w:rFonts w:ascii="Arial" w:hAnsi="Arial" w:cs="Arial"/>
-          <w:lang w:val="en-US"/>
-        </w:rPr>
-        <w:t>fastTrackHousingDisrepair.input4</w:t>
-      </w:r>
-      <w:r>
-        <w:rPr>
-          <w:rFonts w:ascii="Arial" w:hAnsi="Arial" w:cs="Arial"/>
-        </w:rPr>
-        <w:t>&gt;&gt;</w:t>
-      </w:r>
-      <w:r>
-        <w:rPr>
-          <w:rFonts w:ascii="Arial" w:hAnsi="Arial" w:cs="Arial"/>
-        </w:rPr>
-        <w:t xml:space="preserve"> </w:t>
-      </w:r>
-      <w:r>
-        <w:rPr>
-          <w:rFonts w:ascii="Arial" w:hAnsi="Arial" w:cs="Arial"/>
-          <w:b/>
-          <w:bCs/>
-        </w:rPr>
-        <w:t>&lt;&lt;</w:t>
-      </w:r>
-      <w:r>
-        <w:rPr>
-          <w:rFonts w:ascii="Arial" w:eastAsia="Arial" w:hAnsi="Arial" w:cs="Arial"/>
-          <w:bCs/>
-        </w:rPr>
-        <w:t>{</w:t>
-      </w:r>
-      <w:proofErr w:type="spellStart"/>
-      <w:r>
-        <w:rPr>
-          <w:rFonts w:ascii="Arial" w:eastAsia="Arial" w:hAnsi="Arial" w:cs="Arial"/>
-          <w:bCs/>
-        </w:rPr>
-        <w:t>dateFormat</w:t>
-      </w:r>
-      <w:proofErr w:type="spellEnd"/>
-      <w:r>
-        <w:rPr>
-          <w:rFonts w:ascii="Arial" w:eastAsia="Arial" w:hAnsi="Arial" w:cs="Arial"/>
-          <w:bCs/>
-        </w:rPr>
-        <w:t>(</w:t>
-      </w:r>
-      <w:r>
-        <w:rPr>
-          <w:rFonts w:ascii="Arial" w:hAnsi="Arial" w:cs="Arial"/>
-          <w:lang w:val="en-US"/>
-        </w:rPr>
-        <w:t>fastTrackHousingDisrepair</w:t>
-      </w:r>
-      <w:r>
-        <w:rPr>
-          <w:rFonts w:ascii="Arial" w:hAnsi="Arial" w:cs="Arial"/>
-          <w:lang w:val="en-US"/>
-        </w:rPr>
-        <w:t>.</w:t>
-      </w:r>
-      <w:r>
-        <w:rPr>
-          <w:rFonts w:ascii="Arial" w:hAnsi="Arial" w:cs="Arial"/>
-          <w:lang w:val="en-US"/>
-        </w:rPr>
-        <w:t>date</w:t>
-      </w:r>
-      <w:r>
-        <w:rPr>
-          <w:rFonts w:ascii="Arial" w:hAnsi="Arial" w:cs="Arial"/>
-          <w:lang w:val="en-US"/>
-        </w:rPr>
-        <w:t>2</w:t>
-      </w:r>
-      <w:r>
-        <w:rPr>
-          <w:rFonts w:ascii="Arial" w:eastAsia="Arial" w:hAnsi="Arial" w:cs="Arial"/>
-          <w:bCs/>
-        </w:rPr>
-        <w:t xml:space="preserve">, ‘dd MMMM </w:t>
-      </w:r>
-      <w:proofErr w:type="spellStart"/>
-      <w:r>
-        <w:rPr>
-          <w:rFonts w:ascii="Arial" w:eastAsia="Arial" w:hAnsi="Arial" w:cs="Arial"/>
-          <w:bCs/>
-        </w:rPr>
-        <w:t>yyyy</w:t>
-      </w:r>
-      <w:proofErr w:type="spellEnd"/>
-      <w:r>
-        <w:rPr>
-          <w:rFonts w:ascii="Arial" w:eastAsia="Arial" w:hAnsi="Arial" w:cs="Arial"/>
-          <w:bCs/>
-        </w:rPr>
-        <w:t>’, ‘</w:t>
-      </w:r>
-      <w:proofErr w:type="spellStart"/>
-      <w:r>
-        <w:rPr>
-          <w:rFonts w:ascii="Arial" w:eastAsia="Arial" w:hAnsi="Arial" w:cs="Arial"/>
-          <w:bCs/>
-        </w:rPr>
-        <w:t>yyyy</w:t>
-      </w:r>
-      <w:proofErr w:type="spellEnd"/>
-      <w:r>
-        <w:rPr>
-          <w:rFonts w:ascii="Arial" w:eastAsia="Arial" w:hAnsi="Arial" w:cs="Arial"/>
-          <w:bCs/>
-        </w:rPr>
-        <w:t>-MM-dd’</w:t>
-      </w:r>
-      <w:r>
-        <w:rPr>
-          <w:rFonts w:ascii="Arial" w:eastAsia="Arial" w:hAnsi="Arial" w:cs="Arial"/>
-          <w:bCs/>
-        </w:rPr>
-        <w:t>)</w:t>
-      </w:r>
-      <w:r>
-        <w:rPr>
-          <w:rFonts w:ascii="Arial" w:eastAsia="Arial" w:hAnsi="Arial" w:cs="Arial"/>
-          <w:bCs/>
-        </w:rPr>
-        <w:t>}</w:t>
-      </w:r>
-      <w:r>
-        <w:rPr>
-          <w:rFonts w:ascii="Arial" w:hAnsi="Arial" w:cs="Arial"/>
-          <w:b/>
-          <w:bCs/>
-        </w:rPr>
-        <w:t>&gt;&gt;</w:t>
-      </w:r>
-      <w:r>
-        <w:rPr>
-          <w:rFonts w:ascii="Arial" w:hAnsi="Arial" w:cs="Arial"/>
-        </w:rPr>
-        <w:t>.</w:t>
-      </w:r>
-    </w:p>
-    <w:p>
-      <w:pPr>
-        <w:rPr>
-          <w:rFonts w:ascii="Arial" w:hAnsi="Arial" w:cs="Arial"/>
-          <w:bCs/>
-        </w:rPr>
-      </w:pPr>
-      <w:r>
-        <w:rPr>
-          <w:rFonts w:ascii="Arial" w:hAnsi="Arial" w:cs="Arial"/>
-          <w:bCs/>
-        </w:rPr>
-        <w:t>&lt;&lt;es_&gt;&gt;</w:t>
-      </w:r>
-    </w:p>
-    <w:p>
-      <w:pPr>
-        <w:rPr>
-          <w:rFonts w:ascii="Arial" w:hAnsi="Arial" w:cs="Arial"/>
-          <w:bCs/>
-        </w:rPr>
-      </w:pPr>
-      <w:r>
-        <w:rPr>
-          <w:rFonts w:ascii="Arial" w:hAnsi="Arial" w:cs="Arial"/>
-          <w:bCs/>
-        </w:rPr>
-        <w:lastRenderedPageBreak/>
+        <w:rPr>
+          <w:rFonts w:ascii="Arial" w:hAnsi="Arial" w:cs="Arial"/>
+          <w:bCs/>
+        </w:rPr>
+      </w:pPr>
+      <w:r>
+        <w:rPr>
+          <w:rFonts w:ascii="Arial" w:hAnsi="Arial" w:cs="Arial"/>
+          <w:bCs/>
+        </w:rPr>
         <w:t>&lt;&lt;cs_{</w:t>
       </w:r>
       <w:proofErr w:type="spellStart"/>
@@ -7104,17 +7457,28 @@
           <w:bCs/>
           <w:lang w:val="es-ES"/>
         </w:rPr>
-        <w:t>&lt;&lt;</w:t>
-      </w:r>
-      <w:r>
-        <w:rPr>
-          <w:rFonts w:ascii="Arial" w:eastAsia="Arial" w:hAnsi="Arial" w:cs="Arial"/>
+        <w:t>&lt;</w:t>
+      </w:r>
+      <w:proofErr w:type="gramStart"/>
+      <w:r>
+        <w:rPr>
+          <w:rFonts w:ascii="Arial" w:hAnsi="Arial" w:cs="Arial"/>
+          <w:b/>
           <w:bCs/>
           <w:lang w:val="es-ES"/>
         </w:rPr>
+        <w:t>&lt;</w:t>
+      </w:r>
+      <w:r>
+        <w:rPr>
+          <w:rFonts w:ascii="Arial" w:eastAsia="Arial" w:hAnsi="Arial" w:cs="Arial"/>
+          <w:bCs/>
+          <w:lang w:val="es-ES"/>
+        </w:rPr>
         <w:t>{</w:t>
       </w:r>
       <w:proofErr w:type="spellStart"/>
+      <w:proofErr w:type="gramEnd"/>
       <w:r>
         <w:rPr>
           <w:rFonts w:ascii="Arial" w:eastAsia="Arial" w:hAnsi="Arial" w:cs="Arial"/>
@@ -7276,17 +7640,28 @@
           <w:bCs/>
           <w:lang w:val="es-ES"/>
         </w:rPr>
-        <w:t>&lt;&lt;</w:t>
-      </w:r>
-      <w:r>
-        <w:rPr>
-          <w:rFonts w:ascii="Arial" w:eastAsia="Arial" w:hAnsi="Arial" w:cs="Arial"/>
+        <w:t>&lt;</w:t>
+      </w:r>
+      <w:proofErr w:type="gramStart"/>
+      <w:r>
+        <w:rPr>
+          <w:rFonts w:ascii="Arial" w:hAnsi="Arial" w:cs="Arial"/>
+          <w:b/>
           <w:bCs/>
           <w:lang w:val="es-ES"/>
         </w:rPr>
+        <w:t>&lt;</w:t>
+      </w:r>
+      <w:r>
+        <w:rPr>
+          <w:rFonts w:ascii="Arial" w:eastAsia="Arial" w:hAnsi="Arial" w:cs="Arial"/>
+          <w:bCs/>
+          <w:lang w:val="es-ES"/>
+        </w:rPr>
         <w:t>{</w:t>
       </w:r>
       <w:proofErr w:type="spellStart"/>
+      <w:proofErr w:type="gramEnd"/>
       <w:r>
         <w:rPr>
           <w:rFonts w:ascii="Arial" w:eastAsia="Arial" w:hAnsi="Arial" w:cs="Arial"/>
@@ -7686,7 +8061,16 @@
           <w:b/>
           <w:bCs/>
         </w:rPr>
-        <w:t>&lt;&lt;</w:t>
+        <w:t>&lt;</w:t>
+      </w:r>
+      <w:proofErr w:type="gramStart"/>
+      <w:r>
+        <w:rPr>
+          <w:rFonts w:ascii="Arial" w:hAnsi="Arial" w:cs="Arial"/>
+          <w:b/>
+          <w:bCs/>
+        </w:rPr>
+        <w:t>&lt;</w:t>
       </w:r>
       <w:r>
         <w:rPr>
@@ -7696,6 +8080,7 @@
         <w:t>{</w:t>
       </w:r>
       <w:proofErr w:type="spellStart"/>
+      <w:proofErr w:type="gramEnd"/>
       <w:r>
         <w:rPr>
           <w:rFonts w:ascii="Arial" w:eastAsia="Arial" w:hAnsi="Arial" w:cs="Arial"/>
@@ -7939,6 +8324,7 @@
         <w:t>&lt;&lt;</w:t>
       </w:r>
       <w:proofErr w:type="spellStart"/>
+      <w:proofErr w:type="gramStart"/>
       <w:r>
         <w:rPr>
           <w:rFonts w:ascii="Arial" w:hAnsi="Arial" w:cs="Arial"/>
@@ -7947,6 +8333,7 @@
         <w:t>value.directionComment</w:t>
       </w:r>
       <w:proofErr w:type="spellEnd"/>
+      <w:proofErr w:type="gramEnd"/>
       <w:r>
         <w:rPr>
           <w:rFonts w:ascii="Arial" w:hAnsi="Arial" w:cs="Arial"/>
@@ -9107,6 +9494,101 @@
     </w:lvl>
   </w:abstractNum>
   <w:abstractNum w:abstractNumId="9" w15:restartNumberingAfterBreak="0">
+    <w:nsid w:val="1BA968C7"/>
+    <w:multiLevelType w:val="hybridMultilevel"/>
+    <w:tmpl w:val="38466546"/>
+    <w:lvl w:ilvl="0" w:tplc="FFFFFFFF">
+      <w:start w:val="1"/>
+      <w:numFmt w:val="decimal"/>
+      <w:suff w:val="space"/>
+      <w:lvlText w:val="%1."/>
+      <w:lvlJc w:val="left"/>
+      <w:pPr>
+        <w:ind w:left="720" w:hanging="360"/>
+      </w:pPr>
+      <w:rPr>
+        <w:rFonts w:hint="default"/>
+        <w:b w:val="0"/>
+        <w:bCs w:val="0"/>
+        <w:color w:val="auto"/>
+        <w:sz w:val="22"/>
+        <w:szCs w:val="22"/>
+      </w:rPr>
+    </w:lvl>
+    <w:lvl w:ilvl="1" w:tplc="FFFFFFFF">
+      <w:start w:val="1"/>
+      <w:numFmt w:val="lowerLetter"/>
+      <w:lvlText w:val="%2."/>
+      <w:lvlJc w:val="left"/>
+      <w:pPr>
+        <w:ind w:left="1440" w:hanging="360"/>
+      </w:pPr>
+    </w:lvl>
+    <w:lvl w:ilvl="2" w:tplc="FFFFFFFF" w:tentative="1">
+      <w:start w:val="1"/>
+      <w:numFmt w:val="lowerRoman"/>
+      <w:lvlText w:val="%3."/>
+      <w:lvlJc w:val="right"/>
+      <w:pPr>
+        <w:ind w:left="2160" w:hanging="180"/>
+      </w:pPr>
+    </w:lvl>
+    <w:lvl w:ilvl="3" w:tplc="FFFFFFFF" w:tentative="1">
+      <w:start w:val="1"/>
+      <w:numFmt w:val="decimal"/>
+      <w:lvlText w:val="%4."/>
+      <w:lvlJc w:val="left"/>
+      <w:pPr>
+        <w:ind w:left="2880" w:hanging="360"/>
+      </w:pPr>
+    </w:lvl>
+    <w:lvl w:ilvl="4" w:tplc="FFFFFFFF" w:tentative="1">
+      <w:start w:val="1"/>
+      <w:numFmt w:val="lowerLetter"/>
+      <w:lvlText w:val="%5."/>
+      <w:lvlJc w:val="left"/>
+      <w:pPr>
+        <w:ind w:left="3600" w:hanging="360"/>
+      </w:pPr>
+    </w:lvl>
+    <w:lvl w:ilvl="5" w:tplc="FFFFFFFF" w:tentative="1">
+      <w:start w:val="1"/>
+      <w:numFmt w:val="lowerRoman"/>
+      <w:lvlText w:val="%6."/>
+      <w:lvlJc w:val="right"/>
+      <w:pPr>
+        <w:ind w:left="4320" w:hanging="180"/>
+      </w:pPr>
+    </w:lvl>
+    <w:lvl w:ilvl="6" w:tplc="FFFFFFFF" w:tentative="1">
+      <w:start w:val="1"/>
+      <w:numFmt w:val="decimal"/>
+      <w:lvlText w:val="%7."/>
+      <w:lvlJc w:val="left"/>
+      <w:pPr>
+        <w:ind w:left="5040" w:hanging="360"/>
+      </w:pPr>
+    </w:lvl>
+    <w:lvl w:ilvl="7" w:tplc="FFFFFFFF" w:tentative="1">
+      <w:start w:val="1"/>
+      <w:numFmt w:val="lowerLetter"/>
+      <w:lvlText w:val="%8."/>
+      <w:lvlJc w:val="left"/>
+      <w:pPr>
+        <w:ind w:left="5760" w:hanging="360"/>
+      </w:pPr>
+    </w:lvl>
+    <w:lvl w:ilvl="8" w:tplc="FFFFFFFF" w:tentative="1">
+      <w:start w:val="1"/>
+      <w:numFmt w:val="lowerRoman"/>
+      <w:lvlText w:val="%9."/>
+      <w:lvlJc w:val="right"/>
+      <w:pPr>
+        <w:ind w:left="6480" w:hanging="180"/>
+      </w:pPr>
+    </w:lvl>
+  </w:abstractNum>
+  <w:abstractNum w:abstractNumId="10" w15:restartNumberingAfterBreak="0">
     <w:nsid w:val="2611194F"/>
     <w:multiLevelType w:val="hybridMultilevel"/>
     <w:tmpl w:val="CE3EDFCE"/>
@@ -9199,7 +9681,7 @@
       </w:pPr>
     </w:lvl>
   </w:abstractNum>
-  <w:abstractNum w:abstractNumId="10" w15:restartNumberingAfterBreak="0">
+  <w:abstractNum w:abstractNumId="11" w15:restartNumberingAfterBreak="0">
     <w:nsid w:val="2AD02C98"/>
     <w:multiLevelType w:val="hybridMultilevel"/>
     <w:tmpl w:val="B07AD5D8"/>
@@ -9293,7 +9775,7 @@
       </w:pPr>
     </w:lvl>
   </w:abstractNum>
-  <w:abstractNum w:abstractNumId="11" w15:restartNumberingAfterBreak="0">
+  <w:abstractNum w:abstractNumId="12" w15:restartNumberingAfterBreak="0">
     <w:nsid w:val="2B2C7370"/>
     <w:multiLevelType w:val="hybridMultilevel"/>
     <w:tmpl w:val="AD0E6428"/>
@@ -9386,7 +9868,7 @@
       </w:pPr>
     </w:lvl>
   </w:abstractNum>
-  <w:abstractNum w:abstractNumId="12" w15:restartNumberingAfterBreak="0">
+  <w:abstractNum w:abstractNumId="13" w15:restartNumberingAfterBreak="0">
     <w:nsid w:val="2E647C83"/>
     <w:multiLevelType w:val="hybridMultilevel"/>
     <w:tmpl w:val="3742696E"/>
@@ -9475,7 +9957,7 @@
       </w:pPr>
     </w:lvl>
   </w:abstractNum>
-  <w:abstractNum w:abstractNumId="13" w15:restartNumberingAfterBreak="0">
+  <w:abstractNum w:abstractNumId="14" w15:restartNumberingAfterBreak="0">
     <w:nsid w:val="2F9A556A"/>
     <w:multiLevelType w:val="hybridMultilevel"/>
     <w:tmpl w:val="78EA4F5C"/>
@@ -9569,7 +10051,7 @@
       </w:pPr>
     </w:lvl>
   </w:abstractNum>
-  <w:abstractNum w:abstractNumId="14" w15:restartNumberingAfterBreak="0">
+  <w:abstractNum w:abstractNumId="15" w15:restartNumberingAfterBreak="0">
     <w:nsid w:val="351645F6"/>
     <w:multiLevelType w:val="hybridMultilevel"/>
     <w:tmpl w:val="124E8F9E"/>
@@ -9663,7 +10145,7 @@
       </w:pPr>
     </w:lvl>
   </w:abstractNum>
-  <w:abstractNum w:abstractNumId="15" w15:restartNumberingAfterBreak="0">
+  <w:abstractNum w:abstractNumId="16" w15:restartNumberingAfterBreak="0">
     <w:nsid w:val="380A1C67"/>
     <w:multiLevelType w:val="hybridMultilevel"/>
     <w:tmpl w:val="9F1EDFDE"/>
@@ -9757,7 +10239,7 @@
       </w:pPr>
     </w:lvl>
   </w:abstractNum>
-  <w:abstractNum w:abstractNumId="16" w15:restartNumberingAfterBreak="0">
+  <w:abstractNum w:abstractNumId="17" w15:restartNumberingAfterBreak="0">
     <w:nsid w:val="41F21F94"/>
     <w:multiLevelType w:val="hybridMultilevel"/>
     <w:tmpl w:val="757C734C"/>
@@ -9870,7 +10352,7 @@
       </w:rPr>
     </w:lvl>
   </w:abstractNum>
-  <w:abstractNum w:abstractNumId="17" w15:restartNumberingAfterBreak="0">
+  <w:abstractNum w:abstractNumId="18" w15:restartNumberingAfterBreak="0">
     <w:nsid w:val="426B35BA"/>
     <w:multiLevelType w:val="hybridMultilevel"/>
     <w:tmpl w:val="52166EC8"/>
@@ -9959,7 +10441,7 @@
       </w:pPr>
     </w:lvl>
   </w:abstractNum>
-  <w:abstractNum w:abstractNumId="18" w15:restartNumberingAfterBreak="0">
+  <w:abstractNum w:abstractNumId="19" w15:restartNumberingAfterBreak="0">
     <w:nsid w:val="43AC5B94"/>
     <w:multiLevelType w:val="hybridMultilevel"/>
     <w:tmpl w:val="24F67982"/>
@@ -10072,7 +10554,7 @@
       </w:rPr>
     </w:lvl>
   </w:abstractNum>
-  <w:abstractNum w:abstractNumId="19" w15:restartNumberingAfterBreak="0">
+  <w:abstractNum w:abstractNumId="20" w15:restartNumberingAfterBreak="0">
     <w:nsid w:val="45BD383A"/>
     <w:multiLevelType w:val="hybridMultilevel"/>
     <w:tmpl w:val="89C4B708"/>
@@ -10185,7 +10667,7 @@
       </w:rPr>
     </w:lvl>
   </w:abstractNum>
-  <w:abstractNum w:abstractNumId="20" w15:restartNumberingAfterBreak="0">
+  <w:abstractNum w:abstractNumId="21" w15:restartNumberingAfterBreak="0">
     <w:nsid w:val="4E07165D"/>
     <w:multiLevelType w:val="hybridMultilevel"/>
     <w:tmpl w:val="33FA71AA"/>
@@ -10271,7 +10753,7 @@
       </w:pPr>
     </w:lvl>
   </w:abstractNum>
-  <w:abstractNum w:abstractNumId="21" w15:restartNumberingAfterBreak="0">
+  <w:abstractNum w:abstractNumId="22" w15:restartNumberingAfterBreak="0">
     <w:nsid w:val="542B4EFC"/>
     <w:multiLevelType w:val="hybridMultilevel"/>
     <w:tmpl w:val="A05C8C6C"/>
@@ -10384,7 +10866,7 @@
       </w:rPr>
     </w:lvl>
   </w:abstractNum>
-  <w:abstractNum w:abstractNumId="22" w15:restartNumberingAfterBreak="0">
+  <w:abstractNum w:abstractNumId="23" w15:restartNumberingAfterBreak="0">
     <w:nsid w:val="55254657"/>
     <w:multiLevelType w:val="hybridMultilevel"/>
     <w:tmpl w:val="124E8F9E"/>
@@ -10478,195 +10960,18 @@
       </w:pPr>
     </w:lvl>
   </w:abstractNum>
-  <w:abstractNum w:abstractNumId="23" w15:restartNumberingAfterBreak="0">
-    <w:nsid w:val="5D8A4AA0"/>
+  <w:abstractNum w:abstractNumId="24" w15:restartNumberingAfterBreak="0">
+    <w:nsid w:val="5B7143AE"/>
     <w:multiLevelType w:val="hybridMultilevel"/>
-    <w:tmpl w:val="A39C2038"/>
-    <w:lvl w:ilvl="0" w:tplc="531CAAE6">
-      <w:start w:val="1"/>
-      <w:numFmt w:val="lowerLetter"/>
-      <w:lvlText w:val="%1)"/>
-      <w:lvlJc w:val="left"/>
-      <w:pPr>
-        <w:ind w:left="1080" w:hanging="360"/>
-      </w:pPr>
-      <w:rPr>
-        <w:rFonts w:hint="default"/>
-      </w:rPr>
-    </w:lvl>
-    <w:lvl w:ilvl="1" w:tplc="08090019" w:tentative="1">
-      <w:start w:val="1"/>
-      <w:numFmt w:val="lowerLetter"/>
-      <w:lvlText w:val="%2."/>
+    <w:tmpl w:val="61E4018C"/>
+    <w:lvl w:ilvl="0" w:tplc="FFFFFFFF">
+      <w:start w:val="1"/>
+      <w:numFmt w:val="decimal"/>
+      <w:suff w:val="space"/>
+      <w:lvlText w:val="%1."/>
       <w:lvlJc w:val="left"/>
       <w:pPr>
         <w:ind w:left="1800" w:hanging="360"/>
-      </w:pPr>
-    </w:lvl>
-    <w:lvl w:ilvl="2" w:tplc="0809001B" w:tentative="1">
-      <w:start w:val="1"/>
-      <w:numFmt w:val="lowerRoman"/>
-      <w:lvlText w:val="%3."/>
-      <w:lvlJc w:val="right"/>
-      <w:pPr>
-        <w:ind w:left="2520" w:hanging="180"/>
-      </w:pPr>
-    </w:lvl>
-    <w:lvl w:ilvl="3" w:tplc="0809000F" w:tentative="1">
-      <w:start w:val="1"/>
-      <w:numFmt w:val="decimal"/>
-      <w:lvlText w:val="%4."/>
-      <w:lvlJc w:val="left"/>
-      <w:pPr>
-        <w:ind w:left="3240" w:hanging="360"/>
-      </w:pPr>
-    </w:lvl>
-    <w:lvl w:ilvl="4" w:tplc="08090019" w:tentative="1">
-      <w:start w:val="1"/>
-      <w:numFmt w:val="lowerLetter"/>
-      <w:lvlText w:val="%5."/>
-      <w:lvlJc w:val="left"/>
-      <w:pPr>
-        <w:ind w:left="3960" w:hanging="360"/>
-      </w:pPr>
-    </w:lvl>
-    <w:lvl w:ilvl="5" w:tplc="0809001B" w:tentative="1">
-      <w:start w:val="1"/>
-      <w:numFmt w:val="lowerRoman"/>
-      <w:lvlText w:val="%6."/>
-      <w:lvlJc w:val="right"/>
-      <w:pPr>
-        <w:ind w:left="4680" w:hanging="180"/>
-      </w:pPr>
-    </w:lvl>
-    <w:lvl w:ilvl="6" w:tplc="0809000F" w:tentative="1">
-      <w:start w:val="1"/>
-      <w:numFmt w:val="decimal"/>
-      <w:lvlText w:val="%7."/>
-      <w:lvlJc w:val="left"/>
-      <w:pPr>
-        <w:ind w:left="5400" w:hanging="360"/>
-      </w:pPr>
-    </w:lvl>
-    <w:lvl w:ilvl="7" w:tplc="08090019" w:tentative="1">
-      <w:start w:val="1"/>
-      <w:numFmt w:val="lowerLetter"/>
-      <w:lvlText w:val="%8."/>
-      <w:lvlJc w:val="left"/>
-      <w:pPr>
-        <w:ind w:left="6120" w:hanging="360"/>
-      </w:pPr>
-    </w:lvl>
-    <w:lvl w:ilvl="8" w:tplc="0809001B" w:tentative="1">
-      <w:start w:val="1"/>
-      <w:numFmt w:val="lowerRoman"/>
-      <w:lvlText w:val="%9."/>
-      <w:lvlJc w:val="right"/>
-      <w:pPr>
-        <w:ind w:left="6840" w:hanging="180"/>
-      </w:pPr>
-    </w:lvl>
-  </w:abstractNum>
-  <w:abstractNum w:abstractNumId="24" w15:restartNumberingAfterBreak="0">
-    <w:nsid w:val="6589147D"/>
-    <w:multiLevelType w:val="hybridMultilevel"/>
-    <w:tmpl w:val="A620AC3C"/>
-    <w:lvl w:ilvl="0" w:tplc="B7C4711C">
-      <w:start w:val="1"/>
-      <w:numFmt w:val="lowerLetter"/>
-      <w:lvlText w:val="%1)"/>
-      <w:lvlJc w:val="left"/>
-      <w:pPr>
-        <w:ind w:left="1080" w:hanging="360"/>
-      </w:pPr>
-      <w:rPr>
-        <w:rFonts w:hint="default"/>
-      </w:rPr>
-    </w:lvl>
-    <w:lvl w:ilvl="1" w:tplc="08090019" w:tentative="1">
-      <w:start w:val="1"/>
-      <w:numFmt w:val="lowerLetter"/>
-      <w:lvlText w:val="%2."/>
-      <w:lvlJc w:val="left"/>
-      <w:pPr>
-        <w:ind w:left="1800" w:hanging="360"/>
-      </w:pPr>
-    </w:lvl>
-    <w:lvl w:ilvl="2" w:tplc="0809001B" w:tentative="1">
-      <w:start w:val="1"/>
-      <w:numFmt w:val="lowerRoman"/>
-      <w:lvlText w:val="%3."/>
-      <w:lvlJc w:val="right"/>
-      <w:pPr>
-        <w:ind w:left="2520" w:hanging="180"/>
-      </w:pPr>
-    </w:lvl>
-    <w:lvl w:ilvl="3" w:tplc="0809000F" w:tentative="1">
-      <w:start w:val="1"/>
-      <w:numFmt w:val="decimal"/>
-      <w:lvlText w:val="%4."/>
-      <w:lvlJc w:val="left"/>
-      <w:pPr>
-        <w:ind w:left="3240" w:hanging="360"/>
-      </w:pPr>
-    </w:lvl>
-    <w:lvl w:ilvl="4" w:tplc="08090019" w:tentative="1">
-      <w:start w:val="1"/>
-      <w:numFmt w:val="lowerLetter"/>
-      <w:lvlText w:val="%5."/>
-      <w:lvlJc w:val="left"/>
-      <w:pPr>
-        <w:ind w:left="3960" w:hanging="360"/>
-      </w:pPr>
-    </w:lvl>
-    <w:lvl w:ilvl="5" w:tplc="0809001B" w:tentative="1">
-      <w:start w:val="1"/>
-      <w:numFmt w:val="lowerRoman"/>
-      <w:lvlText w:val="%6."/>
-      <w:lvlJc w:val="right"/>
-      <w:pPr>
-        <w:ind w:left="4680" w:hanging="180"/>
-      </w:pPr>
-    </w:lvl>
-    <w:lvl w:ilvl="6" w:tplc="0809000F" w:tentative="1">
-      <w:start w:val="1"/>
-      <w:numFmt w:val="decimal"/>
-      <w:lvlText w:val="%7."/>
-      <w:lvlJc w:val="left"/>
-      <w:pPr>
-        <w:ind w:left="5400" w:hanging="360"/>
-      </w:pPr>
-    </w:lvl>
-    <w:lvl w:ilvl="7" w:tplc="08090019" w:tentative="1">
-      <w:start w:val="1"/>
-      <w:numFmt w:val="lowerLetter"/>
-      <w:lvlText w:val="%8."/>
-      <w:lvlJc w:val="left"/>
-      <w:pPr>
-        <w:ind w:left="6120" w:hanging="360"/>
-      </w:pPr>
-    </w:lvl>
-    <w:lvl w:ilvl="8" w:tplc="0809001B" w:tentative="1">
-      <w:start w:val="1"/>
-      <w:numFmt w:val="lowerRoman"/>
-      <w:lvlText w:val="%9."/>
-      <w:lvlJc w:val="right"/>
-      <w:pPr>
-        <w:ind w:left="6840" w:hanging="180"/>
-      </w:pPr>
-    </w:lvl>
-  </w:abstractNum>
-  <w:abstractNum w:abstractNumId="25" w15:restartNumberingAfterBreak="0">
-    <w:nsid w:val="675A3587"/>
-    <w:multiLevelType w:val="hybridMultilevel"/>
-    <w:tmpl w:val="87E4BE18"/>
-    <w:lvl w:ilvl="0" w:tplc="0809000F">
-      <w:start w:val="1"/>
-      <w:numFmt w:val="decimal"/>
-      <w:lvlText w:val="%1."/>
-      <w:lvlJc w:val="left"/>
-      <w:pPr>
-        <w:ind w:left="720" w:hanging="360"/>
       </w:pPr>
       <w:rPr>
         <w:rFonts w:hint="default"/>
@@ -10683,7 +10988,7 @@
       <w:lvlText w:val="%2."/>
       <w:lvlJc w:val="left"/>
       <w:pPr>
-        <w:ind w:left="1440" w:hanging="360"/>
+        <w:ind w:left="2520" w:hanging="360"/>
       </w:pPr>
     </w:lvl>
     <w:lvl w:ilvl="2" w:tplc="0809001B" w:tentative="1">
@@ -10692,7 +10997,7 @@
       <w:lvlText w:val="%3."/>
       <w:lvlJc w:val="right"/>
       <w:pPr>
-        <w:ind w:left="2160" w:hanging="180"/>
+        <w:ind w:left="3240" w:hanging="180"/>
       </w:pPr>
     </w:lvl>
     <w:lvl w:ilvl="3" w:tplc="0809000F" w:tentative="1">
@@ -10701,7 +11006,7 @@
       <w:lvlText w:val="%4."/>
       <w:lvlJc w:val="left"/>
       <w:pPr>
-        <w:ind w:left="2880" w:hanging="360"/>
+        <w:ind w:left="3960" w:hanging="360"/>
       </w:pPr>
     </w:lvl>
     <w:lvl w:ilvl="4" w:tplc="08090019" w:tentative="1">
@@ -10710,7 +11015,7 @@
       <w:lvlText w:val="%5."/>
       <w:lvlJc w:val="left"/>
       <w:pPr>
-        <w:ind w:left="3600" w:hanging="360"/>
+        <w:ind w:left="4680" w:hanging="360"/>
       </w:pPr>
     </w:lvl>
     <w:lvl w:ilvl="5" w:tplc="0809001B" w:tentative="1">
@@ -10719,7 +11024,7 @@
       <w:lvlText w:val="%6."/>
       <w:lvlJc w:val="right"/>
       <w:pPr>
-        <w:ind w:left="4320" w:hanging="180"/>
+        <w:ind w:left="5400" w:hanging="180"/>
       </w:pPr>
     </w:lvl>
     <w:lvl w:ilvl="6" w:tplc="0809000F" w:tentative="1">
@@ -10728,7 +11033,7 @@
       <w:lvlText w:val="%7."/>
       <w:lvlJc w:val="left"/>
       <w:pPr>
-        <w:ind w:left="5040" w:hanging="360"/>
+        <w:ind w:left="6120" w:hanging="360"/>
       </w:pPr>
     </w:lvl>
     <w:lvl w:ilvl="7" w:tplc="08090019" w:tentative="1">
@@ -10737,7 +11042,7 @@
       <w:lvlText w:val="%8."/>
       <w:lvlJc w:val="left"/>
       <w:pPr>
-        <w:ind w:left="5760" w:hanging="360"/>
+        <w:ind w:left="6840" w:hanging="360"/>
       </w:pPr>
     </w:lvl>
     <w:lvl w:ilvl="8" w:tplc="0809001B" w:tentative="1">
@@ -10746,15 +11051,193 @@
       <w:lvlText w:val="%9."/>
       <w:lvlJc w:val="right"/>
       <w:pPr>
-        <w:ind w:left="6480" w:hanging="180"/>
+        <w:ind w:left="7560" w:hanging="180"/>
+      </w:pPr>
+    </w:lvl>
+  </w:abstractNum>
+  <w:abstractNum w:abstractNumId="25" w15:restartNumberingAfterBreak="0">
+    <w:nsid w:val="5D8A4AA0"/>
+    <w:multiLevelType w:val="hybridMultilevel"/>
+    <w:tmpl w:val="A39C2038"/>
+    <w:lvl w:ilvl="0" w:tplc="531CAAE6">
+      <w:start w:val="1"/>
+      <w:numFmt w:val="lowerLetter"/>
+      <w:lvlText w:val="%1)"/>
+      <w:lvlJc w:val="left"/>
+      <w:pPr>
+        <w:ind w:left="1080" w:hanging="360"/>
+      </w:pPr>
+      <w:rPr>
+        <w:rFonts w:hint="default"/>
+      </w:rPr>
+    </w:lvl>
+    <w:lvl w:ilvl="1" w:tplc="08090019" w:tentative="1">
+      <w:start w:val="1"/>
+      <w:numFmt w:val="lowerLetter"/>
+      <w:lvlText w:val="%2."/>
+      <w:lvlJc w:val="left"/>
+      <w:pPr>
+        <w:ind w:left="1800" w:hanging="360"/>
+      </w:pPr>
+    </w:lvl>
+    <w:lvl w:ilvl="2" w:tplc="0809001B" w:tentative="1">
+      <w:start w:val="1"/>
+      <w:numFmt w:val="lowerRoman"/>
+      <w:lvlText w:val="%3."/>
+      <w:lvlJc w:val="right"/>
+      <w:pPr>
+        <w:ind w:left="2520" w:hanging="180"/>
+      </w:pPr>
+    </w:lvl>
+    <w:lvl w:ilvl="3" w:tplc="0809000F" w:tentative="1">
+      <w:start w:val="1"/>
+      <w:numFmt w:val="decimal"/>
+      <w:lvlText w:val="%4."/>
+      <w:lvlJc w:val="left"/>
+      <w:pPr>
+        <w:ind w:left="3240" w:hanging="360"/>
+      </w:pPr>
+    </w:lvl>
+    <w:lvl w:ilvl="4" w:tplc="08090019" w:tentative="1">
+      <w:start w:val="1"/>
+      <w:numFmt w:val="lowerLetter"/>
+      <w:lvlText w:val="%5."/>
+      <w:lvlJc w:val="left"/>
+      <w:pPr>
+        <w:ind w:left="3960" w:hanging="360"/>
+      </w:pPr>
+    </w:lvl>
+    <w:lvl w:ilvl="5" w:tplc="0809001B" w:tentative="1">
+      <w:start w:val="1"/>
+      <w:numFmt w:val="lowerRoman"/>
+      <w:lvlText w:val="%6."/>
+      <w:lvlJc w:val="right"/>
+      <w:pPr>
+        <w:ind w:left="4680" w:hanging="180"/>
+      </w:pPr>
+    </w:lvl>
+    <w:lvl w:ilvl="6" w:tplc="0809000F" w:tentative="1">
+      <w:start w:val="1"/>
+      <w:numFmt w:val="decimal"/>
+      <w:lvlText w:val="%7."/>
+      <w:lvlJc w:val="left"/>
+      <w:pPr>
+        <w:ind w:left="5400" w:hanging="360"/>
+      </w:pPr>
+    </w:lvl>
+    <w:lvl w:ilvl="7" w:tplc="08090019" w:tentative="1">
+      <w:start w:val="1"/>
+      <w:numFmt w:val="lowerLetter"/>
+      <w:lvlText w:val="%8."/>
+      <w:lvlJc w:val="left"/>
+      <w:pPr>
+        <w:ind w:left="6120" w:hanging="360"/>
+      </w:pPr>
+    </w:lvl>
+    <w:lvl w:ilvl="8" w:tplc="0809001B" w:tentative="1">
+      <w:start w:val="1"/>
+      <w:numFmt w:val="lowerRoman"/>
+      <w:lvlText w:val="%9."/>
+      <w:lvlJc w:val="right"/>
+      <w:pPr>
+        <w:ind w:left="6840" w:hanging="180"/>
       </w:pPr>
     </w:lvl>
   </w:abstractNum>
   <w:abstractNum w:abstractNumId="26" w15:restartNumberingAfterBreak="0">
-    <w:nsid w:val="71FC2B74"/>
+    <w:nsid w:val="6589147D"/>
     <w:multiLevelType w:val="hybridMultilevel"/>
-    <w:tmpl w:val="78EA4F5C"/>
-    <w:lvl w:ilvl="0" w:tplc="FFFFFFFF">
+    <w:tmpl w:val="A620AC3C"/>
+    <w:lvl w:ilvl="0" w:tplc="B7C4711C">
+      <w:start w:val="1"/>
+      <w:numFmt w:val="lowerLetter"/>
+      <w:lvlText w:val="%1)"/>
+      <w:lvlJc w:val="left"/>
+      <w:pPr>
+        <w:ind w:left="1080" w:hanging="360"/>
+      </w:pPr>
+      <w:rPr>
+        <w:rFonts w:hint="default"/>
+      </w:rPr>
+    </w:lvl>
+    <w:lvl w:ilvl="1" w:tplc="08090019" w:tentative="1">
+      <w:start w:val="1"/>
+      <w:numFmt w:val="lowerLetter"/>
+      <w:lvlText w:val="%2."/>
+      <w:lvlJc w:val="left"/>
+      <w:pPr>
+        <w:ind w:left="1800" w:hanging="360"/>
+      </w:pPr>
+    </w:lvl>
+    <w:lvl w:ilvl="2" w:tplc="0809001B" w:tentative="1">
+      <w:start w:val="1"/>
+      <w:numFmt w:val="lowerRoman"/>
+      <w:lvlText w:val="%3."/>
+      <w:lvlJc w:val="right"/>
+      <w:pPr>
+        <w:ind w:left="2520" w:hanging="180"/>
+      </w:pPr>
+    </w:lvl>
+    <w:lvl w:ilvl="3" w:tplc="0809000F" w:tentative="1">
+      <w:start w:val="1"/>
+      <w:numFmt w:val="decimal"/>
+      <w:lvlText w:val="%4."/>
+      <w:lvlJc w:val="left"/>
+      <w:pPr>
+        <w:ind w:left="3240" w:hanging="360"/>
+      </w:pPr>
+    </w:lvl>
+    <w:lvl w:ilvl="4" w:tplc="08090019" w:tentative="1">
+      <w:start w:val="1"/>
+      <w:numFmt w:val="lowerLetter"/>
+      <w:lvlText w:val="%5."/>
+      <w:lvlJc w:val="left"/>
+      <w:pPr>
+        <w:ind w:left="3960" w:hanging="360"/>
+      </w:pPr>
+    </w:lvl>
+    <w:lvl w:ilvl="5" w:tplc="0809001B" w:tentative="1">
+      <w:start w:val="1"/>
+      <w:numFmt w:val="lowerRoman"/>
+      <w:lvlText w:val="%6."/>
+      <w:lvlJc w:val="right"/>
+      <w:pPr>
+        <w:ind w:left="4680" w:hanging="180"/>
+      </w:pPr>
+    </w:lvl>
+    <w:lvl w:ilvl="6" w:tplc="0809000F" w:tentative="1">
+      <w:start w:val="1"/>
+      <w:numFmt w:val="decimal"/>
+      <w:lvlText w:val="%7."/>
+      <w:lvlJc w:val="left"/>
+      <w:pPr>
+        <w:ind w:left="5400" w:hanging="360"/>
+      </w:pPr>
+    </w:lvl>
+    <w:lvl w:ilvl="7" w:tplc="08090019" w:tentative="1">
+      <w:start w:val="1"/>
+      <w:numFmt w:val="lowerLetter"/>
+      <w:lvlText w:val="%8."/>
+      <w:lvlJc w:val="left"/>
+      <w:pPr>
+        <w:ind w:left="6120" w:hanging="360"/>
+      </w:pPr>
+    </w:lvl>
+    <w:lvl w:ilvl="8" w:tplc="0809001B" w:tentative="1">
+      <w:start w:val="1"/>
+      <w:numFmt w:val="lowerRoman"/>
+      <w:lvlText w:val="%9."/>
+      <w:lvlJc w:val="right"/>
+      <w:pPr>
+        <w:ind w:left="6840" w:hanging="180"/>
+      </w:pPr>
+    </w:lvl>
+  </w:abstractNum>
+  <w:abstractNum w:abstractNumId="27" w15:restartNumberingAfterBreak="0">
+    <w:nsid w:val="675A3587"/>
+    <w:multiLevelType w:val="hybridMultilevel"/>
+    <w:tmpl w:val="87E4BE18"/>
+    <w:lvl w:ilvl="0" w:tplc="0809000F">
       <w:start w:val="1"/>
       <w:numFmt w:val="decimal"/>
       <w:lvlText w:val="%1."/>
@@ -10771,7 +11254,7 @@
         <w:szCs w:val="22"/>
       </w:rPr>
     </w:lvl>
-    <w:lvl w:ilvl="1" w:tplc="FFFFFFFF" w:tentative="1">
+    <w:lvl w:ilvl="1" w:tplc="08090019" w:tentative="1">
       <w:start w:val="1"/>
       <w:numFmt w:val="lowerLetter"/>
       <w:lvlText w:val="%2."/>
@@ -10780,7 +11263,7 @@
         <w:ind w:left="1440" w:hanging="360"/>
       </w:pPr>
     </w:lvl>
-    <w:lvl w:ilvl="2" w:tplc="FFFFFFFF" w:tentative="1">
+    <w:lvl w:ilvl="2" w:tplc="0809001B" w:tentative="1">
       <w:start w:val="1"/>
       <w:numFmt w:val="lowerRoman"/>
       <w:lvlText w:val="%3."/>
@@ -10789,7 +11272,7 @@
         <w:ind w:left="2160" w:hanging="180"/>
       </w:pPr>
     </w:lvl>
-    <w:lvl w:ilvl="3" w:tplc="FFFFFFFF" w:tentative="1">
+    <w:lvl w:ilvl="3" w:tplc="0809000F" w:tentative="1">
       <w:start w:val="1"/>
       <w:numFmt w:val="decimal"/>
       <w:lvlText w:val="%4."/>
@@ -10798,7 +11281,7 @@
         <w:ind w:left="2880" w:hanging="360"/>
       </w:pPr>
     </w:lvl>
-    <w:lvl w:ilvl="4" w:tplc="FFFFFFFF" w:tentative="1">
+    <w:lvl w:ilvl="4" w:tplc="08090019" w:tentative="1">
       <w:start w:val="1"/>
       <w:numFmt w:val="lowerLetter"/>
       <w:lvlText w:val="%5."/>
@@ -10807,7 +11290,7 @@
         <w:ind w:left="3600" w:hanging="360"/>
       </w:pPr>
     </w:lvl>
-    <w:lvl w:ilvl="5" w:tplc="FFFFFFFF" w:tentative="1">
+    <w:lvl w:ilvl="5" w:tplc="0809001B" w:tentative="1">
       <w:start w:val="1"/>
       <w:numFmt w:val="lowerRoman"/>
       <w:lvlText w:val="%6."/>
@@ -10816,7 +11299,7 @@
         <w:ind w:left="4320" w:hanging="180"/>
       </w:pPr>
     </w:lvl>
-    <w:lvl w:ilvl="6" w:tplc="FFFFFFFF" w:tentative="1">
+    <w:lvl w:ilvl="6" w:tplc="0809000F" w:tentative="1">
       <w:start w:val="1"/>
       <w:numFmt w:val="decimal"/>
       <w:lvlText w:val="%7."/>
@@ -10825,7 +11308,7 @@
         <w:ind w:left="5040" w:hanging="360"/>
       </w:pPr>
     </w:lvl>
-    <w:lvl w:ilvl="7" w:tplc="FFFFFFFF" w:tentative="1">
+    <w:lvl w:ilvl="7" w:tplc="08090019" w:tentative="1">
       <w:start w:val="1"/>
       <w:numFmt w:val="lowerLetter"/>
       <w:lvlText w:val="%8."/>
@@ -10834,7 +11317,7 @@
         <w:ind w:left="5760" w:hanging="360"/>
       </w:pPr>
     </w:lvl>
-    <w:lvl w:ilvl="8" w:tplc="FFFFFFFF" w:tentative="1">
+    <w:lvl w:ilvl="8" w:tplc="0809001B" w:tentative="1">
       <w:start w:val="1"/>
       <w:numFmt w:val="lowerRoman"/>
       <w:lvlText w:val="%9."/>
@@ -10844,7 +11327,101 @@
       </w:pPr>
     </w:lvl>
   </w:abstractNum>
-  <w:abstractNum w:abstractNumId="27" w15:restartNumberingAfterBreak="0">
+  <w:abstractNum w:abstractNumId="28" w15:restartNumberingAfterBreak="0">
+    <w:nsid w:val="71FC2B74"/>
+    <w:multiLevelType w:val="hybridMultilevel"/>
+    <w:tmpl w:val="78EA4F5C"/>
+    <w:lvl w:ilvl="0" w:tplc="FFFFFFFF">
+      <w:start w:val="1"/>
+      <w:numFmt w:val="decimal"/>
+      <w:lvlText w:val="%1."/>
+      <w:lvlJc w:val="left"/>
+      <w:pPr>
+        <w:ind w:left="720" w:hanging="360"/>
+      </w:pPr>
+      <w:rPr>
+        <w:rFonts w:hint="default"/>
+        <w:b w:val="0"/>
+        <w:bCs w:val="0"/>
+        <w:color w:val="auto"/>
+        <w:sz w:val="22"/>
+        <w:szCs w:val="22"/>
+      </w:rPr>
+    </w:lvl>
+    <w:lvl w:ilvl="1" w:tplc="FFFFFFFF" w:tentative="1">
+      <w:start w:val="1"/>
+      <w:numFmt w:val="lowerLetter"/>
+      <w:lvlText w:val="%2."/>
+      <w:lvlJc w:val="left"/>
+      <w:pPr>
+        <w:ind w:left="1440" w:hanging="360"/>
+      </w:pPr>
+    </w:lvl>
+    <w:lvl w:ilvl="2" w:tplc="FFFFFFFF" w:tentative="1">
+      <w:start w:val="1"/>
+      <w:numFmt w:val="lowerRoman"/>
+      <w:lvlText w:val="%3."/>
+      <w:lvlJc w:val="right"/>
+      <w:pPr>
+        <w:ind w:left="2160" w:hanging="180"/>
+      </w:pPr>
+    </w:lvl>
+    <w:lvl w:ilvl="3" w:tplc="FFFFFFFF" w:tentative="1">
+      <w:start w:val="1"/>
+      <w:numFmt w:val="decimal"/>
+      <w:lvlText w:val="%4."/>
+      <w:lvlJc w:val="left"/>
+      <w:pPr>
+        <w:ind w:left="2880" w:hanging="360"/>
+      </w:pPr>
+    </w:lvl>
+    <w:lvl w:ilvl="4" w:tplc="FFFFFFFF" w:tentative="1">
+      <w:start w:val="1"/>
+      <w:numFmt w:val="lowerLetter"/>
+      <w:lvlText w:val="%5."/>
+      <w:lvlJc w:val="left"/>
+      <w:pPr>
+        <w:ind w:left="3600" w:hanging="360"/>
+      </w:pPr>
+    </w:lvl>
+    <w:lvl w:ilvl="5" w:tplc="FFFFFFFF" w:tentative="1">
+      <w:start w:val="1"/>
+      <w:numFmt w:val="lowerRoman"/>
+      <w:lvlText w:val="%6."/>
+      <w:lvlJc w:val="right"/>
+      <w:pPr>
+        <w:ind w:left="4320" w:hanging="180"/>
+      </w:pPr>
+    </w:lvl>
+    <w:lvl w:ilvl="6" w:tplc="FFFFFFFF" w:tentative="1">
+      <w:start w:val="1"/>
+      <w:numFmt w:val="decimal"/>
+      <w:lvlText w:val="%7."/>
+      <w:lvlJc w:val="left"/>
+      <w:pPr>
+        <w:ind w:left="5040" w:hanging="360"/>
+      </w:pPr>
+    </w:lvl>
+    <w:lvl w:ilvl="7" w:tplc="FFFFFFFF" w:tentative="1">
+      <w:start w:val="1"/>
+      <w:numFmt w:val="lowerLetter"/>
+      <w:lvlText w:val="%8."/>
+      <w:lvlJc w:val="left"/>
+      <w:pPr>
+        <w:ind w:left="5760" w:hanging="360"/>
+      </w:pPr>
+    </w:lvl>
+    <w:lvl w:ilvl="8" w:tplc="FFFFFFFF" w:tentative="1">
+      <w:start w:val="1"/>
+      <w:numFmt w:val="lowerRoman"/>
+      <w:lvlText w:val="%9."/>
+      <w:lvlJc w:val="right"/>
+      <w:pPr>
+        <w:ind w:left="6480" w:hanging="180"/>
+      </w:pPr>
+    </w:lvl>
+  </w:abstractNum>
+  <w:abstractNum w:abstractNumId="29" w15:restartNumberingAfterBreak="0">
     <w:nsid w:val="770A0FF7"/>
     <w:multiLevelType w:val="hybridMultilevel"/>
     <w:tmpl w:val="49B8A684"/>
@@ -10958,70 +11535,70 @@
     </w:lvl>
   </w:abstractNum>
   <w:num w:numId="1" w16cid:durableId="1326591019">
-    <w:abstractNumId w:val="25"/>
+    <w:abstractNumId w:val="27"/>
   </w:num>
   <w:num w:numId="2" w16cid:durableId="1215892033">
     <w:abstractNumId w:val="0"/>
   </w:num>
   <w:num w:numId="3" w16cid:durableId="2088456385">
-    <w:abstractNumId w:val="10"/>
+    <w:abstractNumId w:val="11"/>
   </w:num>
   <w:num w:numId="4" w16cid:durableId="803424858">
-    <w:abstractNumId w:val="14"/>
+    <w:abstractNumId w:val="15"/>
   </w:num>
   <w:num w:numId="5" w16cid:durableId="1587425214">
-    <w:abstractNumId w:val="22"/>
+    <w:abstractNumId w:val="23"/>
   </w:num>
   <w:num w:numId="6" w16cid:durableId="348680866">
-    <w:abstractNumId w:val="18"/>
+    <w:abstractNumId w:val="19"/>
   </w:num>
   <w:num w:numId="7" w16cid:durableId="149256670">
-    <w:abstractNumId w:val="23"/>
+    <w:abstractNumId w:val="25"/>
   </w:num>
   <w:num w:numId="8" w16cid:durableId="1515152335">
-    <w:abstractNumId w:val="24"/>
+    <w:abstractNumId w:val="26"/>
   </w:num>
   <w:num w:numId="9" w16cid:durableId="71659405">
     <w:abstractNumId w:val="7"/>
   </w:num>
   <w:num w:numId="10" w16cid:durableId="248854686">
-    <w:abstractNumId w:val="17"/>
+    <w:abstractNumId w:val="18"/>
   </w:num>
   <w:num w:numId="11" w16cid:durableId="139662460">
-    <w:abstractNumId w:val="12"/>
+    <w:abstractNumId w:val="13"/>
   </w:num>
   <w:num w:numId="12" w16cid:durableId="1623461692">
     <w:abstractNumId w:val="1"/>
   </w:num>
   <w:num w:numId="13" w16cid:durableId="1816142686">
-    <w:abstractNumId w:val="11"/>
+    <w:abstractNumId w:val="12"/>
   </w:num>
   <w:num w:numId="14" w16cid:durableId="2040079317">
     <w:abstractNumId w:val="8"/>
   </w:num>
   <w:num w:numId="15" w16cid:durableId="2017151310">
-    <w:abstractNumId w:val="13"/>
+    <w:abstractNumId w:val="14"/>
   </w:num>
   <w:num w:numId="16" w16cid:durableId="208884313">
-    <w:abstractNumId w:val="15"/>
+    <w:abstractNumId w:val="16"/>
   </w:num>
   <w:num w:numId="17" w16cid:durableId="1459105965">
-    <w:abstractNumId w:val="21"/>
+    <w:abstractNumId w:val="22"/>
   </w:num>
   <w:num w:numId="18" w16cid:durableId="561138743">
-    <w:abstractNumId w:val="19"/>
+    <w:abstractNumId w:val="20"/>
   </w:num>
   <w:num w:numId="19" w16cid:durableId="1123966837">
-    <w:abstractNumId w:val="9"/>
+    <w:abstractNumId w:val="10"/>
   </w:num>
   <w:num w:numId="20" w16cid:durableId="1995134655">
-    <w:abstractNumId w:val="16"/>
+    <w:abstractNumId w:val="17"/>
   </w:num>
   <w:num w:numId="21" w16cid:durableId="1143429273">
     <w:abstractNumId w:val="3"/>
   </w:num>
   <w:num w:numId="22" w16cid:durableId="1673952390">
-    <w:abstractNumId w:val="27"/>
+    <w:abstractNumId w:val="29"/>
   </w:num>
   <w:num w:numId="23" w16cid:durableId="1965768282">
     <w:abstractNumId w:val="2"/>
@@ -11033,13 +11610,19 @@
     <w:abstractNumId w:val="4"/>
   </w:num>
   <w:num w:numId="26" w16cid:durableId="1324579426">
-    <w:abstractNumId w:val="20"/>
+    <w:abstractNumId w:val="21"/>
   </w:num>
   <w:num w:numId="27" w16cid:durableId="1050809563">
     <w:abstractNumId w:val="5"/>
   </w:num>
   <w:num w:numId="28" w16cid:durableId="949701047">
-    <w:abstractNumId w:val="26"/>
+    <w:abstractNumId w:val="28"/>
+  </w:num>
+  <w:num w:numId="29" w16cid:durableId="1439523336">
+    <w:abstractNumId w:val="9"/>
+  </w:num>
+  <w:num w:numId="30" w16cid:durableId="1391080540">
+    <w:abstractNumId w:val="24"/>
   </w:num>
 </w:numbering>
 </file>
@@ -11970,28 +12553,12 @@
 </file>
 
 <file path=customXml/item1.xml><?xml version="1.0" encoding="utf-8"?>
-<p:properties xmlns:p="http://schemas.microsoft.com/office/2006/metadata/properties" xmlns:xsi="http://www.w3.org/2001/XMLSchema-instance" xmlns:pc="http://schemas.microsoft.com/office/infopath/2007/PartnerControls">
-  <documentManagement>
-    <Stage xmlns="f336f4fe-8719-4ea2-b5d6-29b3a580aeb4">In Approval</Stage>
-    <Next_x0020_Stage xmlns="f336f4fe-8719-4ea2-b5d6-29b3a580aeb4">ApproveOrReject</Next_x0020_Stage>
-    <Admin_x0020_Action xmlns="f336f4fe-8719-4ea2-b5d6-29b3a580aeb4" xsi:nil="true"/>
-    <Template_x0020_Category xmlns="f336f4fe-8719-4ea2-b5d6-29b3a580aeb4">Standard Direction - STD</Template_x0020_Category>
-    <Action xmlns="f336f4fe-8719-4ea2-b5d6-29b3a580aeb4" xsi:nil="true"/>
-    <Purpose1 xmlns="f336f4fe-8719-4ea2-b5d6-29b3a580aeb4">Replacing SDO_HNL_FAST("CV-DAM-STD-ENG-00002-HNL.docx", "fast_track_sdo_%s.pdf")</Purpose1>
-    <Template_x0020_Language xmlns="f336f4fe-8719-4ea2-b5d6-29b3a580aeb4">English - ENG</Template_x0020_Language>
-    <Rename xmlns="f336f4fe-8719-4ea2-b5d6-29b3a580aeb4">true</Rename>
-    <Tornado_x0020_Filename xmlns="f336f4fe-8719-4ea2-b5d6-29b3a580aeb4" xsi:nil="true"/>
-    <Approval_x0020_Request_x0020_Comment xmlns="f336f4fe-8719-4ea2-b5d6-29b3a580aeb4">Requesting approval for CIV-10335</Approval_x0020_Request_x0020_Comment>
-    <Publication_x0020_Date xmlns="f336f4fe-8719-4ea2-b5d6-29b3a580aeb4">2023-01-23T00:00:00+00:00</Publication_x0020_Date>
-    <SharedWithUsers xmlns="f336f4fe-8719-4ea2-b5d6-29b3a580aeb4">
-      <UserInfo>
-        <DisplayName>Robert Allright</DisplayName>
-        <AccountId>23</AccountId>
-        <AccountType/>
-      </UserInfo>
-    </SharedWithUsers>
-  </documentManagement>
-</p:properties>
+<?mso-contentType ?>
+<FormTemplates xmlns="http://schemas.microsoft.com/sharepoint/v3/contenttype/forms">
+  <Display>DocumentLibraryForm</Display>
+  <Edit>DocumentLibraryForm</Edit>
+  <New>DocumentLibraryForm</New>
+</FormTemplates>
 </file>
 
 <file path=customXml/item2.xml><?xml version="1.0" encoding="utf-8"?>
@@ -12317,20 +12884,34 @@
 </file>
 
 <file path=customXml/item3.xml><?xml version="1.0" encoding="utf-8"?>
-<?mso-contentType ?>
-<FormTemplates xmlns="http://schemas.microsoft.com/sharepoint/v3/contenttype/forms">
-  <Display>DocumentLibraryForm</Display>
-  <Edit>DocumentLibraryForm</Edit>
-  <New>DocumentLibraryForm</New>
-</FormTemplates>
+<p:properties xmlns:p="http://schemas.microsoft.com/office/2006/metadata/properties" xmlns:xsi="http://www.w3.org/2001/XMLSchema-instance" xmlns:pc="http://schemas.microsoft.com/office/infopath/2007/PartnerControls">
+  <documentManagement>
+    <Stage xmlns="f336f4fe-8719-4ea2-b5d6-29b3a580aeb4">In Approval</Stage>
+    <Next_x0020_Stage xmlns="f336f4fe-8719-4ea2-b5d6-29b3a580aeb4">ApproveOrReject</Next_x0020_Stage>
+    <Admin_x0020_Action xmlns="f336f4fe-8719-4ea2-b5d6-29b3a580aeb4" xsi:nil="true"/>
+    <Template_x0020_Category xmlns="f336f4fe-8719-4ea2-b5d6-29b3a580aeb4">Standard Direction - STD</Template_x0020_Category>
+    <Action xmlns="f336f4fe-8719-4ea2-b5d6-29b3a580aeb4" xsi:nil="true"/>
+    <Purpose1 xmlns="f336f4fe-8719-4ea2-b5d6-29b3a580aeb4">Replacing SDO_HNL_FAST("CV-DAM-STD-ENG-00002-HNL.docx", "fast_track_sdo_%s.pdf")</Purpose1>
+    <Template_x0020_Language xmlns="f336f4fe-8719-4ea2-b5d6-29b3a580aeb4">English - ENG</Template_x0020_Language>
+    <Rename xmlns="f336f4fe-8719-4ea2-b5d6-29b3a580aeb4">true</Rename>
+    <Tornado_x0020_Filename xmlns="f336f4fe-8719-4ea2-b5d6-29b3a580aeb4" xsi:nil="true"/>
+    <Approval_x0020_Request_x0020_Comment xmlns="f336f4fe-8719-4ea2-b5d6-29b3a580aeb4">Requesting approval for CIV-10335</Approval_x0020_Request_x0020_Comment>
+    <Publication_x0020_Date xmlns="f336f4fe-8719-4ea2-b5d6-29b3a580aeb4">2023-01-23T00:00:00+00:00</Publication_x0020_Date>
+    <SharedWithUsers xmlns="f336f4fe-8719-4ea2-b5d6-29b3a580aeb4">
+      <UserInfo>
+        <DisplayName>Robert Allright</DisplayName>
+        <AccountId>23</AccountId>
+        <AccountType/>
+      </UserInfo>
+    </SharedWithUsers>
+  </documentManagement>
+</p:properties>
 </file>
 
 <file path=customXml/itemProps1.xml><?xml version="1.0" encoding="utf-8"?>
-<ds:datastoreItem xmlns:ds="http://schemas.openxmlformats.org/officeDocument/2006/customXml" ds:itemID="{4B320E33-5B42-4BDB-9E45-A4B18C6F3875}">
+<ds:datastoreItem xmlns:ds="http://schemas.openxmlformats.org/officeDocument/2006/customXml" ds:itemID="{75ABB397-9654-40A8-BA83-98F2BA902102}">
   <ds:schemaRefs>
-    <ds:schemaRef ds:uri="http://schemas.microsoft.com/office/2006/metadata/properties"/>
-    <ds:schemaRef ds:uri="http://schemas.microsoft.com/office/infopath/2007/PartnerControls"/>
-    <ds:schemaRef ds:uri="f336f4fe-8719-4ea2-b5d6-29b3a580aeb4"/>
+    <ds:schemaRef ds:uri="http://schemas.microsoft.com/sharepoint/v3/contenttype/forms"/>
   </ds:schemaRefs>
 </ds:datastoreItem>
 </file>
@@ -12355,9 +12936,11 @@
 </file>
 
 <file path=customXml/itemProps3.xml><?xml version="1.0" encoding="utf-8"?>
-<ds:datastoreItem xmlns:ds="http://schemas.openxmlformats.org/officeDocument/2006/customXml" ds:itemID="{75ABB397-9654-40A8-BA83-98F2BA902102}">
+<ds:datastoreItem xmlns:ds="http://schemas.openxmlformats.org/officeDocument/2006/customXml" ds:itemID="{4B320E33-5B42-4BDB-9E45-A4B18C6F3875}">
   <ds:schemaRefs>
-    <ds:schemaRef ds:uri="http://schemas.microsoft.com/sharepoint/v3/contenttype/forms"/>
+    <ds:schemaRef ds:uri="http://schemas.microsoft.com/office/2006/metadata/properties"/>
+    <ds:schemaRef ds:uri="http://schemas.microsoft.com/office/infopath/2007/PartnerControls"/>
+    <ds:schemaRef ds:uri="f336f4fe-8719-4ea2-b5d6-29b3a580aeb4"/>
   </ds:schemaRefs>
 </ds:datastoreItem>
 </file>

</xml_diff>

<commit_message>
CIV-14220 Fix numbering and spacing
</commit_message>
<xml_diff>
--- a/docker/docmosis/templates/CV-UNS-STD-ENG-01378_13066.docx
+++ b/docker/docmosis/templates/CV-UNS-STD-ENG-01378_13066.docx
@@ -1,6 +1,6 @@
 
 <file path=word/document.xml><?xml version="1.0" encoding="utf-8"?>
-<w:document xmlns:wpc="http://schemas.microsoft.com/office/word/2010/wordprocessingCanvas" xmlns:cx="http://schemas.microsoft.com/office/drawing/2014/chartex" xmlns:cx1="http://schemas.microsoft.com/office/drawing/2015/9/8/chartex" xmlns:cx2="http://schemas.microsoft.com/office/drawing/2015/10/21/chartex" xmlns:cx3="http://schemas.microsoft.com/office/drawing/2016/5/9/chartex" xmlns:cx4="http://schemas.microsoft.com/office/drawing/2016/5/10/chartex" xmlns:cx5="http://schemas.microsoft.com/office/drawing/2016/5/11/chartex" xmlns:cx6="http://schemas.microsoft.com/office/drawing/2016/5/12/chartex" xmlns:cx7="http://schemas.microsoft.com/office/drawing/2016/5/13/chartex" xmlns:cx8="http://schemas.microsoft.com/office/drawing/2016/5/14/chartex" xmlns:mc="http://schemas.openxmlformats.org/markup-compatibility/2006" xmlns:aink="http://schemas.microsoft.com/office/drawing/2016/ink" xmlns:am3d="http://schemas.microsoft.com/office/drawing/2017/model3d" xmlns:o="urn:schemas-microsoft-com:office:office" xmlns:oel="http://schemas.microsoft.com/office/2019/extlst" xmlns:r="http://schemas.openxmlformats.org/officeDocument/2006/relationships" xmlns:m="http://schemas.openxmlformats.org/officeDocument/2006/math" xmlns:v="urn:schemas-microsoft-com:vml" xmlns:wp14="http://schemas.microsoft.com/office/word/2010/wordprocessingDrawing" xmlns:wp="http://schemas.openxmlformats.org/drawingml/2006/wordprocessingDrawing" xmlns:w10="urn:schemas-microsoft-com:office:word" xmlns:w="http://schemas.openxmlformats.org/wordprocessingml/2006/main" xmlns:w14="http://schemas.microsoft.com/office/word/2010/wordml" xmlns:w15="http://schemas.microsoft.com/office/word/2012/wordml" xmlns:w16cex="http://schemas.microsoft.com/office/word/2018/wordml/cex" xmlns:w16cid="http://schemas.microsoft.com/office/word/2016/wordml/cid" xmlns:w16="http://schemas.microsoft.com/office/word/2018/wordml" xmlns:w16sdtdh="http://schemas.microsoft.com/office/word/2020/wordml/sdtdatahash" xmlns:w16se="http://schemas.microsoft.com/office/word/2015/wordml/symex" xmlns:wpg="http://schemas.microsoft.com/office/word/2010/wordprocessingGroup" xmlns:wpi="http://schemas.microsoft.com/office/word/2010/wordprocessingInk" xmlns:wne="http://schemas.microsoft.com/office/word/2006/wordml" xmlns:wps="http://schemas.microsoft.com/office/word/2010/wordprocessingShape" mc:Ignorable="w14 w15 w16se w16cid w16 w16cex w16sdtdh wp14">
+<w:document xmlns:wpc="http://schemas.microsoft.com/office/word/2010/wordprocessingCanvas" xmlns:cx="http://schemas.microsoft.com/office/drawing/2014/chartex" xmlns:cx1="http://schemas.microsoft.com/office/drawing/2015/9/8/chartex" xmlns:cx2="http://schemas.microsoft.com/office/drawing/2015/10/21/chartex" xmlns:cx3="http://schemas.microsoft.com/office/drawing/2016/5/9/chartex" xmlns:cx4="http://schemas.microsoft.com/office/drawing/2016/5/10/chartex" xmlns:cx5="http://schemas.microsoft.com/office/drawing/2016/5/11/chartex" xmlns:cx6="http://schemas.microsoft.com/office/drawing/2016/5/12/chartex" xmlns:cx7="http://schemas.microsoft.com/office/drawing/2016/5/13/chartex" xmlns:cx8="http://schemas.microsoft.com/office/drawing/2016/5/14/chartex" xmlns:mc="http://schemas.openxmlformats.org/markup-compatibility/2006" xmlns:aink="http://schemas.microsoft.com/office/drawing/2016/ink" xmlns:am3d="http://schemas.microsoft.com/office/drawing/2017/model3d" xmlns:o="urn:schemas-microsoft-com:office:office" xmlns:oel="http://schemas.microsoft.com/office/2019/extlst" xmlns:r="http://schemas.openxmlformats.org/officeDocument/2006/relationships" xmlns:m="http://schemas.openxmlformats.org/officeDocument/2006/math" xmlns:v="urn:schemas-microsoft-com:vml" xmlns:wp14="http://schemas.microsoft.com/office/word/2010/wordprocessingDrawing" xmlns:wp="http://schemas.openxmlformats.org/drawingml/2006/wordprocessingDrawing" xmlns:w10="urn:schemas-microsoft-com:office:word" xmlns:w="http://schemas.openxmlformats.org/wordprocessingml/2006/main" xmlns:w14="http://schemas.microsoft.com/office/word/2010/wordml" xmlns:w15="http://schemas.microsoft.com/office/word/2012/wordml" xmlns:w16cex="http://schemas.microsoft.com/office/word/2018/wordml/cex" xmlns:w16cid="http://schemas.microsoft.com/office/word/2016/wordml/cid" xmlns:w16="http://schemas.microsoft.com/office/word/2018/wordml" xmlns:w16du="http://schemas.microsoft.com/office/word/2023/wordml/word16du" xmlns:w16sdtdh="http://schemas.microsoft.com/office/word/2020/wordml/sdtdatahash" xmlns:w16se="http://schemas.microsoft.com/office/word/2015/wordml/symex" xmlns:wpg="http://schemas.microsoft.com/office/word/2010/wordprocessingGroup" xmlns:wpi="http://schemas.microsoft.com/office/word/2010/wordprocessingInk" xmlns:wne="http://schemas.microsoft.com/office/word/2006/wordml" xmlns:wps="http://schemas.microsoft.com/office/word/2010/wordprocessingShape" mc:Ignorable="w14 w15 w16se w16cid w16 w16cex w16sdtdh w16du wp14">
   <w:body>
     <w:p>
       <w:pPr>
@@ -25,9 +25,20 @@
           <w:sz w:val="18"/>
           <w:szCs w:val="18"/>
         </w:rPr>
-        <w:t>&lt;&lt;{</w:t>
+        <w:t>&lt;</w:t>
+      </w:r>
+      <w:proofErr w:type="gramStart"/>
+      <w:r>
+        <w:rPr>
+          <w:rFonts w:ascii="Arial" w:hAnsi="Arial" w:cs="Arial"/>
+          <w:color w:val="000000" w:themeColor="text1"/>
+          <w:sz w:val="18"/>
+          <w:szCs w:val="18"/>
+        </w:rPr>
+        <w:t>&lt;{</w:t>
       </w:r>
       <w:proofErr w:type="spellStart"/>
+      <w:proofErr w:type="gramEnd"/>
       <w:r>
         <w:rPr>
           <w:rFonts w:ascii="Arial" w:hAnsi="Arial" w:cs="Arial"/>
@@ -465,7 +476,7 @@
               </wp:inline>
             </w:drawing>
           </mc:Choice>
-          <mc:Fallback xmlns:w16du="http://schemas.microsoft.com/office/word/2023/wordml/word16du" xmlns:arto="http://schemas.microsoft.com/office/word/2006/arto" xmlns:a="http://schemas.openxmlformats.org/drawingml/2006/main" xmlns:pic="http://schemas.openxmlformats.org/drawingml/2006/picture">
+          <mc:Fallback xmlns:arto="http://schemas.microsoft.com/office/word/2006/arto" xmlns:a="http://schemas.openxmlformats.org/drawingml/2006/main" xmlns:pic="http://schemas.openxmlformats.org/drawingml/2006/picture">
             <w:pict w14:anchorId="54704FB3">
               <v:group id="Group 2791" style="width:467.95pt;height:68.75pt;mso-position-horizontal-relative:char;mso-position-vertical-relative:line" coordsize="59429,8731" o:spid="_x0000_s1026" w14:anchorId="5797EDF8" o:gfxdata="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">
                 <v:shapetype id="_x0000_t75" coordsize="21600,21600" filled="f" stroked="f" o:spt="75" o:preferrelative="t" path="m@4@5l@4@11@9@11@9@5xe">
@@ -1070,7 +1081,7 @@
               </wp:inline>
             </w:drawing>
           </mc:Choice>
-          <mc:Fallback xmlns:w16du="http://schemas.microsoft.com/office/word/2023/wordml/word16du" xmlns:arto="http://schemas.microsoft.com/office/word/2006/arto" xmlns:a="http://schemas.openxmlformats.org/drawingml/2006/main" xmlns:pic="http://schemas.openxmlformats.org/drawingml/2006/picture">
+          <mc:Fallback xmlns:arto="http://schemas.microsoft.com/office/word/2006/arto" xmlns:a="http://schemas.openxmlformats.org/drawingml/2006/main" xmlns:pic="http://schemas.openxmlformats.org/drawingml/2006/picture">
             <w:pict w14:anchorId="2F5695A1">
               <v:group id="Group 2792" style="width:467.95pt;height:.75pt;mso-position-horizontal-relative:char;mso-position-vertical-relative:line" coordsize="59429,95" o:spid="_x0000_s1026" w14:anchorId="14BA9070" o:gfxdata="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">
                 <v:shape id="Shape 91" style="position:absolute;width:59429;height:0;visibility:visible;mso-wrap-style:square;v-text-anchor:top" coordsize="5942965,0" o:spid="_x0000_s1027" filled="f" path="m5942965,l,e" o:gfxdata="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">
@@ -1392,6 +1403,7 @@
         <w:t>drawDirectionsOrderRequired</w:t>
       </w:r>
       <w:proofErr w:type="spellEnd"/>
+      <w:proofErr w:type="gramStart"/>
       <w:r>
         <w:rPr>
           <w:rFonts w:ascii="Arial" w:hAnsi="Arial" w:cs="Arial"/>
@@ -1405,7 +1417,16 @@
           <w:highlight w:val="yellow"/>
           <w:lang w:val="en-US"/>
         </w:rPr>
-        <w:t>‘Yes’</w:t>
+        <w:t>‘</w:t>
+      </w:r>
+      <w:proofErr w:type="gramEnd"/>
+      <w:r>
+        <w:rPr>
+          <w:rFonts w:ascii="Arial" w:hAnsi="Arial" w:cs="Arial"/>
+          <w:highlight w:val="yellow"/>
+          <w:lang w:val="en-US"/>
+        </w:rPr>
+        <w:t>Yes’</w:t>
       </w:r>
       <w:r>
         <w:rPr>
@@ -1476,9 +1497,18 @@
           <w:rFonts w:ascii="Arial" w:hAnsi="Arial" w:cs="Arial"/>
           <w:bCs/>
         </w:rPr>
-        <w:t>&lt;&lt;cs_{</w:t>
+        <w:t>&lt;&lt;cs</w:t>
+      </w:r>
+      <w:proofErr w:type="gramStart"/>
+      <w:r>
+        <w:rPr>
+          <w:rFonts w:ascii="Arial" w:hAnsi="Arial" w:cs="Arial"/>
+          <w:bCs/>
+        </w:rPr>
+        <w:t>_{</w:t>
       </w:r>
       <w:proofErr w:type="spellStart"/>
+      <w:proofErr w:type="gramEnd"/>
       <w:r>
         <w:rPr>
           <w:rFonts w:ascii="Arial" w:hAnsi="Arial" w:cs="Arial"/>
@@ -1878,7 +1908,21 @@
         <w:rPr>
           <w:rFonts w:ascii="Arial" w:hAnsi="Arial" w:cs="Arial"/>
         </w:rPr>
-        <w:t>Each party must inform the Court immediately if the case is settled whether or not it is then possible to upload to the Digital Portal a draft consent order to give effect to their agreement.</w:t>
+        <w:t xml:space="preserve">Each party must inform the Court immediately if the case is settled </w:t>
+      </w:r>
+      <w:proofErr w:type="gramStart"/>
+      <w:r>
+        <w:rPr>
+          <w:rFonts w:ascii="Arial" w:hAnsi="Arial" w:cs="Arial"/>
+        </w:rPr>
+        <w:t>whether or not</w:t>
+      </w:r>
+      <w:proofErr w:type="gramEnd"/>
+      <w:r>
+        <w:rPr>
+          <w:rFonts w:ascii="Arial" w:hAnsi="Arial" w:cs="Arial"/>
+        </w:rPr>
+        <w:t xml:space="preserve"> it is then possible to upload to the Digital Portal a draft consent order to give effect to their agreement.</w:t>
       </w:r>
     </w:p>
     <w:p>
@@ -1985,7 +2029,16 @@
           <w:b/>
           <w:bCs/>
         </w:rPr>
-        <w:t>&lt;&lt;</w:t>
+        <w:t>&lt;</w:t>
+      </w:r>
+      <w:proofErr w:type="gramStart"/>
+      <w:r>
+        <w:rPr>
+          <w:rFonts w:ascii="Arial" w:hAnsi="Arial" w:cs="Arial"/>
+          <w:b/>
+          <w:bCs/>
+        </w:rPr>
+        <w:t>&lt;</w:t>
       </w:r>
       <w:r>
         <w:rPr>
@@ -1995,6 +2048,7 @@
         <w:t>{</w:t>
       </w:r>
       <w:proofErr w:type="spellStart"/>
+      <w:proofErr w:type="gramEnd"/>
       <w:r>
         <w:rPr>
           <w:rFonts w:ascii="Arial" w:eastAsia="Arial" w:hAnsi="Arial" w:cs="Arial"/>
@@ -2135,7 +2189,16 @@
           <w:b/>
           <w:bCs/>
         </w:rPr>
-        <w:t>&lt;&lt;</w:t>
+        <w:t>&lt;</w:t>
+      </w:r>
+      <w:proofErr w:type="gramStart"/>
+      <w:r>
+        <w:rPr>
+          <w:rFonts w:ascii="Arial" w:hAnsi="Arial" w:cs="Arial"/>
+          <w:b/>
+          <w:bCs/>
+        </w:rPr>
+        <w:t>&lt;</w:t>
       </w:r>
       <w:r>
         <w:rPr>
@@ -2145,6 +2208,7 @@
         <w:t>{</w:t>
       </w:r>
       <w:proofErr w:type="spellStart"/>
+      <w:proofErr w:type="gramEnd"/>
       <w:r>
         <w:rPr>
           <w:rFonts w:ascii="Arial" w:eastAsia="Arial" w:hAnsi="Arial" w:cs="Arial"/>
@@ -2305,7 +2369,16 @@
           <w:b/>
           <w:bCs/>
         </w:rPr>
-        <w:t>&lt;&lt;</w:t>
+        <w:t>&lt;</w:t>
+      </w:r>
+      <w:proofErr w:type="gramStart"/>
+      <w:r>
+        <w:rPr>
+          <w:rFonts w:ascii="Arial" w:hAnsi="Arial" w:cs="Arial"/>
+          <w:b/>
+          <w:bCs/>
+        </w:rPr>
+        <w:t>&lt;</w:t>
       </w:r>
       <w:r>
         <w:rPr>
@@ -2315,6 +2388,7 @@
         <w:t>{</w:t>
       </w:r>
       <w:proofErr w:type="spellStart"/>
+      <w:proofErr w:type="gramEnd"/>
       <w:r>
         <w:rPr>
           <w:rFonts w:ascii="Arial" w:eastAsia="Arial" w:hAnsi="Arial" w:cs="Arial"/>
@@ -2516,6 +2590,7 @@
         </w:rPr>
         <w:t>isRestrictWitness</w:t>
       </w:r>
+      <w:proofErr w:type="gramStart"/>
       <w:r>
         <w:rPr>
           <w:rFonts w:ascii="Arial" w:hAnsi="Arial" w:cs="Arial"/>
@@ -2526,7 +2601,14 @@
         <w:rPr>
           <w:rFonts w:ascii="Arial" w:hAnsi="Arial" w:cs="Arial"/>
         </w:rPr>
-        <w:t>‘Yes’</w:t>
+        <w:t>‘</w:t>
+      </w:r>
+      <w:proofErr w:type="gramEnd"/>
+      <w:r>
+        <w:rPr>
+          <w:rFonts w:ascii="Arial" w:hAnsi="Arial" w:cs="Arial"/>
+        </w:rPr>
+        <w:t>Yes’</w:t>
       </w:r>
       <w:bookmarkEnd w:id="2"/>
       <w:r>
@@ -2563,7 +2645,21 @@
         <w:rPr>
           <w:rFonts w:ascii="Arial" w:hAnsi="Arial" w:cs="Arial"/>
         </w:rPr>
-        <w:t>&lt;&lt;sdoR2WitnessesOfFact.sdoR2RestrictWitness.restrictNoOfWitnessDetails.noOfWitnessClaimant&gt;&gt;</w:t>
+        <w:t>&lt;&lt;sdoR2WitnessesOfFact.sdoR</w:t>
+      </w:r>
+      <w:proofErr w:type="gramStart"/>
+      <w:r>
+        <w:rPr>
+          <w:rFonts w:ascii="Arial" w:hAnsi="Arial" w:cs="Arial"/>
+        </w:rPr>
+        <w:t>2RestrictWitness.restrictNoOfWitnessDetails.noOfWitnessClaimant</w:t>
+      </w:r>
+      <w:proofErr w:type="gramEnd"/>
+      <w:r>
+        <w:rPr>
+          <w:rFonts w:ascii="Arial" w:hAnsi="Arial" w:cs="Arial"/>
+        </w:rPr>
+        <w:t>&gt;&gt;</w:t>
       </w:r>
       <w:r>
         <w:t xml:space="preserve"> </w:t>
@@ -2611,7 +2707,21 @@
         <w:rPr>
           <w:rFonts w:ascii="Arial" w:hAnsi="Arial" w:cs="Arial"/>
         </w:rPr>
-        <w:t>&lt;&lt;sdoR2WitnessesOfFact.sdoR2RestrictWitness.restrictNoOfWitnessDetails.partyIsCountedAsWitnessTxt&gt;&gt;</w:t>
+        <w:t>&lt;&lt;sdoR2WitnessesOfFact.sdoR</w:t>
+      </w:r>
+      <w:proofErr w:type="gramStart"/>
+      <w:r>
+        <w:rPr>
+          <w:rFonts w:ascii="Arial" w:hAnsi="Arial" w:cs="Arial"/>
+        </w:rPr>
+        <w:t>2RestrictWitness.restrictNoOfWitnessDetails.partyIsCountedAsWitnessTxt</w:t>
+      </w:r>
+      <w:proofErr w:type="gramEnd"/>
+      <w:r>
+        <w:rPr>
+          <w:rFonts w:ascii="Arial" w:hAnsi="Arial" w:cs="Arial"/>
+        </w:rPr>
+        <w:t>&gt;&gt;</w:t>
       </w:r>
     </w:p>
     <w:p>
@@ -2640,6 +2750,7 @@
         <w:t>&lt;&lt;cs_{</w:t>
       </w:r>
       <w:bookmarkStart w:id="3" w:name="_Hlk163831990"/>
+      <w:proofErr w:type="gramStart"/>
       <w:r>
         <w:rPr>
           <w:rFonts w:ascii="Arial" w:hAnsi="Arial" w:cs="Arial"/>
@@ -2652,6 +2763,7 @@
         </w:rPr>
         <w:t>isRestrictPages</w:t>
       </w:r>
+      <w:proofErr w:type="gramEnd"/>
       <w:r>
         <w:rPr>
           <w:rFonts w:ascii="Arial" w:hAnsi="Arial" w:cs="Arial"/>
@@ -2683,11 +2795,19 @@
           <w:rFonts w:ascii="Arial" w:hAnsi="Arial" w:cs="Arial"/>
         </w:rPr>
       </w:pPr>
-      <w:r>
-        <w:rPr>
-          <w:rFonts w:ascii="Arial" w:hAnsi="Arial" w:cs="Arial"/>
-        </w:rPr>
-        <w:t>&lt;&lt;sdoR2WitnessesOfFact.sdoRestrictPages.restrictNoOfPagesDetails.witnessShouldNotMoreThanTxt&gt;&gt;</w:t>
+      <w:proofErr w:type="gramStart"/>
+      <w:r>
+        <w:rPr>
+          <w:rFonts w:ascii="Arial" w:hAnsi="Arial" w:cs="Arial"/>
+        </w:rPr>
+        <w:t>&lt;&lt;sdoR2WitnessesOfFact.sdoRestrictPages.restrictNoOfPagesDetails.witnessShouldNotMoreThanTxt</w:t>
+      </w:r>
+      <w:proofErr w:type="gramEnd"/>
+      <w:r>
+        <w:rPr>
+          <w:rFonts w:ascii="Arial" w:hAnsi="Arial" w:cs="Arial"/>
+        </w:rPr>
+        <w:t>&gt;&gt;</w:t>
       </w:r>
       <w:r>
         <w:rPr>
@@ -2754,9 +2874,17 @@
         <w:rPr>
           <w:rFonts w:ascii="Arial" w:hAnsi="Arial" w:cs="Arial"/>
         </w:rPr>
-        <w:t>&lt;&lt;{</w:t>
+        <w:t>&lt;</w:t>
+      </w:r>
+      <w:proofErr w:type="gramStart"/>
+      <w:r>
+        <w:rPr>
+          <w:rFonts w:ascii="Arial" w:hAnsi="Arial" w:cs="Arial"/>
+        </w:rPr>
+        <w:t>&lt;{</w:t>
       </w:r>
       <w:proofErr w:type="spellStart"/>
+      <w:proofErr w:type="gramEnd"/>
       <w:r>
         <w:rPr>
           <w:rFonts w:ascii="Arial" w:hAnsi="Arial" w:cs="Arial"/>
@@ -2921,7 +3049,16 @@
           <w:b/>
           <w:bCs/>
         </w:rPr>
-        <w:t>&lt;&lt;</w:t>
+        <w:t>&lt;</w:t>
+      </w:r>
+      <w:proofErr w:type="gramStart"/>
+      <w:r>
+        <w:rPr>
+          <w:rFonts w:ascii="Arial" w:hAnsi="Arial" w:cs="Arial"/>
+          <w:b/>
+          <w:bCs/>
+        </w:rPr>
+        <w:t>&lt;</w:t>
       </w:r>
       <w:r>
         <w:rPr>
@@ -2931,6 +3068,7 @@
         <w:t>{</w:t>
       </w:r>
       <w:proofErr w:type="spellStart"/>
+      <w:proofErr w:type="gramEnd"/>
       <w:r>
         <w:rPr>
           <w:rFonts w:ascii="Arial" w:eastAsia="Arial" w:hAnsi="Arial" w:cs="Arial"/>
@@ -3071,7 +3209,16 @@
           <w:b/>
           <w:bCs/>
         </w:rPr>
-        <w:t>&lt;&lt;</w:t>
+        <w:t>&lt;</w:t>
+      </w:r>
+      <w:proofErr w:type="gramStart"/>
+      <w:r>
+        <w:rPr>
+          <w:rFonts w:ascii="Arial" w:hAnsi="Arial" w:cs="Arial"/>
+          <w:b/>
+          <w:bCs/>
+        </w:rPr>
+        <w:t>&lt;</w:t>
       </w:r>
       <w:r>
         <w:rPr>
@@ -3081,6 +3228,7 @@
         <w:t>{</w:t>
       </w:r>
       <w:proofErr w:type="spellStart"/>
+      <w:proofErr w:type="gramEnd"/>
       <w:r>
         <w:rPr>
           <w:rFonts w:ascii="Arial" w:eastAsia="Arial" w:hAnsi="Arial" w:cs="Arial"/>
@@ -3409,7 +3557,16 @@
           <w:b/>
           <w:bCs/>
         </w:rPr>
-        <w:t>&lt;&lt;</w:t>
+        <w:t>&lt;</w:t>
+      </w:r>
+      <w:proofErr w:type="gramStart"/>
+      <w:r>
+        <w:rPr>
+          <w:rFonts w:ascii="Arial" w:hAnsi="Arial" w:cs="Arial"/>
+          <w:b/>
+          <w:bCs/>
+        </w:rPr>
+        <w:t>&lt;</w:t>
       </w:r>
       <w:r>
         <w:rPr>
@@ -3419,6 +3576,7 @@
         <w:t>{</w:t>
       </w:r>
       <w:proofErr w:type="spellStart"/>
+      <w:proofErr w:type="gramEnd"/>
       <w:r>
         <w:rPr>
           <w:rFonts w:ascii="Arial" w:eastAsia="Arial" w:hAnsi="Arial" w:cs="Arial"/>
@@ -3795,7 +3953,16 @@
           <w:b/>
           <w:bCs/>
         </w:rPr>
-        <w:t>&lt;&lt;</w:t>
+        <w:t>&lt;</w:t>
+      </w:r>
+      <w:proofErr w:type="gramStart"/>
+      <w:r>
+        <w:rPr>
+          <w:rFonts w:ascii="Arial" w:hAnsi="Arial" w:cs="Arial"/>
+          <w:b/>
+          <w:bCs/>
+        </w:rPr>
+        <w:t>&lt;</w:t>
       </w:r>
       <w:r>
         <w:rPr>
@@ -3805,6 +3972,7 @@
         <w:t>{</w:t>
       </w:r>
       <w:proofErr w:type="spellStart"/>
+      <w:proofErr w:type="gramEnd"/>
       <w:r>
         <w:rPr>
           <w:rFonts w:ascii="Arial" w:eastAsia="Arial" w:hAnsi="Arial" w:cs="Arial"/>
@@ -4216,7 +4384,7 @@
           <w:ilvl w:val="0"/>
           <w:numId w:val="15"/>
         </w:numPr>
-        <w:spacing w:after="0" w:line="240" w:lineRule="auto"/>
+        <w:spacing w:line="240" w:lineRule="auto"/>
         <w:rPr>
           <w:rFonts w:ascii="Arial" w:eastAsia="Times New Roman" w:hAnsi="Arial" w:cs="Arial"/>
           <w:sz w:val="24"/>
@@ -4263,15 +4431,31 @@
           <w:rFonts w:ascii="Arial" w:eastAsia="Times New Roman" w:hAnsi="Arial" w:cs="Arial"/>
           <w:lang w:eastAsia="en-GB"/>
         </w:rPr>
-        <w:t>hearingLocation.site_name</w:t>
-      </w:r>
-      <w:proofErr w:type="spellEnd"/>
+        <w:t>hearingLocation.site_</w:t>
+      </w:r>
+      <w:proofErr w:type="gramStart"/>
       <w:r>
         <w:rPr>
           <w:rFonts w:ascii="Arial" w:eastAsia="Times New Roman" w:hAnsi="Arial" w:cs="Arial"/>
           <w:lang w:eastAsia="en-GB"/>
         </w:rPr>
-        <w:t>!=null}&gt;&gt;at &lt;&lt;</w:t>
+        <w:t>name</w:t>
+      </w:r>
+      <w:proofErr w:type="spellEnd"/>
+      <w:r>
+        <w:rPr>
+          <w:rFonts w:ascii="Arial" w:eastAsia="Times New Roman" w:hAnsi="Arial" w:cs="Arial"/>
+          <w:lang w:eastAsia="en-GB"/>
+        </w:rPr>
+        <w:t>!=</w:t>
+      </w:r>
+      <w:proofErr w:type="gramEnd"/>
+      <w:r>
+        <w:rPr>
+          <w:rFonts w:ascii="Arial" w:eastAsia="Times New Roman" w:hAnsi="Arial" w:cs="Arial"/>
+          <w:lang w:eastAsia="en-GB"/>
+        </w:rPr>
+        <w:t>null}&gt;&gt;at &lt;&lt;</w:t>
       </w:r>
       <w:proofErr w:type="spellStart"/>
       <w:r>
@@ -4425,7 +4609,7 @@
           <w:ilvl w:val="0"/>
           <w:numId w:val="15"/>
         </w:numPr>
-        <w:spacing w:after="0" w:line="240" w:lineRule="auto"/>
+        <w:spacing w:line="240" w:lineRule="auto"/>
         <w:rPr>
           <w:rFonts w:ascii="Arial" w:eastAsia="Times New Roman" w:hAnsi="Arial" w:cs="Arial"/>
           <w:sz w:val="24"/>
@@ -4454,15 +4638,31 @@
           <w:rFonts w:ascii="Arial" w:eastAsia="Times New Roman" w:hAnsi="Arial" w:cs="Arial"/>
           <w:lang w:eastAsia="en-GB"/>
         </w:rPr>
-        <w:t>hearingLocation.site_name</w:t>
-      </w:r>
-      <w:proofErr w:type="spellEnd"/>
+        <w:t>hearingLocation.site_</w:t>
+      </w:r>
+      <w:proofErr w:type="gramStart"/>
       <w:r>
         <w:rPr>
           <w:rFonts w:ascii="Arial" w:eastAsia="Times New Roman" w:hAnsi="Arial" w:cs="Arial"/>
           <w:lang w:eastAsia="en-GB"/>
         </w:rPr>
-        <w:t>!=null}&gt;&gt;will take place at &lt;&lt;</w:t>
+        <w:t>name</w:t>
+      </w:r>
+      <w:proofErr w:type="spellEnd"/>
+      <w:r>
+        <w:rPr>
+          <w:rFonts w:ascii="Arial" w:eastAsia="Times New Roman" w:hAnsi="Arial" w:cs="Arial"/>
+          <w:lang w:eastAsia="en-GB"/>
+        </w:rPr>
+        <w:t>!=</w:t>
+      </w:r>
+      <w:proofErr w:type="gramEnd"/>
+      <w:r>
+        <w:rPr>
+          <w:rFonts w:ascii="Arial" w:eastAsia="Times New Roman" w:hAnsi="Arial" w:cs="Arial"/>
+          <w:lang w:eastAsia="en-GB"/>
+        </w:rPr>
+        <w:t>null}&gt;&gt;will take place at &lt;&lt;</w:t>
       </w:r>
       <w:proofErr w:type="spellStart"/>
       <w:r>
@@ -4634,7 +4834,7 @@
           <w:ilvl w:val="0"/>
           <w:numId w:val="15"/>
         </w:numPr>
-        <w:spacing w:after="0" w:line="240" w:lineRule="auto"/>
+        <w:spacing w:line="240" w:lineRule="auto"/>
         <w:rPr>
           <w:rFonts w:ascii="Arial" w:eastAsia="Times New Roman" w:hAnsi="Arial" w:cs="Arial"/>
           <w:sz w:val="24"/>
@@ -4663,15 +4863,31 @@
           <w:rFonts w:ascii="Arial" w:eastAsia="Times New Roman" w:hAnsi="Arial" w:cs="Arial"/>
           <w:lang w:eastAsia="en-GB"/>
         </w:rPr>
-        <w:t>hearingLocation.site_name</w:t>
-      </w:r>
-      <w:proofErr w:type="spellEnd"/>
+        <w:t>hearingLocation.site_</w:t>
+      </w:r>
+      <w:proofErr w:type="gramStart"/>
       <w:r>
         <w:rPr>
           <w:rFonts w:ascii="Arial" w:eastAsia="Times New Roman" w:hAnsi="Arial" w:cs="Arial"/>
           <w:lang w:eastAsia="en-GB"/>
         </w:rPr>
-        <w:t>!=null}&gt;&gt;will take place at &lt;&lt;</w:t>
+        <w:t>name</w:t>
+      </w:r>
+      <w:proofErr w:type="spellEnd"/>
+      <w:r>
+        <w:rPr>
+          <w:rFonts w:ascii="Arial" w:eastAsia="Times New Roman" w:hAnsi="Arial" w:cs="Arial"/>
+          <w:lang w:eastAsia="en-GB"/>
+        </w:rPr>
+        <w:t>!=</w:t>
+      </w:r>
+      <w:proofErr w:type="gramEnd"/>
+      <w:r>
+        <w:rPr>
+          <w:rFonts w:ascii="Arial" w:eastAsia="Times New Roman" w:hAnsi="Arial" w:cs="Arial"/>
+          <w:lang w:eastAsia="en-GB"/>
+        </w:rPr>
+        <w:t>null}&gt;&gt;will take place at &lt;&lt;</w:t>
       </w:r>
       <w:proofErr w:type="spellStart"/>
       <w:r>
@@ -4817,14 +5033,6 @@
         </w:rPr>
         <w:t>=true}&gt;&gt;</w:t>
       </w:r>
-    </w:p>
-    <w:p>
-      <w:pPr>
-        <w:rPr>
-          <w:rFonts w:ascii="Arial" w:hAnsi="Arial" w:cs="Arial"/>
-          <w:bCs/>
-        </w:rPr>
-      </w:pPr>
     </w:p>
     <w:p>
       <w:pPr>
@@ -4971,7 +5179,16 @@
           <w:b/>
           <w:bCs/>
         </w:rPr>
-        <w:t>&lt;&lt;</w:t>
+        <w:t>&lt;</w:t>
+      </w:r>
+      <w:proofErr w:type="gramStart"/>
+      <w:r>
+        <w:rPr>
+          <w:rFonts w:ascii="Arial" w:hAnsi="Arial" w:cs="Arial"/>
+          <w:b/>
+          <w:bCs/>
+        </w:rPr>
+        <w:t>&lt;</w:t>
       </w:r>
       <w:r>
         <w:rPr>
@@ -4981,6 +5198,7 @@
         <w:t>{</w:t>
       </w:r>
       <w:proofErr w:type="spellStart"/>
+      <w:proofErr w:type="gramEnd"/>
       <w:r>
         <w:rPr>
           <w:rFonts w:ascii="Arial" w:eastAsia="Arial" w:hAnsi="Arial" w:cs="Arial"/>
@@ -5134,7 +5352,16 @@
           <w:b/>
           <w:bCs/>
         </w:rPr>
-        <w:t>&lt;&lt;</w:t>
+        <w:t>&lt;</w:t>
+      </w:r>
+      <w:proofErr w:type="gramStart"/>
+      <w:r>
+        <w:rPr>
+          <w:rFonts w:ascii="Arial" w:hAnsi="Arial" w:cs="Arial"/>
+          <w:b/>
+          <w:bCs/>
+        </w:rPr>
+        <w:t>&lt;</w:t>
       </w:r>
       <w:r>
         <w:rPr>
@@ -5144,6 +5371,7 @@
         <w:t>{</w:t>
       </w:r>
       <w:proofErr w:type="spellStart"/>
+      <w:proofErr w:type="gramEnd"/>
       <w:r>
         <w:rPr>
           <w:rFonts w:ascii="Arial" w:eastAsia="Arial" w:hAnsi="Arial" w:cs="Arial"/>
@@ -5592,8 +5820,18 @@
           <w:b/>
           <w:bCs/>
         </w:rPr>
-        <w:t>Credit hire</w:t>
-      </w:r>
+        <w:t xml:space="preserve">Credit </w:t>
+      </w:r>
+      <w:proofErr w:type="gramStart"/>
+      <w:r>
+        <w:rPr>
+          <w:rFonts w:ascii="Arial" w:hAnsi="Arial" w:cs="Arial"/>
+          <w:b/>
+          <w:bCs/>
+        </w:rPr>
+        <w:t>hire</w:t>
+      </w:r>
+      <w:proofErr w:type="gramEnd"/>
     </w:p>
     <w:p>
       <w:pPr>
@@ -6003,7 +6241,7 @@
         <w:pStyle w:val="ListParagraph"/>
         <w:numPr>
           <w:ilvl w:val="0"/>
-          <w:numId w:val="34"/>
+          <w:numId w:val="15"/>
         </w:numPr>
         <w:rPr>
           <w:rFonts w:ascii="Arial" w:hAnsi="Arial" w:cs="Arial"/>
@@ -6021,14 +6259,7 @@
           <w:rFonts w:ascii="Arial" w:hAnsi="Arial" w:cs="Arial"/>
           <w:lang w:val="en-US"/>
         </w:rPr>
-        <w:t>sdoR2FastTrackCreditHire</w:t>
-      </w:r>
-      <w:r>
-        <w:rPr>
-          <w:rFonts w:ascii="Arial" w:hAnsi="Arial" w:cs="Arial"/>
-          <w:lang w:val="en-US"/>
-        </w:rPr>
-        <w:t>.input1</w:t>
+        <w:t>sdoR2FastTrackCreditHire.input1</w:t>
       </w:r>
       <w:r>
         <w:rPr>
@@ -6042,7 +6273,7 @@
         <w:pStyle w:val="ListParagraph"/>
         <w:numPr>
           <w:ilvl w:val="0"/>
-          <w:numId w:val="34"/>
+          <w:numId w:val="15"/>
         </w:numPr>
         <w:rPr>
           <w:rFonts w:ascii="Arial" w:hAnsi="Arial" w:cs="Arial"/>
@@ -6162,7 +6393,16 @@
           <w:b/>
           <w:bCs/>
         </w:rPr>
-        <w:t>&lt;&lt;</w:t>
+        <w:t>&lt;</w:t>
+      </w:r>
+      <w:proofErr w:type="gramStart"/>
+      <w:r>
+        <w:rPr>
+          <w:rFonts w:ascii="Arial" w:hAnsi="Arial" w:cs="Arial"/>
+          <w:b/>
+          <w:bCs/>
+        </w:rPr>
+        <w:t>&lt;</w:t>
       </w:r>
       <w:r>
         <w:rPr>
@@ -6173,6 +6413,7 @@
         <w:t>{</w:t>
       </w:r>
       <w:proofErr w:type="spellStart"/>
+      <w:proofErr w:type="gramEnd"/>
       <w:r>
         <w:rPr>
           <w:rFonts w:ascii="Arial" w:eastAsia="Arial" w:hAnsi="Arial" w:cs="Arial"/>
@@ -6349,7 +6590,16 @@
           <w:b/>
           <w:bCs/>
         </w:rPr>
-        <w:t>&lt;&lt;</w:t>
+        <w:t>&lt;</w:t>
+      </w:r>
+      <w:proofErr w:type="gramStart"/>
+      <w:r>
+        <w:rPr>
+          <w:rFonts w:ascii="Arial" w:hAnsi="Arial" w:cs="Arial"/>
+          <w:b/>
+          <w:bCs/>
+        </w:rPr>
+        <w:t>&lt;</w:t>
       </w:r>
       <w:r>
         <w:rPr>
@@ -6360,6 +6610,7 @@
         <w:t>{</w:t>
       </w:r>
       <w:proofErr w:type="spellStart"/>
+      <w:proofErr w:type="gramEnd"/>
       <w:r>
         <w:rPr>
           <w:rFonts w:ascii="Arial" w:eastAsia="Arial" w:hAnsi="Arial" w:cs="Arial"/>
@@ -6487,7 +6738,7 @@
         <w:pStyle w:val="ListParagraph"/>
         <w:numPr>
           <w:ilvl w:val="0"/>
-          <w:numId w:val="34"/>
+          <w:numId w:val="15"/>
         </w:numPr>
         <w:rPr>
           <w:rFonts w:ascii="Arial" w:hAnsi="Arial" w:cs="Arial"/>
@@ -6504,14 +6755,7 @@
           <w:rFonts w:ascii="Arial" w:hAnsi="Arial" w:cs="Arial"/>
           <w:lang w:val="en-US"/>
         </w:rPr>
-        <w:t>sdoR2FastTrackCreditHire</w:t>
-      </w:r>
-      <w:r>
-        <w:rPr>
-          <w:rFonts w:ascii="Arial" w:hAnsi="Arial" w:cs="Arial"/>
-          <w:lang w:val="en-US"/>
-        </w:rPr>
-        <w:t>.input5</w:t>
+        <w:t>sdoR2FastTrackCreditHire.input5</w:t>
       </w:r>
       <w:r>
         <w:rPr>
@@ -6524,21 +6768,7 @@
           <w:rFonts w:ascii="Arial" w:hAnsi="Arial" w:cs="Arial"/>
           <w:lang w:val="en-US"/>
         </w:rPr>
-        <w:t xml:space="preserve"> </w:t>
-      </w:r>
-      <w:r>
-        <w:rPr>
-          <w:rFonts w:ascii="Arial" w:hAnsi="Arial" w:cs="Arial"/>
-          <w:lang w:val="en-US"/>
-        </w:rPr>
-        <w:t>sdoR2FastTrackCreditHire</w:t>
-      </w:r>
-      <w:r>
-        <w:rPr>
-          <w:rFonts w:ascii="Arial" w:hAnsi="Arial" w:cs="Arial"/>
-          <w:lang w:val="en-US"/>
-        </w:rPr>
-        <w:t>.input6</w:t>
+        <w:t xml:space="preserve"> sdoR2FastTrackCreditHire.input6</w:t>
       </w:r>
       <w:r>
         <w:rPr>
@@ -6552,112 +6782,108 @@
           <w:b/>
           <w:bCs/>
         </w:rPr>
+        <w:t>&lt;</w:t>
+      </w:r>
+      <w:proofErr w:type="gramStart"/>
+      <w:r>
+        <w:rPr>
+          <w:rFonts w:ascii="Arial" w:hAnsi="Arial" w:cs="Arial"/>
+          <w:b/>
+          <w:bCs/>
+        </w:rPr>
+        <w:t>&lt;</w:t>
+      </w:r>
+      <w:r>
+        <w:rPr>
+          <w:rFonts w:ascii="Arial" w:eastAsia="Arial" w:hAnsi="Arial" w:cs="Arial"/>
+          <w:b/>
+        </w:rPr>
+        <w:t>{</w:t>
+      </w:r>
+      <w:proofErr w:type="spellStart"/>
+      <w:proofErr w:type="gramEnd"/>
+      <w:r>
+        <w:rPr>
+          <w:rFonts w:ascii="Arial" w:eastAsia="Arial" w:hAnsi="Arial" w:cs="Arial"/>
+          <w:b/>
+        </w:rPr>
+        <w:t>dateFormat</w:t>
+      </w:r>
+      <w:proofErr w:type="spellEnd"/>
+      <w:r>
+        <w:rPr>
+          <w:rFonts w:ascii="Arial" w:eastAsia="Arial" w:hAnsi="Arial" w:cs="Arial"/>
+          <w:b/>
+        </w:rPr>
+        <w:t>(</w:t>
+      </w:r>
+      <w:r>
+        <w:rPr>
+          <w:rFonts w:ascii="Arial" w:hAnsi="Arial" w:cs="Arial"/>
+          <w:b/>
+          <w:lang w:val="en-US"/>
+        </w:rPr>
+        <w:t>sdoR2FastTrackCreditHire.date3</w:t>
+      </w:r>
+      <w:r>
+        <w:rPr>
+          <w:rFonts w:ascii="Arial" w:eastAsia="Arial" w:hAnsi="Arial" w:cs="Arial"/>
+          <w:b/>
+        </w:rPr>
+        <w:t xml:space="preserve">, ‘dd MMMM </w:t>
+      </w:r>
+      <w:proofErr w:type="spellStart"/>
+      <w:r>
+        <w:rPr>
+          <w:rFonts w:ascii="Arial" w:eastAsia="Arial" w:hAnsi="Arial" w:cs="Arial"/>
+          <w:b/>
+        </w:rPr>
+        <w:t>yyyy</w:t>
+      </w:r>
+      <w:proofErr w:type="spellEnd"/>
+      <w:r>
+        <w:rPr>
+          <w:rFonts w:ascii="Arial" w:eastAsia="Arial" w:hAnsi="Arial" w:cs="Arial"/>
+          <w:b/>
+        </w:rPr>
+        <w:t>’, ‘</w:t>
+      </w:r>
+      <w:proofErr w:type="spellStart"/>
+      <w:r>
+        <w:rPr>
+          <w:rFonts w:ascii="Arial" w:eastAsia="Arial" w:hAnsi="Arial" w:cs="Arial"/>
+          <w:b/>
+        </w:rPr>
+        <w:t>yyyy</w:t>
+      </w:r>
+      <w:proofErr w:type="spellEnd"/>
+      <w:r>
+        <w:rPr>
+          <w:rFonts w:ascii="Arial" w:eastAsia="Arial" w:hAnsi="Arial" w:cs="Arial"/>
+          <w:b/>
+        </w:rPr>
+        <w:t>-MM-dd’)}</w:t>
+      </w:r>
+      <w:r>
+        <w:rPr>
+          <w:rFonts w:ascii="Arial" w:hAnsi="Arial" w:cs="Arial"/>
+          <w:b/>
+          <w:bCs/>
+        </w:rPr>
+        <w:t xml:space="preserve">&gt;&gt; </w:t>
+      </w:r>
+      <w:r>
+        <w:rPr>
+          <w:rFonts w:ascii="Arial" w:hAnsi="Arial" w:cs="Arial"/>
+        </w:rPr>
         <w:t>&lt;&lt;</w:t>
       </w:r>
       <w:r>
         <w:rPr>
-          <w:rFonts w:ascii="Arial" w:eastAsia="Arial" w:hAnsi="Arial" w:cs="Arial"/>
-          <w:b/>
-        </w:rPr>
-        <w:t>{</w:t>
-      </w:r>
-      <w:proofErr w:type="spellStart"/>
-      <w:r>
-        <w:rPr>
-          <w:rFonts w:ascii="Arial" w:eastAsia="Arial" w:hAnsi="Arial" w:cs="Arial"/>
-          <w:b/>
-        </w:rPr>
-        <w:t>dateFormat</w:t>
-      </w:r>
-      <w:proofErr w:type="spellEnd"/>
-      <w:r>
-        <w:rPr>
-          <w:rFonts w:ascii="Arial" w:eastAsia="Arial" w:hAnsi="Arial" w:cs="Arial"/>
-          <w:b/>
-        </w:rPr>
-        <w:t>(</w:t>
-      </w:r>
-      <w:r>
-        <w:rPr>
-          <w:rFonts w:ascii="Arial" w:hAnsi="Arial" w:cs="Arial"/>
-          <w:b/>
-          <w:lang w:val="en-US"/>
-        </w:rPr>
-        <w:t>sdoR2FastTrackCreditHire.date3</w:t>
-      </w:r>
-      <w:r>
-        <w:rPr>
-          <w:rFonts w:ascii="Arial" w:eastAsia="Arial" w:hAnsi="Arial" w:cs="Arial"/>
-          <w:b/>
-        </w:rPr>
-        <w:t xml:space="preserve">, ‘dd MMMM </w:t>
-      </w:r>
-      <w:proofErr w:type="spellStart"/>
-      <w:r>
-        <w:rPr>
-          <w:rFonts w:ascii="Arial" w:eastAsia="Arial" w:hAnsi="Arial" w:cs="Arial"/>
-          <w:b/>
-        </w:rPr>
-        <w:t>yyyy</w:t>
-      </w:r>
-      <w:proofErr w:type="spellEnd"/>
-      <w:r>
-        <w:rPr>
-          <w:rFonts w:ascii="Arial" w:eastAsia="Arial" w:hAnsi="Arial" w:cs="Arial"/>
-          <w:b/>
-        </w:rPr>
-        <w:t>’, ‘</w:t>
-      </w:r>
-      <w:proofErr w:type="spellStart"/>
-      <w:r>
-        <w:rPr>
-          <w:rFonts w:ascii="Arial" w:eastAsia="Arial" w:hAnsi="Arial" w:cs="Arial"/>
-          <w:b/>
-        </w:rPr>
-        <w:t>yyyy</w:t>
-      </w:r>
-      <w:proofErr w:type="spellEnd"/>
-      <w:r>
-        <w:rPr>
-          <w:rFonts w:ascii="Arial" w:eastAsia="Arial" w:hAnsi="Arial" w:cs="Arial"/>
-          <w:b/>
-        </w:rPr>
-        <w:t>-MM-dd’)}</w:t>
-      </w:r>
-      <w:r>
-        <w:rPr>
-          <w:rFonts w:ascii="Arial" w:hAnsi="Arial" w:cs="Arial"/>
-          <w:b/>
-          <w:bCs/>
-        </w:rPr>
-        <w:t xml:space="preserve">&gt;&gt; </w:t>
-      </w:r>
-      <w:r>
-        <w:rPr>
-          <w:rFonts w:ascii="Arial" w:hAnsi="Arial" w:cs="Arial"/>
-        </w:rPr>
-        <w:t>&lt;&lt;</w:t>
-      </w:r>
-      <w:r>
-        <w:rPr>
-          <w:rFonts w:ascii="Arial" w:hAnsi="Arial" w:cs="Arial"/>
-          <w:lang w:val="en-US"/>
-        </w:rPr>
-        <w:t xml:space="preserve"> </w:t>
-      </w:r>
-      <w:r>
-        <w:rPr>
-          <w:rFonts w:ascii="Arial" w:hAnsi="Arial" w:cs="Arial"/>
-          <w:lang w:val="en-US"/>
-        </w:rPr>
-        <w:t>sdoR2FastTrackCreditHire</w:t>
-      </w:r>
-      <w:r>
-        <w:rPr>
-          <w:rFonts w:ascii="Arial" w:hAnsi="Arial" w:cs="Arial"/>
-          <w:lang w:val="en-US"/>
-        </w:rPr>
-        <w:t>.input7</w:t>
+          <w:rFonts w:ascii="Arial" w:hAnsi="Arial" w:cs="Arial"/>
+          <w:lang w:val="en-US"/>
+        </w:rPr>
+        <w:t xml:space="preserve"> sdoR2FastTrackCreditHire.input7</w:t>
       </w:r>
       <w:r>
         <w:rPr>
@@ -6772,7 +6998,7 @@
         <w:pStyle w:val="ListParagraph"/>
         <w:numPr>
           <w:ilvl w:val="0"/>
-          <w:numId w:val="34"/>
+          <w:numId w:val="15"/>
         </w:numPr>
         <w:rPr>
           <w:rFonts w:ascii="Arial" w:hAnsi="Arial" w:cs="Arial"/>
@@ -6790,14 +7016,7 @@
           <w:rFonts w:ascii="Arial" w:hAnsi="Arial" w:cs="Arial"/>
           <w:lang w:val="en-US"/>
         </w:rPr>
-        <w:t>sdoR2FastTrackCreditHire</w:t>
-      </w:r>
-      <w:r>
-        <w:rPr>
-          <w:rFonts w:ascii="Arial" w:hAnsi="Arial" w:cs="Arial"/>
-          <w:lang w:val="en-US"/>
-        </w:rPr>
-        <w:t>.input8</w:t>
+        <w:t>sdoR2FastTrackCreditHire.input8</w:t>
       </w:r>
       <w:r>
         <w:rPr>
@@ -6849,14 +7068,6 @@
         <w:t>&gt;&gt;</w:t>
       </w:r>
       <w:bookmarkEnd w:id="4"/>
-    </w:p>
-    <w:p>
-      <w:pPr>
-        <w:pStyle w:val="ListParagraph"/>
-        <w:rPr>
-          <w:rFonts w:ascii="Arial" w:hAnsi="Arial" w:cs="Arial"/>
-        </w:rPr>
-      </w:pPr>
     </w:p>
     <w:p>
       <w:pPr>
@@ -6918,7 +7129,7 @@
         <w:pStyle w:val="ListParagraph"/>
         <w:numPr>
           <w:ilvl w:val="0"/>
-          <w:numId w:val="34"/>
+          <w:numId w:val="15"/>
         </w:numPr>
         <w:rPr>
           <w:rFonts w:ascii="Arial" w:hAnsi="Arial" w:cs="Arial"/>
@@ -6946,14 +7157,6 @@
         </w:rPr>
         <w:t>&lt;&lt;es_&gt;&gt;</w:t>
       </w:r>
-    </w:p>
-    <w:p>
-      <w:pPr>
-        <w:rPr>
-          <w:rFonts w:ascii="Arial" w:hAnsi="Arial" w:cs="Arial"/>
-          <w:bCs/>
-        </w:rPr>
-      </w:pPr>
     </w:p>
     <w:p>
       <w:pPr>
@@ -7031,7 +7234,7 @@
         <w:pStyle w:val="ListParagraph"/>
         <w:numPr>
           <w:ilvl w:val="0"/>
-          <w:numId w:val="34"/>
+          <w:numId w:val="15"/>
         </w:numPr>
         <w:rPr>
           <w:rFonts w:ascii="Arial" w:hAnsi="Arial" w:cs="Arial"/>
@@ -7063,7 +7266,7 @@
         <w:pStyle w:val="ListParagraph"/>
         <w:numPr>
           <w:ilvl w:val="0"/>
-          <w:numId w:val="34"/>
+          <w:numId w:val="15"/>
         </w:numPr>
         <w:rPr>
           <w:rFonts w:ascii="Arial" w:hAnsi="Arial" w:cs="Arial"/>
@@ -7095,7 +7298,7 @@
         <w:pStyle w:val="ListParagraph"/>
         <w:numPr>
           <w:ilvl w:val="0"/>
-          <w:numId w:val="34"/>
+          <w:numId w:val="15"/>
         </w:numPr>
         <w:rPr>
           <w:rFonts w:ascii="Arial" w:hAnsi="Arial" w:cs="Arial"/>
@@ -7126,7 +7329,16 @@
           <w:b/>
           <w:bCs/>
         </w:rPr>
-        <w:t>&lt;&lt;</w:t>
+        <w:t>&lt;</w:t>
+      </w:r>
+      <w:proofErr w:type="gramStart"/>
+      <w:r>
+        <w:rPr>
+          <w:rFonts w:ascii="Arial" w:hAnsi="Arial" w:cs="Arial"/>
+          <w:b/>
+          <w:bCs/>
+        </w:rPr>
+        <w:t>&lt;</w:t>
       </w:r>
       <w:r>
         <w:rPr>
@@ -7136,6 +7348,7 @@
         <w:t>{</w:t>
       </w:r>
       <w:proofErr w:type="spellStart"/>
+      <w:proofErr w:type="gramEnd"/>
       <w:r>
         <w:rPr>
           <w:rFonts w:ascii="Arial" w:eastAsia="Arial" w:hAnsi="Arial" w:cs="Arial"/>
@@ -7163,14 +7376,7 @@
           <w:rFonts w:ascii="Arial" w:hAnsi="Arial" w:cs="Arial"/>
           <w:lang w:val="en-US"/>
         </w:rPr>
-        <w:t>.</w:t>
-      </w:r>
-      <w:r>
-        <w:rPr>
-          <w:rFonts w:ascii="Arial" w:hAnsi="Arial" w:cs="Arial"/>
-          <w:lang w:val="en-US"/>
-        </w:rPr>
-        <w:t>date1</w:t>
+        <w:t>.date1</w:t>
       </w:r>
       <w:r>
         <w:rPr>
@@ -7209,21 +7415,7 @@
           <w:rFonts w:ascii="Arial" w:eastAsia="Arial" w:hAnsi="Arial" w:cs="Arial"/>
           <w:bCs/>
         </w:rPr>
-        <w:t>-MM-dd’</w:t>
-      </w:r>
-      <w:r>
-        <w:rPr>
-          <w:rFonts w:ascii="Arial" w:eastAsia="Arial" w:hAnsi="Arial" w:cs="Arial"/>
-          <w:bCs/>
-        </w:rPr>
-        <w:t>)</w:t>
-      </w:r>
-      <w:r>
-        <w:rPr>
-          <w:rFonts w:ascii="Arial" w:eastAsia="Arial" w:hAnsi="Arial" w:cs="Arial"/>
-          <w:bCs/>
-        </w:rPr>
-        <w:t>}</w:t>
+        <w:t>-MM-dd’)}</w:t>
       </w:r>
       <w:r>
         <w:rPr>
@@ -7245,7 +7437,7 @@
         <w:pStyle w:val="ListParagraph"/>
         <w:numPr>
           <w:ilvl w:val="0"/>
-          <w:numId w:val="34"/>
+          <w:numId w:val="15"/>
         </w:numPr>
         <w:rPr>
           <w:rFonts w:ascii="Arial" w:hAnsi="Arial" w:cs="Arial"/>
@@ -7283,7 +7475,16 @@
           <w:b/>
           <w:bCs/>
         </w:rPr>
-        <w:t>&lt;&lt;</w:t>
+        <w:t>&lt;</w:t>
+      </w:r>
+      <w:proofErr w:type="gramStart"/>
+      <w:r>
+        <w:rPr>
+          <w:rFonts w:ascii="Arial" w:hAnsi="Arial" w:cs="Arial"/>
+          <w:b/>
+          <w:bCs/>
+        </w:rPr>
+        <w:t>&lt;</w:t>
       </w:r>
       <w:r>
         <w:rPr>
@@ -7293,6 +7494,7 @@
         <w:t>{</w:t>
       </w:r>
       <w:proofErr w:type="spellStart"/>
+      <w:proofErr w:type="gramEnd"/>
       <w:r>
         <w:rPr>
           <w:rFonts w:ascii="Arial" w:eastAsia="Arial" w:hAnsi="Arial" w:cs="Arial"/>
@@ -7320,14 +7522,7 @@
           <w:rFonts w:ascii="Arial" w:hAnsi="Arial" w:cs="Arial"/>
           <w:lang w:val="en-US"/>
         </w:rPr>
-        <w:t>.</w:t>
-      </w:r>
-      <w:r>
-        <w:rPr>
-          <w:rFonts w:ascii="Arial" w:hAnsi="Arial" w:cs="Arial"/>
-          <w:lang w:val="en-US"/>
-        </w:rPr>
-        <w:t>date</w:t>
+        <w:t>.date</w:t>
       </w:r>
       <w:r>
         <w:rPr>
@@ -7373,21 +7568,7 @@
           <w:rFonts w:ascii="Arial" w:eastAsia="Arial" w:hAnsi="Arial" w:cs="Arial"/>
           <w:bCs/>
         </w:rPr>
-        <w:t>-MM-dd’</w:t>
-      </w:r>
-      <w:r>
-        <w:rPr>
-          <w:rFonts w:ascii="Arial" w:eastAsia="Arial" w:hAnsi="Arial" w:cs="Arial"/>
-          <w:bCs/>
-        </w:rPr>
-        <w:t>)</w:t>
-      </w:r>
-      <w:r>
-        <w:rPr>
-          <w:rFonts w:ascii="Arial" w:eastAsia="Arial" w:hAnsi="Arial" w:cs="Arial"/>
-          <w:bCs/>
-        </w:rPr>
-        <w:t>}</w:t>
+        <w:t>-MM-dd’)}</w:t>
       </w:r>
       <w:r>
         <w:rPr>
@@ -7476,7 +7657,7 @@
         <w:pStyle w:val="ListParagraph"/>
         <w:numPr>
           <w:ilvl w:val="0"/>
-          <w:numId w:val="34"/>
+          <w:numId w:val="15"/>
         </w:numPr>
         <w:rPr>
           <w:rFonts w:ascii="Arial" w:hAnsi="Arial" w:cs="Arial"/>
@@ -7503,7 +7684,7 @@
         <w:pStyle w:val="ListParagraph"/>
         <w:numPr>
           <w:ilvl w:val="0"/>
-          <w:numId w:val="34"/>
+          <w:numId w:val="15"/>
         </w:numPr>
         <w:spacing w:line="256" w:lineRule="auto"/>
         <w:rPr>
@@ -7525,17 +7706,28 @@
           <w:bCs/>
           <w:lang w:val="es-ES"/>
         </w:rPr>
-        <w:t>&lt;&lt;</w:t>
-      </w:r>
-      <w:r>
-        <w:rPr>
-          <w:rFonts w:ascii="Arial" w:eastAsia="Arial" w:hAnsi="Arial" w:cs="Arial"/>
+        <w:t>&lt;</w:t>
+      </w:r>
+      <w:proofErr w:type="gramStart"/>
+      <w:r>
+        <w:rPr>
+          <w:rFonts w:ascii="Arial" w:hAnsi="Arial" w:cs="Arial"/>
+          <w:b/>
           <w:bCs/>
           <w:lang w:val="es-ES"/>
         </w:rPr>
+        <w:t>&lt;</w:t>
+      </w:r>
+      <w:r>
+        <w:rPr>
+          <w:rFonts w:ascii="Arial" w:eastAsia="Arial" w:hAnsi="Arial" w:cs="Arial"/>
+          <w:bCs/>
+          <w:lang w:val="es-ES"/>
+        </w:rPr>
         <w:t>{</w:t>
       </w:r>
       <w:proofErr w:type="spellStart"/>
+      <w:proofErr w:type="gramEnd"/>
       <w:r>
         <w:rPr>
           <w:rFonts w:ascii="Arial" w:eastAsia="Arial" w:hAnsi="Arial" w:cs="Arial"/>
@@ -7676,7 +7868,7 @@
         <w:pStyle w:val="ListParagraph"/>
         <w:numPr>
           <w:ilvl w:val="0"/>
-          <w:numId w:val="34"/>
+          <w:numId w:val="15"/>
         </w:numPr>
         <w:rPr>
           <w:rFonts w:ascii="Arial" w:hAnsi="Arial" w:cs="Arial"/>
@@ -7697,17 +7889,28 @@
           <w:bCs/>
           <w:lang w:val="es-ES"/>
         </w:rPr>
-        <w:t>&lt;&lt;</w:t>
-      </w:r>
-      <w:r>
-        <w:rPr>
-          <w:rFonts w:ascii="Arial" w:eastAsia="Arial" w:hAnsi="Arial" w:cs="Arial"/>
+        <w:t>&lt;</w:t>
+      </w:r>
+      <w:proofErr w:type="gramStart"/>
+      <w:r>
+        <w:rPr>
+          <w:rFonts w:ascii="Arial" w:hAnsi="Arial" w:cs="Arial"/>
+          <w:b/>
           <w:bCs/>
           <w:lang w:val="es-ES"/>
         </w:rPr>
+        <w:t>&lt;</w:t>
+      </w:r>
+      <w:r>
+        <w:rPr>
+          <w:rFonts w:ascii="Arial" w:eastAsia="Arial" w:hAnsi="Arial" w:cs="Arial"/>
+          <w:bCs/>
+          <w:lang w:val="es-ES"/>
+        </w:rPr>
         <w:t>{</w:t>
       </w:r>
       <w:proofErr w:type="spellStart"/>
+      <w:proofErr w:type="gramEnd"/>
       <w:r>
         <w:rPr>
           <w:rFonts w:ascii="Arial" w:eastAsia="Arial" w:hAnsi="Arial" w:cs="Arial"/>
@@ -8068,7 +8271,7 @@
         <w:pStyle w:val="ListParagraph"/>
         <w:numPr>
           <w:ilvl w:val="0"/>
-          <w:numId w:val="34"/>
+          <w:numId w:val="15"/>
         </w:numPr>
         <w:rPr>
           <w:rFonts w:ascii="Arial" w:hAnsi="Arial" w:cs="Arial"/>
@@ -8107,7 +8310,16 @@
           <w:b/>
           <w:bCs/>
         </w:rPr>
-        <w:t>&lt;&lt;</w:t>
+        <w:t>&lt;</w:t>
+      </w:r>
+      <w:proofErr w:type="gramStart"/>
+      <w:r>
+        <w:rPr>
+          <w:rFonts w:ascii="Arial" w:hAnsi="Arial" w:cs="Arial"/>
+          <w:b/>
+          <w:bCs/>
+        </w:rPr>
+        <w:t>&lt;</w:t>
       </w:r>
       <w:r>
         <w:rPr>
@@ -8117,6 +8329,7 @@
         <w:t>{</w:t>
       </w:r>
       <w:proofErr w:type="spellStart"/>
+      <w:proofErr w:type="gramEnd"/>
       <w:r>
         <w:rPr>
           <w:rFonts w:ascii="Arial" w:eastAsia="Arial" w:hAnsi="Arial" w:cs="Arial"/>
@@ -8138,14 +8351,7 @@
           <w:rFonts w:ascii="Arial" w:hAnsi="Arial" w:cs="Arial"/>
           <w:lang w:val="en-US"/>
         </w:rPr>
-        <w:t>fastTrackRoadTrafficAccident.</w:t>
-      </w:r>
-      <w:r>
-        <w:rPr>
-          <w:rFonts w:ascii="Arial" w:hAnsi="Arial" w:cs="Arial"/>
-          <w:lang w:val="en-US"/>
-        </w:rPr>
-        <w:t>date</w:t>
+        <w:t>fastTrackRoadTrafficAccident.date</w:t>
       </w:r>
       <w:proofErr w:type="spellEnd"/>
       <w:r>
@@ -8185,21 +8391,7 @@
           <w:rFonts w:ascii="Arial" w:eastAsia="Arial" w:hAnsi="Arial" w:cs="Arial"/>
           <w:bCs/>
         </w:rPr>
-        <w:t>-MM-dd’</w:t>
-      </w:r>
-      <w:r>
-        <w:rPr>
-          <w:rFonts w:ascii="Arial" w:eastAsia="Arial" w:hAnsi="Arial" w:cs="Arial"/>
-          <w:bCs/>
-        </w:rPr>
-        <w:t>)</w:t>
-      </w:r>
-      <w:r>
-        <w:rPr>
-          <w:rFonts w:ascii="Arial" w:eastAsia="Arial" w:hAnsi="Arial" w:cs="Arial"/>
-          <w:bCs/>
-        </w:rPr>
-        <w:t>}</w:t>
+        <w:t>-MM-dd’)}</w:t>
       </w:r>
       <w:r>
         <w:rPr>
@@ -8345,7 +8537,7 @@
         <w:pStyle w:val="ListParagraph"/>
         <w:numPr>
           <w:ilvl w:val="0"/>
-          <w:numId w:val="34"/>
+          <w:numId w:val="15"/>
         </w:numPr>
         <w:rPr>
           <w:rFonts w:ascii="Arial" w:hAnsi="Arial" w:cs="Arial"/>
@@ -8360,6 +8552,7 @@
         <w:t>&lt;&lt;</w:t>
       </w:r>
       <w:proofErr w:type="spellStart"/>
+      <w:proofErr w:type="gramStart"/>
       <w:r>
         <w:rPr>
           <w:rFonts w:ascii="Arial" w:hAnsi="Arial" w:cs="Arial"/>
@@ -8368,6 +8561,7 @@
         <w:t>value.directionComment</w:t>
       </w:r>
       <w:proofErr w:type="spellEnd"/>
+      <w:proofErr w:type="gramEnd"/>
       <w:r>
         <w:rPr>
           <w:rFonts w:ascii="Arial" w:hAnsi="Arial" w:cs="Arial"/>
@@ -8448,38 +8642,38 @@
           <w:rFonts w:ascii="Arial" w:hAnsi="Arial" w:cs="Arial"/>
           <w:bCs/>
         </w:rPr>
+        <w:t>&lt;&lt;cs_{</w:t>
+      </w:r>
+      <w:proofErr w:type="spellStart"/>
+      <w:r>
+        <w:rPr>
+          <w:rFonts w:ascii="Arial" w:hAnsi="Arial" w:cs="Arial"/>
+          <w:lang w:val="en-US"/>
+        </w:rPr>
+        <w:t>fastTrackWelshLanguageToggle</w:t>
+      </w:r>
+      <w:proofErr w:type="spellEnd"/>
+      <w:r>
+        <w:rPr>
+          <w:rFonts w:ascii="Arial" w:hAnsi="Arial" w:cs="Arial"/>
+          <w:lang w:val="en-US"/>
+        </w:rPr>
+        <w:t>=true}&gt;&gt;</w:t>
+      </w:r>
+    </w:p>
+    <w:p>
+      <w:pPr>
+        <w:rPr>
+          <w:rFonts w:ascii="Arial" w:hAnsi="Arial" w:cs="Arial"/>
+        </w:rPr>
+      </w:pPr>
+      <w:r>
+        <w:rPr>
+          <w:rFonts w:ascii="Arial" w:hAnsi="Arial" w:cs="Arial"/>
+          <w:b/>
+          <w:bCs/>
+        </w:rPr>
         <w:lastRenderedPageBreak/>
-        <w:t>&lt;&lt;cs_{</w:t>
-      </w:r>
-      <w:proofErr w:type="spellStart"/>
-      <w:r>
-        <w:rPr>
-          <w:rFonts w:ascii="Arial" w:hAnsi="Arial" w:cs="Arial"/>
-          <w:lang w:val="en-US"/>
-        </w:rPr>
-        <w:t>fastTrackWelshLanguageToggle</w:t>
-      </w:r>
-      <w:proofErr w:type="spellEnd"/>
-      <w:r>
-        <w:rPr>
-          <w:rFonts w:ascii="Arial" w:hAnsi="Arial" w:cs="Arial"/>
-          <w:lang w:val="en-US"/>
-        </w:rPr>
-        <w:t>=true}&gt;&gt;</w:t>
-      </w:r>
-    </w:p>
-    <w:p>
-      <w:pPr>
-        <w:rPr>
-          <w:rFonts w:ascii="Arial" w:hAnsi="Arial" w:cs="Arial"/>
-        </w:rPr>
-      </w:pPr>
-      <w:r>
-        <w:rPr>
-          <w:rFonts w:ascii="Arial" w:hAnsi="Arial" w:cs="Arial"/>
-          <w:b/>
-          <w:bCs/>
-        </w:rPr>
         <w:t>Use of the Welsh language</w:t>
       </w:r>
     </w:p>
@@ -8488,7 +8682,7 @@
         <w:pStyle w:val="ListParagraph"/>
         <w:numPr>
           <w:ilvl w:val="0"/>
-          <w:numId w:val="34"/>
+          <w:numId w:val="15"/>
         </w:numPr>
         <w:rPr>
           <w:rFonts w:ascii="Arial" w:hAnsi="Arial" w:cs="Arial"/>
@@ -8551,7 +8745,7 @@
         <w:pStyle w:val="ListParagraph"/>
         <w:numPr>
           <w:ilvl w:val="0"/>
-          <w:numId w:val="34"/>
+          <w:numId w:val="15"/>
         </w:numPr>
         <w:rPr>
           <w:rFonts w:ascii="Arial" w:hAnsi="Arial" w:cs="Arial"/>
@@ -8570,14 +8764,7 @@
           <w:rFonts w:ascii="Arial" w:hAnsi="Arial" w:cs="Arial"/>
           <w:lang w:val="en-US"/>
         </w:rPr>
-        <w:t>fastTrackOrderWithoutJudgement</w:t>
-      </w:r>
-      <w:r>
-        <w:rPr>
-          <w:rFonts w:ascii="Arial" w:hAnsi="Arial" w:cs="Arial"/>
-          <w:lang w:val="en-US"/>
-        </w:rPr>
-        <w:t>.input</w:t>
+        <w:t>fastTrackOrderWithoutJudgement.input</w:t>
       </w:r>
       <w:proofErr w:type="spellEnd"/>
       <w:r>
@@ -8658,7 +8845,7 @@
 </file>
 
 <file path=word/endnotes.xml><?xml version="1.0" encoding="utf-8"?>
-<w:endnotes xmlns:wpc="http://schemas.microsoft.com/office/word/2010/wordprocessingCanvas" xmlns:cx="http://schemas.microsoft.com/office/drawing/2014/chartex" xmlns:cx1="http://schemas.microsoft.com/office/drawing/2015/9/8/chartex" xmlns:cx2="http://schemas.microsoft.com/office/drawing/2015/10/21/chartex" xmlns:cx3="http://schemas.microsoft.com/office/drawing/2016/5/9/chartex" xmlns:cx4="http://schemas.microsoft.com/office/drawing/2016/5/10/chartex" xmlns:cx5="http://schemas.microsoft.com/office/drawing/2016/5/11/chartex" xmlns:cx6="http://schemas.microsoft.com/office/drawing/2016/5/12/chartex" xmlns:cx7="http://schemas.microsoft.com/office/drawing/2016/5/13/chartex" xmlns:cx8="http://schemas.microsoft.com/office/drawing/2016/5/14/chartex" xmlns:mc="http://schemas.openxmlformats.org/markup-compatibility/2006" xmlns:aink="http://schemas.microsoft.com/office/drawing/2016/ink" xmlns:am3d="http://schemas.microsoft.com/office/drawing/2017/model3d" xmlns:o="urn:schemas-microsoft-com:office:office" xmlns:oel="http://schemas.microsoft.com/office/2019/extlst" xmlns:r="http://schemas.openxmlformats.org/officeDocument/2006/relationships" xmlns:m="http://schemas.openxmlformats.org/officeDocument/2006/math" xmlns:v="urn:schemas-microsoft-com:vml" xmlns:wp14="http://schemas.microsoft.com/office/word/2010/wordprocessingDrawing" xmlns:wp="http://schemas.openxmlformats.org/drawingml/2006/wordprocessingDrawing" xmlns:w10="urn:schemas-microsoft-com:office:word" xmlns:w="http://schemas.openxmlformats.org/wordprocessingml/2006/main" xmlns:w14="http://schemas.microsoft.com/office/word/2010/wordml" xmlns:w15="http://schemas.microsoft.com/office/word/2012/wordml" xmlns:w16cex="http://schemas.microsoft.com/office/word/2018/wordml/cex" xmlns:w16cid="http://schemas.microsoft.com/office/word/2016/wordml/cid" xmlns:w16="http://schemas.microsoft.com/office/word/2018/wordml" xmlns:w16sdtdh="http://schemas.microsoft.com/office/word/2020/wordml/sdtdatahash" xmlns:w16se="http://schemas.microsoft.com/office/word/2015/wordml/symex" xmlns:wpg="http://schemas.microsoft.com/office/word/2010/wordprocessingGroup" xmlns:wpi="http://schemas.microsoft.com/office/word/2010/wordprocessingInk" xmlns:wne="http://schemas.microsoft.com/office/word/2006/wordml" xmlns:wps="http://schemas.microsoft.com/office/word/2010/wordprocessingShape" mc:Ignorable="w14 w15 w16se w16cid w16 w16cex w16sdtdh wp14">
+<w:endnotes xmlns:wpc="http://schemas.microsoft.com/office/word/2010/wordprocessingCanvas" xmlns:cx="http://schemas.microsoft.com/office/drawing/2014/chartex" xmlns:cx1="http://schemas.microsoft.com/office/drawing/2015/9/8/chartex" xmlns:cx2="http://schemas.microsoft.com/office/drawing/2015/10/21/chartex" xmlns:cx3="http://schemas.microsoft.com/office/drawing/2016/5/9/chartex" xmlns:cx4="http://schemas.microsoft.com/office/drawing/2016/5/10/chartex" xmlns:cx5="http://schemas.microsoft.com/office/drawing/2016/5/11/chartex" xmlns:cx6="http://schemas.microsoft.com/office/drawing/2016/5/12/chartex" xmlns:cx7="http://schemas.microsoft.com/office/drawing/2016/5/13/chartex" xmlns:cx8="http://schemas.microsoft.com/office/drawing/2016/5/14/chartex" xmlns:mc="http://schemas.openxmlformats.org/markup-compatibility/2006" xmlns:aink="http://schemas.microsoft.com/office/drawing/2016/ink" xmlns:am3d="http://schemas.microsoft.com/office/drawing/2017/model3d" xmlns:o="urn:schemas-microsoft-com:office:office" xmlns:oel="http://schemas.microsoft.com/office/2019/extlst" xmlns:r="http://schemas.openxmlformats.org/officeDocument/2006/relationships" xmlns:m="http://schemas.openxmlformats.org/officeDocument/2006/math" xmlns:v="urn:schemas-microsoft-com:vml" xmlns:wp14="http://schemas.microsoft.com/office/word/2010/wordprocessingDrawing" xmlns:wp="http://schemas.openxmlformats.org/drawingml/2006/wordprocessingDrawing" xmlns:w10="urn:schemas-microsoft-com:office:word" xmlns:w="http://schemas.openxmlformats.org/wordprocessingml/2006/main" xmlns:w14="http://schemas.microsoft.com/office/word/2010/wordml" xmlns:w15="http://schemas.microsoft.com/office/word/2012/wordml" xmlns:w16cex="http://schemas.microsoft.com/office/word/2018/wordml/cex" xmlns:w16cid="http://schemas.microsoft.com/office/word/2016/wordml/cid" xmlns:w16="http://schemas.microsoft.com/office/word/2018/wordml" xmlns:w16du="http://schemas.microsoft.com/office/word/2023/wordml/word16du" xmlns:w16sdtdh="http://schemas.microsoft.com/office/word/2020/wordml/sdtdatahash" xmlns:w16se="http://schemas.microsoft.com/office/word/2015/wordml/symex" xmlns:wpg="http://schemas.microsoft.com/office/word/2010/wordprocessingGroup" xmlns:wpi="http://schemas.microsoft.com/office/word/2010/wordprocessingInk" xmlns:wne="http://schemas.microsoft.com/office/word/2006/wordml" xmlns:wps="http://schemas.microsoft.com/office/word/2010/wordprocessingShape" mc:Ignorable="w14 w15 w16se w16cid w16 w16cex w16sdtdh w16du wp14">
   <w:endnote w:type="separator" w:id="-1">
     <w:p>
       <w:pPr>
@@ -8690,7 +8877,7 @@
 </file>
 
 <file path=word/footnotes.xml><?xml version="1.0" encoding="utf-8"?>
-<w:footnotes xmlns:wpc="http://schemas.microsoft.com/office/word/2010/wordprocessingCanvas" xmlns:cx="http://schemas.microsoft.com/office/drawing/2014/chartex" xmlns:cx1="http://schemas.microsoft.com/office/drawing/2015/9/8/chartex" xmlns:cx2="http://schemas.microsoft.com/office/drawing/2015/10/21/chartex" xmlns:cx3="http://schemas.microsoft.com/office/drawing/2016/5/9/chartex" xmlns:cx4="http://schemas.microsoft.com/office/drawing/2016/5/10/chartex" xmlns:cx5="http://schemas.microsoft.com/office/drawing/2016/5/11/chartex" xmlns:cx6="http://schemas.microsoft.com/office/drawing/2016/5/12/chartex" xmlns:cx7="http://schemas.microsoft.com/office/drawing/2016/5/13/chartex" xmlns:cx8="http://schemas.microsoft.com/office/drawing/2016/5/14/chartex" xmlns:mc="http://schemas.openxmlformats.org/markup-compatibility/2006" xmlns:aink="http://schemas.microsoft.com/office/drawing/2016/ink" xmlns:am3d="http://schemas.microsoft.com/office/drawing/2017/model3d" xmlns:o="urn:schemas-microsoft-com:office:office" xmlns:oel="http://schemas.microsoft.com/office/2019/extlst" xmlns:r="http://schemas.openxmlformats.org/officeDocument/2006/relationships" xmlns:m="http://schemas.openxmlformats.org/officeDocument/2006/math" xmlns:v="urn:schemas-microsoft-com:vml" xmlns:wp14="http://schemas.microsoft.com/office/word/2010/wordprocessingDrawing" xmlns:wp="http://schemas.openxmlformats.org/drawingml/2006/wordprocessingDrawing" xmlns:w10="urn:schemas-microsoft-com:office:word" xmlns:w="http://schemas.openxmlformats.org/wordprocessingml/2006/main" xmlns:w14="http://schemas.microsoft.com/office/word/2010/wordml" xmlns:w15="http://schemas.microsoft.com/office/word/2012/wordml" xmlns:w16cex="http://schemas.microsoft.com/office/word/2018/wordml/cex" xmlns:w16cid="http://schemas.microsoft.com/office/word/2016/wordml/cid" xmlns:w16="http://schemas.microsoft.com/office/word/2018/wordml" xmlns:w16sdtdh="http://schemas.microsoft.com/office/word/2020/wordml/sdtdatahash" xmlns:w16se="http://schemas.microsoft.com/office/word/2015/wordml/symex" xmlns:wpg="http://schemas.microsoft.com/office/word/2010/wordprocessingGroup" xmlns:wpi="http://schemas.microsoft.com/office/word/2010/wordprocessingInk" xmlns:wne="http://schemas.microsoft.com/office/word/2006/wordml" xmlns:wps="http://schemas.microsoft.com/office/word/2010/wordprocessingShape" mc:Ignorable="w14 w15 w16se w16cid w16 w16cex w16sdtdh wp14">
+<w:footnotes xmlns:wpc="http://schemas.microsoft.com/office/word/2010/wordprocessingCanvas" xmlns:cx="http://schemas.microsoft.com/office/drawing/2014/chartex" xmlns:cx1="http://schemas.microsoft.com/office/drawing/2015/9/8/chartex" xmlns:cx2="http://schemas.microsoft.com/office/drawing/2015/10/21/chartex" xmlns:cx3="http://schemas.microsoft.com/office/drawing/2016/5/9/chartex" xmlns:cx4="http://schemas.microsoft.com/office/drawing/2016/5/10/chartex" xmlns:cx5="http://schemas.microsoft.com/office/drawing/2016/5/11/chartex" xmlns:cx6="http://schemas.microsoft.com/office/drawing/2016/5/12/chartex" xmlns:cx7="http://schemas.microsoft.com/office/drawing/2016/5/13/chartex" xmlns:cx8="http://schemas.microsoft.com/office/drawing/2016/5/14/chartex" xmlns:mc="http://schemas.openxmlformats.org/markup-compatibility/2006" xmlns:aink="http://schemas.microsoft.com/office/drawing/2016/ink" xmlns:am3d="http://schemas.microsoft.com/office/drawing/2017/model3d" xmlns:o="urn:schemas-microsoft-com:office:office" xmlns:oel="http://schemas.microsoft.com/office/2019/extlst" xmlns:r="http://schemas.openxmlformats.org/officeDocument/2006/relationships" xmlns:m="http://schemas.openxmlformats.org/officeDocument/2006/math" xmlns:v="urn:schemas-microsoft-com:vml" xmlns:wp14="http://schemas.microsoft.com/office/word/2010/wordprocessingDrawing" xmlns:wp="http://schemas.openxmlformats.org/drawingml/2006/wordprocessingDrawing" xmlns:w10="urn:schemas-microsoft-com:office:word" xmlns:w="http://schemas.openxmlformats.org/wordprocessingml/2006/main" xmlns:w14="http://schemas.microsoft.com/office/word/2010/wordml" xmlns:w15="http://schemas.microsoft.com/office/word/2012/wordml" xmlns:w16cex="http://schemas.microsoft.com/office/word/2018/wordml/cex" xmlns:w16cid="http://schemas.microsoft.com/office/word/2016/wordml/cid" xmlns:w16="http://schemas.microsoft.com/office/word/2018/wordml" xmlns:w16du="http://schemas.microsoft.com/office/word/2023/wordml/word16du" xmlns:w16sdtdh="http://schemas.microsoft.com/office/word/2020/wordml/sdtdatahash" xmlns:w16se="http://schemas.microsoft.com/office/word/2015/wordml/symex" xmlns:wpg="http://schemas.microsoft.com/office/word/2010/wordprocessingGroup" xmlns:wpi="http://schemas.microsoft.com/office/word/2010/wordprocessingInk" xmlns:wne="http://schemas.microsoft.com/office/word/2006/wordml" xmlns:wps="http://schemas.microsoft.com/office/word/2010/wordprocessingShape" mc:Ignorable="w14 w15 w16se w16cid w16 w16cex w16sdtdh w16du wp14">
   <w:footnote w:type="separator" w:id="-1">
     <w:p>
       <w:pPr>
@@ -8722,7 +8909,7 @@
 </file>
 
 <file path=word/numbering.xml><?xml version="1.0" encoding="utf-8"?>
-<w:numbering xmlns:wpc="http://schemas.microsoft.com/office/word/2010/wordprocessingCanvas" xmlns:cx="http://schemas.microsoft.com/office/drawing/2014/chartex" xmlns:cx1="http://schemas.microsoft.com/office/drawing/2015/9/8/chartex" xmlns:cx2="http://schemas.microsoft.com/office/drawing/2015/10/21/chartex" xmlns:cx3="http://schemas.microsoft.com/office/drawing/2016/5/9/chartex" xmlns:cx4="http://schemas.microsoft.com/office/drawing/2016/5/10/chartex" xmlns:cx5="http://schemas.microsoft.com/office/drawing/2016/5/11/chartex" xmlns:cx6="http://schemas.microsoft.com/office/drawing/2016/5/12/chartex" xmlns:cx7="http://schemas.microsoft.com/office/drawing/2016/5/13/chartex" xmlns:cx8="http://schemas.microsoft.com/office/drawing/2016/5/14/chartex" xmlns:mc="http://schemas.openxmlformats.org/markup-compatibility/2006" xmlns:aink="http://schemas.microsoft.com/office/drawing/2016/ink" xmlns:am3d="http://schemas.microsoft.com/office/drawing/2017/model3d" xmlns:o="urn:schemas-microsoft-com:office:office" xmlns:oel="http://schemas.microsoft.com/office/2019/extlst" xmlns:r="http://schemas.openxmlformats.org/officeDocument/2006/relationships" xmlns:m="http://schemas.openxmlformats.org/officeDocument/2006/math" xmlns:v="urn:schemas-microsoft-com:vml" xmlns:wp14="http://schemas.microsoft.com/office/word/2010/wordprocessingDrawing" xmlns:wp="http://schemas.openxmlformats.org/drawingml/2006/wordprocessingDrawing" xmlns:w10="urn:schemas-microsoft-com:office:word" xmlns:w="http://schemas.openxmlformats.org/wordprocessingml/2006/main" xmlns:w14="http://schemas.microsoft.com/office/word/2010/wordml" xmlns:w15="http://schemas.microsoft.com/office/word/2012/wordml" xmlns:w16cex="http://schemas.microsoft.com/office/word/2018/wordml/cex" xmlns:w16cid="http://schemas.microsoft.com/office/word/2016/wordml/cid" xmlns:w16="http://schemas.microsoft.com/office/word/2018/wordml" xmlns:w16sdtdh="http://schemas.microsoft.com/office/word/2020/wordml/sdtdatahash" xmlns:w16se="http://schemas.microsoft.com/office/word/2015/wordml/symex" xmlns:wpg="http://schemas.microsoft.com/office/word/2010/wordprocessingGroup" xmlns:wpi="http://schemas.microsoft.com/office/word/2010/wordprocessingInk" xmlns:wne="http://schemas.microsoft.com/office/word/2006/wordml" xmlns:wps="http://schemas.microsoft.com/office/word/2010/wordprocessingShape" mc:Ignorable="w14 w15 w16se w16cid w16 w16cex w16sdtdh wp14">
+<w:numbering xmlns:wpc="http://schemas.microsoft.com/office/word/2010/wordprocessingCanvas" xmlns:cx="http://schemas.microsoft.com/office/drawing/2014/chartex" xmlns:cx1="http://schemas.microsoft.com/office/drawing/2015/9/8/chartex" xmlns:cx2="http://schemas.microsoft.com/office/drawing/2015/10/21/chartex" xmlns:cx3="http://schemas.microsoft.com/office/drawing/2016/5/9/chartex" xmlns:cx4="http://schemas.microsoft.com/office/drawing/2016/5/10/chartex" xmlns:cx5="http://schemas.microsoft.com/office/drawing/2016/5/11/chartex" xmlns:cx6="http://schemas.microsoft.com/office/drawing/2016/5/12/chartex" xmlns:cx7="http://schemas.microsoft.com/office/drawing/2016/5/13/chartex" xmlns:cx8="http://schemas.microsoft.com/office/drawing/2016/5/14/chartex" xmlns:mc="http://schemas.openxmlformats.org/markup-compatibility/2006" xmlns:aink="http://schemas.microsoft.com/office/drawing/2016/ink" xmlns:am3d="http://schemas.microsoft.com/office/drawing/2017/model3d" xmlns:o="urn:schemas-microsoft-com:office:office" xmlns:oel="http://schemas.microsoft.com/office/2019/extlst" xmlns:r="http://schemas.openxmlformats.org/officeDocument/2006/relationships" xmlns:m="http://schemas.openxmlformats.org/officeDocument/2006/math" xmlns:v="urn:schemas-microsoft-com:vml" xmlns:wp14="http://schemas.microsoft.com/office/word/2010/wordprocessingDrawing" xmlns:wp="http://schemas.openxmlformats.org/drawingml/2006/wordprocessingDrawing" xmlns:w10="urn:schemas-microsoft-com:office:word" xmlns:w="http://schemas.openxmlformats.org/wordprocessingml/2006/main" xmlns:w14="http://schemas.microsoft.com/office/word/2010/wordml" xmlns:w15="http://schemas.microsoft.com/office/word/2012/wordml" xmlns:w16cex="http://schemas.microsoft.com/office/word/2018/wordml/cex" xmlns:w16cid="http://schemas.microsoft.com/office/word/2016/wordml/cid" xmlns:w16="http://schemas.microsoft.com/office/word/2018/wordml" xmlns:w16du="http://schemas.microsoft.com/office/word/2023/wordml/word16du" xmlns:w16sdtdh="http://schemas.microsoft.com/office/word/2020/wordml/sdtdatahash" xmlns:w16se="http://schemas.microsoft.com/office/word/2015/wordml/symex" xmlns:wpg="http://schemas.microsoft.com/office/word/2010/wordprocessingGroup" xmlns:wpi="http://schemas.microsoft.com/office/word/2010/wordprocessingInk" xmlns:wne="http://schemas.microsoft.com/office/word/2006/wordml" xmlns:wps="http://schemas.microsoft.com/office/word/2010/wordprocessingShape" mc:Ignorable="w14 w15 w16se w16cid w16 w16cex w16sdtdh w16du wp14">
   <w:abstractNum w:abstractNumId="0" w15:restartNumberingAfterBreak="0">
     <w:nsid w:val="00E173CE"/>
     <w:multiLevelType w:val="hybridMultilevel"/>
@@ -9347,17 +9534,16 @@
     </w:lvl>
   </w:abstractNum>
   <w:abstractNum w:abstractNumId="7" w15:restartNumberingAfterBreak="0">
-    <w:nsid w:val="18AE05C8"/>
+    <w:nsid w:val="188D1E6D"/>
     <w:multiLevelType w:val="hybridMultilevel"/>
-    <w:tmpl w:val="49A0D2EA"/>
-    <w:lvl w:ilvl="0" w:tplc="FFFFFFFF">
+    <w:tmpl w:val="DBFCD338"/>
+    <w:lvl w:ilvl="0" w:tplc="91A85026">
       <w:start w:val="1"/>
       <w:numFmt w:val="decimal"/>
-      <w:suff w:val="space"/>
       <w:lvlText w:val="%1."/>
       <w:lvlJc w:val="left"/>
       <w:pPr>
-        <w:ind w:left="720" w:hanging="360"/>
+        <w:ind w:left="1080" w:hanging="360"/>
       </w:pPr>
       <w:rPr>
         <w:rFonts w:hint="default"/>
@@ -9368,269 +9554,86 @@
         <w:szCs w:val="22"/>
       </w:rPr>
     </w:lvl>
-    <w:lvl w:ilvl="1" w:tplc="FFFFFFFF">
+    <w:lvl w:ilvl="1" w:tplc="08090019" w:tentative="1">
       <w:start w:val="1"/>
       <w:numFmt w:val="lowerLetter"/>
       <w:lvlText w:val="%2."/>
       <w:lvlJc w:val="left"/>
       <w:pPr>
-        <w:ind w:left="1440" w:hanging="360"/>
-      </w:pPr>
-    </w:lvl>
-    <w:lvl w:ilvl="2" w:tplc="FFFFFFFF" w:tentative="1">
+        <w:ind w:left="1800" w:hanging="360"/>
+      </w:pPr>
+    </w:lvl>
+    <w:lvl w:ilvl="2" w:tplc="0809001B" w:tentative="1">
       <w:start w:val="1"/>
       <w:numFmt w:val="lowerRoman"/>
       <w:lvlText w:val="%3."/>
       <w:lvlJc w:val="right"/>
       <w:pPr>
-        <w:ind w:left="2160" w:hanging="180"/>
-      </w:pPr>
-    </w:lvl>
-    <w:lvl w:ilvl="3" w:tplc="FFFFFFFF" w:tentative="1">
+        <w:ind w:left="2520" w:hanging="180"/>
+      </w:pPr>
+    </w:lvl>
+    <w:lvl w:ilvl="3" w:tplc="0809000F" w:tentative="1">
       <w:start w:val="1"/>
       <w:numFmt w:val="decimal"/>
       <w:lvlText w:val="%4."/>
       <w:lvlJc w:val="left"/>
       <w:pPr>
-        <w:ind w:left="2880" w:hanging="360"/>
-      </w:pPr>
-    </w:lvl>
-    <w:lvl w:ilvl="4" w:tplc="FFFFFFFF" w:tentative="1">
+        <w:ind w:left="3240" w:hanging="360"/>
+      </w:pPr>
+    </w:lvl>
+    <w:lvl w:ilvl="4" w:tplc="08090019" w:tentative="1">
       <w:start w:val="1"/>
       <w:numFmt w:val="lowerLetter"/>
       <w:lvlText w:val="%5."/>
       <w:lvlJc w:val="left"/>
       <w:pPr>
-        <w:ind w:left="3600" w:hanging="360"/>
-      </w:pPr>
-    </w:lvl>
-    <w:lvl w:ilvl="5" w:tplc="FFFFFFFF" w:tentative="1">
+        <w:ind w:left="3960" w:hanging="360"/>
+      </w:pPr>
+    </w:lvl>
+    <w:lvl w:ilvl="5" w:tplc="0809001B" w:tentative="1">
       <w:start w:val="1"/>
       <w:numFmt w:val="lowerRoman"/>
       <w:lvlText w:val="%6."/>
       <w:lvlJc w:val="right"/>
       <w:pPr>
-        <w:ind w:left="4320" w:hanging="180"/>
-      </w:pPr>
-    </w:lvl>
-    <w:lvl w:ilvl="6" w:tplc="FFFFFFFF" w:tentative="1">
+        <w:ind w:left="4680" w:hanging="180"/>
+      </w:pPr>
+    </w:lvl>
+    <w:lvl w:ilvl="6" w:tplc="0809000F" w:tentative="1">
       <w:start w:val="1"/>
       <w:numFmt w:val="decimal"/>
       <w:lvlText w:val="%7."/>
       <w:lvlJc w:val="left"/>
       <w:pPr>
-        <w:ind w:left="5040" w:hanging="360"/>
-      </w:pPr>
-    </w:lvl>
-    <w:lvl w:ilvl="7" w:tplc="FFFFFFFF" w:tentative="1">
+        <w:ind w:left="5400" w:hanging="360"/>
+      </w:pPr>
+    </w:lvl>
+    <w:lvl w:ilvl="7" w:tplc="08090019" w:tentative="1">
       <w:start w:val="1"/>
       <w:numFmt w:val="lowerLetter"/>
       <w:lvlText w:val="%8."/>
       <w:lvlJc w:val="left"/>
       <w:pPr>
-        <w:ind w:left="5760" w:hanging="360"/>
-      </w:pPr>
-    </w:lvl>
-    <w:lvl w:ilvl="8" w:tplc="FFFFFFFF" w:tentative="1">
+        <w:ind w:left="6120" w:hanging="360"/>
+      </w:pPr>
+    </w:lvl>
+    <w:lvl w:ilvl="8" w:tplc="0809001B" w:tentative="1">
       <w:start w:val="1"/>
       <w:numFmt w:val="lowerRoman"/>
       <w:lvlText w:val="%9."/>
       <w:lvlJc w:val="right"/>
       <w:pPr>
-        <w:ind w:left="6480" w:hanging="180"/>
+        <w:ind w:left="6840" w:hanging="180"/>
       </w:pPr>
     </w:lvl>
   </w:abstractNum>
   <w:abstractNum w:abstractNumId="8" w15:restartNumberingAfterBreak="0">
-    <w:nsid w:val="19ED4C07"/>
+    <w:nsid w:val="18AE05C8"/>
     <w:multiLevelType w:val="hybridMultilevel"/>
-    <w:tmpl w:val="9422531E"/>
-    <w:lvl w:ilvl="0" w:tplc="BB867D26">
-      <w:start w:val="1"/>
-      <w:numFmt w:val="lowerRoman"/>
-      <w:lvlText w:val="(%1)"/>
-      <w:lvlJc w:val="left"/>
-      <w:pPr>
-        <w:ind w:left="2160" w:hanging="720"/>
-      </w:pPr>
-      <w:rPr>
-        <w:rFonts w:hint="default"/>
-      </w:rPr>
-    </w:lvl>
-    <w:lvl w:ilvl="1" w:tplc="08090019" w:tentative="1">
-      <w:start w:val="1"/>
-      <w:numFmt w:val="lowerLetter"/>
-      <w:lvlText w:val="%2."/>
-      <w:lvlJc w:val="left"/>
-      <w:pPr>
-        <w:ind w:left="2520" w:hanging="360"/>
-      </w:pPr>
-    </w:lvl>
-    <w:lvl w:ilvl="2" w:tplc="0809001B" w:tentative="1">
-      <w:start w:val="1"/>
-      <w:numFmt w:val="lowerRoman"/>
-      <w:lvlText w:val="%3."/>
-      <w:lvlJc w:val="right"/>
-      <w:pPr>
-        <w:ind w:left="3240" w:hanging="180"/>
-      </w:pPr>
-    </w:lvl>
-    <w:lvl w:ilvl="3" w:tplc="0809000F" w:tentative="1">
+    <w:tmpl w:val="E15AE9B4"/>
+    <w:lvl w:ilvl="0" w:tplc="91A85026">
       <w:start w:val="1"/>
       <w:numFmt w:val="decimal"/>
-      <w:lvlText w:val="%4."/>
-      <w:lvlJc w:val="left"/>
-      <w:pPr>
-        <w:ind w:left="3960" w:hanging="360"/>
-      </w:pPr>
-    </w:lvl>
-    <w:lvl w:ilvl="4" w:tplc="08090019" w:tentative="1">
-      <w:start w:val="1"/>
-      <w:numFmt w:val="lowerLetter"/>
-      <w:lvlText w:val="%5."/>
-      <w:lvlJc w:val="left"/>
-      <w:pPr>
-        <w:ind w:left="4680" w:hanging="360"/>
-      </w:pPr>
-    </w:lvl>
-    <w:lvl w:ilvl="5" w:tplc="0809001B" w:tentative="1">
-      <w:start w:val="1"/>
-      <w:numFmt w:val="lowerRoman"/>
-      <w:lvlText w:val="%6."/>
-      <w:lvlJc w:val="right"/>
-      <w:pPr>
-        <w:ind w:left="5400" w:hanging="180"/>
-      </w:pPr>
-    </w:lvl>
-    <w:lvl w:ilvl="6" w:tplc="0809000F" w:tentative="1">
-      <w:start w:val="1"/>
-      <w:numFmt w:val="decimal"/>
-      <w:lvlText w:val="%7."/>
-      <w:lvlJc w:val="left"/>
-      <w:pPr>
-        <w:ind w:left="6120" w:hanging="360"/>
-      </w:pPr>
-    </w:lvl>
-    <w:lvl w:ilvl="7" w:tplc="08090019" w:tentative="1">
-      <w:start w:val="1"/>
-      <w:numFmt w:val="lowerLetter"/>
-      <w:lvlText w:val="%8."/>
-      <w:lvlJc w:val="left"/>
-      <w:pPr>
-        <w:ind w:left="6840" w:hanging="360"/>
-      </w:pPr>
-    </w:lvl>
-    <w:lvl w:ilvl="8" w:tplc="0809001B" w:tentative="1">
-      <w:start w:val="1"/>
-      <w:numFmt w:val="lowerRoman"/>
-      <w:lvlText w:val="%9."/>
-      <w:lvlJc w:val="right"/>
-      <w:pPr>
-        <w:ind w:left="7560" w:hanging="180"/>
-      </w:pPr>
-    </w:lvl>
-  </w:abstractNum>
-  <w:abstractNum w:abstractNumId="9" w15:restartNumberingAfterBreak="0">
-    <w:nsid w:val="1B0536E9"/>
-    <w:multiLevelType w:val="hybridMultilevel"/>
-    <w:tmpl w:val="3FD8C8C6"/>
-    <w:lvl w:ilvl="0" w:tplc="0809000F">
-      <w:start w:val="1"/>
-      <w:numFmt w:val="decimal"/>
-      <w:lvlText w:val="%1."/>
-      <w:lvlJc w:val="left"/>
-      <w:pPr>
-        <w:ind w:left="1080" w:hanging="360"/>
-      </w:pPr>
-      <w:rPr>
-        <w:rFonts w:hint="default"/>
-        <w:b w:val="0"/>
-        <w:bCs w:val="0"/>
-        <w:sz w:val="22"/>
-        <w:szCs w:val="22"/>
-      </w:rPr>
-    </w:lvl>
-    <w:lvl w:ilvl="1" w:tplc="08090019" w:tentative="1">
-      <w:start w:val="1"/>
-      <w:numFmt w:val="lowerLetter"/>
-      <w:lvlText w:val="%2."/>
-      <w:lvlJc w:val="left"/>
-      <w:pPr>
-        <w:ind w:left="1440" w:hanging="360"/>
-      </w:pPr>
-    </w:lvl>
-    <w:lvl w:ilvl="2" w:tplc="0809001B" w:tentative="1">
-      <w:start w:val="1"/>
-      <w:numFmt w:val="lowerRoman"/>
-      <w:lvlText w:val="%3."/>
-      <w:lvlJc w:val="right"/>
-      <w:pPr>
-        <w:ind w:left="2160" w:hanging="180"/>
-      </w:pPr>
-    </w:lvl>
-    <w:lvl w:ilvl="3" w:tplc="0809000F" w:tentative="1">
-      <w:start w:val="1"/>
-      <w:numFmt w:val="decimal"/>
-      <w:lvlText w:val="%4."/>
-      <w:lvlJc w:val="left"/>
-      <w:pPr>
-        <w:ind w:left="2880" w:hanging="360"/>
-      </w:pPr>
-    </w:lvl>
-    <w:lvl w:ilvl="4" w:tplc="08090019" w:tentative="1">
-      <w:start w:val="1"/>
-      <w:numFmt w:val="lowerLetter"/>
-      <w:lvlText w:val="%5."/>
-      <w:lvlJc w:val="left"/>
-      <w:pPr>
-        <w:ind w:left="3600" w:hanging="360"/>
-      </w:pPr>
-    </w:lvl>
-    <w:lvl w:ilvl="5" w:tplc="0809001B" w:tentative="1">
-      <w:start w:val="1"/>
-      <w:numFmt w:val="lowerRoman"/>
-      <w:lvlText w:val="%6."/>
-      <w:lvlJc w:val="right"/>
-      <w:pPr>
-        <w:ind w:left="4320" w:hanging="180"/>
-      </w:pPr>
-    </w:lvl>
-    <w:lvl w:ilvl="6" w:tplc="0809000F" w:tentative="1">
-      <w:start w:val="1"/>
-      <w:numFmt w:val="decimal"/>
-      <w:lvlText w:val="%7."/>
-      <w:lvlJc w:val="left"/>
-      <w:pPr>
-        <w:ind w:left="5040" w:hanging="360"/>
-      </w:pPr>
-    </w:lvl>
-    <w:lvl w:ilvl="7" w:tplc="08090019" w:tentative="1">
-      <w:start w:val="1"/>
-      <w:numFmt w:val="lowerLetter"/>
-      <w:lvlText w:val="%8."/>
-      <w:lvlJc w:val="left"/>
-      <w:pPr>
-        <w:ind w:left="5760" w:hanging="360"/>
-      </w:pPr>
-    </w:lvl>
-    <w:lvl w:ilvl="8" w:tplc="0809001B" w:tentative="1">
-      <w:start w:val="1"/>
-      <w:numFmt w:val="lowerRoman"/>
-      <w:lvlText w:val="%9."/>
-      <w:lvlJc w:val="right"/>
-      <w:pPr>
-        <w:ind w:left="6480" w:hanging="180"/>
-      </w:pPr>
-    </w:lvl>
-  </w:abstractNum>
-  <w:abstractNum w:abstractNumId="10" w15:restartNumberingAfterBreak="0">
-    <w:nsid w:val="1BA968C7"/>
-    <w:multiLevelType w:val="hybridMultilevel"/>
-    <w:tmpl w:val="6F30F5DA"/>
-    <w:lvl w:ilvl="0" w:tplc="FFFFFFFF">
-      <w:start w:val="1"/>
-      <w:numFmt w:val="decimal"/>
-      <w:suff w:val="space"/>
       <w:lvlText w:val="%1."/>
       <w:lvlJc w:val="left"/>
       <w:pPr>
@@ -9663,7 +9666,7 @@
         <w:ind w:left="2160" w:hanging="180"/>
       </w:pPr>
     </w:lvl>
-    <w:lvl w:ilvl="3" w:tplc="FFFFFFFF" w:tentative="1">
+    <w:lvl w:ilvl="3" w:tplc="FFFFFFFF">
       <w:start w:val="1"/>
       <w:numFmt w:val="decimal"/>
       <w:lvlText w:val="%4."/>
@@ -9718,10 +9721,192 @@
       </w:pPr>
     </w:lvl>
   </w:abstractNum>
+  <w:abstractNum w:abstractNumId="9" w15:restartNumberingAfterBreak="0">
+    <w:nsid w:val="19ED4C07"/>
+    <w:multiLevelType w:val="hybridMultilevel"/>
+    <w:tmpl w:val="9422531E"/>
+    <w:lvl w:ilvl="0" w:tplc="BB867D26">
+      <w:start w:val="1"/>
+      <w:numFmt w:val="lowerRoman"/>
+      <w:lvlText w:val="(%1)"/>
+      <w:lvlJc w:val="left"/>
+      <w:pPr>
+        <w:ind w:left="2160" w:hanging="720"/>
+      </w:pPr>
+      <w:rPr>
+        <w:rFonts w:hint="default"/>
+      </w:rPr>
+    </w:lvl>
+    <w:lvl w:ilvl="1" w:tplc="08090019" w:tentative="1">
+      <w:start w:val="1"/>
+      <w:numFmt w:val="lowerLetter"/>
+      <w:lvlText w:val="%2."/>
+      <w:lvlJc w:val="left"/>
+      <w:pPr>
+        <w:ind w:left="2520" w:hanging="360"/>
+      </w:pPr>
+    </w:lvl>
+    <w:lvl w:ilvl="2" w:tplc="0809001B" w:tentative="1">
+      <w:start w:val="1"/>
+      <w:numFmt w:val="lowerRoman"/>
+      <w:lvlText w:val="%3."/>
+      <w:lvlJc w:val="right"/>
+      <w:pPr>
+        <w:ind w:left="3240" w:hanging="180"/>
+      </w:pPr>
+    </w:lvl>
+    <w:lvl w:ilvl="3" w:tplc="0809000F" w:tentative="1">
+      <w:start w:val="1"/>
+      <w:numFmt w:val="decimal"/>
+      <w:lvlText w:val="%4."/>
+      <w:lvlJc w:val="left"/>
+      <w:pPr>
+        <w:ind w:left="3960" w:hanging="360"/>
+      </w:pPr>
+    </w:lvl>
+    <w:lvl w:ilvl="4" w:tplc="08090019" w:tentative="1">
+      <w:start w:val="1"/>
+      <w:numFmt w:val="lowerLetter"/>
+      <w:lvlText w:val="%5."/>
+      <w:lvlJc w:val="left"/>
+      <w:pPr>
+        <w:ind w:left="4680" w:hanging="360"/>
+      </w:pPr>
+    </w:lvl>
+    <w:lvl w:ilvl="5" w:tplc="0809001B" w:tentative="1">
+      <w:start w:val="1"/>
+      <w:numFmt w:val="lowerRoman"/>
+      <w:lvlText w:val="%6."/>
+      <w:lvlJc w:val="right"/>
+      <w:pPr>
+        <w:ind w:left="5400" w:hanging="180"/>
+      </w:pPr>
+    </w:lvl>
+    <w:lvl w:ilvl="6" w:tplc="0809000F" w:tentative="1">
+      <w:start w:val="1"/>
+      <w:numFmt w:val="decimal"/>
+      <w:lvlText w:val="%7."/>
+      <w:lvlJc w:val="left"/>
+      <w:pPr>
+        <w:ind w:left="6120" w:hanging="360"/>
+      </w:pPr>
+    </w:lvl>
+    <w:lvl w:ilvl="7" w:tplc="08090019" w:tentative="1">
+      <w:start w:val="1"/>
+      <w:numFmt w:val="lowerLetter"/>
+      <w:lvlText w:val="%8."/>
+      <w:lvlJc w:val="left"/>
+      <w:pPr>
+        <w:ind w:left="6840" w:hanging="360"/>
+      </w:pPr>
+    </w:lvl>
+    <w:lvl w:ilvl="8" w:tplc="0809001B" w:tentative="1">
+      <w:start w:val="1"/>
+      <w:numFmt w:val="lowerRoman"/>
+      <w:lvlText w:val="%9."/>
+      <w:lvlJc w:val="right"/>
+      <w:pPr>
+        <w:ind w:left="7560" w:hanging="180"/>
+      </w:pPr>
+    </w:lvl>
+  </w:abstractNum>
+  <w:abstractNum w:abstractNumId="10" w15:restartNumberingAfterBreak="0">
+    <w:nsid w:val="1B0536E9"/>
+    <w:multiLevelType w:val="hybridMultilevel"/>
+    <w:tmpl w:val="3FD8C8C6"/>
+    <w:lvl w:ilvl="0" w:tplc="0809000F">
+      <w:start w:val="1"/>
+      <w:numFmt w:val="decimal"/>
+      <w:lvlText w:val="%1."/>
+      <w:lvlJc w:val="left"/>
+      <w:pPr>
+        <w:ind w:left="1080" w:hanging="360"/>
+      </w:pPr>
+      <w:rPr>
+        <w:rFonts w:hint="default"/>
+        <w:b w:val="0"/>
+        <w:bCs w:val="0"/>
+        <w:sz w:val="22"/>
+        <w:szCs w:val="22"/>
+      </w:rPr>
+    </w:lvl>
+    <w:lvl w:ilvl="1" w:tplc="08090019" w:tentative="1">
+      <w:start w:val="1"/>
+      <w:numFmt w:val="lowerLetter"/>
+      <w:lvlText w:val="%2."/>
+      <w:lvlJc w:val="left"/>
+      <w:pPr>
+        <w:ind w:left="1440" w:hanging="360"/>
+      </w:pPr>
+    </w:lvl>
+    <w:lvl w:ilvl="2" w:tplc="0809001B" w:tentative="1">
+      <w:start w:val="1"/>
+      <w:numFmt w:val="lowerRoman"/>
+      <w:lvlText w:val="%3."/>
+      <w:lvlJc w:val="right"/>
+      <w:pPr>
+        <w:ind w:left="2160" w:hanging="180"/>
+      </w:pPr>
+    </w:lvl>
+    <w:lvl w:ilvl="3" w:tplc="0809000F" w:tentative="1">
+      <w:start w:val="1"/>
+      <w:numFmt w:val="decimal"/>
+      <w:lvlText w:val="%4."/>
+      <w:lvlJc w:val="left"/>
+      <w:pPr>
+        <w:ind w:left="2880" w:hanging="360"/>
+      </w:pPr>
+    </w:lvl>
+    <w:lvl w:ilvl="4" w:tplc="08090019" w:tentative="1">
+      <w:start w:val="1"/>
+      <w:numFmt w:val="lowerLetter"/>
+      <w:lvlText w:val="%5."/>
+      <w:lvlJc w:val="left"/>
+      <w:pPr>
+        <w:ind w:left="3600" w:hanging="360"/>
+      </w:pPr>
+    </w:lvl>
+    <w:lvl w:ilvl="5" w:tplc="0809001B" w:tentative="1">
+      <w:start w:val="1"/>
+      <w:numFmt w:val="lowerRoman"/>
+      <w:lvlText w:val="%6."/>
+      <w:lvlJc w:val="right"/>
+      <w:pPr>
+        <w:ind w:left="4320" w:hanging="180"/>
+      </w:pPr>
+    </w:lvl>
+    <w:lvl w:ilvl="6" w:tplc="0809000F" w:tentative="1">
+      <w:start w:val="1"/>
+      <w:numFmt w:val="decimal"/>
+      <w:lvlText w:val="%7."/>
+      <w:lvlJc w:val="left"/>
+      <w:pPr>
+        <w:ind w:left="5040" w:hanging="360"/>
+      </w:pPr>
+    </w:lvl>
+    <w:lvl w:ilvl="7" w:tplc="08090019" w:tentative="1">
+      <w:start w:val="1"/>
+      <w:numFmt w:val="lowerLetter"/>
+      <w:lvlText w:val="%8."/>
+      <w:lvlJc w:val="left"/>
+      <w:pPr>
+        <w:ind w:left="5760" w:hanging="360"/>
+      </w:pPr>
+    </w:lvl>
+    <w:lvl w:ilvl="8" w:tplc="0809001B" w:tentative="1">
+      <w:start w:val="1"/>
+      <w:numFmt w:val="lowerRoman"/>
+      <w:lvlText w:val="%9."/>
+      <w:lvlJc w:val="right"/>
+      <w:pPr>
+        <w:ind w:left="6480" w:hanging="180"/>
+      </w:pPr>
+    </w:lvl>
+  </w:abstractNum>
   <w:abstractNum w:abstractNumId="11" w15:restartNumberingAfterBreak="0">
-    <w:nsid w:val="1E653B52"/>
+    <w:nsid w:val="1BA968C7"/>
     <w:multiLevelType w:val="hybridMultilevel"/>
-    <w:tmpl w:val="DC124B88"/>
+    <w:tmpl w:val="6F30F5DA"/>
     <w:lvl w:ilvl="0" w:tplc="FFFFFFFF">
       <w:start w:val="1"/>
       <w:numFmt w:val="decimal"/>
@@ -9814,6 +9999,101 @@
     </w:lvl>
   </w:abstractNum>
   <w:abstractNum w:abstractNumId="12" w15:restartNumberingAfterBreak="0">
+    <w:nsid w:val="1E653B52"/>
+    <w:multiLevelType w:val="hybridMultilevel"/>
+    <w:tmpl w:val="DC124B88"/>
+    <w:lvl w:ilvl="0" w:tplc="FFFFFFFF">
+      <w:start w:val="1"/>
+      <w:numFmt w:val="decimal"/>
+      <w:suff w:val="space"/>
+      <w:lvlText w:val="%1."/>
+      <w:lvlJc w:val="left"/>
+      <w:pPr>
+        <w:ind w:left="720" w:hanging="360"/>
+      </w:pPr>
+      <w:rPr>
+        <w:rFonts w:hint="default"/>
+        <w:b w:val="0"/>
+        <w:bCs w:val="0"/>
+        <w:color w:val="auto"/>
+        <w:sz w:val="22"/>
+        <w:szCs w:val="22"/>
+      </w:rPr>
+    </w:lvl>
+    <w:lvl w:ilvl="1" w:tplc="FFFFFFFF">
+      <w:start w:val="1"/>
+      <w:numFmt w:val="lowerLetter"/>
+      <w:lvlText w:val="%2."/>
+      <w:lvlJc w:val="left"/>
+      <w:pPr>
+        <w:ind w:left="1440" w:hanging="360"/>
+      </w:pPr>
+    </w:lvl>
+    <w:lvl w:ilvl="2" w:tplc="FFFFFFFF" w:tentative="1">
+      <w:start w:val="1"/>
+      <w:numFmt w:val="lowerRoman"/>
+      <w:lvlText w:val="%3."/>
+      <w:lvlJc w:val="right"/>
+      <w:pPr>
+        <w:ind w:left="2160" w:hanging="180"/>
+      </w:pPr>
+    </w:lvl>
+    <w:lvl w:ilvl="3" w:tplc="FFFFFFFF" w:tentative="1">
+      <w:start w:val="1"/>
+      <w:numFmt w:val="decimal"/>
+      <w:lvlText w:val="%4."/>
+      <w:lvlJc w:val="left"/>
+      <w:pPr>
+        <w:ind w:left="2880" w:hanging="360"/>
+      </w:pPr>
+    </w:lvl>
+    <w:lvl w:ilvl="4" w:tplc="FFFFFFFF" w:tentative="1">
+      <w:start w:val="1"/>
+      <w:numFmt w:val="lowerLetter"/>
+      <w:lvlText w:val="%5."/>
+      <w:lvlJc w:val="left"/>
+      <w:pPr>
+        <w:ind w:left="3600" w:hanging="360"/>
+      </w:pPr>
+    </w:lvl>
+    <w:lvl w:ilvl="5" w:tplc="FFFFFFFF" w:tentative="1">
+      <w:start w:val="1"/>
+      <w:numFmt w:val="lowerRoman"/>
+      <w:lvlText w:val="%6."/>
+      <w:lvlJc w:val="right"/>
+      <w:pPr>
+        <w:ind w:left="4320" w:hanging="180"/>
+      </w:pPr>
+    </w:lvl>
+    <w:lvl w:ilvl="6" w:tplc="FFFFFFFF" w:tentative="1">
+      <w:start w:val="1"/>
+      <w:numFmt w:val="decimal"/>
+      <w:lvlText w:val="%7."/>
+      <w:lvlJc w:val="left"/>
+      <w:pPr>
+        <w:ind w:left="5040" w:hanging="360"/>
+      </w:pPr>
+    </w:lvl>
+    <w:lvl w:ilvl="7" w:tplc="FFFFFFFF" w:tentative="1">
+      <w:start w:val="1"/>
+      <w:numFmt w:val="lowerLetter"/>
+      <w:lvlText w:val="%8."/>
+      <w:lvlJc w:val="left"/>
+      <w:pPr>
+        <w:ind w:left="5760" w:hanging="360"/>
+      </w:pPr>
+    </w:lvl>
+    <w:lvl w:ilvl="8" w:tplc="FFFFFFFF" w:tentative="1">
+      <w:start w:val="1"/>
+      <w:numFmt w:val="lowerRoman"/>
+      <w:lvlText w:val="%9."/>
+      <w:lvlJc w:val="right"/>
+      <w:pPr>
+        <w:ind w:left="6480" w:hanging="180"/>
+      </w:pPr>
+    </w:lvl>
+  </w:abstractNum>
+  <w:abstractNum w:abstractNumId="13" w15:restartNumberingAfterBreak="0">
     <w:nsid w:val="2611194F"/>
     <w:multiLevelType w:val="hybridMultilevel"/>
     <w:tmpl w:val="CE3EDFCE"/>
@@ -9906,7 +10186,7 @@
       </w:pPr>
     </w:lvl>
   </w:abstractNum>
-  <w:abstractNum w:abstractNumId="13" w15:restartNumberingAfterBreak="0">
+  <w:abstractNum w:abstractNumId="14" w15:restartNumberingAfterBreak="0">
     <w:nsid w:val="2AD02C98"/>
     <w:multiLevelType w:val="hybridMultilevel"/>
     <w:tmpl w:val="B07AD5D8"/>
@@ -10000,7 +10280,7 @@
       </w:pPr>
     </w:lvl>
   </w:abstractNum>
-  <w:abstractNum w:abstractNumId="14" w15:restartNumberingAfterBreak="0">
+  <w:abstractNum w:abstractNumId="15" w15:restartNumberingAfterBreak="0">
     <w:nsid w:val="2B2C7370"/>
     <w:multiLevelType w:val="hybridMultilevel"/>
     <w:tmpl w:val="AD0E6428"/>
@@ -10093,7 +10373,7 @@
       </w:pPr>
     </w:lvl>
   </w:abstractNum>
-  <w:abstractNum w:abstractNumId="15" w15:restartNumberingAfterBreak="0">
+  <w:abstractNum w:abstractNumId="16" w15:restartNumberingAfterBreak="0">
     <w:nsid w:val="2E647C83"/>
     <w:multiLevelType w:val="hybridMultilevel"/>
     <w:tmpl w:val="3742696E"/>
@@ -10182,14 +10462,13 @@
       </w:pPr>
     </w:lvl>
   </w:abstractNum>
-  <w:abstractNum w:abstractNumId="16" w15:restartNumberingAfterBreak="0">
+  <w:abstractNum w:abstractNumId="17" w15:restartNumberingAfterBreak="0">
     <w:nsid w:val="2F9A556A"/>
     <w:multiLevelType w:val="hybridMultilevel"/>
-    <w:tmpl w:val="75F6D524"/>
+    <w:tmpl w:val="36FEFEEC"/>
     <w:lvl w:ilvl="0" w:tplc="91A85026">
       <w:start w:val="1"/>
       <w:numFmt w:val="decimal"/>
-      <w:suff w:val="space"/>
       <w:lvlText w:val="%1."/>
       <w:lvlJc w:val="left"/>
       <w:pPr>
@@ -10277,7 +10556,101 @@
       </w:pPr>
     </w:lvl>
   </w:abstractNum>
-  <w:abstractNum w:abstractNumId="17" w15:restartNumberingAfterBreak="0">
+  <w:abstractNum w:abstractNumId="18" w15:restartNumberingAfterBreak="0">
+    <w:nsid w:val="322D1C75"/>
+    <w:multiLevelType w:val="hybridMultilevel"/>
+    <w:tmpl w:val="DF009284"/>
+    <w:lvl w:ilvl="0" w:tplc="91A85026">
+      <w:start w:val="1"/>
+      <w:numFmt w:val="decimal"/>
+      <w:lvlText w:val="%1."/>
+      <w:lvlJc w:val="left"/>
+      <w:pPr>
+        <w:ind w:left="1080" w:hanging="360"/>
+      </w:pPr>
+      <w:rPr>
+        <w:rFonts w:hint="default"/>
+        <w:b w:val="0"/>
+        <w:bCs w:val="0"/>
+        <w:color w:val="auto"/>
+        <w:sz w:val="22"/>
+        <w:szCs w:val="22"/>
+      </w:rPr>
+    </w:lvl>
+    <w:lvl w:ilvl="1" w:tplc="08090019" w:tentative="1">
+      <w:start w:val="1"/>
+      <w:numFmt w:val="lowerLetter"/>
+      <w:lvlText w:val="%2."/>
+      <w:lvlJc w:val="left"/>
+      <w:pPr>
+        <w:ind w:left="1800" w:hanging="360"/>
+      </w:pPr>
+    </w:lvl>
+    <w:lvl w:ilvl="2" w:tplc="0809001B" w:tentative="1">
+      <w:start w:val="1"/>
+      <w:numFmt w:val="lowerRoman"/>
+      <w:lvlText w:val="%3."/>
+      <w:lvlJc w:val="right"/>
+      <w:pPr>
+        <w:ind w:left="2520" w:hanging="180"/>
+      </w:pPr>
+    </w:lvl>
+    <w:lvl w:ilvl="3" w:tplc="0809000F" w:tentative="1">
+      <w:start w:val="1"/>
+      <w:numFmt w:val="decimal"/>
+      <w:lvlText w:val="%4."/>
+      <w:lvlJc w:val="left"/>
+      <w:pPr>
+        <w:ind w:left="3240" w:hanging="360"/>
+      </w:pPr>
+    </w:lvl>
+    <w:lvl w:ilvl="4" w:tplc="08090019" w:tentative="1">
+      <w:start w:val="1"/>
+      <w:numFmt w:val="lowerLetter"/>
+      <w:lvlText w:val="%5."/>
+      <w:lvlJc w:val="left"/>
+      <w:pPr>
+        <w:ind w:left="3960" w:hanging="360"/>
+      </w:pPr>
+    </w:lvl>
+    <w:lvl w:ilvl="5" w:tplc="0809001B" w:tentative="1">
+      <w:start w:val="1"/>
+      <w:numFmt w:val="lowerRoman"/>
+      <w:lvlText w:val="%6."/>
+      <w:lvlJc w:val="right"/>
+      <w:pPr>
+        <w:ind w:left="4680" w:hanging="180"/>
+      </w:pPr>
+    </w:lvl>
+    <w:lvl w:ilvl="6" w:tplc="0809000F" w:tentative="1">
+      <w:start w:val="1"/>
+      <w:numFmt w:val="decimal"/>
+      <w:lvlText w:val="%7."/>
+      <w:lvlJc w:val="left"/>
+      <w:pPr>
+        <w:ind w:left="5400" w:hanging="360"/>
+      </w:pPr>
+    </w:lvl>
+    <w:lvl w:ilvl="7" w:tplc="08090019" w:tentative="1">
+      <w:start w:val="1"/>
+      <w:numFmt w:val="lowerLetter"/>
+      <w:lvlText w:val="%8."/>
+      <w:lvlJc w:val="left"/>
+      <w:pPr>
+        <w:ind w:left="6120" w:hanging="360"/>
+      </w:pPr>
+    </w:lvl>
+    <w:lvl w:ilvl="8" w:tplc="0809001B" w:tentative="1">
+      <w:start w:val="1"/>
+      <w:numFmt w:val="lowerRoman"/>
+      <w:lvlText w:val="%9."/>
+      <w:lvlJc w:val="right"/>
+      <w:pPr>
+        <w:ind w:left="6840" w:hanging="180"/>
+      </w:pPr>
+    </w:lvl>
+  </w:abstractNum>
+  <w:abstractNum w:abstractNumId="19" w15:restartNumberingAfterBreak="0">
     <w:nsid w:val="351645F6"/>
     <w:multiLevelType w:val="hybridMultilevel"/>
     <w:tmpl w:val="124E8F9E"/>
@@ -10371,7 +10744,7 @@
       </w:pPr>
     </w:lvl>
   </w:abstractNum>
-  <w:abstractNum w:abstractNumId="18" w15:restartNumberingAfterBreak="0">
+  <w:abstractNum w:abstractNumId="20" w15:restartNumberingAfterBreak="0">
     <w:nsid w:val="380A1C67"/>
     <w:multiLevelType w:val="hybridMultilevel"/>
     <w:tmpl w:val="9F1EDFDE"/>
@@ -10465,532 +10838,17 @@
       </w:pPr>
     </w:lvl>
   </w:abstractNum>
-  <w:abstractNum w:abstractNumId="19" w15:restartNumberingAfterBreak="0">
-    <w:nsid w:val="41F21F94"/>
+  <w:abstractNum w:abstractNumId="21" w15:restartNumberingAfterBreak="0">
+    <w:nsid w:val="3E6E3E15"/>
     <w:multiLevelType w:val="hybridMultilevel"/>
-    <w:tmpl w:val="757C734C"/>
-    <w:lvl w:ilvl="0" w:tplc="0809000F">
+    <w:tmpl w:val="C4EE97D8"/>
+    <w:lvl w:ilvl="0" w:tplc="91A85026">
       <w:start w:val="1"/>
       <w:numFmt w:val="decimal"/>
       <w:lvlText w:val="%1."/>
       <w:lvlJc w:val="left"/>
       <w:pPr>
-        <w:ind w:left="720" w:hanging="360"/>
-      </w:pPr>
-      <w:rPr>
-        <w:rFonts w:hint="default"/>
-      </w:rPr>
-    </w:lvl>
-    <w:lvl w:ilvl="1" w:tplc="08090003" w:tentative="1">
-      <w:start w:val="1"/>
-      <w:numFmt w:val="bullet"/>
-      <w:lvlText w:val="o"/>
-      <w:lvlJc w:val="left"/>
-      <w:pPr>
-        <w:ind w:left="1440" w:hanging="360"/>
-      </w:pPr>
-      <w:rPr>
-        <w:rFonts w:ascii="Courier New" w:hAnsi="Courier New" w:cs="Courier New" w:hint="default"/>
-      </w:rPr>
-    </w:lvl>
-    <w:lvl w:ilvl="2" w:tplc="08090005" w:tentative="1">
-      <w:start w:val="1"/>
-      <w:numFmt w:val="bullet"/>
-      <w:lvlText w:val=""/>
-      <w:lvlJc w:val="left"/>
-      <w:pPr>
-        <w:ind w:left="2160" w:hanging="360"/>
-      </w:pPr>
-      <w:rPr>
-        <w:rFonts w:ascii="Wingdings" w:hAnsi="Wingdings" w:hint="default"/>
-      </w:rPr>
-    </w:lvl>
-    <w:lvl w:ilvl="3" w:tplc="08090001" w:tentative="1">
-      <w:start w:val="1"/>
-      <w:numFmt w:val="bullet"/>
-      <w:lvlText w:val=""/>
-      <w:lvlJc w:val="left"/>
-      <w:pPr>
-        <w:ind w:left="2880" w:hanging="360"/>
-      </w:pPr>
-      <w:rPr>
-        <w:rFonts w:ascii="Symbol" w:hAnsi="Symbol" w:hint="default"/>
-      </w:rPr>
-    </w:lvl>
-    <w:lvl w:ilvl="4" w:tplc="08090003" w:tentative="1">
-      <w:start w:val="1"/>
-      <w:numFmt w:val="bullet"/>
-      <w:lvlText w:val="o"/>
-      <w:lvlJc w:val="left"/>
-      <w:pPr>
-        <w:ind w:left="3600" w:hanging="360"/>
-      </w:pPr>
-      <w:rPr>
-        <w:rFonts w:ascii="Courier New" w:hAnsi="Courier New" w:cs="Courier New" w:hint="default"/>
-      </w:rPr>
-    </w:lvl>
-    <w:lvl w:ilvl="5" w:tplc="08090005" w:tentative="1">
-      <w:start w:val="1"/>
-      <w:numFmt w:val="bullet"/>
-      <w:lvlText w:val=""/>
-      <w:lvlJc w:val="left"/>
-      <w:pPr>
-        <w:ind w:left="4320" w:hanging="360"/>
-      </w:pPr>
-      <w:rPr>
-        <w:rFonts w:ascii="Wingdings" w:hAnsi="Wingdings" w:hint="default"/>
-      </w:rPr>
-    </w:lvl>
-    <w:lvl w:ilvl="6" w:tplc="08090001" w:tentative="1">
-      <w:start w:val="1"/>
-      <w:numFmt w:val="bullet"/>
-      <w:lvlText w:val=""/>
-      <w:lvlJc w:val="left"/>
-      <w:pPr>
-        <w:ind w:left="5040" w:hanging="360"/>
-      </w:pPr>
-      <w:rPr>
-        <w:rFonts w:ascii="Symbol" w:hAnsi="Symbol" w:hint="default"/>
-      </w:rPr>
-    </w:lvl>
-    <w:lvl w:ilvl="7" w:tplc="08090003" w:tentative="1">
-      <w:start w:val="1"/>
-      <w:numFmt w:val="bullet"/>
-      <w:lvlText w:val="o"/>
-      <w:lvlJc w:val="left"/>
-      <w:pPr>
-        <w:ind w:left="5760" w:hanging="360"/>
-      </w:pPr>
-      <w:rPr>
-        <w:rFonts w:ascii="Courier New" w:hAnsi="Courier New" w:cs="Courier New" w:hint="default"/>
-      </w:rPr>
-    </w:lvl>
-    <w:lvl w:ilvl="8" w:tplc="08090005" w:tentative="1">
-      <w:start w:val="1"/>
-      <w:numFmt w:val="bullet"/>
-      <w:lvlText w:val=""/>
-      <w:lvlJc w:val="left"/>
-      <w:pPr>
-        <w:ind w:left="6480" w:hanging="360"/>
-      </w:pPr>
-      <w:rPr>
-        <w:rFonts w:ascii="Wingdings" w:hAnsi="Wingdings" w:hint="default"/>
-      </w:rPr>
-    </w:lvl>
-  </w:abstractNum>
-  <w:abstractNum w:abstractNumId="20" w15:restartNumberingAfterBreak="0">
-    <w:nsid w:val="426B35BA"/>
-    <w:multiLevelType w:val="hybridMultilevel"/>
-    <w:tmpl w:val="52166EC8"/>
-    <w:lvl w:ilvl="0" w:tplc="40820580">
-      <w:start w:val="1"/>
-      <w:numFmt w:val="lowerRoman"/>
-      <w:lvlText w:val="(%1)"/>
-      <w:lvlJc w:val="left"/>
-      <w:pPr>
-        <w:ind w:left="2160" w:hanging="720"/>
-      </w:pPr>
-      <w:rPr>
-        <w:rFonts w:hint="default"/>
-      </w:rPr>
-    </w:lvl>
-    <w:lvl w:ilvl="1" w:tplc="08090019" w:tentative="1">
-      <w:start w:val="1"/>
-      <w:numFmt w:val="lowerLetter"/>
-      <w:lvlText w:val="%2."/>
-      <w:lvlJc w:val="left"/>
-      <w:pPr>
-        <w:ind w:left="2520" w:hanging="360"/>
-      </w:pPr>
-    </w:lvl>
-    <w:lvl w:ilvl="2" w:tplc="0809001B" w:tentative="1">
-      <w:start w:val="1"/>
-      <w:numFmt w:val="lowerRoman"/>
-      <w:lvlText w:val="%3."/>
-      <w:lvlJc w:val="right"/>
-      <w:pPr>
-        <w:ind w:left="3240" w:hanging="180"/>
-      </w:pPr>
-    </w:lvl>
-    <w:lvl w:ilvl="3" w:tplc="0809000F" w:tentative="1">
-      <w:start w:val="1"/>
-      <w:numFmt w:val="decimal"/>
-      <w:lvlText w:val="%4."/>
-      <w:lvlJc w:val="left"/>
-      <w:pPr>
-        <w:ind w:left="3960" w:hanging="360"/>
-      </w:pPr>
-    </w:lvl>
-    <w:lvl w:ilvl="4" w:tplc="08090019" w:tentative="1">
-      <w:start w:val="1"/>
-      <w:numFmt w:val="lowerLetter"/>
-      <w:lvlText w:val="%5."/>
-      <w:lvlJc w:val="left"/>
-      <w:pPr>
-        <w:ind w:left="4680" w:hanging="360"/>
-      </w:pPr>
-    </w:lvl>
-    <w:lvl w:ilvl="5" w:tplc="0809001B" w:tentative="1">
-      <w:start w:val="1"/>
-      <w:numFmt w:val="lowerRoman"/>
-      <w:lvlText w:val="%6."/>
-      <w:lvlJc w:val="right"/>
-      <w:pPr>
-        <w:ind w:left="5400" w:hanging="180"/>
-      </w:pPr>
-    </w:lvl>
-    <w:lvl w:ilvl="6" w:tplc="0809000F" w:tentative="1">
-      <w:start w:val="1"/>
-      <w:numFmt w:val="decimal"/>
-      <w:lvlText w:val="%7."/>
-      <w:lvlJc w:val="left"/>
-      <w:pPr>
-        <w:ind w:left="6120" w:hanging="360"/>
-      </w:pPr>
-    </w:lvl>
-    <w:lvl w:ilvl="7" w:tplc="08090019" w:tentative="1">
-      <w:start w:val="1"/>
-      <w:numFmt w:val="lowerLetter"/>
-      <w:lvlText w:val="%8."/>
-      <w:lvlJc w:val="left"/>
-      <w:pPr>
-        <w:ind w:left="6840" w:hanging="360"/>
-      </w:pPr>
-    </w:lvl>
-    <w:lvl w:ilvl="8" w:tplc="0809001B" w:tentative="1">
-      <w:start w:val="1"/>
-      <w:numFmt w:val="lowerRoman"/>
-      <w:lvlText w:val="%9."/>
-      <w:lvlJc w:val="right"/>
-      <w:pPr>
-        <w:ind w:left="7560" w:hanging="180"/>
-      </w:pPr>
-    </w:lvl>
-  </w:abstractNum>
-  <w:abstractNum w:abstractNumId="21" w15:restartNumberingAfterBreak="0">
-    <w:nsid w:val="43AC5B94"/>
-    <w:multiLevelType w:val="hybridMultilevel"/>
-    <w:tmpl w:val="24F67982"/>
-    <w:lvl w:ilvl="0" w:tplc="08090001">
-      <w:start w:val="1"/>
-      <w:numFmt w:val="bullet"/>
-      <w:lvlText w:val=""/>
-      <w:lvlJc w:val="left"/>
-      <w:pPr>
-        <w:ind w:left="1440" w:hanging="360"/>
-      </w:pPr>
-      <w:rPr>
-        <w:rFonts w:ascii="Symbol" w:hAnsi="Symbol" w:hint="default"/>
-      </w:rPr>
-    </w:lvl>
-    <w:lvl w:ilvl="1" w:tplc="08090003" w:tentative="1">
-      <w:start w:val="1"/>
-      <w:numFmt w:val="bullet"/>
-      <w:lvlText w:val="o"/>
-      <w:lvlJc w:val="left"/>
-      <w:pPr>
-        <w:ind w:left="2160" w:hanging="360"/>
-      </w:pPr>
-      <w:rPr>
-        <w:rFonts w:ascii="Courier New" w:hAnsi="Courier New" w:cs="Courier New" w:hint="default"/>
-      </w:rPr>
-    </w:lvl>
-    <w:lvl w:ilvl="2" w:tplc="08090005" w:tentative="1">
-      <w:start w:val="1"/>
-      <w:numFmt w:val="bullet"/>
-      <w:lvlText w:val=""/>
-      <w:lvlJc w:val="left"/>
-      <w:pPr>
-        <w:ind w:left="2880" w:hanging="360"/>
-      </w:pPr>
-      <w:rPr>
-        <w:rFonts w:ascii="Wingdings" w:hAnsi="Wingdings" w:hint="default"/>
-      </w:rPr>
-    </w:lvl>
-    <w:lvl w:ilvl="3" w:tplc="08090001" w:tentative="1">
-      <w:start w:val="1"/>
-      <w:numFmt w:val="bullet"/>
-      <w:lvlText w:val=""/>
-      <w:lvlJc w:val="left"/>
-      <w:pPr>
-        <w:ind w:left="3600" w:hanging="360"/>
-      </w:pPr>
-      <w:rPr>
-        <w:rFonts w:ascii="Symbol" w:hAnsi="Symbol" w:hint="default"/>
-      </w:rPr>
-    </w:lvl>
-    <w:lvl w:ilvl="4" w:tplc="08090003" w:tentative="1">
-      <w:start w:val="1"/>
-      <w:numFmt w:val="bullet"/>
-      <w:lvlText w:val="o"/>
-      <w:lvlJc w:val="left"/>
-      <w:pPr>
-        <w:ind w:left="4320" w:hanging="360"/>
-      </w:pPr>
-      <w:rPr>
-        <w:rFonts w:ascii="Courier New" w:hAnsi="Courier New" w:cs="Courier New" w:hint="default"/>
-      </w:rPr>
-    </w:lvl>
-    <w:lvl w:ilvl="5" w:tplc="08090005" w:tentative="1">
-      <w:start w:val="1"/>
-      <w:numFmt w:val="bullet"/>
-      <w:lvlText w:val=""/>
-      <w:lvlJc w:val="left"/>
-      <w:pPr>
-        <w:ind w:left="5040" w:hanging="360"/>
-      </w:pPr>
-      <w:rPr>
-        <w:rFonts w:ascii="Wingdings" w:hAnsi="Wingdings" w:hint="default"/>
-      </w:rPr>
-    </w:lvl>
-    <w:lvl w:ilvl="6" w:tplc="08090001" w:tentative="1">
-      <w:start w:val="1"/>
-      <w:numFmt w:val="bullet"/>
-      <w:lvlText w:val=""/>
-      <w:lvlJc w:val="left"/>
-      <w:pPr>
-        <w:ind w:left="5760" w:hanging="360"/>
-      </w:pPr>
-      <w:rPr>
-        <w:rFonts w:ascii="Symbol" w:hAnsi="Symbol" w:hint="default"/>
-      </w:rPr>
-    </w:lvl>
-    <w:lvl w:ilvl="7" w:tplc="08090003" w:tentative="1">
-      <w:start w:val="1"/>
-      <w:numFmt w:val="bullet"/>
-      <w:lvlText w:val="o"/>
-      <w:lvlJc w:val="left"/>
-      <w:pPr>
-        <w:ind w:left="6480" w:hanging="360"/>
-      </w:pPr>
-      <w:rPr>
-        <w:rFonts w:ascii="Courier New" w:hAnsi="Courier New" w:cs="Courier New" w:hint="default"/>
-      </w:rPr>
-    </w:lvl>
-    <w:lvl w:ilvl="8" w:tplc="08090005" w:tentative="1">
-      <w:start w:val="1"/>
-      <w:numFmt w:val="bullet"/>
-      <w:lvlText w:val=""/>
-      <w:lvlJc w:val="left"/>
-      <w:pPr>
-        <w:ind w:left="7200" w:hanging="360"/>
-      </w:pPr>
-      <w:rPr>
-        <w:rFonts w:ascii="Wingdings" w:hAnsi="Wingdings" w:hint="default"/>
-      </w:rPr>
-    </w:lvl>
-  </w:abstractNum>
-  <w:abstractNum w:abstractNumId="22" w15:restartNumberingAfterBreak="0">
-    <w:nsid w:val="45BD383A"/>
-    <w:multiLevelType w:val="hybridMultilevel"/>
-    <w:tmpl w:val="89C4B708"/>
-    <w:lvl w:ilvl="0" w:tplc="08090001">
-      <w:start w:val="1"/>
-      <w:numFmt w:val="bullet"/>
-      <w:lvlText w:val=""/>
-      <w:lvlJc w:val="left"/>
-      <w:pPr>
-        <w:ind w:left="720" w:hanging="360"/>
-      </w:pPr>
-      <w:rPr>
-        <w:rFonts w:ascii="Symbol" w:hAnsi="Symbol" w:hint="default"/>
-      </w:rPr>
-    </w:lvl>
-    <w:lvl w:ilvl="1" w:tplc="08090003" w:tentative="1">
-      <w:start w:val="1"/>
-      <w:numFmt w:val="bullet"/>
-      <w:lvlText w:val="o"/>
-      <w:lvlJc w:val="left"/>
-      <w:pPr>
-        <w:ind w:left="1440" w:hanging="360"/>
-      </w:pPr>
-      <w:rPr>
-        <w:rFonts w:ascii="Courier New" w:hAnsi="Courier New" w:cs="Courier New" w:hint="default"/>
-      </w:rPr>
-    </w:lvl>
-    <w:lvl w:ilvl="2" w:tplc="08090005" w:tentative="1">
-      <w:start w:val="1"/>
-      <w:numFmt w:val="bullet"/>
-      <w:lvlText w:val=""/>
-      <w:lvlJc w:val="left"/>
-      <w:pPr>
-        <w:ind w:left="2160" w:hanging="360"/>
-      </w:pPr>
-      <w:rPr>
-        <w:rFonts w:ascii="Wingdings" w:hAnsi="Wingdings" w:hint="default"/>
-      </w:rPr>
-    </w:lvl>
-    <w:lvl w:ilvl="3" w:tplc="08090001" w:tentative="1">
-      <w:start w:val="1"/>
-      <w:numFmt w:val="bullet"/>
-      <w:lvlText w:val=""/>
-      <w:lvlJc w:val="left"/>
-      <w:pPr>
-        <w:ind w:left="2880" w:hanging="360"/>
-      </w:pPr>
-      <w:rPr>
-        <w:rFonts w:ascii="Symbol" w:hAnsi="Symbol" w:hint="default"/>
-      </w:rPr>
-    </w:lvl>
-    <w:lvl w:ilvl="4" w:tplc="08090003" w:tentative="1">
-      <w:start w:val="1"/>
-      <w:numFmt w:val="bullet"/>
-      <w:lvlText w:val="o"/>
-      <w:lvlJc w:val="left"/>
-      <w:pPr>
-        <w:ind w:left="3600" w:hanging="360"/>
-      </w:pPr>
-      <w:rPr>
-        <w:rFonts w:ascii="Courier New" w:hAnsi="Courier New" w:cs="Courier New" w:hint="default"/>
-      </w:rPr>
-    </w:lvl>
-    <w:lvl w:ilvl="5" w:tplc="08090005" w:tentative="1">
-      <w:start w:val="1"/>
-      <w:numFmt w:val="bullet"/>
-      <w:lvlText w:val=""/>
-      <w:lvlJc w:val="left"/>
-      <w:pPr>
-        <w:ind w:left="4320" w:hanging="360"/>
-      </w:pPr>
-      <w:rPr>
-        <w:rFonts w:ascii="Wingdings" w:hAnsi="Wingdings" w:hint="default"/>
-      </w:rPr>
-    </w:lvl>
-    <w:lvl w:ilvl="6" w:tplc="08090001" w:tentative="1">
-      <w:start w:val="1"/>
-      <w:numFmt w:val="bullet"/>
-      <w:lvlText w:val=""/>
-      <w:lvlJc w:val="left"/>
-      <w:pPr>
-        <w:ind w:left="5040" w:hanging="360"/>
-      </w:pPr>
-      <w:rPr>
-        <w:rFonts w:ascii="Symbol" w:hAnsi="Symbol" w:hint="default"/>
-      </w:rPr>
-    </w:lvl>
-    <w:lvl w:ilvl="7" w:tplc="08090003" w:tentative="1">
-      <w:start w:val="1"/>
-      <w:numFmt w:val="bullet"/>
-      <w:lvlText w:val="o"/>
-      <w:lvlJc w:val="left"/>
-      <w:pPr>
-        <w:ind w:left="5760" w:hanging="360"/>
-      </w:pPr>
-      <w:rPr>
-        <w:rFonts w:ascii="Courier New" w:hAnsi="Courier New" w:cs="Courier New" w:hint="default"/>
-      </w:rPr>
-    </w:lvl>
-    <w:lvl w:ilvl="8" w:tplc="08090005" w:tentative="1">
-      <w:start w:val="1"/>
-      <w:numFmt w:val="bullet"/>
-      <w:lvlText w:val=""/>
-      <w:lvlJc w:val="left"/>
-      <w:pPr>
-        <w:ind w:left="6480" w:hanging="360"/>
-      </w:pPr>
-      <w:rPr>
-        <w:rFonts w:ascii="Wingdings" w:hAnsi="Wingdings" w:hint="default"/>
-      </w:rPr>
-    </w:lvl>
-  </w:abstractNum>
-  <w:abstractNum w:abstractNumId="23" w15:restartNumberingAfterBreak="0">
-    <w:nsid w:val="4E07165D"/>
-    <w:multiLevelType w:val="hybridMultilevel"/>
-    <w:tmpl w:val="33FA71AA"/>
-    <w:lvl w:ilvl="0" w:tplc="0809000F">
-      <w:start w:val="1"/>
-      <w:numFmt w:val="decimal"/>
-      <w:lvlText w:val="%1."/>
-      <w:lvlJc w:val="left"/>
-      <w:pPr>
-        <w:ind w:left="720" w:hanging="360"/>
-      </w:pPr>
-    </w:lvl>
-    <w:lvl w:ilvl="1" w:tplc="08090019" w:tentative="1">
-      <w:start w:val="1"/>
-      <w:numFmt w:val="lowerLetter"/>
-      <w:lvlText w:val="%2."/>
-      <w:lvlJc w:val="left"/>
-      <w:pPr>
-        <w:ind w:left="1440" w:hanging="360"/>
-      </w:pPr>
-    </w:lvl>
-    <w:lvl w:ilvl="2" w:tplc="0809001B" w:tentative="1">
-      <w:start w:val="1"/>
-      <w:numFmt w:val="lowerRoman"/>
-      <w:lvlText w:val="%3."/>
-      <w:lvlJc w:val="right"/>
-      <w:pPr>
-        <w:ind w:left="2160" w:hanging="180"/>
-      </w:pPr>
-    </w:lvl>
-    <w:lvl w:ilvl="3" w:tplc="0809000F" w:tentative="1">
-      <w:start w:val="1"/>
-      <w:numFmt w:val="decimal"/>
-      <w:lvlText w:val="%4."/>
-      <w:lvlJc w:val="left"/>
-      <w:pPr>
-        <w:ind w:left="2880" w:hanging="360"/>
-      </w:pPr>
-    </w:lvl>
-    <w:lvl w:ilvl="4" w:tplc="08090019" w:tentative="1">
-      <w:start w:val="1"/>
-      <w:numFmt w:val="lowerLetter"/>
-      <w:lvlText w:val="%5."/>
-      <w:lvlJc w:val="left"/>
-      <w:pPr>
-        <w:ind w:left="3600" w:hanging="360"/>
-      </w:pPr>
-    </w:lvl>
-    <w:lvl w:ilvl="5" w:tplc="0809001B" w:tentative="1">
-      <w:start w:val="1"/>
-      <w:numFmt w:val="lowerRoman"/>
-      <w:lvlText w:val="%6."/>
-      <w:lvlJc w:val="right"/>
-      <w:pPr>
-        <w:ind w:left="4320" w:hanging="180"/>
-      </w:pPr>
-    </w:lvl>
-    <w:lvl w:ilvl="6" w:tplc="0809000F" w:tentative="1">
-      <w:start w:val="1"/>
-      <w:numFmt w:val="decimal"/>
-      <w:lvlText w:val="%7."/>
-      <w:lvlJc w:val="left"/>
-      <w:pPr>
-        <w:ind w:left="5040" w:hanging="360"/>
-      </w:pPr>
-    </w:lvl>
-    <w:lvl w:ilvl="7" w:tplc="08090019" w:tentative="1">
-      <w:start w:val="1"/>
-      <w:numFmt w:val="lowerLetter"/>
-      <w:lvlText w:val="%8."/>
-      <w:lvlJc w:val="left"/>
-      <w:pPr>
-        <w:ind w:left="5760" w:hanging="360"/>
-      </w:pPr>
-    </w:lvl>
-    <w:lvl w:ilvl="8" w:tplc="0809001B" w:tentative="1">
-      <w:start w:val="1"/>
-      <w:numFmt w:val="lowerRoman"/>
-      <w:lvlText w:val="%9."/>
-      <w:lvlJc w:val="right"/>
-      <w:pPr>
-        <w:ind w:left="6480" w:hanging="180"/>
-      </w:pPr>
-    </w:lvl>
-  </w:abstractNum>
-  <w:abstractNum w:abstractNumId="24" w15:restartNumberingAfterBreak="0">
-    <w:nsid w:val="4E70711C"/>
-    <w:multiLevelType w:val="hybridMultilevel"/>
-    <w:tmpl w:val="75F6D524"/>
-    <w:lvl w:ilvl="0" w:tplc="FFFFFFFF">
-      <w:start w:val="1"/>
-      <w:numFmt w:val="decimal"/>
-      <w:suff w:val="space"/>
-      <w:lvlText w:val="%1."/>
-      <w:lvlJc w:val="left"/>
-      <w:pPr>
-        <w:ind w:left="720" w:hanging="360"/>
+        <w:ind w:left="1080" w:hanging="360"/>
       </w:pPr>
       <w:rPr>
         <w:rFonts w:hint="default"/>
@@ -11001,83 +10859,597 @@
         <w:szCs w:val="22"/>
       </w:rPr>
     </w:lvl>
-    <w:lvl w:ilvl="1" w:tplc="FFFFFFFF" w:tentative="1">
+    <w:lvl w:ilvl="1" w:tplc="08090019" w:tentative="1">
       <w:start w:val="1"/>
       <w:numFmt w:val="lowerLetter"/>
       <w:lvlText w:val="%2."/>
       <w:lvlJc w:val="left"/>
       <w:pPr>
-        <w:ind w:left="1440" w:hanging="360"/>
-      </w:pPr>
-    </w:lvl>
-    <w:lvl w:ilvl="2" w:tplc="FFFFFFFF" w:tentative="1">
+        <w:ind w:left="1800" w:hanging="360"/>
+      </w:pPr>
+    </w:lvl>
+    <w:lvl w:ilvl="2" w:tplc="0809001B" w:tentative="1">
       <w:start w:val="1"/>
       <w:numFmt w:val="lowerRoman"/>
       <w:lvlText w:val="%3."/>
       <w:lvlJc w:val="right"/>
       <w:pPr>
-        <w:ind w:left="2160" w:hanging="180"/>
-      </w:pPr>
-    </w:lvl>
-    <w:lvl w:ilvl="3" w:tplc="FFFFFFFF" w:tentative="1">
+        <w:ind w:left="2520" w:hanging="180"/>
+      </w:pPr>
+    </w:lvl>
+    <w:lvl w:ilvl="3" w:tplc="0809000F" w:tentative="1">
       <w:start w:val="1"/>
       <w:numFmt w:val="decimal"/>
       <w:lvlText w:val="%4."/>
       <w:lvlJc w:val="left"/>
       <w:pPr>
-        <w:ind w:left="2880" w:hanging="360"/>
-      </w:pPr>
-    </w:lvl>
-    <w:lvl w:ilvl="4" w:tplc="FFFFFFFF" w:tentative="1">
+        <w:ind w:left="3240" w:hanging="360"/>
+      </w:pPr>
+    </w:lvl>
+    <w:lvl w:ilvl="4" w:tplc="08090019" w:tentative="1">
       <w:start w:val="1"/>
       <w:numFmt w:val="lowerLetter"/>
       <w:lvlText w:val="%5."/>
       <w:lvlJc w:val="left"/>
       <w:pPr>
-        <w:ind w:left="3600" w:hanging="360"/>
-      </w:pPr>
-    </w:lvl>
-    <w:lvl w:ilvl="5" w:tplc="FFFFFFFF" w:tentative="1">
+        <w:ind w:left="3960" w:hanging="360"/>
+      </w:pPr>
+    </w:lvl>
+    <w:lvl w:ilvl="5" w:tplc="0809001B" w:tentative="1">
       <w:start w:val="1"/>
       <w:numFmt w:val="lowerRoman"/>
       <w:lvlText w:val="%6."/>
       <w:lvlJc w:val="right"/>
       <w:pPr>
-        <w:ind w:left="4320" w:hanging="180"/>
-      </w:pPr>
-    </w:lvl>
-    <w:lvl w:ilvl="6" w:tplc="FFFFFFFF" w:tentative="1">
+        <w:ind w:left="4680" w:hanging="180"/>
+      </w:pPr>
+    </w:lvl>
+    <w:lvl w:ilvl="6" w:tplc="0809000F" w:tentative="1">
       <w:start w:val="1"/>
       <w:numFmt w:val="decimal"/>
       <w:lvlText w:val="%7."/>
       <w:lvlJc w:val="left"/>
       <w:pPr>
-        <w:ind w:left="5040" w:hanging="360"/>
-      </w:pPr>
-    </w:lvl>
-    <w:lvl w:ilvl="7" w:tplc="FFFFFFFF" w:tentative="1">
+        <w:ind w:left="5400" w:hanging="360"/>
+      </w:pPr>
+    </w:lvl>
+    <w:lvl w:ilvl="7" w:tplc="08090019" w:tentative="1">
       <w:start w:val="1"/>
       <w:numFmt w:val="lowerLetter"/>
       <w:lvlText w:val="%8."/>
       <w:lvlJc w:val="left"/>
       <w:pPr>
-        <w:ind w:left="5760" w:hanging="360"/>
-      </w:pPr>
-    </w:lvl>
-    <w:lvl w:ilvl="8" w:tplc="FFFFFFFF" w:tentative="1">
+        <w:ind w:left="6120" w:hanging="360"/>
+      </w:pPr>
+    </w:lvl>
+    <w:lvl w:ilvl="8" w:tplc="0809001B" w:tentative="1">
       <w:start w:val="1"/>
       <w:numFmt w:val="lowerRoman"/>
       <w:lvlText w:val="%9."/>
       <w:lvlJc w:val="right"/>
       <w:pPr>
-        <w:ind w:left="6480" w:hanging="180"/>
-      </w:pPr>
+        <w:ind w:left="6840" w:hanging="180"/>
+      </w:pPr>
+    </w:lvl>
+  </w:abstractNum>
+  <w:abstractNum w:abstractNumId="22" w15:restartNumberingAfterBreak="0">
+    <w:nsid w:val="41F21F94"/>
+    <w:multiLevelType w:val="hybridMultilevel"/>
+    <w:tmpl w:val="757C734C"/>
+    <w:lvl w:ilvl="0" w:tplc="0809000F">
+      <w:start w:val="1"/>
+      <w:numFmt w:val="decimal"/>
+      <w:lvlText w:val="%1."/>
+      <w:lvlJc w:val="left"/>
+      <w:pPr>
+        <w:ind w:left="720" w:hanging="360"/>
+      </w:pPr>
+      <w:rPr>
+        <w:rFonts w:hint="default"/>
+      </w:rPr>
+    </w:lvl>
+    <w:lvl w:ilvl="1" w:tplc="08090003" w:tentative="1">
+      <w:start w:val="1"/>
+      <w:numFmt w:val="bullet"/>
+      <w:lvlText w:val="o"/>
+      <w:lvlJc w:val="left"/>
+      <w:pPr>
+        <w:ind w:left="1440" w:hanging="360"/>
+      </w:pPr>
+      <w:rPr>
+        <w:rFonts w:ascii="Courier New" w:hAnsi="Courier New" w:cs="Courier New" w:hint="default"/>
+      </w:rPr>
+    </w:lvl>
+    <w:lvl w:ilvl="2" w:tplc="08090005" w:tentative="1">
+      <w:start w:val="1"/>
+      <w:numFmt w:val="bullet"/>
+      <w:lvlText w:val=""/>
+      <w:lvlJc w:val="left"/>
+      <w:pPr>
+        <w:ind w:left="2160" w:hanging="360"/>
+      </w:pPr>
+      <w:rPr>
+        <w:rFonts w:ascii="Wingdings" w:hAnsi="Wingdings" w:hint="default"/>
+      </w:rPr>
+    </w:lvl>
+    <w:lvl w:ilvl="3" w:tplc="08090001" w:tentative="1">
+      <w:start w:val="1"/>
+      <w:numFmt w:val="bullet"/>
+      <w:lvlText w:val=""/>
+      <w:lvlJc w:val="left"/>
+      <w:pPr>
+        <w:ind w:left="2880" w:hanging="360"/>
+      </w:pPr>
+      <w:rPr>
+        <w:rFonts w:ascii="Symbol" w:hAnsi="Symbol" w:hint="default"/>
+      </w:rPr>
+    </w:lvl>
+    <w:lvl w:ilvl="4" w:tplc="08090003" w:tentative="1">
+      <w:start w:val="1"/>
+      <w:numFmt w:val="bullet"/>
+      <w:lvlText w:val="o"/>
+      <w:lvlJc w:val="left"/>
+      <w:pPr>
+        <w:ind w:left="3600" w:hanging="360"/>
+      </w:pPr>
+      <w:rPr>
+        <w:rFonts w:ascii="Courier New" w:hAnsi="Courier New" w:cs="Courier New" w:hint="default"/>
+      </w:rPr>
+    </w:lvl>
+    <w:lvl w:ilvl="5" w:tplc="08090005" w:tentative="1">
+      <w:start w:val="1"/>
+      <w:numFmt w:val="bullet"/>
+      <w:lvlText w:val=""/>
+      <w:lvlJc w:val="left"/>
+      <w:pPr>
+        <w:ind w:left="4320" w:hanging="360"/>
+      </w:pPr>
+      <w:rPr>
+        <w:rFonts w:ascii="Wingdings" w:hAnsi="Wingdings" w:hint="default"/>
+      </w:rPr>
+    </w:lvl>
+    <w:lvl w:ilvl="6" w:tplc="08090001" w:tentative="1">
+      <w:start w:val="1"/>
+      <w:numFmt w:val="bullet"/>
+      <w:lvlText w:val=""/>
+      <w:lvlJc w:val="left"/>
+      <w:pPr>
+        <w:ind w:left="5040" w:hanging="360"/>
+      </w:pPr>
+      <w:rPr>
+        <w:rFonts w:ascii="Symbol" w:hAnsi="Symbol" w:hint="default"/>
+      </w:rPr>
+    </w:lvl>
+    <w:lvl w:ilvl="7" w:tplc="08090003" w:tentative="1">
+      <w:start w:val="1"/>
+      <w:numFmt w:val="bullet"/>
+      <w:lvlText w:val="o"/>
+      <w:lvlJc w:val="left"/>
+      <w:pPr>
+        <w:ind w:left="5760" w:hanging="360"/>
+      </w:pPr>
+      <w:rPr>
+        <w:rFonts w:ascii="Courier New" w:hAnsi="Courier New" w:cs="Courier New" w:hint="default"/>
+      </w:rPr>
+    </w:lvl>
+    <w:lvl w:ilvl="8" w:tplc="08090005" w:tentative="1">
+      <w:start w:val="1"/>
+      <w:numFmt w:val="bullet"/>
+      <w:lvlText w:val=""/>
+      <w:lvlJc w:val="left"/>
+      <w:pPr>
+        <w:ind w:left="6480" w:hanging="360"/>
+      </w:pPr>
+      <w:rPr>
+        <w:rFonts w:ascii="Wingdings" w:hAnsi="Wingdings" w:hint="default"/>
+      </w:rPr>
+    </w:lvl>
+  </w:abstractNum>
+  <w:abstractNum w:abstractNumId="23" w15:restartNumberingAfterBreak="0">
+    <w:nsid w:val="426B35BA"/>
+    <w:multiLevelType w:val="hybridMultilevel"/>
+    <w:tmpl w:val="52166EC8"/>
+    <w:lvl w:ilvl="0" w:tplc="40820580">
+      <w:start w:val="1"/>
+      <w:numFmt w:val="lowerRoman"/>
+      <w:lvlText w:val="(%1)"/>
+      <w:lvlJc w:val="left"/>
+      <w:pPr>
+        <w:ind w:left="2160" w:hanging="720"/>
+      </w:pPr>
+      <w:rPr>
+        <w:rFonts w:hint="default"/>
+      </w:rPr>
+    </w:lvl>
+    <w:lvl w:ilvl="1" w:tplc="08090019" w:tentative="1">
+      <w:start w:val="1"/>
+      <w:numFmt w:val="lowerLetter"/>
+      <w:lvlText w:val="%2."/>
+      <w:lvlJc w:val="left"/>
+      <w:pPr>
+        <w:ind w:left="2520" w:hanging="360"/>
+      </w:pPr>
+    </w:lvl>
+    <w:lvl w:ilvl="2" w:tplc="0809001B" w:tentative="1">
+      <w:start w:val="1"/>
+      <w:numFmt w:val="lowerRoman"/>
+      <w:lvlText w:val="%3."/>
+      <w:lvlJc w:val="right"/>
+      <w:pPr>
+        <w:ind w:left="3240" w:hanging="180"/>
+      </w:pPr>
+    </w:lvl>
+    <w:lvl w:ilvl="3" w:tplc="0809000F" w:tentative="1">
+      <w:start w:val="1"/>
+      <w:numFmt w:val="decimal"/>
+      <w:lvlText w:val="%4."/>
+      <w:lvlJc w:val="left"/>
+      <w:pPr>
+        <w:ind w:left="3960" w:hanging="360"/>
+      </w:pPr>
+    </w:lvl>
+    <w:lvl w:ilvl="4" w:tplc="08090019" w:tentative="1">
+      <w:start w:val="1"/>
+      <w:numFmt w:val="lowerLetter"/>
+      <w:lvlText w:val="%5."/>
+      <w:lvlJc w:val="left"/>
+      <w:pPr>
+        <w:ind w:left="4680" w:hanging="360"/>
+      </w:pPr>
+    </w:lvl>
+    <w:lvl w:ilvl="5" w:tplc="0809001B" w:tentative="1">
+      <w:start w:val="1"/>
+      <w:numFmt w:val="lowerRoman"/>
+      <w:lvlText w:val="%6."/>
+      <w:lvlJc w:val="right"/>
+      <w:pPr>
+        <w:ind w:left="5400" w:hanging="180"/>
+      </w:pPr>
+    </w:lvl>
+    <w:lvl w:ilvl="6" w:tplc="0809000F" w:tentative="1">
+      <w:start w:val="1"/>
+      <w:numFmt w:val="decimal"/>
+      <w:lvlText w:val="%7."/>
+      <w:lvlJc w:val="left"/>
+      <w:pPr>
+        <w:ind w:left="6120" w:hanging="360"/>
+      </w:pPr>
+    </w:lvl>
+    <w:lvl w:ilvl="7" w:tplc="08090019" w:tentative="1">
+      <w:start w:val="1"/>
+      <w:numFmt w:val="lowerLetter"/>
+      <w:lvlText w:val="%8."/>
+      <w:lvlJc w:val="left"/>
+      <w:pPr>
+        <w:ind w:left="6840" w:hanging="360"/>
+      </w:pPr>
+    </w:lvl>
+    <w:lvl w:ilvl="8" w:tplc="0809001B" w:tentative="1">
+      <w:start w:val="1"/>
+      <w:numFmt w:val="lowerRoman"/>
+      <w:lvlText w:val="%9."/>
+      <w:lvlJc w:val="right"/>
+      <w:pPr>
+        <w:ind w:left="7560" w:hanging="180"/>
+      </w:pPr>
+    </w:lvl>
+  </w:abstractNum>
+  <w:abstractNum w:abstractNumId="24" w15:restartNumberingAfterBreak="0">
+    <w:nsid w:val="43AC5B94"/>
+    <w:multiLevelType w:val="hybridMultilevel"/>
+    <w:tmpl w:val="24F67982"/>
+    <w:lvl w:ilvl="0" w:tplc="08090001">
+      <w:start w:val="1"/>
+      <w:numFmt w:val="bullet"/>
+      <w:lvlText w:val=""/>
+      <w:lvlJc w:val="left"/>
+      <w:pPr>
+        <w:ind w:left="1440" w:hanging="360"/>
+      </w:pPr>
+      <w:rPr>
+        <w:rFonts w:ascii="Symbol" w:hAnsi="Symbol" w:hint="default"/>
+      </w:rPr>
+    </w:lvl>
+    <w:lvl w:ilvl="1" w:tplc="08090003" w:tentative="1">
+      <w:start w:val="1"/>
+      <w:numFmt w:val="bullet"/>
+      <w:lvlText w:val="o"/>
+      <w:lvlJc w:val="left"/>
+      <w:pPr>
+        <w:ind w:left="2160" w:hanging="360"/>
+      </w:pPr>
+      <w:rPr>
+        <w:rFonts w:ascii="Courier New" w:hAnsi="Courier New" w:cs="Courier New" w:hint="default"/>
+      </w:rPr>
+    </w:lvl>
+    <w:lvl w:ilvl="2" w:tplc="08090005" w:tentative="1">
+      <w:start w:val="1"/>
+      <w:numFmt w:val="bullet"/>
+      <w:lvlText w:val=""/>
+      <w:lvlJc w:val="left"/>
+      <w:pPr>
+        <w:ind w:left="2880" w:hanging="360"/>
+      </w:pPr>
+      <w:rPr>
+        <w:rFonts w:ascii="Wingdings" w:hAnsi="Wingdings" w:hint="default"/>
+      </w:rPr>
+    </w:lvl>
+    <w:lvl w:ilvl="3" w:tplc="08090001" w:tentative="1">
+      <w:start w:val="1"/>
+      <w:numFmt w:val="bullet"/>
+      <w:lvlText w:val=""/>
+      <w:lvlJc w:val="left"/>
+      <w:pPr>
+        <w:ind w:left="3600" w:hanging="360"/>
+      </w:pPr>
+      <w:rPr>
+        <w:rFonts w:ascii="Symbol" w:hAnsi="Symbol" w:hint="default"/>
+      </w:rPr>
+    </w:lvl>
+    <w:lvl w:ilvl="4" w:tplc="08090003" w:tentative="1">
+      <w:start w:val="1"/>
+      <w:numFmt w:val="bullet"/>
+      <w:lvlText w:val="o"/>
+      <w:lvlJc w:val="left"/>
+      <w:pPr>
+        <w:ind w:left="4320" w:hanging="360"/>
+      </w:pPr>
+      <w:rPr>
+        <w:rFonts w:ascii="Courier New" w:hAnsi="Courier New" w:cs="Courier New" w:hint="default"/>
+      </w:rPr>
+    </w:lvl>
+    <w:lvl w:ilvl="5" w:tplc="08090005" w:tentative="1">
+      <w:start w:val="1"/>
+      <w:numFmt w:val="bullet"/>
+      <w:lvlText w:val=""/>
+      <w:lvlJc w:val="left"/>
+      <w:pPr>
+        <w:ind w:left="5040" w:hanging="360"/>
+      </w:pPr>
+      <w:rPr>
+        <w:rFonts w:ascii="Wingdings" w:hAnsi="Wingdings" w:hint="default"/>
+      </w:rPr>
+    </w:lvl>
+    <w:lvl w:ilvl="6" w:tplc="08090001" w:tentative="1">
+      <w:start w:val="1"/>
+      <w:numFmt w:val="bullet"/>
+      <w:lvlText w:val=""/>
+      <w:lvlJc w:val="left"/>
+      <w:pPr>
+        <w:ind w:left="5760" w:hanging="360"/>
+      </w:pPr>
+      <w:rPr>
+        <w:rFonts w:ascii="Symbol" w:hAnsi="Symbol" w:hint="default"/>
+      </w:rPr>
+    </w:lvl>
+    <w:lvl w:ilvl="7" w:tplc="08090003" w:tentative="1">
+      <w:start w:val="1"/>
+      <w:numFmt w:val="bullet"/>
+      <w:lvlText w:val="o"/>
+      <w:lvlJc w:val="left"/>
+      <w:pPr>
+        <w:ind w:left="6480" w:hanging="360"/>
+      </w:pPr>
+      <w:rPr>
+        <w:rFonts w:ascii="Courier New" w:hAnsi="Courier New" w:cs="Courier New" w:hint="default"/>
+      </w:rPr>
+    </w:lvl>
+    <w:lvl w:ilvl="8" w:tplc="08090005" w:tentative="1">
+      <w:start w:val="1"/>
+      <w:numFmt w:val="bullet"/>
+      <w:lvlText w:val=""/>
+      <w:lvlJc w:val="left"/>
+      <w:pPr>
+        <w:ind w:left="7200" w:hanging="360"/>
+      </w:pPr>
+      <w:rPr>
+        <w:rFonts w:ascii="Wingdings" w:hAnsi="Wingdings" w:hint="default"/>
+      </w:rPr>
     </w:lvl>
   </w:abstractNum>
   <w:abstractNum w:abstractNumId="25" w15:restartNumberingAfterBreak="0">
-    <w:nsid w:val="4F8D09F1"/>
+    <w:nsid w:val="45BD383A"/>
     <w:multiLevelType w:val="hybridMultilevel"/>
-    <w:tmpl w:val="1E6208CC"/>
+    <w:tmpl w:val="89C4B708"/>
+    <w:lvl w:ilvl="0" w:tplc="08090001">
+      <w:start w:val="1"/>
+      <w:numFmt w:val="bullet"/>
+      <w:lvlText w:val=""/>
+      <w:lvlJc w:val="left"/>
+      <w:pPr>
+        <w:ind w:left="720" w:hanging="360"/>
+      </w:pPr>
+      <w:rPr>
+        <w:rFonts w:ascii="Symbol" w:hAnsi="Symbol" w:hint="default"/>
+      </w:rPr>
+    </w:lvl>
+    <w:lvl w:ilvl="1" w:tplc="08090003" w:tentative="1">
+      <w:start w:val="1"/>
+      <w:numFmt w:val="bullet"/>
+      <w:lvlText w:val="o"/>
+      <w:lvlJc w:val="left"/>
+      <w:pPr>
+        <w:ind w:left="1440" w:hanging="360"/>
+      </w:pPr>
+      <w:rPr>
+        <w:rFonts w:ascii="Courier New" w:hAnsi="Courier New" w:cs="Courier New" w:hint="default"/>
+      </w:rPr>
+    </w:lvl>
+    <w:lvl w:ilvl="2" w:tplc="08090005" w:tentative="1">
+      <w:start w:val="1"/>
+      <w:numFmt w:val="bullet"/>
+      <w:lvlText w:val=""/>
+      <w:lvlJc w:val="left"/>
+      <w:pPr>
+        <w:ind w:left="2160" w:hanging="360"/>
+      </w:pPr>
+      <w:rPr>
+        <w:rFonts w:ascii="Wingdings" w:hAnsi="Wingdings" w:hint="default"/>
+      </w:rPr>
+    </w:lvl>
+    <w:lvl w:ilvl="3" w:tplc="08090001" w:tentative="1">
+      <w:start w:val="1"/>
+      <w:numFmt w:val="bullet"/>
+      <w:lvlText w:val=""/>
+      <w:lvlJc w:val="left"/>
+      <w:pPr>
+        <w:ind w:left="2880" w:hanging="360"/>
+      </w:pPr>
+      <w:rPr>
+        <w:rFonts w:ascii="Symbol" w:hAnsi="Symbol" w:hint="default"/>
+      </w:rPr>
+    </w:lvl>
+    <w:lvl w:ilvl="4" w:tplc="08090003" w:tentative="1">
+      <w:start w:val="1"/>
+      <w:numFmt w:val="bullet"/>
+      <w:lvlText w:val="o"/>
+      <w:lvlJc w:val="left"/>
+      <w:pPr>
+        <w:ind w:left="3600" w:hanging="360"/>
+      </w:pPr>
+      <w:rPr>
+        <w:rFonts w:ascii="Courier New" w:hAnsi="Courier New" w:cs="Courier New" w:hint="default"/>
+      </w:rPr>
+    </w:lvl>
+    <w:lvl w:ilvl="5" w:tplc="08090005" w:tentative="1">
+      <w:start w:val="1"/>
+      <w:numFmt w:val="bullet"/>
+      <w:lvlText w:val=""/>
+      <w:lvlJc w:val="left"/>
+      <w:pPr>
+        <w:ind w:left="4320" w:hanging="360"/>
+      </w:pPr>
+      <w:rPr>
+        <w:rFonts w:ascii="Wingdings" w:hAnsi="Wingdings" w:hint="default"/>
+      </w:rPr>
+    </w:lvl>
+    <w:lvl w:ilvl="6" w:tplc="08090001" w:tentative="1">
+      <w:start w:val="1"/>
+      <w:numFmt w:val="bullet"/>
+      <w:lvlText w:val=""/>
+      <w:lvlJc w:val="left"/>
+      <w:pPr>
+        <w:ind w:left="5040" w:hanging="360"/>
+      </w:pPr>
+      <w:rPr>
+        <w:rFonts w:ascii="Symbol" w:hAnsi="Symbol" w:hint="default"/>
+      </w:rPr>
+    </w:lvl>
+    <w:lvl w:ilvl="7" w:tplc="08090003" w:tentative="1">
+      <w:start w:val="1"/>
+      <w:numFmt w:val="bullet"/>
+      <w:lvlText w:val="o"/>
+      <w:lvlJc w:val="left"/>
+      <w:pPr>
+        <w:ind w:left="5760" w:hanging="360"/>
+      </w:pPr>
+      <w:rPr>
+        <w:rFonts w:ascii="Courier New" w:hAnsi="Courier New" w:cs="Courier New" w:hint="default"/>
+      </w:rPr>
+    </w:lvl>
+    <w:lvl w:ilvl="8" w:tplc="08090005" w:tentative="1">
+      <w:start w:val="1"/>
+      <w:numFmt w:val="bullet"/>
+      <w:lvlText w:val=""/>
+      <w:lvlJc w:val="left"/>
+      <w:pPr>
+        <w:ind w:left="6480" w:hanging="360"/>
+      </w:pPr>
+      <w:rPr>
+        <w:rFonts w:ascii="Wingdings" w:hAnsi="Wingdings" w:hint="default"/>
+      </w:rPr>
+    </w:lvl>
+  </w:abstractNum>
+  <w:abstractNum w:abstractNumId="26" w15:restartNumberingAfterBreak="0">
+    <w:nsid w:val="4E07165D"/>
+    <w:multiLevelType w:val="hybridMultilevel"/>
+    <w:tmpl w:val="33FA71AA"/>
+    <w:lvl w:ilvl="0" w:tplc="0809000F">
+      <w:start w:val="1"/>
+      <w:numFmt w:val="decimal"/>
+      <w:lvlText w:val="%1."/>
+      <w:lvlJc w:val="left"/>
+      <w:pPr>
+        <w:ind w:left="720" w:hanging="360"/>
+      </w:pPr>
+    </w:lvl>
+    <w:lvl w:ilvl="1" w:tplc="08090019" w:tentative="1">
+      <w:start w:val="1"/>
+      <w:numFmt w:val="lowerLetter"/>
+      <w:lvlText w:val="%2."/>
+      <w:lvlJc w:val="left"/>
+      <w:pPr>
+        <w:ind w:left="1440" w:hanging="360"/>
+      </w:pPr>
+    </w:lvl>
+    <w:lvl w:ilvl="2" w:tplc="0809001B" w:tentative="1">
+      <w:start w:val="1"/>
+      <w:numFmt w:val="lowerRoman"/>
+      <w:lvlText w:val="%3."/>
+      <w:lvlJc w:val="right"/>
+      <w:pPr>
+        <w:ind w:left="2160" w:hanging="180"/>
+      </w:pPr>
+    </w:lvl>
+    <w:lvl w:ilvl="3" w:tplc="0809000F" w:tentative="1">
+      <w:start w:val="1"/>
+      <w:numFmt w:val="decimal"/>
+      <w:lvlText w:val="%4."/>
+      <w:lvlJc w:val="left"/>
+      <w:pPr>
+        <w:ind w:left="2880" w:hanging="360"/>
+      </w:pPr>
+    </w:lvl>
+    <w:lvl w:ilvl="4" w:tplc="08090019" w:tentative="1">
+      <w:start w:val="1"/>
+      <w:numFmt w:val="lowerLetter"/>
+      <w:lvlText w:val="%5."/>
+      <w:lvlJc w:val="left"/>
+      <w:pPr>
+        <w:ind w:left="3600" w:hanging="360"/>
+      </w:pPr>
+    </w:lvl>
+    <w:lvl w:ilvl="5" w:tplc="0809001B" w:tentative="1">
+      <w:start w:val="1"/>
+      <w:numFmt w:val="lowerRoman"/>
+      <w:lvlText w:val="%6."/>
+      <w:lvlJc w:val="right"/>
+      <w:pPr>
+        <w:ind w:left="4320" w:hanging="180"/>
+      </w:pPr>
+    </w:lvl>
+    <w:lvl w:ilvl="6" w:tplc="0809000F" w:tentative="1">
+      <w:start w:val="1"/>
+      <w:numFmt w:val="decimal"/>
+      <w:lvlText w:val="%7."/>
+      <w:lvlJc w:val="left"/>
+      <w:pPr>
+        <w:ind w:left="5040" w:hanging="360"/>
+      </w:pPr>
+    </w:lvl>
+    <w:lvl w:ilvl="7" w:tplc="08090019" w:tentative="1">
+      <w:start w:val="1"/>
+      <w:numFmt w:val="lowerLetter"/>
+      <w:lvlText w:val="%8."/>
+      <w:lvlJc w:val="left"/>
+      <w:pPr>
+        <w:ind w:left="5760" w:hanging="360"/>
+      </w:pPr>
+    </w:lvl>
+    <w:lvl w:ilvl="8" w:tplc="0809001B" w:tentative="1">
+      <w:start w:val="1"/>
+      <w:numFmt w:val="lowerRoman"/>
+      <w:lvlText w:val="%9."/>
+      <w:lvlJc w:val="right"/>
+      <w:pPr>
+        <w:ind w:left="6480" w:hanging="180"/>
+      </w:pPr>
+    </w:lvl>
+  </w:abstractNum>
+  <w:abstractNum w:abstractNumId="27" w15:restartNumberingAfterBreak="0">
+    <w:nsid w:val="4E70711C"/>
+    <w:multiLevelType w:val="hybridMultilevel"/>
+    <w:tmpl w:val="75F6D524"/>
     <w:lvl w:ilvl="0" w:tplc="FFFFFFFF">
       <w:start w:val="1"/>
       <w:numFmt w:val="decimal"/>
@@ -11096,7 +11468,7 @@
         <w:szCs w:val="22"/>
       </w:rPr>
     </w:lvl>
-    <w:lvl w:ilvl="1" w:tplc="FFFFFFFF">
+    <w:lvl w:ilvl="1" w:tplc="FFFFFFFF" w:tentative="1">
       <w:start w:val="1"/>
       <w:numFmt w:val="lowerLetter"/>
       <w:lvlText w:val="%2."/>
@@ -11169,7 +11541,102 @@
       </w:pPr>
     </w:lvl>
   </w:abstractNum>
-  <w:abstractNum w:abstractNumId="26" w15:restartNumberingAfterBreak="0">
+  <w:abstractNum w:abstractNumId="28" w15:restartNumberingAfterBreak="0">
+    <w:nsid w:val="4F8D09F1"/>
+    <w:multiLevelType w:val="hybridMultilevel"/>
+    <w:tmpl w:val="1E6208CC"/>
+    <w:lvl w:ilvl="0" w:tplc="FFFFFFFF">
+      <w:start w:val="1"/>
+      <w:numFmt w:val="decimal"/>
+      <w:suff w:val="space"/>
+      <w:lvlText w:val="%1."/>
+      <w:lvlJc w:val="left"/>
+      <w:pPr>
+        <w:ind w:left="720" w:hanging="360"/>
+      </w:pPr>
+      <w:rPr>
+        <w:rFonts w:hint="default"/>
+        <w:b w:val="0"/>
+        <w:bCs w:val="0"/>
+        <w:color w:val="auto"/>
+        <w:sz w:val="22"/>
+        <w:szCs w:val="22"/>
+      </w:rPr>
+    </w:lvl>
+    <w:lvl w:ilvl="1" w:tplc="FFFFFFFF">
+      <w:start w:val="1"/>
+      <w:numFmt w:val="lowerLetter"/>
+      <w:lvlText w:val="%2."/>
+      <w:lvlJc w:val="left"/>
+      <w:pPr>
+        <w:ind w:left="1440" w:hanging="360"/>
+      </w:pPr>
+    </w:lvl>
+    <w:lvl w:ilvl="2" w:tplc="FFFFFFFF" w:tentative="1">
+      <w:start w:val="1"/>
+      <w:numFmt w:val="lowerRoman"/>
+      <w:lvlText w:val="%3."/>
+      <w:lvlJc w:val="right"/>
+      <w:pPr>
+        <w:ind w:left="2160" w:hanging="180"/>
+      </w:pPr>
+    </w:lvl>
+    <w:lvl w:ilvl="3" w:tplc="FFFFFFFF" w:tentative="1">
+      <w:start w:val="1"/>
+      <w:numFmt w:val="decimal"/>
+      <w:lvlText w:val="%4."/>
+      <w:lvlJc w:val="left"/>
+      <w:pPr>
+        <w:ind w:left="2880" w:hanging="360"/>
+      </w:pPr>
+    </w:lvl>
+    <w:lvl w:ilvl="4" w:tplc="FFFFFFFF" w:tentative="1">
+      <w:start w:val="1"/>
+      <w:numFmt w:val="lowerLetter"/>
+      <w:lvlText w:val="%5."/>
+      <w:lvlJc w:val="left"/>
+      <w:pPr>
+        <w:ind w:left="3600" w:hanging="360"/>
+      </w:pPr>
+    </w:lvl>
+    <w:lvl w:ilvl="5" w:tplc="FFFFFFFF" w:tentative="1">
+      <w:start w:val="1"/>
+      <w:numFmt w:val="lowerRoman"/>
+      <w:lvlText w:val="%6."/>
+      <w:lvlJc w:val="right"/>
+      <w:pPr>
+        <w:ind w:left="4320" w:hanging="180"/>
+      </w:pPr>
+    </w:lvl>
+    <w:lvl w:ilvl="6" w:tplc="FFFFFFFF" w:tentative="1">
+      <w:start w:val="1"/>
+      <w:numFmt w:val="decimal"/>
+      <w:lvlText w:val="%7."/>
+      <w:lvlJc w:val="left"/>
+      <w:pPr>
+        <w:ind w:left="5040" w:hanging="360"/>
+      </w:pPr>
+    </w:lvl>
+    <w:lvl w:ilvl="7" w:tplc="FFFFFFFF" w:tentative="1">
+      <w:start w:val="1"/>
+      <w:numFmt w:val="lowerLetter"/>
+      <w:lvlText w:val="%8."/>
+      <w:lvlJc w:val="left"/>
+      <w:pPr>
+        <w:ind w:left="5760" w:hanging="360"/>
+      </w:pPr>
+    </w:lvl>
+    <w:lvl w:ilvl="8" w:tplc="FFFFFFFF" w:tentative="1">
+      <w:start w:val="1"/>
+      <w:numFmt w:val="lowerRoman"/>
+      <w:lvlText w:val="%9."/>
+      <w:lvlJc w:val="right"/>
+      <w:pPr>
+        <w:ind w:left="6480" w:hanging="180"/>
+      </w:pPr>
+    </w:lvl>
+  </w:abstractNum>
+  <w:abstractNum w:abstractNumId="29" w15:restartNumberingAfterBreak="0">
     <w:nsid w:val="542B4EFC"/>
     <w:multiLevelType w:val="hybridMultilevel"/>
     <w:tmpl w:val="A05C8C6C"/>
@@ -11282,7 +11749,7 @@
       </w:rPr>
     </w:lvl>
   </w:abstractNum>
-  <w:abstractNum w:abstractNumId="27" w15:restartNumberingAfterBreak="0">
+  <w:abstractNum w:abstractNumId="30" w15:restartNumberingAfterBreak="0">
     <w:nsid w:val="55254657"/>
     <w:multiLevelType w:val="hybridMultilevel"/>
     <w:tmpl w:val="124E8F9E"/>
@@ -11376,7 +11843,7 @@
       </w:pPr>
     </w:lvl>
   </w:abstractNum>
-  <w:abstractNum w:abstractNumId="28" w15:restartNumberingAfterBreak="0">
+  <w:abstractNum w:abstractNumId="31" w15:restartNumberingAfterBreak="0">
     <w:nsid w:val="5B7143AE"/>
     <w:multiLevelType w:val="hybridMultilevel"/>
     <w:tmpl w:val="61E4018C"/>
@@ -11471,7 +11938,7 @@
       </w:pPr>
     </w:lvl>
   </w:abstractNum>
-  <w:abstractNum w:abstractNumId="29" w15:restartNumberingAfterBreak="0">
+  <w:abstractNum w:abstractNumId="32" w15:restartNumberingAfterBreak="0">
     <w:nsid w:val="5BD5364D"/>
     <w:multiLevelType w:val="hybridMultilevel"/>
     <w:tmpl w:val="7466017E"/>
@@ -11566,7 +12033,7 @@
       </w:pPr>
     </w:lvl>
   </w:abstractNum>
-  <w:abstractNum w:abstractNumId="30" w15:restartNumberingAfterBreak="0">
+  <w:abstractNum w:abstractNumId="33" w15:restartNumberingAfterBreak="0">
     <w:nsid w:val="5D8A4AA0"/>
     <w:multiLevelType w:val="hybridMultilevel"/>
     <w:tmpl w:val="A39C2038"/>
@@ -11655,7 +12122,7 @@
       </w:pPr>
     </w:lvl>
   </w:abstractNum>
-  <w:abstractNum w:abstractNumId="31" w15:restartNumberingAfterBreak="0">
+  <w:abstractNum w:abstractNumId="34" w15:restartNumberingAfterBreak="0">
     <w:nsid w:val="6589147D"/>
     <w:multiLevelType w:val="hybridMultilevel"/>
     <w:tmpl w:val="A620AC3C"/>
@@ -11744,7 +12211,7 @@
       </w:pPr>
     </w:lvl>
   </w:abstractNum>
-  <w:abstractNum w:abstractNumId="32" w15:restartNumberingAfterBreak="0">
+  <w:abstractNum w:abstractNumId="35" w15:restartNumberingAfterBreak="0">
     <w:nsid w:val="675A3587"/>
     <w:multiLevelType w:val="hybridMultilevel"/>
     <w:tmpl w:val="87E4BE18"/>
@@ -11838,7 +12305,7 @@
       </w:pPr>
     </w:lvl>
   </w:abstractNum>
-  <w:abstractNum w:abstractNumId="33" w15:restartNumberingAfterBreak="0">
+  <w:abstractNum w:abstractNumId="36" w15:restartNumberingAfterBreak="0">
     <w:nsid w:val="71FC2B74"/>
     <w:multiLevelType w:val="hybridMultilevel"/>
     <w:tmpl w:val="78EA4F5C"/>
@@ -11932,7 +12399,7 @@
       </w:pPr>
     </w:lvl>
   </w:abstractNum>
-  <w:abstractNum w:abstractNumId="34" w15:restartNumberingAfterBreak="0">
+  <w:abstractNum w:abstractNumId="37" w15:restartNumberingAfterBreak="0">
     <w:nsid w:val="770A0FF7"/>
     <w:multiLevelType w:val="hybridMultilevel"/>
     <w:tmpl w:val="49B8A684"/>
@@ -12045,71 +12512,165 @@
       </w:rPr>
     </w:lvl>
   </w:abstractNum>
+  <w:abstractNum w:abstractNumId="38" w15:restartNumberingAfterBreak="0">
+    <w:nsid w:val="7EEE35B6"/>
+    <w:multiLevelType w:val="hybridMultilevel"/>
+    <w:tmpl w:val="59489AB2"/>
+    <w:lvl w:ilvl="0" w:tplc="91A85026">
+      <w:start w:val="1"/>
+      <w:numFmt w:val="decimal"/>
+      <w:lvlText w:val="%1."/>
+      <w:lvlJc w:val="left"/>
+      <w:pPr>
+        <w:ind w:left="1080" w:hanging="360"/>
+      </w:pPr>
+      <w:rPr>
+        <w:rFonts w:hint="default"/>
+        <w:b w:val="0"/>
+        <w:bCs w:val="0"/>
+        <w:color w:val="auto"/>
+        <w:sz w:val="22"/>
+        <w:szCs w:val="22"/>
+      </w:rPr>
+    </w:lvl>
+    <w:lvl w:ilvl="1" w:tplc="08090019" w:tentative="1">
+      <w:start w:val="1"/>
+      <w:numFmt w:val="lowerLetter"/>
+      <w:lvlText w:val="%2."/>
+      <w:lvlJc w:val="left"/>
+      <w:pPr>
+        <w:ind w:left="1800" w:hanging="360"/>
+      </w:pPr>
+    </w:lvl>
+    <w:lvl w:ilvl="2" w:tplc="0809001B" w:tentative="1">
+      <w:start w:val="1"/>
+      <w:numFmt w:val="lowerRoman"/>
+      <w:lvlText w:val="%3."/>
+      <w:lvlJc w:val="right"/>
+      <w:pPr>
+        <w:ind w:left="2520" w:hanging="180"/>
+      </w:pPr>
+    </w:lvl>
+    <w:lvl w:ilvl="3" w:tplc="0809000F" w:tentative="1">
+      <w:start w:val="1"/>
+      <w:numFmt w:val="decimal"/>
+      <w:lvlText w:val="%4."/>
+      <w:lvlJc w:val="left"/>
+      <w:pPr>
+        <w:ind w:left="3240" w:hanging="360"/>
+      </w:pPr>
+    </w:lvl>
+    <w:lvl w:ilvl="4" w:tplc="08090019" w:tentative="1">
+      <w:start w:val="1"/>
+      <w:numFmt w:val="lowerLetter"/>
+      <w:lvlText w:val="%5."/>
+      <w:lvlJc w:val="left"/>
+      <w:pPr>
+        <w:ind w:left="3960" w:hanging="360"/>
+      </w:pPr>
+    </w:lvl>
+    <w:lvl w:ilvl="5" w:tplc="0809001B" w:tentative="1">
+      <w:start w:val="1"/>
+      <w:numFmt w:val="lowerRoman"/>
+      <w:lvlText w:val="%6."/>
+      <w:lvlJc w:val="right"/>
+      <w:pPr>
+        <w:ind w:left="4680" w:hanging="180"/>
+      </w:pPr>
+    </w:lvl>
+    <w:lvl w:ilvl="6" w:tplc="0809000F" w:tentative="1">
+      <w:start w:val="1"/>
+      <w:numFmt w:val="decimal"/>
+      <w:lvlText w:val="%7."/>
+      <w:lvlJc w:val="left"/>
+      <w:pPr>
+        <w:ind w:left="5400" w:hanging="360"/>
+      </w:pPr>
+    </w:lvl>
+    <w:lvl w:ilvl="7" w:tplc="08090019" w:tentative="1">
+      <w:start w:val="1"/>
+      <w:numFmt w:val="lowerLetter"/>
+      <w:lvlText w:val="%8."/>
+      <w:lvlJc w:val="left"/>
+      <w:pPr>
+        <w:ind w:left="6120" w:hanging="360"/>
+      </w:pPr>
+    </w:lvl>
+    <w:lvl w:ilvl="8" w:tplc="0809001B" w:tentative="1">
+      <w:start w:val="1"/>
+      <w:numFmt w:val="lowerRoman"/>
+      <w:lvlText w:val="%9."/>
+      <w:lvlJc w:val="right"/>
+      <w:pPr>
+        <w:ind w:left="6840" w:hanging="180"/>
+      </w:pPr>
+    </w:lvl>
+  </w:abstractNum>
   <w:num w:numId="1" w16cid:durableId="1326591019">
-    <w:abstractNumId w:val="32"/>
+    <w:abstractNumId w:val="35"/>
   </w:num>
   <w:num w:numId="2" w16cid:durableId="1215892033">
     <w:abstractNumId w:val="0"/>
   </w:num>
   <w:num w:numId="3" w16cid:durableId="2088456385">
-    <w:abstractNumId w:val="13"/>
+    <w:abstractNumId w:val="14"/>
   </w:num>
   <w:num w:numId="4" w16cid:durableId="803424858">
-    <w:abstractNumId w:val="17"/>
+    <w:abstractNumId w:val="19"/>
   </w:num>
   <w:num w:numId="5" w16cid:durableId="1587425214">
-    <w:abstractNumId w:val="27"/>
+    <w:abstractNumId w:val="30"/>
   </w:num>
   <w:num w:numId="6" w16cid:durableId="348680866">
-    <w:abstractNumId w:val="21"/>
+    <w:abstractNumId w:val="24"/>
   </w:num>
   <w:num w:numId="7" w16cid:durableId="149256670">
-    <w:abstractNumId w:val="30"/>
+    <w:abstractNumId w:val="33"/>
   </w:num>
   <w:num w:numId="8" w16cid:durableId="1515152335">
-    <w:abstractNumId w:val="31"/>
+    <w:abstractNumId w:val="34"/>
   </w:num>
   <w:num w:numId="9" w16cid:durableId="71659405">
-    <w:abstractNumId w:val="8"/>
+    <w:abstractNumId w:val="9"/>
   </w:num>
   <w:num w:numId="10" w16cid:durableId="248854686">
-    <w:abstractNumId w:val="20"/>
+    <w:abstractNumId w:val="23"/>
   </w:num>
   <w:num w:numId="11" w16cid:durableId="139662460">
-    <w:abstractNumId w:val="15"/>
+    <w:abstractNumId w:val="16"/>
   </w:num>
   <w:num w:numId="12" w16cid:durableId="1623461692">
     <w:abstractNumId w:val="1"/>
   </w:num>
   <w:num w:numId="13" w16cid:durableId="1816142686">
-    <w:abstractNumId w:val="14"/>
+    <w:abstractNumId w:val="15"/>
   </w:num>
   <w:num w:numId="14" w16cid:durableId="2040079317">
-    <w:abstractNumId w:val="9"/>
+    <w:abstractNumId w:val="10"/>
   </w:num>
   <w:num w:numId="15" w16cid:durableId="2017151310">
-    <w:abstractNumId w:val="16"/>
+    <w:abstractNumId w:val="17"/>
   </w:num>
   <w:num w:numId="16" w16cid:durableId="208884313">
-    <w:abstractNumId w:val="18"/>
+    <w:abstractNumId w:val="20"/>
   </w:num>
   <w:num w:numId="17" w16cid:durableId="1459105965">
-    <w:abstractNumId w:val="26"/>
+    <w:abstractNumId w:val="29"/>
   </w:num>
   <w:num w:numId="18" w16cid:durableId="561138743">
-    <w:abstractNumId w:val="22"/>
+    <w:abstractNumId w:val="25"/>
   </w:num>
   <w:num w:numId="19" w16cid:durableId="1123966837">
-    <w:abstractNumId w:val="12"/>
+    <w:abstractNumId w:val="13"/>
   </w:num>
   <w:num w:numId="20" w16cid:durableId="1995134655">
-    <w:abstractNumId w:val="19"/>
+    <w:abstractNumId w:val="22"/>
   </w:num>
   <w:num w:numId="21" w16cid:durableId="1143429273">
     <w:abstractNumId w:val="3"/>
   </w:num>
   <w:num w:numId="22" w16cid:durableId="1673952390">
-    <w:abstractNumId w:val="34"/>
+    <w:abstractNumId w:val="37"/>
   </w:num>
   <w:num w:numId="23" w16cid:durableId="1965768282">
     <w:abstractNumId w:val="2"/>
@@ -12121,40 +12682,52 @@
     <w:abstractNumId w:val="4"/>
   </w:num>
   <w:num w:numId="26" w16cid:durableId="1324579426">
-    <w:abstractNumId w:val="23"/>
+    <w:abstractNumId w:val="26"/>
   </w:num>
   <w:num w:numId="27" w16cid:durableId="1050809563">
     <w:abstractNumId w:val="5"/>
   </w:num>
   <w:num w:numId="28" w16cid:durableId="949701047">
-    <w:abstractNumId w:val="33"/>
+    <w:abstractNumId w:val="36"/>
   </w:num>
   <w:num w:numId="29" w16cid:durableId="1439523336">
-    <w:abstractNumId w:val="10"/>
+    <w:abstractNumId w:val="11"/>
   </w:num>
   <w:num w:numId="30" w16cid:durableId="1391080540">
+    <w:abstractNumId w:val="31"/>
+  </w:num>
+  <w:num w:numId="31" w16cid:durableId="1866555708">
+    <w:abstractNumId w:val="12"/>
+  </w:num>
+  <w:num w:numId="32" w16cid:durableId="1845393595">
+    <w:abstractNumId w:val="32"/>
+  </w:num>
+  <w:num w:numId="33" w16cid:durableId="608321105">
     <w:abstractNumId w:val="28"/>
   </w:num>
-  <w:num w:numId="31" w16cid:durableId="1866555708">
-    <w:abstractNumId w:val="11"/>
+  <w:num w:numId="34" w16cid:durableId="1833908125">
+    <w:abstractNumId w:val="8"/>
   </w:num>
-  <w:num w:numId="32" w16cid:durableId="1845393595">
-    <w:abstractNumId w:val="29"/>
+  <w:num w:numId="35" w16cid:durableId="2132555514">
+    <w:abstractNumId w:val="27"/>
   </w:num>
-  <w:num w:numId="33" w16cid:durableId="608321105">
-    <w:abstractNumId w:val="25"/>
-  </w:num>
-  <w:num w:numId="34" w16cid:durableId="1833908125">
+  <w:num w:numId="36" w16cid:durableId="1461344142">
     <w:abstractNumId w:val="7"/>
   </w:num>
-  <w:num w:numId="35" w16cid:durableId="2132555514">
-    <w:abstractNumId w:val="24"/>
+  <w:num w:numId="37" w16cid:durableId="350111988">
+    <w:abstractNumId w:val="38"/>
+  </w:num>
+  <w:num w:numId="38" w16cid:durableId="607153333">
+    <w:abstractNumId w:val="18"/>
+  </w:num>
+  <w:num w:numId="39" w16cid:durableId="140773824">
+    <w:abstractNumId w:val="21"/>
   </w:num>
 </w:numbering>
 </file>
 
 <file path=word/styles.xml><?xml version="1.0" encoding="utf-8"?>
-<w:styles xmlns:mc="http://schemas.openxmlformats.org/markup-compatibility/2006" xmlns:r="http://schemas.openxmlformats.org/officeDocument/2006/relationships" xmlns:w="http://schemas.openxmlformats.org/wordprocessingml/2006/main" xmlns:w14="http://schemas.microsoft.com/office/word/2010/wordml" xmlns:w15="http://schemas.microsoft.com/office/word/2012/wordml" xmlns:w16cex="http://schemas.microsoft.com/office/word/2018/wordml/cex" xmlns:w16cid="http://schemas.microsoft.com/office/word/2016/wordml/cid" xmlns:w16="http://schemas.microsoft.com/office/word/2018/wordml" xmlns:w16sdtdh="http://schemas.microsoft.com/office/word/2020/wordml/sdtdatahash" xmlns:w16se="http://schemas.microsoft.com/office/word/2015/wordml/symex" mc:Ignorable="w14 w15 w16se w16cid w16 w16cex w16sdtdh">
+<w:styles xmlns:mc="http://schemas.openxmlformats.org/markup-compatibility/2006" xmlns:r="http://schemas.openxmlformats.org/officeDocument/2006/relationships" xmlns:w="http://schemas.openxmlformats.org/wordprocessingml/2006/main" xmlns:w14="http://schemas.microsoft.com/office/word/2010/wordml" xmlns:w15="http://schemas.microsoft.com/office/word/2012/wordml" xmlns:w16cex="http://schemas.microsoft.com/office/word/2018/wordml/cex" xmlns:w16cid="http://schemas.microsoft.com/office/word/2016/wordml/cid" xmlns:w16="http://schemas.microsoft.com/office/word/2018/wordml" xmlns:w16du="http://schemas.microsoft.com/office/word/2023/wordml/word16du" xmlns:w16sdtdh="http://schemas.microsoft.com/office/word/2020/wordml/sdtdatahash" xmlns:w16se="http://schemas.microsoft.com/office/word/2015/wordml/symex" mc:Ignorable="w14 w15 w16se w16cid w16 w16cex w16sdtdh w16du">
   <w:docDefaults>
     <w:rPrDefault>
       <w:rPr>

</xml_diff>

<commit_message>
Add bundle info section to fast track SDO
</commit_message>
<xml_diff>
--- a/docker/docmosis/templates/CV-UNS-STD-ENG-01378_13066.docx
+++ b/docker/docmosis/templates/CV-UNS-STD-ENG-01378_13066.docx
@@ -25,20 +25,9 @@
           <w:sz w:val="18"/>
           <w:szCs w:val="18"/>
         </w:rPr>
-        <w:t>&lt;</w:t>
-      </w:r>
-      <w:proofErr w:type="gramStart"/>
-      <w:r>
-        <w:rPr>
-          <w:rFonts w:ascii="Arial" w:hAnsi="Arial" w:cs="Arial"/>
-          <w:color w:val="000000" w:themeColor="text1"/>
-          <w:sz w:val="18"/>
-          <w:szCs w:val="18"/>
-        </w:rPr>
-        <w:t>&lt;{</w:t>
+        <w:t>&lt;&lt;{</w:t>
       </w:r>
       <w:proofErr w:type="spellStart"/>
-      <w:proofErr w:type="gramEnd"/>
       <w:r>
         <w:rPr>
           <w:rFonts w:ascii="Arial" w:hAnsi="Arial" w:cs="Arial"/>
@@ -1144,7 +1133,29 @@
           <w:szCs w:val="20"/>
           <w:lang w:val="en-US"/>
         </w:rPr>
-        <w:t> You must comply with the terms imposed upon you by this order otherwise your claim or the defence of it is liable to be struck out or some other sanction imposed. If you cannot comply, you are expected to make</w:t>
+        <w:t xml:space="preserve"> You must comply with the terms imposed upon you by this order otherwise your claim or the </w:t>
+      </w:r>
+      <w:proofErr w:type="spellStart"/>
+      <w:r>
+        <w:rPr>
+          <w:rFonts w:ascii="Arial" w:hAnsi="Arial" w:cs="Arial"/>
+          <w:bCs/>
+          <w:snapToGrid w:val="0"/>
+          <w:szCs w:val="20"/>
+          <w:lang w:val="en-US"/>
+        </w:rPr>
+        <w:t>defence</w:t>
+      </w:r>
+      <w:proofErr w:type="spellEnd"/>
+      <w:r>
+        <w:rPr>
+          <w:rFonts w:ascii="Arial" w:hAnsi="Arial" w:cs="Arial"/>
+          <w:bCs/>
+          <w:snapToGrid w:val="0"/>
+          <w:szCs w:val="20"/>
+          <w:lang w:val="en-US"/>
+        </w:rPr>
+        <w:t xml:space="preserve"> of it is liable to be struck out or some other sanction imposed. If you cannot comply, you are expected to make</w:t>
       </w:r>
       <w:r>
         <w:rPr>
@@ -1296,18 +1307,8 @@
           <w:sz w:val="22"/>
           <w:szCs w:val="22"/>
         </w:rPr>
-        <w:t xml:space="preserve">        b. where the document is a draft consent order, it is also filed with the court </w:t>
-      </w:r>
-      <w:proofErr w:type="gramStart"/>
-      <w:r>
-        <w:rPr>
-          <w:rFonts w:ascii="Arial" w:hAnsi="Arial" w:cs="Arial"/>
-          <w:sz w:val="22"/>
-          <w:szCs w:val="22"/>
-        </w:rPr>
-        <w:t>by</w:t>
-      </w:r>
-      <w:proofErr w:type="gramEnd"/>
+        <w:t>        b. where the document is a draft consent order, it is also filed with the court by</w:t>
+      </w:r>
     </w:p>
     <w:p>
       <w:pPr>
@@ -1364,25 +1365,7 @@
           <w:sz w:val="22"/>
           <w:szCs w:val="22"/>
         </w:rPr>
-        <w:t xml:space="preserve">        c. the upload function has not become available on the Digital Portal at least </w:t>
-      </w:r>
-      <w:proofErr w:type="gramStart"/>
-      <w:r>
-        <w:rPr>
-          <w:rFonts w:ascii="Arial" w:hAnsi="Arial" w:cs="Arial"/>
-          <w:sz w:val="22"/>
-          <w:szCs w:val="22"/>
-        </w:rPr>
-        <w:t>14</w:t>
-      </w:r>
-      <w:proofErr w:type="gramEnd"/>
-      <w:r>
-        <w:rPr>
-          <w:rFonts w:ascii="Arial" w:hAnsi="Arial" w:cs="Arial"/>
-          <w:sz w:val="22"/>
-          <w:szCs w:val="22"/>
-        </w:rPr>
-        <w:t xml:space="preserve"> </w:t>
+        <w:t xml:space="preserve">        c. the upload function has not become available on the Digital Portal at least 14 </w:t>
       </w:r>
     </w:p>
     <w:p>
@@ -1522,7 +1505,6 @@
         <w:t>drawDirectionsOrderRequired</w:t>
       </w:r>
       <w:proofErr w:type="spellEnd"/>
-      <w:proofErr w:type="gramStart"/>
       <w:r>
         <w:rPr>
           <w:rFonts w:ascii="Arial" w:hAnsi="Arial" w:cs="Arial"/>
@@ -1536,16 +1518,7 @@
           <w:highlight w:val="yellow"/>
           <w:lang w:val="en-US"/>
         </w:rPr>
-        <w:t>‘</w:t>
-      </w:r>
-      <w:proofErr w:type="gramEnd"/>
-      <w:r>
-        <w:rPr>
-          <w:rFonts w:ascii="Arial" w:hAnsi="Arial" w:cs="Arial"/>
-          <w:highlight w:val="yellow"/>
-          <w:lang w:val="en-US"/>
-        </w:rPr>
-        <w:t>Yes’</w:t>
+        <w:t>‘Yes’</w:t>
       </w:r>
       <w:r>
         <w:rPr>
@@ -1616,18 +1589,9 @@
           <w:rFonts w:ascii="Arial" w:hAnsi="Arial" w:cs="Arial"/>
           <w:bCs/>
         </w:rPr>
-        <w:t>&lt;&lt;cs</w:t>
-      </w:r>
-      <w:proofErr w:type="gramStart"/>
-      <w:r>
-        <w:rPr>
-          <w:rFonts w:ascii="Arial" w:hAnsi="Arial" w:cs="Arial"/>
-          <w:bCs/>
-        </w:rPr>
-        <w:t>_{</w:t>
+        <w:t>&lt;&lt;cs_{</w:t>
       </w:r>
       <w:proofErr w:type="spellStart"/>
-      <w:proofErr w:type="gramEnd"/>
       <w:r>
         <w:rPr>
           <w:rFonts w:ascii="Arial" w:hAnsi="Arial" w:cs="Arial"/>
@@ -1849,25 +1813,7 @@
           <w:color w:val="000000" w:themeColor="text1"/>
           <w:lang w:eastAsia="en-GB"/>
         </w:rPr>
-        <w:t xml:space="preserve">all stages, the parties must consider settling this litigation by any means of Alternative Dispute Resolution. This includes round table conferences, early neutral evaluation, </w:t>
-      </w:r>
-      <w:proofErr w:type="gramStart"/>
-      <w:r>
-        <w:rPr>
-          <w:rFonts w:ascii="Arial" w:eastAsia="Times New Roman" w:hAnsi="Arial" w:cs="Arial"/>
-          <w:color w:val="000000" w:themeColor="text1"/>
-          <w:lang w:eastAsia="en-GB"/>
-        </w:rPr>
-        <w:t>mediation</w:t>
-      </w:r>
-      <w:proofErr w:type="gramEnd"/>
-      <w:r>
-        <w:rPr>
-          <w:rFonts w:ascii="Arial" w:eastAsia="Times New Roman" w:hAnsi="Arial" w:cs="Arial"/>
-          <w:color w:val="000000" w:themeColor="text1"/>
-          <w:lang w:eastAsia="en-GB"/>
-        </w:rPr>
-        <w:t xml:space="preserve"> and arbitration. Any party not engaging in any such means proposed by another must upload to the Digital Portal a witness statement giving reasons within 21 days of receipt of that proposal. That witness statement must not be shown to the trial judge until questions of costs arise.</w:t>
+        <w:t>all stages, the parties must consider settling this litigation by any means of Alternative Dispute Resolution. This includes round table conferences, early neutral evaluation, mediation and arbitration. Any party not engaging in any such means proposed by another must upload to the Digital Portal a witness statement giving reasons within 21 days of receipt of that proposal. That witness statement must not be shown to the trial judge until questions of costs arise.</w:t>
       </w:r>
     </w:p>
     <w:p>
@@ -2037,21 +1983,7 @@
         <w:rPr>
           <w:rFonts w:ascii="Arial" w:hAnsi="Arial" w:cs="Arial"/>
         </w:rPr>
-        <w:t xml:space="preserve">Each party must inform the Court immediately if the case is settled </w:t>
-      </w:r>
-      <w:proofErr w:type="gramStart"/>
-      <w:r>
-        <w:rPr>
-          <w:rFonts w:ascii="Arial" w:hAnsi="Arial" w:cs="Arial"/>
-        </w:rPr>
-        <w:t>whether or not</w:t>
-      </w:r>
-      <w:proofErr w:type="gramEnd"/>
-      <w:r>
-        <w:rPr>
-          <w:rFonts w:ascii="Arial" w:hAnsi="Arial" w:cs="Arial"/>
-        </w:rPr>
-        <w:t xml:space="preserve"> it is then possible to upload to the Digital Portal a draft consent order to give effect to their agreement.</w:t>
+        <w:t>Each party must inform the Court immediately if the case is settled whether or not it is then possible to upload to the Digital Portal a draft consent order to give effect to their agreement.</w:t>
       </w:r>
     </w:p>
     <w:p>
@@ -2158,16 +2090,7 @@
           <w:b/>
           <w:bCs/>
         </w:rPr>
-        <w:t>&lt;</w:t>
-      </w:r>
-      <w:proofErr w:type="gramStart"/>
-      <w:r>
-        <w:rPr>
-          <w:rFonts w:ascii="Arial" w:hAnsi="Arial" w:cs="Arial"/>
-          <w:b/>
-          <w:bCs/>
-        </w:rPr>
-        <w:t>&lt;</w:t>
+        <w:t>&lt;&lt;</w:t>
       </w:r>
       <w:r>
         <w:rPr>
@@ -2177,7 +2100,6 @@
         <w:t>{</w:t>
       </w:r>
       <w:proofErr w:type="spellStart"/>
-      <w:proofErr w:type="gramEnd"/>
       <w:r>
         <w:rPr>
           <w:rFonts w:ascii="Arial" w:eastAsia="Arial" w:hAnsi="Arial" w:cs="Arial"/>
@@ -2318,16 +2240,7 @@
           <w:b/>
           <w:bCs/>
         </w:rPr>
-        <w:t>&lt;</w:t>
-      </w:r>
-      <w:proofErr w:type="gramStart"/>
-      <w:r>
-        <w:rPr>
-          <w:rFonts w:ascii="Arial" w:hAnsi="Arial" w:cs="Arial"/>
-          <w:b/>
-          <w:bCs/>
-        </w:rPr>
-        <w:t>&lt;</w:t>
+        <w:t>&lt;&lt;</w:t>
       </w:r>
       <w:r>
         <w:rPr>
@@ -2337,7 +2250,6 @@
         <w:t>{</w:t>
       </w:r>
       <w:proofErr w:type="spellStart"/>
-      <w:proofErr w:type="gramEnd"/>
       <w:r>
         <w:rPr>
           <w:rFonts w:ascii="Arial" w:eastAsia="Arial" w:hAnsi="Arial" w:cs="Arial"/>
@@ -2498,16 +2410,7 @@
           <w:b/>
           <w:bCs/>
         </w:rPr>
-        <w:t>&lt;</w:t>
-      </w:r>
-      <w:proofErr w:type="gramStart"/>
-      <w:r>
-        <w:rPr>
-          <w:rFonts w:ascii="Arial" w:hAnsi="Arial" w:cs="Arial"/>
-          <w:b/>
-          <w:bCs/>
-        </w:rPr>
-        <w:t>&lt;</w:t>
+        <w:t>&lt;&lt;</w:t>
       </w:r>
       <w:r>
         <w:rPr>
@@ -2517,7 +2420,6 @@
         <w:t>{</w:t>
       </w:r>
       <w:proofErr w:type="spellStart"/>
-      <w:proofErr w:type="gramEnd"/>
       <w:r>
         <w:rPr>
           <w:rFonts w:ascii="Arial" w:eastAsia="Arial" w:hAnsi="Arial" w:cs="Arial"/>
@@ -2719,7 +2621,6 @@
         </w:rPr>
         <w:t>isRestrictWitness</w:t>
       </w:r>
-      <w:proofErr w:type="gramStart"/>
       <w:r>
         <w:rPr>
           <w:rFonts w:ascii="Arial" w:hAnsi="Arial" w:cs="Arial"/>
@@ -2730,14 +2631,7 @@
         <w:rPr>
           <w:rFonts w:ascii="Arial" w:hAnsi="Arial" w:cs="Arial"/>
         </w:rPr>
-        <w:t>‘</w:t>
-      </w:r>
-      <w:proofErr w:type="gramEnd"/>
-      <w:r>
-        <w:rPr>
-          <w:rFonts w:ascii="Arial" w:hAnsi="Arial" w:cs="Arial"/>
-        </w:rPr>
-        <w:t>Yes’</w:t>
+        <w:t>‘Yes’</w:t>
       </w:r>
       <w:bookmarkEnd w:id="2"/>
       <w:r>
@@ -2774,21 +2668,7 @@
         <w:rPr>
           <w:rFonts w:ascii="Arial" w:hAnsi="Arial" w:cs="Arial"/>
         </w:rPr>
-        <w:t>&lt;&lt;sdoR2WitnessesOfFact.sdoR</w:t>
-      </w:r>
-      <w:proofErr w:type="gramStart"/>
-      <w:r>
-        <w:rPr>
-          <w:rFonts w:ascii="Arial" w:hAnsi="Arial" w:cs="Arial"/>
-        </w:rPr>
-        <w:t>2RestrictWitness.restrictNoOfWitnessDetails.noOfWitnessClaimant</w:t>
-      </w:r>
-      <w:proofErr w:type="gramEnd"/>
-      <w:r>
-        <w:rPr>
-          <w:rFonts w:ascii="Arial" w:hAnsi="Arial" w:cs="Arial"/>
-        </w:rPr>
-        <w:t>&gt;&gt;</w:t>
+        <w:t>&lt;&lt;sdoR2WitnessesOfFact.sdoR2RestrictWitness.restrictNoOfWitnessDetails.noOfWitnessClaimant&gt;&gt;</w:t>
       </w:r>
       <w:r>
         <w:t xml:space="preserve"> </w:t>
@@ -2836,21 +2716,7 @@
         <w:rPr>
           <w:rFonts w:ascii="Arial" w:hAnsi="Arial" w:cs="Arial"/>
         </w:rPr>
-        <w:t>&lt;&lt;sdoR2WitnessesOfFact.sdoR</w:t>
-      </w:r>
-      <w:proofErr w:type="gramStart"/>
-      <w:r>
-        <w:rPr>
-          <w:rFonts w:ascii="Arial" w:hAnsi="Arial" w:cs="Arial"/>
-        </w:rPr>
-        <w:t>2RestrictWitness.restrictNoOfWitnessDetails.partyIsCountedAsWitnessTxt</w:t>
-      </w:r>
-      <w:proofErr w:type="gramEnd"/>
-      <w:r>
-        <w:rPr>
-          <w:rFonts w:ascii="Arial" w:hAnsi="Arial" w:cs="Arial"/>
-        </w:rPr>
-        <w:t>&gt;&gt;</w:t>
+        <w:t>&lt;&lt;sdoR2WitnessesOfFact.sdoR2RestrictWitness.restrictNoOfWitnessDetails.partyIsCountedAsWitnessTxt&gt;&gt;</w:t>
       </w:r>
     </w:p>
     <w:p>
@@ -2879,7 +2745,6 @@
         <w:t>&lt;&lt;cs_{</w:t>
       </w:r>
       <w:bookmarkStart w:id="3" w:name="_Hlk163831990"/>
-      <w:proofErr w:type="gramStart"/>
       <w:r>
         <w:rPr>
           <w:rFonts w:ascii="Arial" w:hAnsi="Arial" w:cs="Arial"/>
@@ -2892,7 +2757,6 @@
         </w:rPr>
         <w:t>isRestrictPages</w:t>
       </w:r>
-      <w:proofErr w:type="gramEnd"/>
       <w:r>
         <w:rPr>
           <w:rFonts w:ascii="Arial" w:hAnsi="Arial" w:cs="Arial"/>
@@ -2924,19 +2788,11 @@
           <w:rFonts w:ascii="Arial" w:hAnsi="Arial" w:cs="Arial"/>
         </w:rPr>
       </w:pPr>
-      <w:proofErr w:type="gramStart"/>
-      <w:r>
-        <w:rPr>
-          <w:rFonts w:ascii="Arial" w:hAnsi="Arial" w:cs="Arial"/>
-        </w:rPr>
-        <w:t>&lt;&lt;sdoR2WitnessesOfFact.sdoRestrictPages.restrictNoOfPagesDetails.witnessShouldNotMoreThanTxt</w:t>
-      </w:r>
-      <w:proofErr w:type="gramEnd"/>
-      <w:r>
-        <w:rPr>
-          <w:rFonts w:ascii="Arial" w:hAnsi="Arial" w:cs="Arial"/>
-        </w:rPr>
-        <w:t>&gt;&gt;</w:t>
+      <w:r>
+        <w:rPr>
+          <w:rFonts w:ascii="Arial" w:hAnsi="Arial" w:cs="Arial"/>
+        </w:rPr>
+        <w:t>&lt;&lt;sdoR2WitnessesOfFact.sdoRestrictPages.restrictNoOfPagesDetails.witnessShouldNotMoreThanTxt&gt;&gt;</w:t>
       </w:r>
       <w:r>
         <w:rPr>
@@ -3003,17 +2859,9 @@
         <w:rPr>
           <w:rFonts w:ascii="Arial" w:hAnsi="Arial" w:cs="Arial"/>
         </w:rPr>
-        <w:t>&lt;</w:t>
-      </w:r>
-      <w:proofErr w:type="gramStart"/>
-      <w:r>
-        <w:rPr>
-          <w:rFonts w:ascii="Arial" w:hAnsi="Arial" w:cs="Arial"/>
-        </w:rPr>
-        <w:t>&lt;{</w:t>
+        <w:t>&lt;&lt;{</w:t>
       </w:r>
       <w:proofErr w:type="spellStart"/>
-      <w:proofErr w:type="gramEnd"/>
       <w:r>
         <w:rPr>
           <w:rFonts w:ascii="Arial" w:hAnsi="Arial" w:cs="Arial"/>
@@ -3178,16 +3026,7 @@
           <w:b/>
           <w:bCs/>
         </w:rPr>
-        <w:t>&lt;</w:t>
-      </w:r>
-      <w:proofErr w:type="gramStart"/>
-      <w:r>
-        <w:rPr>
-          <w:rFonts w:ascii="Arial" w:hAnsi="Arial" w:cs="Arial"/>
-          <w:b/>
-          <w:bCs/>
-        </w:rPr>
-        <w:t>&lt;</w:t>
+        <w:t>&lt;&lt;</w:t>
       </w:r>
       <w:r>
         <w:rPr>
@@ -3197,7 +3036,6 @@
         <w:t>{</w:t>
       </w:r>
       <w:proofErr w:type="spellStart"/>
-      <w:proofErr w:type="gramEnd"/>
       <w:r>
         <w:rPr>
           <w:rFonts w:ascii="Arial" w:eastAsia="Arial" w:hAnsi="Arial" w:cs="Arial"/>
@@ -3338,16 +3176,7 @@
           <w:b/>
           <w:bCs/>
         </w:rPr>
-        <w:t>&lt;</w:t>
-      </w:r>
-      <w:proofErr w:type="gramStart"/>
-      <w:r>
-        <w:rPr>
-          <w:rFonts w:ascii="Arial" w:hAnsi="Arial" w:cs="Arial"/>
-          <w:b/>
-          <w:bCs/>
-        </w:rPr>
-        <w:t>&lt;</w:t>
+        <w:t>&lt;&lt;</w:t>
       </w:r>
       <w:r>
         <w:rPr>
@@ -3357,7 +3186,6 @@
         <w:t>{</w:t>
       </w:r>
       <w:proofErr w:type="spellStart"/>
-      <w:proofErr w:type="gramEnd"/>
       <w:r>
         <w:rPr>
           <w:rFonts w:ascii="Arial" w:eastAsia="Arial" w:hAnsi="Arial" w:cs="Arial"/>
@@ -3614,16 +3442,7 @@
           <w:b/>
           <w:bCs/>
         </w:rPr>
-        <w:t>&lt;</w:t>
-      </w:r>
-      <w:proofErr w:type="gramStart"/>
-      <w:r>
-        <w:rPr>
-          <w:rFonts w:ascii="Arial" w:hAnsi="Arial" w:cs="Arial"/>
-          <w:b/>
-          <w:bCs/>
-        </w:rPr>
-        <w:t>&lt;</w:t>
+        <w:t>&lt;&lt;</w:t>
       </w:r>
       <w:r>
         <w:rPr>
@@ -3633,7 +3452,6 @@
         <w:t>{</w:t>
       </w:r>
       <w:proofErr w:type="spellStart"/>
-      <w:proofErr w:type="gramEnd"/>
       <w:r>
         <w:rPr>
           <w:rFonts w:ascii="Arial" w:eastAsia="Arial" w:hAnsi="Arial" w:cs="Arial"/>
@@ -4010,16 +3828,7 @@
           <w:b/>
           <w:bCs/>
         </w:rPr>
-        <w:t>&lt;</w:t>
-      </w:r>
-      <w:proofErr w:type="gramStart"/>
-      <w:r>
-        <w:rPr>
-          <w:rFonts w:ascii="Arial" w:hAnsi="Arial" w:cs="Arial"/>
-          <w:b/>
-          <w:bCs/>
-        </w:rPr>
-        <w:t>&lt;</w:t>
+        <w:t>&lt;&lt;</w:t>
       </w:r>
       <w:r>
         <w:rPr>
@@ -4029,7 +3838,6 @@
         <w:t>{</w:t>
       </w:r>
       <w:proofErr w:type="spellStart"/>
-      <w:proofErr w:type="gramEnd"/>
       <w:r>
         <w:rPr>
           <w:rFonts w:ascii="Arial" w:eastAsia="Arial" w:hAnsi="Arial" w:cs="Arial"/>
@@ -4303,6 +4111,492 @@
           <w:rFonts w:ascii="Arial" w:hAnsi="Arial" w:cs="Arial"/>
         </w:rPr>
         <w:t>&gt;&gt;</w:t>
+      </w:r>
+    </w:p>
+    <w:p>
+      <w:pPr>
+        <w:rPr>
+          <w:rFonts w:ascii="Arial" w:hAnsi="Arial" w:cs="Arial"/>
+          <w:bCs/>
+        </w:rPr>
+      </w:pPr>
+      <w:r>
+        <w:rPr>
+          <w:rFonts w:ascii="Arial" w:hAnsi="Arial" w:cs="Arial"/>
+          <w:bCs/>
+        </w:rPr>
+        <w:t>&lt;&lt;es_&gt;&gt;</w:t>
+      </w:r>
+    </w:p>
+    <w:p>
+      <w:pPr>
+        <w:rPr>
+          <w:rFonts w:ascii="Arial" w:hAnsi="Arial" w:cs="Arial"/>
+          <w:lang w:val="en-US"/>
+        </w:rPr>
+      </w:pPr>
+      <w:r>
+        <w:rPr>
+          <w:rFonts w:ascii="Arial" w:hAnsi="Arial" w:cs="Arial"/>
+          <w:bCs/>
+        </w:rPr>
+        <w:t>&lt;&lt;cs_{</w:t>
+      </w:r>
+      <w:proofErr w:type="spellStart"/>
+      <w:r>
+        <w:rPr>
+          <w:rFonts w:ascii="Arial" w:hAnsi="Arial" w:cs="Arial"/>
+          <w:lang w:val="en-US"/>
+        </w:rPr>
+        <w:t>showBundleInfo</w:t>
+      </w:r>
+      <w:proofErr w:type="spellEnd"/>
+      <w:r>
+        <w:rPr>
+          <w:rFonts w:ascii="Arial" w:hAnsi="Arial" w:cs="Arial"/>
+          <w:lang w:val="en-US"/>
+        </w:rPr>
+        <w:t>=true}&gt;&gt;</w:t>
+      </w:r>
+    </w:p>
+    <w:p>
+      <w:pPr>
+        <w:spacing w:line="256" w:lineRule="auto"/>
+        <w:rPr>
+          <w:rFonts w:ascii="Arial" w:eastAsia="Calibri" w:hAnsi="Arial" w:cs="Arial"/>
+          <w:b/>
+          <w:bCs/>
+        </w:rPr>
+      </w:pPr>
+      <w:r>
+        <w:rPr>
+          <w:rFonts w:ascii="Arial" w:eastAsia="Calibri" w:hAnsi="Arial" w:cs="Arial"/>
+          <w:b/>
+          <w:bCs/>
+        </w:rPr>
+        <w:t>Preparation for Trial Section A - claim is proceeding in the Digital Portal</w:t>
+      </w:r>
+    </w:p>
+    <w:p>
+      <w:pPr>
+        <w:numPr>
+          <w:ilvl w:val="0"/>
+          <w:numId w:val="15"/>
+        </w:numPr>
+        <w:spacing w:line="256" w:lineRule="auto"/>
+        <w:contextualSpacing/>
+        <w:rPr>
+          <w:rFonts w:ascii="Arial" w:eastAsia="Calibri" w:hAnsi="Arial" w:cs="Arial"/>
+        </w:rPr>
+      </w:pPr>
+      <w:r>
+        <w:rPr>
+          <w:rFonts w:ascii="Arial" w:eastAsia="Calibri" w:hAnsi="Arial" w:cs="Arial"/>
+        </w:rPr>
+        <w:t>If by a date no later than 14 days before the trial the claim is proceeding in the Digital Portal, then the following directions in this section will apply on the basis the bundle (“bundle”) will be automatically generated in the Digital Portal for use by the parties and the judge at the hearing</w:t>
+      </w:r>
+    </w:p>
+    <w:p>
+      <w:pPr>
+        <w:numPr>
+          <w:ilvl w:val="0"/>
+          <w:numId w:val="15"/>
+        </w:numPr>
+        <w:spacing w:line="256" w:lineRule="auto"/>
+        <w:contextualSpacing/>
+        <w:rPr>
+          <w:rFonts w:ascii="Arial" w:eastAsia="Calibri" w:hAnsi="Arial" w:cs="Arial"/>
+        </w:rPr>
+      </w:pPr>
+      <w:r>
+        <w:rPr>
+          <w:rFonts w:ascii="Arial" w:eastAsia="Calibri" w:hAnsi="Arial" w:cs="Arial"/>
+        </w:rPr>
+        <w:t>By a date no later than 14 days before the trial date the parties must in accordance with Civil Procedure Rules Practice Direction 32 paragraph 27:</w:t>
+      </w:r>
+    </w:p>
+    <w:p>
+      <w:pPr>
+        <w:numPr>
+          <w:ilvl w:val="1"/>
+          <w:numId w:val="40"/>
+        </w:numPr>
+        <w:spacing w:line="256" w:lineRule="auto"/>
+        <w:contextualSpacing/>
+        <w:rPr>
+          <w:rFonts w:ascii="Arial" w:eastAsia="Calibri" w:hAnsi="Arial" w:cs="Arial"/>
+        </w:rPr>
+      </w:pPr>
+      <w:r>
+        <w:rPr>
+          <w:rFonts w:ascii="Arial" w:eastAsia="Calibri" w:hAnsi="Arial" w:cs="Arial"/>
+        </w:rPr>
+        <w:t>endeavour to agree the contents of the bundle, a case summary and chronology; and</w:t>
+      </w:r>
+    </w:p>
+    <w:p>
+      <w:pPr>
+        <w:numPr>
+          <w:ilvl w:val="1"/>
+          <w:numId w:val="40"/>
+        </w:numPr>
+        <w:spacing w:line="256" w:lineRule="auto"/>
+        <w:contextualSpacing/>
+        <w:rPr>
+          <w:rFonts w:ascii="Arial" w:eastAsia="Calibri" w:hAnsi="Arial" w:cs="Arial"/>
+        </w:rPr>
+      </w:pPr>
+      <w:r>
+        <w:rPr>
+          <w:rFonts w:ascii="Arial" w:eastAsia="Calibri" w:hAnsi="Arial" w:cs="Arial"/>
+        </w:rPr>
+        <w:t xml:space="preserve">Upload all documents to the DCP which have not already been uploaded and upon which the parties intend to rely and refer to at the hearing and shall include a case summary and chronology prepared by the Claimant </w:t>
+      </w:r>
+    </w:p>
+    <w:p>
+      <w:pPr>
+        <w:numPr>
+          <w:ilvl w:val="0"/>
+          <w:numId w:val="15"/>
+        </w:numPr>
+        <w:spacing w:line="256" w:lineRule="auto"/>
+        <w:contextualSpacing/>
+        <w:rPr>
+          <w:rFonts w:ascii="Arial" w:eastAsia="Calibri" w:hAnsi="Arial" w:cs="Arial"/>
+        </w:rPr>
+      </w:pPr>
+      <w:r>
+        <w:rPr>
+          <w:rFonts w:ascii="Arial" w:eastAsia="Calibri" w:hAnsi="Arial" w:cs="Arial"/>
+        </w:rPr>
+        <w:t>If the parties agree that the bundle is not suitable for the hearing, then they may, after that bundle has been automatically generated, and not more than 3 days before the hearing, upload an agreed hearing bundle, in which case</w:t>
+      </w:r>
+    </w:p>
+    <w:p>
+      <w:pPr>
+        <w:numPr>
+          <w:ilvl w:val="1"/>
+          <w:numId w:val="40"/>
+        </w:numPr>
+        <w:spacing w:line="256" w:lineRule="auto"/>
+        <w:contextualSpacing/>
+        <w:rPr>
+          <w:rFonts w:ascii="Arial" w:eastAsia="Calibri" w:hAnsi="Arial" w:cs="Arial"/>
+        </w:rPr>
+      </w:pPr>
+      <w:r>
+        <w:rPr>
+          <w:rFonts w:ascii="Arial" w:eastAsia="Times New Roman" w:hAnsi="Arial" w:cs="Arial"/>
+        </w:rPr>
+        <w:t>The agreed bundle must have the file name “agreed hearing bundle”</w:t>
+      </w:r>
+    </w:p>
+    <w:p>
+      <w:pPr>
+        <w:numPr>
+          <w:ilvl w:val="1"/>
+          <w:numId w:val="40"/>
+        </w:numPr>
+        <w:spacing w:line="256" w:lineRule="auto"/>
+        <w:contextualSpacing/>
+        <w:rPr>
+          <w:rFonts w:ascii="Arial" w:eastAsia="Calibri" w:hAnsi="Arial" w:cs="Arial"/>
+        </w:rPr>
+      </w:pPr>
+      <w:r>
+        <w:rPr>
+          <w:rFonts w:ascii="Arial" w:eastAsia="Times New Roman" w:hAnsi="Arial" w:cs="Arial"/>
+        </w:rPr>
+        <w:t>The bundle must be indexed, paginated and bookmarked. The pagination should start at page 1 for the first page of the bundle and must run sequentially thereafter. The bundle must comply with paras 1-10 of the court’s general guidance on electronic court bundles (</w:t>
+      </w:r>
+      <w:hyperlink r:id="rId12" w:history="1">
+        <w:r>
+          <w:rPr>
+            <w:rFonts w:ascii="Arial" w:eastAsia="Times New Roman" w:hAnsi="Arial" w:cs="Arial"/>
+            <w:color w:val="0563C1"/>
+            <w:u w:val="single"/>
+          </w:rPr>
+          <w:t>https://www.judiciary.uk/guidance-and-resources/general-guidance-on-electronic-court-bundles/</w:t>
+        </w:r>
+      </w:hyperlink>
+      <w:r>
+        <w:rPr>
+          <w:rFonts w:ascii="Arial" w:eastAsia="Times New Roman" w:hAnsi="Arial" w:cs="Arial"/>
+        </w:rPr>
+        <w:t>)</w:t>
+      </w:r>
+    </w:p>
+    <w:p>
+      <w:pPr>
+        <w:numPr>
+          <w:ilvl w:val="1"/>
+          <w:numId w:val="40"/>
+        </w:numPr>
+        <w:spacing w:line="256" w:lineRule="auto"/>
+        <w:contextualSpacing/>
+        <w:rPr>
+          <w:rFonts w:ascii="Arial" w:eastAsia="Calibri" w:hAnsi="Arial" w:cs="Arial"/>
+        </w:rPr>
+      </w:pPr>
+      <w:r>
+        <w:rPr>
+          <w:rFonts w:ascii="Arial" w:eastAsia="Times New Roman" w:hAnsi="Arial" w:cs="Arial"/>
+        </w:rPr>
+        <w:t>The agreed bundle must comply with the requirements of Civil Procedure Rules Rule 39.5 and Practice Direction 32 paragraph 27.</w:t>
+      </w:r>
+    </w:p>
+    <w:p>
+      <w:pPr>
+        <w:numPr>
+          <w:ilvl w:val="0"/>
+          <w:numId w:val="15"/>
+        </w:numPr>
+        <w:spacing w:line="256" w:lineRule="auto"/>
+        <w:contextualSpacing/>
+        <w:rPr>
+          <w:rFonts w:ascii="Arial" w:eastAsia="Calibri" w:hAnsi="Arial" w:cs="Arial"/>
+        </w:rPr>
+      </w:pPr>
+      <w:bookmarkStart w:id="4" w:name="_Hlk173234295"/>
+      <w:r>
+        <w:rPr>
+          <w:rFonts w:ascii="Arial" w:eastAsia="Calibri" w:hAnsi="Arial" w:cs="Arial"/>
+        </w:rPr>
+        <w:t>The Claimant shall ensure a paper version of the bundle prepared in accordance with either of the above paragraphs shall be:</w:t>
+      </w:r>
+    </w:p>
+    <w:p>
+      <w:pPr>
+        <w:numPr>
+          <w:ilvl w:val="1"/>
+          <w:numId w:val="40"/>
+        </w:numPr>
+        <w:spacing w:line="256" w:lineRule="auto"/>
+        <w:contextualSpacing/>
+        <w:rPr>
+          <w:rFonts w:ascii="Arial" w:eastAsia="Calibri" w:hAnsi="Arial" w:cs="Arial"/>
+        </w:rPr>
+      </w:pPr>
+      <w:r>
+        <w:rPr>
+          <w:rFonts w:ascii="Arial" w:eastAsia="Calibri" w:hAnsi="Arial" w:cs="Arial"/>
+        </w:rPr>
+        <w:t>brought to court on the day of the hearing for use by a party or witness giving evidence; and</w:t>
+      </w:r>
+    </w:p>
+    <w:p>
+      <w:pPr>
+        <w:numPr>
+          <w:ilvl w:val="1"/>
+          <w:numId w:val="40"/>
+        </w:numPr>
+        <w:spacing w:line="256" w:lineRule="auto"/>
+        <w:contextualSpacing/>
+        <w:rPr>
+          <w:rFonts w:ascii="Arial" w:eastAsia="Calibri" w:hAnsi="Arial" w:cs="Arial"/>
+        </w:rPr>
+      </w:pPr>
+      <w:r>
+        <w:rPr>
+          <w:rFonts w:ascii="Arial" w:eastAsia="Calibri" w:hAnsi="Arial" w:cs="Arial"/>
+        </w:rPr>
+        <w:lastRenderedPageBreak/>
+        <w:t xml:space="preserve">where a party or witness will attend remotely a separate copy is provided to that party or witness as appropriate.  </w:t>
+      </w:r>
+    </w:p>
+    <w:p>
+      <w:pPr>
+        <w:numPr>
+          <w:ilvl w:val="0"/>
+          <w:numId w:val="15"/>
+        </w:numPr>
+        <w:spacing w:line="256" w:lineRule="auto"/>
+        <w:contextualSpacing/>
+        <w:rPr>
+          <w:rFonts w:ascii="Arial" w:eastAsia="Calibri" w:hAnsi="Arial" w:cs="Arial"/>
+        </w:rPr>
+      </w:pPr>
+      <w:r>
+        <w:rPr>
+          <w:rFonts w:ascii="Arial" w:eastAsia="Calibri" w:hAnsi="Arial" w:cs="Arial"/>
+        </w:rPr>
+        <w:t xml:space="preserve">If the Claimant is unrepresented and the Defendant is legally represented, then the Defendant must where applicable comply with the requirement to upload an agreed bundle and provide a paper bundle in accordance with the above paragraphs. </w:t>
+      </w:r>
+      <w:bookmarkEnd w:id="4"/>
+    </w:p>
+    <w:p>
+      <w:pPr>
+        <w:spacing w:line="256" w:lineRule="auto"/>
+        <w:ind w:left="1440"/>
+        <w:contextualSpacing/>
+        <w:rPr>
+          <w:rFonts w:ascii="Arial" w:eastAsia="Calibri" w:hAnsi="Arial" w:cs="Arial"/>
+        </w:rPr>
+      </w:pPr>
+    </w:p>
+    <w:p>
+      <w:pPr>
+        <w:spacing w:line="256" w:lineRule="auto"/>
+        <w:rPr>
+          <w:rFonts w:ascii="Arial" w:eastAsia="Calibri" w:hAnsi="Arial" w:cs="Arial"/>
+          <w:b/>
+          <w:bCs/>
+        </w:rPr>
+      </w:pPr>
+      <w:r>
+        <w:rPr>
+          <w:rFonts w:ascii="Arial" w:eastAsia="Calibri" w:hAnsi="Arial" w:cs="Arial"/>
+          <w:b/>
+          <w:bCs/>
+        </w:rPr>
+        <w:t>Preparation for Trial Section B – claim has been transferred out of the Digital Portal</w:t>
+      </w:r>
+    </w:p>
+    <w:p>
+      <w:pPr>
+        <w:numPr>
+          <w:ilvl w:val="0"/>
+          <w:numId w:val="15"/>
+        </w:numPr>
+        <w:spacing w:line="256" w:lineRule="auto"/>
+        <w:contextualSpacing/>
+        <w:rPr>
+          <w:rFonts w:ascii="Arial" w:eastAsia="Calibri" w:hAnsi="Arial" w:cs="Arial"/>
+        </w:rPr>
+      </w:pPr>
+      <w:r>
+        <w:rPr>
+          <w:rFonts w:ascii="Arial" w:eastAsia="Calibri" w:hAnsi="Arial" w:cs="Arial"/>
+        </w:rPr>
+        <w:t xml:space="preserve">If by the date no later than 14 days before trial the claim is no longer proceeding in the Digital Portal, the following directions in this section shall apply </w:t>
+      </w:r>
+    </w:p>
+    <w:p>
+      <w:pPr>
+        <w:numPr>
+          <w:ilvl w:val="0"/>
+          <w:numId w:val="15"/>
+        </w:numPr>
+        <w:spacing w:line="256" w:lineRule="auto"/>
+        <w:contextualSpacing/>
+        <w:rPr>
+          <w:rFonts w:ascii="Arial" w:eastAsia="Calibri" w:hAnsi="Arial" w:cs="Arial"/>
+        </w:rPr>
+      </w:pPr>
+    </w:p>
+    <w:p>
+      <w:pPr>
+        <w:numPr>
+          <w:ilvl w:val="1"/>
+          <w:numId w:val="40"/>
+        </w:numPr>
+        <w:spacing w:line="256" w:lineRule="auto"/>
+        <w:contextualSpacing/>
+        <w:rPr>
+          <w:rFonts w:ascii="Arial" w:eastAsia="Calibri" w:hAnsi="Arial" w:cs="Arial"/>
+        </w:rPr>
+      </w:pPr>
+      <w:r>
+        <w:rPr>
+          <w:rFonts w:ascii="Arial" w:eastAsia="Calibri" w:hAnsi="Arial" w:cs="Arial"/>
+        </w:rPr>
+        <w:t xml:space="preserve">Not more than seven nor less than three clear days before the trial, the claimant must file at court and serve an indexed and paginated bundle of documents which complies with the requirements Civil Procedure Rules Rule 39.5 and paragraph 27 of Practice Direction 32 </w:t>
+      </w:r>
+    </w:p>
+    <w:p>
+      <w:pPr>
+        <w:numPr>
+          <w:ilvl w:val="1"/>
+          <w:numId w:val="40"/>
+        </w:numPr>
+        <w:spacing w:line="256" w:lineRule="auto"/>
+        <w:contextualSpacing/>
+        <w:rPr>
+          <w:rFonts w:ascii="Arial" w:eastAsia="Calibri" w:hAnsi="Arial" w:cs="Arial"/>
+          <w:b/>
+          <w:bCs/>
+        </w:rPr>
+      </w:pPr>
+      <w:r>
+        <w:rPr>
+          <w:rFonts w:ascii="Arial" w:eastAsia="Calibri" w:hAnsi="Arial" w:cs="Arial"/>
+        </w:rPr>
+        <w:t>The parties must endeavour to agree the contents of the bundle before it is filed, and it shall include a case summary and a chronology.</w:t>
+      </w:r>
+    </w:p>
+    <w:p>
+      <w:pPr>
+        <w:numPr>
+          <w:ilvl w:val="0"/>
+          <w:numId w:val="15"/>
+        </w:numPr>
+        <w:spacing w:line="256" w:lineRule="auto"/>
+        <w:contextualSpacing/>
+        <w:rPr>
+          <w:rFonts w:ascii="Arial" w:eastAsia="Calibri" w:hAnsi="Arial" w:cs="Arial"/>
+          <w:b/>
+          <w:bCs/>
+        </w:rPr>
+      </w:pPr>
+      <w:r>
+        <w:rPr>
+          <w:rFonts w:ascii="Arial" w:eastAsia="Calibri" w:hAnsi="Arial" w:cs="Arial"/>
+        </w:rPr>
+        <w:t>The Claimant shall ensure a copy of the bundle prepared in accordance with the paragraph above shall be:</w:t>
+      </w:r>
+    </w:p>
+    <w:p>
+      <w:pPr>
+        <w:numPr>
+          <w:ilvl w:val="1"/>
+          <w:numId w:val="41"/>
+        </w:numPr>
+        <w:spacing w:line="256" w:lineRule="auto"/>
+        <w:contextualSpacing/>
+        <w:rPr>
+          <w:rFonts w:ascii="Arial" w:eastAsia="Calibri" w:hAnsi="Arial" w:cs="Arial"/>
+        </w:rPr>
+      </w:pPr>
+      <w:r>
+        <w:rPr>
+          <w:rFonts w:ascii="Arial" w:eastAsia="Calibri" w:hAnsi="Arial" w:cs="Arial"/>
+        </w:rPr>
+        <w:t>brought to court on the day of the hearing for use by a party or witness giving evidence; and</w:t>
+      </w:r>
+    </w:p>
+    <w:p>
+      <w:pPr>
+        <w:numPr>
+          <w:ilvl w:val="1"/>
+          <w:numId w:val="41"/>
+        </w:numPr>
+        <w:spacing w:line="256" w:lineRule="auto"/>
+        <w:contextualSpacing/>
+        <w:rPr>
+          <w:rFonts w:ascii="Arial" w:eastAsia="Calibri" w:hAnsi="Arial" w:cs="Arial"/>
+        </w:rPr>
+      </w:pPr>
+      <w:r>
+        <w:rPr>
+          <w:rFonts w:ascii="Arial" w:eastAsia="Calibri" w:hAnsi="Arial" w:cs="Arial"/>
+        </w:rPr>
+        <w:t>where a party or witness will attend remotely a separate copy is provided to that party or witness as appropriate.</w:t>
+      </w:r>
+    </w:p>
+    <w:p>
+      <w:pPr>
+        <w:spacing w:line="256" w:lineRule="auto"/>
+        <w:ind w:left="720"/>
+        <w:contextualSpacing/>
+        <w:rPr>
+          <w:rFonts w:ascii="Arial" w:eastAsia="Calibri" w:hAnsi="Arial" w:cs="Arial"/>
+        </w:rPr>
+      </w:pPr>
+      <w:r>
+        <w:rPr>
+          <w:rFonts w:ascii="Arial" w:eastAsia="Calibri" w:hAnsi="Arial" w:cs="Arial"/>
+        </w:rPr>
+        <w:t xml:space="preserve">If the Claimant is unrepresented and the Defendant is legally represented, then the Defendant must comply with the paragraphs above in this section </w:t>
       </w:r>
     </w:p>
     <w:p>
@@ -4488,31 +4782,15 @@
           <w:rFonts w:ascii="Arial" w:eastAsia="Times New Roman" w:hAnsi="Arial" w:cs="Arial"/>
           <w:lang w:eastAsia="en-GB"/>
         </w:rPr>
-        <w:t>hearingLocation.site_</w:t>
-      </w:r>
-      <w:proofErr w:type="gramStart"/>
+        <w:t>hearingLocation.site_name</w:t>
+      </w:r>
+      <w:proofErr w:type="spellEnd"/>
       <w:r>
         <w:rPr>
           <w:rFonts w:ascii="Arial" w:eastAsia="Times New Roman" w:hAnsi="Arial" w:cs="Arial"/>
           <w:lang w:eastAsia="en-GB"/>
         </w:rPr>
-        <w:t>name</w:t>
-      </w:r>
-      <w:proofErr w:type="spellEnd"/>
-      <w:r>
-        <w:rPr>
-          <w:rFonts w:ascii="Arial" w:eastAsia="Times New Roman" w:hAnsi="Arial" w:cs="Arial"/>
-          <w:lang w:eastAsia="en-GB"/>
-        </w:rPr>
-        <w:t>!=</w:t>
-      </w:r>
-      <w:proofErr w:type="gramEnd"/>
-      <w:r>
-        <w:rPr>
-          <w:rFonts w:ascii="Arial" w:eastAsia="Times New Roman" w:hAnsi="Arial" w:cs="Arial"/>
-          <w:lang w:eastAsia="en-GB"/>
-        </w:rPr>
-        <w:t>null}&gt;&gt;at &lt;&lt;</w:t>
+        <w:t>!=null}&gt;&gt;at &lt;&lt;</w:t>
       </w:r>
       <w:proofErr w:type="spellStart"/>
       <w:r>
@@ -4695,31 +4973,15 @@
           <w:rFonts w:ascii="Arial" w:eastAsia="Times New Roman" w:hAnsi="Arial" w:cs="Arial"/>
           <w:lang w:eastAsia="en-GB"/>
         </w:rPr>
-        <w:t>hearingLocation.site_</w:t>
-      </w:r>
-      <w:proofErr w:type="gramStart"/>
+        <w:t>hearingLocation.site_name</w:t>
+      </w:r>
+      <w:proofErr w:type="spellEnd"/>
       <w:r>
         <w:rPr>
           <w:rFonts w:ascii="Arial" w:eastAsia="Times New Roman" w:hAnsi="Arial" w:cs="Arial"/>
           <w:lang w:eastAsia="en-GB"/>
         </w:rPr>
-        <w:t>name</w:t>
-      </w:r>
-      <w:proofErr w:type="spellEnd"/>
-      <w:r>
-        <w:rPr>
-          <w:rFonts w:ascii="Arial" w:eastAsia="Times New Roman" w:hAnsi="Arial" w:cs="Arial"/>
-          <w:lang w:eastAsia="en-GB"/>
-        </w:rPr>
-        <w:t>!=</w:t>
-      </w:r>
-      <w:proofErr w:type="gramEnd"/>
-      <w:r>
-        <w:rPr>
-          <w:rFonts w:ascii="Arial" w:eastAsia="Times New Roman" w:hAnsi="Arial" w:cs="Arial"/>
-          <w:lang w:eastAsia="en-GB"/>
-        </w:rPr>
-        <w:t>null}&gt;&gt;will take place at &lt;&lt;</w:t>
+        <w:t>!=null}&gt;&gt;will take place at &lt;&lt;</w:t>
       </w:r>
       <w:proofErr w:type="spellStart"/>
       <w:r>
@@ -4920,31 +5182,15 @@
           <w:rFonts w:ascii="Arial" w:eastAsia="Times New Roman" w:hAnsi="Arial" w:cs="Arial"/>
           <w:lang w:eastAsia="en-GB"/>
         </w:rPr>
-        <w:t>hearingLocation.site_</w:t>
-      </w:r>
-      <w:proofErr w:type="gramStart"/>
+        <w:t>hearingLocation.site_name</w:t>
+      </w:r>
+      <w:proofErr w:type="spellEnd"/>
       <w:r>
         <w:rPr>
           <w:rFonts w:ascii="Arial" w:eastAsia="Times New Roman" w:hAnsi="Arial" w:cs="Arial"/>
           <w:lang w:eastAsia="en-GB"/>
         </w:rPr>
-        <w:t>name</w:t>
-      </w:r>
-      <w:proofErr w:type="spellEnd"/>
-      <w:r>
-        <w:rPr>
-          <w:rFonts w:ascii="Arial" w:eastAsia="Times New Roman" w:hAnsi="Arial" w:cs="Arial"/>
-          <w:lang w:eastAsia="en-GB"/>
-        </w:rPr>
-        <w:t>!=</w:t>
-      </w:r>
-      <w:proofErr w:type="gramEnd"/>
-      <w:r>
-        <w:rPr>
-          <w:rFonts w:ascii="Arial" w:eastAsia="Times New Roman" w:hAnsi="Arial" w:cs="Arial"/>
-          <w:lang w:eastAsia="en-GB"/>
-        </w:rPr>
-        <w:t>null}&gt;&gt;will take place at &lt;&lt;</w:t>
+        <w:t>!=null}&gt;&gt;will take place at &lt;&lt;</w:t>
       </w:r>
       <w:proofErr w:type="spellStart"/>
       <w:r>
@@ -5121,6 +5367,7 @@
           <w:b/>
           <w:bCs/>
         </w:rPr>
+        <w:lastRenderedPageBreak/>
         <w:tab/>
       </w:r>
       <w:r>
@@ -5209,7 +5456,6 @@
         <w:rPr>
           <w:rFonts w:ascii="Arial" w:hAnsi="Arial" w:cs="Arial"/>
         </w:rPr>
-        <w:lastRenderedPageBreak/>
         <w:t>&lt;&lt;</w:t>
       </w:r>
       <w:r>
@@ -5237,16 +5483,7 @@
           <w:b/>
           <w:bCs/>
         </w:rPr>
-        <w:t>&lt;</w:t>
-      </w:r>
-      <w:proofErr w:type="gramStart"/>
-      <w:r>
-        <w:rPr>
-          <w:rFonts w:ascii="Arial" w:hAnsi="Arial" w:cs="Arial"/>
-          <w:b/>
-          <w:bCs/>
-        </w:rPr>
-        <w:t>&lt;</w:t>
+        <w:t>&lt;&lt;</w:t>
       </w:r>
       <w:r>
         <w:rPr>
@@ -5256,7 +5493,6 @@
         <w:t>{</w:t>
       </w:r>
       <w:proofErr w:type="spellStart"/>
-      <w:proofErr w:type="gramEnd"/>
       <w:r>
         <w:rPr>
           <w:rFonts w:ascii="Arial" w:eastAsia="Arial" w:hAnsi="Arial" w:cs="Arial"/>
@@ -5410,16 +5646,7 @@
           <w:b/>
           <w:bCs/>
         </w:rPr>
-        <w:t>&lt;</w:t>
-      </w:r>
-      <w:proofErr w:type="gramStart"/>
-      <w:r>
-        <w:rPr>
-          <w:rFonts w:ascii="Arial" w:hAnsi="Arial" w:cs="Arial"/>
-          <w:b/>
-          <w:bCs/>
-        </w:rPr>
-        <w:t>&lt;</w:t>
+        <w:t>&lt;&lt;</w:t>
       </w:r>
       <w:r>
         <w:rPr>
@@ -5429,7 +5656,6 @@
         <w:t>{</w:t>
       </w:r>
       <w:proofErr w:type="spellStart"/>
-      <w:proofErr w:type="gramEnd"/>
       <w:r>
         <w:rPr>
           <w:rFonts w:ascii="Arial" w:eastAsia="Arial" w:hAnsi="Arial" w:cs="Arial"/>
@@ -5844,7 +6070,7 @@
           <w:bCs/>
         </w:rPr>
       </w:pPr>
-      <w:bookmarkStart w:id="4" w:name="_Hlk164079217"/>
+      <w:bookmarkStart w:id="5" w:name="_Hlk164079217"/>
       <w:r>
         <w:rPr>
           <w:rFonts w:ascii="Arial" w:hAnsi="Arial" w:cs="Arial"/>
@@ -5882,18 +6108,8 @@
           <w:b/>
           <w:bCs/>
         </w:rPr>
-        <w:t xml:space="preserve">Credit </w:t>
-      </w:r>
-      <w:proofErr w:type="gramStart"/>
-      <w:r>
-        <w:rPr>
-          <w:rFonts w:ascii="Arial" w:hAnsi="Arial" w:cs="Arial"/>
-          <w:b/>
-          <w:bCs/>
-        </w:rPr>
-        <w:t>hire</w:t>
-      </w:r>
-      <w:proofErr w:type="gramEnd"/>
+        <w:t>Credit hire</w:t>
+      </w:r>
     </w:p>
     <w:p>
       <w:pPr>
@@ -6066,16 +6282,7 @@
           <w:b/>
           <w:bCs/>
         </w:rPr>
-        <w:t>&lt;</w:t>
-      </w:r>
-      <w:proofErr w:type="gramStart"/>
-      <w:r>
-        <w:rPr>
-          <w:rFonts w:ascii="Arial" w:hAnsi="Arial" w:cs="Arial"/>
-          <w:b/>
-          <w:bCs/>
-        </w:rPr>
-        <w:t>&lt;</w:t>
+        <w:t>&lt;&lt;</w:t>
       </w:r>
       <w:r>
         <w:rPr>
@@ -6086,7 +6293,6 @@
         <w:t>{</w:t>
       </w:r>
       <w:proofErr w:type="spellStart"/>
-      <w:proofErr w:type="gramEnd"/>
       <w:r>
         <w:rPr>
           <w:rFonts w:ascii="Arial" w:eastAsia="Arial" w:hAnsi="Arial" w:cs="Arial"/>
@@ -6263,16 +6469,7 @@
           <w:b/>
           <w:bCs/>
         </w:rPr>
-        <w:t>&lt;</w:t>
-      </w:r>
-      <w:proofErr w:type="gramStart"/>
-      <w:r>
-        <w:rPr>
-          <w:rFonts w:ascii="Arial" w:hAnsi="Arial" w:cs="Arial"/>
-          <w:b/>
-          <w:bCs/>
-        </w:rPr>
-        <w:t>&lt;</w:t>
+        <w:t>&lt;&lt;</w:t>
       </w:r>
       <w:r>
         <w:rPr>
@@ -6283,7 +6480,6 @@
         <w:t>{</w:t>
       </w:r>
       <w:proofErr w:type="spellStart"/>
-      <w:proofErr w:type="gramEnd"/>
       <w:r>
         <w:rPr>
           <w:rFonts w:ascii="Arial" w:eastAsia="Arial" w:hAnsi="Arial" w:cs="Arial"/>
@@ -6476,16 +6672,7 @@
           <w:b/>
           <w:bCs/>
         </w:rPr>
-        <w:t>&lt;</w:t>
-      </w:r>
-      <w:proofErr w:type="gramStart"/>
-      <w:r>
-        <w:rPr>
-          <w:rFonts w:ascii="Arial" w:hAnsi="Arial" w:cs="Arial"/>
-          <w:b/>
-          <w:bCs/>
-        </w:rPr>
-        <w:t>&lt;</w:t>
+        <w:t>&lt;&lt;</w:t>
       </w:r>
       <w:r>
         <w:rPr>
@@ -6495,7 +6682,6 @@
         <w:t>{</w:t>
       </w:r>
       <w:proofErr w:type="spellStart"/>
-      <w:proofErr w:type="gramEnd"/>
       <w:r>
         <w:rPr>
           <w:rFonts w:ascii="Arial" w:eastAsia="Arial" w:hAnsi="Arial" w:cs="Arial"/>
@@ -6782,7 +6968,7 @@
         </w:rPr>
         <w:t>&gt;&gt;</w:t>
       </w:r>
-      <w:bookmarkEnd w:id="4"/>
+      <w:bookmarkEnd w:id="5"/>
     </w:p>
     <w:p>
       <w:pPr>
@@ -6836,6 +7022,7 @@
           <w:b/>
           <w:bCs/>
         </w:rPr>
+        <w:lastRenderedPageBreak/>
         <w:t>Employers’ liability</w:t>
       </w:r>
     </w:p>
@@ -6854,7 +7041,6 @@
         <w:rPr>
           <w:rFonts w:ascii="Arial" w:hAnsi="Arial" w:cs="Arial"/>
         </w:rPr>
-        <w:lastRenderedPageBreak/>
         <w:t>Subject to any direction, ruling, or finding of the trial judge, any employer’s accident report and Health and Safety Executive report with witness statements will be admissible in evidence.</w:t>
       </w:r>
     </w:p>
@@ -7045,16 +7231,7 @@
           <w:b/>
           <w:bCs/>
         </w:rPr>
-        <w:t>&lt;</w:t>
-      </w:r>
-      <w:proofErr w:type="gramStart"/>
-      <w:r>
-        <w:rPr>
-          <w:rFonts w:ascii="Arial" w:hAnsi="Arial" w:cs="Arial"/>
-          <w:b/>
-          <w:bCs/>
-        </w:rPr>
-        <w:t>&lt;</w:t>
+        <w:t>&lt;&lt;</w:t>
       </w:r>
       <w:r>
         <w:rPr>
@@ -7064,7 +7241,6 @@
         <w:t>{</w:t>
       </w:r>
       <w:proofErr w:type="spellStart"/>
-      <w:proofErr w:type="gramEnd"/>
       <w:r>
         <w:rPr>
           <w:rFonts w:ascii="Arial" w:eastAsia="Arial" w:hAnsi="Arial" w:cs="Arial"/>
@@ -7212,16 +7388,7 @@
           <w:b/>
           <w:bCs/>
         </w:rPr>
-        <w:t>&lt;</w:t>
-      </w:r>
-      <w:proofErr w:type="gramStart"/>
-      <w:r>
-        <w:rPr>
-          <w:rFonts w:ascii="Arial" w:hAnsi="Arial" w:cs="Arial"/>
-          <w:b/>
-          <w:bCs/>
-        </w:rPr>
-        <w:t>&lt;</w:t>
+        <w:t>&lt;&lt;</w:t>
       </w:r>
       <w:r>
         <w:rPr>
@@ -7231,7 +7398,6 @@
         <w:t>{</w:t>
       </w:r>
       <w:proofErr w:type="spellStart"/>
-      <w:proofErr w:type="gramEnd"/>
       <w:r>
         <w:rPr>
           <w:rFonts w:ascii="Arial" w:eastAsia="Arial" w:hAnsi="Arial" w:cs="Arial"/>
@@ -7465,28 +7631,17 @@
           <w:bCs/>
           <w:lang w:val="es-ES"/>
         </w:rPr>
-        <w:t>&lt;</w:t>
-      </w:r>
-      <w:proofErr w:type="gramStart"/>
-      <w:r>
-        <w:rPr>
-          <w:rFonts w:ascii="Arial" w:hAnsi="Arial" w:cs="Arial"/>
-          <w:b/>
+        <w:t>&lt;&lt;</w:t>
+      </w:r>
+      <w:r>
+        <w:rPr>
+          <w:rFonts w:ascii="Arial" w:eastAsia="Arial" w:hAnsi="Arial" w:cs="Arial"/>
           <w:bCs/>
           <w:lang w:val="es-ES"/>
         </w:rPr>
-        <w:t>&lt;</w:t>
-      </w:r>
-      <w:r>
-        <w:rPr>
-          <w:rFonts w:ascii="Arial" w:eastAsia="Arial" w:hAnsi="Arial" w:cs="Arial"/>
-          <w:bCs/>
-          <w:lang w:val="es-ES"/>
-        </w:rPr>
         <w:t>{</w:t>
       </w:r>
       <w:proofErr w:type="spellStart"/>
-      <w:proofErr w:type="gramEnd"/>
       <w:r>
         <w:rPr>
           <w:rFonts w:ascii="Arial" w:eastAsia="Arial" w:hAnsi="Arial" w:cs="Arial"/>
@@ -7648,28 +7803,17 @@
           <w:bCs/>
           <w:lang w:val="es-ES"/>
         </w:rPr>
-        <w:t>&lt;</w:t>
-      </w:r>
-      <w:proofErr w:type="gramStart"/>
-      <w:r>
-        <w:rPr>
-          <w:rFonts w:ascii="Arial" w:hAnsi="Arial" w:cs="Arial"/>
-          <w:b/>
+        <w:t>&lt;&lt;</w:t>
+      </w:r>
+      <w:r>
+        <w:rPr>
+          <w:rFonts w:ascii="Arial" w:eastAsia="Arial" w:hAnsi="Arial" w:cs="Arial"/>
           <w:bCs/>
           <w:lang w:val="es-ES"/>
         </w:rPr>
-        <w:t>&lt;</w:t>
-      </w:r>
-      <w:r>
-        <w:rPr>
-          <w:rFonts w:ascii="Arial" w:eastAsia="Arial" w:hAnsi="Arial" w:cs="Arial"/>
-          <w:bCs/>
-          <w:lang w:val="es-ES"/>
-        </w:rPr>
         <w:t>{</w:t>
       </w:r>
       <w:proofErr w:type="spellStart"/>
-      <w:proofErr w:type="gramEnd"/>
       <w:r>
         <w:rPr>
           <w:rFonts w:ascii="Arial" w:eastAsia="Arial" w:hAnsi="Arial" w:cs="Arial"/>
@@ -8069,16 +8213,7 @@
           <w:b/>
           <w:bCs/>
         </w:rPr>
-        <w:t>&lt;</w:t>
-      </w:r>
-      <w:proofErr w:type="gramStart"/>
-      <w:r>
-        <w:rPr>
-          <w:rFonts w:ascii="Arial" w:hAnsi="Arial" w:cs="Arial"/>
-          <w:b/>
-          <w:bCs/>
-        </w:rPr>
-        <w:t>&lt;</w:t>
+        <w:t>&lt;&lt;</w:t>
       </w:r>
       <w:r>
         <w:rPr>
@@ -8088,7 +8223,6 @@
         <w:t>{</w:t>
       </w:r>
       <w:proofErr w:type="spellStart"/>
-      <w:proofErr w:type="gramEnd"/>
       <w:r>
         <w:rPr>
           <w:rFonts w:ascii="Arial" w:eastAsia="Arial" w:hAnsi="Arial" w:cs="Arial"/>
@@ -8331,7 +8465,7 @@
         </w:rPr>
         <w:t>&lt;&lt;</w:t>
       </w:r>
-      <w:proofErr w:type="gramStart"/>
+      <w:proofErr w:type="spellStart"/>
       <w:r>
         <w:rPr>
           <w:rFonts w:ascii="Arial" w:hAnsi="Arial" w:cs="Arial"/>
@@ -8339,7 +8473,7 @@
         </w:rPr>
         <w:t>value.directionComment</w:t>
       </w:r>
-      <w:proofErr w:type="gramEnd"/>
+      <w:proofErr w:type="spellEnd"/>
       <w:r>
         <w:rPr>
           <w:rFonts w:ascii="Arial" w:hAnsi="Arial" w:cs="Arial"/>
@@ -8405,6 +8539,7 @@
           <w:rFonts w:ascii="Arial" w:hAnsi="Arial" w:cs="Arial"/>
           <w:bCs/>
         </w:rPr>
+        <w:lastRenderedPageBreak/>
         <w:t>&lt;&lt;es_&gt;&gt;</w:t>
       </w:r>
     </w:p>
@@ -8420,7 +8555,6 @@
           <w:rFonts w:ascii="Arial" w:hAnsi="Arial" w:cs="Arial"/>
           <w:bCs/>
         </w:rPr>
-        <w:lastRenderedPageBreak/>
         <w:t>&lt;&lt;cs_{</w:t>
       </w:r>
       <w:proofErr w:type="spellStart"/>
@@ -10205,7 +10339,7 @@
   <w:abstractNum w:abstractNumId="17" w15:restartNumberingAfterBreak="0">
     <w:nsid w:val="2F9A556A"/>
     <w:multiLevelType w:val="hybridMultilevel"/>
-    <w:tmpl w:val="DCC27E10"/>
+    <w:tmpl w:val="A490B32E"/>
     <w:lvl w:ilvl="0" w:tplc="C83402D6">
       <w:start w:val="1"/>
       <w:numFmt w:val="decimal"/>
@@ -11861,6 +11995,185 @@
     </w:lvl>
   </w:abstractNum>
   <w:abstractNum w:abstractNumId="34" w15:restartNumberingAfterBreak="0">
+    <w:nsid w:val="5EDF55AC"/>
+    <w:multiLevelType w:val="hybridMultilevel"/>
+    <w:tmpl w:val="F13AD21A"/>
+    <w:lvl w:ilvl="0" w:tplc="EF6481C0">
+      <w:start w:val="1"/>
+      <w:numFmt w:val="decimal"/>
+      <w:lvlText w:val="%1."/>
+      <w:lvlJc w:val="left"/>
+      <w:pPr>
+        <w:ind w:left="360" w:hanging="360"/>
+      </w:pPr>
+      <w:rPr>
+        <w:rFonts w:ascii="Arial" w:eastAsiaTheme="minorHAnsi" w:hAnsi="Arial" w:cs="Arial"/>
+      </w:rPr>
+    </w:lvl>
+    <w:lvl w:ilvl="1" w:tplc="08090019">
+      <w:start w:val="1"/>
+      <w:numFmt w:val="lowerLetter"/>
+      <w:lvlText w:val="%2."/>
+      <w:lvlJc w:val="left"/>
+      <w:pPr>
+        <w:ind w:left="1299" w:hanging="360"/>
+      </w:pPr>
+    </w:lvl>
+    <w:lvl w:ilvl="2" w:tplc="0809001B">
+      <w:start w:val="1"/>
+      <w:numFmt w:val="lowerRoman"/>
+      <w:lvlText w:val="%3."/>
+      <w:lvlJc w:val="right"/>
+      <w:pPr>
+        <w:ind w:left="2019" w:hanging="180"/>
+      </w:pPr>
+    </w:lvl>
+    <w:lvl w:ilvl="3" w:tplc="0809000F">
+      <w:start w:val="1"/>
+      <w:numFmt w:val="decimal"/>
+      <w:lvlText w:val="%4."/>
+      <w:lvlJc w:val="left"/>
+      <w:pPr>
+        <w:ind w:left="2739" w:hanging="360"/>
+      </w:pPr>
+    </w:lvl>
+    <w:lvl w:ilvl="4" w:tplc="08090019">
+      <w:start w:val="1"/>
+      <w:numFmt w:val="lowerLetter"/>
+      <w:lvlText w:val="%5."/>
+      <w:lvlJc w:val="left"/>
+      <w:pPr>
+        <w:ind w:left="3459" w:hanging="360"/>
+      </w:pPr>
+    </w:lvl>
+    <w:lvl w:ilvl="5" w:tplc="0809001B">
+      <w:start w:val="1"/>
+      <w:numFmt w:val="lowerRoman"/>
+      <w:lvlText w:val="%6."/>
+      <w:lvlJc w:val="right"/>
+      <w:pPr>
+        <w:ind w:left="4179" w:hanging="180"/>
+      </w:pPr>
+    </w:lvl>
+    <w:lvl w:ilvl="6" w:tplc="0809000F">
+      <w:start w:val="1"/>
+      <w:numFmt w:val="decimal"/>
+      <w:lvlText w:val="%7."/>
+      <w:lvlJc w:val="left"/>
+      <w:pPr>
+        <w:ind w:left="4899" w:hanging="360"/>
+      </w:pPr>
+    </w:lvl>
+    <w:lvl w:ilvl="7" w:tplc="08090019">
+      <w:start w:val="1"/>
+      <w:numFmt w:val="lowerLetter"/>
+      <w:lvlText w:val="%8."/>
+      <w:lvlJc w:val="left"/>
+      <w:pPr>
+        <w:ind w:left="5619" w:hanging="360"/>
+      </w:pPr>
+    </w:lvl>
+    <w:lvl w:ilvl="8" w:tplc="0809001B">
+      <w:start w:val="1"/>
+      <w:numFmt w:val="lowerRoman"/>
+      <w:lvlText w:val="%9."/>
+      <w:lvlJc w:val="right"/>
+      <w:pPr>
+        <w:ind w:left="6339" w:hanging="180"/>
+      </w:pPr>
+    </w:lvl>
+  </w:abstractNum>
+  <w:abstractNum w:abstractNumId="35" w15:restartNumberingAfterBreak="0">
+    <w:nsid w:val="5FA15F10"/>
+    <w:multiLevelType w:val="hybridMultilevel"/>
+    <w:tmpl w:val="6812D3D8"/>
+    <w:lvl w:ilvl="0" w:tplc="C4C8DAE8">
+      <w:start w:val="15"/>
+      <w:numFmt w:val="decimal"/>
+      <w:lvlText w:val="%1."/>
+      <w:lvlJc w:val="left"/>
+      <w:pPr>
+        <w:ind w:left="720" w:hanging="360"/>
+      </w:pPr>
+      <w:rPr>
+        <w:b/>
+        <w:bCs/>
+      </w:rPr>
+    </w:lvl>
+    <w:lvl w:ilvl="1" w:tplc="08090019">
+      <w:start w:val="1"/>
+      <w:numFmt w:val="lowerLetter"/>
+      <w:lvlText w:val="%2."/>
+      <w:lvlJc w:val="left"/>
+      <w:pPr>
+        <w:ind w:left="1440" w:hanging="360"/>
+      </w:pPr>
+    </w:lvl>
+    <w:lvl w:ilvl="2" w:tplc="0809001B">
+      <w:start w:val="1"/>
+      <w:numFmt w:val="lowerRoman"/>
+      <w:lvlText w:val="%3."/>
+      <w:lvlJc w:val="right"/>
+      <w:pPr>
+        <w:ind w:left="2160" w:hanging="180"/>
+      </w:pPr>
+    </w:lvl>
+    <w:lvl w:ilvl="3" w:tplc="0809000F">
+      <w:start w:val="1"/>
+      <w:numFmt w:val="decimal"/>
+      <w:lvlText w:val="%4."/>
+      <w:lvlJc w:val="left"/>
+      <w:pPr>
+        <w:ind w:left="2880" w:hanging="360"/>
+      </w:pPr>
+    </w:lvl>
+    <w:lvl w:ilvl="4" w:tplc="08090019">
+      <w:start w:val="1"/>
+      <w:numFmt w:val="lowerLetter"/>
+      <w:lvlText w:val="%5."/>
+      <w:lvlJc w:val="left"/>
+      <w:pPr>
+        <w:ind w:left="3600" w:hanging="360"/>
+      </w:pPr>
+    </w:lvl>
+    <w:lvl w:ilvl="5" w:tplc="0809001B">
+      <w:start w:val="1"/>
+      <w:numFmt w:val="lowerRoman"/>
+      <w:lvlText w:val="%6."/>
+      <w:lvlJc w:val="right"/>
+      <w:pPr>
+        <w:ind w:left="4320" w:hanging="180"/>
+      </w:pPr>
+    </w:lvl>
+    <w:lvl w:ilvl="6" w:tplc="0809000F">
+      <w:start w:val="1"/>
+      <w:numFmt w:val="decimal"/>
+      <w:lvlText w:val="%7."/>
+      <w:lvlJc w:val="left"/>
+      <w:pPr>
+        <w:ind w:left="5040" w:hanging="360"/>
+      </w:pPr>
+    </w:lvl>
+    <w:lvl w:ilvl="7" w:tplc="08090019">
+      <w:start w:val="1"/>
+      <w:numFmt w:val="lowerLetter"/>
+      <w:lvlText w:val="%8."/>
+      <w:lvlJc w:val="left"/>
+      <w:pPr>
+        <w:ind w:left="5760" w:hanging="360"/>
+      </w:pPr>
+    </w:lvl>
+    <w:lvl w:ilvl="8" w:tplc="0809001B">
+      <w:start w:val="1"/>
+      <w:numFmt w:val="lowerRoman"/>
+      <w:lvlText w:val="%9."/>
+      <w:lvlJc w:val="right"/>
+      <w:pPr>
+        <w:ind w:left="6480" w:hanging="180"/>
+      </w:pPr>
+    </w:lvl>
+  </w:abstractNum>
+  <w:abstractNum w:abstractNumId="36" w15:restartNumberingAfterBreak="0">
     <w:nsid w:val="6589147D"/>
     <w:multiLevelType w:val="hybridMultilevel"/>
     <w:tmpl w:val="A620AC3C"/>
@@ -11949,7 +12262,7 @@
       </w:pPr>
     </w:lvl>
   </w:abstractNum>
-  <w:abstractNum w:abstractNumId="35" w15:restartNumberingAfterBreak="0">
+  <w:abstractNum w:abstractNumId="37" w15:restartNumberingAfterBreak="0">
     <w:nsid w:val="675A3587"/>
     <w:multiLevelType w:val="hybridMultilevel"/>
     <w:tmpl w:val="87E4BE18"/>
@@ -12043,7 +12356,7 @@
       </w:pPr>
     </w:lvl>
   </w:abstractNum>
-  <w:abstractNum w:abstractNumId="36" w15:restartNumberingAfterBreak="0">
+  <w:abstractNum w:abstractNumId="38" w15:restartNumberingAfterBreak="0">
     <w:nsid w:val="6D0B029F"/>
     <w:multiLevelType w:val="hybridMultilevel"/>
     <w:tmpl w:val="3CDAF82E"/>
@@ -12137,7 +12450,7 @@
       </w:pPr>
     </w:lvl>
   </w:abstractNum>
-  <w:abstractNum w:abstractNumId="37" w15:restartNumberingAfterBreak="0">
+  <w:abstractNum w:abstractNumId="39" w15:restartNumberingAfterBreak="0">
     <w:nsid w:val="71FC2B74"/>
     <w:multiLevelType w:val="hybridMultilevel"/>
     <w:tmpl w:val="78EA4F5C"/>
@@ -12231,7 +12544,7 @@
       </w:pPr>
     </w:lvl>
   </w:abstractNum>
-  <w:abstractNum w:abstractNumId="38" w15:restartNumberingAfterBreak="0">
+  <w:abstractNum w:abstractNumId="40" w15:restartNumberingAfterBreak="0">
     <w:nsid w:val="770A0FF7"/>
     <w:multiLevelType w:val="hybridMultilevel"/>
     <w:tmpl w:val="49B8A684"/>
@@ -12345,7 +12658,7 @@
     </w:lvl>
   </w:abstractNum>
   <w:num w:numId="1" w16cid:durableId="1326591019">
-    <w:abstractNumId w:val="35"/>
+    <w:abstractNumId w:val="37"/>
   </w:num>
   <w:num w:numId="2" w16cid:durableId="1215892033">
     <w:abstractNumId w:val="0"/>
@@ -12366,7 +12679,7 @@
     <w:abstractNumId w:val="33"/>
   </w:num>
   <w:num w:numId="8" w16cid:durableId="1515152335">
-    <w:abstractNumId w:val="34"/>
+    <w:abstractNumId w:val="36"/>
   </w:num>
   <w:num w:numId="9" w16cid:durableId="71659405">
     <w:abstractNumId w:val="9"/>
@@ -12408,7 +12721,7 @@
     <w:abstractNumId w:val="4"/>
   </w:num>
   <w:num w:numId="22" w16cid:durableId="1673952390">
-    <w:abstractNumId w:val="38"/>
+    <w:abstractNumId w:val="40"/>
   </w:num>
   <w:num w:numId="23" w16cid:durableId="1965768282">
     <w:abstractNumId w:val="3"/>
@@ -12426,7 +12739,7 @@
     <w:abstractNumId w:val="6"/>
   </w:num>
   <w:num w:numId="28" w16cid:durableId="949701047">
-    <w:abstractNumId w:val="37"/>
+    <w:abstractNumId w:val="39"/>
   </w:num>
   <w:num w:numId="29" w16cid:durableId="1439523336">
     <w:abstractNumId w:val="11"/>
@@ -12456,10 +12769,73 @@
     <w:abstractNumId w:val="21"/>
   </w:num>
   <w:num w:numId="38" w16cid:durableId="869613674">
-    <w:abstractNumId w:val="36"/>
+    <w:abstractNumId w:val="38"/>
   </w:num>
   <w:num w:numId="39" w16cid:durableId="1361010829">
     <w:abstractNumId w:val="19"/>
+  </w:num>
+  <w:num w:numId="40" w16cid:durableId="1454640619">
+    <w:abstractNumId w:val="35"/>
+    <w:lvlOverride w:ilvl="0">
+      <w:startOverride w:val="15"/>
+    </w:lvlOverride>
+    <w:lvlOverride w:ilvl="1">
+      <w:startOverride w:val="1"/>
+    </w:lvlOverride>
+    <w:lvlOverride w:ilvl="2">
+      <w:startOverride w:val="1"/>
+    </w:lvlOverride>
+    <w:lvlOverride w:ilvl="3">
+      <w:startOverride w:val="1"/>
+    </w:lvlOverride>
+    <w:lvlOverride w:ilvl="4">
+      <w:startOverride w:val="1"/>
+    </w:lvlOverride>
+    <w:lvlOverride w:ilvl="5">
+      <w:startOverride w:val="1"/>
+    </w:lvlOverride>
+    <w:lvlOverride w:ilvl="6">
+      <w:startOverride w:val="1"/>
+    </w:lvlOverride>
+    <w:lvlOverride w:ilvl="7">
+      <w:startOverride w:val="1"/>
+    </w:lvlOverride>
+    <w:lvlOverride w:ilvl="8">
+      <w:startOverride w:val="1"/>
+    </w:lvlOverride>
+  </w:num>
+  <w:num w:numId="41" w16cid:durableId="1047101132">
+    <w:abstractNumId w:val="34"/>
+    <w:lvlOverride w:ilvl="0">
+      <w:startOverride w:val="1"/>
+    </w:lvlOverride>
+    <w:lvlOverride w:ilvl="1">
+      <w:startOverride w:val="1"/>
+    </w:lvlOverride>
+    <w:lvlOverride w:ilvl="2">
+      <w:startOverride w:val="1"/>
+    </w:lvlOverride>
+    <w:lvlOverride w:ilvl="3">
+      <w:startOverride w:val="1"/>
+    </w:lvlOverride>
+    <w:lvlOverride w:ilvl="4">
+      <w:startOverride w:val="1"/>
+    </w:lvlOverride>
+    <w:lvlOverride w:ilvl="5">
+      <w:startOverride w:val="1"/>
+    </w:lvlOverride>
+    <w:lvlOverride w:ilvl="6">
+      <w:startOverride w:val="1"/>
+    </w:lvlOverride>
+    <w:lvlOverride w:ilvl="7">
+      <w:startOverride w:val="1"/>
+    </w:lvlOverride>
+    <w:lvlOverride w:ilvl="8">
+      <w:startOverride w:val="1"/>
+    </w:lvlOverride>
+  </w:num>
+  <w:num w:numId="42" w16cid:durableId="1283923469">
+    <w:abstractNumId w:val="35"/>
   </w:num>
 </w:numbering>
 </file>
@@ -12862,7 +13238,7 @@
   <w:style w:type="paragraph" w:default="1" w:styleId="Normal">
     <w:name w:val="Normal"/>
     <w:qFormat/>
-    <w:rsid w:val="009C46B5"/>
+    <w:rsid w:val="00C30E7C"/>
   </w:style>
   <w:style w:type="paragraph" w:styleId="Heading1">
     <w:name w:val="heading 1"/>
@@ -12890,7 +13266,6 @@
   <w:style w:type="character" w:default="1" w:styleId="DefaultParagraphFont">
     <w:name w:val="Default Paragraph Font"/>
     <w:uiPriority w:val="1"/>
-    <w:semiHidden/>
     <w:unhideWhenUsed/>
   </w:style>
   <w:style w:type="table" w:default="1" w:styleId="TableNormal">
@@ -13089,6 +13464,18 @@
       <w:sz w:val="24"/>
       <w:szCs w:val="24"/>
       <w:lang w:eastAsia="en-GB"/>
+    </w:rPr>
+  </w:style>
+  <w:style w:type="character" w:styleId="Hyperlink">
+    <w:name w:val="Hyperlink"/>
+    <w:basedOn w:val="DefaultParagraphFont"/>
+    <w:uiPriority w:val="99"/>
+    <w:semiHidden/>
+    <w:unhideWhenUsed/>
+    <w:rsid w:val="004F2944"/>
+    <w:rPr>
+      <w:color w:val="0563C1"/>
+      <w:u w:val="single"/>
     </w:rPr>
   </w:style>
 </w:styles>
@@ -13390,31 +13777,6 @@
 </file>
 
 <file path=customXml/item1.xml><?xml version="1.0" encoding="utf-8"?>
-<p:properties xmlns:p="http://schemas.microsoft.com/office/2006/metadata/properties" xmlns:xsi="http://www.w3.org/2001/XMLSchema-instance" xmlns:pc="http://schemas.microsoft.com/office/infopath/2007/PartnerControls">
-  <documentManagement>
-    <Stage xmlns="f336f4fe-8719-4ea2-b5d6-29b3a580aeb4">In Approval</Stage>
-    <Next_x0020_Stage xmlns="f336f4fe-8719-4ea2-b5d6-29b3a580aeb4">ApproveOrReject</Next_x0020_Stage>
-    <Admin_x0020_Action xmlns="f336f4fe-8719-4ea2-b5d6-29b3a580aeb4" xsi:nil="true"/>
-    <Template_x0020_Category xmlns="f336f4fe-8719-4ea2-b5d6-29b3a580aeb4">Standard Direction - STD</Template_x0020_Category>
-    <Action xmlns="f336f4fe-8719-4ea2-b5d6-29b3a580aeb4" xsi:nil="true"/>
-    <Purpose1 xmlns="f336f4fe-8719-4ea2-b5d6-29b3a580aeb4">Replacing SDO_HNL_FAST("CV-DAM-STD-ENG-00002-HNL.docx", "fast_track_sdo_%s.pdf")</Purpose1>
-    <Template_x0020_Language xmlns="f336f4fe-8719-4ea2-b5d6-29b3a580aeb4">English - ENG</Template_x0020_Language>
-    <Rename xmlns="f336f4fe-8719-4ea2-b5d6-29b3a580aeb4">true</Rename>
-    <Tornado_x0020_Filename xmlns="f336f4fe-8719-4ea2-b5d6-29b3a580aeb4" xsi:nil="true"/>
-    <Approval_x0020_Request_x0020_Comment xmlns="f336f4fe-8719-4ea2-b5d6-29b3a580aeb4">Requesting approval for CIV-10335</Approval_x0020_Request_x0020_Comment>
-    <Publication_x0020_Date xmlns="f336f4fe-8719-4ea2-b5d6-29b3a580aeb4">2023-01-23T00:00:00+00:00</Publication_x0020_Date>
-    <SharedWithUsers xmlns="f336f4fe-8719-4ea2-b5d6-29b3a580aeb4">
-      <UserInfo>
-        <DisplayName>Robert Allright</DisplayName>
-        <AccountId>23</AccountId>
-        <AccountType/>
-      </UserInfo>
-    </SharedWithUsers>
-  </documentManagement>
-</p:properties>
-</file>
-
-<file path=customXml/item2.xml><?xml version="1.0" encoding="utf-8"?>
 <ct:contentTypeSchema xmlns:ct="http://schemas.microsoft.com/office/2006/metadata/contentType" xmlns:ma="http://schemas.microsoft.com/office/2006/metadata/properties/metaAttributes" ct:_="" ma:_="" ma:contentTypeName="_CtTemplate" ma:contentTypeID="0x01010064A5FDCCFB03F540B94405305D7DE14F00A4F8B82F7CEF57469A8FE5CEAB7A0EE0" ma:contentTypeVersion="55" ma:contentTypeDescription="Part of Template Management with Site Columns representing custom attributes." ma:contentTypeScope="" ma:versionID="e48abcd8da7fe05ec90dabdfbb8c2749">
   <xsd:schema xmlns:xsd="http://www.w3.org/2001/XMLSchema" xmlns:xs="http://www.w3.org/2001/XMLSchema" xmlns:p="http://schemas.microsoft.com/office/2006/metadata/properties" xmlns:ns2="f336f4fe-8719-4ea2-b5d6-29b3a580aeb4" xmlns:ns3="b57b892a-dd61-4bba-b372-a8d93da2c7e6" targetNamespace="http://schemas.microsoft.com/office/2006/metadata/properties" ma:root="true" ma:fieldsID="4c733adc908683170864ffc34cec60fa" ns2:_="" ns3:_="">
     <xsd:import namespace="f336f4fe-8719-4ea2-b5d6-29b3a580aeb4"/>
@@ -13736,7 +14098,7 @@
 </ct:contentTypeSchema>
 </file>
 
-<file path=customXml/item3.xml><?xml version="1.0" encoding="utf-8"?>
+<file path=customXml/item2.xml><?xml version="1.0" encoding="utf-8"?>
 <?mso-contentType ?>
 <FormTemplates xmlns="http://schemas.microsoft.com/sharepoint/v3/contenttype/forms">
   <Display>DocumentLibraryForm</Display>
@@ -13745,17 +14107,32 @@
 </FormTemplates>
 </file>
 
-<file path=customXml/itemProps1.xml><?xml version="1.0" encoding="utf-8"?>
-<ds:datastoreItem xmlns:ds="http://schemas.openxmlformats.org/officeDocument/2006/customXml" ds:itemID="{4B320E33-5B42-4BDB-9E45-A4B18C6F3875}">
-  <ds:schemaRefs>
-    <ds:schemaRef ds:uri="http://schemas.microsoft.com/office/2006/metadata/properties"/>
-    <ds:schemaRef ds:uri="http://schemas.microsoft.com/office/infopath/2007/PartnerControls"/>
-    <ds:schemaRef ds:uri="f336f4fe-8719-4ea2-b5d6-29b3a580aeb4"/>
-  </ds:schemaRefs>
-</ds:datastoreItem>
+<file path=customXml/item3.xml><?xml version="1.0" encoding="utf-8"?>
+<p:properties xmlns:p="http://schemas.microsoft.com/office/2006/metadata/properties" xmlns:xsi="http://www.w3.org/2001/XMLSchema-instance" xmlns:pc="http://schemas.microsoft.com/office/infopath/2007/PartnerControls">
+  <documentManagement>
+    <Stage xmlns="f336f4fe-8719-4ea2-b5d6-29b3a580aeb4">In Approval</Stage>
+    <Next_x0020_Stage xmlns="f336f4fe-8719-4ea2-b5d6-29b3a580aeb4">ApproveOrReject</Next_x0020_Stage>
+    <Admin_x0020_Action xmlns="f336f4fe-8719-4ea2-b5d6-29b3a580aeb4" xsi:nil="true"/>
+    <Template_x0020_Category xmlns="f336f4fe-8719-4ea2-b5d6-29b3a580aeb4">Standard Direction - STD</Template_x0020_Category>
+    <Action xmlns="f336f4fe-8719-4ea2-b5d6-29b3a580aeb4" xsi:nil="true"/>
+    <Purpose1 xmlns="f336f4fe-8719-4ea2-b5d6-29b3a580aeb4">Replacing SDO_HNL_FAST("CV-DAM-STD-ENG-00002-HNL.docx", "fast_track_sdo_%s.pdf")</Purpose1>
+    <Template_x0020_Language xmlns="f336f4fe-8719-4ea2-b5d6-29b3a580aeb4">English - ENG</Template_x0020_Language>
+    <Rename xmlns="f336f4fe-8719-4ea2-b5d6-29b3a580aeb4">true</Rename>
+    <Tornado_x0020_Filename xmlns="f336f4fe-8719-4ea2-b5d6-29b3a580aeb4" xsi:nil="true"/>
+    <Approval_x0020_Request_x0020_Comment xmlns="f336f4fe-8719-4ea2-b5d6-29b3a580aeb4">Requesting approval for CIV-10335</Approval_x0020_Request_x0020_Comment>
+    <Publication_x0020_Date xmlns="f336f4fe-8719-4ea2-b5d6-29b3a580aeb4">2023-01-23T00:00:00+00:00</Publication_x0020_Date>
+    <SharedWithUsers xmlns="f336f4fe-8719-4ea2-b5d6-29b3a580aeb4">
+      <UserInfo>
+        <DisplayName>Robert Allright</DisplayName>
+        <AccountId>23</AccountId>
+        <AccountType/>
+      </UserInfo>
+    </SharedWithUsers>
+  </documentManagement>
+</p:properties>
 </file>
 
-<file path=customXml/itemProps2.xml><?xml version="1.0" encoding="utf-8"?>
+<file path=customXml/itemProps1.xml><?xml version="1.0" encoding="utf-8"?>
 <ds:datastoreItem xmlns:ds="http://schemas.openxmlformats.org/officeDocument/2006/customXml" ds:itemID="{EDB7EA9B-ED82-4768-83AD-4433A7153D2A}">
   <ds:schemaRefs>
     <ds:schemaRef ds:uri="http://schemas.microsoft.com/office/2006/metadata/contentType"/>
@@ -13774,10 +14151,20 @@
 </ds:datastoreItem>
 </file>
 
-<file path=customXml/itemProps3.xml><?xml version="1.0" encoding="utf-8"?>
+<file path=customXml/itemProps2.xml><?xml version="1.0" encoding="utf-8"?>
 <ds:datastoreItem xmlns:ds="http://schemas.openxmlformats.org/officeDocument/2006/customXml" ds:itemID="{75ABB397-9654-40A8-BA83-98F2BA902102}">
   <ds:schemaRefs>
     <ds:schemaRef ds:uri="http://schemas.microsoft.com/sharepoint/v3/contenttype/forms"/>
+  </ds:schemaRefs>
+</ds:datastoreItem>
+</file>
+
+<file path=customXml/itemProps3.xml><?xml version="1.0" encoding="utf-8"?>
+<ds:datastoreItem xmlns:ds="http://schemas.openxmlformats.org/officeDocument/2006/customXml" ds:itemID="{4B320E33-5B42-4BDB-9E45-A4B18C6F3875}">
+  <ds:schemaRefs>
+    <ds:schemaRef ds:uri="http://schemas.microsoft.com/office/2006/metadata/properties"/>
+    <ds:schemaRef ds:uri="http://schemas.microsoft.com/office/infopath/2007/PartnerControls"/>
+    <ds:schemaRef ds:uri="f336f4fe-8719-4ea2-b5d6-29b3a580aeb4"/>
   </ds:schemaRefs>
 </ds:datastoreItem>
 </file>

</xml_diff>

<commit_message>
Add bundle info section to fast track SDO (#5447)
Co-authored-by: vasudevganesanhmcts <100689363+vasudevganesanhmcts@users.noreply.github.com>
</commit_message>
<xml_diff>
--- a/docker/docmosis/templates/CV-UNS-STD-ENG-01378_13066.docx
+++ b/docker/docmosis/templates/CV-UNS-STD-ENG-01378_13066.docx
@@ -25,20 +25,9 @@
           <w:sz w:val="18"/>
           <w:szCs w:val="18"/>
         </w:rPr>
-        <w:t>&lt;</w:t>
-      </w:r>
-      <w:proofErr w:type="gramStart"/>
-      <w:r>
-        <w:rPr>
-          <w:rFonts w:ascii="Arial" w:hAnsi="Arial" w:cs="Arial"/>
-          <w:color w:val="000000" w:themeColor="text1"/>
-          <w:sz w:val="18"/>
-          <w:szCs w:val="18"/>
-        </w:rPr>
-        <w:t>&lt;{</w:t>
+        <w:t>&lt;&lt;{</w:t>
       </w:r>
       <w:proofErr w:type="spellStart"/>
-      <w:proofErr w:type="gramEnd"/>
       <w:r>
         <w:rPr>
           <w:rFonts w:ascii="Arial" w:hAnsi="Arial" w:cs="Arial"/>
@@ -1144,7 +1133,29 @@
           <w:szCs w:val="20"/>
           <w:lang w:val="en-US"/>
         </w:rPr>
-        <w:t> You must comply with the terms imposed upon you by this order otherwise your claim or the defence of it is liable to be struck out or some other sanction imposed. If you cannot comply, you are expected to make</w:t>
+        <w:t xml:space="preserve"> You must comply with the terms imposed upon you by this order otherwise your claim or the </w:t>
+      </w:r>
+      <w:proofErr w:type="spellStart"/>
+      <w:r>
+        <w:rPr>
+          <w:rFonts w:ascii="Arial" w:hAnsi="Arial" w:cs="Arial"/>
+          <w:bCs/>
+          <w:snapToGrid w:val="0"/>
+          <w:szCs w:val="20"/>
+          <w:lang w:val="en-US"/>
+        </w:rPr>
+        <w:t>defence</w:t>
+      </w:r>
+      <w:proofErr w:type="spellEnd"/>
+      <w:r>
+        <w:rPr>
+          <w:rFonts w:ascii="Arial" w:hAnsi="Arial" w:cs="Arial"/>
+          <w:bCs/>
+          <w:snapToGrid w:val="0"/>
+          <w:szCs w:val="20"/>
+          <w:lang w:val="en-US"/>
+        </w:rPr>
+        <w:t xml:space="preserve"> of it is liable to be struck out or some other sanction imposed. If you cannot comply, you are expected to make</w:t>
       </w:r>
       <w:r>
         <w:rPr>
@@ -1296,18 +1307,8 @@
           <w:sz w:val="22"/>
           <w:szCs w:val="22"/>
         </w:rPr>
-        <w:t xml:space="preserve">        b. where the document is a draft consent order, it is also filed with the court </w:t>
-      </w:r>
-      <w:proofErr w:type="gramStart"/>
-      <w:r>
-        <w:rPr>
-          <w:rFonts w:ascii="Arial" w:hAnsi="Arial" w:cs="Arial"/>
-          <w:sz w:val="22"/>
-          <w:szCs w:val="22"/>
-        </w:rPr>
-        <w:t>by</w:t>
-      </w:r>
-      <w:proofErr w:type="gramEnd"/>
+        <w:t>        b. where the document is a draft consent order, it is also filed with the court by</w:t>
+      </w:r>
     </w:p>
     <w:p>
       <w:pPr>
@@ -1364,25 +1365,7 @@
           <w:sz w:val="22"/>
           <w:szCs w:val="22"/>
         </w:rPr>
-        <w:t xml:space="preserve">        c. the upload function has not become available on the Digital Portal at least </w:t>
-      </w:r>
-      <w:proofErr w:type="gramStart"/>
-      <w:r>
-        <w:rPr>
-          <w:rFonts w:ascii="Arial" w:hAnsi="Arial" w:cs="Arial"/>
-          <w:sz w:val="22"/>
-          <w:szCs w:val="22"/>
-        </w:rPr>
-        <w:t>14</w:t>
-      </w:r>
-      <w:proofErr w:type="gramEnd"/>
-      <w:r>
-        <w:rPr>
-          <w:rFonts w:ascii="Arial" w:hAnsi="Arial" w:cs="Arial"/>
-          <w:sz w:val="22"/>
-          <w:szCs w:val="22"/>
-        </w:rPr>
-        <w:t xml:space="preserve"> </w:t>
+        <w:t xml:space="preserve">        c. the upload function has not become available on the Digital Portal at least 14 </w:t>
       </w:r>
     </w:p>
     <w:p>
@@ -1522,7 +1505,6 @@
         <w:t>drawDirectionsOrderRequired</w:t>
       </w:r>
       <w:proofErr w:type="spellEnd"/>
-      <w:proofErr w:type="gramStart"/>
       <w:r>
         <w:rPr>
           <w:rFonts w:ascii="Arial" w:hAnsi="Arial" w:cs="Arial"/>
@@ -1536,16 +1518,7 @@
           <w:highlight w:val="yellow"/>
           <w:lang w:val="en-US"/>
         </w:rPr>
-        <w:t>‘</w:t>
-      </w:r>
-      <w:proofErr w:type="gramEnd"/>
-      <w:r>
-        <w:rPr>
-          <w:rFonts w:ascii="Arial" w:hAnsi="Arial" w:cs="Arial"/>
-          <w:highlight w:val="yellow"/>
-          <w:lang w:val="en-US"/>
-        </w:rPr>
-        <w:t>Yes’</w:t>
+        <w:t>‘Yes’</w:t>
       </w:r>
       <w:r>
         <w:rPr>
@@ -1616,18 +1589,9 @@
           <w:rFonts w:ascii="Arial" w:hAnsi="Arial" w:cs="Arial"/>
           <w:bCs/>
         </w:rPr>
-        <w:t>&lt;&lt;cs</w:t>
-      </w:r>
-      <w:proofErr w:type="gramStart"/>
-      <w:r>
-        <w:rPr>
-          <w:rFonts w:ascii="Arial" w:hAnsi="Arial" w:cs="Arial"/>
-          <w:bCs/>
-        </w:rPr>
-        <w:t>_{</w:t>
+        <w:t>&lt;&lt;cs_{</w:t>
       </w:r>
       <w:proofErr w:type="spellStart"/>
-      <w:proofErr w:type="gramEnd"/>
       <w:r>
         <w:rPr>
           <w:rFonts w:ascii="Arial" w:hAnsi="Arial" w:cs="Arial"/>
@@ -1849,25 +1813,7 @@
           <w:color w:val="000000" w:themeColor="text1"/>
           <w:lang w:eastAsia="en-GB"/>
         </w:rPr>
-        <w:t xml:space="preserve">all stages, the parties must consider settling this litigation by any means of Alternative Dispute Resolution. This includes round table conferences, early neutral evaluation, </w:t>
-      </w:r>
-      <w:proofErr w:type="gramStart"/>
-      <w:r>
-        <w:rPr>
-          <w:rFonts w:ascii="Arial" w:eastAsia="Times New Roman" w:hAnsi="Arial" w:cs="Arial"/>
-          <w:color w:val="000000" w:themeColor="text1"/>
-          <w:lang w:eastAsia="en-GB"/>
-        </w:rPr>
-        <w:t>mediation</w:t>
-      </w:r>
-      <w:proofErr w:type="gramEnd"/>
-      <w:r>
-        <w:rPr>
-          <w:rFonts w:ascii="Arial" w:eastAsia="Times New Roman" w:hAnsi="Arial" w:cs="Arial"/>
-          <w:color w:val="000000" w:themeColor="text1"/>
-          <w:lang w:eastAsia="en-GB"/>
-        </w:rPr>
-        <w:t xml:space="preserve"> and arbitration. Any party not engaging in any such means proposed by another must upload to the Digital Portal a witness statement giving reasons within 21 days of receipt of that proposal. That witness statement must not be shown to the trial judge until questions of costs arise.</w:t>
+        <w:t>all stages, the parties must consider settling this litigation by any means of Alternative Dispute Resolution. This includes round table conferences, early neutral evaluation, mediation and arbitration. Any party not engaging in any such means proposed by another must upload to the Digital Portal a witness statement giving reasons within 21 days of receipt of that proposal. That witness statement must not be shown to the trial judge until questions of costs arise.</w:t>
       </w:r>
     </w:p>
     <w:p>
@@ -2037,21 +1983,7 @@
         <w:rPr>
           <w:rFonts w:ascii="Arial" w:hAnsi="Arial" w:cs="Arial"/>
         </w:rPr>
-        <w:t xml:space="preserve">Each party must inform the Court immediately if the case is settled </w:t>
-      </w:r>
-      <w:proofErr w:type="gramStart"/>
-      <w:r>
-        <w:rPr>
-          <w:rFonts w:ascii="Arial" w:hAnsi="Arial" w:cs="Arial"/>
-        </w:rPr>
-        <w:t>whether or not</w:t>
-      </w:r>
-      <w:proofErr w:type="gramEnd"/>
-      <w:r>
-        <w:rPr>
-          <w:rFonts w:ascii="Arial" w:hAnsi="Arial" w:cs="Arial"/>
-        </w:rPr>
-        <w:t xml:space="preserve"> it is then possible to upload to the Digital Portal a draft consent order to give effect to their agreement.</w:t>
+        <w:t>Each party must inform the Court immediately if the case is settled whether or not it is then possible to upload to the Digital Portal a draft consent order to give effect to their agreement.</w:t>
       </w:r>
     </w:p>
     <w:p>
@@ -2158,16 +2090,7 @@
           <w:b/>
           <w:bCs/>
         </w:rPr>
-        <w:t>&lt;</w:t>
-      </w:r>
-      <w:proofErr w:type="gramStart"/>
-      <w:r>
-        <w:rPr>
-          <w:rFonts w:ascii="Arial" w:hAnsi="Arial" w:cs="Arial"/>
-          <w:b/>
-          <w:bCs/>
-        </w:rPr>
-        <w:t>&lt;</w:t>
+        <w:t>&lt;&lt;</w:t>
       </w:r>
       <w:r>
         <w:rPr>
@@ -2177,7 +2100,6 @@
         <w:t>{</w:t>
       </w:r>
       <w:proofErr w:type="spellStart"/>
-      <w:proofErr w:type="gramEnd"/>
       <w:r>
         <w:rPr>
           <w:rFonts w:ascii="Arial" w:eastAsia="Arial" w:hAnsi="Arial" w:cs="Arial"/>
@@ -2318,16 +2240,7 @@
           <w:b/>
           <w:bCs/>
         </w:rPr>
-        <w:t>&lt;</w:t>
-      </w:r>
-      <w:proofErr w:type="gramStart"/>
-      <w:r>
-        <w:rPr>
-          <w:rFonts w:ascii="Arial" w:hAnsi="Arial" w:cs="Arial"/>
-          <w:b/>
-          <w:bCs/>
-        </w:rPr>
-        <w:t>&lt;</w:t>
+        <w:t>&lt;&lt;</w:t>
       </w:r>
       <w:r>
         <w:rPr>
@@ -2337,7 +2250,6 @@
         <w:t>{</w:t>
       </w:r>
       <w:proofErr w:type="spellStart"/>
-      <w:proofErr w:type="gramEnd"/>
       <w:r>
         <w:rPr>
           <w:rFonts w:ascii="Arial" w:eastAsia="Arial" w:hAnsi="Arial" w:cs="Arial"/>
@@ -2498,16 +2410,7 @@
           <w:b/>
           <w:bCs/>
         </w:rPr>
-        <w:t>&lt;</w:t>
-      </w:r>
-      <w:proofErr w:type="gramStart"/>
-      <w:r>
-        <w:rPr>
-          <w:rFonts w:ascii="Arial" w:hAnsi="Arial" w:cs="Arial"/>
-          <w:b/>
-          <w:bCs/>
-        </w:rPr>
-        <w:t>&lt;</w:t>
+        <w:t>&lt;&lt;</w:t>
       </w:r>
       <w:r>
         <w:rPr>
@@ -2517,7 +2420,6 @@
         <w:t>{</w:t>
       </w:r>
       <w:proofErr w:type="spellStart"/>
-      <w:proofErr w:type="gramEnd"/>
       <w:r>
         <w:rPr>
           <w:rFonts w:ascii="Arial" w:eastAsia="Arial" w:hAnsi="Arial" w:cs="Arial"/>
@@ -2719,7 +2621,6 @@
         </w:rPr>
         <w:t>isRestrictWitness</w:t>
       </w:r>
-      <w:proofErr w:type="gramStart"/>
       <w:r>
         <w:rPr>
           <w:rFonts w:ascii="Arial" w:hAnsi="Arial" w:cs="Arial"/>
@@ -2730,14 +2631,7 @@
         <w:rPr>
           <w:rFonts w:ascii="Arial" w:hAnsi="Arial" w:cs="Arial"/>
         </w:rPr>
-        <w:t>‘</w:t>
-      </w:r>
-      <w:proofErr w:type="gramEnd"/>
-      <w:r>
-        <w:rPr>
-          <w:rFonts w:ascii="Arial" w:hAnsi="Arial" w:cs="Arial"/>
-        </w:rPr>
-        <w:t>Yes’</w:t>
+        <w:t>‘Yes’</w:t>
       </w:r>
       <w:bookmarkEnd w:id="2"/>
       <w:r>
@@ -2774,21 +2668,7 @@
         <w:rPr>
           <w:rFonts w:ascii="Arial" w:hAnsi="Arial" w:cs="Arial"/>
         </w:rPr>
-        <w:t>&lt;&lt;sdoR2WitnessesOfFact.sdoR</w:t>
-      </w:r>
-      <w:proofErr w:type="gramStart"/>
-      <w:r>
-        <w:rPr>
-          <w:rFonts w:ascii="Arial" w:hAnsi="Arial" w:cs="Arial"/>
-        </w:rPr>
-        <w:t>2RestrictWitness.restrictNoOfWitnessDetails.noOfWitnessClaimant</w:t>
-      </w:r>
-      <w:proofErr w:type="gramEnd"/>
-      <w:r>
-        <w:rPr>
-          <w:rFonts w:ascii="Arial" w:hAnsi="Arial" w:cs="Arial"/>
-        </w:rPr>
-        <w:t>&gt;&gt;</w:t>
+        <w:t>&lt;&lt;sdoR2WitnessesOfFact.sdoR2RestrictWitness.restrictNoOfWitnessDetails.noOfWitnessClaimant&gt;&gt;</w:t>
       </w:r>
       <w:r>
         <w:t xml:space="preserve"> </w:t>
@@ -2836,21 +2716,7 @@
         <w:rPr>
           <w:rFonts w:ascii="Arial" w:hAnsi="Arial" w:cs="Arial"/>
         </w:rPr>
-        <w:t>&lt;&lt;sdoR2WitnessesOfFact.sdoR</w:t>
-      </w:r>
-      <w:proofErr w:type="gramStart"/>
-      <w:r>
-        <w:rPr>
-          <w:rFonts w:ascii="Arial" w:hAnsi="Arial" w:cs="Arial"/>
-        </w:rPr>
-        <w:t>2RestrictWitness.restrictNoOfWitnessDetails.partyIsCountedAsWitnessTxt</w:t>
-      </w:r>
-      <w:proofErr w:type="gramEnd"/>
-      <w:r>
-        <w:rPr>
-          <w:rFonts w:ascii="Arial" w:hAnsi="Arial" w:cs="Arial"/>
-        </w:rPr>
-        <w:t>&gt;&gt;</w:t>
+        <w:t>&lt;&lt;sdoR2WitnessesOfFact.sdoR2RestrictWitness.restrictNoOfWitnessDetails.partyIsCountedAsWitnessTxt&gt;&gt;</w:t>
       </w:r>
     </w:p>
     <w:p>
@@ -2879,7 +2745,6 @@
         <w:t>&lt;&lt;cs_{</w:t>
       </w:r>
       <w:bookmarkStart w:id="3" w:name="_Hlk163831990"/>
-      <w:proofErr w:type="gramStart"/>
       <w:r>
         <w:rPr>
           <w:rFonts w:ascii="Arial" w:hAnsi="Arial" w:cs="Arial"/>
@@ -2892,7 +2757,6 @@
         </w:rPr>
         <w:t>isRestrictPages</w:t>
       </w:r>
-      <w:proofErr w:type="gramEnd"/>
       <w:r>
         <w:rPr>
           <w:rFonts w:ascii="Arial" w:hAnsi="Arial" w:cs="Arial"/>
@@ -2924,19 +2788,11 @@
           <w:rFonts w:ascii="Arial" w:hAnsi="Arial" w:cs="Arial"/>
         </w:rPr>
       </w:pPr>
-      <w:proofErr w:type="gramStart"/>
-      <w:r>
-        <w:rPr>
-          <w:rFonts w:ascii="Arial" w:hAnsi="Arial" w:cs="Arial"/>
-        </w:rPr>
-        <w:t>&lt;&lt;sdoR2WitnessesOfFact.sdoRestrictPages.restrictNoOfPagesDetails.witnessShouldNotMoreThanTxt</w:t>
-      </w:r>
-      <w:proofErr w:type="gramEnd"/>
-      <w:r>
-        <w:rPr>
-          <w:rFonts w:ascii="Arial" w:hAnsi="Arial" w:cs="Arial"/>
-        </w:rPr>
-        <w:t>&gt;&gt;</w:t>
+      <w:r>
+        <w:rPr>
+          <w:rFonts w:ascii="Arial" w:hAnsi="Arial" w:cs="Arial"/>
+        </w:rPr>
+        <w:t>&lt;&lt;sdoR2WitnessesOfFact.sdoRestrictPages.restrictNoOfPagesDetails.witnessShouldNotMoreThanTxt&gt;&gt;</w:t>
       </w:r>
       <w:r>
         <w:rPr>
@@ -3003,17 +2859,9 @@
         <w:rPr>
           <w:rFonts w:ascii="Arial" w:hAnsi="Arial" w:cs="Arial"/>
         </w:rPr>
-        <w:t>&lt;</w:t>
-      </w:r>
-      <w:proofErr w:type="gramStart"/>
-      <w:r>
-        <w:rPr>
-          <w:rFonts w:ascii="Arial" w:hAnsi="Arial" w:cs="Arial"/>
-        </w:rPr>
-        <w:t>&lt;{</w:t>
+        <w:t>&lt;&lt;{</w:t>
       </w:r>
       <w:proofErr w:type="spellStart"/>
-      <w:proofErr w:type="gramEnd"/>
       <w:r>
         <w:rPr>
           <w:rFonts w:ascii="Arial" w:hAnsi="Arial" w:cs="Arial"/>
@@ -3178,16 +3026,7 @@
           <w:b/>
           <w:bCs/>
         </w:rPr>
-        <w:t>&lt;</w:t>
-      </w:r>
-      <w:proofErr w:type="gramStart"/>
-      <w:r>
-        <w:rPr>
-          <w:rFonts w:ascii="Arial" w:hAnsi="Arial" w:cs="Arial"/>
-          <w:b/>
-          <w:bCs/>
-        </w:rPr>
-        <w:t>&lt;</w:t>
+        <w:t>&lt;&lt;</w:t>
       </w:r>
       <w:r>
         <w:rPr>
@@ -3197,7 +3036,6 @@
         <w:t>{</w:t>
       </w:r>
       <w:proofErr w:type="spellStart"/>
-      <w:proofErr w:type="gramEnd"/>
       <w:r>
         <w:rPr>
           <w:rFonts w:ascii="Arial" w:eastAsia="Arial" w:hAnsi="Arial" w:cs="Arial"/>
@@ -3338,16 +3176,7 @@
           <w:b/>
           <w:bCs/>
         </w:rPr>
-        <w:t>&lt;</w:t>
-      </w:r>
-      <w:proofErr w:type="gramStart"/>
-      <w:r>
-        <w:rPr>
-          <w:rFonts w:ascii="Arial" w:hAnsi="Arial" w:cs="Arial"/>
-          <w:b/>
-          <w:bCs/>
-        </w:rPr>
-        <w:t>&lt;</w:t>
+        <w:t>&lt;&lt;</w:t>
       </w:r>
       <w:r>
         <w:rPr>
@@ -3357,7 +3186,6 @@
         <w:t>{</w:t>
       </w:r>
       <w:proofErr w:type="spellStart"/>
-      <w:proofErr w:type="gramEnd"/>
       <w:r>
         <w:rPr>
           <w:rFonts w:ascii="Arial" w:eastAsia="Arial" w:hAnsi="Arial" w:cs="Arial"/>
@@ -3614,16 +3442,7 @@
           <w:b/>
           <w:bCs/>
         </w:rPr>
-        <w:t>&lt;</w:t>
-      </w:r>
-      <w:proofErr w:type="gramStart"/>
-      <w:r>
-        <w:rPr>
-          <w:rFonts w:ascii="Arial" w:hAnsi="Arial" w:cs="Arial"/>
-          <w:b/>
-          <w:bCs/>
-        </w:rPr>
-        <w:t>&lt;</w:t>
+        <w:t>&lt;&lt;</w:t>
       </w:r>
       <w:r>
         <w:rPr>
@@ -3633,7 +3452,6 @@
         <w:t>{</w:t>
       </w:r>
       <w:proofErr w:type="spellStart"/>
-      <w:proofErr w:type="gramEnd"/>
       <w:r>
         <w:rPr>
           <w:rFonts w:ascii="Arial" w:eastAsia="Arial" w:hAnsi="Arial" w:cs="Arial"/>
@@ -4010,16 +3828,7 @@
           <w:b/>
           <w:bCs/>
         </w:rPr>
-        <w:t>&lt;</w:t>
-      </w:r>
-      <w:proofErr w:type="gramStart"/>
-      <w:r>
-        <w:rPr>
-          <w:rFonts w:ascii="Arial" w:hAnsi="Arial" w:cs="Arial"/>
-          <w:b/>
-          <w:bCs/>
-        </w:rPr>
-        <w:t>&lt;</w:t>
+        <w:t>&lt;&lt;</w:t>
       </w:r>
       <w:r>
         <w:rPr>
@@ -4029,7 +3838,6 @@
         <w:t>{</w:t>
       </w:r>
       <w:proofErr w:type="spellStart"/>
-      <w:proofErr w:type="gramEnd"/>
       <w:r>
         <w:rPr>
           <w:rFonts w:ascii="Arial" w:eastAsia="Arial" w:hAnsi="Arial" w:cs="Arial"/>
@@ -4303,6 +4111,492 @@
           <w:rFonts w:ascii="Arial" w:hAnsi="Arial" w:cs="Arial"/>
         </w:rPr>
         <w:t>&gt;&gt;</w:t>
+      </w:r>
+    </w:p>
+    <w:p>
+      <w:pPr>
+        <w:rPr>
+          <w:rFonts w:ascii="Arial" w:hAnsi="Arial" w:cs="Arial"/>
+          <w:bCs/>
+        </w:rPr>
+      </w:pPr>
+      <w:r>
+        <w:rPr>
+          <w:rFonts w:ascii="Arial" w:hAnsi="Arial" w:cs="Arial"/>
+          <w:bCs/>
+        </w:rPr>
+        <w:t>&lt;&lt;es_&gt;&gt;</w:t>
+      </w:r>
+    </w:p>
+    <w:p>
+      <w:pPr>
+        <w:rPr>
+          <w:rFonts w:ascii="Arial" w:hAnsi="Arial" w:cs="Arial"/>
+          <w:lang w:val="en-US"/>
+        </w:rPr>
+      </w:pPr>
+      <w:r>
+        <w:rPr>
+          <w:rFonts w:ascii="Arial" w:hAnsi="Arial" w:cs="Arial"/>
+          <w:bCs/>
+        </w:rPr>
+        <w:t>&lt;&lt;cs_{</w:t>
+      </w:r>
+      <w:proofErr w:type="spellStart"/>
+      <w:r>
+        <w:rPr>
+          <w:rFonts w:ascii="Arial" w:hAnsi="Arial" w:cs="Arial"/>
+          <w:lang w:val="en-US"/>
+        </w:rPr>
+        <w:t>showBundleInfo</w:t>
+      </w:r>
+      <w:proofErr w:type="spellEnd"/>
+      <w:r>
+        <w:rPr>
+          <w:rFonts w:ascii="Arial" w:hAnsi="Arial" w:cs="Arial"/>
+          <w:lang w:val="en-US"/>
+        </w:rPr>
+        <w:t>=true}&gt;&gt;</w:t>
+      </w:r>
+    </w:p>
+    <w:p>
+      <w:pPr>
+        <w:spacing w:line="256" w:lineRule="auto"/>
+        <w:rPr>
+          <w:rFonts w:ascii="Arial" w:eastAsia="Calibri" w:hAnsi="Arial" w:cs="Arial"/>
+          <w:b/>
+          <w:bCs/>
+        </w:rPr>
+      </w:pPr>
+      <w:r>
+        <w:rPr>
+          <w:rFonts w:ascii="Arial" w:eastAsia="Calibri" w:hAnsi="Arial" w:cs="Arial"/>
+          <w:b/>
+          <w:bCs/>
+        </w:rPr>
+        <w:t>Preparation for Trial Section A - claim is proceeding in the Digital Portal</w:t>
+      </w:r>
+    </w:p>
+    <w:p>
+      <w:pPr>
+        <w:numPr>
+          <w:ilvl w:val="0"/>
+          <w:numId w:val="15"/>
+        </w:numPr>
+        <w:spacing w:line="256" w:lineRule="auto"/>
+        <w:contextualSpacing/>
+        <w:rPr>
+          <w:rFonts w:ascii="Arial" w:eastAsia="Calibri" w:hAnsi="Arial" w:cs="Arial"/>
+        </w:rPr>
+      </w:pPr>
+      <w:r>
+        <w:rPr>
+          <w:rFonts w:ascii="Arial" w:eastAsia="Calibri" w:hAnsi="Arial" w:cs="Arial"/>
+        </w:rPr>
+        <w:t>If by a date no later than 14 days before the trial the claim is proceeding in the Digital Portal, then the following directions in this section will apply on the basis the bundle (“bundle”) will be automatically generated in the Digital Portal for use by the parties and the judge at the hearing</w:t>
+      </w:r>
+    </w:p>
+    <w:p>
+      <w:pPr>
+        <w:numPr>
+          <w:ilvl w:val="0"/>
+          <w:numId w:val="15"/>
+        </w:numPr>
+        <w:spacing w:line="256" w:lineRule="auto"/>
+        <w:contextualSpacing/>
+        <w:rPr>
+          <w:rFonts w:ascii="Arial" w:eastAsia="Calibri" w:hAnsi="Arial" w:cs="Arial"/>
+        </w:rPr>
+      </w:pPr>
+      <w:r>
+        <w:rPr>
+          <w:rFonts w:ascii="Arial" w:eastAsia="Calibri" w:hAnsi="Arial" w:cs="Arial"/>
+        </w:rPr>
+        <w:t>By a date no later than 14 days before the trial date the parties must in accordance with Civil Procedure Rules Practice Direction 32 paragraph 27:</w:t>
+      </w:r>
+    </w:p>
+    <w:p>
+      <w:pPr>
+        <w:numPr>
+          <w:ilvl w:val="1"/>
+          <w:numId w:val="40"/>
+        </w:numPr>
+        <w:spacing w:line="256" w:lineRule="auto"/>
+        <w:contextualSpacing/>
+        <w:rPr>
+          <w:rFonts w:ascii="Arial" w:eastAsia="Calibri" w:hAnsi="Arial" w:cs="Arial"/>
+        </w:rPr>
+      </w:pPr>
+      <w:r>
+        <w:rPr>
+          <w:rFonts w:ascii="Arial" w:eastAsia="Calibri" w:hAnsi="Arial" w:cs="Arial"/>
+        </w:rPr>
+        <w:t>endeavour to agree the contents of the bundle, a case summary and chronology; and</w:t>
+      </w:r>
+    </w:p>
+    <w:p>
+      <w:pPr>
+        <w:numPr>
+          <w:ilvl w:val="1"/>
+          <w:numId w:val="40"/>
+        </w:numPr>
+        <w:spacing w:line="256" w:lineRule="auto"/>
+        <w:contextualSpacing/>
+        <w:rPr>
+          <w:rFonts w:ascii="Arial" w:eastAsia="Calibri" w:hAnsi="Arial" w:cs="Arial"/>
+        </w:rPr>
+      </w:pPr>
+      <w:r>
+        <w:rPr>
+          <w:rFonts w:ascii="Arial" w:eastAsia="Calibri" w:hAnsi="Arial" w:cs="Arial"/>
+        </w:rPr>
+        <w:t xml:space="preserve">Upload all documents to the DCP which have not already been uploaded and upon which the parties intend to rely and refer to at the hearing and shall include a case summary and chronology prepared by the Claimant </w:t>
+      </w:r>
+    </w:p>
+    <w:p>
+      <w:pPr>
+        <w:numPr>
+          <w:ilvl w:val="0"/>
+          <w:numId w:val="15"/>
+        </w:numPr>
+        <w:spacing w:line="256" w:lineRule="auto"/>
+        <w:contextualSpacing/>
+        <w:rPr>
+          <w:rFonts w:ascii="Arial" w:eastAsia="Calibri" w:hAnsi="Arial" w:cs="Arial"/>
+        </w:rPr>
+      </w:pPr>
+      <w:r>
+        <w:rPr>
+          <w:rFonts w:ascii="Arial" w:eastAsia="Calibri" w:hAnsi="Arial" w:cs="Arial"/>
+        </w:rPr>
+        <w:t>If the parties agree that the bundle is not suitable for the hearing, then they may, after that bundle has been automatically generated, and not more than 3 days before the hearing, upload an agreed hearing bundle, in which case</w:t>
+      </w:r>
+    </w:p>
+    <w:p>
+      <w:pPr>
+        <w:numPr>
+          <w:ilvl w:val="1"/>
+          <w:numId w:val="40"/>
+        </w:numPr>
+        <w:spacing w:line="256" w:lineRule="auto"/>
+        <w:contextualSpacing/>
+        <w:rPr>
+          <w:rFonts w:ascii="Arial" w:eastAsia="Calibri" w:hAnsi="Arial" w:cs="Arial"/>
+        </w:rPr>
+      </w:pPr>
+      <w:r>
+        <w:rPr>
+          <w:rFonts w:ascii="Arial" w:eastAsia="Times New Roman" w:hAnsi="Arial" w:cs="Arial"/>
+        </w:rPr>
+        <w:t>The agreed bundle must have the file name “agreed hearing bundle”</w:t>
+      </w:r>
+    </w:p>
+    <w:p>
+      <w:pPr>
+        <w:numPr>
+          <w:ilvl w:val="1"/>
+          <w:numId w:val="40"/>
+        </w:numPr>
+        <w:spacing w:line="256" w:lineRule="auto"/>
+        <w:contextualSpacing/>
+        <w:rPr>
+          <w:rFonts w:ascii="Arial" w:eastAsia="Calibri" w:hAnsi="Arial" w:cs="Arial"/>
+        </w:rPr>
+      </w:pPr>
+      <w:r>
+        <w:rPr>
+          <w:rFonts w:ascii="Arial" w:eastAsia="Times New Roman" w:hAnsi="Arial" w:cs="Arial"/>
+        </w:rPr>
+        <w:t>The bundle must be indexed, paginated and bookmarked. The pagination should start at page 1 for the first page of the bundle and must run sequentially thereafter. The bundle must comply with paras 1-10 of the court’s general guidance on electronic court bundles (</w:t>
+      </w:r>
+      <w:hyperlink r:id="rId12" w:history="1">
+        <w:r>
+          <w:rPr>
+            <w:rFonts w:ascii="Arial" w:eastAsia="Times New Roman" w:hAnsi="Arial" w:cs="Arial"/>
+            <w:color w:val="0563C1"/>
+            <w:u w:val="single"/>
+          </w:rPr>
+          <w:t>https://www.judiciary.uk/guidance-and-resources/general-guidance-on-electronic-court-bundles/</w:t>
+        </w:r>
+      </w:hyperlink>
+      <w:r>
+        <w:rPr>
+          <w:rFonts w:ascii="Arial" w:eastAsia="Times New Roman" w:hAnsi="Arial" w:cs="Arial"/>
+        </w:rPr>
+        <w:t>)</w:t>
+      </w:r>
+    </w:p>
+    <w:p>
+      <w:pPr>
+        <w:numPr>
+          <w:ilvl w:val="1"/>
+          <w:numId w:val="40"/>
+        </w:numPr>
+        <w:spacing w:line="256" w:lineRule="auto"/>
+        <w:contextualSpacing/>
+        <w:rPr>
+          <w:rFonts w:ascii="Arial" w:eastAsia="Calibri" w:hAnsi="Arial" w:cs="Arial"/>
+        </w:rPr>
+      </w:pPr>
+      <w:r>
+        <w:rPr>
+          <w:rFonts w:ascii="Arial" w:eastAsia="Times New Roman" w:hAnsi="Arial" w:cs="Arial"/>
+        </w:rPr>
+        <w:t>The agreed bundle must comply with the requirements of Civil Procedure Rules Rule 39.5 and Practice Direction 32 paragraph 27.</w:t>
+      </w:r>
+    </w:p>
+    <w:p>
+      <w:pPr>
+        <w:numPr>
+          <w:ilvl w:val="0"/>
+          <w:numId w:val="15"/>
+        </w:numPr>
+        <w:spacing w:line="256" w:lineRule="auto"/>
+        <w:contextualSpacing/>
+        <w:rPr>
+          <w:rFonts w:ascii="Arial" w:eastAsia="Calibri" w:hAnsi="Arial" w:cs="Arial"/>
+        </w:rPr>
+      </w:pPr>
+      <w:bookmarkStart w:id="4" w:name="_Hlk173234295"/>
+      <w:r>
+        <w:rPr>
+          <w:rFonts w:ascii="Arial" w:eastAsia="Calibri" w:hAnsi="Arial" w:cs="Arial"/>
+        </w:rPr>
+        <w:t>The Claimant shall ensure a paper version of the bundle prepared in accordance with either of the above paragraphs shall be:</w:t>
+      </w:r>
+    </w:p>
+    <w:p>
+      <w:pPr>
+        <w:numPr>
+          <w:ilvl w:val="1"/>
+          <w:numId w:val="40"/>
+        </w:numPr>
+        <w:spacing w:line="256" w:lineRule="auto"/>
+        <w:contextualSpacing/>
+        <w:rPr>
+          <w:rFonts w:ascii="Arial" w:eastAsia="Calibri" w:hAnsi="Arial" w:cs="Arial"/>
+        </w:rPr>
+      </w:pPr>
+      <w:r>
+        <w:rPr>
+          <w:rFonts w:ascii="Arial" w:eastAsia="Calibri" w:hAnsi="Arial" w:cs="Arial"/>
+        </w:rPr>
+        <w:t>brought to court on the day of the hearing for use by a party or witness giving evidence; and</w:t>
+      </w:r>
+    </w:p>
+    <w:p>
+      <w:pPr>
+        <w:numPr>
+          <w:ilvl w:val="1"/>
+          <w:numId w:val="40"/>
+        </w:numPr>
+        <w:spacing w:line="256" w:lineRule="auto"/>
+        <w:contextualSpacing/>
+        <w:rPr>
+          <w:rFonts w:ascii="Arial" w:eastAsia="Calibri" w:hAnsi="Arial" w:cs="Arial"/>
+        </w:rPr>
+      </w:pPr>
+      <w:r>
+        <w:rPr>
+          <w:rFonts w:ascii="Arial" w:eastAsia="Calibri" w:hAnsi="Arial" w:cs="Arial"/>
+        </w:rPr>
+        <w:lastRenderedPageBreak/>
+        <w:t xml:space="preserve">where a party or witness will attend remotely a separate copy is provided to that party or witness as appropriate.  </w:t>
+      </w:r>
+    </w:p>
+    <w:p>
+      <w:pPr>
+        <w:numPr>
+          <w:ilvl w:val="0"/>
+          <w:numId w:val="15"/>
+        </w:numPr>
+        <w:spacing w:line="256" w:lineRule="auto"/>
+        <w:contextualSpacing/>
+        <w:rPr>
+          <w:rFonts w:ascii="Arial" w:eastAsia="Calibri" w:hAnsi="Arial" w:cs="Arial"/>
+        </w:rPr>
+      </w:pPr>
+      <w:r>
+        <w:rPr>
+          <w:rFonts w:ascii="Arial" w:eastAsia="Calibri" w:hAnsi="Arial" w:cs="Arial"/>
+        </w:rPr>
+        <w:t xml:space="preserve">If the Claimant is unrepresented and the Defendant is legally represented, then the Defendant must where applicable comply with the requirement to upload an agreed bundle and provide a paper bundle in accordance with the above paragraphs. </w:t>
+      </w:r>
+      <w:bookmarkEnd w:id="4"/>
+    </w:p>
+    <w:p>
+      <w:pPr>
+        <w:spacing w:line="256" w:lineRule="auto"/>
+        <w:ind w:left="1440"/>
+        <w:contextualSpacing/>
+        <w:rPr>
+          <w:rFonts w:ascii="Arial" w:eastAsia="Calibri" w:hAnsi="Arial" w:cs="Arial"/>
+        </w:rPr>
+      </w:pPr>
+    </w:p>
+    <w:p>
+      <w:pPr>
+        <w:spacing w:line="256" w:lineRule="auto"/>
+        <w:rPr>
+          <w:rFonts w:ascii="Arial" w:eastAsia="Calibri" w:hAnsi="Arial" w:cs="Arial"/>
+          <w:b/>
+          <w:bCs/>
+        </w:rPr>
+      </w:pPr>
+      <w:r>
+        <w:rPr>
+          <w:rFonts w:ascii="Arial" w:eastAsia="Calibri" w:hAnsi="Arial" w:cs="Arial"/>
+          <w:b/>
+          <w:bCs/>
+        </w:rPr>
+        <w:t>Preparation for Trial Section B – claim has been transferred out of the Digital Portal</w:t>
+      </w:r>
+    </w:p>
+    <w:p>
+      <w:pPr>
+        <w:numPr>
+          <w:ilvl w:val="0"/>
+          <w:numId w:val="15"/>
+        </w:numPr>
+        <w:spacing w:line="256" w:lineRule="auto"/>
+        <w:contextualSpacing/>
+        <w:rPr>
+          <w:rFonts w:ascii="Arial" w:eastAsia="Calibri" w:hAnsi="Arial" w:cs="Arial"/>
+        </w:rPr>
+      </w:pPr>
+      <w:r>
+        <w:rPr>
+          <w:rFonts w:ascii="Arial" w:eastAsia="Calibri" w:hAnsi="Arial" w:cs="Arial"/>
+        </w:rPr>
+        <w:t xml:space="preserve">If by the date no later than 14 days before trial the claim is no longer proceeding in the Digital Portal, the following directions in this section shall apply </w:t>
+      </w:r>
+    </w:p>
+    <w:p>
+      <w:pPr>
+        <w:numPr>
+          <w:ilvl w:val="0"/>
+          <w:numId w:val="15"/>
+        </w:numPr>
+        <w:spacing w:line="256" w:lineRule="auto"/>
+        <w:contextualSpacing/>
+        <w:rPr>
+          <w:rFonts w:ascii="Arial" w:eastAsia="Calibri" w:hAnsi="Arial" w:cs="Arial"/>
+        </w:rPr>
+      </w:pPr>
+    </w:p>
+    <w:p>
+      <w:pPr>
+        <w:numPr>
+          <w:ilvl w:val="1"/>
+          <w:numId w:val="40"/>
+        </w:numPr>
+        <w:spacing w:line="256" w:lineRule="auto"/>
+        <w:contextualSpacing/>
+        <w:rPr>
+          <w:rFonts w:ascii="Arial" w:eastAsia="Calibri" w:hAnsi="Arial" w:cs="Arial"/>
+        </w:rPr>
+      </w:pPr>
+      <w:r>
+        <w:rPr>
+          <w:rFonts w:ascii="Arial" w:eastAsia="Calibri" w:hAnsi="Arial" w:cs="Arial"/>
+        </w:rPr>
+        <w:t xml:space="preserve">Not more than seven nor less than three clear days before the trial, the claimant must file at court and serve an indexed and paginated bundle of documents which complies with the requirements Civil Procedure Rules Rule 39.5 and paragraph 27 of Practice Direction 32 </w:t>
+      </w:r>
+    </w:p>
+    <w:p>
+      <w:pPr>
+        <w:numPr>
+          <w:ilvl w:val="1"/>
+          <w:numId w:val="40"/>
+        </w:numPr>
+        <w:spacing w:line="256" w:lineRule="auto"/>
+        <w:contextualSpacing/>
+        <w:rPr>
+          <w:rFonts w:ascii="Arial" w:eastAsia="Calibri" w:hAnsi="Arial" w:cs="Arial"/>
+          <w:b/>
+          <w:bCs/>
+        </w:rPr>
+      </w:pPr>
+      <w:r>
+        <w:rPr>
+          <w:rFonts w:ascii="Arial" w:eastAsia="Calibri" w:hAnsi="Arial" w:cs="Arial"/>
+        </w:rPr>
+        <w:t>The parties must endeavour to agree the contents of the bundle before it is filed, and it shall include a case summary and a chronology.</w:t>
+      </w:r>
+    </w:p>
+    <w:p>
+      <w:pPr>
+        <w:numPr>
+          <w:ilvl w:val="0"/>
+          <w:numId w:val="15"/>
+        </w:numPr>
+        <w:spacing w:line="256" w:lineRule="auto"/>
+        <w:contextualSpacing/>
+        <w:rPr>
+          <w:rFonts w:ascii="Arial" w:eastAsia="Calibri" w:hAnsi="Arial" w:cs="Arial"/>
+          <w:b/>
+          <w:bCs/>
+        </w:rPr>
+      </w:pPr>
+      <w:r>
+        <w:rPr>
+          <w:rFonts w:ascii="Arial" w:eastAsia="Calibri" w:hAnsi="Arial" w:cs="Arial"/>
+        </w:rPr>
+        <w:t>The Claimant shall ensure a copy of the bundle prepared in accordance with the paragraph above shall be:</w:t>
+      </w:r>
+    </w:p>
+    <w:p>
+      <w:pPr>
+        <w:numPr>
+          <w:ilvl w:val="1"/>
+          <w:numId w:val="41"/>
+        </w:numPr>
+        <w:spacing w:line="256" w:lineRule="auto"/>
+        <w:contextualSpacing/>
+        <w:rPr>
+          <w:rFonts w:ascii="Arial" w:eastAsia="Calibri" w:hAnsi="Arial" w:cs="Arial"/>
+        </w:rPr>
+      </w:pPr>
+      <w:r>
+        <w:rPr>
+          <w:rFonts w:ascii="Arial" w:eastAsia="Calibri" w:hAnsi="Arial" w:cs="Arial"/>
+        </w:rPr>
+        <w:t>brought to court on the day of the hearing for use by a party or witness giving evidence; and</w:t>
+      </w:r>
+    </w:p>
+    <w:p>
+      <w:pPr>
+        <w:numPr>
+          <w:ilvl w:val="1"/>
+          <w:numId w:val="41"/>
+        </w:numPr>
+        <w:spacing w:line="256" w:lineRule="auto"/>
+        <w:contextualSpacing/>
+        <w:rPr>
+          <w:rFonts w:ascii="Arial" w:eastAsia="Calibri" w:hAnsi="Arial" w:cs="Arial"/>
+        </w:rPr>
+      </w:pPr>
+      <w:r>
+        <w:rPr>
+          <w:rFonts w:ascii="Arial" w:eastAsia="Calibri" w:hAnsi="Arial" w:cs="Arial"/>
+        </w:rPr>
+        <w:t>where a party or witness will attend remotely a separate copy is provided to that party or witness as appropriate.</w:t>
+      </w:r>
+    </w:p>
+    <w:p>
+      <w:pPr>
+        <w:spacing w:line="256" w:lineRule="auto"/>
+        <w:ind w:left="720"/>
+        <w:contextualSpacing/>
+        <w:rPr>
+          <w:rFonts w:ascii="Arial" w:eastAsia="Calibri" w:hAnsi="Arial" w:cs="Arial"/>
+        </w:rPr>
+      </w:pPr>
+      <w:r>
+        <w:rPr>
+          <w:rFonts w:ascii="Arial" w:eastAsia="Calibri" w:hAnsi="Arial" w:cs="Arial"/>
+        </w:rPr>
+        <w:t xml:space="preserve">If the Claimant is unrepresented and the Defendant is legally represented, then the Defendant must comply with the paragraphs above in this section </w:t>
       </w:r>
     </w:p>
     <w:p>
@@ -4488,31 +4782,15 @@
           <w:rFonts w:ascii="Arial" w:eastAsia="Times New Roman" w:hAnsi="Arial" w:cs="Arial"/>
           <w:lang w:eastAsia="en-GB"/>
         </w:rPr>
-        <w:t>hearingLocation.site_</w:t>
-      </w:r>
-      <w:proofErr w:type="gramStart"/>
+        <w:t>hearingLocation.site_name</w:t>
+      </w:r>
+      <w:proofErr w:type="spellEnd"/>
       <w:r>
         <w:rPr>
           <w:rFonts w:ascii="Arial" w:eastAsia="Times New Roman" w:hAnsi="Arial" w:cs="Arial"/>
           <w:lang w:eastAsia="en-GB"/>
         </w:rPr>
-        <w:t>name</w:t>
-      </w:r>
-      <w:proofErr w:type="spellEnd"/>
-      <w:r>
-        <w:rPr>
-          <w:rFonts w:ascii="Arial" w:eastAsia="Times New Roman" w:hAnsi="Arial" w:cs="Arial"/>
-          <w:lang w:eastAsia="en-GB"/>
-        </w:rPr>
-        <w:t>!=</w:t>
-      </w:r>
-      <w:proofErr w:type="gramEnd"/>
-      <w:r>
-        <w:rPr>
-          <w:rFonts w:ascii="Arial" w:eastAsia="Times New Roman" w:hAnsi="Arial" w:cs="Arial"/>
-          <w:lang w:eastAsia="en-GB"/>
-        </w:rPr>
-        <w:t>null}&gt;&gt;at &lt;&lt;</w:t>
+        <w:t>!=null}&gt;&gt;at &lt;&lt;</w:t>
       </w:r>
       <w:proofErr w:type="spellStart"/>
       <w:r>
@@ -4695,31 +4973,15 @@
           <w:rFonts w:ascii="Arial" w:eastAsia="Times New Roman" w:hAnsi="Arial" w:cs="Arial"/>
           <w:lang w:eastAsia="en-GB"/>
         </w:rPr>
-        <w:t>hearingLocation.site_</w:t>
-      </w:r>
-      <w:proofErr w:type="gramStart"/>
+        <w:t>hearingLocation.site_name</w:t>
+      </w:r>
+      <w:proofErr w:type="spellEnd"/>
       <w:r>
         <w:rPr>
           <w:rFonts w:ascii="Arial" w:eastAsia="Times New Roman" w:hAnsi="Arial" w:cs="Arial"/>
           <w:lang w:eastAsia="en-GB"/>
         </w:rPr>
-        <w:t>name</w:t>
-      </w:r>
-      <w:proofErr w:type="spellEnd"/>
-      <w:r>
-        <w:rPr>
-          <w:rFonts w:ascii="Arial" w:eastAsia="Times New Roman" w:hAnsi="Arial" w:cs="Arial"/>
-          <w:lang w:eastAsia="en-GB"/>
-        </w:rPr>
-        <w:t>!=</w:t>
-      </w:r>
-      <w:proofErr w:type="gramEnd"/>
-      <w:r>
-        <w:rPr>
-          <w:rFonts w:ascii="Arial" w:eastAsia="Times New Roman" w:hAnsi="Arial" w:cs="Arial"/>
-          <w:lang w:eastAsia="en-GB"/>
-        </w:rPr>
-        <w:t>null}&gt;&gt;will take place at &lt;&lt;</w:t>
+        <w:t>!=null}&gt;&gt;will take place at &lt;&lt;</w:t>
       </w:r>
       <w:proofErr w:type="spellStart"/>
       <w:r>
@@ -4920,31 +5182,15 @@
           <w:rFonts w:ascii="Arial" w:eastAsia="Times New Roman" w:hAnsi="Arial" w:cs="Arial"/>
           <w:lang w:eastAsia="en-GB"/>
         </w:rPr>
-        <w:t>hearingLocation.site_</w:t>
-      </w:r>
-      <w:proofErr w:type="gramStart"/>
+        <w:t>hearingLocation.site_name</w:t>
+      </w:r>
+      <w:proofErr w:type="spellEnd"/>
       <w:r>
         <w:rPr>
           <w:rFonts w:ascii="Arial" w:eastAsia="Times New Roman" w:hAnsi="Arial" w:cs="Arial"/>
           <w:lang w:eastAsia="en-GB"/>
         </w:rPr>
-        <w:t>name</w:t>
-      </w:r>
-      <w:proofErr w:type="spellEnd"/>
-      <w:r>
-        <w:rPr>
-          <w:rFonts w:ascii="Arial" w:eastAsia="Times New Roman" w:hAnsi="Arial" w:cs="Arial"/>
-          <w:lang w:eastAsia="en-GB"/>
-        </w:rPr>
-        <w:t>!=</w:t>
-      </w:r>
-      <w:proofErr w:type="gramEnd"/>
-      <w:r>
-        <w:rPr>
-          <w:rFonts w:ascii="Arial" w:eastAsia="Times New Roman" w:hAnsi="Arial" w:cs="Arial"/>
-          <w:lang w:eastAsia="en-GB"/>
-        </w:rPr>
-        <w:t>null}&gt;&gt;will take place at &lt;&lt;</w:t>
+        <w:t>!=null}&gt;&gt;will take place at &lt;&lt;</w:t>
       </w:r>
       <w:proofErr w:type="spellStart"/>
       <w:r>
@@ -5121,6 +5367,7 @@
           <w:b/>
           <w:bCs/>
         </w:rPr>
+        <w:lastRenderedPageBreak/>
         <w:tab/>
       </w:r>
       <w:r>
@@ -5209,7 +5456,6 @@
         <w:rPr>
           <w:rFonts w:ascii="Arial" w:hAnsi="Arial" w:cs="Arial"/>
         </w:rPr>
-        <w:lastRenderedPageBreak/>
         <w:t>&lt;&lt;</w:t>
       </w:r>
       <w:r>
@@ -5237,16 +5483,7 @@
           <w:b/>
           <w:bCs/>
         </w:rPr>
-        <w:t>&lt;</w:t>
-      </w:r>
-      <w:proofErr w:type="gramStart"/>
-      <w:r>
-        <w:rPr>
-          <w:rFonts w:ascii="Arial" w:hAnsi="Arial" w:cs="Arial"/>
-          <w:b/>
-          <w:bCs/>
-        </w:rPr>
-        <w:t>&lt;</w:t>
+        <w:t>&lt;&lt;</w:t>
       </w:r>
       <w:r>
         <w:rPr>
@@ -5256,7 +5493,6 @@
         <w:t>{</w:t>
       </w:r>
       <w:proofErr w:type="spellStart"/>
-      <w:proofErr w:type="gramEnd"/>
       <w:r>
         <w:rPr>
           <w:rFonts w:ascii="Arial" w:eastAsia="Arial" w:hAnsi="Arial" w:cs="Arial"/>
@@ -5410,16 +5646,7 @@
           <w:b/>
           <w:bCs/>
         </w:rPr>
-        <w:t>&lt;</w:t>
-      </w:r>
-      <w:proofErr w:type="gramStart"/>
-      <w:r>
-        <w:rPr>
-          <w:rFonts w:ascii="Arial" w:hAnsi="Arial" w:cs="Arial"/>
-          <w:b/>
-          <w:bCs/>
-        </w:rPr>
-        <w:t>&lt;</w:t>
+        <w:t>&lt;&lt;</w:t>
       </w:r>
       <w:r>
         <w:rPr>
@@ -5429,7 +5656,6 @@
         <w:t>{</w:t>
       </w:r>
       <w:proofErr w:type="spellStart"/>
-      <w:proofErr w:type="gramEnd"/>
       <w:r>
         <w:rPr>
           <w:rFonts w:ascii="Arial" w:eastAsia="Arial" w:hAnsi="Arial" w:cs="Arial"/>
@@ -5844,7 +6070,7 @@
           <w:bCs/>
         </w:rPr>
       </w:pPr>
-      <w:bookmarkStart w:id="4" w:name="_Hlk164079217"/>
+      <w:bookmarkStart w:id="5" w:name="_Hlk164079217"/>
       <w:r>
         <w:rPr>
           <w:rFonts w:ascii="Arial" w:hAnsi="Arial" w:cs="Arial"/>
@@ -5882,18 +6108,8 @@
           <w:b/>
           <w:bCs/>
         </w:rPr>
-        <w:t xml:space="preserve">Credit </w:t>
-      </w:r>
-      <w:proofErr w:type="gramStart"/>
-      <w:r>
-        <w:rPr>
-          <w:rFonts w:ascii="Arial" w:hAnsi="Arial" w:cs="Arial"/>
-          <w:b/>
-          <w:bCs/>
-        </w:rPr>
-        <w:t>hire</w:t>
-      </w:r>
-      <w:proofErr w:type="gramEnd"/>
+        <w:t>Credit hire</w:t>
+      </w:r>
     </w:p>
     <w:p>
       <w:pPr>
@@ -6066,16 +6282,7 @@
           <w:b/>
           <w:bCs/>
         </w:rPr>
-        <w:t>&lt;</w:t>
-      </w:r>
-      <w:proofErr w:type="gramStart"/>
-      <w:r>
-        <w:rPr>
-          <w:rFonts w:ascii="Arial" w:hAnsi="Arial" w:cs="Arial"/>
-          <w:b/>
-          <w:bCs/>
-        </w:rPr>
-        <w:t>&lt;</w:t>
+        <w:t>&lt;&lt;</w:t>
       </w:r>
       <w:r>
         <w:rPr>
@@ -6086,7 +6293,6 @@
         <w:t>{</w:t>
       </w:r>
       <w:proofErr w:type="spellStart"/>
-      <w:proofErr w:type="gramEnd"/>
       <w:r>
         <w:rPr>
           <w:rFonts w:ascii="Arial" w:eastAsia="Arial" w:hAnsi="Arial" w:cs="Arial"/>
@@ -6263,16 +6469,7 @@
           <w:b/>
           <w:bCs/>
         </w:rPr>
-        <w:t>&lt;</w:t>
-      </w:r>
-      <w:proofErr w:type="gramStart"/>
-      <w:r>
-        <w:rPr>
-          <w:rFonts w:ascii="Arial" w:hAnsi="Arial" w:cs="Arial"/>
-          <w:b/>
-          <w:bCs/>
-        </w:rPr>
-        <w:t>&lt;</w:t>
+        <w:t>&lt;&lt;</w:t>
       </w:r>
       <w:r>
         <w:rPr>
@@ -6283,7 +6480,6 @@
         <w:t>{</w:t>
       </w:r>
       <w:proofErr w:type="spellStart"/>
-      <w:proofErr w:type="gramEnd"/>
       <w:r>
         <w:rPr>
           <w:rFonts w:ascii="Arial" w:eastAsia="Arial" w:hAnsi="Arial" w:cs="Arial"/>
@@ -6476,16 +6672,7 @@
           <w:b/>
           <w:bCs/>
         </w:rPr>
-        <w:t>&lt;</w:t>
-      </w:r>
-      <w:proofErr w:type="gramStart"/>
-      <w:r>
-        <w:rPr>
-          <w:rFonts w:ascii="Arial" w:hAnsi="Arial" w:cs="Arial"/>
-          <w:b/>
-          <w:bCs/>
-        </w:rPr>
-        <w:t>&lt;</w:t>
+        <w:t>&lt;&lt;</w:t>
       </w:r>
       <w:r>
         <w:rPr>
@@ -6495,7 +6682,6 @@
         <w:t>{</w:t>
       </w:r>
       <w:proofErr w:type="spellStart"/>
-      <w:proofErr w:type="gramEnd"/>
       <w:r>
         <w:rPr>
           <w:rFonts w:ascii="Arial" w:eastAsia="Arial" w:hAnsi="Arial" w:cs="Arial"/>
@@ -6782,7 +6968,7 @@
         </w:rPr>
         <w:t>&gt;&gt;</w:t>
       </w:r>
-      <w:bookmarkEnd w:id="4"/>
+      <w:bookmarkEnd w:id="5"/>
     </w:p>
     <w:p>
       <w:pPr>
@@ -6836,6 +7022,7 @@
           <w:b/>
           <w:bCs/>
         </w:rPr>
+        <w:lastRenderedPageBreak/>
         <w:t>Employers’ liability</w:t>
       </w:r>
     </w:p>
@@ -6854,7 +7041,6 @@
         <w:rPr>
           <w:rFonts w:ascii="Arial" w:hAnsi="Arial" w:cs="Arial"/>
         </w:rPr>
-        <w:lastRenderedPageBreak/>
         <w:t>Subject to any direction, ruling, or finding of the trial judge, any employer’s accident report and Health and Safety Executive report with witness statements will be admissible in evidence.</w:t>
       </w:r>
     </w:p>
@@ -7045,16 +7231,7 @@
           <w:b/>
           <w:bCs/>
         </w:rPr>
-        <w:t>&lt;</w:t>
-      </w:r>
-      <w:proofErr w:type="gramStart"/>
-      <w:r>
-        <w:rPr>
-          <w:rFonts w:ascii="Arial" w:hAnsi="Arial" w:cs="Arial"/>
-          <w:b/>
-          <w:bCs/>
-        </w:rPr>
-        <w:t>&lt;</w:t>
+        <w:t>&lt;&lt;</w:t>
       </w:r>
       <w:r>
         <w:rPr>
@@ -7064,7 +7241,6 @@
         <w:t>{</w:t>
       </w:r>
       <w:proofErr w:type="spellStart"/>
-      <w:proofErr w:type="gramEnd"/>
       <w:r>
         <w:rPr>
           <w:rFonts w:ascii="Arial" w:eastAsia="Arial" w:hAnsi="Arial" w:cs="Arial"/>
@@ -7212,16 +7388,7 @@
           <w:b/>
           <w:bCs/>
         </w:rPr>
-        <w:t>&lt;</w:t>
-      </w:r>
-      <w:proofErr w:type="gramStart"/>
-      <w:r>
-        <w:rPr>
-          <w:rFonts w:ascii="Arial" w:hAnsi="Arial" w:cs="Arial"/>
-          <w:b/>
-          <w:bCs/>
-        </w:rPr>
-        <w:t>&lt;</w:t>
+        <w:t>&lt;&lt;</w:t>
       </w:r>
       <w:r>
         <w:rPr>
@@ -7231,7 +7398,6 @@
         <w:t>{</w:t>
       </w:r>
       <w:proofErr w:type="spellStart"/>
-      <w:proofErr w:type="gramEnd"/>
       <w:r>
         <w:rPr>
           <w:rFonts w:ascii="Arial" w:eastAsia="Arial" w:hAnsi="Arial" w:cs="Arial"/>
@@ -7465,28 +7631,17 @@
           <w:bCs/>
           <w:lang w:val="es-ES"/>
         </w:rPr>
-        <w:t>&lt;</w:t>
-      </w:r>
-      <w:proofErr w:type="gramStart"/>
-      <w:r>
-        <w:rPr>
-          <w:rFonts w:ascii="Arial" w:hAnsi="Arial" w:cs="Arial"/>
-          <w:b/>
+        <w:t>&lt;&lt;</w:t>
+      </w:r>
+      <w:r>
+        <w:rPr>
+          <w:rFonts w:ascii="Arial" w:eastAsia="Arial" w:hAnsi="Arial" w:cs="Arial"/>
           <w:bCs/>
           <w:lang w:val="es-ES"/>
         </w:rPr>
-        <w:t>&lt;</w:t>
-      </w:r>
-      <w:r>
-        <w:rPr>
-          <w:rFonts w:ascii="Arial" w:eastAsia="Arial" w:hAnsi="Arial" w:cs="Arial"/>
-          <w:bCs/>
-          <w:lang w:val="es-ES"/>
-        </w:rPr>
         <w:t>{</w:t>
       </w:r>
       <w:proofErr w:type="spellStart"/>
-      <w:proofErr w:type="gramEnd"/>
       <w:r>
         <w:rPr>
           <w:rFonts w:ascii="Arial" w:eastAsia="Arial" w:hAnsi="Arial" w:cs="Arial"/>
@@ -7648,28 +7803,17 @@
           <w:bCs/>
           <w:lang w:val="es-ES"/>
         </w:rPr>
-        <w:t>&lt;</w:t>
-      </w:r>
-      <w:proofErr w:type="gramStart"/>
-      <w:r>
-        <w:rPr>
-          <w:rFonts w:ascii="Arial" w:hAnsi="Arial" w:cs="Arial"/>
-          <w:b/>
+        <w:t>&lt;&lt;</w:t>
+      </w:r>
+      <w:r>
+        <w:rPr>
+          <w:rFonts w:ascii="Arial" w:eastAsia="Arial" w:hAnsi="Arial" w:cs="Arial"/>
           <w:bCs/>
           <w:lang w:val="es-ES"/>
         </w:rPr>
-        <w:t>&lt;</w:t>
-      </w:r>
-      <w:r>
-        <w:rPr>
-          <w:rFonts w:ascii="Arial" w:eastAsia="Arial" w:hAnsi="Arial" w:cs="Arial"/>
-          <w:bCs/>
-          <w:lang w:val="es-ES"/>
-        </w:rPr>
         <w:t>{</w:t>
       </w:r>
       <w:proofErr w:type="spellStart"/>
-      <w:proofErr w:type="gramEnd"/>
       <w:r>
         <w:rPr>
           <w:rFonts w:ascii="Arial" w:eastAsia="Arial" w:hAnsi="Arial" w:cs="Arial"/>
@@ -8069,16 +8213,7 @@
           <w:b/>
           <w:bCs/>
         </w:rPr>
-        <w:t>&lt;</w:t>
-      </w:r>
-      <w:proofErr w:type="gramStart"/>
-      <w:r>
-        <w:rPr>
-          <w:rFonts w:ascii="Arial" w:hAnsi="Arial" w:cs="Arial"/>
-          <w:b/>
-          <w:bCs/>
-        </w:rPr>
-        <w:t>&lt;</w:t>
+        <w:t>&lt;&lt;</w:t>
       </w:r>
       <w:r>
         <w:rPr>
@@ -8088,7 +8223,6 @@
         <w:t>{</w:t>
       </w:r>
       <w:proofErr w:type="spellStart"/>
-      <w:proofErr w:type="gramEnd"/>
       <w:r>
         <w:rPr>
           <w:rFonts w:ascii="Arial" w:eastAsia="Arial" w:hAnsi="Arial" w:cs="Arial"/>
@@ -8331,7 +8465,7 @@
         </w:rPr>
         <w:t>&lt;&lt;</w:t>
       </w:r>
-      <w:proofErr w:type="gramStart"/>
+      <w:proofErr w:type="spellStart"/>
       <w:r>
         <w:rPr>
           <w:rFonts w:ascii="Arial" w:hAnsi="Arial" w:cs="Arial"/>
@@ -8339,7 +8473,7 @@
         </w:rPr>
         <w:t>value.directionComment</w:t>
       </w:r>
-      <w:proofErr w:type="gramEnd"/>
+      <w:proofErr w:type="spellEnd"/>
       <w:r>
         <w:rPr>
           <w:rFonts w:ascii="Arial" w:hAnsi="Arial" w:cs="Arial"/>
@@ -8405,6 +8539,7 @@
           <w:rFonts w:ascii="Arial" w:hAnsi="Arial" w:cs="Arial"/>
           <w:bCs/>
         </w:rPr>
+        <w:lastRenderedPageBreak/>
         <w:t>&lt;&lt;es_&gt;&gt;</w:t>
       </w:r>
     </w:p>
@@ -8420,7 +8555,6 @@
           <w:rFonts w:ascii="Arial" w:hAnsi="Arial" w:cs="Arial"/>
           <w:bCs/>
         </w:rPr>
-        <w:lastRenderedPageBreak/>
         <w:t>&lt;&lt;cs_{</w:t>
       </w:r>
       <w:proofErr w:type="spellStart"/>
@@ -10205,7 +10339,7 @@
   <w:abstractNum w:abstractNumId="17" w15:restartNumberingAfterBreak="0">
     <w:nsid w:val="2F9A556A"/>
     <w:multiLevelType w:val="hybridMultilevel"/>
-    <w:tmpl w:val="DCC27E10"/>
+    <w:tmpl w:val="A490B32E"/>
     <w:lvl w:ilvl="0" w:tplc="C83402D6">
       <w:start w:val="1"/>
       <w:numFmt w:val="decimal"/>
@@ -11861,6 +11995,185 @@
     </w:lvl>
   </w:abstractNum>
   <w:abstractNum w:abstractNumId="34" w15:restartNumberingAfterBreak="0">
+    <w:nsid w:val="5EDF55AC"/>
+    <w:multiLevelType w:val="hybridMultilevel"/>
+    <w:tmpl w:val="F13AD21A"/>
+    <w:lvl w:ilvl="0" w:tplc="EF6481C0">
+      <w:start w:val="1"/>
+      <w:numFmt w:val="decimal"/>
+      <w:lvlText w:val="%1."/>
+      <w:lvlJc w:val="left"/>
+      <w:pPr>
+        <w:ind w:left="360" w:hanging="360"/>
+      </w:pPr>
+      <w:rPr>
+        <w:rFonts w:ascii="Arial" w:eastAsiaTheme="minorHAnsi" w:hAnsi="Arial" w:cs="Arial"/>
+      </w:rPr>
+    </w:lvl>
+    <w:lvl w:ilvl="1" w:tplc="08090019">
+      <w:start w:val="1"/>
+      <w:numFmt w:val="lowerLetter"/>
+      <w:lvlText w:val="%2."/>
+      <w:lvlJc w:val="left"/>
+      <w:pPr>
+        <w:ind w:left="1299" w:hanging="360"/>
+      </w:pPr>
+    </w:lvl>
+    <w:lvl w:ilvl="2" w:tplc="0809001B">
+      <w:start w:val="1"/>
+      <w:numFmt w:val="lowerRoman"/>
+      <w:lvlText w:val="%3."/>
+      <w:lvlJc w:val="right"/>
+      <w:pPr>
+        <w:ind w:left="2019" w:hanging="180"/>
+      </w:pPr>
+    </w:lvl>
+    <w:lvl w:ilvl="3" w:tplc="0809000F">
+      <w:start w:val="1"/>
+      <w:numFmt w:val="decimal"/>
+      <w:lvlText w:val="%4."/>
+      <w:lvlJc w:val="left"/>
+      <w:pPr>
+        <w:ind w:left="2739" w:hanging="360"/>
+      </w:pPr>
+    </w:lvl>
+    <w:lvl w:ilvl="4" w:tplc="08090019">
+      <w:start w:val="1"/>
+      <w:numFmt w:val="lowerLetter"/>
+      <w:lvlText w:val="%5."/>
+      <w:lvlJc w:val="left"/>
+      <w:pPr>
+        <w:ind w:left="3459" w:hanging="360"/>
+      </w:pPr>
+    </w:lvl>
+    <w:lvl w:ilvl="5" w:tplc="0809001B">
+      <w:start w:val="1"/>
+      <w:numFmt w:val="lowerRoman"/>
+      <w:lvlText w:val="%6."/>
+      <w:lvlJc w:val="right"/>
+      <w:pPr>
+        <w:ind w:left="4179" w:hanging="180"/>
+      </w:pPr>
+    </w:lvl>
+    <w:lvl w:ilvl="6" w:tplc="0809000F">
+      <w:start w:val="1"/>
+      <w:numFmt w:val="decimal"/>
+      <w:lvlText w:val="%7."/>
+      <w:lvlJc w:val="left"/>
+      <w:pPr>
+        <w:ind w:left="4899" w:hanging="360"/>
+      </w:pPr>
+    </w:lvl>
+    <w:lvl w:ilvl="7" w:tplc="08090019">
+      <w:start w:val="1"/>
+      <w:numFmt w:val="lowerLetter"/>
+      <w:lvlText w:val="%8."/>
+      <w:lvlJc w:val="left"/>
+      <w:pPr>
+        <w:ind w:left="5619" w:hanging="360"/>
+      </w:pPr>
+    </w:lvl>
+    <w:lvl w:ilvl="8" w:tplc="0809001B">
+      <w:start w:val="1"/>
+      <w:numFmt w:val="lowerRoman"/>
+      <w:lvlText w:val="%9."/>
+      <w:lvlJc w:val="right"/>
+      <w:pPr>
+        <w:ind w:left="6339" w:hanging="180"/>
+      </w:pPr>
+    </w:lvl>
+  </w:abstractNum>
+  <w:abstractNum w:abstractNumId="35" w15:restartNumberingAfterBreak="0">
+    <w:nsid w:val="5FA15F10"/>
+    <w:multiLevelType w:val="hybridMultilevel"/>
+    <w:tmpl w:val="6812D3D8"/>
+    <w:lvl w:ilvl="0" w:tplc="C4C8DAE8">
+      <w:start w:val="15"/>
+      <w:numFmt w:val="decimal"/>
+      <w:lvlText w:val="%1."/>
+      <w:lvlJc w:val="left"/>
+      <w:pPr>
+        <w:ind w:left="720" w:hanging="360"/>
+      </w:pPr>
+      <w:rPr>
+        <w:b/>
+        <w:bCs/>
+      </w:rPr>
+    </w:lvl>
+    <w:lvl w:ilvl="1" w:tplc="08090019">
+      <w:start w:val="1"/>
+      <w:numFmt w:val="lowerLetter"/>
+      <w:lvlText w:val="%2."/>
+      <w:lvlJc w:val="left"/>
+      <w:pPr>
+        <w:ind w:left="1440" w:hanging="360"/>
+      </w:pPr>
+    </w:lvl>
+    <w:lvl w:ilvl="2" w:tplc="0809001B">
+      <w:start w:val="1"/>
+      <w:numFmt w:val="lowerRoman"/>
+      <w:lvlText w:val="%3."/>
+      <w:lvlJc w:val="right"/>
+      <w:pPr>
+        <w:ind w:left="2160" w:hanging="180"/>
+      </w:pPr>
+    </w:lvl>
+    <w:lvl w:ilvl="3" w:tplc="0809000F">
+      <w:start w:val="1"/>
+      <w:numFmt w:val="decimal"/>
+      <w:lvlText w:val="%4."/>
+      <w:lvlJc w:val="left"/>
+      <w:pPr>
+        <w:ind w:left="2880" w:hanging="360"/>
+      </w:pPr>
+    </w:lvl>
+    <w:lvl w:ilvl="4" w:tplc="08090019">
+      <w:start w:val="1"/>
+      <w:numFmt w:val="lowerLetter"/>
+      <w:lvlText w:val="%5."/>
+      <w:lvlJc w:val="left"/>
+      <w:pPr>
+        <w:ind w:left="3600" w:hanging="360"/>
+      </w:pPr>
+    </w:lvl>
+    <w:lvl w:ilvl="5" w:tplc="0809001B">
+      <w:start w:val="1"/>
+      <w:numFmt w:val="lowerRoman"/>
+      <w:lvlText w:val="%6."/>
+      <w:lvlJc w:val="right"/>
+      <w:pPr>
+        <w:ind w:left="4320" w:hanging="180"/>
+      </w:pPr>
+    </w:lvl>
+    <w:lvl w:ilvl="6" w:tplc="0809000F">
+      <w:start w:val="1"/>
+      <w:numFmt w:val="decimal"/>
+      <w:lvlText w:val="%7."/>
+      <w:lvlJc w:val="left"/>
+      <w:pPr>
+        <w:ind w:left="5040" w:hanging="360"/>
+      </w:pPr>
+    </w:lvl>
+    <w:lvl w:ilvl="7" w:tplc="08090019">
+      <w:start w:val="1"/>
+      <w:numFmt w:val="lowerLetter"/>
+      <w:lvlText w:val="%8."/>
+      <w:lvlJc w:val="left"/>
+      <w:pPr>
+        <w:ind w:left="5760" w:hanging="360"/>
+      </w:pPr>
+    </w:lvl>
+    <w:lvl w:ilvl="8" w:tplc="0809001B">
+      <w:start w:val="1"/>
+      <w:numFmt w:val="lowerRoman"/>
+      <w:lvlText w:val="%9."/>
+      <w:lvlJc w:val="right"/>
+      <w:pPr>
+        <w:ind w:left="6480" w:hanging="180"/>
+      </w:pPr>
+    </w:lvl>
+  </w:abstractNum>
+  <w:abstractNum w:abstractNumId="36" w15:restartNumberingAfterBreak="0">
     <w:nsid w:val="6589147D"/>
     <w:multiLevelType w:val="hybridMultilevel"/>
     <w:tmpl w:val="A620AC3C"/>
@@ -11949,7 +12262,7 @@
       </w:pPr>
     </w:lvl>
   </w:abstractNum>
-  <w:abstractNum w:abstractNumId="35" w15:restartNumberingAfterBreak="0">
+  <w:abstractNum w:abstractNumId="37" w15:restartNumberingAfterBreak="0">
     <w:nsid w:val="675A3587"/>
     <w:multiLevelType w:val="hybridMultilevel"/>
     <w:tmpl w:val="87E4BE18"/>
@@ -12043,7 +12356,7 @@
       </w:pPr>
     </w:lvl>
   </w:abstractNum>
-  <w:abstractNum w:abstractNumId="36" w15:restartNumberingAfterBreak="0">
+  <w:abstractNum w:abstractNumId="38" w15:restartNumberingAfterBreak="0">
     <w:nsid w:val="6D0B029F"/>
     <w:multiLevelType w:val="hybridMultilevel"/>
     <w:tmpl w:val="3CDAF82E"/>
@@ -12137,7 +12450,7 @@
       </w:pPr>
     </w:lvl>
   </w:abstractNum>
-  <w:abstractNum w:abstractNumId="37" w15:restartNumberingAfterBreak="0">
+  <w:abstractNum w:abstractNumId="39" w15:restartNumberingAfterBreak="0">
     <w:nsid w:val="71FC2B74"/>
     <w:multiLevelType w:val="hybridMultilevel"/>
     <w:tmpl w:val="78EA4F5C"/>
@@ -12231,7 +12544,7 @@
       </w:pPr>
     </w:lvl>
   </w:abstractNum>
-  <w:abstractNum w:abstractNumId="38" w15:restartNumberingAfterBreak="0">
+  <w:abstractNum w:abstractNumId="40" w15:restartNumberingAfterBreak="0">
     <w:nsid w:val="770A0FF7"/>
     <w:multiLevelType w:val="hybridMultilevel"/>
     <w:tmpl w:val="49B8A684"/>
@@ -12345,7 +12658,7 @@
     </w:lvl>
   </w:abstractNum>
   <w:num w:numId="1" w16cid:durableId="1326591019">
-    <w:abstractNumId w:val="35"/>
+    <w:abstractNumId w:val="37"/>
   </w:num>
   <w:num w:numId="2" w16cid:durableId="1215892033">
     <w:abstractNumId w:val="0"/>
@@ -12366,7 +12679,7 @@
     <w:abstractNumId w:val="33"/>
   </w:num>
   <w:num w:numId="8" w16cid:durableId="1515152335">
-    <w:abstractNumId w:val="34"/>
+    <w:abstractNumId w:val="36"/>
   </w:num>
   <w:num w:numId="9" w16cid:durableId="71659405">
     <w:abstractNumId w:val="9"/>
@@ -12408,7 +12721,7 @@
     <w:abstractNumId w:val="4"/>
   </w:num>
   <w:num w:numId="22" w16cid:durableId="1673952390">
-    <w:abstractNumId w:val="38"/>
+    <w:abstractNumId w:val="40"/>
   </w:num>
   <w:num w:numId="23" w16cid:durableId="1965768282">
     <w:abstractNumId w:val="3"/>
@@ -12426,7 +12739,7 @@
     <w:abstractNumId w:val="6"/>
   </w:num>
   <w:num w:numId="28" w16cid:durableId="949701047">
-    <w:abstractNumId w:val="37"/>
+    <w:abstractNumId w:val="39"/>
   </w:num>
   <w:num w:numId="29" w16cid:durableId="1439523336">
     <w:abstractNumId w:val="11"/>
@@ -12456,10 +12769,73 @@
     <w:abstractNumId w:val="21"/>
   </w:num>
   <w:num w:numId="38" w16cid:durableId="869613674">
-    <w:abstractNumId w:val="36"/>
+    <w:abstractNumId w:val="38"/>
   </w:num>
   <w:num w:numId="39" w16cid:durableId="1361010829">
     <w:abstractNumId w:val="19"/>
+  </w:num>
+  <w:num w:numId="40" w16cid:durableId="1454640619">
+    <w:abstractNumId w:val="35"/>
+    <w:lvlOverride w:ilvl="0">
+      <w:startOverride w:val="15"/>
+    </w:lvlOverride>
+    <w:lvlOverride w:ilvl="1">
+      <w:startOverride w:val="1"/>
+    </w:lvlOverride>
+    <w:lvlOverride w:ilvl="2">
+      <w:startOverride w:val="1"/>
+    </w:lvlOverride>
+    <w:lvlOverride w:ilvl="3">
+      <w:startOverride w:val="1"/>
+    </w:lvlOverride>
+    <w:lvlOverride w:ilvl="4">
+      <w:startOverride w:val="1"/>
+    </w:lvlOverride>
+    <w:lvlOverride w:ilvl="5">
+      <w:startOverride w:val="1"/>
+    </w:lvlOverride>
+    <w:lvlOverride w:ilvl="6">
+      <w:startOverride w:val="1"/>
+    </w:lvlOverride>
+    <w:lvlOverride w:ilvl="7">
+      <w:startOverride w:val="1"/>
+    </w:lvlOverride>
+    <w:lvlOverride w:ilvl="8">
+      <w:startOverride w:val="1"/>
+    </w:lvlOverride>
+  </w:num>
+  <w:num w:numId="41" w16cid:durableId="1047101132">
+    <w:abstractNumId w:val="34"/>
+    <w:lvlOverride w:ilvl="0">
+      <w:startOverride w:val="1"/>
+    </w:lvlOverride>
+    <w:lvlOverride w:ilvl="1">
+      <w:startOverride w:val="1"/>
+    </w:lvlOverride>
+    <w:lvlOverride w:ilvl="2">
+      <w:startOverride w:val="1"/>
+    </w:lvlOverride>
+    <w:lvlOverride w:ilvl="3">
+      <w:startOverride w:val="1"/>
+    </w:lvlOverride>
+    <w:lvlOverride w:ilvl="4">
+      <w:startOverride w:val="1"/>
+    </w:lvlOverride>
+    <w:lvlOverride w:ilvl="5">
+      <w:startOverride w:val="1"/>
+    </w:lvlOverride>
+    <w:lvlOverride w:ilvl="6">
+      <w:startOverride w:val="1"/>
+    </w:lvlOverride>
+    <w:lvlOverride w:ilvl="7">
+      <w:startOverride w:val="1"/>
+    </w:lvlOverride>
+    <w:lvlOverride w:ilvl="8">
+      <w:startOverride w:val="1"/>
+    </w:lvlOverride>
+  </w:num>
+  <w:num w:numId="42" w16cid:durableId="1283923469">
+    <w:abstractNumId w:val="35"/>
   </w:num>
 </w:numbering>
 </file>
@@ -12862,7 +13238,7 @@
   <w:style w:type="paragraph" w:default="1" w:styleId="Normal">
     <w:name w:val="Normal"/>
     <w:qFormat/>
-    <w:rsid w:val="009C46B5"/>
+    <w:rsid w:val="00C30E7C"/>
   </w:style>
   <w:style w:type="paragraph" w:styleId="Heading1">
     <w:name w:val="heading 1"/>
@@ -12890,7 +13266,6 @@
   <w:style w:type="character" w:default="1" w:styleId="DefaultParagraphFont">
     <w:name w:val="Default Paragraph Font"/>
     <w:uiPriority w:val="1"/>
-    <w:semiHidden/>
     <w:unhideWhenUsed/>
   </w:style>
   <w:style w:type="table" w:default="1" w:styleId="TableNormal">
@@ -13089,6 +13464,18 @@
       <w:sz w:val="24"/>
       <w:szCs w:val="24"/>
       <w:lang w:eastAsia="en-GB"/>
+    </w:rPr>
+  </w:style>
+  <w:style w:type="character" w:styleId="Hyperlink">
+    <w:name w:val="Hyperlink"/>
+    <w:basedOn w:val="DefaultParagraphFont"/>
+    <w:uiPriority w:val="99"/>
+    <w:semiHidden/>
+    <w:unhideWhenUsed/>
+    <w:rsid w:val="004F2944"/>
+    <w:rPr>
+      <w:color w:val="0563C1"/>
+      <w:u w:val="single"/>
     </w:rPr>
   </w:style>
 </w:styles>
@@ -13390,31 +13777,6 @@
 </file>
 
 <file path=customXml/item1.xml><?xml version="1.0" encoding="utf-8"?>
-<p:properties xmlns:p="http://schemas.microsoft.com/office/2006/metadata/properties" xmlns:xsi="http://www.w3.org/2001/XMLSchema-instance" xmlns:pc="http://schemas.microsoft.com/office/infopath/2007/PartnerControls">
-  <documentManagement>
-    <Stage xmlns="f336f4fe-8719-4ea2-b5d6-29b3a580aeb4">In Approval</Stage>
-    <Next_x0020_Stage xmlns="f336f4fe-8719-4ea2-b5d6-29b3a580aeb4">ApproveOrReject</Next_x0020_Stage>
-    <Admin_x0020_Action xmlns="f336f4fe-8719-4ea2-b5d6-29b3a580aeb4" xsi:nil="true"/>
-    <Template_x0020_Category xmlns="f336f4fe-8719-4ea2-b5d6-29b3a580aeb4">Standard Direction - STD</Template_x0020_Category>
-    <Action xmlns="f336f4fe-8719-4ea2-b5d6-29b3a580aeb4" xsi:nil="true"/>
-    <Purpose1 xmlns="f336f4fe-8719-4ea2-b5d6-29b3a580aeb4">Replacing SDO_HNL_FAST("CV-DAM-STD-ENG-00002-HNL.docx", "fast_track_sdo_%s.pdf")</Purpose1>
-    <Template_x0020_Language xmlns="f336f4fe-8719-4ea2-b5d6-29b3a580aeb4">English - ENG</Template_x0020_Language>
-    <Rename xmlns="f336f4fe-8719-4ea2-b5d6-29b3a580aeb4">true</Rename>
-    <Tornado_x0020_Filename xmlns="f336f4fe-8719-4ea2-b5d6-29b3a580aeb4" xsi:nil="true"/>
-    <Approval_x0020_Request_x0020_Comment xmlns="f336f4fe-8719-4ea2-b5d6-29b3a580aeb4">Requesting approval for CIV-10335</Approval_x0020_Request_x0020_Comment>
-    <Publication_x0020_Date xmlns="f336f4fe-8719-4ea2-b5d6-29b3a580aeb4">2023-01-23T00:00:00+00:00</Publication_x0020_Date>
-    <SharedWithUsers xmlns="f336f4fe-8719-4ea2-b5d6-29b3a580aeb4">
-      <UserInfo>
-        <DisplayName>Robert Allright</DisplayName>
-        <AccountId>23</AccountId>
-        <AccountType/>
-      </UserInfo>
-    </SharedWithUsers>
-  </documentManagement>
-</p:properties>
-</file>
-
-<file path=customXml/item2.xml><?xml version="1.0" encoding="utf-8"?>
 <ct:contentTypeSchema xmlns:ct="http://schemas.microsoft.com/office/2006/metadata/contentType" xmlns:ma="http://schemas.microsoft.com/office/2006/metadata/properties/metaAttributes" ct:_="" ma:_="" ma:contentTypeName="_CtTemplate" ma:contentTypeID="0x01010064A5FDCCFB03F540B94405305D7DE14F00A4F8B82F7CEF57469A8FE5CEAB7A0EE0" ma:contentTypeVersion="55" ma:contentTypeDescription="Part of Template Management with Site Columns representing custom attributes." ma:contentTypeScope="" ma:versionID="e48abcd8da7fe05ec90dabdfbb8c2749">
   <xsd:schema xmlns:xsd="http://www.w3.org/2001/XMLSchema" xmlns:xs="http://www.w3.org/2001/XMLSchema" xmlns:p="http://schemas.microsoft.com/office/2006/metadata/properties" xmlns:ns2="f336f4fe-8719-4ea2-b5d6-29b3a580aeb4" xmlns:ns3="b57b892a-dd61-4bba-b372-a8d93da2c7e6" targetNamespace="http://schemas.microsoft.com/office/2006/metadata/properties" ma:root="true" ma:fieldsID="4c733adc908683170864ffc34cec60fa" ns2:_="" ns3:_="">
     <xsd:import namespace="f336f4fe-8719-4ea2-b5d6-29b3a580aeb4"/>
@@ -13736,7 +14098,7 @@
 </ct:contentTypeSchema>
 </file>
 
-<file path=customXml/item3.xml><?xml version="1.0" encoding="utf-8"?>
+<file path=customXml/item2.xml><?xml version="1.0" encoding="utf-8"?>
 <?mso-contentType ?>
 <FormTemplates xmlns="http://schemas.microsoft.com/sharepoint/v3/contenttype/forms">
   <Display>DocumentLibraryForm</Display>
@@ -13745,17 +14107,32 @@
 </FormTemplates>
 </file>
 
-<file path=customXml/itemProps1.xml><?xml version="1.0" encoding="utf-8"?>
-<ds:datastoreItem xmlns:ds="http://schemas.openxmlformats.org/officeDocument/2006/customXml" ds:itemID="{4B320E33-5B42-4BDB-9E45-A4B18C6F3875}">
-  <ds:schemaRefs>
-    <ds:schemaRef ds:uri="http://schemas.microsoft.com/office/2006/metadata/properties"/>
-    <ds:schemaRef ds:uri="http://schemas.microsoft.com/office/infopath/2007/PartnerControls"/>
-    <ds:schemaRef ds:uri="f336f4fe-8719-4ea2-b5d6-29b3a580aeb4"/>
-  </ds:schemaRefs>
-</ds:datastoreItem>
+<file path=customXml/item3.xml><?xml version="1.0" encoding="utf-8"?>
+<p:properties xmlns:p="http://schemas.microsoft.com/office/2006/metadata/properties" xmlns:xsi="http://www.w3.org/2001/XMLSchema-instance" xmlns:pc="http://schemas.microsoft.com/office/infopath/2007/PartnerControls">
+  <documentManagement>
+    <Stage xmlns="f336f4fe-8719-4ea2-b5d6-29b3a580aeb4">In Approval</Stage>
+    <Next_x0020_Stage xmlns="f336f4fe-8719-4ea2-b5d6-29b3a580aeb4">ApproveOrReject</Next_x0020_Stage>
+    <Admin_x0020_Action xmlns="f336f4fe-8719-4ea2-b5d6-29b3a580aeb4" xsi:nil="true"/>
+    <Template_x0020_Category xmlns="f336f4fe-8719-4ea2-b5d6-29b3a580aeb4">Standard Direction - STD</Template_x0020_Category>
+    <Action xmlns="f336f4fe-8719-4ea2-b5d6-29b3a580aeb4" xsi:nil="true"/>
+    <Purpose1 xmlns="f336f4fe-8719-4ea2-b5d6-29b3a580aeb4">Replacing SDO_HNL_FAST("CV-DAM-STD-ENG-00002-HNL.docx", "fast_track_sdo_%s.pdf")</Purpose1>
+    <Template_x0020_Language xmlns="f336f4fe-8719-4ea2-b5d6-29b3a580aeb4">English - ENG</Template_x0020_Language>
+    <Rename xmlns="f336f4fe-8719-4ea2-b5d6-29b3a580aeb4">true</Rename>
+    <Tornado_x0020_Filename xmlns="f336f4fe-8719-4ea2-b5d6-29b3a580aeb4" xsi:nil="true"/>
+    <Approval_x0020_Request_x0020_Comment xmlns="f336f4fe-8719-4ea2-b5d6-29b3a580aeb4">Requesting approval for CIV-10335</Approval_x0020_Request_x0020_Comment>
+    <Publication_x0020_Date xmlns="f336f4fe-8719-4ea2-b5d6-29b3a580aeb4">2023-01-23T00:00:00+00:00</Publication_x0020_Date>
+    <SharedWithUsers xmlns="f336f4fe-8719-4ea2-b5d6-29b3a580aeb4">
+      <UserInfo>
+        <DisplayName>Robert Allright</DisplayName>
+        <AccountId>23</AccountId>
+        <AccountType/>
+      </UserInfo>
+    </SharedWithUsers>
+  </documentManagement>
+</p:properties>
 </file>
 
-<file path=customXml/itemProps2.xml><?xml version="1.0" encoding="utf-8"?>
+<file path=customXml/itemProps1.xml><?xml version="1.0" encoding="utf-8"?>
 <ds:datastoreItem xmlns:ds="http://schemas.openxmlformats.org/officeDocument/2006/customXml" ds:itemID="{EDB7EA9B-ED82-4768-83AD-4433A7153D2A}">
   <ds:schemaRefs>
     <ds:schemaRef ds:uri="http://schemas.microsoft.com/office/2006/metadata/contentType"/>
@@ -13774,10 +14151,20 @@
 </ds:datastoreItem>
 </file>
 
-<file path=customXml/itemProps3.xml><?xml version="1.0" encoding="utf-8"?>
+<file path=customXml/itemProps2.xml><?xml version="1.0" encoding="utf-8"?>
 <ds:datastoreItem xmlns:ds="http://schemas.openxmlformats.org/officeDocument/2006/customXml" ds:itemID="{75ABB397-9654-40A8-BA83-98F2BA902102}">
   <ds:schemaRefs>
     <ds:schemaRef ds:uri="http://schemas.microsoft.com/sharepoint/v3/contenttype/forms"/>
+  </ds:schemaRefs>
+</ds:datastoreItem>
+</file>
+
+<file path=customXml/itemProps3.xml><?xml version="1.0" encoding="utf-8"?>
+<ds:datastoreItem xmlns:ds="http://schemas.openxmlformats.org/officeDocument/2006/customXml" ds:itemID="{4B320E33-5B42-4BDB-9E45-A4B18C6F3875}">
+  <ds:schemaRefs>
+    <ds:schemaRef ds:uri="http://schemas.microsoft.com/office/2006/metadata/properties"/>
+    <ds:schemaRef ds:uri="http://schemas.microsoft.com/office/infopath/2007/PartnerControls"/>
+    <ds:schemaRef ds:uri="f336f4fe-8719-4ea2-b5d6-29b3a580aeb4"/>
   </ds:schemaRefs>
 </ds:datastoreItem>
 </file>

</xml_diff>

<commit_message>
update template to remove trial content
https://tools.hmcts.net/jira/browse/CIV-16719
</commit_message>
<xml_diff>
--- a/docker/docmosis/templates/CV-UNS-STD-ENG-01378_13066.docx
+++ b/docker/docmosis/templates/CV-UNS-STD-ENG-01378_13066.docx
@@ -1,6 +1,6 @@
 
 <file path=word/document.xml><?xml version="1.0" encoding="utf-8"?>
-<w:document xmlns:wpc="http://schemas.microsoft.com/office/word/2010/wordprocessingCanvas" xmlns:cx="http://schemas.microsoft.com/office/drawing/2014/chartex" xmlns:cx1="http://schemas.microsoft.com/office/drawing/2015/9/8/chartex" xmlns:cx2="http://schemas.microsoft.com/office/drawing/2015/10/21/chartex" xmlns:cx3="http://schemas.microsoft.com/office/drawing/2016/5/9/chartex" xmlns:cx4="http://schemas.microsoft.com/office/drawing/2016/5/10/chartex" xmlns:cx5="http://schemas.microsoft.com/office/drawing/2016/5/11/chartex" xmlns:cx6="http://schemas.microsoft.com/office/drawing/2016/5/12/chartex" xmlns:cx7="http://schemas.microsoft.com/office/drawing/2016/5/13/chartex" xmlns:cx8="http://schemas.microsoft.com/office/drawing/2016/5/14/chartex" xmlns:mc="http://schemas.openxmlformats.org/markup-compatibility/2006" xmlns:aink="http://schemas.microsoft.com/office/drawing/2016/ink" xmlns:am3d="http://schemas.microsoft.com/office/drawing/2017/model3d" xmlns:o="urn:schemas-microsoft-com:office:office" xmlns:oel="http://schemas.microsoft.com/office/2019/extlst" xmlns:r="http://schemas.openxmlformats.org/officeDocument/2006/relationships" xmlns:m="http://schemas.openxmlformats.org/officeDocument/2006/math" xmlns:v="urn:schemas-microsoft-com:vml" xmlns:wp14="http://schemas.microsoft.com/office/word/2010/wordprocessingDrawing" xmlns:wp="http://schemas.openxmlformats.org/drawingml/2006/wordprocessingDrawing" xmlns:w10="urn:schemas-microsoft-com:office:word" xmlns:w="http://schemas.openxmlformats.org/wordprocessingml/2006/main" xmlns:w14="http://schemas.microsoft.com/office/word/2010/wordml" xmlns:w15="http://schemas.microsoft.com/office/word/2012/wordml" xmlns:w16cex="http://schemas.microsoft.com/office/word/2018/wordml/cex" xmlns:w16cid="http://schemas.microsoft.com/office/word/2016/wordml/cid" xmlns:w16="http://schemas.microsoft.com/office/word/2018/wordml" xmlns:w16du="http://schemas.microsoft.com/office/word/2023/wordml/word16du" xmlns:w16sdtdh="http://schemas.microsoft.com/office/word/2020/wordml/sdtdatahash" xmlns:w16se="http://schemas.microsoft.com/office/word/2015/wordml/symex" xmlns:wpg="http://schemas.microsoft.com/office/word/2010/wordprocessingGroup" xmlns:wpi="http://schemas.microsoft.com/office/word/2010/wordprocessingInk" xmlns:wne="http://schemas.microsoft.com/office/word/2006/wordml" xmlns:wps="http://schemas.microsoft.com/office/word/2010/wordprocessingShape" mc:Ignorable="w14 w15 w16se w16cid w16 w16cex w16sdtdh w16du wp14">
+<w:document xmlns:wpc="http://schemas.microsoft.com/office/word/2010/wordprocessingCanvas" xmlns:cx="http://schemas.microsoft.com/office/drawing/2014/chartex" xmlns:cx1="http://schemas.microsoft.com/office/drawing/2015/9/8/chartex" xmlns:cx2="http://schemas.microsoft.com/office/drawing/2015/10/21/chartex" xmlns:cx3="http://schemas.microsoft.com/office/drawing/2016/5/9/chartex" xmlns:cx4="http://schemas.microsoft.com/office/drawing/2016/5/10/chartex" xmlns:cx5="http://schemas.microsoft.com/office/drawing/2016/5/11/chartex" xmlns:cx6="http://schemas.microsoft.com/office/drawing/2016/5/12/chartex" xmlns:cx7="http://schemas.microsoft.com/office/drawing/2016/5/13/chartex" xmlns:cx8="http://schemas.microsoft.com/office/drawing/2016/5/14/chartex" xmlns:mc="http://schemas.openxmlformats.org/markup-compatibility/2006" xmlns:aink="http://schemas.microsoft.com/office/drawing/2016/ink" xmlns:am3d="http://schemas.microsoft.com/office/drawing/2017/model3d" xmlns:o="urn:schemas-microsoft-com:office:office" xmlns:oel="http://schemas.microsoft.com/office/2019/extlst" xmlns:r="http://schemas.openxmlformats.org/officeDocument/2006/relationships" xmlns:m="http://schemas.openxmlformats.org/officeDocument/2006/math" xmlns:v="urn:schemas-microsoft-com:vml" xmlns:wp14="http://schemas.microsoft.com/office/word/2010/wordprocessingDrawing" xmlns:wp="http://schemas.openxmlformats.org/drawingml/2006/wordprocessingDrawing" xmlns:w10="urn:schemas-microsoft-com:office:word" xmlns:w="http://schemas.openxmlformats.org/wordprocessingml/2006/main" xmlns:w14="http://schemas.microsoft.com/office/word/2010/wordml" xmlns:w15="http://schemas.microsoft.com/office/word/2012/wordml" xmlns:w16cex="http://schemas.microsoft.com/office/word/2018/wordml/cex" xmlns:w16cid="http://schemas.microsoft.com/office/word/2016/wordml/cid" xmlns:w16="http://schemas.microsoft.com/office/word/2018/wordml" xmlns:w16du="http://schemas.microsoft.com/office/word/2023/wordml/word16du" xmlns:w16sdtdh="http://schemas.microsoft.com/office/word/2020/wordml/sdtdatahash" xmlns:w16sdtfl="http://schemas.microsoft.com/office/word/2024/wordml/sdtformatlock" xmlns:w16se="http://schemas.microsoft.com/office/word/2015/wordml/symex" xmlns:wpg="http://schemas.microsoft.com/office/word/2010/wordprocessingGroup" xmlns:wpi="http://schemas.microsoft.com/office/word/2010/wordprocessingInk" xmlns:wne="http://schemas.microsoft.com/office/word/2006/wordml" xmlns:wps="http://schemas.microsoft.com/office/word/2010/wordprocessingShape" mc:Ignorable="w14 w15 w16se w16cid w16 w16cex w16sdtdh w16sdtfl w16du wp14">
   <w:body>
     <w:p>
       <w:pPr>
@@ -25,47 +25,7 @@
           <w:sz w:val="18"/>
           <w:szCs w:val="18"/>
         </w:rPr>
-        <w:t>&lt;&lt;{</w:t>
-      </w:r>
-      <w:proofErr w:type="spellStart"/>
-      <w:r>
-        <w:rPr>
-          <w:rFonts w:ascii="Arial" w:hAnsi="Arial" w:cs="Arial"/>
-          <w:color w:val="000000" w:themeColor="text1"/>
-          <w:sz w:val="18"/>
-          <w:szCs w:val="18"/>
-        </w:rPr>
-        <w:t>dateFormat</w:t>
-      </w:r>
-      <w:proofErr w:type="spellEnd"/>
-      <w:r>
-        <w:rPr>
-          <w:rFonts w:ascii="Arial" w:hAnsi="Arial" w:cs="Arial"/>
-          <w:color w:val="000000" w:themeColor="text1"/>
-          <w:sz w:val="18"/>
-          <w:szCs w:val="18"/>
-        </w:rPr>
-        <w:t>($</w:t>
-      </w:r>
-      <w:proofErr w:type="spellStart"/>
-      <w:r>
-        <w:rPr>
-          <w:rFonts w:ascii="Arial" w:hAnsi="Arial" w:cs="Arial"/>
-          <w:color w:val="000000" w:themeColor="text1"/>
-          <w:sz w:val="18"/>
-          <w:szCs w:val="18"/>
-        </w:rPr>
-        <w:t>nowUTC</w:t>
-      </w:r>
-      <w:proofErr w:type="spellEnd"/>
-      <w:r>
-        <w:rPr>
-          <w:rFonts w:ascii="Arial" w:hAnsi="Arial" w:cs="Arial"/>
-          <w:color w:val="000000" w:themeColor="text1"/>
-          <w:sz w:val="18"/>
-          <w:szCs w:val="18"/>
-        </w:rPr>
-        <w:t xml:space="preserve"> </w:t>
+        <w:t xml:space="preserve">&lt;&lt;{dateFormat($nowUTC </w:t>
       </w:r>
       <w:r>
         <w:rPr>
@@ -74,27 +34,7 @@
           <w:sz w:val="18"/>
           <w:szCs w:val="18"/>
         </w:rPr>
-        <w:t xml:space="preserve">,‘d MMMM </w:t>
-      </w:r>
-      <w:proofErr w:type="spellStart"/>
-      <w:r>
-        <w:rPr>
-          <w:rFonts w:ascii="Arial" w:eastAsia="Times New Roman" w:hAnsi="Arial" w:cs="Arial"/>
-          <w:color w:val="000000" w:themeColor="text1"/>
-          <w:sz w:val="18"/>
-          <w:szCs w:val="18"/>
-        </w:rPr>
-        <w:t>yyyy</w:t>
-      </w:r>
-      <w:proofErr w:type="spellEnd"/>
-      <w:r>
-        <w:rPr>
-          <w:rFonts w:ascii="Arial" w:eastAsia="Times New Roman" w:hAnsi="Arial" w:cs="Arial"/>
-          <w:color w:val="000000" w:themeColor="text1"/>
-          <w:sz w:val="18"/>
-          <w:szCs w:val="18"/>
-        </w:rPr>
-        <w:t xml:space="preserve">’)} </w:t>
+        <w:t xml:space="preserve">,‘d MMMM yyyy’)} </w:t>
       </w:r>
       <w:r>
         <w:rPr>
@@ -238,10 +178,12 @@
           <w:sz w:val="28"/>
           <w:szCs w:val="28"/>
         </w:rPr>
-        <w:t>&lt;&lt;</w:t>
-      </w:r>
-      <w:proofErr w:type="spellStart"/>
-      <w:r>
+        <w:t>&lt;&lt;judgeName&gt;&gt;</w:t>
+      </w:r>
+    </w:p>
+    <w:p>
+      <w:pPr>
+        <w:jc w:val="center"/>
         <w:rPr>
           <w:rFonts w:ascii="Arial" w:hAnsi="Arial" w:cs="Arial"/>
           <w:b/>
@@ -249,30 +191,6 @@
           <w:sz w:val="28"/>
           <w:szCs w:val="28"/>
         </w:rPr>
-        <w:t>judgeName</w:t>
-      </w:r>
-      <w:proofErr w:type="spellEnd"/>
-      <w:r>
-        <w:rPr>
-          <w:rFonts w:ascii="Arial" w:hAnsi="Arial" w:cs="Arial"/>
-          <w:b/>
-          <w:color w:val="000000" w:themeColor="text1"/>
-          <w:sz w:val="28"/>
-          <w:szCs w:val="28"/>
-        </w:rPr>
-        <w:t>&gt;&gt;</w:t>
-      </w:r>
-    </w:p>
-    <w:p>
-      <w:pPr>
-        <w:jc w:val="center"/>
-        <w:rPr>
-          <w:rFonts w:ascii="Arial" w:hAnsi="Arial" w:cs="Arial"/>
-          <w:b/>
-          <w:color w:val="000000" w:themeColor="text1"/>
-          <w:sz w:val="28"/>
-          <w:szCs w:val="28"/>
-        </w:rPr>
       </w:pPr>
       <w:r>
         <w:rPr>
@@ -284,21 +202,7 @@
         <w:rPr>
           <w:rFonts w:ascii="Tahoma" w:hAnsi="Tahoma" w:cs="Tahoma"/>
         </w:rPr>
-        <w:t xml:space="preserve">&lt;&lt; </w:t>
-      </w:r>
-      <w:proofErr w:type="spellStart"/>
-      <w:r>
-        <w:rPr>
-          <w:rFonts w:ascii="Tahoma" w:hAnsi="Tahoma" w:cs="Tahoma"/>
-        </w:rPr>
-        <w:t>caseNumber</w:t>
-      </w:r>
-      <w:proofErr w:type="spellEnd"/>
-      <w:r>
-        <w:rPr>
-          <w:rFonts w:ascii="Tahoma" w:hAnsi="Tahoma" w:cs="Tahoma"/>
-        </w:rPr>
-        <w:t>&gt;&gt;</w:t>
+        <w:t>&lt;&lt; caseNumber&gt;&gt;</w:t>
       </w:r>
     </w:p>
     <w:p>
@@ -1088,7 +992,7 @@
               </wp:inline>
             </w:drawing>
           </mc:Choice>
-          <mc:Fallback xmlns:arto="http://schemas.microsoft.com/office/word/2006/arto" xmlns:a="http://schemas.openxmlformats.org/drawingml/2006/main" xmlns:pic="http://schemas.openxmlformats.org/drawingml/2006/picture">
+          <mc:Fallback xmlns:pic="http://schemas.openxmlformats.org/drawingml/2006/picture" xmlns:a="http://schemas.openxmlformats.org/drawingml/2006/main" xmlns:arto="http://schemas.microsoft.com/office/word/2006/arto">
             <w:pict w14:anchorId="2F5695A1">
               <v:group id="Group 2792" style="width:467.95pt;height:.75pt;mso-position-horizontal-relative:char;mso-position-vertical-relative:line" coordsize="59429,95" o:spid="_x0000_s1026" w14:anchorId="14BA9070" o:gfxdata="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">
                 <v:shape id="Shape 91" style="position:absolute;width:59429;height:0;visibility:visible;mso-wrap-style:square;v-text-anchor:top" coordsize="5942965,0" o:spid="_x0000_s1027" filled="f" path="m5942965,l,e" o:gfxdata="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">
@@ -1133,9 +1037,8 @@
           <w:szCs w:val="20"/>
           <w:lang w:val="en-US"/>
         </w:rPr>
-        <w:t xml:space="preserve"> You must comply with the terms imposed upon you by this order otherwise your claim or the </w:t>
-      </w:r>
-      <w:proofErr w:type="spellStart"/>
+        <w:t> You must comply with the terms imposed upon you by this order otherwise your claim or the defence of it is liable to be struck out or some other sanction imposed. If you cannot comply, you are expected to make</w:t>
+      </w:r>
       <w:r>
         <w:rPr>
           <w:rFonts w:ascii="Arial" w:hAnsi="Arial" w:cs="Arial"/>
@@ -1144,9 +1047,8 @@
           <w:szCs w:val="20"/>
           <w:lang w:val="en-US"/>
         </w:rPr>
-        <w:t>defence</w:t>
-      </w:r>
-      <w:proofErr w:type="spellEnd"/>
+        <w:t xml:space="preserve"> a</w:t>
+      </w:r>
       <w:r>
         <w:rPr>
           <w:rFonts w:ascii="Arial" w:hAnsi="Arial" w:cs="Arial"/>
@@ -1155,7 +1057,7 @@
           <w:szCs w:val="20"/>
           <w:lang w:val="en-US"/>
         </w:rPr>
-        <w:t xml:space="preserve"> of it is liable to be struck out or some other sanction imposed. If you cannot comply, you are expected to make</w:t>
+        <w:t xml:space="preserve"> formal application to the court before any deadline imposed upon you expires.</w:t>
       </w:r>
       <w:r>
         <w:rPr>
@@ -1165,26 +1067,6 @@
           <w:szCs w:val="20"/>
           <w:lang w:val="en-US"/>
         </w:rPr>
-        <w:t xml:space="preserve"> a</w:t>
-      </w:r>
-      <w:r>
-        <w:rPr>
-          <w:rFonts w:ascii="Arial" w:hAnsi="Arial" w:cs="Arial"/>
-          <w:bCs/>
-          <w:snapToGrid w:val="0"/>
-          <w:szCs w:val="20"/>
-          <w:lang w:val="en-US"/>
-        </w:rPr>
-        <w:t xml:space="preserve"> formal application to the court before any deadline imposed upon you expires.</w:t>
-      </w:r>
-      <w:r>
-        <w:rPr>
-          <w:rFonts w:ascii="Arial" w:hAnsi="Arial" w:cs="Arial"/>
-          <w:bCs/>
-          <w:snapToGrid w:val="0"/>
-          <w:szCs w:val="20"/>
-          <w:lang w:val="en-US"/>
-        </w:rPr>
         <w:br/>
       </w:r>
     </w:p>
@@ -1200,23 +1082,7 @@
           <w:rFonts w:ascii="Arial" w:hAnsi="Arial" w:cs="Arial"/>
           <w:lang w:val="en-US"/>
         </w:rPr>
-        <w:t>&lt;&lt;</w:t>
-      </w:r>
-      <w:proofErr w:type="spellStart"/>
-      <w:r>
-        <w:rPr>
-          <w:rFonts w:ascii="Arial" w:hAnsi="Arial" w:cs="Arial"/>
-          <w:lang w:val="en-US"/>
-        </w:rPr>
-        <w:t>fastTrackJudgesRecital.input</w:t>
-      </w:r>
-      <w:proofErr w:type="spellEnd"/>
-      <w:r>
-        <w:rPr>
-          <w:rFonts w:ascii="Arial" w:hAnsi="Arial" w:cs="Arial"/>
-          <w:lang w:val="en-US"/>
-        </w:rPr>
-        <w:t>&gt;&gt;</w:t>
+        <w:t>&lt;&lt;fastTrackJudgesRecital.input&gt;&gt;</w:t>
       </w:r>
     </w:p>
     <w:p>
@@ -1451,14 +1317,7 @@
         <w:rPr>
           <w:rFonts w:ascii="Arial" w:hAnsi="Arial" w:cs="Arial"/>
         </w:rPr>
-        <w:t>&lt;&lt;</w:t>
-      </w:r>
-      <w:proofErr w:type="spellStart"/>
-      <w:r>
-        <w:rPr>
-          <w:rFonts w:ascii="Arial" w:hAnsi="Arial" w:cs="Arial"/>
-        </w:rPr>
-        <w:t>fastTrack</w:t>
+        <w:t>&lt;&lt;fastTrack</w:t>
       </w:r>
       <w:r>
         <w:rPr>
@@ -1466,7 +1325,6 @@
         </w:rPr>
         <w:t>Allocation</w:t>
       </w:r>
-      <w:proofErr w:type="spellEnd"/>
       <w:r>
         <w:rPr>
           <w:rFonts w:ascii="Arial" w:hAnsi="Arial" w:cs="Arial"/>
@@ -1496,21 +1354,12 @@
         <w:lastRenderedPageBreak/>
         <w:t>&lt;&lt;cs_{</w:t>
       </w:r>
-      <w:proofErr w:type="spellStart"/>
-      <w:r>
-        <w:rPr>
-          <w:rFonts w:ascii="Arial" w:hAnsi="Arial" w:cs="Arial"/>
-          <w:lang w:val="en-US"/>
-        </w:rPr>
-        <w:t>drawDirectionsOrderRequired</w:t>
-      </w:r>
-      <w:proofErr w:type="spellEnd"/>
-      <w:r>
-        <w:rPr>
-          <w:rFonts w:ascii="Arial" w:hAnsi="Arial" w:cs="Arial"/>
-          <w:lang w:val="en-US"/>
-        </w:rPr>
-        <w:t>=</w:t>
+      <w:r>
+        <w:rPr>
+          <w:rFonts w:ascii="Arial" w:hAnsi="Arial" w:cs="Arial"/>
+          <w:lang w:val="en-US"/>
+        </w:rPr>
+        <w:t>drawDirectionsOrderRequired=</w:t>
       </w:r>
       <w:r>
         <w:rPr>
@@ -1591,21 +1440,12 @@
         </w:rPr>
         <w:t>&lt;&lt;cs_{</w:t>
       </w:r>
-      <w:proofErr w:type="spellStart"/>
-      <w:r>
-        <w:rPr>
-          <w:rFonts w:ascii="Arial" w:hAnsi="Arial" w:cs="Arial"/>
-          <w:lang w:val="en-US"/>
-        </w:rPr>
-        <w:t>drawDirectionsOrderRequired</w:t>
-      </w:r>
-      <w:proofErr w:type="spellEnd"/>
-      <w:r>
-        <w:rPr>
-          <w:rFonts w:ascii="Arial" w:hAnsi="Arial" w:cs="Arial"/>
-          <w:lang w:val="en-US"/>
-        </w:rPr>
-        <w:t>=</w:t>
+      <w:r>
+        <w:rPr>
+          <w:rFonts w:ascii="Arial" w:hAnsi="Arial" w:cs="Arial"/>
+          <w:lang w:val="en-US"/>
+        </w:rPr>
+        <w:t>drawDirectionsOrderRequired=</w:t>
       </w:r>
       <w:r>
         <w:rPr>
@@ -1620,23 +1460,7 @@
           <w:rFonts w:ascii="Arial" w:hAnsi="Arial" w:cs="Arial"/>
           <w:lang w:val="en-US"/>
         </w:rPr>
-        <w:t xml:space="preserve"> &amp;&amp; </w:t>
-      </w:r>
-      <w:proofErr w:type="spellStart"/>
-      <w:r>
-        <w:rPr>
-          <w:rFonts w:ascii="Arial" w:hAnsi="Arial" w:cs="Arial"/>
-          <w:lang w:val="en-US"/>
-        </w:rPr>
-        <w:t>drawDirectionsOrder.judgementSum</w:t>
-      </w:r>
-      <w:proofErr w:type="spellEnd"/>
-      <w:r>
-        <w:rPr>
-          <w:rFonts w:ascii="Arial" w:hAnsi="Arial" w:cs="Arial"/>
-          <w:lang w:val="en-US"/>
-        </w:rPr>
-        <w:t>!=</w:t>
+        <w:t xml:space="preserve"> &amp;&amp; drawDirectionsOrder.judgementSum!=</w:t>
       </w:r>
       <w:r>
         <w:rPr>
@@ -1680,7 +1504,6 @@
         </w:rPr>
         <w:t>&lt;&lt;</w:t>
       </w:r>
-      <w:proofErr w:type="spellStart"/>
       <w:r>
         <w:rPr>
           <w:rFonts w:ascii="Arial" w:hAnsi="Arial" w:cs="Arial"/>
@@ -1688,7 +1511,6 @@
         </w:rPr>
         <w:t>drawDirectionsOrder.judgementSum</w:t>
       </w:r>
-      <w:proofErr w:type="spellEnd"/>
       <w:r>
         <w:rPr>
           <w:rFonts w:ascii="Arial" w:hAnsi="Arial" w:cs="Arial"/>
@@ -1752,23 +1574,7 @@
           <w:rFonts w:ascii="Arial" w:hAnsi="Arial" w:cs="Arial"/>
           <w:lang w:val="en-US"/>
         </w:rPr>
-        <w:t>_{</w:t>
-      </w:r>
-      <w:proofErr w:type="spellStart"/>
-      <w:r>
-        <w:rPr>
-          <w:rFonts w:ascii="Arial" w:hAnsi="Arial" w:cs="Arial"/>
-          <w:lang w:val="en-US"/>
-        </w:rPr>
-        <w:t>fastTrackAltDisputeResolutionToggle</w:t>
-      </w:r>
-      <w:proofErr w:type="spellEnd"/>
-      <w:r>
-        <w:rPr>
-          <w:rFonts w:ascii="Arial" w:hAnsi="Arial" w:cs="Arial"/>
-          <w:lang w:val="en-US"/>
-        </w:rPr>
-        <w:t>=true}&gt;&gt;</w:t>
+        <w:t>_{fastTrackAltDisputeResolutionToggle=true}&gt;&gt;</w:t>
       </w:r>
     </w:p>
     <w:p>
@@ -1845,21 +1651,12 @@
         </w:rPr>
         <w:t>&lt;&lt;cs_{</w:t>
       </w:r>
-      <w:proofErr w:type="spellStart"/>
-      <w:r>
-        <w:rPr>
-          <w:rFonts w:ascii="Arial" w:hAnsi="Arial" w:cs="Arial"/>
-          <w:lang w:val="en-US"/>
-        </w:rPr>
-        <w:t>fastTrackVariationOfDirectionsToggle</w:t>
-      </w:r>
-      <w:proofErr w:type="spellEnd"/>
-      <w:r>
-        <w:rPr>
-          <w:rFonts w:ascii="Arial" w:hAnsi="Arial" w:cs="Arial"/>
-          <w:lang w:val="en-US"/>
-        </w:rPr>
-        <w:t>=true}&gt;&gt;</w:t>
+      <w:r>
+        <w:rPr>
+          <w:rFonts w:ascii="Arial" w:hAnsi="Arial" w:cs="Arial"/>
+          <w:lang w:val="en-US"/>
+        </w:rPr>
+        <w:t>fastTrackVariationOfDirectionsToggle=true}&gt;&gt;</w:t>
       </w:r>
     </w:p>
     <w:p>
@@ -1935,21 +1732,12 @@
         </w:rPr>
         <w:t>&lt;&lt;cs_{</w:t>
       </w:r>
-      <w:proofErr w:type="spellStart"/>
-      <w:r>
-        <w:rPr>
-          <w:rFonts w:ascii="Arial" w:hAnsi="Arial" w:cs="Arial"/>
-          <w:lang w:val="en-US"/>
-        </w:rPr>
-        <w:t>fastTrackSettlementToggle</w:t>
-      </w:r>
-      <w:proofErr w:type="spellEnd"/>
-      <w:r>
-        <w:rPr>
-          <w:rFonts w:ascii="Arial" w:hAnsi="Arial" w:cs="Arial"/>
-          <w:lang w:val="en-US"/>
-        </w:rPr>
-        <w:t>=true}&gt;&gt;</w:t>
+      <w:r>
+        <w:rPr>
+          <w:rFonts w:ascii="Arial" w:hAnsi="Arial" w:cs="Arial"/>
+          <w:lang w:val="en-US"/>
+        </w:rPr>
+        <w:t>fastTrackSettlementToggle=true}&gt;&gt;</w:t>
       </w:r>
     </w:p>
     <w:p>
@@ -2015,21 +1803,12 @@
         </w:rPr>
         <w:t>&lt;&lt;cs_{</w:t>
       </w:r>
-      <w:proofErr w:type="spellStart"/>
-      <w:r>
-        <w:rPr>
-          <w:rFonts w:ascii="Arial" w:hAnsi="Arial" w:cs="Arial"/>
-          <w:lang w:val="en-US"/>
-        </w:rPr>
-        <w:t>fastTrackDisclosureOfDocumentsToggle</w:t>
-      </w:r>
-      <w:proofErr w:type="spellEnd"/>
-      <w:r>
-        <w:rPr>
-          <w:rFonts w:ascii="Arial" w:hAnsi="Arial" w:cs="Arial"/>
-          <w:lang w:val="en-US"/>
-        </w:rPr>
-        <w:t>=true}&gt;&gt;</w:t>
+      <w:r>
+        <w:rPr>
+          <w:rFonts w:ascii="Arial" w:hAnsi="Arial" w:cs="Arial"/>
+          <w:lang w:val="en-US"/>
+        </w:rPr>
+        <w:t>fastTrackDisclosureOfDocumentsToggle=true}&gt;&gt;</w:t>
       </w:r>
     </w:p>
     <w:p>
@@ -2097,76 +1876,28 @@
           <w:rFonts w:ascii="Arial" w:eastAsia="Arial" w:hAnsi="Arial" w:cs="Arial"/>
           <w:bCs/>
         </w:rPr>
-        <w:t>{</w:t>
-      </w:r>
-      <w:proofErr w:type="spellStart"/>
+        <w:t>{dateFormat(</w:t>
+      </w:r>
+      <w:r>
+        <w:rPr>
+          <w:rFonts w:ascii="Arial" w:hAnsi="Arial" w:cs="Arial"/>
+          <w:lang w:val="en-US"/>
+        </w:rPr>
+        <w:t>fastTrackDisclosureOfDocuments.</w:t>
+      </w:r>
+      <w:r>
+        <w:rPr>
+          <w:rFonts w:ascii="Arial" w:hAnsi="Arial" w:cs="Arial"/>
+          <w:lang w:val="en-US"/>
+        </w:rPr>
+        <w:t>date1</w:t>
+      </w:r>
       <w:r>
         <w:rPr>
           <w:rFonts w:ascii="Arial" w:eastAsia="Arial" w:hAnsi="Arial" w:cs="Arial"/>
           <w:bCs/>
         </w:rPr>
-        <w:t>dateFormat</w:t>
-      </w:r>
-      <w:proofErr w:type="spellEnd"/>
-      <w:r>
-        <w:rPr>
-          <w:rFonts w:ascii="Arial" w:eastAsia="Arial" w:hAnsi="Arial" w:cs="Arial"/>
-          <w:bCs/>
-        </w:rPr>
-        <w:t>(</w:t>
-      </w:r>
-      <w:r>
-        <w:rPr>
-          <w:rFonts w:ascii="Arial" w:hAnsi="Arial" w:cs="Arial"/>
-          <w:lang w:val="en-US"/>
-        </w:rPr>
-        <w:t>fastTrackDisclosureOfDocuments.</w:t>
-      </w:r>
-      <w:r>
-        <w:rPr>
-          <w:rFonts w:ascii="Arial" w:hAnsi="Arial" w:cs="Arial"/>
-          <w:lang w:val="en-US"/>
-        </w:rPr>
-        <w:t>date1</w:t>
-      </w:r>
-      <w:r>
-        <w:rPr>
-          <w:rFonts w:ascii="Arial" w:eastAsia="Arial" w:hAnsi="Arial" w:cs="Arial"/>
-          <w:bCs/>
-        </w:rPr>
-        <w:t xml:space="preserve">, ‘dd MMMM </w:t>
-      </w:r>
-      <w:proofErr w:type="spellStart"/>
-      <w:r>
-        <w:rPr>
-          <w:rFonts w:ascii="Arial" w:eastAsia="Arial" w:hAnsi="Arial" w:cs="Arial"/>
-          <w:bCs/>
-        </w:rPr>
-        <w:t>yyyy</w:t>
-      </w:r>
-      <w:proofErr w:type="spellEnd"/>
-      <w:r>
-        <w:rPr>
-          <w:rFonts w:ascii="Arial" w:eastAsia="Arial" w:hAnsi="Arial" w:cs="Arial"/>
-          <w:bCs/>
-        </w:rPr>
-        <w:t>’, ‘</w:t>
-      </w:r>
-      <w:proofErr w:type="spellStart"/>
-      <w:r>
-        <w:rPr>
-          <w:rFonts w:ascii="Arial" w:eastAsia="Arial" w:hAnsi="Arial" w:cs="Arial"/>
-          <w:bCs/>
-        </w:rPr>
-        <w:t>yyyy</w:t>
-      </w:r>
-      <w:proofErr w:type="spellEnd"/>
-      <w:r>
-        <w:rPr>
-          <w:rFonts w:ascii="Arial" w:eastAsia="Arial" w:hAnsi="Arial" w:cs="Arial"/>
-          <w:bCs/>
-        </w:rPr>
-        <w:t>-MM-dd’</w:t>
+        <w:t>, ‘dd MMMM yyyy’, ‘yyyy-MM-dd’</w:t>
       </w:r>
       <w:r>
         <w:rPr>
@@ -2247,76 +1978,28 @@
           <w:rFonts w:ascii="Arial" w:eastAsia="Arial" w:hAnsi="Arial" w:cs="Arial"/>
           <w:bCs/>
         </w:rPr>
-        <w:t>{</w:t>
-      </w:r>
-      <w:proofErr w:type="spellStart"/>
+        <w:t>{dateFormat(</w:t>
+      </w:r>
+      <w:r>
+        <w:rPr>
+          <w:rFonts w:ascii="Arial" w:hAnsi="Arial" w:cs="Arial"/>
+          <w:lang w:val="en-US"/>
+        </w:rPr>
+        <w:t>fastTrackDisclosureOfDocuments.</w:t>
+      </w:r>
+      <w:r>
+        <w:rPr>
+          <w:rFonts w:ascii="Arial" w:hAnsi="Arial" w:cs="Arial"/>
+          <w:lang w:val="en-US"/>
+        </w:rPr>
+        <w:t>date2</w:t>
+      </w:r>
       <w:r>
         <w:rPr>
           <w:rFonts w:ascii="Arial" w:eastAsia="Arial" w:hAnsi="Arial" w:cs="Arial"/>
           <w:bCs/>
         </w:rPr>
-        <w:t>dateFormat</w:t>
-      </w:r>
-      <w:proofErr w:type="spellEnd"/>
-      <w:r>
-        <w:rPr>
-          <w:rFonts w:ascii="Arial" w:eastAsia="Arial" w:hAnsi="Arial" w:cs="Arial"/>
-          <w:bCs/>
-        </w:rPr>
-        <w:t>(</w:t>
-      </w:r>
-      <w:r>
-        <w:rPr>
-          <w:rFonts w:ascii="Arial" w:hAnsi="Arial" w:cs="Arial"/>
-          <w:lang w:val="en-US"/>
-        </w:rPr>
-        <w:t>fastTrackDisclosureOfDocuments.</w:t>
-      </w:r>
-      <w:r>
-        <w:rPr>
-          <w:rFonts w:ascii="Arial" w:hAnsi="Arial" w:cs="Arial"/>
-          <w:lang w:val="en-US"/>
-        </w:rPr>
-        <w:t>date2</w:t>
-      </w:r>
-      <w:r>
-        <w:rPr>
-          <w:rFonts w:ascii="Arial" w:eastAsia="Arial" w:hAnsi="Arial" w:cs="Arial"/>
-          <w:bCs/>
-        </w:rPr>
-        <w:t xml:space="preserve">, ‘dd MMMM </w:t>
-      </w:r>
-      <w:proofErr w:type="spellStart"/>
-      <w:r>
-        <w:rPr>
-          <w:rFonts w:ascii="Arial" w:eastAsia="Arial" w:hAnsi="Arial" w:cs="Arial"/>
-          <w:bCs/>
-        </w:rPr>
-        <w:t>yyyy</w:t>
-      </w:r>
-      <w:proofErr w:type="spellEnd"/>
-      <w:r>
-        <w:rPr>
-          <w:rFonts w:ascii="Arial" w:eastAsia="Arial" w:hAnsi="Arial" w:cs="Arial"/>
-          <w:bCs/>
-        </w:rPr>
-        <w:t>’, ‘</w:t>
-      </w:r>
-      <w:proofErr w:type="spellStart"/>
-      <w:r>
-        <w:rPr>
-          <w:rFonts w:ascii="Arial" w:eastAsia="Arial" w:hAnsi="Arial" w:cs="Arial"/>
-          <w:bCs/>
-        </w:rPr>
-        <w:t>yyyy</w:t>
-      </w:r>
-      <w:proofErr w:type="spellEnd"/>
-      <w:r>
-        <w:rPr>
-          <w:rFonts w:ascii="Arial" w:eastAsia="Arial" w:hAnsi="Arial" w:cs="Arial"/>
-          <w:bCs/>
-        </w:rPr>
-        <w:t>-MM-dd’</w:t>
+        <w:t>, ‘dd MMMM yyyy’, ‘yyyy-MM-dd’</w:t>
       </w:r>
       <w:r>
         <w:rPr>
@@ -2417,89 +2100,41 @@
           <w:rFonts w:ascii="Arial" w:eastAsia="Arial" w:hAnsi="Arial" w:cs="Arial"/>
           <w:bCs/>
         </w:rPr>
-        <w:t>{</w:t>
-      </w:r>
-      <w:proofErr w:type="spellStart"/>
+        <w:t>{dateFormat(</w:t>
+      </w:r>
+      <w:r>
+        <w:rPr>
+          <w:rFonts w:ascii="Arial" w:hAnsi="Arial" w:cs="Arial"/>
+          <w:lang w:val="en-US"/>
+        </w:rPr>
+        <w:t>fastTrackDisclosureOfDocuments.</w:t>
+      </w:r>
+      <w:r>
+        <w:rPr>
+          <w:rFonts w:ascii="Arial" w:hAnsi="Arial" w:cs="Arial"/>
+          <w:lang w:val="en-US"/>
+        </w:rPr>
+        <w:t>date3</w:t>
+      </w:r>
       <w:r>
         <w:rPr>
           <w:rFonts w:ascii="Arial" w:eastAsia="Arial" w:hAnsi="Arial" w:cs="Arial"/>
           <w:bCs/>
         </w:rPr>
-        <w:t>dateFormat</w:t>
-      </w:r>
-      <w:proofErr w:type="spellEnd"/>
+        <w:t>, ‘dd MMMM yyyy’, ‘yyyy-MM-dd’</w:t>
+      </w:r>
       <w:r>
         <w:rPr>
           <w:rFonts w:ascii="Arial" w:eastAsia="Arial" w:hAnsi="Arial" w:cs="Arial"/>
           <w:bCs/>
         </w:rPr>
-        <w:t>(</w:t>
-      </w:r>
-      <w:r>
-        <w:rPr>
-          <w:rFonts w:ascii="Arial" w:hAnsi="Arial" w:cs="Arial"/>
-          <w:lang w:val="en-US"/>
-        </w:rPr>
-        <w:t>fastTrackDisclosureOfDocuments.</w:t>
-      </w:r>
-      <w:r>
-        <w:rPr>
-          <w:rFonts w:ascii="Arial" w:hAnsi="Arial" w:cs="Arial"/>
-          <w:lang w:val="en-US"/>
-        </w:rPr>
-        <w:t>date3</w:t>
+        <w:t>)</w:t>
       </w:r>
       <w:r>
         <w:rPr>
           <w:rFonts w:ascii="Arial" w:eastAsia="Arial" w:hAnsi="Arial" w:cs="Arial"/>
           <w:bCs/>
         </w:rPr>
-        <w:t xml:space="preserve">, ‘dd MMMM </w:t>
-      </w:r>
-      <w:proofErr w:type="spellStart"/>
-      <w:r>
-        <w:rPr>
-          <w:rFonts w:ascii="Arial" w:eastAsia="Arial" w:hAnsi="Arial" w:cs="Arial"/>
-          <w:bCs/>
-        </w:rPr>
-        <w:t>yyyy</w:t>
-      </w:r>
-      <w:proofErr w:type="spellEnd"/>
-      <w:r>
-        <w:rPr>
-          <w:rFonts w:ascii="Arial" w:eastAsia="Arial" w:hAnsi="Arial" w:cs="Arial"/>
-          <w:bCs/>
-        </w:rPr>
-        <w:t>’, ‘</w:t>
-      </w:r>
-      <w:proofErr w:type="spellStart"/>
-      <w:r>
-        <w:rPr>
-          <w:rFonts w:ascii="Arial" w:eastAsia="Arial" w:hAnsi="Arial" w:cs="Arial"/>
-          <w:bCs/>
-        </w:rPr>
-        <w:t>yyyy</w:t>
-      </w:r>
-      <w:proofErr w:type="spellEnd"/>
-      <w:r>
-        <w:rPr>
-          <w:rFonts w:ascii="Arial" w:eastAsia="Arial" w:hAnsi="Arial" w:cs="Arial"/>
-          <w:bCs/>
-        </w:rPr>
-        <w:t>-MM-dd’</w:t>
-      </w:r>
-      <w:r>
-        <w:rPr>
-          <w:rFonts w:ascii="Arial" w:eastAsia="Arial" w:hAnsi="Arial" w:cs="Arial"/>
-          <w:bCs/>
-        </w:rPr>
-        <w:t>)</w:t>
-      </w:r>
-      <w:r>
-        <w:rPr>
-          <w:rFonts w:ascii="Arial" w:eastAsia="Arial" w:hAnsi="Arial" w:cs="Arial"/>
-          <w:bCs/>
-        </w:rPr>
         <w:t>}</w:t>
       </w:r>
       <w:r>
@@ -2546,21 +2181,12 @@
         </w:rPr>
         <w:t>&lt;&lt;cs_{</w:t>
       </w:r>
-      <w:proofErr w:type="spellStart"/>
-      <w:r>
-        <w:rPr>
-          <w:rFonts w:ascii="Arial" w:hAnsi="Arial" w:cs="Arial"/>
-          <w:lang w:val="en-US"/>
-        </w:rPr>
-        <w:t>fastTrackWitnessOfFactToggle</w:t>
-      </w:r>
-      <w:proofErr w:type="spellEnd"/>
-      <w:r>
-        <w:rPr>
-          <w:rFonts w:ascii="Arial" w:hAnsi="Arial" w:cs="Arial"/>
-          <w:lang w:val="en-US"/>
-        </w:rPr>
-        <w:t>=true}&gt;&gt;</w:t>
+      <w:r>
+        <w:rPr>
+          <w:rFonts w:ascii="Arial" w:hAnsi="Arial" w:cs="Arial"/>
+          <w:lang w:val="en-US"/>
+        </w:rPr>
+        <w:t>fastTrackWitnessOfFactToggle=true}&gt;&gt;</w:t>
       </w:r>
     </w:p>
     <w:p>
@@ -2859,49 +2485,7 @@
         <w:rPr>
           <w:rFonts w:ascii="Arial" w:hAnsi="Arial" w:cs="Arial"/>
         </w:rPr>
-        <w:t>&lt;&lt;{</w:t>
-      </w:r>
-      <w:proofErr w:type="spellStart"/>
-      <w:r>
-        <w:rPr>
-          <w:rFonts w:ascii="Arial" w:hAnsi="Arial" w:cs="Arial"/>
-        </w:rPr>
-        <w:t>dateFormat</w:t>
-      </w:r>
-      <w:proofErr w:type="spellEnd"/>
-      <w:r>
-        <w:rPr>
-          <w:rFonts w:ascii="Arial" w:hAnsi="Arial" w:cs="Arial"/>
-        </w:rPr>
-        <w:t xml:space="preserve">(sdoR2WitnessesOfFact.sdoWitnessDeadlineDate, ‘dd MMMM </w:t>
-      </w:r>
-      <w:proofErr w:type="spellStart"/>
-      <w:r>
-        <w:rPr>
-          <w:rFonts w:ascii="Arial" w:hAnsi="Arial" w:cs="Arial"/>
-        </w:rPr>
-        <w:t>yyyy</w:t>
-      </w:r>
-      <w:proofErr w:type="spellEnd"/>
-      <w:r>
-        <w:rPr>
-          <w:rFonts w:ascii="Arial" w:hAnsi="Arial" w:cs="Arial"/>
-        </w:rPr>
-        <w:t>’, ‘</w:t>
-      </w:r>
-      <w:proofErr w:type="spellStart"/>
-      <w:r>
-        <w:rPr>
-          <w:rFonts w:ascii="Arial" w:hAnsi="Arial" w:cs="Arial"/>
-        </w:rPr>
-        <w:t>yyyy</w:t>
-      </w:r>
-      <w:proofErr w:type="spellEnd"/>
-      <w:r>
-        <w:rPr>
-          <w:rFonts w:ascii="Arial" w:hAnsi="Arial" w:cs="Arial"/>
-        </w:rPr>
-        <w:t>-MM-dd’)}&gt;&gt;.</w:t>
+        <w:t>&lt;&lt;{dateFormat(sdoR2WitnessesOfFact.sdoWitnessDeadlineDate, ‘dd MMMM yyyy’, ‘yyyy-MM-dd’)}&gt;&gt;.</w:t>
       </w:r>
     </w:p>
     <w:p>
@@ -2951,21 +2535,12 @@
         </w:rPr>
         <w:t>&lt;&lt;cs_{</w:t>
       </w:r>
-      <w:proofErr w:type="spellStart"/>
-      <w:r>
-        <w:rPr>
-          <w:rFonts w:ascii="Arial" w:hAnsi="Arial" w:cs="Arial"/>
-          <w:lang w:val="en-US"/>
-        </w:rPr>
-        <w:t>fastTrackSchedulesOfLossToggle</w:t>
-      </w:r>
-      <w:proofErr w:type="spellEnd"/>
-      <w:r>
-        <w:rPr>
-          <w:rFonts w:ascii="Arial" w:hAnsi="Arial" w:cs="Arial"/>
-          <w:lang w:val="en-US"/>
-        </w:rPr>
-        <w:t>=true}&gt;&gt;</w:t>
+      <w:r>
+        <w:rPr>
+          <w:rFonts w:ascii="Arial" w:hAnsi="Arial" w:cs="Arial"/>
+          <w:lang w:val="en-US"/>
+        </w:rPr>
+        <w:t>fastTrackSchedulesOfLossToggle=true}&gt;&gt;</w:t>
       </w:r>
     </w:p>
     <w:p>
@@ -3033,76 +2608,28 @@
           <w:rFonts w:ascii="Arial" w:eastAsia="Arial" w:hAnsi="Arial" w:cs="Arial"/>
           <w:bCs/>
         </w:rPr>
-        <w:t>{</w:t>
-      </w:r>
-      <w:proofErr w:type="spellStart"/>
+        <w:t>{dateFormat(</w:t>
+      </w:r>
+      <w:r>
+        <w:rPr>
+          <w:rFonts w:ascii="Arial" w:hAnsi="Arial" w:cs="Arial"/>
+          <w:lang w:val="en-US"/>
+        </w:rPr>
+        <w:t>fastTrackSchedulesOfLoss.</w:t>
+      </w:r>
+      <w:r>
+        <w:rPr>
+          <w:rFonts w:ascii="Arial" w:hAnsi="Arial" w:cs="Arial"/>
+          <w:lang w:val="en-US"/>
+        </w:rPr>
+        <w:t>date1</w:t>
+      </w:r>
       <w:r>
         <w:rPr>
           <w:rFonts w:ascii="Arial" w:eastAsia="Arial" w:hAnsi="Arial" w:cs="Arial"/>
           <w:bCs/>
         </w:rPr>
-        <w:t>dateFormat</w:t>
-      </w:r>
-      <w:proofErr w:type="spellEnd"/>
-      <w:r>
-        <w:rPr>
-          <w:rFonts w:ascii="Arial" w:eastAsia="Arial" w:hAnsi="Arial" w:cs="Arial"/>
-          <w:bCs/>
-        </w:rPr>
-        <w:t>(</w:t>
-      </w:r>
-      <w:r>
-        <w:rPr>
-          <w:rFonts w:ascii="Arial" w:hAnsi="Arial" w:cs="Arial"/>
-          <w:lang w:val="en-US"/>
-        </w:rPr>
-        <w:t>fastTrackSchedulesOfLoss.</w:t>
-      </w:r>
-      <w:r>
-        <w:rPr>
-          <w:rFonts w:ascii="Arial" w:hAnsi="Arial" w:cs="Arial"/>
-          <w:lang w:val="en-US"/>
-        </w:rPr>
-        <w:t>date1</w:t>
-      </w:r>
-      <w:r>
-        <w:rPr>
-          <w:rFonts w:ascii="Arial" w:eastAsia="Arial" w:hAnsi="Arial" w:cs="Arial"/>
-          <w:bCs/>
-        </w:rPr>
-        <w:t xml:space="preserve">, ‘dd MMMM </w:t>
-      </w:r>
-      <w:proofErr w:type="spellStart"/>
-      <w:r>
-        <w:rPr>
-          <w:rFonts w:ascii="Arial" w:eastAsia="Arial" w:hAnsi="Arial" w:cs="Arial"/>
-          <w:bCs/>
-        </w:rPr>
-        <w:t>yyyy</w:t>
-      </w:r>
-      <w:proofErr w:type="spellEnd"/>
-      <w:r>
-        <w:rPr>
-          <w:rFonts w:ascii="Arial" w:eastAsia="Arial" w:hAnsi="Arial" w:cs="Arial"/>
-          <w:bCs/>
-        </w:rPr>
-        <w:t>’, ‘</w:t>
-      </w:r>
-      <w:proofErr w:type="spellStart"/>
-      <w:r>
-        <w:rPr>
-          <w:rFonts w:ascii="Arial" w:eastAsia="Arial" w:hAnsi="Arial" w:cs="Arial"/>
-          <w:bCs/>
-        </w:rPr>
-        <w:t>yyyy</w:t>
-      </w:r>
-      <w:proofErr w:type="spellEnd"/>
-      <w:r>
-        <w:rPr>
-          <w:rFonts w:ascii="Arial" w:eastAsia="Arial" w:hAnsi="Arial" w:cs="Arial"/>
-          <w:bCs/>
-        </w:rPr>
-        <w:t>-MM-dd’</w:t>
+        <w:t>, ‘dd MMMM yyyy’, ‘yyyy-MM-dd’</w:t>
       </w:r>
       <w:r>
         <w:rPr>
@@ -3183,76 +2710,28 @@
           <w:rFonts w:ascii="Arial" w:eastAsia="Arial" w:hAnsi="Arial" w:cs="Arial"/>
           <w:bCs/>
         </w:rPr>
-        <w:t>{</w:t>
-      </w:r>
-      <w:proofErr w:type="spellStart"/>
+        <w:t>{dateFormat(</w:t>
+      </w:r>
+      <w:r>
+        <w:rPr>
+          <w:rFonts w:ascii="Arial" w:hAnsi="Arial" w:cs="Arial"/>
+          <w:lang w:val="en-US"/>
+        </w:rPr>
+        <w:t>fastTrackSchedulesOfLoss.</w:t>
+      </w:r>
+      <w:r>
+        <w:rPr>
+          <w:rFonts w:ascii="Arial" w:hAnsi="Arial" w:cs="Arial"/>
+          <w:lang w:val="en-US"/>
+        </w:rPr>
+        <w:t>date2</w:t>
+      </w:r>
       <w:r>
         <w:rPr>
           <w:rFonts w:ascii="Arial" w:eastAsia="Arial" w:hAnsi="Arial" w:cs="Arial"/>
           <w:bCs/>
         </w:rPr>
-        <w:t>dateFormat</w:t>
-      </w:r>
-      <w:proofErr w:type="spellEnd"/>
-      <w:r>
-        <w:rPr>
-          <w:rFonts w:ascii="Arial" w:eastAsia="Arial" w:hAnsi="Arial" w:cs="Arial"/>
-          <w:bCs/>
-        </w:rPr>
-        <w:t>(</w:t>
-      </w:r>
-      <w:r>
-        <w:rPr>
-          <w:rFonts w:ascii="Arial" w:hAnsi="Arial" w:cs="Arial"/>
-          <w:lang w:val="en-US"/>
-        </w:rPr>
-        <w:t>fastTrackSchedulesOfLoss.</w:t>
-      </w:r>
-      <w:r>
-        <w:rPr>
-          <w:rFonts w:ascii="Arial" w:hAnsi="Arial" w:cs="Arial"/>
-          <w:lang w:val="en-US"/>
-        </w:rPr>
-        <w:t>date2</w:t>
-      </w:r>
-      <w:r>
-        <w:rPr>
-          <w:rFonts w:ascii="Arial" w:eastAsia="Arial" w:hAnsi="Arial" w:cs="Arial"/>
-          <w:bCs/>
-        </w:rPr>
-        <w:t xml:space="preserve">, ‘dd MMMM </w:t>
-      </w:r>
-      <w:proofErr w:type="spellStart"/>
-      <w:r>
-        <w:rPr>
-          <w:rFonts w:ascii="Arial" w:eastAsia="Arial" w:hAnsi="Arial" w:cs="Arial"/>
-          <w:bCs/>
-        </w:rPr>
-        <w:t>yyyy</w:t>
-      </w:r>
-      <w:proofErr w:type="spellEnd"/>
-      <w:r>
-        <w:rPr>
-          <w:rFonts w:ascii="Arial" w:eastAsia="Arial" w:hAnsi="Arial" w:cs="Arial"/>
-          <w:bCs/>
-        </w:rPr>
-        <w:t>’, ‘</w:t>
-      </w:r>
-      <w:proofErr w:type="spellStart"/>
-      <w:r>
-        <w:rPr>
-          <w:rFonts w:ascii="Arial" w:eastAsia="Arial" w:hAnsi="Arial" w:cs="Arial"/>
-          <w:bCs/>
-        </w:rPr>
-        <w:t>yyyy</w:t>
-      </w:r>
-      <w:proofErr w:type="spellEnd"/>
-      <w:r>
-        <w:rPr>
-          <w:rFonts w:ascii="Arial" w:eastAsia="Arial" w:hAnsi="Arial" w:cs="Arial"/>
-          <w:bCs/>
-        </w:rPr>
-        <w:t>-MM-dd’</w:t>
+        <w:t>, ‘dd MMMM yyyy’, ‘yyyy-MM-dd’</w:t>
       </w:r>
       <w:r>
         <w:rPr>
@@ -3343,21 +2822,12 @@
         </w:rPr>
         <w:t>&lt;&lt;cs_{</w:t>
       </w:r>
-      <w:proofErr w:type="spellStart"/>
-      <w:r>
-        <w:rPr>
-          <w:rFonts w:ascii="Arial" w:hAnsi="Arial" w:cs="Arial"/>
-          <w:lang w:val="en-US"/>
-        </w:rPr>
-        <w:t>fastTrackTrialToggle</w:t>
-      </w:r>
-      <w:proofErr w:type="spellEnd"/>
-      <w:r>
-        <w:rPr>
-          <w:rFonts w:ascii="Arial" w:hAnsi="Arial" w:cs="Arial"/>
-          <w:lang w:val="en-US"/>
-        </w:rPr>
-        <w:t>=true}&gt;&gt;</w:t>
+      <w:r>
+        <w:rPr>
+          <w:rFonts w:ascii="Arial" w:hAnsi="Arial" w:cs="Arial"/>
+          <w:lang w:val="en-US"/>
+        </w:rPr>
+        <w:t>fastTrackTrialToggle=true}&gt;&gt;</w:t>
       </w:r>
     </w:p>
     <w:p>
@@ -3390,7 +2860,6 @@
         </w:rPr>
         <w:t>&lt;&lt;cs_{</w:t>
       </w:r>
-      <w:proofErr w:type="spellStart"/>
       <w:r>
         <w:rPr>
           <w:rFonts w:ascii="Arial" w:hAnsi="Arial" w:cs="Arial"/>
@@ -3398,7 +2867,6 @@
         </w:rPr>
         <w:t>fastTrackTrialDateToToggle</w:t>
       </w:r>
-      <w:proofErr w:type="spellEnd"/>
       <w:r>
         <w:rPr>
           <w:rFonts w:ascii="Arial" w:hAnsi="Arial" w:cs="Arial"/>
@@ -3449,84 +2917,112 @@
           <w:rFonts w:ascii="Arial" w:eastAsia="Arial" w:hAnsi="Arial" w:cs="Arial"/>
           <w:bCs/>
         </w:rPr>
-        <w:t>{</w:t>
-      </w:r>
-      <w:proofErr w:type="spellStart"/>
+        <w:t>{dateFormat(</w:t>
+      </w:r>
+      <w:r>
+        <w:rPr>
+          <w:rFonts w:ascii="Arial" w:hAnsi="Arial" w:cs="Arial"/>
+          <w:lang w:val="en-US"/>
+        </w:rPr>
+        <w:t>fastTrackHearingTime.dateFrom</w:t>
+      </w:r>
       <w:r>
         <w:rPr>
           <w:rFonts w:ascii="Arial" w:eastAsia="Arial" w:hAnsi="Arial" w:cs="Arial"/>
           <w:bCs/>
         </w:rPr>
-        <w:t>dateFormat</w:t>
-      </w:r>
-      <w:proofErr w:type="spellEnd"/>
+        <w:t>, ‘dd MMMM yyyy’, ‘yyyy-MM-dd’</w:t>
+      </w:r>
       <w:r>
         <w:rPr>
           <w:rFonts w:ascii="Arial" w:eastAsia="Arial" w:hAnsi="Arial" w:cs="Arial"/>
           <w:bCs/>
         </w:rPr>
-        <w:t>(</w:t>
-      </w:r>
-      <w:proofErr w:type="spellStart"/>
-      <w:r>
-        <w:rPr>
-          <w:rFonts w:ascii="Arial" w:hAnsi="Arial" w:cs="Arial"/>
-          <w:lang w:val="en-US"/>
-        </w:rPr>
-        <w:t>fastTrackHearingTime.dateFrom</w:t>
-      </w:r>
-      <w:proofErr w:type="spellEnd"/>
+        <w:t>)</w:t>
+      </w:r>
       <w:r>
         <w:rPr>
           <w:rFonts w:ascii="Arial" w:eastAsia="Arial" w:hAnsi="Arial" w:cs="Arial"/>
           <w:bCs/>
         </w:rPr>
-        <w:t xml:space="preserve">, ‘dd MMMM </w:t>
-      </w:r>
-      <w:proofErr w:type="spellStart"/>
+        <w:t>}</w:t>
+      </w:r>
+      <w:r>
+        <w:rPr>
+          <w:rFonts w:ascii="Arial" w:hAnsi="Arial" w:cs="Arial"/>
+          <w:b/>
+          <w:bCs/>
+        </w:rPr>
+        <w:t>&gt;&gt;</w:t>
+      </w:r>
+      <w:r>
+        <w:rPr>
+          <w:rFonts w:ascii="Arial" w:hAnsi="Arial" w:cs="Arial"/>
+          <w:b/>
+          <w:bCs/>
+        </w:rPr>
+        <w:t xml:space="preserve"> </w:t>
+      </w:r>
+      <w:r>
+        <w:rPr>
+          <w:rFonts w:ascii="Arial" w:hAnsi="Arial" w:cs="Arial"/>
+        </w:rPr>
+        <w:t xml:space="preserve">and </w:t>
+      </w:r>
+      <w:r>
+        <w:rPr>
+          <w:rFonts w:ascii="Arial" w:hAnsi="Arial" w:cs="Arial"/>
+        </w:rPr>
+        <w:t xml:space="preserve"> </w:t>
+      </w:r>
+      <w:r>
+        <w:rPr>
+          <w:rFonts w:ascii="Arial" w:hAnsi="Arial" w:cs="Arial"/>
+          <w:b/>
+          <w:bCs/>
+        </w:rPr>
+        <w:t>&lt;&lt;</w:t>
+      </w:r>
       <w:r>
         <w:rPr>
           <w:rFonts w:ascii="Arial" w:eastAsia="Arial" w:hAnsi="Arial" w:cs="Arial"/>
           <w:bCs/>
         </w:rPr>
-        <w:t>yyyy</w:t>
-      </w:r>
-      <w:proofErr w:type="spellEnd"/>
+        <w:t>{dateFormat(</w:t>
+      </w:r>
+      <w:r>
+        <w:rPr>
+          <w:rFonts w:ascii="Arial" w:hAnsi="Arial" w:cs="Arial"/>
+          <w:lang w:val="en-US"/>
+        </w:rPr>
+        <w:t>fastTrackHearingTime.date</w:t>
+      </w:r>
+      <w:r>
+        <w:rPr>
+          <w:rFonts w:ascii="Arial" w:hAnsi="Arial" w:cs="Arial"/>
+          <w:lang w:val="en-US"/>
+        </w:rPr>
+        <w:t>To</w:t>
+      </w:r>
       <w:r>
         <w:rPr>
           <w:rFonts w:ascii="Arial" w:eastAsia="Arial" w:hAnsi="Arial" w:cs="Arial"/>
           <w:bCs/>
         </w:rPr>
-        <w:t>’, ‘</w:t>
-      </w:r>
-      <w:proofErr w:type="spellStart"/>
+        <w:t>, ‘dd MMMM yyyy’, ‘yyyy-MM-dd’</w:t>
+      </w:r>
       <w:r>
         <w:rPr>
           <w:rFonts w:ascii="Arial" w:eastAsia="Arial" w:hAnsi="Arial" w:cs="Arial"/>
           <w:bCs/>
         </w:rPr>
-        <w:t>yyyy</w:t>
-      </w:r>
-      <w:proofErr w:type="spellEnd"/>
+        <w:t>)</w:t>
+      </w:r>
       <w:r>
         <w:rPr>
           <w:rFonts w:ascii="Arial" w:eastAsia="Arial" w:hAnsi="Arial" w:cs="Arial"/>
           <w:bCs/>
         </w:rPr>
-        <w:t>-MM-dd’</w:t>
-      </w:r>
-      <w:r>
-        <w:rPr>
-          <w:rFonts w:ascii="Arial" w:eastAsia="Arial" w:hAnsi="Arial" w:cs="Arial"/>
-          <w:bCs/>
-        </w:rPr>
-        <w:t>)</w:t>
-      </w:r>
-      <w:r>
-        <w:rPr>
-          <w:rFonts w:ascii="Arial" w:eastAsia="Arial" w:hAnsi="Arial" w:cs="Arial"/>
-          <w:bCs/>
-        </w:rPr>
         <w:t>}</w:t>
       </w:r>
       <w:r>
@@ -3543,13 +3039,19 @@
           <w:b/>
           <w:bCs/>
         </w:rPr>
+        <w:t>.</w:t>
+      </w:r>
+      <w:r>
+        <w:rPr>
+          <w:rFonts w:ascii="Arial" w:hAnsi="Arial" w:cs="Arial"/>
+        </w:rPr>
         <w:t xml:space="preserve"> </w:t>
       </w:r>
       <w:r>
         <w:rPr>
           <w:rFonts w:ascii="Arial" w:hAnsi="Arial" w:cs="Arial"/>
         </w:rPr>
-        <w:t xml:space="preserve">and </w:t>
+        <w:t>The time estimate is</w:t>
       </w:r>
       <w:r>
         <w:rPr>
@@ -3562,171 +3064,17 @@
           <w:rFonts w:ascii="Arial" w:hAnsi="Arial" w:cs="Arial"/>
           <w:b/>
           <w:bCs/>
-        </w:rPr>
-        <w:t>&lt;&lt;</w:t>
-      </w:r>
-      <w:r>
-        <w:rPr>
-          <w:rFonts w:ascii="Arial" w:eastAsia="Arial" w:hAnsi="Arial" w:cs="Arial"/>
-          <w:bCs/>
-        </w:rPr>
-        <w:t>{</w:t>
-      </w:r>
-      <w:proofErr w:type="spellStart"/>
-      <w:r>
-        <w:rPr>
-          <w:rFonts w:ascii="Arial" w:eastAsia="Arial" w:hAnsi="Arial" w:cs="Arial"/>
-          <w:bCs/>
-        </w:rPr>
-        <w:t>dateFormat</w:t>
-      </w:r>
-      <w:proofErr w:type="spellEnd"/>
-      <w:r>
-        <w:rPr>
-          <w:rFonts w:ascii="Arial" w:eastAsia="Arial" w:hAnsi="Arial" w:cs="Arial"/>
-          <w:bCs/>
-        </w:rPr>
-        <w:t>(</w:t>
-      </w:r>
-      <w:proofErr w:type="spellStart"/>
-      <w:r>
-        <w:rPr>
-          <w:rFonts w:ascii="Arial" w:hAnsi="Arial" w:cs="Arial"/>
-          <w:lang w:val="en-US"/>
-        </w:rPr>
-        <w:t>fastTrackHearingTime.date</w:t>
-      </w:r>
-      <w:r>
-        <w:rPr>
-          <w:rFonts w:ascii="Arial" w:hAnsi="Arial" w:cs="Arial"/>
-          <w:lang w:val="en-US"/>
-        </w:rPr>
-        <w:t>To</w:t>
-      </w:r>
-      <w:proofErr w:type="spellEnd"/>
-      <w:r>
-        <w:rPr>
-          <w:rFonts w:ascii="Arial" w:eastAsia="Arial" w:hAnsi="Arial" w:cs="Arial"/>
-          <w:bCs/>
-        </w:rPr>
-        <w:t xml:space="preserve">, ‘dd MMMM </w:t>
-      </w:r>
-      <w:proofErr w:type="spellStart"/>
-      <w:r>
-        <w:rPr>
-          <w:rFonts w:ascii="Arial" w:eastAsia="Arial" w:hAnsi="Arial" w:cs="Arial"/>
-          <w:bCs/>
-        </w:rPr>
-        <w:t>yyyy</w:t>
-      </w:r>
-      <w:proofErr w:type="spellEnd"/>
-      <w:r>
-        <w:rPr>
-          <w:rFonts w:ascii="Arial" w:eastAsia="Arial" w:hAnsi="Arial" w:cs="Arial"/>
-          <w:bCs/>
-        </w:rPr>
-        <w:t>’, ‘</w:t>
-      </w:r>
-      <w:proofErr w:type="spellStart"/>
-      <w:r>
-        <w:rPr>
-          <w:rFonts w:ascii="Arial" w:eastAsia="Arial" w:hAnsi="Arial" w:cs="Arial"/>
-          <w:bCs/>
-        </w:rPr>
-        <w:t>yyyy</w:t>
-      </w:r>
-      <w:proofErr w:type="spellEnd"/>
-      <w:r>
-        <w:rPr>
-          <w:rFonts w:ascii="Arial" w:eastAsia="Arial" w:hAnsi="Arial" w:cs="Arial"/>
-          <w:bCs/>
-        </w:rPr>
-        <w:t>-MM-dd’</w:t>
-      </w:r>
-      <w:r>
-        <w:rPr>
-          <w:rFonts w:ascii="Arial" w:eastAsia="Arial" w:hAnsi="Arial" w:cs="Arial"/>
-          <w:bCs/>
-        </w:rPr>
-        <w:t>)</w:t>
-      </w:r>
-      <w:r>
-        <w:rPr>
-          <w:rFonts w:ascii="Arial" w:eastAsia="Arial" w:hAnsi="Arial" w:cs="Arial"/>
-          <w:bCs/>
-        </w:rPr>
-        <w:t>}</w:t>
-      </w:r>
-      <w:r>
-        <w:rPr>
-          <w:rFonts w:ascii="Arial" w:hAnsi="Arial" w:cs="Arial"/>
-          <w:b/>
-          <w:bCs/>
-        </w:rPr>
-        <w:t>&gt;&gt;</w:t>
-      </w:r>
-      <w:r>
-        <w:rPr>
-          <w:rFonts w:ascii="Arial" w:hAnsi="Arial" w:cs="Arial"/>
-          <w:b/>
-          <w:bCs/>
+          <w:lang w:val="en-US"/>
+        </w:rPr>
+        <w:t>&lt;&lt;fastTrackHearingTimeEstimate&gt;&gt;</w:t>
+      </w:r>
+      <w:r>
+        <w:rPr>
+          <w:rFonts w:ascii="Arial" w:hAnsi="Arial" w:cs="Arial"/>
+          <w:lang w:val="en-US"/>
         </w:rPr>
         <w:t>.</w:t>
       </w:r>
-      <w:r>
-        <w:rPr>
-          <w:rFonts w:ascii="Arial" w:hAnsi="Arial" w:cs="Arial"/>
-        </w:rPr>
-        <w:t xml:space="preserve"> </w:t>
-      </w:r>
-      <w:r>
-        <w:rPr>
-          <w:rFonts w:ascii="Arial" w:hAnsi="Arial" w:cs="Arial"/>
-        </w:rPr>
-        <w:t>The time estimate is</w:t>
-      </w:r>
-      <w:r>
-        <w:rPr>
-          <w:rFonts w:ascii="Arial" w:hAnsi="Arial" w:cs="Arial"/>
-        </w:rPr>
-        <w:t xml:space="preserve"> </w:t>
-      </w:r>
-      <w:r>
-        <w:rPr>
-          <w:rFonts w:ascii="Arial" w:hAnsi="Arial" w:cs="Arial"/>
-          <w:b/>
-          <w:bCs/>
-          <w:lang w:val="en-US"/>
-        </w:rPr>
-        <w:t>&lt;&lt;</w:t>
-      </w:r>
-      <w:proofErr w:type="spellStart"/>
-      <w:r>
-        <w:rPr>
-          <w:rFonts w:ascii="Arial" w:hAnsi="Arial" w:cs="Arial"/>
-          <w:b/>
-          <w:bCs/>
-          <w:lang w:val="en-US"/>
-        </w:rPr>
-        <w:t>fastTrackHearingTimeEstimate</w:t>
-      </w:r>
-      <w:proofErr w:type="spellEnd"/>
-      <w:r>
-        <w:rPr>
-          <w:rFonts w:ascii="Arial" w:hAnsi="Arial" w:cs="Arial"/>
-          <w:b/>
-          <w:bCs/>
-          <w:lang w:val="en-US"/>
-        </w:rPr>
-        <w:t>&gt;&gt;</w:t>
-      </w:r>
-      <w:r>
-        <w:rPr>
-          <w:rFonts w:ascii="Arial" w:hAnsi="Arial" w:cs="Arial"/>
-          <w:lang w:val="en-US"/>
-        </w:rPr>
-        <w:t>.</w:t>
-      </w:r>
     </w:p>
     <w:p>
       <w:pPr>
@@ -3756,7 +3104,6 @@
         </w:rPr>
         <w:t>&lt;&lt;cs_{</w:t>
       </w:r>
-      <w:proofErr w:type="spellStart"/>
       <w:r>
         <w:rPr>
           <w:rFonts w:ascii="Arial" w:hAnsi="Arial" w:cs="Arial"/>
@@ -3764,7 +3111,6 @@
         </w:rPr>
         <w:t>fastTrackTrialDateToToggle</w:t>
       </w:r>
-      <w:proofErr w:type="spellEnd"/>
       <w:r>
         <w:rPr>
           <w:rFonts w:ascii="Arial" w:hAnsi="Arial" w:cs="Arial"/>
@@ -3835,84 +3181,34 @@
           <w:rFonts w:ascii="Arial" w:eastAsia="Arial" w:hAnsi="Arial" w:cs="Arial"/>
           <w:bCs/>
         </w:rPr>
-        <w:t>{</w:t>
-      </w:r>
-      <w:proofErr w:type="spellStart"/>
+        <w:t>{dateFormat(</w:t>
+      </w:r>
+      <w:r>
+        <w:rPr>
+          <w:rFonts w:ascii="Arial" w:hAnsi="Arial" w:cs="Arial"/>
+          <w:lang w:val="en-US"/>
+        </w:rPr>
+        <w:t>fastTrackHearingTime.dateFrom</w:t>
+      </w:r>
       <w:r>
         <w:rPr>
           <w:rFonts w:ascii="Arial" w:eastAsia="Arial" w:hAnsi="Arial" w:cs="Arial"/>
           <w:bCs/>
         </w:rPr>
-        <w:t>dateFormat</w:t>
-      </w:r>
-      <w:proofErr w:type="spellEnd"/>
+        <w:t>, ‘dd MMMM yyyy’, ‘yyyy-MM-dd’</w:t>
+      </w:r>
       <w:r>
         <w:rPr>
           <w:rFonts w:ascii="Arial" w:eastAsia="Arial" w:hAnsi="Arial" w:cs="Arial"/>
           <w:bCs/>
         </w:rPr>
-        <w:t>(</w:t>
-      </w:r>
-      <w:proofErr w:type="spellStart"/>
-      <w:r>
-        <w:rPr>
-          <w:rFonts w:ascii="Arial" w:hAnsi="Arial" w:cs="Arial"/>
-          <w:lang w:val="en-US"/>
-        </w:rPr>
-        <w:t>fastTrackHearingTime.dateFrom</w:t>
-      </w:r>
-      <w:proofErr w:type="spellEnd"/>
+        <w:t>)</w:t>
+      </w:r>
       <w:r>
         <w:rPr>
           <w:rFonts w:ascii="Arial" w:eastAsia="Arial" w:hAnsi="Arial" w:cs="Arial"/>
           <w:bCs/>
         </w:rPr>
-        <w:t xml:space="preserve">, ‘dd MMMM </w:t>
-      </w:r>
-      <w:proofErr w:type="spellStart"/>
-      <w:r>
-        <w:rPr>
-          <w:rFonts w:ascii="Arial" w:eastAsia="Arial" w:hAnsi="Arial" w:cs="Arial"/>
-          <w:bCs/>
-        </w:rPr>
-        <w:t>yyyy</w:t>
-      </w:r>
-      <w:proofErr w:type="spellEnd"/>
-      <w:r>
-        <w:rPr>
-          <w:rFonts w:ascii="Arial" w:eastAsia="Arial" w:hAnsi="Arial" w:cs="Arial"/>
-          <w:bCs/>
-        </w:rPr>
-        <w:t>’, ‘</w:t>
-      </w:r>
-      <w:proofErr w:type="spellStart"/>
-      <w:r>
-        <w:rPr>
-          <w:rFonts w:ascii="Arial" w:eastAsia="Arial" w:hAnsi="Arial" w:cs="Arial"/>
-          <w:bCs/>
-        </w:rPr>
-        <w:t>yyyy</w:t>
-      </w:r>
-      <w:proofErr w:type="spellEnd"/>
-      <w:r>
-        <w:rPr>
-          <w:rFonts w:ascii="Arial" w:eastAsia="Arial" w:hAnsi="Arial" w:cs="Arial"/>
-          <w:bCs/>
-        </w:rPr>
-        <w:t>-MM-dd’</w:t>
-      </w:r>
-      <w:r>
-        <w:rPr>
-          <w:rFonts w:ascii="Arial" w:eastAsia="Arial" w:hAnsi="Arial" w:cs="Arial"/>
-          <w:bCs/>
-        </w:rPr>
-        <w:t>)</w:t>
-      </w:r>
-      <w:r>
-        <w:rPr>
-          <w:rFonts w:ascii="Arial" w:eastAsia="Arial" w:hAnsi="Arial" w:cs="Arial"/>
-          <w:bCs/>
-        </w:rPr>
         <w:t>}</w:t>
       </w:r>
       <w:r>
@@ -3956,27 +3252,7 @@
           <w:bCs/>
           <w:lang w:val="en-US"/>
         </w:rPr>
-        <w:t>&lt;&lt;</w:t>
-      </w:r>
-      <w:proofErr w:type="spellStart"/>
-      <w:r>
-        <w:rPr>
-          <w:rFonts w:ascii="Arial" w:hAnsi="Arial" w:cs="Arial"/>
-          <w:b/>
-          <w:bCs/>
-          <w:lang w:val="en-US"/>
-        </w:rPr>
-        <w:t>fastTrackHearingTimeEstimate</w:t>
-      </w:r>
-      <w:proofErr w:type="spellEnd"/>
-      <w:r>
-        <w:rPr>
-          <w:rFonts w:ascii="Arial" w:hAnsi="Arial" w:cs="Arial"/>
-          <w:b/>
-          <w:bCs/>
-          <w:lang w:val="en-US"/>
-        </w:rPr>
-        <w:t>&gt;&gt;</w:t>
+        <w:t>&lt;&lt;fastTrackHearingTimeEstimate&gt;&gt;</w:t>
       </w:r>
       <w:r>
         <w:rPr>
@@ -4049,72 +3325,6 @@
     </w:p>
     <w:p>
       <w:pPr>
-        <w:pStyle w:val="ListParagraph"/>
-        <w:numPr>
-          <w:ilvl w:val="0"/>
-          <w:numId w:val="15"/>
-        </w:numPr>
-        <w:rPr>
-          <w:rFonts w:ascii="Arial" w:hAnsi="Arial" w:cs="Arial"/>
-          <w:lang w:val="en-US"/>
-        </w:rPr>
-      </w:pPr>
-      <w:r>
-        <w:rPr>
-          <w:rFonts w:ascii="Arial" w:hAnsi="Arial" w:cs="Arial"/>
-        </w:rPr>
-        <w:t>&lt;&lt;</w:t>
-      </w:r>
-      <w:r>
-        <w:rPr>
-          <w:rFonts w:ascii="Arial" w:hAnsi="Arial" w:cs="Arial"/>
-          <w:lang w:val="en-US"/>
-        </w:rPr>
-        <w:t xml:space="preserve"> </w:t>
-      </w:r>
-      <w:r>
-        <w:rPr>
-          <w:rFonts w:ascii="Arial" w:hAnsi="Arial" w:cs="Arial"/>
-          <w:lang w:val="en-US"/>
-        </w:rPr>
-        <w:t>fastTrackHearingTime</w:t>
-      </w:r>
-      <w:r>
-        <w:rPr>
-          <w:rFonts w:ascii="Arial" w:hAnsi="Arial" w:cs="Arial"/>
-          <w:lang w:val="en-US"/>
-        </w:rPr>
-        <w:t>.helpText2</w:t>
-      </w:r>
-      <w:r>
-        <w:rPr>
-          <w:rFonts w:ascii="Arial" w:hAnsi="Arial" w:cs="Arial"/>
-        </w:rPr>
-        <w:t>&gt;&gt;</w:t>
-      </w:r>
-      <w:r>
-        <w:rPr>
-          <w:rFonts w:ascii="Arial" w:hAnsi="Arial" w:cs="Arial"/>
-        </w:rPr>
-        <w:t xml:space="preserve"> &lt;&lt;</w:t>
-      </w:r>
-      <w:proofErr w:type="spellStart"/>
-      <w:r>
-        <w:rPr>
-          <w:rFonts w:ascii="Arial" w:hAnsi="Arial" w:cs="Arial"/>
-        </w:rPr>
-        <w:t>fastTrackTrialBundleTypeText</w:t>
-      </w:r>
-      <w:proofErr w:type="spellEnd"/>
-      <w:r>
-        <w:rPr>
-          <w:rFonts w:ascii="Arial" w:hAnsi="Arial" w:cs="Arial"/>
-        </w:rPr>
-        <w:t>&gt;&gt;</w:t>
-      </w:r>
-    </w:p>
-    <w:p>
-      <w:pPr>
         <w:rPr>
           <w:rFonts w:ascii="Arial" w:hAnsi="Arial" w:cs="Arial"/>
           <w:bCs/>
@@ -4142,7 +3352,6 @@
         </w:rPr>
         <w:t>&lt;&lt;cs_{</w:t>
       </w:r>
-      <w:proofErr w:type="spellStart"/>
       <w:r>
         <w:rPr>
           <w:rFonts w:ascii="Arial" w:hAnsi="Arial" w:cs="Arial"/>
@@ -4150,7 +3359,6 @@
         </w:rPr>
         <w:t>showBundleInfo</w:t>
       </w:r>
-      <w:proofErr w:type="spellEnd"/>
       <w:r>
         <w:rPr>
           <w:rFonts w:ascii="Arial" w:hAnsi="Arial" w:cs="Arial"/>
@@ -4628,21 +3836,12 @@
         </w:rPr>
         <w:t>&lt;&lt;cs_{</w:t>
       </w:r>
-      <w:proofErr w:type="spellStart"/>
-      <w:r>
-        <w:rPr>
-          <w:rFonts w:ascii="Arial" w:hAnsi="Arial" w:cs="Arial"/>
-          <w:lang w:val="en-US"/>
-        </w:rPr>
-        <w:t>fastTrackMethodToggle</w:t>
-      </w:r>
-      <w:proofErr w:type="spellEnd"/>
-      <w:r>
-        <w:rPr>
-          <w:rFonts w:ascii="Arial" w:hAnsi="Arial" w:cs="Arial"/>
-          <w:lang w:val="en-US"/>
-        </w:rPr>
-        <w:t>=true}&gt;&gt;</w:t>
+      <w:r>
+        <w:rPr>
+          <w:rFonts w:ascii="Arial" w:hAnsi="Arial" w:cs="Arial"/>
+          <w:lang w:val="en-US"/>
+        </w:rPr>
+        <w:t>fastTrackMethodToggle=true}&gt;&gt;</w:t>
       </w:r>
     </w:p>
     <w:p>
@@ -4681,7 +3880,6 @@
         </w:rPr>
         <w:t>&lt;&lt;cs_{</w:t>
       </w:r>
-      <w:proofErr w:type="spellStart"/>
       <w:r>
         <w:rPr>
           <w:rFonts w:ascii="Arial" w:hAnsi="Arial" w:cs="Arial"/>
@@ -4694,17 +3892,8 @@
           <w:rFonts w:ascii="Arial" w:hAnsi="Arial" w:cs="Arial"/>
           <w:lang w:val="en-US"/>
         </w:rPr>
-        <w:t>Method</w:t>
-      </w:r>
-      <w:proofErr w:type="spellEnd"/>
-      <w:r>
-        <w:rPr>
-          <w:rFonts w:ascii="Arial" w:hAnsi="Arial" w:cs="Arial"/>
-          <w:lang w:val="en-US"/>
-        </w:rPr>
-        <w:t>=’</w:t>
-      </w:r>
-      <w:proofErr w:type="spellStart"/>
+        <w:t>Method=’</w:t>
+      </w:r>
       <w:r>
         <w:rPr>
           <w:rFonts w:ascii="Arial" w:hAnsi="Arial" w:cs="Arial"/>
@@ -4717,15 +3906,7 @@
           <w:rFonts w:ascii="Arial" w:hAnsi="Arial" w:cs="Arial"/>
           <w:lang w:val="en-US"/>
         </w:rPr>
-        <w:t>MethodInPerson</w:t>
-      </w:r>
-      <w:proofErr w:type="spellEnd"/>
-      <w:r>
-        <w:rPr>
-          <w:rFonts w:ascii="Arial" w:hAnsi="Arial" w:cs="Arial"/>
-          <w:lang w:val="en-US"/>
-        </w:rPr>
-        <w:t>’}&gt;&gt;</w:t>
+        <w:t>MethodInPerson’}&gt;&gt;</w:t>
       </w:r>
     </w:p>
     <w:p>
@@ -4774,71 +3955,7 @@
           <w:rFonts w:ascii="Arial" w:eastAsia="Times New Roman" w:hAnsi="Arial" w:cs="Arial"/>
           <w:lang w:eastAsia="en-GB"/>
         </w:rPr>
-        <w:t>&lt;&lt;cs_{</w:t>
-      </w:r>
-      <w:proofErr w:type="spellStart"/>
-      <w:r>
-        <w:rPr>
-          <w:rFonts w:ascii="Arial" w:eastAsia="Times New Roman" w:hAnsi="Arial" w:cs="Arial"/>
-          <w:lang w:eastAsia="en-GB"/>
-        </w:rPr>
-        <w:t>hearingLocation.site_name</w:t>
-      </w:r>
-      <w:proofErr w:type="spellEnd"/>
-      <w:r>
-        <w:rPr>
-          <w:rFonts w:ascii="Arial" w:eastAsia="Times New Roman" w:hAnsi="Arial" w:cs="Arial"/>
-          <w:lang w:eastAsia="en-GB"/>
-        </w:rPr>
-        <w:t>!=null}&gt;&gt;at &lt;&lt;</w:t>
-      </w:r>
-      <w:proofErr w:type="spellStart"/>
-      <w:r>
-        <w:rPr>
-          <w:rFonts w:ascii="Arial" w:eastAsia="Times New Roman" w:hAnsi="Arial" w:cs="Arial"/>
-          <w:lang w:eastAsia="en-GB"/>
-        </w:rPr>
-        <w:t>hearingLocation.site_name</w:t>
-      </w:r>
-      <w:proofErr w:type="spellEnd"/>
-      <w:r>
-        <w:rPr>
-          <w:rFonts w:ascii="Arial" w:eastAsia="Times New Roman" w:hAnsi="Arial" w:cs="Arial"/>
-          <w:lang w:eastAsia="en-GB"/>
-        </w:rPr>
-        <w:t>&gt;&gt;, &lt;&lt;</w:t>
-      </w:r>
-      <w:proofErr w:type="spellStart"/>
-      <w:r>
-        <w:rPr>
-          <w:rFonts w:ascii="Arial" w:eastAsia="Times New Roman" w:hAnsi="Arial" w:cs="Arial"/>
-          <w:lang w:eastAsia="en-GB"/>
-        </w:rPr>
-        <w:t>hearingLocation.court_address</w:t>
-      </w:r>
-      <w:proofErr w:type="spellEnd"/>
-      <w:r>
-        <w:rPr>
-          <w:rFonts w:ascii="Arial" w:eastAsia="Times New Roman" w:hAnsi="Arial" w:cs="Arial"/>
-          <w:lang w:eastAsia="en-GB"/>
-        </w:rPr>
-        <w:t>&gt;&gt; &lt;&lt;</w:t>
-      </w:r>
-      <w:proofErr w:type="spellStart"/>
-      <w:r>
-        <w:rPr>
-          <w:rFonts w:ascii="Arial" w:eastAsia="Times New Roman" w:hAnsi="Arial" w:cs="Arial"/>
-          <w:lang w:eastAsia="en-GB"/>
-        </w:rPr>
-        <w:t>hearingLocation.postcode</w:t>
-      </w:r>
-      <w:proofErr w:type="spellEnd"/>
-      <w:r>
-        <w:rPr>
-          <w:rFonts w:ascii="Arial" w:eastAsia="Times New Roman" w:hAnsi="Arial" w:cs="Arial"/>
-          <w:lang w:eastAsia="en-GB"/>
-        </w:rPr>
-        <w:t>&gt;&gt;, &lt;&lt;es_&gt;&gt;</w:t>
+        <w:t>&lt;&lt;cs_{hearingLocation.site_name!=null}&gt;&gt;at &lt;&lt;hearingLocation.site_name&gt;&gt;, &lt;&lt;hearingLocation.court_address&gt;&gt; &lt;&lt;hearingLocation.postcode&gt;&gt;, &lt;&lt;es_&gt;&gt;</w:t>
       </w:r>
       <w:r>
         <w:rPr>
@@ -4890,7 +4007,6 @@
         </w:rPr>
         <w:t>&lt;&lt;cs_{</w:t>
       </w:r>
-      <w:proofErr w:type="spellStart"/>
       <w:r>
         <w:rPr>
           <w:rFonts w:ascii="Arial" w:hAnsi="Arial" w:cs="Arial"/>
@@ -4903,17 +4019,8 @@
           <w:rFonts w:ascii="Arial" w:hAnsi="Arial" w:cs="Arial"/>
           <w:lang w:val="en-US"/>
         </w:rPr>
-        <w:t>Method</w:t>
-      </w:r>
-      <w:proofErr w:type="spellEnd"/>
-      <w:r>
-        <w:rPr>
-          <w:rFonts w:ascii="Arial" w:hAnsi="Arial" w:cs="Arial"/>
-          <w:lang w:val="en-US"/>
-        </w:rPr>
-        <w:t>=’</w:t>
-      </w:r>
-      <w:proofErr w:type="spellStart"/>
+        <w:t>Method=’</w:t>
+      </w:r>
       <w:r>
         <w:rPr>
           <w:rFonts w:ascii="Arial" w:hAnsi="Arial" w:cs="Arial"/>
@@ -4926,15 +4033,7 @@
           <w:rFonts w:ascii="Arial" w:hAnsi="Arial" w:cs="Arial"/>
           <w:lang w:val="en-US"/>
         </w:rPr>
-        <w:t>MethodTelephoneHearing</w:t>
-      </w:r>
-      <w:proofErr w:type="spellEnd"/>
-      <w:r>
-        <w:rPr>
-          <w:rFonts w:ascii="Arial" w:hAnsi="Arial" w:cs="Arial"/>
-          <w:lang w:val="en-US"/>
-        </w:rPr>
-        <w:t>’}&gt;&gt;</w:t>
+        <w:t>MethodTelephoneHearing’}&gt;&gt;</w:t>
       </w:r>
     </w:p>
     <w:p>
@@ -4965,71 +4064,7 @@
           <w:rFonts w:ascii="Arial" w:eastAsia="Times New Roman" w:hAnsi="Arial" w:cs="Arial"/>
           <w:lang w:eastAsia="en-GB"/>
         </w:rPr>
-        <w:t>&lt;&lt;cs_{</w:t>
-      </w:r>
-      <w:proofErr w:type="spellStart"/>
-      <w:r>
-        <w:rPr>
-          <w:rFonts w:ascii="Arial" w:eastAsia="Times New Roman" w:hAnsi="Arial" w:cs="Arial"/>
-          <w:lang w:eastAsia="en-GB"/>
-        </w:rPr>
-        <w:t>hearingLocation.site_name</w:t>
-      </w:r>
-      <w:proofErr w:type="spellEnd"/>
-      <w:r>
-        <w:rPr>
-          <w:rFonts w:ascii="Arial" w:eastAsia="Times New Roman" w:hAnsi="Arial" w:cs="Arial"/>
-          <w:lang w:eastAsia="en-GB"/>
-        </w:rPr>
-        <w:t>!=null}&gt;&gt;will take place at &lt;&lt;</w:t>
-      </w:r>
-      <w:proofErr w:type="spellStart"/>
-      <w:r>
-        <w:rPr>
-          <w:rFonts w:ascii="Arial" w:eastAsia="Times New Roman" w:hAnsi="Arial" w:cs="Arial"/>
-          <w:lang w:eastAsia="en-GB"/>
-        </w:rPr>
-        <w:t>hearingLocation.site_name</w:t>
-      </w:r>
-      <w:proofErr w:type="spellEnd"/>
-      <w:r>
-        <w:rPr>
-          <w:rFonts w:ascii="Arial" w:eastAsia="Times New Roman" w:hAnsi="Arial" w:cs="Arial"/>
-          <w:lang w:eastAsia="en-GB"/>
-        </w:rPr>
-        <w:t>&gt;&gt;, &lt;&lt;</w:t>
-      </w:r>
-      <w:proofErr w:type="spellStart"/>
-      <w:r>
-        <w:rPr>
-          <w:rFonts w:ascii="Arial" w:eastAsia="Times New Roman" w:hAnsi="Arial" w:cs="Arial"/>
-          <w:lang w:eastAsia="en-GB"/>
-        </w:rPr>
-        <w:t>hearingLocation.court_address</w:t>
-      </w:r>
-      <w:proofErr w:type="spellEnd"/>
-      <w:r>
-        <w:rPr>
-          <w:rFonts w:ascii="Arial" w:eastAsia="Times New Roman" w:hAnsi="Arial" w:cs="Arial"/>
-          <w:lang w:eastAsia="en-GB"/>
-        </w:rPr>
-        <w:t>&gt;&gt; &lt;&lt;</w:t>
-      </w:r>
-      <w:proofErr w:type="spellStart"/>
-      <w:r>
-        <w:rPr>
-          <w:rFonts w:ascii="Arial" w:eastAsia="Times New Roman" w:hAnsi="Arial" w:cs="Arial"/>
-          <w:lang w:eastAsia="en-GB"/>
-        </w:rPr>
-        <w:t>hearingLocation.postcode</w:t>
-      </w:r>
-      <w:proofErr w:type="spellEnd"/>
-      <w:r>
-        <w:rPr>
-          <w:rFonts w:ascii="Arial" w:eastAsia="Times New Roman" w:hAnsi="Arial" w:cs="Arial"/>
-          <w:lang w:eastAsia="en-GB"/>
-        </w:rPr>
-        <w:t>&gt;&gt;, and &lt;&lt;es_&gt;&gt;</w:t>
+        <w:t>&lt;&lt;cs_{hearingLocation.site_name!=null}&gt;&gt;will take place at &lt;&lt;hearingLocation.site_name&gt;&gt;, &lt;&lt;hearingLocation.court_address&gt;&gt; &lt;&lt;hearingLocation.postcode&gt;&gt;, and &lt;&lt;es_&gt;&gt;</w:t>
       </w:r>
       <w:r>
         <w:rPr>
@@ -5099,7 +4134,6 @@
         </w:rPr>
         <w:t>&lt;&lt;cs_{</w:t>
       </w:r>
-      <w:proofErr w:type="spellStart"/>
       <w:r>
         <w:rPr>
           <w:rFonts w:ascii="Arial" w:hAnsi="Arial" w:cs="Arial"/>
@@ -5112,17 +4146,8 @@
           <w:rFonts w:ascii="Arial" w:hAnsi="Arial" w:cs="Arial"/>
           <w:lang w:val="en-US"/>
         </w:rPr>
-        <w:t>Method</w:t>
-      </w:r>
-      <w:proofErr w:type="spellEnd"/>
-      <w:r>
-        <w:rPr>
-          <w:rFonts w:ascii="Arial" w:hAnsi="Arial" w:cs="Arial"/>
-          <w:lang w:val="en-US"/>
-        </w:rPr>
-        <w:t>=’</w:t>
-      </w:r>
-      <w:proofErr w:type="spellStart"/>
+        <w:t>Method=’</w:t>
+      </w:r>
       <w:r>
         <w:rPr>
           <w:rFonts w:ascii="Arial" w:hAnsi="Arial" w:cs="Arial"/>
@@ -5135,15 +4160,7 @@
           <w:rFonts w:ascii="Arial" w:hAnsi="Arial" w:cs="Arial"/>
           <w:lang w:val="en-US"/>
         </w:rPr>
-        <w:t>MethodVideoConferenceHearing</w:t>
-      </w:r>
-      <w:proofErr w:type="spellEnd"/>
-      <w:r>
-        <w:rPr>
-          <w:rFonts w:ascii="Arial" w:hAnsi="Arial" w:cs="Arial"/>
-          <w:lang w:val="en-US"/>
-        </w:rPr>
-        <w:t>’}&gt;&gt;</w:t>
+        <w:t>MethodVideoConferenceHearing’}&gt;&gt;</w:t>
       </w:r>
     </w:p>
     <w:p>
@@ -5174,71 +4191,7 @@
           <w:rFonts w:ascii="Arial" w:eastAsia="Times New Roman" w:hAnsi="Arial" w:cs="Arial"/>
           <w:lang w:eastAsia="en-GB"/>
         </w:rPr>
-        <w:t>&lt;&lt;cs_{</w:t>
-      </w:r>
-      <w:proofErr w:type="spellStart"/>
-      <w:r>
-        <w:rPr>
-          <w:rFonts w:ascii="Arial" w:eastAsia="Times New Roman" w:hAnsi="Arial" w:cs="Arial"/>
-          <w:lang w:eastAsia="en-GB"/>
-        </w:rPr>
-        <w:t>hearingLocation.site_name</w:t>
-      </w:r>
-      <w:proofErr w:type="spellEnd"/>
-      <w:r>
-        <w:rPr>
-          <w:rFonts w:ascii="Arial" w:eastAsia="Times New Roman" w:hAnsi="Arial" w:cs="Arial"/>
-          <w:lang w:eastAsia="en-GB"/>
-        </w:rPr>
-        <w:t>!=null}&gt;&gt;will take place at &lt;&lt;</w:t>
-      </w:r>
-      <w:proofErr w:type="spellStart"/>
-      <w:r>
-        <w:rPr>
-          <w:rFonts w:ascii="Arial" w:eastAsia="Times New Roman" w:hAnsi="Arial" w:cs="Arial"/>
-          <w:lang w:eastAsia="en-GB"/>
-        </w:rPr>
-        <w:t>hearingLocation.site_name</w:t>
-      </w:r>
-      <w:proofErr w:type="spellEnd"/>
-      <w:r>
-        <w:rPr>
-          <w:rFonts w:ascii="Arial" w:eastAsia="Times New Roman" w:hAnsi="Arial" w:cs="Arial"/>
-          <w:lang w:eastAsia="en-GB"/>
-        </w:rPr>
-        <w:t>&gt;&gt;, &lt;&lt;</w:t>
-      </w:r>
-      <w:proofErr w:type="spellStart"/>
-      <w:r>
-        <w:rPr>
-          <w:rFonts w:ascii="Arial" w:eastAsia="Times New Roman" w:hAnsi="Arial" w:cs="Arial"/>
-          <w:lang w:eastAsia="en-GB"/>
-        </w:rPr>
-        <w:t>hearingLocation.court_address</w:t>
-      </w:r>
-      <w:proofErr w:type="spellEnd"/>
-      <w:r>
-        <w:rPr>
-          <w:rFonts w:ascii="Arial" w:eastAsia="Times New Roman" w:hAnsi="Arial" w:cs="Arial"/>
-          <w:lang w:eastAsia="en-GB"/>
-        </w:rPr>
-        <w:t>&gt;&gt; &lt;&lt;</w:t>
-      </w:r>
-      <w:proofErr w:type="spellStart"/>
-      <w:r>
-        <w:rPr>
-          <w:rFonts w:ascii="Arial" w:eastAsia="Times New Roman" w:hAnsi="Arial" w:cs="Arial"/>
-          <w:lang w:eastAsia="en-GB"/>
-        </w:rPr>
-        <w:t>hearingLocation.postcode</w:t>
-      </w:r>
-      <w:proofErr w:type="spellEnd"/>
-      <w:r>
-        <w:rPr>
-          <w:rFonts w:ascii="Arial" w:eastAsia="Times New Roman" w:hAnsi="Arial" w:cs="Arial"/>
-          <w:lang w:eastAsia="en-GB"/>
-        </w:rPr>
-        <w:t>&gt;&gt;, and &lt;&lt;es_&gt;&gt;</w:t>
+        <w:t>&lt;&lt;cs_{hearingLocation.site_name!=null}&gt;&gt;will take place at &lt;&lt;hearingLocation.site_name&gt;&gt;, &lt;&lt;hearingLocation.court_address&gt;&gt; &lt;&lt;hearingLocation.postcode&gt;&gt;, and &lt;&lt;es_&gt;&gt;</w:t>
       </w:r>
       <w:r>
         <w:rPr>
@@ -5320,21 +4273,12 @@
         </w:rPr>
         <w:t>&lt;&lt;cs_{</w:t>
       </w:r>
-      <w:proofErr w:type="spellStart"/>
-      <w:r>
-        <w:rPr>
-          <w:rFonts w:ascii="Arial" w:hAnsi="Arial" w:cs="Arial"/>
-          <w:lang w:val="en-US"/>
-        </w:rPr>
-        <w:t>hasBuildingDispute</w:t>
-      </w:r>
-      <w:proofErr w:type="spellEnd"/>
-      <w:r>
-        <w:rPr>
-          <w:rFonts w:ascii="Arial" w:hAnsi="Arial" w:cs="Arial"/>
-          <w:lang w:val="en-US"/>
-        </w:rPr>
-        <w:t>=true}&gt;&gt;</w:t>
+      <w:r>
+        <w:rPr>
+          <w:rFonts w:ascii="Arial" w:hAnsi="Arial" w:cs="Arial"/>
+          <w:lang w:val="en-US"/>
+        </w:rPr>
+        <w:t>hasBuildingDispute=true}&gt;&gt;</w:t>
       </w:r>
     </w:p>
     <w:p>
@@ -5490,83 +4434,35 @@
           <w:rFonts w:ascii="Arial" w:eastAsia="Arial" w:hAnsi="Arial" w:cs="Arial"/>
           <w:bCs/>
         </w:rPr>
-        <w:t>{</w:t>
-      </w:r>
-      <w:proofErr w:type="spellStart"/>
+        <w:t>{dateFormat(</w:t>
+      </w:r>
+      <w:r>
+        <w:rPr>
+          <w:rFonts w:ascii="Arial" w:hAnsi="Arial" w:cs="Arial"/>
+          <w:lang w:val="en-US"/>
+        </w:rPr>
+        <w:t>fastTrackBuildingDispute</w:t>
+      </w:r>
+      <w:r>
+        <w:rPr>
+          <w:rFonts w:ascii="Arial" w:hAnsi="Arial" w:cs="Arial"/>
+          <w:lang w:val="en-US"/>
+        </w:rPr>
+        <w:t>.</w:t>
+      </w:r>
+      <w:r>
+        <w:rPr>
+          <w:rFonts w:ascii="Arial" w:hAnsi="Arial" w:cs="Arial"/>
+          <w:lang w:val="en-US"/>
+        </w:rPr>
+        <w:t>date1</w:t>
+      </w:r>
       <w:r>
         <w:rPr>
           <w:rFonts w:ascii="Arial" w:eastAsia="Arial" w:hAnsi="Arial" w:cs="Arial"/>
           <w:bCs/>
         </w:rPr>
-        <w:t>dateFormat</w:t>
-      </w:r>
-      <w:proofErr w:type="spellEnd"/>
-      <w:r>
-        <w:rPr>
-          <w:rFonts w:ascii="Arial" w:eastAsia="Arial" w:hAnsi="Arial" w:cs="Arial"/>
-          <w:bCs/>
-        </w:rPr>
-        <w:t>(</w:t>
-      </w:r>
-      <w:r>
-        <w:rPr>
-          <w:rFonts w:ascii="Arial" w:hAnsi="Arial" w:cs="Arial"/>
-          <w:lang w:val="en-US"/>
-        </w:rPr>
-        <w:t>fastTrackBuildingDispute</w:t>
-      </w:r>
-      <w:r>
-        <w:rPr>
-          <w:rFonts w:ascii="Arial" w:hAnsi="Arial" w:cs="Arial"/>
-          <w:lang w:val="en-US"/>
-        </w:rPr>
-        <w:t>.</w:t>
-      </w:r>
-      <w:r>
-        <w:rPr>
-          <w:rFonts w:ascii="Arial" w:hAnsi="Arial" w:cs="Arial"/>
-          <w:lang w:val="en-US"/>
-        </w:rPr>
-        <w:t>date1</w:t>
-      </w:r>
-      <w:r>
-        <w:rPr>
-          <w:rFonts w:ascii="Arial" w:eastAsia="Arial" w:hAnsi="Arial" w:cs="Arial"/>
-          <w:bCs/>
-        </w:rPr>
-        <w:t xml:space="preserve">, ‘dd MMMM </w:t>
-      </w:r>
-      <w:proofErr w:type="spellStart"/>
-      <w:r>
-        <w:rPr>
-          <w:rFonts w:ascii="Arial" w:eastAsia="Arial" w:hAnsi="Arial" w:cs="Arial"/>
-          <w:bCs/>
-        </w:rPr>
-        <w:t>yyyy</w:t>
-      </w:r>
-      <w:proofErr w:type="spellEnd"/>
-      <w:r>
-        <w:rPr>
-          <w:rFonts w:ascii="Arial" w:eastAsia="Arial" w:hAnsi="Arial" w:cs="Arial"/>
-          <w:bCs/>
-        </w:rPr>
-        <w:t>’, ‘</w:t>
-      </w:r>
-      <w:proofErr w:type="spellStart"/>
-      <w:r>
-        <w:rPr>
-          <w:rFonts w:ascii="Arial" w:eastAsia="Arial" w:hAnsi="Arial" w:cs="Arial"/>
-          <w:bCs/>
-        </w:rPr>
-        <w:t>yyyy</w:t>
-      </w:r>
-      <w:proofErr w:type="spellEnd"/>
-      <w:r>
-        <w:rPr>
-          <w:rFonts w:ascii="Arial" w:eastAsia="Arial" w:hAnsi="Arial" w:cs="Arial"/>
-          <w:bCs/>
-        </w:rPr>
-        <w:t>-MM-dd’</w:t>
+        <w:t>, ‘dd MMMM yyyy’, ‘yyyy-MM-dd’</w:t>
       </w:r>
       <w:r>
         <w:rPr>
@@ -5653,235 +4549,138 @@
           <w:rFonts w:ascii="Arial" w:eastAsia="Arial" w:hAnsi="Arial" w:cs="Arial"/>
           <w:bCs/>
         </w:rPr>
-        <w:t>{</w:t>
-      </w:r>
-      <w:proofErr w:type="spellStart"/>
+        <w:t>{dateFormat(</w:t>
+      </w:r>
+      <w:r>
+        <w:rPr>
+          <w:rFonts w:ascii="Arial" w:hAnsi="Arial" w:cs="Arial"/>
+          <w:lang w:val="en-US"/>
+        </w:rPr>
+        <w:t>fastTrackBuildingDispute</w:t>
+      </w:r>
+      <w:r>
+        <w:rPr>
+          <w:rFonts w:ascii="Arial" w:hAnsi="Arial" w:cs="Arial"/>
+          <w:lang w:val="en-US"/>
+        </w:rPr>
+        <w:t>.</w:t>
+      </w:r>
+      <w:r>
+        <w:rPr>
+          <w:rFonts w:ascii="Arial" w:hAnsi="Arial" w:cs="Arial"/>
+          <w:lang w:val="en-US"/>
+        </w:rPr>
+        <w:t>date</w:t>
+      </w:r>
+      <w:r>
+        <w:rPr>
+          <w:rFonts w:ascii="Arial" w:hAnsi="Arial" w:cs="Arial"/>
+          <w:lang w:val="en-US"/>
+        </w:rPr>
+        <w:t>2</w:t>
+      </w:r>
       <w:r>
         <w:rPr>
           <w:rFonts w:ascii="Arial" w:eastAsia="Arial" w:hAnsi="Arial" w:cs="Arial"/>
           <w:bCs/>
         </w:rPr>
-        <w:t>dateFormat</w:t>
-      </w:r>
-      <w:proofErr w:type="spellEnd"/>
+        <w:t>, ‘dd MMMM yyyy’, ‘yyyy-MM-dd’</w:t>
+      </w:r>
       <w:r>
         <w:rPr>
           <w:rFonts w:ascii="Arial" w:eastAsia="Arial" w:hAnsi="Arial" w:cs="Arial"/>
           <w:bCs/>
         </w:rPr>
-        <w:t>(</w:t>
-      </w:r>
-      <w:r>
-        <w:rPr>
-          <w:rFonts w:ascii="Arial" w:hAnsi="Arial" w:cs="Arial"/>
-          <w:lang w:val="en-US"/>
-        </w:rPr>
-        <w:t>fastTrackBuildingDispute</w:t>
-      </w:r>
-      <w:r>
-        <w:rPr>
-          <w:rFonts w:ascii="Arial" w:hAnsi="Arial" w:cs="Arial"/>
-          <w:lang w:val="en-US"/>
+        <w:t>)</w:t>
+      </w:r>
+      <w:r>
+        <w:rPr>
+          <w:rFonts w:ascii="Arial" w:eastAsia="Arial" w:hAnsi="Arial" w:cs="Arial"/>
+          <w:bCs/>
+        </w:rPr>
+        <w:t>}</w:t>
+      </w:r>
+      <w:r>
+        <w:rPr>
+          <w:rFonts w:ascii="Arial" w:hAnsi="Arial" w:cs="Arial"/>
+          <w:b/>
+          <w:bCs/>
+        </w:rPr>
+        <w:t>&gt;&gt;</w:t>
+      </w:r>
+      <w:r>
+        <w:rPr>
+          <w:rFonts w:ascii="Arial" w:hAnsi="Arial" w:cs="Arial"/>
         </w:rPr>
         <w:t>.</w:t>
       </w:r>
-      <w:r>
-        <w:rPr>
-          <w:rFonts w:ascii="Arial" w:hAnsi="Arial" w:cs="Arial"/>
-          <w:lang w:val="en-US"/>
-        </w:rPr>
-        <w:t>date</w:t>
-      </w:r>
-      <w:r>
-        <w:rPr>
-          <w:rFonts w:ascii="Arial" w:hAnsi="Arial" w:cs="Arial"/>
-          <w:lang w:val="en-US"/>
-        </w:rPr>
-        <w:t>2</w:t>
-      </w:r>
-      <w:r>
-        <w:rPr>
-          <w:rFonts w:ascii="Arial" w:eastAsia="Arial" w:hAnsi="Arial" w:cs="Arial"/>
-          <w:bCs/>
-        </w:rPr>
-        <w:t xml:space="preserve">, ‘dd MMMM </w:t>
-      </w:r>
-      <w:proofErr w:type="spellStart"/>
-      <w:r>
-        <w:rPr>
-          <w:rFonts w:ascii="Arial" w:eastAsia="Arial" w:hAnsi="Arial" w:cs="Arial"/>
-          <w:bCs/>
-        </w:rPr>
-        <w:t>yyyy</w:t>
-      </w:r>
-      <w:proofErr w:type="spellEnd"/>
-      <w:r>
-        <w:rPr>
-          <w:rFonts w:ascii="Arial" w:eastAsia="Arial" w:hAnsi="Arial" w:cs="Arial"/>
-          <w:bCs/>
-        </w:rPr>
-        <w:t>’, ‘</w:t>
-      </w:r>
-      <w:proofErr w:type="spellStart"/>
-      <w:r>
-        <w:rPr>
-          <w:rFonts w:ascii="Arial" w:eastAsia="Arial" w:hAnsi="Arial" w:cs="Arial"/>
-          <w:bCs/>
-        </w:rPr>
-        <w:t>yyyy</w:t>
-      </w:r>
-      <w:proofErr w:type="spellEnd"/>
-      <w:r>
-        <w:rPr>
-          <w:rFonts w:ascii="Arial" w:eastAsia="Arial" w:hAnsi="Arial" w:cs="Arial"/>
-          <w:bCs/>
-        </w:rPr>
-        <w:t>-MM-dd’</w:t>
-      </w:r>
-      <w:r>
-        <w:rPr>
-          <w:rFonts w:ascii="Arial" w:eastAsia="Arial" w:hAnsi="Arial" w:cs="Arial"/>
-          <w:bCs/>
-        </w:rPr>
-        <w:t>)</w:t>
-      </w:r>
-      <w:r>
-        <w:rPr>
-          <w:rFonts w:ascii="Arial" w:eastAsia="Arial" w:hAnsi="Arial" w:cs="Arial"/>
-          <w:bCs/>
-        </w:rPr>
-        <w:t>}</w:t>
-      </w:r>
-      <w:r>
+    </w:p>
+    <w:p>
+      <w:pPr>
+        <w:rPr>
+          <w:rFonts w:ascii="Arial" w:hAnsi="Arial" w:cs="Arial"/>
+          <w:bCs/>
+          <w:lang w:val="es-ES"/>
+        </w:rPr>
+      </w:pPr>
+      <w:r>
+        <w:rPr>
+          <w:rFonts w:ascii="Arial" w:hAnsi="Arial" w:cs="Arial"/>
+          <w:bCs/>
+          <w:lang w:val="es-ES"/>
+        </w:rPr>
+        <w:t>&lt;&lt;es_&gt;&gt;</w:t>
+      </w:r>
+    </w:p>
+    <w:p>
+      <w:pPr>
+        <w:rPr>
+          <w:rFonts w:ascii="Arial" w:hAnsi="Arial" w:cs="Arial"/>
+          <w:bCs/>
+          <w:lang w:val="es-ES"/>
+        </w:rPr>
+      </w:pPr>
+      <w:r>
+        <w:rPr>
+          <w:rFonts w:ascii="Arial" w:hAnsi="Arial" w:cs="Arial"/>
+          <w:bCs/>
+          <w:lang w:val="es-ES"/>
+        </w:rPr>
+        <w:t>&lt;&lt;cs_{</w:t>
+      </w:r>
+      <w:r>
+        <w:rPr>
+          <w:rFonts w:ascii="Arial" w:hAnsi="Arial" w:cs="Arial"/>
+          <w:lang w:val="es-ES"/>
+        </w:rPr>
+        <w:t>hasClinicalNegligence=true</w:t>
+      </w:r>
+      <w:r>
+        <w:rPr>
+          <w:rFonts w:ascii="Arial" w:hAnsi="Arial" w:cs="Arial"/>
+          <w:lang w:val="es-ES"/>
+        </w:rPr>
+        <w:t>}&gt;&gt;</w:t>
+      </w:r>
+    </w:p>
+    <w:p>
+      <w:pPr>
         <w:rPr>
           <w:rFonts w:ascii="Arial" w:hAnsi="Arial" w:cs="Arial"/>
           <w:b/>
           <w:bCs/>
-        </w:rPr>
-        <w:t>&gt;&gt;</w:t>
-      </w:r>
-      <w:r>
-        <w:rPr>
-          <w:rFonts w:ascii="Arial" w:hAnsi="Arial" w:cs="Arial"/>
-        </w:rPr>
-        <w:t>.</w:t>
-      </w:r>
-    </w:p>
-    <w:p>
-      <w:pPr>
-        <w:rPr>
-          <w:rFonts w:ascii="Arial" w:hAnsi="Arial" w:cs="Arial"/>
-          <w:bCs/>
           <w:lang w:val="es-ES"/>
         </w:rPr>
       </w:pPr>
       <w:r>
         <w:rPr>
           <w:rFonts w:ascii="Arial" w:hAnsi="Arial" w:cs="Arial"/>
+          <w:b/>
           <w:bCs/>
           <w:lang w:val="es-ES"/>
         </w:rPr>
-        <w:t>&lt;&lt;es_&gt;&gt;</w:t>
-      </w:r>
-    </w:p>
-    <w:p>
-      <w:pPr>
-        <w:rPr>
-          <w:rFonts w:ascii="Arial" w:hAnsi="Arial" w:cs="Arial"/>
-          <w:bCs/>
-          <w:lang w:val="es-ES"/>
-        </w:rPr>
-      </w:pPr>
-      <w:r>
-        <w:rPr>
-          <w:rFonts w:ascii="Arial" w:hAnsi="Arial" w:cs="Arial"/>
-          <w:bCs/>
-          <w:lang w:val="es-ES"/>
-        </w:rPr>
-        <w:t>&lt;&lt;</w:t>
-      </w:r>
-      <w:proofErr w:type="spellStart"/>
-      <w:r>
-        <w:rPr>
-          <w:rFonts w:ascii="Arial" w:hAnsi="Arial" w:cs="Arial"/>
-          <w:bCs/>
-          <w:lang w:val="es-ES"/>
-        </w:rPr>
-        <w:t>cs</w:t>
-      </w:r>
-      <w:proofErr w:type="spellEnd"/>
-      <w:r>
-        <w:rPr>
-          <w:rFonts w:ascii="Arial" w:hAnsi="Arial" w:cs="Arial"/>
-          <w:bCs/>
-          <w:lang w:val="es-ES"/>
-        </w:rPr>
-        <w:t>_{</w:t>
-      </w:r>
-      <w:proofErr w:type="spellStart"/>
-      <w:r>
-        <w:rPr>
-          <w:rFonts w:ascii="Arial" w:hAnsi="Arial" w:cs="Arial"/>
-          <w:lang w:val="es-ES"/>
-        </w:rPr>
-        <w:t>hasClinicalNegligence</w:t>
-      </w:r>
-      <w:proofErr w:type="spellEnd"/>
-      <w:r>
-        <w:rPr>
-          <w:rFonts w:ascii="Arial" w:hAnsi="Arial" w:cs="Arial"/>
-          <w:lang w:val="es-ES"/>
-        </w:rPr>
-        <w:t>=true</w:t>
-      </w:r>
-      <w:r>
-        <w:rPr>
-          <w:rFonts w:ascii="Arial" w:hAnsi="Arial" w:cs="Arial"/>
-          <w:lang w:val="es-ES"/>
-        </w:rPr>
-        <w:t>}&gt;&gt;</w:t>
-      </w:r>
-    </w:p>
-    <w:p>
-      <w:pPr>
-        <w:rPr>
-          <w:rFonts w:ascii="Arial" w:hAnsi="Arial" w:cs="Arial"/>
-          <w:b/>
-          <w:bCs/>
-          <w:lang w:val="es-ES"/>
-        </w:rPr>
-      </w:pPr>
-      <w:proofErr w:type="spellStart"/>
-      <w:r>
-        <w:rPr>
-          <w:rFonts w:ascii="Arial" w:hAnsi="Arial" w:cs="Arial"/>
-          <w:b/>
-          <w:bCs/>
-          <w:lang w:val="es-ES"/>
-        </w:rPr>
-        <w:t>Clinical</w:t>
-      </w:r>
-      <w:proofErr w:type="spellEnd"/>
-      <w:r>
-        <w:rPr>
-          <w:rFonts w:ascii="Arial" w:hAnsi="Arial" w:cs="Arial"/>
-          <w:b/>
-          <w:bCs/>
-          <w:lang w:val="es-ES"/>
-        </w:rPr>
-        <w:t xml:space="preserve"> </w:t>
-      </w:r>
-      <w:proofErr w:type="spellStart"/>
-      <w:r>
-        <w:rPr>
-          <w:rFonts w:ascii="Arial" w:hAnsi="Arial" w:cs="Arial"/>
-          <w:b/>
-          <w:bCs/>
-          <w:lang w:val="es-ES"/>
-        </w:rPr>
-        <w:t>negligence</w:t>
-      </w:r>
-      <w:proofErr w:type="spellEnd"/>
+        <w:t>Clinical negligence</w:t>
+      </w:r>
     </w:p>
     <w:p>
       <w:pPr>
@@ -6290,78 +5089,24 @@
           <w:b/>
           <w:bCs/>
         </w:rPr>
-        <w:t>{</w:t>
-      </w:r>
-      <w:proofErr w:type="spellStart"/>
+        <w:t>{dateFormat(</w:t>
+      </w:r>
+      <w:r>
+        <w:rPr>
+          <w:rFonts w:ascii="Arial" w:hAnsi="Arial" w:cs="Arial"/>
+          <w:b/>
+          <w:bCs/>
+          <w:lang w:val="en-US"/>
+        </w:rPr>
+        <w:t>sdoR2FastTrackCreditHire.sdoR2FastTrackCreditHireDetails.date1</w:t>
+      </w:r>
       <w:r>
         <w:rPr>
           <w:rFonts w:ascii="Arial" w:eastAsia="Arial" w:hAnsi="Arial" w:cs="Arial"/>
           <w:b/>
           <w:bCs/>
         </w:rPr>
-        <w:t>dateFormat</w:t>
-      </w:r>
-      <w:proofErr w:type="spellEnd"/>
-      <w:r>
-        <w:rPr>
-          <w:rFonts w:ascii="Arial" w:eastAsia="Arial" w:hAnsi="Arial" w:cs="Arial"/>
-          <w:b/>
-          <w:bCs/>
-        </w:rPr>
-        <w:t>(</w:t>
-      </w:r>
-      <w:r>
-        <w:rPr>
-          <w:rFonts w:ascii="Arial" w:hAnsi="Arial" w:cs="Arial"/>
-          <w:b/>
-          <w:bCs/>
-          <w:lang w:val="en-US"/>
-        </w:rPr>
-        <w:t>sdoR2FastTrackCreditHire.sdoR2FastTrackCreditHireDetails.date1</w:t>
-      </w:r>
-      <w:r>
-        <w:rPr>
-          <w:rFonts w:ascii="Arial" w:eastAsia="Arial" w:hAnsi="Arial" w:cs="Arial"/>
-          <w:b/>
-          <w:bCs/>
-        </w:rPr>
-        <w:t xml:space="preserve">, ‘dd MMMM </w:t>
-      </w:r>
-      <w:proofErr w:type="spellStart"/>
-      <w:r>
-        <w:rPr>
-          <w:rFonts w:ascii="Arial" w:eastAsia="Arial" w:hAnsi="Arial" w:cs="Arial"/>
-          <w:b/>
-          <w:bCs/>
-        </w:rPr>
-        <w:t>yyyy</w:t>
-      </w:r>
-      <w:proofErr w:type="spellEnd"/>
-      <w:r>
-        <w:rPr>
-          <w:rFonts w:ascii="Arial" w:eastAsia="Arial" w:hAnsi="Arial" w:cs="Arial"/>
-          <w:b/>
-          <w:bCs/>
-        </w:rPr>
-        <w:t>’, ‘</w:t>
-      </w:r>
-      <w:proofErr w:type="spellStart"/>
-      <w:r>
-        <w:rPr>
-          <w:rFonts w:ascii="Arial" w:eastAsia="Arial" w:hAnsi="Arial" w:cs="Arial"/>
-          <w:b/>
-          <w:bCs/>
-        </w:rPr>
-        <w:t>yyyy</w:t>
-      </w:r>
-      <w:proofErr w:type="spellEnd"/>
-      <w:r>
-        <w:rPr>
-          <w:rFonts w:ascii="Arial" w:eastAsia="Arial" w:hAnsi="Arial" w:cs="Arial"/>
-          <w:b/>
-          <w:bCs/>
-        </w:rPr>
-        <w:t>-MM-dd’)}</w:t>
+        <w:t>, ‘dd MMMM yyyy’, ‘yyyy-MM-dd’)}</w:t>
       </w:r>
       <w:r>
         <w:rPr>
@@ -6477,78 +5222,24 @@
           <w:b/>
           <w:bCs/>
         </w:rPr>
-        <w:t>{</w:t>
-      </w:r>
-      <w:proofErr w:type="spellStart"/>
+        <w:t>{dateFormat(</w:t>
+      </w:r>
+      <w:r>
+        <w:rPr>
+          <w:rFonts w:ascii="Arial" w:hAnsi="Arial" w:cs="Arial"/>
+          <w:b/>
+          <w:bCs/>
+          <w:lang w:val="en-US"/>
+        </w:rPr>
+        <w:t>sdoR2FastTrackCreditHire.sdoR2FastTrackCreditHireDetails.date2</w:t>
+      </w:r>
       <w:r>
         <w:rPr>
           <w:rFonts w:ascii="Arial" w:eastAsia="Arial" w:hAnsi="Arial" w:cs="Arial"/>
           <w:b/>
           <w:bCs/>
         </w:rPr>
-        <w:t>dateFormat</w:t>
-      </w:r>
-      <w:proofErr w:type="spellEnd"/>
-      <w:r>
-        <w:rPr>
-          <w:rFonts w:ascii="Arial" w:eastAsia="Arial" w:hAnsi="Arial" w:cs="Arial"/>
-          <w:b/>
-          <w:bCs/>
-        </w:rPr>
-        <w:t>(</w:t>
-      </w:r>
-      <w:r>
-        <w:rPr>
-          <w:rFonts w:ascii="Arial" w:hAnsi="Arial" w:cs="Arial"/>
-          <w:b/>
-          <w:bCs/>
-          <w:lang w:val="en-US"/>
-        </w:rPr>
-        <w:t>sdoR2FastTrackCreditHire.sdoR2FastTrackCreditHireDetails.date2</w:t>
-      </w:r>
-      <w:r>
-        <w:rPr>
-          <w:rFonts w:ascii="Arial" w:eastAsia="Arial" w:hAnsi="Arial" w:cs="Arial"/>
-          <w:b/>
-          <w:bCs/>
-        </w:rPr>
-        <w:t xml:space="preserve">, ‘dd MMMM </w:t>
-      </w:r>
-      <w:proofErr w:type="spellStart"/>
-      <w:r>
-        <w:rPr>
-          <w:rFonts w:ascii="Arial" w:eastAsia="Arial" w:hAnsi="Arial" w:cs="Arial"/>
-          <w:b/>
-          <w:bCs/>
-        </w:rPr>
-        <w:t>yyyy</w:t>
-      </w:r>
-      <w:proofErr w:type="spellEnd"/>
-      <w:r>
-        <w:rPr>
-          <w:rFonts w:ascii="Arial" w:eastAsia="Arial" w:hAnsi="Arial" w:cs="Arial"/>
-          <w:b/>
-          <w:bCs/>
-        </w:rPr>
-        <w:t>’, ‘</w:t>
-      </w:r>
-      <w:proofErr w:type="spellStart"/>
-      <w:r>
-        <w:rPr>
-          <w:rFonts w:ascii="Arial" w:eastAsia="Arial" w:hAnsi="Arial" w:cs="Arial"/>
-          <w:b/>
-          <w:bCs/>
-        </w:rPr>
-        <w:t>yyyy</w:t>
-      </w:r>
-      <w:proofErr w:type="spellEnd"/>
-      <w:r>
-        <w:rPr>
-          <w:rFonts w:ascii="Arial" w:eastAsia="Arial" w:hAnsi="Arial" w:cs="Arial"/>
-          <w:b/>
-          <w:bCs/>
-        </w:rPr>
-        <w:t>-MM-dd’)}</w:t>
+        <w:t>, ‘dd MMMM yyyy’, ‘yyyy-MM-dd’)}</w:t>
       </w:r>
       <w:r>
         <w:rPr>
@@ -6679,198 +5370,96 @@
           <w:rFonts w:ascii="Arial" w:eastAsia="Arial" w:hAnsi="Arial" w:cs="Arial"/>
           <w:b/>
         </w:rPr>
-        <w:t>{</w:t>
-      </w:r>
-      <w:proofErr w:type="spellStart"/>
+        <w:t>{dateFormat(</w:t>
+      </w:r>
+      <w:r>
+        <w:rPr>
+          <w:rFonts w:ascii="Arial" w:hAnsi="Arial" w:cs="Arial"/>
+          <w:b/>
+          <w:lang w:val="en-US"/>
+        </w:rPr>
+        <w:t>sdoR2FastTrackCreditHire.date3</w:t>
+      </w:r>
       <w:r>
         <w:rPr>
           <w:rFonts w:ascii="Arial" w:eastAsia="Arial" w:hAnsi="Arial" w:cs="Arial"/>
           <w:b/>
         </w:rPr>
-        <w:t>dateFormat</w:t>
-      </w:r>
-      <w:proofErr w:type="spellEnd"/>
+        <w:t>, ‘dd MMMM yyyy’, ‘yyyy-MM-dd’)}</w:t>
+      </w:r>
+      <w:r>
+        <w:rPr>
+          <w:rFonts w:ascii="Arial" w:hAnsi="Arial" w:cs="Arial"/>
+          <w:b/>
+          <w:bCs/>
+        </w:rPr>
+        <w:t xml:space="preserve">&gt;&gt; </w:t>
+      </w:r>
+      <w:r>
+        <w:rPr>
+          <w:rFonts w:ascii="Arial" w:hAnsi="Arial" w:cs="Arial"/>
+        </w:rPr>
+        <w:t>&lt;&lt;</w:t>
+      </w:r>
+      <w:r>
+        <w:rPr>
+          <w:rFonts w:ascii="Arial" w:hAnsi="Arial" w:cs="Arial"/>
+          <w:lang w:val="en-US"/>
+        </w:rPr>
+        <w:t xml:space="preserve"> </w:t>
+      </w:r>
+      <w:r>
+        <w:rPr>
+          <w:rFonts w:ascii="Arial" w:hAnsi="Arial" w:cs="Arial"/>
+          <w:lang w:val="en-US"/>
+        </w:rPr>
+        <w:t>sdoR2FastTrackCreditHire</w:t>
+      </w:r>
+      <w:r>
+        <w:rPr>
+          <w:rFonts w:ascii="Arial" w:hAnsi="Arial" w:cs="Arial"/>
+          <w:lang w:val="en-US"/>
+        </w:rPr>
+        <w:t>.input7</w:t>
+      </w:r>
+      <w:r>
+        <w:rPr>
+          <w:rFonts w:ascii="Arial" w:hAnsi="Arial" w:cs="Arial"/>
+        </w:rPr>
+        <w:t xml:space="preserve">&gt;&gt; </w:t>
+      </w:r>
+      <w:r>
+        <w:rPr>
+          <w:rFonts w:ascii="Arial" w:hAnsi="Arial" w:cs="Arial"/>
+          <w:b/>
+          <w:bCs/>
+        </w:rPr>
+        <w:t>&lt;&lt;</w:t>
+      </w:r>
       <w:r>
         <w:rPr>
           <w:rFonts w:ascii="Arial" w:eastAsia="Arial" w:hAnsi="Arial" w:cs="Arial"/>
           <w:b/>
-        </w:rPr>
-        <w:t>(</w:t>
+          <w:bCs/>
+        </w:rPr>
+        <w:t>{dateFormat(</w:t>
       </w:r>
       <w:r>
         <w:rPr>
           <w:rFonts w:ascii="Arial" w:hAnsi="Arial" w:cs="Arial"/>
           <w:b/>
-          <w:lang w:val="en-US"/>
-        </w:rPr>
-        <w:t>sdoR2FastTrackCreditHire.date3</w:t>
+          <w:bCs/>
+          <w:lang w:val="en-US"/>
+        </w:rPr>
+        <w:t>sdoR2FastTrackCreditHire.date4</w:t>
       </w:r>
       <w:r>
         <w:rPr>
           <w:rFonts w:ascii="Arial" w:eastAsia="Arial" w:hAnsi="Arial" w:cs="Arial"/>
           <w:b/>
-        </w:rPr>
-        <w:t xml:space="preserve">, ‘dd MMMM </w:t>
-      </w:r>
-      <w:proofErr w:type="spellStart"/>
-      <w:r>
-        <w:rPr>
-          <w:rFonts w:ascii="Arial" w:eastAsia="Arial" w:hAnsi="Arial" w:cs="Arial"/>
-          <w:b/>
-        </w:rPr>
-        <w:t>yyyy</w:t>
-      </w:r>
-      <w:proofErr w:type="spellEnd"/>
-      <w:r>
-        <w:rPr>
-          <w:rFonts w:ascii="Arial" w:eastAsia="Arial" w:hAnsi="Arial" w:cs="Arial"/>
-          <w:b/>
-        </w:rPr>
-        <w:t>’, ‘</w:t>
-      </w:r>
-      <w:proofErr w:type="spellStart"/>
-      <w:r>
-        <w:rPr>
-          <w:rFonts w:ascii="Arial" w:eastAsia="Arial" w:hAnsi="Arial" w:cs="Arial"/>
-          <w:b/>
-        </w:rPr>
-        <w:t>yyyy</w:t>
-      </w:r>
-      <w:proofErr w:type="spellEnd"/>
-      <w:r>
-        <w:rPr>
-          <w:rFonts w:ascii="Arial" w:eastAsia="Arial" w:hAnsi="Arial" w:cs="Arial"/>
-          <w:b/>
-        </w:rPr>
-        <w:t>-MM-dd’)}</w:t>
-      </w:r>
-      <w:r>
-        <w:rPr>
-          <w:rFonts w:ascii="Arial" w:hAnsi="Arial" w:cs="Arial"/>
-          <w:b/>
-          <w:bCs/>
-        </w:rPr>
-        <w:t xml:space="preserve">&gt;&gt; </w:t>
-      </w:r>
-      <w:r>
-        <w:rPr>
-          <w:rFonts w:ascii="Arial" w:hAnsi="Arial" w:cs="Arial"/>
-        </w:rPr>
-        <w:t>&lt;&lt;</w:t>
-      </w:r>
-      <w:r>
-        <w:rPr>
-          <w:rFonts w:ascii="Arial" w:hAnsi="Arial" w:cs="Arial"/>
-          <w:lang w:val="en-US"/>
-        </w:rPr>
-        <w:t xml:space="preserve"> </w:t>
-      </w:r>
-      <w:r>
-        <w:rPr>
-          <w:rFonts w:ascii="Arial" w:hAnsi="Arial" w:cs="Arial"/>
-          <w:lang w:val="en-US"/>
-        </w:rPr>
-        <w:t>sdoR2FastTrackCreditHire</w:t>
-      </w:r>
-      <w:r>
-        <w:rPr>
-          <w:rFonts w:ascii="Arial" w:hAnsi="Arial" w:cs="Arial"/>
-          <w:lang w:val="en-US"/>
-        </w:rPr>
-        <w:t>.input7</w:t>
-      </w:r>
-      <w:r>
-        <w:rPr>
-          <w:rFonts w:ascii="Arial" w:hAnsi="Arial" w:cs="Arial"/>
-        </w:rPr>
-        <w:t xml:space="preserve">&gt;&gt; </w:t>
-      </w:r>
-      <w:r>
-        <w:rPr>
-          <w:rFonts w:ascii="Arial" w:hAnsi="Arial" w:cs="Arial"/>
-          <w:b/>
-          <w:bCs/>
-        </w:rPr>
-        <w:t>&lt;&lt;</w:t>
-      </w:r>
-      <w:r>
-        <w:rPr>
-          <w:rFonts w:ascii="Arial" w:eastAsia="Arial" w:hAnsi="Arial" w:cs="Arial"/>
-          <w:b/>
-          <w:bCs/>
-        </w:rPr>
-        <w:t>{</w:t>
-      </w:r>
-      <w:proofErr w:type="spellStart"/>
-      <w:r>
-        <w:rPr>
-          <w:rFonts w:ascii="Arial" w:eastAsia="Arial" w:hAnsi="Arial" w:cs="Arial"/>
-          <w:b/>
-          <w:bCs/>
-        </w:rPr>
-        <w:t>dateFormat</w:t>
-      </w:r>
-      <w:proofErr w:type="spellEnd"/>
-      <w:r>
-        <w:rPr>
-          <w:rFonts w:ascii="Arial" w:eastAsia="Arial" w:hAnsi="Arial" w:cs="Arial"/>
-          <w:b/>
-          <w:bCs/>
-        </w:rPr>
-        <w:t>(</w:t>
-      </w:r>
-      <w:r>
-        <w:rPr>
-          <w:rFonts w:ascii="Arial" w:hAnsi="Arial" w:cs="Arial"/>
-          <w:b/>
-          <w:bCs/>
-          <w:lang w:val="en-US"/>
-        </w:rPr>
-        <w:t>sdoR2FastTrackCreditHire.date4</w:t>
-      </w:r>
-      <w:r>
-        <w:rPr>
-          <w:rFonts w:ascii="Arial" w:eastAsia="Arial" w:hAnsi="Arial" w:cs="Arial"/>
-          <w:b/>
-          <w:bCs/>
-        </w:rPr>
-        <w:t xml:space="preserve">, ‘dd MMMM </w:t>
-      </w:r>
-      <w:proofErr w:type="spellStart"/>
-      <w:r>
-        <w:rPr>
-          <w:rFonts w:ascii="Arial" w:eastAsia="Arial" w:hAnsi="Arial" w:cs="Arial"/>
-          <w:b/>
-          <w:bCs/>
-        </w:rPr>
-        <w:t>yyyy</w:t>
-      </w:r>
-      <w:proofErr w:type="spellEnd"/>
-      <w:r>
-        <w:rPr>
-          <w:rFonts w:ascii="Arial" w:eastAsia="Arial" w:hAnsi="Arial" w:cs="Arial"/>
-          <w:b/>
-          <w:bCs/>
-        </w:rPr>
-        <w:t>’, ‘</w:t>
-      </w:r>
-      <w:proofErr w:type="spellStart"/>
-      <w:r>
-        <w:rPr>
-          <w:rFonts w:ascii="Arial" w:eastAsia="Arial" w:hAnsi="Arial" w:cs="Arial"/>
-          <w:b/>
-          <w:bCs/>
-        </w:rPr>
-        <w:t>yyyy</w:t>
-      </w:r>
-      <w:proofErr w:type="spellEnd"/>
-      <w:r>
-        <w:rPr>
-          <w:rFonts w:ascii="Arial" w:eastAsia="Arial" w:hAnsi="Arial" w:cs="Arial"/>
-          <w:b/>
-          <w:bCs/>
-        </w:rPr>
-        <w:t>-MM-dd’)}</w:t>
+          <w:bCs/>
+        </w:rPr>
+        <w:t>, ‘dd MMMM yyyy’, ‘yyyy-MM-dd’)}</w:t>
       </w:r>
       <w:r>
         <w:rPr>
@@ -6984,21 +5573,12 @@
         </w:rPr>
         <w:t>&lt;&lt;cs_{</w:t>
       </w:r>
-      <w:proofErr w:type="spellStart"/>
-      <w:r>
-        <w:rPr>
-          <w:rFonts w:ascii="Arial" w:hAnsi="Arial" w:cs="Arial"/>
-          <w:lang w:val="en-US"/>
-        </w:rPr>
-        <w:t>hasEmployersLiability</w:t>
-      </w:r>
-      <w:proofErr w:type="spellEnd"/>
-      <w:r>
-        <w:rPr>
-          <w:rFonts w:ascii="Arial" w:hAnsi="Arial" w:cs="Arial"/>
-          <w:lang w:val="en-US"/>
-        </w:rPr>
-        <w:t>=true</w:t>
+      <w:r>
+        <w:rPr>
+          <w:rFonts w:ascii="Arial" w:hAnsi="Arial" w:cs="Arial"/>
+          <w:lang w:val="en-US"/>
+        </w:rPr>
+        <w:t>hasEmployersLiability=true</w:t>
       </w:r>
       <w:r>
         <w:rPr>
@@ -7073,21 +5653,12 @@
         </w:rPr>
         <w:t>&lt;&lt;cs_{</w:t>
       </w:r>
-      <w:proofErr w:type="spellStart"/>
-      <w:r>
-        <w:rPr>
-          <w:rFonts w:ascii="Arial" w:hAnsi="Arial" w:cs="Arial"/>
-          <w:lang w:val="en-US"/>
-        </w:rPr>
-        <w:t>hasHousingDisrepair</w:t>
-      </w:r>
-      <w:proofErr w:type="spellEnd"/>
-      <w:r>
-        <w:rPr>
-          <w:rFonts w:ascii="Arial" w:hAnsi="Arial" w:cs="Arial"/>
-          <w:lang w:val="en-US"/>
-        </w:rPr>
-        <w:t>=true</w:t>
+      <w:r>
+        <w:rPr>
+          <w:rFonts w:ascii="Arial" w:hAnsi="Arial" w:cs="Arial"/>
+          <w:lang w:val="en-US"/>
+        </w:rPr>
+        <w:t>hasHousingDisrepair=true</w:t>
       </w:r>
       <w:r>
         <w:rPr>
@@ -7238,83 +5809,35 @@
           <w:rFonts w:ascii="Arial" w:eastAsia="Arial" w:hAnsi="Arial" w:cs="Arial"/>
           <w:bCs/>
         </w:rPr>
-        <w:t>{</w:t>
-      </w:r>
-      <w:proofErr w:type="spellStart"/>
+        <w:t>{dateFormat(</w:t>
+      </w:r>
+      <w:r>
+        <w:rPr>
+          <w:rFonts w:ascii="Arial" w:hAnsi="Arial" w:cs="Arial"/>
+          <w:lang w:val="en-US"/>
+        </w:rPr>
+        <w:t>fastTrackHousingDisrepair</w:t>
+      </w:r>
+      <w:r>
+        <w:rPr>
+          <w:rFonts w:ascii="Arial" w:hAnsi="Arial" w:cs="Arial"/>
+          <w:lang w:val="en-US"/>
+        </w:rPr>
+        <w:t>.</w:t>
+      </w:r>
+      <w:r>
+        <w:rPr>
+          <w:rFonts w:ascii="Arial" w:hAnsi="Arial" w:cs="Arial"/>
+          <w:lang w:val="en-US"/>
+        </w:rPr>
+        <w:t>date1</w:t>
+      </w:r>
       <w:r>
         <w:rPr>
           <w:rFonts w:ascii="Arial" w:eastAsia="Arial" w:hAnsi="Arial" w:cs="Arial"/>
           <w:bCs/>
         </w:rPr>
-        <w:t>dateFormat</w:t>
-      </w:r>
-      <w:proofErr w:type="spellEnd"/>
-      <w:r>
-        <w:rPr>
-          <w:rFonts w:ascii="Arial" w:eastAsia="Arial" w:hAnsi="Arial" w:cs="Arial"/>
-          <w:bCs/>
-        </w:rPr>
-        <w:t>(</w:t>
-      </w:r>
-      <w:r>
-        <w:rPr>
-          <w:rFonts w:ascii="Arial" w:hAnsi="Arial" w:cs="Arial"/>
-          <w:lang w:val="en-US"/>
-        </w:rPr>
-        <w:t>fastTrackHousingDisrepair</w:t>
-      </w:r>
-      <w:r>
-        <w:rPr>
-          <w:rFonts w:ascii="Arial" w:hAnsi="Arial" w:cs="Arial"/>
-          <w:lang w:val="en-US"/>
-        </w:rPr>
-        <w:t>.</w:t>
-      </w:r>
-      <w:r>
-        <w:rPr>
-          <w:rFonts w:ascii="Arial" w:hAnsi="Arial" w:cs="Arial"/>
-          <w:lang w:val="en-US"/>
-        </w:rPr>
-        <w:t>date1</w:t>
-      </w:r>
-      <w:r>
-        <w:rPr>
-          <w:rFonts w:ascii="Arial" w:eastAsia="Arial" w:hAnsi="Arial" w:cs="Arial"/>
-          <w:bCs/>
-        </w:rPr>
-        <w:t xml:space="preserve">, ‘dd MMMM </w:t>
-      </w:r>
-      <w:proofErr w:type="spellStart"/>
-      <w:r>
-        <w:rPr>
-          <w:rFonts w:ascii="Arial" w:eastAsia="Arial" w:hAnsi="Arial" w:cs="Arial"/>
-          <w:bCs/>
-        </w:rPr>
-        <w:t>yyyy</w:t>
-      </w:r>
-      <w:proofErr w:type="spellEnd"/>
-      <w:r>
-        <w:rPr>
-          <w:rFonts w:ascii="Arial" w:eastAsia="Arial" w:hAnsi="Arial" w:cs="Arial"/>
-          <w:bCs/>
-        </w:rPr>
-        <w:t>’, ‘</w:t>
-      </w:r>
-      <w:proofErr w:type="spellStart"/>
-      <w:r>
-        <w:rPr>
-          <w:rFonts w:ascii="Arial" w:eastAsia="Arial" w:hAnsi="Arial" w:cs="Arial"/>
-          <w:bCs/>
-        </w:rPr>
-        <w:t>yyyy</w:t>
-      </w:r>
-      <w:proofErr w:type="spellEnd"/>
-      <w:r>
-        <w:rPr>
-          <w:rFonts w:ascii="Arial" w:eastAsia="Arial" w:hAnsi="Arial" w:cs="Arial"/>
-          <w:bCs/>
-        </w:rPr>
-        <w:t>-MM-dd’</w:t>
+        <w:t>, ‘dd MMMM yyyy’, ‘yyyy-MM-dd’</w:t>
       </w:r>
       <w:r>
         <w:rPr>
@@ -7395,119 +5918,71 @@
           <w:rFonts w:ascii="Arial" w:eastAsia="Arial" w:hAnsi="Arial" w:cs="Arial"/>
           <w:bCs/>
         </w:rPr>
-        <w:t>{</w:t>
-      </w:r>
-      <w:proofErr w:type="spellStart"/>
+        <w:t>{dateFormat(</w:t>
+      </w:r>
+      <w:r>
+        <w:rPr>
+          <w:rFonts w:ascii="Arial" w:hAnsi="Arial" w:cs="Arial"/>
+          <w:lang w:val="en-US"/>
+        </w:rPr>
+        <w:t>fastTrackHousingDisrepair</w:t>
+      </w:r>
+      <w:r>
+        <w:rPr>
+          <w:rFonts w:ascii="Arial" w:hAnsi="Arial" w:cs="Arial"/>
+          <w:lang w:val="en-US"/>
+        </w:rPr>
+        <w:t>.</w:t>
+      </w:r>
+      <w:r>
+        <w:rPr>
+          <w:rFonts w:ascii="Arial" w:hAnsi="Arial" w:cs="Arial"/>
+          <w:lang w:val="en-US"/>
+        </w:rPr>
+        <w:t>date</w:t>
+      </w:r>
+      <w:r>
+        <w:rPr>
+          <w:rFonts w:ascii="Arial" w:hAnsi="Arial" w:cs="Arial"/>
+          <w:lang w:val="en-US"/>
+        </w:rPr>
+        <w:t>2</w:t>
+      </w:r>
       <w:r>
         <w:rPr>
           <w:rFonts w:ascii="Arial" w:eastAsia="Arial" w:hAnsi="Arial" w:cs="Arial"/>
           <w:bCs/>
         </w:rPr>
-        <w:t>dateFormat</w:t>
-      </w:r>
-      <w:proofErr w:type="spellEnd"/>
+        <w:t>, ‘dd MMMM yyyy’, ‘yyyy-MM-dd’</w:t>
+      </w:r>
       <w:r>
         <w:rPr>
           <w:rFonts w:ascii="Arial" w:eastAsia="Arial" w:hAnsi="Arial" w:cs="Arial"/>
           <w:bCs/>
         </w:rPr>
-        <w:t>(</w:t>
-      </w:r>
-      <w:r>
-        <w:rPr>
-          <w:rFonts w:ascii="Arial" w:hAnsi="Arial" w:cs="Arial"/>
-          <w:lang w:val="en-US"/>
-        </w:rPr>
-        <w:t>fastTrackHousingDisrepair</w:t>
-      </w:r>
-      <w:r>
-        <w:rPr>
-          <w:rFonts w:ascii="Arial" w:hAnsi="Arial" w:cs="Arial"/>
-          <w:lang w:val="en-US"/>
+        <w:t>)</w:t>
+      </w:r>
+      <w:r>
+        <w:rPr>
+          <w:rFonts w:ascii="Arial" w:eastAsia="Arial" w:hAnsi="Arial" w:cs="Arial"/>
+          <w:bCs/>
+        </w:rPr>
+        <w:t>}</w:t>
+      </w:r>
+      <w:r>
+        <w:rPr>
+          <w:rFonts w:ascii="Arial" w:hAnsi="Arial" w:cs="Arial"/>
+          <w:b/>
+          <w:bCs/>
+        </w:rPr>
+        <w:t>&gt;&gt;</w:t>
+      </w:r>
+      <w:r>
+        <w:rPr>
+          <w:rFonts w:ascii="Arial" w:hAnsi="Arial" w:cs="Arial"/>
         </w:rPr>
         <w:t>.</w:t>
       </w:r>
-      <w:r>
-        <w:rPr>
-          <w:rFonts w:ascii="Arial" w:hAnsi="Arial" w:cs="Arial"/>
-          <w:lang w:val="en-US"/>
-        </w:rPr>
-        <w:t>date</w:t>
-      </w:r>
-      <w:r>
-        <w:rPr>
-          <w:rFonts w:ascii="Arial" w:hAnsi="Arial" w:cs="Arial"/>
-          <w:lang w:val="en-US"/>
-        </w:rPr>
-        <w:t>2</w:t>
-      </w:r>
-      <w:r>
-        <w:rPr>
-          <w:rFonts w:ascii="Arial" w:eastAsia="Arial" w:hAnsi="Arial" w:cs="Arial"/>
-          <w:bCs/>
-        </w:rPr>
-        <w:t xml:space="preserve">, ‘dd MMMM </w:t>
-      </w:r>
-      <w:proofErr w:type="spellStart"/>
-      <w:r>
-        <w:rPr>
-          <w:rFonts w:ascii="Arial" w:eastAsia="Arial" w:hAnsi="Arial" w:cs="Arial"/>
-          <w:bCs/>
-        </w:rPr>
-        <w:t>yyyy</w:t>
-      </w:r>
-      <w:proofErr w:type="spellEnd"/>
-      <w:r>
-        <w:rPr>
-          <w:rFonts w:ascii="Arial" w:eastAsia="Arial" w:hAnsi="Arial" w:cs="Arial"/>
-          <w:bCs/>
-        </w:rPr>
-        <w:t>’, ‘</w:t>
-      </w:r>
-      <w:proofErr w:type="spellStart"/>
-      <w:r>
-        <w:rPr>
-          <w:rFonts w:ascii="Arial" w:eastAsia="Arial" w:hAnsi="Arial" w:cs="Arial"/>
-          <w:bCs/>
-        </w:rPr>
-        <w:t>yyyy</w:t>
-      </w:r>
-      <w:proofErr w:type="spellEnd"/>
-      <w:r>
-        <w:rPr>
-          <w:rFonts w:ascii="Arial" w:eastAsia="Arial" w:hAnsi="Arial" w:cs="Arial"/>
-          <w:bCs/>
-        </w:rPr>
-        <w:t>-MM-dd’</w:t>
-      </w:r>
-      <w:r>
-        <w:rPr>
-          <w:rFonts w:ascii="Arial" w:eastAsia="Arial" w:hAnsi="Arial" w:cs="Arial"/>
-          <w:bCs/>
-        </w:rPr>
-        <w:t>)</w:t>
-      </w:r>
-      <w:r>
-        <w:rPr>
-          <w:rFonts w:ascii="Arial" w:eastAsia="Arial" w:hAnsi="Arial" w:cs="Arial"/>
-          <w:bCs/>
-        </w:rPr>
-        <w:t>}</w:t>
-      </w:r>
-      <w:r>
-        <w:rPr>
-          <w:rFonts w:ascii="Arial" w:hAnsi="Arial" w:cs="Arial"/>
-          <w:b/>
-          <w:bCs/>
-        </w:rPr>
-        <w:t>&gt;&gt;</w:t>
-      </w:r>
-      <w:r>
-        <w:rPr>
-          <w:rFonts w:ascii="Arial" w:hAnsi="Arial" w:cs="Arial"/>
-        </w:rPr>
-        <w:t>.</w:t>
-      </w:r>
     </w:p>
     <w:p>
       <w:pPr>
@@ -7538,19 +6013,11 @@
         </w:rPr>
         <w:t>&lt;&lt;cs_{</w:t>
       </w:r>
-      <w:proofErr w:type="spellStart"/>
-      <w:r>
-        <w:rPr>
-          <w:rFonts w:ascii="Arial" w:hAnsi="Arial" w:cs="Arial"/>
-        </w:rPr>
-        <w:t>hasPersonalInjury</w:t>
-      </w:r>
-      <w:proofErr w:type="spellEnd"/>
-      <w:r>
-        <w:rPr>
-          <w:rFonts w:ascii="Arial" w:hAnsi="Arial" w:cs="Arial"/>
-        </w:rPr>
-        <w:t>=true</w:t>
+      <w:r>
+        <w:rPr>
+          <w:rFonts w:ascii="Arial" w:hAnsi="Arial" w:cs="Arial"/>
+        </w:rPr>
+        <w:t>hasPersonalInjury=true</w:t>
       </w:r>
       <w:r>
         <w:rPr>
@@ -7639,126 +6106,36 @@
           <w:bCs/>
           <w:lang w:val="es-ES"/>
         </w:rPr>
-        <w:t>{</w:t>
-      </w:r>
-      <w:proofErr w:type="spellStart"/>
+        <w:t>{dateFormat(</w:t>
+      </w:r>
+      <w:r>
+        <w:rPr>
+          <w:rFonts w:ascii="Arial" w:hAnsi="Arial" w:cs="Arial"/>
+          <w:lang w:val="es-ES"/>
+        </w:rPr>
+        <w:t>fastTrackPersonalInjury</w:t>
+      </w:r>
+      <w:r>
+        <w:rPr>
+          <w:rFonts w:ascii="Arial" w:hAnsi="Arial" w:cs="Arial"/>
+          <w:lang w:val="es-ES"/>
+        </w:rPr>
+        <w:t>.date</w:t>
+      </w:r>
+      <w:r>
+        <w:rPr>
+          <w:rFonts w:ascii="Arial" w:hAnsi="Arial" w:cs="Arial"/>
+          <w:lang w:val="es-ES"/>
+        </w:rPr>
+        <w:t>2</w:t>
+      </w:r>
       <w:r>
         <w:rPr>
           <w:rFonts w:ascii="Arial" w:eastAsia="Arial" w:hAnsi="Arial" w:cs="Arial"/>
           <w:bCs/>
           <w:lang w:val="es-ES"/>
         </w:rPr>
-        <w:t>dateFormat</w:t>
-      </w:r>
-      <w:proofErr w:type="spellEnd"/>
-      <w:r>
-        <w:rPr>
-          <w:rFonts w:ascii="Arial" w:eastAsia="Arial" w:hAnsi="Arial" w:cs="Arial"/>
-          <w:bCs/>
-          <w:lang w:val="es-ES"/>
-        </w:rPr>
-        <w:t>(</w:t>
-      </w:r>
-      <w:r>
-        <w:rPr>
-          <w:rFonts w:ascii="Arial" w:hAnsi="Arial" w:cs="Arial"/>
-          <w:lang w:val="es-ES"/>
-        </w:rPr>
-        <w:t>fastTrackPersonalInjury</w:t>
-      </w:r>
-      <w:r>
-        <w:rPr>
-          <w:rFonts w:ascii="Arial" w:hAnsi="Arial" w:cs="Arial"/>
-          <w:lang w:val="es-ES"/>
-        </w:rPr>
-        <w:t>.date</w:t>
-      </w:r>
-      <w:r>
-        <w:rPr>
-          <w:rFonts w:ascii="Arial" w:hAnsi="Arial" w:cs="Arial"/>
-          <w:lang w:val="es-ES"/>
-        </w:rPr>
-        <w:t>2</w:t>
-      </w:r>
-      <w:r>
-        <w:rPr>
-          <w:rFonts w:ascii="Arial" w:eastAsia="Arial" w:hAnsi="Arial" w:cs="Arial"/>
-          <w:bCs/>
-          <w:lang w:val="es-ES"/>
-        </w:rPr>
-        <w:t>, ‘</w:t>
-      </w:r>
-      <w:proofErr w:type="spellStart"/>
-      <w:r>
-        <w:rPr>
-          <w:rFonts w:ascii="Arial" w:eastAsia="Arial" w:hAnsi="Arial" w:cs="Arial"/>
-          <w:bCs/>
-          <w:lang w:val="es-ES"/>
-        </w:rPr>
-        <w:t>dd</w:t>
-      </w:r>
-      <w:proofErr w:type="spellEnd"/>
-      <w:r>
-        <w:rPr>
-          <w:rFonts w:ascii="Arial" w:eastAsia="Arial" w:hAnsi="Arial" w:cs="Arial"/>
-          <w:bCs/>
-          <w:lang w:val="es-ES"/>
-        </w:rPr>
-        <w:t xml:space="preserve"> MMMM </w:t>
-      </w:r>
-      <w:proofErr w:type="spellStart"/>
-      <w:r>
-        <w:rPr>
-          <w:rFonts w:ascii="Arial" w:eastAsia="Arial" w:hAnsi="Arial" w:cs="Arial"/>
-          <w:bCs/>
-          <w:lang w:val="es-ES"/>
-        </w:rPr>
-        <w:t>yyyy</w:t>
-      </w:r>
-      <w:proofErr w:type="spellEnd"/>
-      <w:r>
-        <w:rPr>
-          <w:rFonts w:ascii="Arial" w:eastAsia="Arial" w:hAnsi="Arial" w:cs="Arial"/>
-          <w:bCs/>
-          <w:lang w:val="es-ES"/>
-        </w:rPr>
-        <w:t>’, ‘</w:t>
-      </w:r>
-      <w:proofErr w:type="spellStart"/>
-      <w:r>
-        <w:rPr>
-          <w:rFonts w:ascii="Arial" w:eastAsia="Arial" w:hAnsi="Arial" w:cs="Arial"/>
-          <w:bCs/>
-          <w:lang w:val="es-ES"/>
-        </w:rPr>
-        <w:t>yyyy</w:t>
-      </w:r>
-      <w:proofErr w:type="spellEnd"/>
-      <w:r>
-        <w:rPr>
-          <w:rFonts w:ascii="Arial" w:eastAsia="Arial" w:hAnsi="Arial" w:cs="Arial"/>
-          <w:bCs/>
-          <w:lang w:val="es-ES"/>
-        </w:rPr>
-        <w:t>-MM-</w:t>
-      </w:r>
-      <w:proofErr w:type="spellStart"/>
-      <w:r>
-        <w:rPr>
-          <w:rFonts w:ascii="Arial" w:eastAsia="Arial" w:hAnsi="Arial" w:cs="Arial"/>
-          <w:bCs/>
-          <w:lang w:val="es-ES"/>
-        </w:rPr>
-        <w:t>dd</w:t>
-      </w:r>
-      <w:proofErr w:type="spellEnd"/>
-      <w:r>
-        <w:rPr>
-          <w:rFonts w:ascii="Arial" w:eastAsia="Arial" w:hAnsi="Arial" w:cs="Arial"/>
-          <w:bCs/>
-          <w:lang w:val="es-ES"/>
-        </w:rPr>
-        <w:t>’)}</w:t>
+        <w:t>, ‘dd MMMM yyyy’, ‘yyyy-MM-dd’)}</w:t>
       </w:r>
       <w:r>
         <w:rPr>
@@ -7811,25 +6188,69 @@
           <w:bCs/>
           <w:lang w:val="es-ES"/>
         </w:rPr>
-        <w:t>{</w:t>
-      </w:r>
-      <w:proofErr w:type="spellStart"/>
+        <w:t>{dateFormat(</w:t>
+      </w:r>
+      <w:r>
+        <w:rPr>
+          <w:rFonts w:ascii="Arial" w:hAnsi="Arial" w:cs="Arial"/>
+          <w:lang w:val="es-ES"/>
+        </w:rPr>
+        <w:t>fastTrackPersonalInjury</w:t>
+      </w:r>
+      <w:r>
+        <w:rPr>
+          <w:rFonts w:ascii="Arial" w:hAnsi="Arial" w:cs="Arial"/>
+          <w:lang w:val="es-ES"/>
+        </w:rPr>
+        <w:t>.date</w:t>
+      </w:r>
+      <w:r>
+        <w:rPr>
+          <w:rFonts w:ascii="Arial" w:hAnsi="Arial" w:cs="Arial"/>
+          <w:lang w:val="es-ES"/>
+        </w:rPr>
+        <w:t>3</w:t>
+      </w:r>
       <w:r>
         <w:rPr>
           <w:rFonts w:ascii="Arial" w:eastAsia="Arial" w:hAnsi="Arial" w:cs="Arial"/>
           <w:bCs/>
           <w:lang w:val="es-ES"/>
         </w:rPr>
-        <w:t>dateFormat</w:t>
-      </w:r>
-      <w:proofErr w:type="spellEnd"/>
+        <w:t>, ‘dd MMMM yyyy’, ‘yyyy-MM-dd’)}</w:t>
+      </w:r>
+      <w:r>
+        <w:rPr>
+          <w:rFonts w:ascii="Arial" w:hAnsi="Arial" w:cs="Arial"/>
+          <w:b/>
+          <w:bCs/>
+          <w:lang w:val="es-ES"/>
+        </w:rPr>
+        <w:t>&gt;&gt;</w:t>
+      </w:r>
+      <w:r>
+        <w:rPr>
+          <w:rFonts w:ascii="Arial" w:hAnsi="Arial" w:cs="Arial"/>
+          <w:lang w:val="es-ES"/>
+        </w:rPr>
+        <w:t xml:space="preserve"> &lt;&lt;fastTrackPersonalInjury.input4&gt;&gt; </w:t>
+      </w:r>
+      <w:r>
+        <w:rPr>
+          <w:rFonts w:ascii="Arial" w:hAnsi="Arial" w:cs="Arial"/>
+          <w:b/>
+          <w:bCs/>
+          <w:lang w:val="es-ES"/>
+        </w:rPr>
+        <w:t>&lt;&lt;</w:t>
+      </w:r>
       <w:r>
         <w:rPr>
           <w:rFonts w:ascii="Arial" w:eastAsia="Arial" w:hAnsi="Arial" w:cs="Arial"/>
           <w:bCs/>
           <w:lang w:val="es-ES"/>
         </w:rPr>
-        <w:t>(</w:t>
+        <w:t>{dateFormat(</w:t>
       </w:r>
       <w:r>
         <w:rPr>
@@ -7850,7 +6271,7 @@
           <w:rFonts w:ascii="Arial" w:hAnsi="Arial" w:cs="Arial"/>
           <w:lang w:val="es-ES"/>
         </w:rPr>
-        <w:t>3</w:t>
+        <w:t>4</w:t>
       </w:r>
       <w:r>
         <w:rPr>
@@ -7858,246 +6279,22 @@
           <w:bCs/>
           <w:lang w:val="es-ES"/>
         </w:rPr>
-        <w:t>, ‘</w:t>
-      </w:r>
-      <w:proofErr w:type="spellStart"/>
-      <w:r>
-        <w:rPr>
-          <w:rFonts w:ascii="Arial" w:eastAsia="Arial" w:hAnsi="Arial" w:cs="Arial"/>
+        <w:t>, ‘dd MMMM yyyy’, ‘yyyy-MM-dd’)}</w:t>
+      </w:r>
+      <w:r>
+        <w:rPr>
+          <w:rFonts w:ascii="Arial" w:hAnsi="Arial" w:cs="Arial"/>
+          <w:b/>
           <w:bCs/>
           <w:lang w:val="es-ES"/>
         </w:rPr>
-        <w:t>dd</w:t>
-      </w:r>
-      <w:proofErr w:type="spellEnd"/>
-      <w:r>
-        <w:rPr>
-          <w:rFonts w:ascii="Arial" w:eastAsia="Arial" w:hAnsi="Arial" w:cs="Arial"/>
-          <w:bCs/>
+        <w:t>&gt;&gt;</w:t>
+      </w:r>
+      <w:r>
+        <w:rPr>
+          <w:rFonts w:ascii="Arial" w:hAnsi="Arial" w:cs="Arial"/>
           <w:lang w:val="es-ES"/>
         </w:rPr>
-        <w:t xml:space="preserve"> MMMM </w:t>
-      </w:r>
-      <w:proofErr w:type="spellStart"/>
-      <w:r>
-        <w:rPr>
-          <w:rFonts w:ascii="Arial" w:eastAsia="Arial" w:hAnsi="Arial" w:cs="Arial"/>
-          <w:bCs/>
-          <w:lang w:val="es-ES"/>
-        </w:rPr>
-        <w:t>yyyy</w:t>
-      </w:r>
-      <w:proofErr w:type="spellEnd"/>
-      <w:r>
-        <w:rPr>
-          <w:rFonts w:ascii="Arial" w:eastAsia="Arial" w:hAnsi="Arial" w:cs="Arial"/>
-          <w:bCs/>
-          <w:lang w:val="es-ES"/>
-        </w:rPr>
-        <w:t>’, ‘</w:t>
-      </w:r>
-      <w:proofErr w:type="spellStart"/>
-      <w:r>
-        <w:rPr>
-          <w:rFonts w:ascii="Arial" w:eastAsia="Arial" w:hAnsi="Arial" w:cs="Arial"/>
-          <w:bCs/>
-          <w:lang w:val="es-ES"/>
-        </w:rPr>
-        <w:t>yyyy</w:t>
-      </w:r>
-      <w:proofErr w:type="spellEnd"/>
-      <w:r>
-        <w:rPr>
-          <w:rFonts w:ascii="Arial" w:eastAsia="Arial" w:hAnsi="Arial" w:cs="Arial"/>
-          <w:bCs/>
-          <w:lang w:val="es-ES"/>
-        </w:rPr>
-        <w:t>-MM-</w:t>
-      </w:r>
-      <w:proofErr w:type="spellStart"/>
-      <w:r>
-        <w:rPr>
-          <w:rFonts w:ascii="Arial" w:eastAsia="Arial" w:hAnsi="Arial" w:cs="Arial"/>
-          <w:bCs/>
-          <w:lang w:val="es-ES"/>
-        </w:rPr>
-        <w:t>dd</w:t>
-      </w:r>
-      <w:proofErr w:type="spellEnd"/>
-      <w:r>
-        <w:rPr>
-          <w:rFonts w:ascii="Arial" w:eastAsia="Arial" w:hAnsi="Arial" w:cs="Arial"/>
-          <w:bCs/>
-          <w:lang w:val="es-ES"/>
-        </w:rPr>
-        <w:t>’)}</w:t>
-      </w:r>
-      <w:r>
-        <w:rPr>
-          <w:rFonts w:ascii="Arial" w:hAnsi="Arial" w:cs="Arial"/>
-          <w:b/>
-          <w:bCs/>
-          <w:lang w:val="es-ES"/>
-        </w:rPr>
-        <w:t>&gt;&gt;</w:t>
-      </w:r>
-      <w:r>
-        <w:rPr>
-          <w:rFonts w:ascii="Arial" w:hAnsi="Arial" w:cs="Arial"/>
-          <w:lang w:val="es-ES"/>
-        </w:rPr>
-        <w:t xml:space="preserve"> &lt;&lt;fastTrackPersonalInjury.input4&gt;&gt; </w:t>
-      </w:r>
-      <w:r>
-        <w:rPr>
-          <w:rFonts w:ascii="Arial" w:hAnsi="Arial" w:cs="Arial"/>
-          <w:b/>
-          <w:bCs/>
-          <w:lang w:val="es-ES"/>
-        </w:rPr>
-        <w:t>&lt;&lt;</w:t>
-      </w:r>
-      <w:r>
-        <w:rPr>
-          <w:rFonts w:ascii="Arial" w:eastAsia="Arial" w:hAnsi="Arial" w:cs="Arial"/>
-          <w:bCs/>
-          <w:lang w:val="es-ES"/>
-        </w:rPr>
-        <w:t>{</w:t>
-      </w:r>
-      <w:proofErr w:type="spellStart"/>
-      <w:r>
-        <w:rPr>
-          <w:rFonts w:ascii="Arial" w:eastAsia="Arial" w:hAnsi="Arial" w:cs="Arial"/>
-          <w:bCs/>
-          <w:lang w:val="es-ES"/>
-        </w:rPr>
-        <w:t>dateFormat</w:t>
-      </w:r>
-      <w:proofErr w:type="spellEnd"/>
-      <w:r>
-        <w:rPr>
-          <w:rFonts w:ascii="Arial" w:eastAsia="Arial" w:hAnsi="Arial" w:cs="Arial"/>
-          <w:bCs/>
-          <w:lang w:val="es-ES"/>
-        </w:rPr>
-        <w:t>(</w:t>
-      </w:r>
-      <w:r>
-        <w:rPr>
-          <w:rFonts w:ascii="Arial" w:hAnsi="Arial" w:cs="Arial"/>
-          <w:lang w:val="es-ES"/>
-        </w:rPr>
-        <w:t>fastTrackPersonalInjury</w:t>
-      </w:r>
-      <w:r>
-        <w:rPr>
-          <w:rFonts w:ascii="Arial" w:hAnsi="Arial" w:cs="Arial"/>
-          <w:lang w:val="es-ES"/>
-        </w:rPr>
-        <w:t>.date</w:t>
-      </w:r>
-      <w:r>
-        <w:rPr>
-          <w:rFonts w:ascii="Arial" w:hAnsi="Arial" w:cs="Arial"/>
-          <w:lang w:val="es-ES"/>
-        </w:rPr>
-        <w:t>4</w:t>
-      </w:r>
-      <w:r>
-        <w:rPr>
-          <w:rFonts w:ascii="Arial" w:eastAsia="Arial" w:hAnsi="Arial" w:cs="Arial"/>
-          <w:bCs/>
-          <w:lang w:val="es-ES"/>
-        </w:rPr>
-        <w:t>, ‘</w:t>
-      </w:r>
-      <w:proofErr w:type="spellStart"/>
-      <w:r>
-        <w:rPr>
-          <w:rFonts w:ascii="Arial" w:eastAsia="Arial" w:hAnsi="Arial" w:cs="Arial"/>
-          <w:bCs/>
-          <w:lang w:val="es-ES"/>
-        </w:rPr>
-        <w:t>dd</w:t>
-      </w:r>
-      <w:proofErr w:type="spellEnd"/>
-      <w:r>
-        <w:rPr>
-          <w:rFonts w:ascii="Arial" w:eastAsia="Arial" w:hAnsi="Arial" w:cs="Arial"/>
-          <w:bCs/>
-          <w:lang w:val="es-ES"/>
-        </w:rPr>
-        <w:t xml:space="preserve"> MMMM </w:t>
-      </w:r>
-      <w:proofErr w:type="spellStart"/>
-      <w:r>
-        <w:rPr>
-          <w:rFonts w:ascii="Arial" w:eastAsia="Arial" w:hAnsi="Arial" w:cs="Arial"/>
-          <w:bCs/>
-          <w:lang w:val="es-ES"/>
-        </w:rPr>
-        <w:t>yyyy</w:t>
-      </w:r>
-      <w:proofErr w:type="spellEnd"/>
-      <w:r>
-        <w:rPr>
-          <w:rFonts w:ascii="Arial" w:eastAsia="Arial" w:hAnsi="Arial" w:cs="Arial"/>
-          <w:bCs/>
-          <w:lang w:val="es-ES"/>
-        </w:rPr>
-        <w:t>’, ‘</w:t>
-      </w:r>
-      <w:proofErr w:type="spellStart"/>
-      <w:r>
-        <w:rPr>
-          <w:rFonts w:ascii="Arial" w:eastAsia="Arial" w:hAnsi="Arial" w:cs="Arial"/>
-          <w:bCs/>
-          <w:lang w:val="es-ES"/>
-        </w:rPr>
-        <w:t>yyyy</w:t>
-      </w:r>
-      <w:proofErr w:type="spellEnd"/>
-      <w:r>
-        <w:rPr>
-          <w:rFonts w:ascii="Arial" w:eastAsia="Arial" w:hAnsi="Arial" w:cs="Arial"/>
-          <w:bCs/>
-          <w:lang w:val="es-ES"/>
-        </w:rPr>
-        <w:t>-MM-</w:t>
-      </w:r>
-      <w:proofErr w:type="spellStart"/>
-      <w:r>
-        <w:rPr>
-          <w:rFonts w:ascii="Arial" w:eastAsia="Arial" w:hAnsi="Arial" w:cs="Arial"/>
-          <w:bCs/>
-          <w:lang w:val="es-ES"/>
-        </w:rPr>
-        <w:t>dd</w:t>
-      </w:r>
-      <w:proofErr w:type="spellEnd"/>
-      <w:r>
-        <w:rPr>
-          <w:rFonts w:ascii="Arial" w:eastAsia="Arial" w:hAnsi="Arial" w:cs="Arial"/>
-          <w:bCs/>
-          <w:lang w:val="es-ES"/>
-        </w:rPr>
-        <w:t>’)}</w:t>
-      </w:r>
-      <w:r>
-        <w:rPr>
-          <w:rFonts w:ascii="Arial" w:hAnsi="Arial" w:cs="Arial"/>
-          <w:b/>
-          <w:bCs/>
-          <w:lang w:val="es-ES"/>
-        </w:rPr>
-        <w:t>&gt;&gt;</w:t>
-      </w:r>
-      <w:r>
-        <w:rPr>
-          <w:rFonts w:ascii="Arial" w:hAnsi="Arial" w:cs="Arial"/>
-          <w:lang w:val="es-ES"/>
-        </w:rPr>
         <w:t>.</w:t>
       </w:r>
     </w:p>
@@ -8130,21 +6327,12 @@
         </w:rPr>
         <w:t>&lt;&lt;cs_{</w:t>
       </w:r>
-      <w:proofErr w:type="spellStart"/>
-      <w:r>
-        <w:rPr>
-          <w:rFonts w:ascii="Arial" w:hAnsi="Arial" w:cs="Arial"/>
-          <w:lang w:val="en-US"/>
-        </w:rPr>
-        <w:t>hasRoadTrafficAccident</w:t>
-      </w:r>
-      <w:proofErr w:type="spellEnd"/>
-      <w:r>
-        <w:rPr>
-          <w:rFonts w:ascii="Arial" w:hAnsi="Arial" w:cs="Arial"/>
-          <w:lang w:val="en-US"/>
-        </w:rPr>
-        <w:t>=true</w:t>
+      <w:r>
+        <w:rPr>
+          <w:rFonts w:ascii="Arial" w:hAnsi="Arial" w:cs="Arial"/>
+          <w:lang w:val="en-US"/>
+        </w:rPr>
+        <w:t>hasRoadTrafficAccident=true</w:t>
       </w:r>
       <w:r>
         <w:rPr>
@@ -8186,7 +6374,6 @@
         </w:rPr>
         <w:t>&lt;&lt;</w:t>
       </w:r>
-      <w:proofErr w:type="spellStart"/>
       <w:r>
         <w:rPr>
           <w:rFonts w:ascii="Arial" w:hAnsi="Arial" w:cs="Arial"/>
@@ -8194,7 +6381,6 @@
         </w:rPr>
         <w:t>fastTrackRoadTrafficAccident.input</w:t>
       </w:r>
-      <w:proofErr w:type="spellEnd"/>
       <w:r>
         <w:rPr>
           <w:rFonts w:ascii="Arial" w:hAnsi="Arial" w:cs="Arial"/>
@@ -8220,91 +6406,41 @@
           <w:rFonts w:ascii="Arial" w:eastAsia="Arial" w:hAnsi="Arial" w:cs="Arial"/>
           <w:bCs/>
         </w:rPr>
-        <w:t>{</w:t>
-      </w:r>
-      <w:proofErr w:type="spellStart"/>
+        <w:t>{dateFormat(</w:t>
+      </w:r>
+      <w:r>
+        <w:rPr>
+          <w:rFonts w:ascii="Arial" w:hAnsi="Arial" w:cs="Arial"/>
+          <w:lang w:val="en-US"/>
+        </w:rPr>
+        <w:t>fastTrackRoadTrafficAccident.</w:t>
+      </w:r>
+      <w:r>
+        <w:rPr>
+          <w:rFonts w:ascii="Arial" w:hAnsi="Arial" w:cs="Arial"/>
+          <w:lang w:val="en-US"/>
+        </w:rPr>
+        <w:t>date</w:t>
+      </w:r>
       <w:r>
         <w:rPr>
           <w:rFonts w:ascii="Arial" w:eastAsia="Arial" w:hAnsi="Arial" w:cs="Arial"/>
           <w:bCs/>
         </w:rPr>
-        <w:t>dateFormat</w:t>
-      </w:r>
-      <w:proofErr w:type="spellEnd"/>
+        <w:t>, ‘dd MMMM yyyy’, ‘yyyy-MM-dd’</w:t>
+      </w:r>
       <w:r>
         <w:rPr>
           <w:rFonts w:ascii="Arial" w:eastAsia="Arial" w:hAnsi="Arial" w:cs="Arial"/>
           <w:bCs/>
         </w:rPr>
-        <w:t>(</w:t>
-      </w:r>
-      <w:proofErr w:type="spellStart"/>
-      <w:r>
-        <w:rPr>
-          <w:rFonts w:ascii="Arial" w:hAnsi="Arial" w:cs="Arial"/>
-          <w:lang w:val="en-US"/>
-        </w:rPr>
-        <w:t>fastTrackRoadTrafficAccident.</w:t>
-      </w:r>
-      <w:r>
-        <w:rPr>
-          <w:rFonts w:ascii="Arial" w:hAnsi="Arial" w:cs="Arial"/>
-          <w:lang w:val="en-US"/>
-        </w:rPr>
-        <w:t>date</w:t>
-      </w:r>
-      <w:proofErr w:type="spellEnd"/>
+        <w:t>)</w:t>
+      </w:r>
       <w:r>
         <w:rPr>
           <w:rFonts w:ascii="Arial" w:eastAsia="Arial" w:hAnsi="Arial" w:cs="Arial"/>
           <w:bCs/>
         </w:rPr>
-        <w:t xml:space="preserve">, ‘dd MMMM </w:t>
-      </w:r>
-      <w:proofErr w:type="spellStart"/>
-      <w:r>
-        <w:rPr>
-          <w:rFonts w:ascii="Arial" w:eastAsia="Arial" w:hAnsi="Arial" w:cs="Arial"/>
-          <w:bCs/>
-        </w:rPr>
-        <w:t>yyyy</w:t>
-      </w:r>
-      <w:proofErr w:type="spellEnd"/>
-      <w:r>
-        <w:rPr>
-          <w:rFonts w:ascii="Arial" w:eastAsia="Arial" w:hAnsi="Arial" w:cs="Arial"/>
-          <w:bCs/>
-        </w:rPr>
-        <w:t>’, ‘</w:t>
-      </w:r>
-      <w:proofErr w:type="spellStart"/>
-      <w:r>
-        <w:rPr>
-          <w:rFonts w:ascii="Arial" w:eastAsia="Arial" w:hAnsi="Arial" w:cs="Arial"/>
-          <w:bCs/>
-        </w:rPr>
-        <w:t>yyyy</w:t>
-      </w:r>
-      <w:proofErr w:type="spellEnd"/>
-      <w:r>
-        <w:rPr>
-          <w:rFonts w:ascii="Arial" w:eastAsia="Arial" w:hAnsi="Arial" w:cs="Arial"/>
-          <w:bCs/>
-        </w:rPr>
-        <w:t>-MM-dd’</w:t>
-      </w:r>
-      <w:r>
-        <w:rPr>
-          <w:rFonts w:ascii="Arial" w:eastAsia="Arial" w:hAnsi="Arial" w:cs="Arial"/>
-          <w:bCs/>
-        </w:rPr>
-        <w:t>)</w:t>
-      </w:r>
-      <w:r>
-        <w:rPr>
-          <w:rFonts w:ascii="Arial" w:eastAsia="Arial" w:hAnsi="Arial" w:cs="Arial"/>
-          <w:bCs/>
-        </w:rPr>
         <w:t>}</w:t>
       </w:r>
       <w:r>
@@ -8346,21 +6482,7 @@
         <w:rPr>
           <w:rFonts w:ascii="Arial" w:hAnsi="Arial" w:cs="Arial"/>
         </w:rPr>
-        <w:t>&lt;&lt;cs_{</w:t>
-      </w:r>
-      <w:proofErr w:type="spellStart"/>
-      <w:r>
-        <w:rPr>
-          <w:rFonts w:ascii="Arial" w:hAnsi="Arial" w:cs="Arial"/>
-        </w:rPr>
-        <w:t>hasNewDirections</w:t>
-      </w:r>
-      <w:proofErr w:type="spellEnd"/>
-      <w:r>
-        <w:rPr>
-          <w:rFonts w:ascii="Arial" w:hAnsi="Arial" w:cs="Arial"/>
-        </w:rPr>
-        <w:t>=true}&gt;&gt;</w:t>
+        <w:t>&lt;&lt;cs_{hasNewDirections=true}&gt;&gt;</w:t>
       </w:r>
     </w:p>
     <w:p>
@@ -8411,25 +6533,8 @@
           <w:rFonts w:ascii="Arial" w:hAnsi="Arial" w:cs="Arial"/>
           <w:bCs/>
         </w:rPr>
-        <w:t>&lt;&lt;</w:t>
-      </w:r>
-      <w:proofErr w:type="spellStart"/>
-      <w:r>
-        <w:rPr>
-          <w:rFonts w:ascii="Arial" w:hAnsi="Arial" w:cs="Arial"/>
-          <w:bCs/>
-        </w:rPr>
-        <w:t>rs</w:t>
-      </w:r>
-      <w:proofErr w:type="spellEnd"/>
-      <w:r>
-        <w:rPr>
-          <w:rFonts w:ascii="Arial" w:hAnsi="Arial" w:cs="Arial"/>
-          <w:bCs/>
-        </w:rPr>
-        <w:t>_</w:t>
-      </w:r>
-      <w:proofErr w:type="spellStart"/>
+        <w:t>&lt;&lt;rs_</w:t>
+      </w:r>
       <w:r>
         <w:rPr>
           <w:rFonts w:ascii="Arial" w:hAnsi="Arial" w:cs="Arial"/>
@@ -8437,7 +6542,6 @@
         </w:rPr>
         <w:t>fastTrackAddNewDirections</w:t>
       </w:r>
-      <w:proofErr w:type="spellEnd"/>
       <w:r>
         <w:rPr>
           <w:rFonts w:ascii="Arial" w:hAnsi="Arial" w:cs="Arial"/>
@@ -8463,46 +6567,22 @@
           <w:rFonts w:ascii="Arial" w:hAnsi="Arial" w:cs="Arial"/>
           <w:bCs/>
         </w:rPr>
-        <w:t>&lt;&lt;</w:t>
-      </w:r>
-      <w:proofErr w:type="spellStart"/>
-      <w:r>
-        <w:rPr>
-          <w:rFonts w:ascii="Arial" w:hAnsi="Arial" w:cs="Arial"/>
-          <w:bCs/>
-        </w:rPr>
-        <w:t>value.directionComment</w:t>
-      </w:r>
-      <w:proofErr w:type="spellEnd"/>
-      <w:r>
-        <w:rPr>
-          <w:rFonts w:ascii="Arial" w:hAnsi="Arial" w:cs="Arial"/>
-          <w:bCs/>
-        </w:rPr>
-        <w:t>&gt;&gt;</w:t>
-      </w:r>
-    </w:p>
-    <w:p>
-      <w:pPr>
-        <w:rPr>
-          <w:rFonts w:ascii="Arial" w:hAnsi="Arial" w:cs="Arial"/>
-          <w:bCs/>
-        </w:rPr>
-      </w:pPr>
-      <w:r>
-        <w:rPr>
-          <w:rFonts w:ascii="Arial" w:hAnsi="Arial" w:cs="Arial"/>
-          <w:bCs/>
-        </w:rPr>
-        <w:t>&lt;&lt;</w:t>
-      </w:r>
-      <w:proofErr w:type="spellStart"/>
-      <w:r>
-        <w:rPr>
-          <w:rFonts w:ascii="Arial" w:hAnsi="Arial" w:cs="Arial"/>
-          <w:bCs/>
-        </w:rPr>
-        <w:t>es_</w:t>
+        <w:t>&lt;&lt;value.directionComment&gt;&gt;</w:t>
+      </w:r>
+    </w:p>
+    <w:p>
+      <w:pPr>
+        <w:rPr>
+          <w:rFonts w:ascii="Arial" w:hAnsi="Arial" w:cs="Arial"/>
+          <w:bCs/>
+        </w:rPr>
+      </w:pPr>
+      <w:r>
+        <w:rPr>
+          <w:rFonts w:ascii="Arial" w:hAnsi="Arial" w:cs="Arial"/>
+          <w:bCs/>
+        </w:rPr>
+        <w:t>&lt;&lt;es_</w:t>
       </w:r>
       <w:r>
         <w:rPr>
@@ -8516,15 +6596,7 @@
           <w:rFonts w:ascii="Arial" w:hAnsi="Arial" w:cs="Arial"/>
           <w:bCs/>
         </w:rPr>
-        <w:t>AddNewDirections</w:t>
-      </w:r>
-      <w:proofErr w:type="spellEnd"/>
-      <w:r>
-        <w:rPr>
-          <w:rFonts w:ascii="Arial" w:hAnsi="Arial" w:cs="Arial"/>
-          <w:bCs/>
-        </w:rPr>
-        <w:t>&gt;&gt;</w:t>
+        <w:t>AddNewDirections&gt;&gt;</w:t>
       </w:r>
     </w:p>
     <w:p>
@@ -8557,7 +6629,6 @@
         </w:rPr>
         <w:t>&lt;&lt;cs_{</w:t>
       </w:r>
-      <w:proofErr w:type="spellStart"/>
       <w:r>
         <w:rPr>
           <w:rFonts w:ascii="Arial" w:hAnsi="Arial" w:cs="Arial"/>
@@ -8565,7 +6636,6 @@
         </w:rPr>
         <w:t>fastTrackWelshLanguageToggle</w:t>
       </w:r>
-      <w:proofErr w:type="spellEnd"/>
       <w:r>
         <w:rPr>
           <w:rFonts w:ascii="Arial" w:hAnsi="Arial" w:cs="Arial"/>
@@ -8609,7 +6679,6 @@
         </w:rPr>
         <w:t>&lt;&lt;</w:t>
       </w:r>
-      <w:proofErr w:type="spellStart"/>
       <w:r>
         <w:rPr>
           <w:rFonts w:ascii="Arial" w:hAnsi="Arial" w:cs="Arial"/>
@@ -8617,7 +6686,6 @@
         </w:rPr>
         <w:t>welshLanguageDescription</w:t>
       </w:r>
-      <w:proofErr w:type="spellEnd"/>
       <w:r>
         <w:rPr>
           <w:rFonts w:ascii="Arial" w:hAnsi="Arial" w:cs="Arial"/>
@@ -8675,7 +6743,6 @@
         </w:rPr>
         <w:t>&lt;&lt;</w:t>
       </w:r>
-      <w:proofErr w:type="spellStart"/>
       <w:r>
         <w:rPr>
           <w:rFonts w:ascii="Arial" w:hAnsi="Arial" w:cs="Arial"/>
@@ -8690,7 +6757,6 @@
         </w:rPr>
         <w:t>.input</w:t>
       </w:r>
-      <w:proofErr w:type="spellEnd"/>
       <w:r>
         <w:rPr>
           <w:rFonts w:ascii="Arial" w:hAnsi="Arial" w:cs="Arial"/>
@@ -8719,7 +6785,7 @@
 </file>
 
 <file path=word/endnotes.xml><?xml version="1.0" encoding="utf-8"?>
-<w:endnotes xmlns:wpc="http://schemas.microsoft.com/office/word/2010/wordprocessingCanvas" xmlns:cx="http://schemas.microsoft.com/office/drawing/2014/chartex" xmlns:cx1="http://schemas.microsoft.com/office/drawing/2015/9/8/chartex" xmlns:cx2="http://schemas.microsoft.com/office/drawing/2015/10/21/chartex" xmlns:cx3="http://schemas.microsoft.com/office/drawing/2016/5/9/chartex" xmlns:cx4="http://schemas.microsoft.com/office/drawing/2016/5/10/chartex" xmlns:cx5="http://schemas.microsoft.com/office/drawing/2016/5/11/chartex" xmlns:cx6="http://schemas.microsoft.com/office/drawing/2016/5/12/chartex" xmlns:cx7="http://schemas.microsoft.com/office/drawing/2016/5/13/chartex" xmlns:cx8="http://schemas.microsoft.com/office/drawing/2016/5/14/chartex" xmlns:mc="http://schemas.openxmlformats.org/markup-compatibility/2006" xmlns:aink="http://schemas.microsoft.com/office/drawing/2016/ink" xmlns:am3d="http://schemas.microsoft.com/office/drawing/2017/model3d" xmlns:o="urn:schemas-microsoft-com:office:office" xmlns:oel="http://schemas.microsoft.com/office/2019/extlst" xmlns:r="http://schemas.openxmlformats.org/officeDocument/2006/relationships" xmlns:m="http://schemas.openxmlformats.org/officeDocument/2006/math" xmlns:v="urn:schemas-microsoft-com:vml" xmlns:wp14="http://schemas.microsoft.com/office/word/2010/wordprocessingDrawing" xmlns:wp="http://schemas.openxmlformats.org/drawingml/2006/wordprocessingDrawing" xmlns:w10="urn:schemas-microsoft-com:office:word" xmlns:w="http://schemas.openxmlformats.org/wordprocessingml/2006/main" xmlns:w14="http://schemas.microsoft.com/office/word/2010/wordml" xmlns:w15="http://schemas.microsoft.com/office/word/2012/wordml" xmlns:w16cex="http://schemas.microsoft.com/office/word/2018/wordml/cex" xmlns:w16cid="http://schemas.microsoft.com/office/word/2016/wordml/cid" xmlns:w16="http://schemas.microsoft.com/office/word/2018/wordml" xmlns:w16du="http://schemas.microsoft.com/office/word/2023/wordml/word16du" xmlns:w16sdtdh="http://schemas.microsoft.com/office/word/2020/wordml/sdtdatahash" xmlns:w16se="http://schemas.microsoft.com/office/word/2015/wordml/symex" xmlns:wpg="http://schemas.microsoft.com/office/word/2010/wordprocessingGroup" xmlns:wpi="http://schemas.microsoft.com/office/word/2010/wordprocessingInk" xmlns:wne="http://schemas.microsoft.com/office/word/2006/wordml" xmlns:wps="http://schemas.microsoft.com/office/word/2010/wordprocessingShape" mc:Ignorable="w14 w15 w16se w16cid w16 w16cex w16sdtdh w16du wp14">
+<w:endnotes xmlns:wpc="http://schemas.microsoft.com/office/word/2010/wordprocessingCanvas" xmlns:cx="http://schemas.microsoft.com/office/drawing/2014/chartex" xmlns:cx1="http://schemas.microsoft.com/office/drawing/2015/9/8/chartex" xmlns:cx2="http://schemas.microsoft.com/office/drawing/2015/10/21/chartex" xmlns:cx3="http://schemas.microsoft.com/office/drawing/2016/5/9/chartex" xmlns:cx4="http://schemas.microsoft.com/office/drawing/2016/5/10/chartex" xmlns:cx5="http://schemas.microsoft.com/office/drawing/2016/5/11/chartex" xmlns:cx6="http://schemas.microsoft.com/office/drawing/2016/5/12/chartex" xmlns:cx7="http://schemas.microsoft.com/office/drawing/2016/5/13/chartex" xmlns:cx8="http://schemas.microsoft.com/office/drawing/2016/5/14/chartex" xmlns:mc="http://schemas.openxmlformats.org/markup-compatibility/2006" xmlns:aink="http://schemas.microsoft.com/office/drawing/2016/ink" xmlns:am3d="http://schemas.microsoft.com/office/drawing/2017/model3d" xmlns:o="urn:schemas-microsoft-com:office:office" xmlns:oel="http://schemas.microsoft.com/office/2019/extlst" xmlns:r="http://schemas.openxmlformats.org/officeDocument/2006/relationships" xmlns:m="http://schemas.openxmlformats.org/officeDocument/2006/math" xmlns:v="urn:schemas-microsoft-com:vml" xmlns:wp14="http://schemas.microsoft.com/office/word/2010/wordprocessingDrawing" xmlns:wp="http://schemas.openxmlformats.org/drawingml/2006/wordprocessingDrawing" xmlns:w10="urn:schemas-microsoft-com:office:word" xmlns:w="http://schemas.openxmlformats.org/wordprocessingml/2006/main" xmlns:w14="http://schemas.microsoft.com/office/word/2010/wordml" xmlns:w15="http://schemas.microsoft.com/office/word/2012/wordml" xmlns:w16cex="http://schemas.microsoft.com/office/word/2018/wordml/cex" xmlns:w16cid="http://schemas.microsoft.com/office/word/2016/wordml/cid" xmlns:w16="http://schemas.microsoft.com/office/word/2018/wordml" xmlns:w16du="http://schemas.microsoft.com/office/word/2023/wordml/word16du" xmlns:w16sdtdh="http://schemas.microsoft.com/office/word/2020/wordml/sdtdatahash" xmlns:w16sdtfl="http://schemas.microsoft.com/office/word/2024/wordml/sdtformatlock" xmlns:w16se="http://schemas.microsoft.com/office/word/2015/wordml/symex" xmlns:wpg="http://schemas.microsoft.com/office/word/2010/wordprocessingGroup" xmlns:wpi="http://schemas.microsoft.com/office/word/2010/wordprocessingInk" xmlns:wne="http://schemas.microsoft.com/office/word/2006/wordml" xmlns:wps="http://schemas.microsoft.com/office/word/2010/wordprocessingShape" mc:Ignorable="w14 w15 w16se w16cid w16 w16cex w16sdtdh w16sdtfl w16du wp14">
   <w:endnote w:type="separator" w:id="-1">
     <w:p>
       <w:pPr>
@@ -8751,7 +6817,7 @@
 </file>
 
 <file path=word/footnotes.xml><?xml version="1.0" encoding="utf-8"?>
-<w:footnotes xmlns:wpc="http://schemas.microsoft.com/office/word/2010/wordprocessingCanvas" xmlns:cx="http://schemas.microsoft.com/office/drawing/2014/chartex" xmlns:cx1="http://schemas.microsoft.com/office/drawing/2015/9/8/chartex" xmlns:cx2="http://schemas.microsoft.com/office/drawing/2015/10/21/chartex" xmlns:cx3="http://schemas.microsoft.com/office/drawing/2016/5/9/chartex" xmlns:cx4="http://schemas.microsoft.com/office/drawing/2016/5/10/chartex" xmlns:cx5="http://schemas.microsoft.com/office/drawing/2016/5/11/chartex" xmlns:cx6="http://schemas.microsoft.com/office/drawing/2016/5/12/chartex" xmlns:cx7="http://schemas.microsoft.com/office/drawing/2016/5/13/chartex" xmlns:cx8="http://schemas.microsoft.com/office/drawing/2016/5/14/chartex" xmlns:mc="http://schemas.openxmlformats.org/markup-compatibility/2006" xmlns:aink="http://schemas.microsoft.com/office/drawing/2016/ink" xmlns:am3d="http://schemas.microsoft.com/office/drawing/2017/model3d" xmlns:o="urn:schemas-microsoft-com:office:office" xmlns:oel="http://schemas.microsoft.com/office/2019/extlst" xmlns:r="http://schemas.openxmlformats.org/officeDocument/2006/relationships" xmlns:m="http://schemas.openxmlformats.org/officeDocument/2006/math" xmlns:v="urn:schemas-microsoft-com:vml" xmlns:wp14="http://schemas.microsoft.com/office/word/2010/wordprocessingDrawing" xmlns:wp="http://schemas.openxmlformats.org/drawingml/2006/wordprocessingDrawing" xmlns:w10="urn:schemas-microsoft-com:office:word" xmlns:w="http://schemas.openxmlformats.org/wordprocessingml/2006/main" xmlns:w14="http://schemas.microsoft.com/office/word/2010/wordml" xmlns:w15="http://schemas.microsoft.com/office/word/2012/wordml" xmlns:w16cex="http://schemas.microsoft.com/office/word/2018/wordml/cex" xmlns:w16cid="http://schemas.microsoft.com/office/word/2016/wordml/cid" xmlns:w16="http://schemas.microsoft.com/office/word/2018/wordml" xmlns:w16du="http://schemas.microsoft.com/office/word/2023/wordml/word16du" xmlns:w16sdtdh="http://schemas.microsoft.com/office/word/2020/wordml/sdtdatahash" xmlns:w16se="http://schemas.microsoft.com/office/word/2015/wordml/symex" xmlns:wpg="http://schemas.microsoft.com/office/word/2010/wordprocessingGroup" xmlns:wpi="http://schemas.microsoft.com/office/word/2010/wordprocessingInk" xmlns:wne="http://schemas.microsoft.com/office/word/2006/wordml" xmlns:wps="http://schemas.microsoft.com/office/word/2010/wordprocessingShape" mc:Ignorable="w14 w15 w16se w16cid w16 w16cex w16sdtdh w16du wp14">
+<w:footnotes xmlns:wpc="http://schemas.microsoft.com/office/word/2010/wordprocessingCanvas" xmlns:cx="http://schemas.microsoft.com/office/drawing/2014/chartex" xmlns:cx1="http://schemas.microsoft.com/office/drawing/2015/9/8/chartex" xmlns:cx2="http://schemas.microsoft.com/office/drawing/2015/10/21/chartex" xmlns:cx3="http://schemas.microsoft.com/office/drawing/2016/5/9/chartex" xmlns:cx4="http://schemas.microsoft.com/office/drawing/2016/5/10/chartex" xmlns:cx5="http://schemas.microsoft.com/office/drawing/2016/5/11/chartex" xmlns:cx6="http://schemas.microsoft.com/office/drawing/2016/5/12/chartex" xmlns:cx7="http://schemas.microsoft.com/office/drawing/2016/5/13/chartex" xmlns:cx8="http://schemas.microsoft.com/office/drawing/2016/5/14/chartex" xmlns:mc="http://schemas.openxmlformats.org/markup-compatibility/2006" xmlns:aink="http://schemas.microsoft.com/office/drawing/2016/ink" xmlns:am3d="http://schemas.microsoft.com/office/drawing/2017/model3d" xmlns:o="urn:schemas-microsoft-com:office:office" xmlns:oel="http://schemas.microsoft.com/office/2019/extlst" xmlns:r="http://schemas.openxmlformats.org/officeDocument/2006/relationships" xmlns:m="http://schemas.openxmlformats.org/officeDocument/2006/math" xmlns:v="urn:schemas-microsoft-com:vml" xmlns:wp14="http://schemas.microsoft.com/office/word/2010/wordprocessingDrawing" xmlns:wp="http://schemas.openxmlformats.org/drawingml/2006/wordprocessingDrawing" xmlns:w10="urn:schemas-microsoft-com:office:word" xmlns:w="http://schemas.openxmlformats.org/wordprocessingml/2006/main" xmlns:w14="http://schemas.microsoft.com/office/word/2010/wordml" xmlns:w15="http://schemas.microsoft.com/office/word/2012/wordml" xmlns:w16cex="http://schemas.microsoft.com/office/word/2018/wordml/cex" xmlns:w16cid="http://schemas.microsoft.com/office/word/2016/wordml/cid" xmlns:w16="http://schemas.microsoft.com/office/word/2018/wordml" xmlns:w16du="http://schemas.microsoft.com/office/word/2023/wordml/word16du" xmlns:w16sdtdh="http://schemas.microsoft.com/office/word/2020/wordml/sdtdatahash" xmlns:w16sdtfl="http://schemas.microsoft.com/office/word/2024/wordml/sdtformatlock" xmlns:w16se="http://schemas.microsoft.com/office/word/2015/wordml/symex" xmlns:wpg="http://schemas.microsoft.com/office/word/2010/wordprocessingGroup" xmlns:wpi="http://schemas.microsoft.com/office/word/2010/wordprocessingInk" xmlns:wne="http://schemas.microsoft.com/office/word/2006/wordml" xmlns:wps="http://schemas.microsoft.com/office/word/2010/wordprocessingShape" mc:Ignorable="w14 w15 w16se w16cid w16 w16cex w16sdtdh w16sdtfl w16du wp14">
   <w:footnote w:type="separator" w:id="-1">
     <w:p>
       <w:pPr>
@@ -8783,7 +6849,7 @@
 </file>
 
 <file path=word/numbering.xml><?xml version="1.0" encoding="utf-8"?>
-<w:numbering xmlns:wpc="http://schemas.microsoft.com/office/word/2010/wordprocessingCanvas" xmlns:cx="http://schemas.microsoft.com/office/drawing/2014/chartex" xmlns:cx1="http://schemas.microsoft.com/office/drawing/2015/9/8/chartex" xmlns:cx2="http://schemas.microsoft.com/office/drawing/2015/10/21/chartex" xmlns:cx3="http://schemas.microsoft.com/office/drawing/2016/5/9/chartex" xmlns:cx4="http://schemas.microsoft.com/office/drawing/2016/5/10/chartex" xmlns:cx5="http://schemas.microsoft.com/office/drawing/2016/5/11/chartex" xmlns:cx6="http://schemas.microsoft.com/office/drawing/2016/5/12/chartex" xmlns:cx7="http://schemas.microsoft.com/office/drawing/2016/5/13/chartex" xmlns:cx8="http://schemas.microsoft.com/office/drawing/2016/5/14/chartex" xmlns:mc="http://schemas.openxmlformats.org/markup-compatibility/2006" xmlns:aink="http://schemas.microsoft.com/office/drawing/2016/ink" xmlns:am3d="http://schemas.microsoft.com/office/drawing/2017/model3d" xmlns:o="urn:schemas-microsoft-com:office:office" xmlns:oel="http://schemas.microsoft.com/office/2019/extlst" xmlns:r="http://schemas.openxmlformats.org/officeDocument/2006/relationships" xmlns:m="http://schemas.openxmlformats.org/officeDocument/2006/math" xmlns:v="urn:schemas-microsoft-com:vml" xmlns:wp14="http://schemas.microsoft.com/office/word/2010/wordprocessingDrawing" xmlns:wp="http://schemas.openxmlformats.org/drawingml/2006/wordprocessingDrawing" xmlns:w10="urn:schemas-microsoft-com:office:word" xmlns:w="http://schemas.openxmlformats.org/wordprocessingml/2006/main" xmlns:w14="http://schemas.microsoft.com/office/word/2010/wordml" xmlns:w15="http://schemas.microsoft.com/office/word/2012/wordml" xmlns:w16cex="http://schemas.microsoft.com/office/word/2018/wordml/cex" xmlns:w16cid="http://schemas.microsoft.com/office/word/2016/wordml/cid" xmlns:w16="http://schemas.microsoft.com/office/word/2018/wordml" xmlns:w16du="http://schemas.microsoft.com/office/word/2023/wordml/word16du" xmlns:w16sdtdh="http://schemas.microsoft.com/office/word/2020/wordml/sdtdatahash" xmlns:w16se="http://schemas.microsoft.com/office/word/2015/wordml/symex" xmlns:wpg="http://schemas.microsoft.com/office/word/2010/wordprocessingGroup" xmlns:wpi="http://schemas.microsoft.com/office/word/2010/wordprocessingInk" xmlns:wne="http://schemas.microsoft.com/office/word/2006/wordml" xmlns:wps="http://schemas.microsoft.com/office/word/2010/wordprocessingShape" mc:Ignorable="w14 w15 w16se w16cid w16 w16cex w16sdtdh w16du wp14">
+<w:numbering xmlns:wpc="http://schemas.microsoft.com/office/word/2010/wordprocessingCanvas" xmlns:cx="http://schemas.microsoft.com/office/drawing/2014/chartex" xmlns:cx1="http://schemas.microsoft.com/office/drawing/2015/9/8/chartex" xmlns:cx2="http://schemas.microsoft.com/office/drawing/2015/10/21/chartex" xmlns:cx3="http://schemas.microsoft.com/office/drawing/2016/5/9/chartex" xmlns:cx4="http://schemas.microsoft.com/office/drawing/2016/5/10/chartex" xmlns:cx5="http://schemas.microsoft.com/office/drawing/2016/5/11/chartex" xmlns:cx6="http://schemas.microsoft.com/office/drawing/2016/5/12/chartex" xmlns:cx7="http://schemas.microsoft.com/office/drawing/2016/5/13/chartex" xmlns:cx8="http://schemas.microsoft.com/office/drawing/2016/5/14/chartex" xmlns:mc="http://schemas.openxmlformats.org/markup-compatibility/2006" xmlns:aink="http://schemas.microsoft.com/office/drawing/2016/ink" xmlns:am3d="http://schemas.microsoft.com/office/drawing/2017/model3d" xmlns:o="urn:schemas-microsoft-com:office:office" xmlns:oel="http://schemas.microsoft.com/office/2019/extlst" xmlns:r="http://schemas.openxmlformats.org/officeDocument/2006/relationships" xmlns:m="http://schemas.openxmlformats.org/officeDocument/2006/math" xmlns:v="urn:schemas-microsoft-com:vml" xmlns:wp14="http://schemas.microsoft.com/office/word/2010/wordprocessingDrawing" xmlns:wp="http://schemas.openxmlformats.org/drawingml/2006/wordprocessingDrawing" xmlns:w10="urn:schemas-microsoft-com:office:word" xmlns:w="http://schemas.openxmlformats.org/wordprocessingml/2006/main" xmlns:w14="http://schemas.microsoft.com/office/word/2010/wordml" xmlns:w15="http://schemas.microsoft.com/office/word/2012/wordml" xmlns:w16cex="http://schemas.microsoft.com/office/word/2018/wordml/cex" xmlns:w16cid="http://schemas.microsoft.com/office/word/2016/wordml/cid" xmlns:w16="http://schemas.microsoft.com/office/word/2018/wordml" xmlns:w16du="http://schemas.microsoft.com/office/word/2023/wordml/word16du" xmlns:w16sdtdh="http://schemas.microsoft.com/office/word/2020/wordml/sdtdatahash" xmlns:w16sdtfl="http://schemas.microsoft.com/office/word/2024/wordml/sdtformatlock" xmlns:w16se="http://schemas.microsoft.com/office/word/2015/wordml/symex" xmlns:wpg="http://schemas.microsoft.com/office/word/2010/wordprocessingGroup" xmlns:wpi="http://schemas.microsoft.com/office/word/2010/wordprocessingInk" xmlns:wne="http://schemas.microsoft.com/office/word/2006/wordml" xmlns:wps="http://schemas.microsoft.com/office/word/2010/wordprocessingShape" mc:Ignorable="w14 w15 w16se w16cid w16 w16cex w16sdtdh w16sdtfl w16du wp14">
   <w:abstractNum w:abstractNumId="0" w15:restartNumberingAfterBreak="0">
     <w:nsid w:val="00E173CE"/>
     <w:multiLevelType w:val="hybridMultilevel"/>
@@ -12841,7 +10907,7 @@
 </file>
 
 <file path=word/styles.xml><?xml version="1.0" encoding="utf-8"?>
-<w:styles xmlns:mc="http://schemas.openxmlformats.org/markup-compatibility/2006" xmlns:r="http://schemas.openxmlformats.org/officeDocument/2006/relationships" xmlns:w="http://schemas.openxmlformats.org/wordprocessingml/2006/main" xmlns:w14="http://schemas.microsoft.com/office/word/2010/wordml" xmlns:w15="http://schemas.microsoft.com/office/word/2012/wordml" xmlns:w16cex="http://schemas.microsoft.com/office/word/2018/wordml/cex" xmlns:w16cid="http://schemas.microsoft.com/office/word/2016/wordml/cid" xmlns:w16="http://schemas.microsoft.com/office/word/2018/wordml" xmlns:w16du="http://schemas.microsoft.com/office/word/2023/wordml/word16du" xmlns:w16sdtdh="http://schemas.microsoft.com/office/word/2020/wordml/sdtdatahash" xmlns:w16se="http://schemas.microsoft.com/office/word/2015/wordml/symex" mc:Ignorable="w14 w15 w16se w16cid w16 w16cex w16sdtdh w16du">
+<w:styles xmlns:mc="http://schemas.openxmlformats.org/markup-compatibility/2006" xmlns:r="http://schemas.openxmlformats.org/officeDocument/2006/relationships" xmlns:w="http://schemas.openxmlformats.org/wordprocessingml/2006/main" xmlns:w14="http://schemas.microsoft.com/office/word/2010/wordml" xmlns:w15="http://schemas.microsoft.com/office/word/2012/wordml" xmlns:w16cex="http://schemas.microsoft.com/office/word/2018/wordml/cex" xmlns:w16cid="http://schemas.microsoft.com/office/word/2016/wordml/cid" xmlns:w16="http://schemas.microsoft.com/office/word/2018/wordml" xmlns:w16du="http://schemas.microsoft.com/office/word/2023/wordml/word16du" xmlns:w16sdtdh="http://schemas.microsoft.com/office/word/2020/wordml/sdtdatahash" xmlns:w16sdtfl="http://schemas.microsoft.com/office/word/2024/wordml/sdtformatlock" xmlns:w16se="http://schemas.microsoft.com/office/word/2015/wordml/symex" mc:Ignorable="w14 w15 w16se w16cid w16 w16cex w16sdtdh w16sdtfl w16du">
   <w:docDefaults>
     <w:rPrDefault>
       <w:rPr>
@@ -13266,6 +11332,7 @@
   <w:style w:type="character" w:default="1" w:styleId="DefaultParagraphFont">
     <w:name w:val="Default Paragraph Font"/>
     <w:uiPriority w:val="1"/>
+    <w:semiHidden/>
     <w:unhideWhenUsed/>
   </w:style>
   <w:style w:type="table" w:default="1" w:styleId="TableNormal">
@@ -13777,6 +11844,15 @@
 </file>
 
 <file path=customXml/item1.xml><?xml version="1.0" encoding="utf-8"?>
+<?mso-contentType ?>
+<FormTemplates xmlns="http://schemas.microsoft.com/sharepoint/v3/contenttype/forms">
+  <Display>DocumentLibraryForm</Display>
+  <Edit>DocumentLibraryForm</Edit>
+  <New>DocumentLibraryForm</New>
+</FormTemplates>
+</file>
+
+<file path=customXml/item2.xml><?xml version="1.0" encoding="utf-8"?>
 <ct:contentTypeSchema xmlns:ct="http://schemas.microsoft.com/office/2006/metadata/contentType" xmlns:ma="http://schemas.microsoft.com/office/2006/metadata/properties/metaAttributes" ct:_="" ma:_="" ma:contentTypeName="_CtTemplate" ma:contentTypeID="0x01010064A5FDCCFB03F540B94405305D7DE14F00A4F8B82F7CEF57469A8FE5CEAB7A0EE0" ma:contentTypeVersion="55" ma:contentTypeDescription="Part of Template Management with Site Columns representing custom attributes." ma:contentTypeScope="" ma:versionID="e48abcd8da7fe05ec90dabdfbb8c2749">
   <xsd:schema xmlns:xsd="http://www.w3.org/2001/XMLSchema" xmlns:xs="http://www.w3.org/2001/XMLSchema" xmlns:p="http://schemas.microsoft.com/office/2006/metadata/properties" xmlns:ns2="f336f4fe-8719-4ea2-b5d6-29b3a580aeb4" xmlns:ns3="b57b892a-dd61-4bba-b372-a8d93da2c7e6" targetNamespace="http://schemas.microsoft.com/office/2006/metadata/properties" ma:root="true" ma:fieldsID="4c733adc908683170864ffc34cec60fa" ns2:_="" ns3:_="">
     <xsd:import namespace="f336f4fe-8719-4ea2-b5d6-29b3a580aeb4"/>
@@ -14098,15 +12174,6 @@
 </ct:contentTypeSchema>
 </file>
 
-<file path=customXml/item2.xml><?xml version="1.0" encoding="utf-8"?>
-<?mso-contentType ?>
-<FormTemplates xmlns="http://schemas.microsoft.com/sharepoint/v3/contenttype/forms">
-  <Display>DocumentLibraryForm</Display>
-  <Edit>DocumentLibraryForm</Edit>
-  <New>DocumentLibraryForm</New>
-</FormTemplates>
-</file>
-
 <file path=customXml/item3.xml><?xml version="1.0" encoding="utf-8"?>
 <p:properties xmlns:p="http://schemas.microsoft.com/office/2006/metadata/properties" xmlns:xsi="http://www.w3.org/2001/XMLSchema-instance" xmlns:pc="http://schemas.microsoft.com/office/infopath/2007/PartnerControls">
   <documentManagement>
@@ -14133,6 +12200,14 @@
 </file>
 
 <file path=customXml/itemProps1.xml><?xml version="1.0" encoding="utf-8"?>
+<ds:datastoreItem xmlns:ds="http://schemas.openxmlformats.org/officeDocument/2006/customXml" ds:itemID="{75ABB397-9654-40A8-BA83-98F2BA902102}">
+  <ds:schemaRefs>
+    <ds:schemaRef ds:uri="http://schemas.microsoft.com/sharepoint/v3/contenttype/forms"/>
+  </ds:schemaRefs>
+</ds:datastoreItem>
+</file>
+
+<file path=customXml/itemProps2.xml><?xml version="1.0" encoding="utf-8"?>
 <ds:datastoreItem xmlns:ds="http://schemas.openxmlformats.org/officeDocument/2006/customXml" ds:itemID="{EDB7EA9B-ED82-4768-83AD-4433A7153D2A}">
   <ds:schemaRefs>
     <ds:schemaRef ds:uri="http://schemas.microsoft.com/office/2006/metadata/contentType"/>
@@ -14147,14 +12222,6 @@
     <ds:schemaRef ds:uri="http://purl.org/dc/elements/1.1/"/>
     <ds:schemaRef ds:uri="http://purl.org/dc/terms/"/>
     <ds:schemaRef ds:uri="http://schemas.microsoft.com/internal/obd"/>
-  </ds:schemaRefs>
-</ds:datastoreItem>
-</file>
-
-<file path=customXml/itemProps2.xml><?xml version="1.0" encoding="utf-8"?>
-<ds:datastoreItem xmlns:ds="http://schemas.openxmlformats.org/officeDocument/2006/customXml" ds:itemID="{75ABB397-9654-40A8-BA83-98F2BA902102}">
-  <ds:schemaRefs>
-    <ds:schemaRef ds:uri="http://schemas.microsoft.com/sharepoint/v3/contenttype/forms"/>
   </ds:schemaRefs>
 </ds:datastoreItem>
 </file>

</xml_diff>

<commit_message>
CIV-16719 fast track sdo bundle (#6220)
* update template to remove trial content

https://tools.hmcts.net/jira/browse/CIV-16719

* update template to remove trial content

https://tools.hmcts.net/jira/browse/CIV-16719

Fix a, b, c sub categories/sections
</commit_message>
<xml_diff>
--- a/docker/docmosis/templates/CV-UNS-STD-ENG-01378_13066.docx
+++ b/docker/docmosis/templates/CV-UNS-STD-ENG-01378_13066.docx
@@ -1,6 +1,6 @@
 
 <file path=word/document.xml><?xml version="1.0" encoding="utf-8"?>
-<w:document xmlns:wpc="http://schemas.microsoft.com/office/word/2010/wordprocessingCanvas" xmlns:cx="http://schemas.microsoft.com/office/drawing/2014/chartex" xmlns:cx1="http://schemas.microsoft.com/office/drawing/2015/9/8/chartex" xmlns:cx2="http://schemas.microsoft.com/office/drawing/2015/10/21/chartex" xmlns:cx3="http://schemas.microsoft.com/office/drawing/2016/5/9/chartex" xmlns:cx4="http://schemas.microsoft.com/office/drawing/2016/5/10/chartex" xmlns:cx5="http://schemas.microsoft.com/office/drawing/2016/5/11/chartex" xmlns:cx6="http://schemas.microsoft.com/office/drawing/2016/5/12/chartex" xmlns:cx7="http://schemas.microsoft.com/office/drawing/2016/5/13/chartex" xmlns:cx8="http://schemas.microsoft.com/office/drawing/2016/5/14/chartex" xmlns:mc="http://schemas.openxmlformats.org/markup-compatibility/2006" xmlns:aink="http://schemas.microsoft.com/office/drawing/2016/ink" xmlns:am3d="http://schemas.microsoft.com/office/drawing/2017/model3d" xmlns:o="urn:schemas-microsoft-com:office:office" xmlns:oel="http://schemas.microsoft.com/office/2019/extlst" xmlns:r="http://schemas.openxmlformats.org/officeDocument/2006/relationships" xmlns:m="http://schemas.openxmlformats.org/officeDocument/2006/math" xmlns:v="urn:schemas-microsoft-com:vml" xmlns:wp14="http://schemas.microsoft.com/office/word/2010/wordprocessingDrawing" xmlns:wp="http://schemas.openxmlformats.org/drawingml/2006/wordprocessingDrawing" xmlns:w10="urn:schemas-microsoft-com:office:word" xmlns:w="http://schemas.openxmlformats.org/wordprocessingml/2006/main" xmlns:w14="http://schemas.microsoft.com/office/word/2010/wordml" xmlns:w15="http://schemas.microsoft.com/office/word/2012/wordml" xmlns:w16cex="http://schemas.microsoft.com/office/word/2018/wordml/cex" xmlns:w16cid="http://schemas.microsoft.com/office/word/2016/wordml/cid" xmlns:w16="http://schemas.microsoft.com/office/word/2018/wordml" xmlns:w16du="http://schemas.microsoft.com/office/word/2023/wordml/word16du" xmlns:w16sdtdh="http://schemas.microsoft.com/office/word/2020/wordml/sdtdatahash" xmlns:w16se="http://schemas.microsoft.com/office/word/2015/wordml/symex" xmlns:wpg="http://schemas.microsoft.com/office/word/2010/wordprocessingGroup" xmlns:wpi="http://schemas.microsoft.com/office/word/2010/wordprocessingInk" xmlns:wne="http://schemas.microsoft.com/office/word/2006/wordml" xmlns:wps="http://schemas.microsoft.com/office/word/2010/wordprocessingShape" mc:Ignorable="w14 w15 w16se w16cid w16 w16cex w16sdtdh w16du wp14">
+<w:document xmlns:wpc="http://schemas.microsoft.com/office/word/2010/wordprocessingCanvas" xmlns:cx="http://schemas.microsoft.com/office/drawing/2014/chartex" xmlns:cx1="http://schemas.microsoft.com/office/drawing/2015/9/8/chartex" xmlns:cx2="http://schemas.microsoft.com/office/drawing/2015/10/21/chartex" xmlns:cx3="http://schemas.microsoft.com/office/drawing/2016/5/9/chartex" xmlns:cx4="http://schemas.microsoft.com/office/drawing/2016/5/10/chartex" xmlns:cx5="http://schemas.microsoft.com/office/drawing/2016/5/11/chartex" xmlns:cx6="http://schemas.microsoft.com/office/drawing/2016/5/12/chartex" xmlns:cx7="http://schemas.microsoft.com/office/drawing/2016/5/13/chartex" xmlns:cx8="http://schemas.microsoft.com/office/drawing/2016/5/14/chartex" xmlns:mc="http://schemas.openxmlformats.org/markup-compatibility/2006" xmlns:aink="http://schemas.microsoft.com/office/drawing/2016/ink" xmlns:am3d="http://schemas.microsoft.com/office/drawing/2017/model3d" xmlns:o="urn:schemas-microsoft-com:office:office" xmlns:oel="http://schemas.microsoft.com/office/2019/extlst" xmlns:r="http://schemas.openxmlformats.org/officeDocument/2006/relationships" xmlns:m="http://schemas.openxmlformats.org/officeDocument/2006/math" xmlns:v="urn:schemas-microsoft-com:vml" xmlns:wp14="http://schemas.microsoft.com/office/word/2010/wordprocessingDrawing" xmlns:wp="http://schemas.openxmlformats.org/drawingml/2006/wordprocessingDrawing" xmlns:w10="urn:schemas-microsoft-com:office:word" xmlns:w="http://schemas.openxmlformats.org/wordprocessingml/2006/main" xmlns:w14="http://schemas.microsoft.com/office/word/2010/wordml" xmlns:w15="http://schemas.microsoft.com/office/word/2012/wordml" xmlns:w16cex="http://schemas.microsoft.com/office/word/2018/wordml/cex" xmlns:w16cid="http://schemas.microsoft.com/office/word/2016/wordml/cid" xmlns:w16="http://schemas.microsoft.com/office/word/2018/wordml" xmlns:w16du="http://schemas.microsoft.com/office/word/2023/wordml/word16du" xmlns:w16sdtdh="http://schemas.microsoft.com/office/word/2020/wordml/sdtdatahash" xmlns:w16sdtfl="http://schemas.microsoft.com/office/word/2024/wordml/sdtformatlock" xmlns:w16se="http://schemas.microsoft.com/office/word/2015/wordml/symex" xmlns:wpg="http://schemas.microsoft.com/office/word/2010/wordprocessingGroup" xmlns:wpi="http://schemas.microsoft.com/office/word/2010/wordprocessingInk" xmlns:wne="http://schemas.microsoft.com/office/word/2006/wordml" xmlns:wps="http://schemas.microsoft.com/office/word/2010/wordprocessingShape" mc:Ignorable="w14 w15 w16se w16cid w16 w16cex w16sdtdh w16sdtfl w16du wp14">
   <w:body>
     <w:p>
       <w:pPr>
@@ -25,9 +25,20 @@
           <w:sz w:val="18"/>
           <w:szCs w:val="18"/>
         </w:rPr>
-        <w:t>&lt;&lt;{</w:t>
+        <w:t>&lt;</w:t>
+      </w:r>
+      <w:proofErr w:type="gramStart"/>
+      <w:r>
+        <w:rPr>
+          <w:rFonts w:ascii="Arial" w:hAnsi="Arial" w:cs="Arial"/>
+          <w:color w:val="000000" w:themeColor="text1"/>
+          <w:sz w:val="18"/>
+          <w:szCs w:val="18"/>
+        </w:rPr>
+        <w:t>&lt;{</w:t>
       </w:r>
       <w:proofErr w:type="spellStart"/>
+      <w:proofErr w:type="gramEnd"/>
       <w:r>
         <w:rPr>
           <w:rFonts w:ascii="Arial" w:hAnsi="Arial" w:cs="Arial"/>
@@ -1505,6 +1516,7 @@
         <w:t>drawDirectionsOrderRequired</w:t>
       </w:r>
       <w:proofErr w:type="spellEnd"/>
+      <w:proofErr w:type="gramStart"/>
       <w:r>
         <w:rPr>
           <w:rFonts w:ascii="Arial" w:hAnsi="Arial" w:cs="Arial"/>
@@ -1518,7 +1530,16 @@
           <w:highlight w:val="yellow"/>
           <w:lang w:val="en-US"/>
         </w:rPr>
-        <w:t>‘Yes’</w:t>
+        <w:t>‘</w:t>
+      </w:r>
+      <w:proofErr w:type="gramEnd"/>
+      <w:r>
+        <w:rPr>
+          <w:rFonts w:ascii="Arial" w:hAnsi="Arial" w:cs="Arial"/>
+          <w:highlight w:val="yellow"/>
+          <w:lang w:val="en-US"/>
+        </w:rPr>
+        <w:t>Yes’</w:t>
       </w:r>
       <w:r>
         <w:rPr>
@@ -1589,9 +1610,18 @@
           <w:rFonts w:ascii="Arial" w:hAnsi="Arial" w:cs="Arial"/>
           <w:bCs/>
         </w:rPr>
-        <w:t>&lt;&lt;cs_{</w:t>
+        <w:t>&lt;&lt;cs</w:t>
+      </w:r>
+      <w:proofErr w:type="gramStart"/>
+      <w:r>
+        <w:rPr>
+          <w:rFonts w:ascii="Arial" w:hAnsi="Arial" w:cs="Arial"/>
+          <w:bCs/>
+        </w:rPr>
+        <w:t>_{</w:t>
       </w:r>
       <w:proofErr w:type="spellStart"/>
+      <w:proofErr w:type="gramEnd"/>
       <w:r>
         <w:rPr>
           <w:rFonts w:ascii="Arial" w:hAnsi="Arial" w:cs="Arial"/>
@@ -1983,7 +2013,21 @@
         <w:rPr>
           <w:rFonts w:ascii="Arial" w:hAnsi="Arial" w:cs="Arial"/>
         </w:rPr>
-        <w:t>Each party must inform the Court immediately if the case is settled whether or not it is then possible to upload to the Digital Portal a draft consent order to give effect to their agreement.</w:t>
+        <w:t xml:space="preserve">Each party must inform the Court immediately if the case is settled </w:t>
+      </w:r>
+      <w:proofErr w:type="gramStart"/>
+      <w:r>
+        <w:rPr>
+          <w:rFonts w:ascii="Arial" w:hAnsi="Arial" w:cs="Arial"/>
+        </w:rPr>
+        <w:t>whether or not</w:t>
+      </w:r>
+      <w:proofErr w:type="gramEnd"/>
+      <w:r>
+        <w:rPr>
+          <w:rFonts w:ascii="Arial" w:hAnsi="Arial" w:cs="Arial"/>
+        </w:rPr>
+        <w:t xml:space="preserve"> it is then possible to upload to the Digital Portal a draft consent order to give effect to their agreement.</w:t>
       </w:r>
     </w:p>
     <w:p>
@@ -2090,7 +2134,16 @@
           <w:b/>
           <w:bCs/>
         </w:rPr>
-        <w:t>&lt;&lt;</w:t>
+        <w:t>&lt;</w:t>
+      </w:r>
+      <w:proofErr w:type="gramStart"/>
+      <w:r>
+        <w:rPr>
+          <w:rFonts w:ascii="Arial" w:hAnsi="Arial" w:cs="Arial"/>
+          <w:b/>
+          <w:bCs/>
+        </w:rPr>
+        <w:t>&lt;</w:t>
       </w:r>
       <w:r>
         <w:rPr>
@@ -2100,6 +2153,7 @@
         <w:t>{</w:t>
       </w:r>
       <w:proofErr w:type="spellStart"/>
+      <w:proofErr w:type="gramEnd"/>
       <w:r>
         <w:rPr>
           <w:rFonts w:ascii="Arial" w:eastAsia="Arial" w:hAnsi="Arial" w:cs="Arial"/>
@@ -2240,7 +2294,16 @@
           <w:b/>
           <w:bCs/>
         </w:rPr>
-        <w:t>&lt;&lt;</w:t>
+        <w:t>&lt;</w:t>
+      </w:r>
+      <w:proofErr w:type="gramStart"/>
+      <w:r>
+        <w:rPr>
+          <w:rFonts w:ascii="Arial" w:hAnsi="Arial" w:cs="Arial"/>
+          <w:b/>
+          <w:bCs/>
+        </w:rPr>
+        <w:t>&lt;</w:t>
       </w:r>
       <w:r>
         <w:rPr>
@@ -2250,6 +2313,7 @@
         <w:t>{</w:t>
       </w:r>
       <w:proofErr w:type="spellStart"/>
+      <w:proofErr w:type="gramEnd"/>
       <w:r>
         <w:rPr>
           <w:rFonts w:ascii="Arial" w:eastAsia="Arial" w:hAnsi="Arial" w:cs="Arial"/>
@@ -2410,7 +2474,16 @@
           <w:b/>
           <w:bCs/>
         </w:rPr>
-        <w:t>&lt;&lt;</w:t>
+        <w:t>&lt;</w:t>
+      </w:r>
+      <w:proofErr w:type="gramStart"/>
+      <w:r>
+        <w:rPr>
+          <w:rFonts w:ascii="Arial" w:hAnsi="Arial" w:cs="Arial"/>
+          <w:b/>
+          <w:bCs/>
+        </w:rPr>
+        <w:t>&lt;</w:t>
       </w:r>
       <w:r>
         <w:rPr>
@@ -2420,6 +2493,7 @@
         <w:t>{</w:t>
       </w:r>
       <w:proofErr w:type="spellStart"/>
+      <w:proofErr w:type="gramEnd"/>
       <w:r>
         <w:rPr>
           <w:rFonts w:ascii="Arial" w:eastAsia="Arial" w:hAnsi="Arial" w:cs="Arial"/>
@@ -2621,6 +2695,7 @@
         </w:rPr>
         <w:t>isRestrictWitness</w:t>
       </w:r>
+      <w:proofErr w:type="gramStart"/>
       <w:r>
         <w:rPr>
           <w:rFonts w:ascii="Arial" w:hAnsi="Arial" w:cs="Arial"/>
@@ -2631,7 +2706,14 @@
         <w:rPr>
           <w:rFonts w:ascii="Arial" w:hAnsi="Arial" w:cs="Arial"/>
         </w:rPr>
-        <w:t>‘Yes’</w:t>
+        <w:t>‘</w:t>
+      </w:r>
+      <w:proofErr w:type="gramEnd"/>
+      <w:r>
+        <w:rPr>
+          <w:rFonts w:ascii="Arial" w:hAnsi="Arial" w:cs="Arial"/>
+        </w:rPr>
+        <w:t>Yes’</w:t>
       </w:r>
       <w:bookmarkEnd w:id="2"/>
       <w:r>
@@ -2668,7 +2750,21 @@
         <w:rPr>
           <w:rFonts w:ascii="Arial" w:hAnsi="Arial" w:cs="Arial"/>
         </w:rPr>
-        <w:t>&lt;&lt;sdoR2WitnessesOfFact.sdoR2RestrictWitness.restrictNoOfWitnessDetails.noOfWitnessClaimant&gt;&gt;</w:t>
+        <w:t>&lt;&lt;sdoR2WitnessesOfFact.sdoR</w:t>
+      </w:r>
+      <w:proofErr w:type="gramStart"/>
+      <w:r>
+        <w:rPr>
+          <w:rFonts w:ascii="Arial" w:hAnsi="Arial" w:cs="Arial"/>
+        </w:rPr>
+        <w:t>2RestrictWitness.restrictNoOfWitnessDetails.noOfWitnessClaimant</w:t>
+      </w:r>
+      <w:proofErr w:type="gramEnd"/>
+      <w:r>
+        <w:rPr>
+          <w:rFonts w:ascii="Arial" w:hAnsi="Arial" w:cs="Arial"/>
+        </w:rPr>
+        <w:t>&gt;&gt;</w:t>
       </w:r>
       <w:r>
         <w:t xml:space="preserve"> </w:t>
@@ -2716,7 +2812,21 @@
         <w:rPr>
           <w:rFonts w:ascii="Arial" w:hAnsi="Arial" w:cs="Arial"/>
         </w:rPr>
-        <w:t>&lt;&lt;sdoR2WitnessesOfFact.sdoR2RestrictWitness.restrictNoOfWitnessDetails.partyIsCountedAsWitnessTxt&gt;&gt;</w:t>
+        <w:t>&lt;&lt;sdoR2WitnessesOfFact.sdoR</w:t>
+      </w:r>
+      <w:proofErr w:type="gramStart"/>
+      <w:r>
+        <w:rPr>
+          <w:rFonts w:ascii="Arial" w:hAnsi="Arial" w:cs="Arial"/>
+        </w:rPr>
+        <w:t>2RestrictWitness.restrictNoOfWitnessDetails.partyIsCountedAsWitnessTxt</w:t>
+      </w:r>
+      <w:proofErr w:type="gramEnd"/>
+      <w:r>
+        <w:rPr>
+          <w:rFonts w:ascii="Arial" w:hAnsi="Arial" w:cs="Arial"/>
+        </w:rPr>
+        <w:t>&gt;&gt;</w:t>
       </w:r>
     </w:p>
     <w:p>
@@ -2745,6 +2855,7 @@
         <w:t>&lt;&lt;cs_{</w:t>
       </w:r>
       <w:bookmarkStart w:id="3" w:name="_Hlk163831990"/>
+      <w:proofErr w:type="gramStart"/>
       <w:r>
         <w:rPr>
           <w:rFonts w:ascii="Arial" w:hAnsi="Arial" w:cs="Arial"/>
@@ -2757,6 +2868,7 @@
         </w:rPr>
         <w:t>isRestrictPages</w:t>
       </w:r>
+      <w:proofErr w:type="gramEnd"/>
       <w:r>
         <w:rPr>
           <w:rFonts w:ascii="Arial" w:hAnsi="Arial" w:cs="Arial"/>
@@ -2788,11 +2900,19 @@
           <w:rFonts w:ascii="Arial" w:hAnsi="Arial" w:cs="Arial"/>
         </w:rPr>
       </w:pPr>
-      <w:r>
-        <w:rPr>
-          <w:rFonts w:ascii="Arial" w:hAnsi="Arial" w:cs="Arial"/>
-        </w:rPr>
-        <w:t>&lt;&lt;sdoR2WitnessesOfFact.sdoRestrictPages.restrictNoOfPagesDetails.witnessShouldNotMoreThanTxt&gt;&gt;</w:t>
+      <w:proofErr w:type="gramStart"/>
+      <w:r>
+        <w:rPr>
+          <w:rFonts w:ascii="Arial" w:hAnsi="Arial" w:cs="Arial"/>
+        </w:rPr>
+        <w:t>&lt;&lt;sdoR2WitnessesOfFact.sdoRestrictPages.restrictNoOfPagesDetails.witnessShouldNotMoreThanTxt</w:t>
+      </w:r>
+      <w:proofErr w:type="gramEnd"/>
+      <w:r>
+        <w:rPr>
+          <w:rFonts w:ascii="Arial" w:hAnsi="Arial" w:cs="Arial"/>
+        </w:rPr>
+        <w:t>&gt;&gt;</w:t>
       </w:r>
       <w:r>
         <w:rPr>
@@ -2859,9 +2979,17 @@
         <w:rPr>
           <w:rFonts w:ascii="Arial" w:hAnsi="Arial" w:cs="Arial"/>
         </w:rPr>
-        <w:t>&lt;&lt;{</w:t>
+        <w:t>&lt;</w:t>
+      </w:r>
+      <w:proofErr w:type="gramStart"/>
+      <w:r>
+        <w:rPr>
+          <w:rFonts w:ascii="Arial" w:hAnsi="Arial" w:cs="Arial"/>
+        </w:rPr>
+        <w:t>&lt;{</w:t>
       </w:r>
       <w:proofErr w:type="spellStart"/>
+      <w:proofErr w:type="gramEnd"/>
       <w:r>
         <w:rPr>
           <w:rFonts w:ascii="Arial" w:hAnsi="Arial" w:cs="Arial"/>
@@ -3026,7 +3154,16 @@
           <w:b/>
           <w:bCs/>
         </w:rPr>
-        <w:t>&lt;&lt;</w:t>
+        <w:t>&lt;</w:t>
+      </w:r>
+      <w:proofErr w:type="gramStart"/>
+      <w:r>
+        <w:rPr>
+          <w:rFonts w:ascii="Arial" w:hAnsi="Arial" w:cs="Arial"/>
+          <w:b/>
+          <w:bCs/>
+        </w:rPr>
+        <w:t>&lt;</w:t>
       </w:r>
       <w:r>
         <w:rPr>
@@ -3036,6 +3173,7 @@
         <w:t>{</w:t>
       </w:r>
       <w:proofErr w:type="spellStart"/>
+      <w:proofErr w:type="gramEnd"/>
       <w:r>
         <w:rPr>
           <w:rFonts w:ascii="Arial" w:eastAsia="Arial" w:hAnsi="Arial" w:cs="Arial"/>
@@ -3176,7 +3314,16 @@
           <w:b/>
           <w:bCs/>
         </w:rPr>
-        <w:t>&lt;&lt;</w:t>
+        <w:t>&lt;</w:t>
+      </w:r>
+      <w:proofErr w:type="gramStart"/>
+      <w:r>
+        <w:rPr>
+          <w:rFonts w:ascii="Arial" w:hAnsi="Arial" w:cs="Arial"/>
+          <w:b/>
+          <w:bCs/>
+        </w:rPr>
+        <w:t>&lt;</w:t>
       </w:r>
       <w:r>
         <w:rPr>
@@ -3186,6 +3333,7 @@
         <w:t>{</w:t>
       </w:r>
       <w:proofErr w:type="spellStart"/>
+      <w:proofErr w:type="gramEnd"/>
       <w:r>
         <w:rPr>
           <w:rFonts w:ascii="Arial" w:eastAsia="Arial" w:hAnsi="Arial" w:cs="Arial"/>
@@ -3442,7 +3590,16 @@
           <w:b/>
           <w:bCs/>
         </w:rPr>
-        <w:t>&lt;&lt;</w:t>
+        <w:t>&lt;</w:t>
+      </w:r>
+      <w:proofErr w:type="gramStart"/>
+      <w:r>
+        <w:rPr>
+          <w:rFonts w:ascii="Arial" w:hAnsi="Arial" w:cs="Arial"/>
+          <w:b/>
+          <w:bCs/>
+        </w:rPr>
+        <w:t>&lt;</w:t>
       </w:r>
       <w:r>
         <w:rPr>
@@ -3452,6 +3609,7 @@
         <w:t>{</w:t>
       </w:r>
       <w:proofErr w:type="spellStart"/>
+      <w:proofErr w:type="gramEnd"/>
       <w:r>
         <w:rPr>
           <w:rFonts w:ascii="Arial" w:eastAsia="Arial" w:hAnsi="Arial" w:cs="Arial"/>
@@ -3828,7 +3986,16 @@
           <w:b/>
           <w:bCs/>
         </w:rPr>
-        <w:t>&lt;&lt;</w:t>
+        <w:t>&lt;</w:t>
+      </w:r>
+      <w:proofErr w:type="gramStart"/>
+      <w:r>
+        <w:rPr>
+          <w:rFonts w:ascii="Arial" w:hAnsi="Arial" w:cs="Arial"/>
+          <w:b/>
+          <w:bCs/>
+        </w:rPr>
+        <w:t>&lt;</w:t>
       </w:r>
       <w:r>
         <w:rPr>
@@ -3838,6 +4005,7 @@
         <w:t>{</w:t>
       </w:r>
       <w:proofErr w:type="spellStart"/>
+      <w:proofErr w:type="gramEnd"/>
       <w:r>
         <w:rPr>
           <w:rFonts w:ascii="Arial" w:eastAsia="Arial" w:hAnsi="Arial" w:cs="Arial"/>
@@ -4045,72 +4213,6 @@
           <w:rFonts w:ascii="Arial" w:hAnsi="Arial" w:cs="Arial"/>
         </w:rPr>
         <w:t xml:space="preserve">&gt;&gt; </w:t>
-      </w:r>
-    </w:p>
-    <w:p>
-      <w:pPr>
-        <w:pStyle w:val="ListParagraph"/>
-        <w:numPr>
-          <w:ilvl w:val="0"/>
-          <w:numId w:val="15"/>
-        </w:numPr>
-        <w:rPr>
-          <w:rFonts w:ascii="Arial" w:hAnsi="Arial" w:cs="Arial"/>
-          <w:lang w:val="en-US"/>
-        </w:rPr>
-      </w:pPr>
-      <w:r>
-        <w:rPr>
-          <w:rFonts w:ascii="Arial" w:hAnsi="Arial" w:cs="Arial"/>
-        </w:rPr>
-        <w:t>&lt;&lt;</w:t>
-      </w:r>
-      <w:r>
-        <w:rPr>
-          <w:rFonts w:ascii="Arial" w:hAnsi="Arial" w:cs="Arial"/>
-          <w:lang w:val="en-US"/>
-        </w:rPr>
-        <w:t xml:space="preserve"> </w:t>
-      </w:r>
-      <w:r>
-        <w:rPr>
-          <w:rFonts w:ascii="Arial" w:hAnsi="Arial" w:cs="Arial"/>
-          <w:lang w:val="en-US"/>
-        </w:rPr>
-        <w:t>fastTrackHearingTime</w:t>
-      </w:r>
-      <w:r>
-        <w:rPr>
-          <w:rFonts w:ascii="Arial" w:hAnsi="Arial" w:cs="Arial"/>
-          <w:lang w:val="en-US"/>
-        </w:rPr>
-        <w:t>.helpText2</w:t>
-      </w:r>
-      <w:r>
-        <w:rPr>
-          <w:rFonts w:ascii="Arial" w:hAnsi="Arial" w:cs="Arial"/>
-        </w:rPr>
-        <w:t>&gt;&gt;</w:t>
-      </w:r>
-      <w:r>
-        <w:rPr>
-          <w:rFonts w:ascii="Arial" w:hAnsi="Arial" w:cs="Arial"/>
-        </w:rPr>
-        <w:t xml:space="preserve"> &lt;&lt;</w:t>
-      </w:r>
-      <w:proofErr w:type="spellStart"/>
-      <w:r>
-        <w:rPr>
-          <w:rFonts w:ascii="Arial" w:hAnsi="Arial" w:cs="Arial"/>
-        </w:rPr>
-        <w:t>fastTrackTrialBundleTypeText</w:t>
-      </w:r>
-      <w:proofErr w:type="spellEnd"/>
-      <w:r>
-        <w:rPr>
-          <w:rFonts w:ascii="Arial" w:hAnsi="Arial" w:cs="Arial"/>
-        </w:rPr>
-        <w:t>&gt;&gt;</w:t>
       </w:r>
     </w:p>
     <w:p>
@@ -4275,8 +4377,8 @@
     <w:p>
       <w:pPr>
         <w:numPr>
-          <w:ilvl w:val="1"/>
-          <w:numId w:val="40"/>
+          <w:ilvl w:val="0"/>
+          <w:numId w:val="43"/>
         </w:numPr>
         <w:spacing w:line="256" w:lineRule="auto"/>
         <w:contextualSpacing/>
@@ -4294,8 +4396,8 @@
     <w:p>
       <w:pPr>
         <w:numPr>
-          <w:ilvl w:val="1"/>
-          <w:numId w:val="40"/>
+          <w:ilvl w:val="0"/>
+          <w:numId w:val="43"/>
         </w:numPr>
         <w:spacing w:line="256" w:lineRule="auto"/>
         <w:contextualSpacing/>
@@ -4329,8 +4431,8 @@
     <w:p>
       <w:pPr>
         <w:numPr>
-          <w:ilvl w:val="1"/>
-          <w:numId w:val="40"/>
+          <w:ilvl w:val="0"/>
+          <w:numId w:val="43"/>
         </w:numPr>
         <w:spacing w:line="256" w:lineRule="auto"/>
         <w:contextualSpacing/>
@@ -4368,8 +4470,8 @@
     <w:p>
       <w:pPr>
         <w:numPr>
-          <w:ilvl w:val="1"/>
-          <w:numId w:val="40"/>
+          <w:ilvl w:val="0"/>
+          <w:numId w:val="44"/>
         </w:numPr>
         <w:spacing w:line="256" w:lineRule="auto"/>
         <w:contextualSpacing/>
@@ -4387,8 +4489,8 @@
     <w:p>
       <w:pPr>
         <w:numPr>
-          <w:ilvl w:val="1"/>
-          <w:numId w:val="40"/>
+          <w:ilvl w:val="0"/>
+          <w:numId w:val="44"/>
         </w:numPr>
         <w:spacing w:line="256" w:lineRule="auto"/>
         <w:contextualSpacing/>
@@ -4487,8 +4589,8 @@
     <w:p>
       <w:pPr>
         <w:numPr>
-          <w:ilvl w:val="1"/>
-          <w:numId w:val="40"/>
+          <w:ilvl w:val="0"/>
+          <w:numId w:val="45"/>
         </w:numPr>
         <w:spacing w:line="256" w:lineRule="auto"/>
         <w:contextualSpacing/>
@@ -4506,8 +4608,8 @@
     <w:p>
       <w:pPr>
         <w:numPr>
-          <w:ilvl w:val="1"/>
-          <w:numId w:val="40"/>
+          <w:ilvl w:val="0"/>
+          <w:numId w:val="45"/>
         </w:numPr>
         <w:spacing w:line="256" w:lineRule="auto"/>
         <w:contextualSpacing/>
@@ -4782,15 +4884,31 @@
           <w:rFonts w:ascii="Arial" w:eastAsia="Times New Roman" w:hAnsi="Arial" w:cs="Arial"/>
           <w:lang w:eastAsia="en-GB"/>
         </w:rPr>
-        <w:t>hearingLocation.site_name</w:t>
-      </w:r>
-      <w:proofErr w:type="spellEnd"/>
+        <w:t>hearingLocation.site_</w:t>
+      </w:r>
+      <w:proofErr w:type="gramStart"/>
       <w:r>
         <w:rPr>
           <w:rFonts w:ascii="Arial" w:eastAsia="Times New Roman" w:hAnsi="Arial" w:cs="Arial"/>
           <w:lang w:eastAsia="en-GB"/>
         </w:rPr>
-        <w:t>!=null}&gt;&gt;at &lt;&lt;</w:t>
+        <w:t>name</w:t>
+      </w:r>
+      <w:proofErr w:type="spellEnd"/>
+      <w:r>
+        <w:rPr>
+          <w:rFonts w:ascii="Arial" w:eastAsia="Times New Roman" w:hAnsi="Arial" w:cs="Arial"/>
+          <w:lang w:eastAsia="en-GB"/>
+        </w:rPr>
+        <w:t>!=</w:t>
+      </w:r>
+      <w:proofErr w:type="gramEnd"/>
+      <w:r>
+        <w:rPr>
+          <w:rFonts w:ascii="Arial" w:eastAsia="Times New Roman" w:hAnsi="Arial" w:cs="Arial"/>
+          <w:lang w:eastAsia="en-GB"/>
+        </w:rPr>
+        <w:t>null}&gt;&gt;at &lt;&lt;</w:t>
       </w:r>
       <w:proofErr w:type="spellStart"/>
       <w:r>
@@ -4973,15 +5091,31 @@
           <w:rFonts w:ascii="Arial" w:eastAsia="Times New Roman" w:hAnsi="Arial" w:cs="Arial"/>
           <w:lang w:eastAsia="en-GB"/>
         </w:rPr>
-        <w:t>hearingLocation.site_name</w:t>
-      </w:r>
-      <w:proofErr w:type="spellEnd"/>
+        <w:t>hearingLocation.site_</w:t>
+      </w:r>
+      <w:proofErr w:type="gramStart"/>
       <w:r>
         <w:rPr>
           <w:rFonts w:ascii="Arial" w:eastAsia="Times New Roman" w:hAnsi="Arial" w:cs="Arial"/>
           <w:lang w:eastAsia="en-GB"/>
         </w:rPr>
-        <w:t>!=null}&gt;&gt;will take place at &lt;&lt;</w:t>
+        <w:t>name</w:t>
+      </w:r>
+      <w:proofErr w:type="spellEnd"/>
+      <w:r>
+        <w:rPr>
+          <w:rFonts w:ascii="Arial" w:eastAsia="Times New Roman" w:hAnsi="Arial" w:cs="Arial"/>
+          <w:lang w:eastAsia="en-GB"/>
+        </w:rPr>
+        <w:t>!=</w:t>
+      </w:r>
+      <w:proofErr w:type="gramEnd"/>
+      <w:r>
+        <w:rPr>
+          <w:rFonts w:ascii="Arial" w:eastAsia="Times New Roman" w:hAnsi="Arial" w:cs="Arial"/>
+          <w:lang w:eastAsia="en-GB"/>
+        </w:rPr>
+        <w:t>null}&gt;&gt;will take place at &lt;&lt;</w:t>
       </w:r>
       <w:proofErr w:type="spellStart"/>
       <w:r>
@@ -5182,15 +5316,31 @@
           <w:rFonts w:ascii="Arial" w:eastAsia="Times New Roman" w:hAnsi="Arial" w:cs="Arial"/>
           <w:lang w:eastAsia="en-GB"/>
         </w:rPr>
-        <w:t>hearingLocation.site_name</w:t>
-      </w:r>
-      <w:proofErr w:type="spellEnd"/>
+        <w:t>hearingLocation.site_</w:t>
+      </w:r>
+      <w:proofErr w:type="gramStart"/>
       <w:r>
         <w:rPr>
           <w:rFonts w:ascii="Arial" w:eastAsia="Times New Roman" w:hAnsi="Arial" w:cs="Arial"/>
           <w:lang w:eastAsia="en-GB"/>
         </w:rPr>
-        <w:t>!=null}&gt;&gt;will take place at &lt;&lt;</w:t>
+        <w:t>name</w:t>
+      </w:r>
+      <w:proofErr w:type="spellEnd"/>
+      <w:r>
+        <w:rPr>
+          <w:rFonts w:ascii="Arial" w:eastAsia="Times New Roman" w:hAnsi="Arial" w:cs="Arial"/>
+          <w:lang w:eastAsia="en-GB"/>
+        </w:rPr>
+        <w:t>!=</w:t>
+      </w:r>
+      <w:proofErr w:type="gramEnd"/>
+      <w:r>
+        <w:rPr>
+          <w:rFonts w:ascii="Arial" w:eastAsia="Times New Roman" w:hAnsi="Arial" w:cs="Arial"/>
+          <w:lang w:eastAsia="en-GB"/>
+        </w:rPr>
+        <w:t>null}&gt;&gt;will take place at &lt;&lt;</w:t>
       </w:r>
       <w:proofErr w:type="spellStart"/>
       <w:r>
@@ -5483,7 +5633,16 @@
           <w:b/>
           <w:bCs/>
         </w:rPr>
-        <w:t>&lt;&lt;</w:t>
+        <w:t>&lt;</w:t>
+      </w:r>
+      <w:proofErr w:type="gramStart"/>
+      <w:r>
+        <w:rPr>
+          <w:rFonts w:ascii="Arial" w:hAnsi="Arial" w:cs="Arial"/>
+          <w:b/>
+          <w:bCs/>
+        </w:rPr>
+        <w:t>&lt;</w:t>
       </w:r>
       <w:r>
         <w:rPr>
@@ -5493,6 +5652,7 @@
         <w:t>{</w:t>
       </w:r>
       <w:proofErr w:type="spellStart"/>
+      <w:proofErr w:type="gramEnd"/>
       <w:r>
         <w:rPr>
           <w:rFonts w:ascii="Arial" w:eastAsia="Arial" w:hAnsi="Arial" w:cs="Arial"/>
@@ -5646,7 +5806,16 @@
           <w:b/>
           <w:bCs/>
         </w:rPr>
-        <w:t>&lt;&lt;</w:t>
+        <w:t>&lt;</w:t>
+      </w:r>
+      <w:proofErr w:type="gramStart"/>
+      <w:r>
+        <w:rPr>
+          <w:rFonts w:ascii="Arial" w:hAnsi="Arial" w:cs="Arial"/>
+          <w:b/>
+          <w:bCs/>
+        </w:rPr>
+        <w:t>&lt;</w:t>
       </w:r>
       <w:r>
         <w:rPr>
@@ -5656,6 +5825,7 @@
         <w:t>{</w:t>
       </w:r>
       <w:proofErr w:type="spellStart"/>
+      <w:proofErr w:type="gramEnd"/>
       <w:r>
         <w:rPr>
           <w:rFonts w:ascii="Arial" w:eastAsia="Arial" w:hAnsi="Arial" w:cs="Arial"/>
@@ -5798,90 +5968,41 @@
           <w:bCs/>
           <w:lang w:val="es-ES"/>
         </w:rPr>
-        <w:t>&lt;&lt;</w:t>
-      </w:r>
-      <w:proofErr w:type="spellStart"/>
-      <w:r>
-        <w:rPr>
-          <w:rFonts w:ascii="Arial" w:hAnsi="Arial" w:cs="Arial"/>
-          <w:bCs/>
+        <w:t>&lt;&lt;cs_{</w:t>
+      </w:r>
+      <w:r>
+        <w:rPr>
+          <w:rFonts w:ascii="Arial" w:hAnsi="Arial" w:cs="Arial"/>
           <w:lang w:val="es-ES"/>
         </w:rPr>
-        <w:t>cs</w:t>
-      </w:r>
-      <w:proofErr w:type="spellEnd"/>
-      <w:r>
-        <w:rPr>
-          <w:rFonts w:ascii="Arial" w:hAnsi="Arial" w:cs="Arial"/>
-          <w:bCs/>
+        <w:t>hasClinicalNegligence=true</w:t>
+      </w:r>
+      <w:r>
+        <w:rPr>
+          <w:rFonts w:ascii="Arial" w:hAnsi="Arial" w:cs="Arial"/>
           <w:lang w:val="es-ES"/>
         </w:rPr>
-        <w:t>_{</w:t>
-      </w:r>
-      <w:proofErr w:type="spellStart"/>
-      <w:r>
-        <w:rPr>
-          <w:rFonts w:ascii="Arial" w:hAnsi="Arial" w:cs="Arial"/>
+        <w:t>}&gt;&gt;</w:t>
+      </w:r>
+    </w:p>
+    <w:p>
+      <w:pPr>
+        <w:rPr>
+          <w:rFonts w:ascii="Arial" w:hAnsi="Arial" w:cs="Arial"/>
+          <w:b/>
+          <w:bCs/>
           <w:lang w:val="es-ES"/>
         </w:rPr>
-        <w:t>hasClinicalNegligence</w:t>
-      </w:r>
-      <w:proofErr w:type="spellEnd"/>
-      <w:r>
-        <w:rPr>
-          <w:rFonts w:ascii="Arial" w:hAnsi="Arial" w:cs="Arial"/>
+      </w:pPr>
+      <w:r>
+        <w:rPr>
+          <w:rFonts w:ascii="Arial" w:hAnsi="Arial" w:cs="Arial"/>
+          <w:b/>
+          <w:bCs/>
           <w:lang w:val="es-ES"/>
         </w:rPr>
-        <w:t>=true</w:t>
-      </w:r>
-      <w:r>
-        <w:rPr>
-          <w:rFonts w:ascii="Arial" w:hAnsi="Arial" w:cs="Arial"/>
-          <w:lang w:val="es-ES"/>
-        </w:rPr>
-        <w:t>}&gt;&gt;</w:t>
-      </w:r>
-    </w:p>
-    <w:p>
-      <w:pPr>
-        <w:rPr>
-          <w:rFonts w:ascii="Arial" w:hAnsi="Arial" w:cs="Arial"/>
-          <w:b/>
-          <w:bCs/>
-          <w:lang w:val="es-ES"/>
-        </w:rPr>
-      </w:pPr>
-      <w:proofErr w:type="spellStart"/>
-      <w:r>
-        <w:rPr>
-          <w:rFonts w:ascii="Arial" w:hAnsi="Arial" w:cs="Arial"/>
-          <w:b/>
-          <w:bCs/>
-          <w:lang w:val="es-ES"/>
-        </w:rPr>
-        <w:t>Clinical</w:t>
-      </w:r>
-      <w:proofErr w:type="spellEnd"/>
-      <w:r>
-        <w:rPr>
-          <w:rFonts w:ascii="Arial" w:hAnsi="Arial" w:cs="Arial"/>
-          <w:b/>
-          <w:bCs/>
-          <w:lang w:val="es-ES"/>
-        </w:rPr>
-        <w:t xml:space="preserve"> </w:t>
-      </w:r>
-      <w:proofErr w:type="spellStart"/>
-      <w:r>
-        <w:rPr>
-          <w:rFonts w:ascii="Arial" w:hAnsi="Arial" w:cs="Arial"/>
-          <w:b/>
-          <w:bCs/>
-          <w:lang w:val="es-ES"/>
-        </w:rPr>
-        <w:t>negligence</w:t>
-      </w:r>
-      <w:proofErr w:type="spellEnd"/>
+        <w:t>Clinical negligence</w:t>
+      </w:r>
     </w:p>
     <w:p>
       <w:pPr>
@@ -6282,7 +6403,16 @@
           <w:b/>
           <w:bCs/>
         </w:rPr>
-        <w:t>&lt;&lt;</w:t>
+        <w:t>&lt;</w:t>
+      </w:r>
+      <w:proofErr w:type="gramStart"/>
+      <w:r>
+        <w:rPr>
+          <w:rFonts w:ascii="Arial" w:hAnsi="Arial" w:cs="Arial"/>
+          <w:b/>
+          <w:bCs/>
+        </w:rPr>
+        <w:t>&lt;</w:t>
       </w:r>
       <w:r>
         <w:rPr>
@@ -6293,6 +6423,7 @@
         <w:t>{</w:t>
       </w:r>
       <w:proofErr w:type="spellStart"/>
+      <w:proofErr w:type="gramEnd"/>
       <w:r>
         <w:rPr>
           <w:rFonts w:ascii="Arial" w:eastAsia="Arial" w:hAnsi="Arial" w:cs="Arial"/>
@@ -6469,7 +6600,16 @@
           <w:b/>
           <w:bCs/>
         </w:rPr>
-        <w:t>&lt;&lt;</w:t>
+        <w:t>&lt;</w:t>
+      </w:r>
+      <w:proofErr w:type="gramStart"/>
+      <w:r>
+        <w:rPr>
+          <w:rFonts w:ascii="Arial" w:hAnsi="Arial" w:cs="Arial"/>
+          <w:b/>
+          <w:bCs/>
+        </w:rPr>
+        <w:t>&lt;</w:t>
       </w:r>
       <w:r>
         <w:rPr>
@@ -6480,6 +6620,7 @@
         <w:t>{</w:t>
       </w:r>
       <w:proofErr w:type="spellStart"/>
+      <w:proofErr w:type="gramEnd"/>
       <w:r>
         <w:rPr>
           <w:rFonts w:ascii="Arial" w:eastAsia="Arial" w:hAnsi="Arial" w:cs="Arial"/>
@@ -6672,7 +6813,16 @@
           <w:b/>
           <w:bCs/>
         </w:rPr>
-        <w:t>&lt;&lt;</w:t>
+        <w:t>&lt;</w:t>
+      </w:r>
+      <w:proofErr w:type="gramStart"/>
+      <w:r>
+        <w:rPr>
+          <w:rFonts w:ascii="Arial" w:hAnsi="Arial" w:cs="Arial"/>
+          <w:b/>
+          <w:bCs/>
+        </w:rPr>
+        <w:t>&lt;</w:t>
       </w:r>
       <w:r>
         <w:rPr>
@@ -6682,6 +6832,7 @@
         <w:t>{</w:t>
       </w:r>
       <w:proofErr w:type="spellStart"/>
+      <w:proofErr w:type="gramEnd"/>
       <w:r>
         <w:rPr>
           <w:rFonts w:ascii="Arial" w:eastAsia="Arial" w:hAnsi="Arial" w:cs="Arial"/>
@@ -7231,7 +7382,16 @@
           <w:b/>
           <w:bCs/>
         </w:rPr>
-        <w:t>&lt;&lt;</w:t>
+        <w:t>&lt;</w:t>
+      </w:r>
+      <w:proofErr w:type="gramStart"/>
+      <w:r>
+        <w:rPr>
+          <w:rFonts w:ascii="Arial" w:hAnsi="Arial" w:cs="Arial"/>
+          <w:b/>
+          <w:bCs/>
+        </w:rPr>
+        <w:t>&lt;</w:t>
       </w:r>
       <w:r>
         <w:rPr>
@@ -7241,6 +7401,7 @@
         <w:t>{</w:t>
       </w:r>
       <w:proofErr w:type="spellStart"/>
+      <w:proofErr w:type="gramEnd"/>
       <w:r>
         <w:rPr>
           <w:rFonts w:ascii="Arial" w:eastAsia="Arial" w:hAnsi="Arial" w:cs="Arial"/>
@@ -7388,7 +7549,16 @@
           <w:b/>
           <w:bCs/>
         </w:rPr>
-        <w:t>&lt;&lt;</w:t>
+        <w:t>&lt;</w:t>
+      </w:r>
+      <w:proofErr w:type="gramStart"/>
+      <w:r>
+        <w:rPr>
+          <w:rFonts w:ascii="Arial" w:hAnsi="Arial" w:cs="Arial"/>
+          <w:b/>
+          <w:bCs/>
+        </w:rPr>
+        <w:t>&lt;</w:t>
       </w:r>
       <w:r>
         <w:rPr>
@@ -7398,6 +7568,7 @@
         <w:t>{</w:t>
       </w:r>
       <w:proofErr w:type="spellStart"/>
+      <w:proofErr w:type="gramEnd"/>
       <w:r>
         <w:rPr>
           <w:rFonts w:ascii="Arial" w:eastAsia="Arial" w:hAnsi="Arial" w:cs="Arial"/>
@@ -7639,126 +7810,36 @@
           <w:bCs/>
           <w:lang w:val="es-ES"/>
         </w:rPr>
-        <w:t>{</w:t>
-      </w:r>
-      <w:proofErr w:type="spellStart"/>
-      <w:r>
-        <w:rPr>
-          <w:rFonts w:ascii="Arial" w:eastAsia="Arial" w:hAnsi="Arial" w:cs="Arial"/>
-          <w:bCs/>
+        <w:t>{dateFormat(</w:t>
+      </w:r>
+      <w:r>
+        <w:rPr>
+          <w:rFonts w:ascii="Arial" w:hAnsi="Arial" w:cs="Arial"/>
           <w:lang w:val="es-ES"/>
         </w:rPr>
-        <w:t>dateFormat</w:t>
-      </w:r>
-      <w:proofErr w:type="spellEnd"/>
-      <w:r>
-        <w:rPr>
-          <w:rFonts w:ascii="Arial" w:eastAsia="Arial" w:hAnsi="Arial" w:cs="Arial"/>
-          <w:bCs/>
+        <w:t>fastTrackPersonalInjury</w:t>
+      </w:r>
+      <w:r>
+        <w:rPr>
+          <w:rFonts w:ascii="Arial" w:hAnsi="Arial" w:cs="Arial"/>
           <w:lang w:val="es-ES"/>
         </w:rPr>
-        <w:t>(</w:t>
+        <w:t>.date</w:t>
       </w:r>
       <w:r>
         <w:rPr>
           <w:rFonts w:ascii="Arial" w:hAnsi="Arial" w:cs="Arial"/>
           <w:lang w:val="es-ES"/>
         </w:rPr>
-        <w:t>fastTrackPersonalInjury</w:t>
-      </w:r>
-      <w:r>
-        <w:rPr>
-          <w:rFonts w:ascii="Arial" w:hAnsi="Arial" w:cs="Arial"/>
+        <w:t>2</w:t>
+      </w:r>
+      <w:r>
+        <w:rPr>
+          <w:rFonts w:ascii="Arial" w:eastAsia="Arial" w:hAnsi="Arial" w:cs="Arial"/>
+          <w:bCs/>
           <w:lang w:val="es-ES"/>
         </w:rPr>
-        <w:t>.date</w:t>
-      </w:r>
-      <w:r>
-        <w:rPr>
-          <w:rFonts w:ascii="Arial" w:hAnsi="Arial" w:cs="Arial"/>
-          <w:lang w:val="es-ES"/>
-        </w:rPr>
-        <w:t>2</w:t>
-      </w:r>
-      <w:r>
-        <w:rPr>
-          <w:rFonts w:ascii="Arial" w:eastAsia="Arial" w:hAnsi="Arial" w:cs="Arial"/>
-          <w:bCs/>
-          <w:lang w:val="es-ES"/>
-        </w:rPr>
-        <w:t>, ‘</w:t>
-      </w:r>
-      <w:proofErr w:type="spellStart"/>
-      <w:r>
-        <w:rPr>
-          <w:rFonts w:ascii="Arial" w:eastAsia="Arial" w:hAnsi="Arial" w:cs="Arial"/>
-          <w:bCs/>
-          <w:lang w:val="es-ES"/>
-        </w:rPr>
-        <w:t>dd</w:t>
-      </w:r>
-      <w:proofErr w:type="spellEnd"/>
-      <w:r>
-        <w:rPr>
-          <w:rFonts w:ascii="Arial" w:eastAsia="Arial" w:hAnsi="Arial" w:cs="Arial"/>
-          <w:bCs/>
-          <w:lang w:val="es-ES"/>
-        </w:rPr>
-        <w:t xml:space="preserve"> MMMM </w:t>
-      </w:r>
-      <w:proofErr w:type="spellStart"/>
-      <w:r>
-        <w:rPr>
-          <w:rFonts w:ascii="Arial" w:eastAsia="Arial" w:hAnsi="Arial" w:cs="Arial"/>
-          <w:bCs/>
-          <w:lang w:val="es-ES"/>
-        </w:rPr>
-        <w:t>yyyy</w:t>
-      </w:r>
-      <w:proofErr w:type="spellEnd"/>
-      <w:r>
-        <w:rPr>
-          <w:rFonts w:ascii="Arial" w:eastAsia="Arial" w:hAnsi="Arial" w:cs="Arial"/>
-          <w:bCs/>
-          <w:lang w:val="es-ES"/>
-        </w:rPr>
-        <w:t>’, ‘</w:t>
-      </w:r>
-      <w:proofErr w:type="spellStart"/>
-      <w:r>
-        <w:rPr>
-          <w:rFonts w:ascii="Arial" w:eastAsia="Arial" w:hAnsi="Arial" w:cs="Arial"/>
-          <w:bCs/>
-          <w:lang w:val="es-ES"/>
-        </w:rPr>
-        <w:t>yyyy</w:t>
-      </w:r>
-      <w:proofErr w:type="spellEnd"/>
-      <w:r>
-        <w:rPr>
-          <w:rFonts w:ascii="Arial" w:eastAsia="Arial" w:hAnsi="Arial" w:cs="Arial"/>
-          <w:bCs/>
-          <w:lang w:val="es-ES"/>
-        </w:rPr>
-        <w:t>-MM-</w:t>
-      </w:r>
-      <w:proofErr w:type="spellStart"/>
-      <w:r>
-        <w:rPr>
-          <w:rFonts w:ascii="Arial" w:eastAsia="Arial" w:hAnsi="Arial" w:cs="Arial"/>
-          <w:bCs/>
-          <w:lang w:val="es-ES"/>
-        </w:rPr>
-        <w:t>dd</w:t>
-      </w:r>
-      <w:proofErr w:type="spellEnd"/>
-      <w:r>
-        <w:rPr>
-          <w:rFonts w:ascii="Arial" w:eastAsia="Arial" w:hAnsi="Arial" w:cs="Arial"/>
-          <w:bCs/>
-          <w:lang w:val="es-ES"/>
-        </w:rPr>
-        <w:t>’)}</w:t>
+        <w:t>, ‘dd MMMM yyyy’, ‘yyyy-MM-dd’)}</w:t>
       </w:r>
       <w:r>
         <w:rPr>
@@ -7811,31 +7892,75 @@
           <w:bCs/>
           <w:lang w:val="es-ES"/>
         </w:rPr>
-        <w:t>{</w:t>
-      </w:r>
-      <w:proofErr w:type="spellStart"/>
-      <w:r>
-        <w:rPr>
-          <w:rFonts w:ascii="Arial" w:eastAsia="Arial" w:hAnsi="Arial" w:cs="Arial"/>
-          <w:bCs/>
+        <w:t>{dateFormat(</w:t>
+      </w:r>
+      <w:r>
+        <w:rPr>
+          <w:rFonts w:ascii="Arial" w:hAnsi="Arial" w:cs="Arial"/>
           <w:lang w:val="es-ES"/>
         </w:rPr>
-        <w:t>dateFormat</w:t>
-      </w:r>
-      <w:proofErr w:type="spellEnd"/>
-      <w:r>
-        <w:rPr>
-          <w:rFonts w:ascii="Arial" w:eastAsia="Arial" w:hAnsi="Arial" w:cs="Arial"/>
-          <w:bCs/>
+        <w:t>fastTrackPersonalInjury</w:t>
+      </w:r>
+      <w:r>
+        <w:rPr>
+          <w:rFonts w:ascii="Arial" w:hAnsi="Arial" w:cs="Arial"/>
           <w:lang w:val="es-ES"/>
         </w:rPr>
-        <w:t>(</w:t>
+        <w:t>.date</w:t>
       </w:r>
       <w:r>
         <w:rPr>
           <w:rFonts w:ascii="Arial" w:hAnsi="Arial" w:cs="Arial"/>
           <w:lang w:val="es-ES"/>
         </w:rPr>
+        <w:t>3</w:t>
+      </w:r>
+      <w:r>
+        <w:rPr>
+          <w:rFonts w:ascii="Arial" w:eastAsia="Arial" w:hAnsi="Arial" w:cs="Arial"/>
+          <w:bCs/>
+          <w:lang w:val="es-ES"/>
+        </w:rPr>
+        <w:t>, ‘dd MMMM yyyy’, ‘yyyy-MM-dd’)}</w:t>
+      </w:r>
+      <w:r>
+        <w:rPr>
+          <w:rFonts w:ascii="Arial" w:hAnsi="Arial" w:cs="Arial"/>
+          <w:b/>
+          <w:bCs/>
+          <w:lang w:val="es-ES"/>
+        </w:rPr>
+        <w:t>&gt;&gt;</w:t>
+      </w:r>
+      <w:r>
+        <w:rPr>
+          <w:rFonts w:ascii="Arial" w:hAnsi="Arial" w:cs="Arial"/>
+          <w:lang w:val="es-ES"/>
+        </w:rPr>
+        <w:t xml:space="preserve"> &lt;&lt;fastTrackPersonalInjury.input4&gt;&gt; </w:t>
+      </w:r>
+      <w:r>
+        <w:rPr>
+          <w:rFonts w:ascii="Arial" w:hAnsi="Arial" w:cs="Arial"/>
+          <w:b/>
+          <w:bCs/>
+          <w:lang w:val="es-ES"/>
+        </w:rPr>
+        <w:t>&lt;&lt;</w:t>
+      </w:r>
+      <w:r>
+        <w:rPr>
+          <w:rFonts w:ascii="Arial" w:eastAsia="Arial" w:hAnsi="Arial" w:cs="Arial"/>
+          <w:bCs/>
+          <w:lang w:val="es-ES"/>
+        </w:rPr>
+        <w:t>{dateFormat(</w:t>
+      </w:r>
+      <w:r>
+        <w:rPr>
+          <w:rFonts w:ascii="Arial" w:hAnsi="Arial" w:cs="Arial"/>
+          <w:lang w:val="es-ES"/>
+        </w:rPr>
         <w:t>fastTrackPersonalInjury</w:t>
       </w:r>
       <w:r>
@@ -7850,7 +7975,7 @@
           <w:rFonts w:ascii="Arial" w:hAnsi="Arial" w:cs="Arial"/>
           <w:lang w:val="es-ES"/>
         </w:rPr>
-        <w:t>3</w:t>
+        <w:t>4</w:t>
       </w:r>
       <w:r>
         <w:rPr>
@@ -7858,231 +7983,7 @@
           <w:bCs/>
           <w:lang w:val="es-ES"/>
         </w:rPr>
-        <w:t>, ‘</w:t>
-      </w:r>
-      <w:proofErr w:type="spellStart"/>
-      <w:r>
-        <w:rPr>
-          <w:rFonts w:ascii="Arial" w:eastAsia="Arial" w:hAnsi="Arial" w:cs="Arial"/>
-          <w:bCs/>
-          <w:lang w:val="es-ES"/>
-        </w:rPr>
-        <w:t>dd</w:t>
-      </w:r>
-      <w:proofErr w:type="spellEnd"/>
-      <w:r>
-        <w:rPr>
-          <w:rFonts w:ascii="Arial" w:eastAsia="Arial" w:hAnsi="Arial" w:cs="Arial"/>
-          <w:bCs/>
-          <w:lang w:val="es-ES"/>
-        </w:rPr>
-        <w:t xml:space="preserve"> MMMM </w:t>
-      </w:r>
-      <w:proofErr w:type="spellStart"/>
-      <w:r>
-        <w:rPr>
-          <w:rFonts w:ascii="Arial" w:eastAsia="Arial" w:hAnsi="Arial" w:cs="Arial"/>
-          <w:bCs/>
-          <w:lang w:val="es-ES"/>
-        </w:rPr>
-        <w:t>yyyy</w:t>
-      </w:r>
-      <w:proofErr w:type="spellEnd"/>
-      <w:r>
-        <w:rPr>
-          <w:rFonts w:ascii="Arial" w:eastAsia="Arial" w:hAnsi="Arial" w:cs="Arial"/>
-          <w:bCs/>
-          <w:lang w:val="es-ES"/>
-        </w:rPr>
-        <w:t>’, ‘</w:t>
-      </w:r>
-      <w:proofErr w:type="spellStart"/>
-      <w:r>
-        <w:rPr>
-          <w:rFonts w:ascii="Arial" w:eastAsia="Arial" w:hAnsi="Arial" w:cs="Arial"/>
-          <w:bCs/>
-          <w:lang w:val="es-ES"/>
-        </w:rPr>
-        <w:t>yyyy</w:t>
-      </w:r>
-      <w:proofErr w:type="spellEnd"/>
-      <w:r>
-        <w:rPr>
-          <w:rFonts w:ascii="Arial" w:eastAsia="Arial" w:hAnsi="Arial" w:cs="Arial"/>
-          <w:bCs/>
-          <w:lang w:val="es-ES"/>
-        </w:rPr>
-        <w:t>-MM-</w:t>
-      </w:r>
-      <w:proofErr w:type="spellStart"/>
-      <w:r>
-        <w:rPr>
-          <w:rFonts w:ascii="Arial" w:eastAsia="Arial" w:hAnsi="Arial" w:cs="Arial"/>
-          <w:bCs/>
-          <w:lang w:val="es-ES"/>
-        </w:rPr>
-        <w:t>dd</w:t>
-      </w:r>
-      <w:proofErr w:type="spellEnd"/>
-      <w:r>
-        <w:rPr>
-          <w:rFonts w:ascii="Arial" w:eastAsia="Arial" w:hAnsi="Arial" w:cs="Arial"/>
-          <w:bCs/>
-          <w:lang w:val="es-ES"/>
-        </w:rPr>
-        <w:t>’)}</w:t>
-      </w:r>
-      <w:r>
-        <w:rPr>
-          <w:rFonts w:ascii="Arial" w:hAnsi="Arial" w:cs="Arial"/>
-          <w:b/>
-          <w:bCs/>
-          <w:lang w:val="es-ES"/>
-        </w:rPr>
-        <w:t>&gt;&gt;</w:t>
-      </w:r>
-      <w:r>
-        <w:rPr>
-          <w:rFonts w:ascii="Arial" w:hAnsi="Arial" w:cs="Arial"/>
-          <w:lang w:val="es-ES"/>
-        </w:rPr>
-        <w:t xml:space="preserve"> &lt;&lt;fastTrackPersonalInjury.input4&gt;&gt; </w:t>
-      </w:r>
-      <w:r>
-        <w:rPr>
-          <w:rFonts w:ascii="Arial" w:hAnsi="Arial" w:cs="Arial"/>
-          <w:b/>
-          <w:bCs/>
-          <w:lang w:val="es-ES"/>
-        </w:rPr>
-        <w:t>&lt;&lt;</w:t>
-      </w:r>
-      <w:r>
-        <w:rPr>
-          <w:rFonts w:ascii="Arial" w:eastAsia="Arial" w:hAnsi="Arial" w:cs="Arial"/>
-          <w:bCs/>
-          <w:lang w:val="es-ES"/>
-        </w:rPr>
-        <w:t>{</w:t>
-      </w:r>
-      <w:proofErr w:type="spellStart"/>
-      <w:r>
-        <w:rPr>
-          <w:rFonts w:ascii="Arial" w:eastAsia="Arial" w:hAnsi="Arial" w:cs="Arial"/>
-          <w:bCs/>
-          <w:lang w:val="es-ES"/>
-        </w:rPr>
-        <w:t>dateFormat</w:t>
-      </w:r>
-      <w:proofErr w:type="spellEnd"/>
-      <w:r>
-        <w:rPr>
-          <w:rFonts w:ascii="Arial" w:eastAsia="Arial" w:hAnsi="Arial" w:cs="Arial"/>
-          <w:bCs/>
-          <w:lang w:val="es-ES"/>
-        </w:rPr>
-        <w:t>(</w:t>
-      </w:r>
-      <w:r>
-        <w:rPr>
-          <w:rFonts w:ascii="Arial" w:hAnsi="Arial" w:cs="Arial"/>
-          <w:lang w:val="es-ES"/>
-        </w:rPr>
-        <w:t>fastTrackPersonalInjury</w:t>
-      </w:r>
-      <w:r>
-        <w:rPr>
-          <w:rFonts w:ascii="Arial" w:hAnsi="Arial" w:cs="Arial"/>
-          <w:lang w:val="es-ES"/>
-        </w:rPr>
-        <w:t>.date</w:t>
-      </w:r>
-      <w:r>
-        <w:rPr>
-          <w:rFonts w:ascii="Arial" w:hAnsi="Arial" w:cs="Arial"/>
-          <w:lang w:val="es-ES"/>
-        </w:rPr>
-        <w:t>4</w:t>
-      </w:r>
-      <w:r>
-        <w:rPr>
-          <w:rFonts w:ascii="Arial" w:eastAsia="Arial" w:hAnsi="Arial" w:cs="Arial"/>
-          <w:bCs/>
-          <w:lang w:val="es-ES"/>
-        </w:rPr>
-        <w:t>, ‘</w:t>
-      </w:r>
-      <w:proofErr w:type="spellStart"/>
-      <w:r>
-        <w:rPr>
-          <w:rFonts w:ascii="Arial" w:eastAsia="Arial" w:hAnsi="Arial" w:cs="Arial"/>
-          <w:bCs/>
-          <w:lang w:val="es-ES"/>
-        </w:rPr>
-        <w:t>dd</w:t>
-      </w:r>
-      <w:proofErr w:type="spellEnd"/>
-      <w:r>
-        <w:rPr>
-          <w:rFonts w:ascii="Arial" w:eastAsia="Arial" w:hAnsi="Arial" w:cs="Arial"/>
-          <w:bCs/>
-          <w:lang w:val="es-ES"/>
-        </w:rPr>
-        <w:t xml:space="preserve"> MMMM </w:t>
-      </w:r>
-      <w:proofErr w:type="spellStart"/>
-      <w:r>
-        <w:rPr>
-          <w:rFonts w:ascii="Arial" w:eastAsia="Arial" w:hAnsi="Arial" w:cs="Arial"/>
-          <w:bCs/>
-          <w:lang w:val="es-ES"/>
-        </w:rPr>
-        <w:t>yyyy</w:t>
-      </w:r>
-      <w:proofErr w:type="spellEnd"/>
-      <w:r>
-        <w:rPr>
-          <w:rFonts w:ascii="Arial" w:eastAsia="Arial" w:hAnsi="Arial" w:cs="Arial"/>
-          <w:bCs/>
-          <w:lang w:val="es-ES"/>
-        </w:rPr>
-        <w:t>’, ‘</w:t>
-      </w:r>
-      <w:proofErr w:type="spellStart"/>
-      <w:r>
-        <w:rPr>
-          <w:rFonts w:ascii="Arial" w:eastAsia="Arial" w:hAnsi="Arial" w:cs="Arial"/>
-          <w:bCs/>
-          <w:lang w:val="es-ES"/>
-        </w:rPr>
-        <w:t>yyyy</w:t>
-      </w:r>
-      <w:proofErr w:type="spellEnd"/>
-      <w:r>
-        <w:rPr>
-          <w:rFonts w:ascii="Arial" w:eastAsia="Arial" w:hAnsi="Arial" w:cs="Arial"/>
-          <w:bCs/>
-          <w:lang w:val="es-ES"/>
-        </w:rPr>
-        <w:t>-MM-</w:t>
-      </w:r>
-      <w:proofErr w:type="spellStart"/>
-      <w:r>
-        <w:rPr>
-          <w:rFonts w:ascii="Arial" w:eastAsia="Arial" w:hAnsi="Arial" w:cs="Arial"/>
-          <w:bCs/>
-          <w:lang w:val="es-ES"/>
-        </w:rPr>
-        <w:t>dd</w:t>
-      </w:r>
-      <w:proofErr w:type="spellEnd"/>
-      <w:r>
-        <w:rPr>
-          <w:rFonts w:ascii="Arial" w:eastAsia="Arial" w:hAnsi="Arial" w:cs="Arial"/>
-          <w:bCs/>
-          <w:lang w:val="es-ES"/>
-        </w:rPr>
-        <w:t>’)}</w:t>
+        <w:t>, ‘dd MMMM yyyy’, ‘yyyy-MM-dd’)}</w:t>
       </w:r>
       <w:r>
         <w:rPr>
@@ -8213,7 +8114,16 @@
           <w:b/>
           <w:bCs/>
         </w:rPr>
-        <w:t>&lt;&lt;</w:t>
+        <w:t>&lt;</w:t>
+      </w:r>
+      <w:proofErr w:type="gramStart"/>
+      <w:r>
+        <w:rPr>
+          <w:rFonts w:ascii="Arial" w:hAnsi="Arial" w:cs="Arial"/>
+          <w:b/>
+          <w:bCs/>
+        </w:rPr>
+        <w:t>&lt;</w:t>
       </w:r>
       <w:r>
         <w:rPr>
@@ -8223,6 +8133,7 @@
         <w:t>{</w:t>
       </w:r>
       <w:proofErr w:type="spellStart"/>
+      <w:proofErr w:type="gramEnd"/>
       <w:r>
         <w:rPr>
           <w:rFonts w:ascii="Arial" w:eastAsia="Arial" w:hAnsi="Arial" w:cs="Arial"/>
@@ -8466,6 +8377,7 @@
         <w:t>&lt;&lt;</w:t>
       </w:r>
       <w:proofErr w:type="spellStart"/>
+      <w:proofErr w:type="gramStart"/>
       <w:r>
         <w:rPr>
           <w:rFonts w:ascii="Arial" w:hAnsi="Arial" w:cs="Arial"/>
@@ -8474,6 +8386,7 @@
         <w:t>value.directionComment</w:t>
       </w:r>
       <w:proofErr w:type="spellEnd"/>
+      <w:proofErr w:type="gramEnd"/>
       <w:r>
         <w:rPr>
           <w:rFonts w:ascii="Arial" w:hAnsi="Arial" w:cs="Arial"/>
@@ -8719,7 +8632,7 @@
 </file>
 
 <file path=word/endnotes.xml><?xml version="1.0" encoding="utf-8"?>
-<w:endnotes xmlns:wpc="http://schemas.microsoft.com/office/word/2010/wordprocessingCanvas" xmlns:cx="http://schemas.microsoft.com/office/drawing/2014/chartex" xmlns:cx1="http://schemas.microsoft.com/office/drawing/2015/9/8/chartex" xmlns:cx2="http://schemas.microsoft.com/office/drawing/2015/10/21/chartex" xmlns:cx3="http://schemas.microsoft.com/office/drawing/2016/5/9/chartex" xmlns:cx4="http://schemas.microsoft.com/office/drawing/2016/5/10/chartex" xmlns:cx5="http://schemas.microsoft.com/office/drawing/2016/5/11/chartex" xmlns:cx6="http://schemas.microsoft.com/office/drawing/2016/5/12/chartex" xmlns:cx7="http://schemas.microsoft.com/office/drawing/2016/5/13/chartex" xmlns:cx8="http://schemas.microsoft.com/office/drawing/2016/5/14/chartex" xmlns:mc="http://schemas.openxmlformats.org/markup-compatibility/2006" xmlns:aink="http://schemas.microsoft.com/office/drawing/2016/ink" xmlns:am3d="http://schemas.microsoft.com/office/drawing/2017/model3d" xmlns:o="urn:schemas-microsoft-com:office:office" xmlns:oel="http://schemas.microsoft.com/office/2019/extlst" xmlns:r="http://schemas.openxmlformats.org/officeDocument/2006/relationships" xmlns:m="http://schemas.openxmlformats.org/officeDocument/2006/math" xmlns:v="urn:schemas-microsoft-com:vml" xmlns:wp14="http://schemas.microsoft.com/office/word/2010/wordprocessingDrawing" xmlns:wp="http://schemas.openxmlformats.org/drawingml/2006/wordprocessingDrawing" xmlns:w10="urn:schemas-microsoft-com:office:word" xmlns:w="http://schemas.openxmlformats.org/wordprocessingml/2006/main" xmlns:w14="http://schemas.microsoft.com/office/word/2010/wordml" xmlns:w15="http://schemas.microsoft.com/office/word/2012/wordml" xmlns:w16cex="http://schemas.microsoft.com/office/word/2018/wordml/cex" xmlns:w16cid="http://schemas.microsoft.com/office/word/2016/wordml/cid" xmlns:w16="http://schemas.microsoft.com/office/word/2018/wordml" xmlns:w16du="http://schemas.microsoft.com/office/word/2023/wordml/word16du" xmlns:w16sdtdh="http://schemas.microsoft.com/office/word/2020/wordml/sdtdatahash" xmlns:w16se="http://schemas.microsoft.com/office/word/2015/wordml/symex" xmlns:wpg="http://schemas.microsoft.com/office/word/2010/wordprocessingGroup" xmlns:wpi="http://schemas.microsoft.com/office/word/2010/wordprocessingInk" xmlns:wne="http://schemas.microsoft.com/office/word/2006/wordml" xmlns:wps="http://schemas.microsoft.com/office/word/2010/wordprocessingShape" mc:Ignorable="w14 w15 w16se w16cid w16 w16cex w16sdtdh w16du wp14">
+<w:endnotes xmlns:wpc="http://schemas.microsoft.com/office/word/2010/wordprocessingCanvas" xmlns:cx="http://schemas.microsoft.com/office/drawing/2014/chartex" xmlns:cx1="http://schemas.microsoft.com/office/drawing/2015/9/8/chartex" xmlns:cx2="http://schemas.microsoft.com/office/drawing/2015/10/21/chartex" xmlns:cx3="http://schemas.microsoft.com/office/drawing/2016/5/9/chartex" xmlns:cx4="http://schemas.microsoft.com/office/drawing/2016/5/10/chartex" xmlns:cx5="http://schemas.microsoft.com/office/drawing/2016/5/11/chartex" xmlns:cx6="http://schemas.microsoft.com/office/drawing/2016/5/12/chartex" xmlns:cx7="http://schemas.microsoft.com/office/drawing/2016/5/13/chartex" xmlns:cx8="http://schemas.microsoft.com/office/drawing/2016/5/14/chartex" xmlns:mc="http://schemas.openxmlformats.org/markup-compatibility/2006" xmlns:aink="http://schemas.microsoft.com/office/drawing/2016/ink" xmlns:am3d="http://schemas.microsoft.com/office/drawing/2017/model3d" xmlns:o="urn:schemas-microsoft-com:office:office" xmlns:oel="http://schemas.microsoft.com/office/2019/extlst" xmlns:r="http://schemas.openxmlformats.org/officeDocument/2006/relationships" xmlns:m="http://schemas.openxmlformats.org/officeDocument/2006/math" xmlns:v="urn:schemas-microsoft-com:vml" xmlns:wp14="http://schemas.microsoft.com/office/word/2010/wordprocessingDrawing" xmlns:wp="http://schemas.openxmlformats.org/drawingml/2006/wordprocessingDrawing" xmlns:w10="urn:schemas-microsoft-com:office:word" xmlns:w="http://schemas.openxmlformats.org/wordprocessingml/2006/main" xmlns:w14="http://schemas.microsoft.com/office/word/2010/wordml" xmlns:w15="http://schemas.microsoft.com/office/word/2012/wordml" xmlns:w16cex="http://schemas.microsoft.com/office/word/2018/wordml/cex" xmlns:w16cid="http://schemas.microsoft.com/office/word/2016/wordml/cid" xmlns:w16="http://schemas.microsoft.com/office/word/2018/wordml" xmlns:w16du="http://schemas.microsoft.com/office/word/2023/wordml/word16du" xmlns:w16sdtdh="http://schemas.microsoft.com/office/word/2020/wordml/sdtdatahash" xmlns:w16sdtfl="http://schemas.microsoft.com/office/word/2024/wordml/sdtformatlock" xmlns:w16se="http://schemas.microsoft.com/office/word/2015/wordml/symex" xmlns:wpg="http://schemas.microsoft.com/office/word/2010/wordprocessingGroup" xmlns:wpi="http://schemas.microsoft.com/office/word/2010/wordprocessingInk" xmlns:wne="http://schemas.microsoft.com/office/word/2006/wordml" xmlns:wps="http://schemas.microsoft.com/office/word/2010/wordprocessingShape" mc:Ignorable="w14 w15 w16se w16cid w16 w16cex w16sdtdh w16sdtfl w16du wp14">
   <w:endnote w:type="separator" w:id="-1">
     <w:p>
       <w:pPr>
@@ -8751,7 +8664,7 @@
 </file>
 
 <file path=word/footnotes.xml><?xml version="1.0" encoding="utf-8"?>
-<w:footnotes xmlns:wpc="http://schemas.microsoft.com/office/word/2010/wordprocessingCanvas" xmlns:cx="http://schemas.microsoft.com/office/drawing/2014/chartex" xmlns:cx1="http://schemas.microsoft.com/office/drawing/2015/9/8/chartex" xmlns:cx2="http://schemas.microsoft.com/office/drawing/2015/10/21/chartex" xmlns:cx3="http://schemas.microsoft.com/office/drawing/2016/5/9/chartex" xmlns:cx4="http://schemas.microsoft.com/office/drawing/2016/5/10/chartex" xmlns:cx5="http://schemas.microsoft.com/office/drawing/2016/5/11/chartex" xmlns:cx6="http://schemas.microsoft.com/office/drawing/2016/5/12/chartex" xmlns:cx7="http://schemas.microsoft.com/office/drawing/2016/5/13/chartex" xmlns:cx8="http://schemas.microsoft.com/office/drawing/2016/5/14/chartex" xmlns:mc="http://schemas.openxmlformats.org/markup-compatibility/2006" xmlns:aink="http://schemas.microsoft.com/office/drawing/2016/ink" xmlns:am3d="http://schemas.microsoft.com/office/drawing/2017/model3d" xmlns:o="urn:schemas-microsoft-com:office:office" xmlns:oel="http://schemas.microsoft.com/office/2019/extlst" xmlns:r="http://schemas.openxmlformats.org/officeDocument/2006/relationships" xmlns:m="http://schemas.openxmlformats.org/officeDocument/2006/math" xmlns:v="urn:schemas-microsoft-com:vml" xmlns:wp14="http://schemas.microsoft.com/office/word/2010/wordprocessingDrawing" xmlns:wp="http://schemas.openxmlformats.org/drawingml/2006/wordprocessingDrawing" xmlns:w10="urn:schemas-microsoft-com:office:word" xmlns:w="http://schemas.openxmlformats.org/wordprocessingml/2006/main" xmlns:w14="http://schemas.microsoft.com/office/word/2010/wordml" xmlns:w15="http://schemas.microsoft.com/office/word/2012/wordml" xmlns:w16cex="http://schemas.microsoft.com/office/word/2018/wordml/cex" xmlns:w16cid="http://schemas.microsoft.com/office/word/2016/wordml/cid" xmlns:w16="http://schemas.microsoft.com/office/word/2018/wordml" xmlns:w16du="http://schemas.microsoft.com/office/word/2023/wordml/word16du" xmlns:w16sdtdh="http://schemas.microsoft.com/office/word/2020/wordml/sdtdatahash" xmlns:w16se="http://schemas.microsoft.com/office/word/2015/wordml/symex" xmlns:wpg="http://schemas.microsoft.com/office/word/2010/wordprocessingGroup" xmlns:wpi="http://schemas.microsoft.com/office/word/2010/wordprocessingInk" xmlns:wne="http://schemas.microsoft.com/office/word/2006/wordml" xmlns:wps="http://schemas.microsoft.com/office/word/2010/wordprocessingShape" mc:Ignorable="w14 w15 w16se w16cid w16 w16cex w16sdtdh w16du wp14">
+<w:footnotes xmlns:wpc="http://schemas.microsoft.com/office/word/2010/wordprocessingCanvas" xmlns:cx="http://schemas.microsoft.com/office/drawing/2014/chartex" xmlns:cx1="http://schemas.microsoft.com/office/drawing/2015/9/8/chartex" xmlns:cx2="http://schemas.microsoft.com/office/drawing/2015/10/21/chartex" xmlns:cx3="http://schemas.microsoft.com/office/drawing/2016/5/9/chartex" xmlns:cx4="http://schemas.microsoft.com/office/drawing/2016/5/10/chartex" xmlns:cx5="http://schemas.microsoft.com/office/drawing/2016/5/11/chartex" xmlns:cx6="http://schemas.microsoft.com/office/drawing/2016/5/12/chartex" xmlns:cx7="http://schemas.microsoft.com/office/drawing/2016/5/13/chartex" xmlns:cx8="http://schemas.microsoft.com/office/drawing/2016/5/14/chartex" xmlns:mc="http://schemas.openxmlformats.org/markup-compatibility/2006" xmlns:aink="http://schemas.microsoft.com/office/drawing/2016/ink" xmlns:am3d="http://schemas.microsoft.com/office/drawing/2017/model3d" xmlns:o="urn:schemas-microsoft-com:office:office" xmlns:oel="http://schemas.microsoft.com/office/2019/extlst" xmlns:r="http://schemas.openxmlformats.org/officeDocument/2006/relationships" xmlns:m="http://schemas.openxmlformats.org/officeDocument/2006/math" xmlns:v="urn:schemas-microsoft-com:vml" xmlns:wp14="http://schemas.microsoft.com/office/word/2010/wordprocessingDrawing" xmlns:wp="http://schemas.openxmlformats.org/drawingml/2006/wordprocessingDrawing" xmlns:w10="urn:schemas-microsoft-com:office:word" xmlns:w="http://schemas.openxmlformats.org/wordprocessingml/2006/main" xmlns:w14="http://schemas.microsoft.com/office/word/2010/wordml" xmlns:w15="http://schemas.microsoft.com/office/word/2012/wordml" xmlns:w16cex="http://schemas.microsoft.com/office/word/2018/wordml/cex" xmlns:w16cid="http://schemas.microsoft.com/office/word/2016/wordml/cid" xmlns:w16="http://schemas.microsoft.com/office/word/2018/wordml" xmlns:w16du="http://schemas.microsoft.com/office/word/2023/wordml/word16du" xmlns:w16sdtdh="http://schemas.microsoft.com/office/word/2020/wordml/sdtdatahash" xmlns:w16sdtfl="http://schemas.microsoft.com/office/word/2024/wordml/sdtformatlock" xmlns:w16se="http://schemas.microsoft.com/office/word/2015/wordml/symex" xmlns:wpg="http://schemas.microsoft.com/office/word/2010/wordprocessingGroup" xmlns:wpi="http://schemas.microsoft.com/office/word/2010/wordprocessingInk" xmlns:wne="http://schemas.microsoft.com/office/word/2006/wordml" xmlns:wps="http://schemas.microsoft.com/office/word/2010/wordprocessingShape" mc:Ignorable="w14 w15 w16se w16cid w16 w16cex w16sdtdh w16sdtfl w16du wp14">
   <w:footnote w:type="separator" w:id="-1">
     <w:p>
       <w:pPr>
@@ -8783,7 +8696,7 @@
 </file>
 
 <file path=word/numbering.xml><?xml version="1.0" encoding="utf-8"?>
-<w:numbering xmlns:wpc="http://schemas.microsoft.com/office/word/2010/wordprocessingCanvas" xmlns:cx="http://schemas.microsoft.com/office/drawing/2014/chartex" xmlns:cx1="http://schemas.microsoft.com/office/drawing/2015/9/8/chartex" xmlns:cx2="http://schemas.microsoft.com/office/drawing/2015/10/21/chartex" xmlns:cx3="http://schemas.microsoft.com/office/drawing/2016/5/9/chartex" xmlns:cx4="http://schemas.microsoft.com/office/drawing/2016/5/10/chartex" xmlns:cx5="http://schemas.microsoft.com/office/drawing/2016/5/11/chartex" xmlns:cx6="http://schemas.microsoft.com/office/drawing/2016/5/12/chartex" xmlns:cx7="http://schemas.microsoft.com/office/drawing/2016/5/13/chartex" xmlns:cx8="http://schemas.microsoft.com/office/drawing/2016/5/14/chartex" xmlns:mc="http://schemas.openxmlformats.org/markup-compatibility/2006" xmlns:aink="http://schemas.microsoft.com/office/drawing/2016/ink" xmlns:am3d="http://schemas.microsoft.com/office/drawing/2017/model3d" xmlns:o="urn:schemas-microsoft-com:office:office" xmlns:oel="http://schemas.microsoft.com/office/2019/extlst" xmlns:r="http://schemas.openxmlformats.org/officeDocument/2006/relationships" xmlns:m="http://schemas.openxmlformats.org/officeDocument/2006/math" xmlns:v="urn:schemas-microsoft-com:vml" xmlns:wp14="http://schemas.microsoft.com/office/word/2010/wordprocessingDrawing" xmlns:wp="http://schemas.openxmlformats.org/drawingml/2006/wordprocessingDrawing" xmlns:w10="urn:schemas-microsoft-com:office:word" xmlns:w="http://schemas.openxmlformats.org/wordprocessingml/2006/main" xmlns:w14="http://schemas.microsoft.com/office/word/2010/wordml" xmlns:w15="http://schemas.microsoft.com/office/word/2012/wordml" xmlns:w16cex="http://schemas.microsoft.com/office/word/2018/wordml/cex" xmlns:w16cid="http://schemas.microsoft.com/office/word/2016/wordml/cid" xmlns:w16="http://schemas.microsoft.com/office/word/2018/wordml" xmlns:w16du="http://schemas.microsoft.com/office/word/2023/wordml/word16du" xmlns:w16sdtdh="http://schemas.microsoft.com/office/word/2020/wordml/sdtdatahash" xmlns:w16se="http://schemas.microsoft.com/office/word/2015/wordml/symex" xmlns:wpg="http://schemas.microsoft.com/office/word/2010/wordprocessingGroup" xmlns:wpi="http://schemas.microsoft.com/office/word/2010/wordprocessingInk" xmlns:wne="http://schemas.microsoft.com/office/word/2006/wordml" xmlns:wps="http://schemas.microsoft.com/office/word/2010/wordprocessingShape" mc:Ignorable="w14 w15 w16se w16cid w16 w16cex w16sdtdh w16du wp14">
+<w:numbering xmlns:wpc="http://schemas.microsoft.com/office/word/2010/wordprocessingCanvas" xmlns:cx="http://schemas.microsoft.com/office/drawing/2014/chartex" xmlns:cx1="http://schemas.microsoft.com/office/drawing/2015/9/8/chartex" xmlns:cx2="http://schemas.microsoft.com/office/drawing/2015/10/21/chartex" xmlns:cx3="http://schemas.microsoft.com/office/drawing/2016/5/9/chartex" xmlns:cx4="http://schemas.microsoft.com/office/drawing/2016/5/10/chartex" xmlns:cx5="http://schemas.microsoft.com/office/drawing/2016/5/11/chartex" xmlns:cx6="http://schemas.microsoft.com/office/drawing/2016/5/12/chartex" xmlns:cx7="http://schemas.microsoft.com/office/drawing/2016/5/13/chartex" xmlns:cx8="http://schemas.microsoft.com/office/drawing/2016/5/14/chartex" xmlns:mc="http://schemas.openxmlformats.org/markup-compatibility/2006" xmlns:aink="http://schemas.microsoft.com/office/drawing/2016/ink" xmlns:am3d="http://schemas.microsoft.com/office/drawing/2017/model3d" xmlns:o="urn:schemas-microsoft-com:office:office" xmlns:oel="http://schemas.microsoft.com/office/2019/extlst" xmlns:r="http://schemas.openxmlformats.org/officeDocument/2006/relationships" xmlns:m="http://schemas.openxmlformats.org/officeDocument/2006/math" xmlns:v="urn:schemas-microsoft-com:vml" xmlns:wp14="http://schemas.microsoft.com/office/word/2010/wordprocessingDrawing" xmlns:wp="http://schemas.openxmlformats.org/drawingml/2006/wordprocessingDrawing" xmlns:w10="urn:schemas-microsoft-com:office:word" xmlns:w="http://schemas.openxmlformats.org/wordprocessingml/2006/main" xmlns:w14="http://schemas.microsoft.com/office/word/2010/wordml" xmlns:w15="http://schemas.microsoft.com/office/word/2012/wordml" xmlns:w16cex="http://schemas.microsoft.com/office/word/2018/wordml/cex" xmlns:w16cid="http://schemas.microsoft.com/office/word/2016/wordml/cid" xmlns:w16="http://schemas.microsoft.com/office/word/2018/wordml" xmlns:w16du="http://schemas.microsoft.com/office/word/2023/wordml/word16du" xmlns:w16sdtdh="http://schemas.microsoft.com/office/word/2020/wordml/sdtdatahash" xmlns:w16sdtfl="http://schemas.microsoft.com/office/word/2024/wordml/sdtformatlock" xmlns:w16se="http://schemas.microsoft.com/office/word/2015/wordml/symex" xmlns:wpg="http://schemas.microsoft.com/office/word/2010/wordprocessingGroup" xmlns:wpi="http://schemas.microsoft.com/office/word/2010/wordprocessingInk" xmlns:wne="http://schemas.microsoft.com/office/word/2006/wordml" xmlns:wps="http://schemas.microsoft.com/office/word/2010/wordprocessingShape" mc:Ignorable="w14 w15 w16se w16cid w16 w16cex w16sdtdh w16sdtfl w16du wp14">
   <w:abstractNum w:abstractNumId="0" w15:restartNumberingAfterBreak="0">
     <w:nsid w:val="00E173CE"/>
     <w:multiLevelType w:val="hybridMultilevel"/>
@@ -9151,6 +9064,96 @@
     </w:lvl>
   </w:abstractNum>
   <w:abstractNum w:abstractNumId="4" w15:restartNumberingAfterBreak="0">
+    <w:nsid w:val="0C16687E"/>
+    <w:multiLevelType w:val="hybridMultilevel"/>
+    <w:tmpl w:val="9F365026"/>
+    <w:lvl w:ilvl="0" w:tplc="1D5E1B60">
+      <w:start w:val="1"/>
+      <w:numFmt w:val="lowerLetter"/>
+      <w:lvlText w:val="%1."/>
+      <w:lvlJc w:val="left"/>
+      <w:pPr>
+        <w:ind w:left="1440" w:hanging="360"/>
+      </w:pPr>
+      <w:rPr>
+        <w:b w:val="0"/>
+        <w:bCs w:val="0"/>
+      </w:rPr>
+    </w:lvl>
+    <w:lvl w:ilvl="1" w:tplc="FFFFFFFF" w:tentative="1">
+      <w:start w:val="1"/>
+      <w:numFmt w:val="lowerLetter"/>
+      <w:lvlText w:val="%2."/>
+      <w:lvlJc w:val="left"/>
+      <w:pPr>
+        <w:ind w:left="2160" w:hanging="360"/>
+      </w:pPr>
+    </w:lvl>
+    <w:lvl w:ilvl="2" w:tplc="FFFFFFFF" w:tentative="1">
+      <w:start w:val="1"/>
+      <w:numFmt w:val="lowerRoman"/>
+      <w:lvlText w:val="%3."/>
+      <w:lvlJc w:val="right"/>
+      <w:pPr>
+        <w:ind w:left="2880" w:hanging="180"/>
+      </w:pPr>
+    </w:lvl>
+    <w:lvl w:ilvl="3" w:tplc="FFFFFFFF" w:tentative="1">
+      <w:start w:val="1"/>
+      <w:numFmt w:val="decimal"/>
+      <w:lvlText w:val="%4."/>
+      <w:lvlJc w:val="left"/>
+      <w:pPr>
+        <w:ind w:left="3600" w:hanging="360"/>
+      </w:pPr>
+    </w:lvl>
+    <w:lvl w:ilvl="4" w:tplc="FFFFFFFF" w:tentative="1">
+      <w:start w:val="1"/>
+      <w:numFmt w:val="lowerLetter"/>
+      <w:lvlText w:val="%5."/>
+      <w:lvlJc w:val="left"/>
+      <w:pPr>
+        <w:ind w:left="4320" w:hanging="360"/>
+      </w:pPr>
+    </w:lvl>
+    <w:lvl w:ilvl="5" w:tplc="FFFFFFFF" w:tentative="1">
+      <w:start w:val="1"/>
+      <w:numFmt w:val="lowerRoman"/>
+      <w:lvlText w:val="%6."/>
+      <w:lvlJc w:val="right"/>
+      <w:pPr>
+        <w:ind w:left="5040" w:hanging="180"/>
+      </w:pPr>
+    </w:lvl>
+    <w:lvl w:ilvl="6" w:tplc="FFFFFFFF" w:tentative="1">
+      <w:start w:val="1"/>
+      <w:numFmt w:val="decimal"/>
+      <w:lvlText w:val="%7."/>
+      <w:lvlJc w:val="left"/>
+      <w:pPr>
+        <w:ind w:left="5760" w:hanging="360"/>
+      </w:pPr>
+    </w:lvl>
+    <w:lvl w:ilvl="7" w:tplc="FFFFFFFF" w:tentative="1">
+      <w:start w:val="1"/>
+      <w:numFmt w:val="lowerLetter"/>
+      <w:lvlText w:val="%8."/>
+      <w:lvlJc w:val="left"/>
+      <w:pPr>
+        <w:ind w:left="6480" w:hanging="360"/>
+      </w:pPr>
+    </w:lvl>
+    <w:lvl w:ilvl="8" w:tplc="FFFFFFFF" w:tentative="1">
+      <w:start w:val="1"/>
+      <w:numFmt w:val="lowerRoman"/>
+      <w:lvlText w:val="%9."/>
+      <w:lvlJc w:val="right"/>
+      <w:pPr>
+        <w:ind w:left="7200" w:hanging="180"/>
+      </w:pPr>
+    </w:lvl>
+  </w:abstractNum>
+  <w:abstractNum w:abstractNumId="5" w15:restartNumberingAfterBreak="0">
     <w:nsid w:val="0D4A7D54"/>
     <w:multiLevelType w:val="hybridMultilevel"/>
     <w:tmpl w:val="89A4F886"/>
@@ -9243,7 +9246,7 @@
       </w:pPr>
     </w:lvl>
   </w:abstractNum>
-  <w:abstractNum w:abstractNumId="5" w15:restartNumberingAfterBreak="0">
+  <w:abstractNum w:abstractNumId="6" w15:restartNumberingAfterBreak="0">
     <w:nsid w:val="0F09785F"/>
     <w:multiLevelType w:val="hybridMultilevel"/>
     <w:tmpl w:val="638C8ADE"/>
@@ -9329,7 +9332,7 @@
       </w:pPr>
     </w:lvl>
   </w:abstractNum>
-  <w:abstractNum w:abstractNumId="6" w15:restartNumberingAfterBreak="0">
+  <w:abstractNum w:abstractNumId="7" w15:restartNumberingAfterBreak="0">
     <w:nsid w:val="115776BA"/>
     <w:multiLevelType w:val="hybridMultilevel"/>
     <w:tmpl w:val="2668AF7C"/>
@@ -9415,7 +9418,7 @@
       </w:pPr>
     </w:lvl>
   </w:abstractNum>
-  <w:abstractNum w:abstractNumId="7" w15:restartNumberingAfterBreak="0">
+  <w:abstractNum w:abstractNumId="8" w15:restartNumberingAfterBreak="0">
     <w:nsid w:val="12921893"/>
     <w:multiLevelType w:val="hybridMultilevel"/>
     <w:tmpl w:val="063CA4E6"/>
@@ -9501,7 +9504,7 @@
       </w:pPr>
     </w:lvl>
   </w:abstractNum>
-  <w:abstractNum w:abstractNumId="8" w15:restartNumberingAfterBreak="0">
+  <w:abstractNum w:abstractNumId="9" w15:restartNumberingAfterBreak="0">
     <w:nsid w:val="18AE05C8"/>
     <w:multiLevelType w:val="hybridMultilevel"/>
     <w:tmpl w:val="68D2C02E"/>
@@ -9595,7 +9598,7 @@
       </w:pPr>
     </w:lvl>
   </w:abstractNum>
-  <w:abstractNum w:abstractNumId="9" w15:restartNumberingAfterBreak="0">
+  <w:abstractNum w:abstractNumId="10" w15:restartNumberingAfterBreak="0">
     <w:nsid w:val="19ED4C07"/>
     <w:multiLevelType w:val="hybridMultilevel"/>
     <w:tmpl w:val="9422531E"/>
@@ -9684,7 +9687,7 @@
       </w:pPr>
     </w:lvl>
   </w:abstractNum>
-  <w:abstractNum w:abstractNumId="10" w15:restartNumberingAfterBreak="0">
+  <w:abstractNum w:abstractNumId="11" w15:restartNumberingAfterBreak="0">
     <w:nsid w:val="1B0536E9"/>
     <w:multiLevelType w:val="hybridMultilevel"/>
     <w:tmpl w:val="3FD8C8C6"/>
@@ -9777,7 +9780,7 @@
       </w:pPr>
     </w:lvl>
   </w:abstractNum>
-  <w:abstractNum w:abstractNumId="11" w15:restartNumberingAfterBreak="0">
+  <w:abstractNum w:abstractNumId="12" w15:restartNumberingAfterBreak="0">
     <w:nsid w:val="1BA968C7"/>
     <w:multiLevelType w:val="hybridMultilevel"/>
     <w:tmpl w:val="6F30F5DA"/>
@@ -9872,7 +9875,7 @@
       </w:pPr>
     </w:lvl>
   </w:abstractNum>
-  <w:abstractNum w:abstractNumId="12" w15:restartNumberingAfterBreak="0">
+  <w:abstractNum w:abstractNumId="13" w15:restartNumberingAfterBreak="0">
     <w:nsid w:val="1E653B52"/>
     <w:multiLevelType w:val="hybridMultilevel"/>
     <w:tmpl w:val="DC124B88"/>
@@ -9967,7 +9970,7 @@
       </w:pPr>
     </w:lvl>
   </w:abstractNum>
-  <w:abstractNum w:abstractNumId="13" w15:restartNumberingAfterBreak="0">
+  <w:abstractNum w:abstractNumId="14" w15:restartNumberingAfterBreak="0">
     <w:nsid w:val="2611194F"/>
     <w:multiLevelType w:val="hybridMultilevel"/>
     <w:tmpl w:val="CE3EDFCE"/>
@@ -10060,7 +10063,7 @@
       </w:pPr>
     </w:lvl>
   </w:abstractNum>
-  <w:abstractNum w:abstractNumId="14" w15:restartNumberingAfterBreak="0">
+  <w:abstractNum w:abstractNumId="15" w15:restartNumberingAfterBreak="0">
     <w:nsid w:val="2AD02C98"/>
     <w:multiLevelType w:val="hybridMultilevel"/>
     <w:tmpl w:val="B07AD5D8"/>
@@ -10154,7 +10157,7 @@
       </w:pPr>
     </w:lvl>
   </w:abstractNum>
-  <w:abstractNum w:abstractNumId="15" w15:restartNumberingAfterBreak="0">
+  <w:abstractNum w:abstractNumId="16" w15:restartNumberingAfterBreak="0">
     <w:nsid w:val="2B2C7370"/>
     <w:multiLevelType w:val="hybridMultilevel"/>
     <w:tmpl w:val="AD0E6428"/>
@@ -10247,7 +10250,7 @@
       </w:pPr>
     </w:lvl>
   </w:abstractNum>
-  <w:abstractNum w:abstractNumId="16" w15:restartNumberingAfterBreak="0">
+  <w:abstractNum w:abstractNumId="17" w15:restartNumberingAfterBreak="0">
     <w:nsid w:val="2E647C83"/>
     <w:multiLevelType w:val="hybridMultilevel"/>
     <w:tmpl w:val="3742696E"/>
@@ -10336,7 +10339,7 @@
       </w:pPr>
     </w:lvl>
   </w:abstractNum>
-  <w:abstractNum w:abstractNumId="17" w15:restartNumberingAfterBreak="0">
+  <w:abstractNum w:abstractNumId="18" w15:restartNumberingAfterBreak="0">
     <w:nsid w:val="2F9A556A"/>
     <w:multiLevelType w:val="hybridMultilevel"/>
     <w:tmpl w:val="A490B32E"/>
@@ -10433,7 +10436,7 @@
       </w:pPr>
     </w:lvl>
   </w:abstractNum>
-  <w:abstractNum w:abstractNumId="18" w15:restartNumberingAfterBreak="0">
+  <w:abstractNum w:abstractNumId="19" w15:restartNumberingAfterBreak="0">
     <w:nsid w:val="351645F6"/>
     <w:multiLevelType w:val="hybridMultilevel"/>
     <w:tmpl w:val="124E8F9E"/>
@@ -10527,7 +10530,7 @@
       </w:pPr>
     </w:lvl>
   </w:abstractNum>
-  <w:abstractNum w:abstractNumId="19" w15:restartNumberingAfterBreak="0">
+  <w:abstractNum w:abstractNumId="20" w15:restartNumberingAfterBreak="0">
     <w:nsid w:val="379B6A87"/>
     <w:multiLevelType w:val="hybridMultilevel"/>
     <w:tmpl w:val="82EC214C"/>
@@ -10616,7 +10619,7 @@
       </w:pPr>
     </w:lvl>
   </w:abstractNum>
-  <w:abstractNum w:abstractNumId="20" w15:restartNumberingAfterBreak="0">
+  <w:abstractNum w:abstractNumId="21" w15:restartNumberingAfterBreak="0">
     <w:nsid w:val="380A1C67"/>
     <w:multiLevelType w:val="hybridMultilevel"/>
     <w:tmpl w:val="9F1EDFDE"/>
@@ -10710,7 +10713,93 @@
       </w:pPr>
     </w:lvl>
   </w:abstractNum>
-  <w:abstractNum w:abstractNumId="21" w15:restartNumberingAfterBreak="0">
+  <w:abstractNum w:abstractNumId="22" w15:restartNumberingAfterBreak="0">
+    <w:nsid w:val="3870515D"/>
+    <w:multiLevelType w:val="hybridMultilevel"/>
+    <w:tmpl w:val="ED881C8E"/>
+    <w:lvl w:ilvl="0" w:tplc="FFFFFFFF">
+      <w:start w:val="1"/>
+      <w:numFmt w:val="lowerLetter"/>
+      <w:lvlText w:val="%1."/>
+      <w:lvlJc w:val="left"/>
+      <w:pPr>
+        <w:ind w:left="1440" w:hanging="360"/>
+      </w:pPr>
+    </w:lvl>
+    <w:lvl w:ilvl="1" w:tplc="FFFFFFFF" w:tentative="1">
+      <w:start w:val="1"/>
+      <w:numFmt w:val="lowerLetter"/>
+      <w:lvlText w:val="%2."/>
+      <w:lvlJc w:val="left"/>
+      <w:pPr>
+        <w:ind w:left="2160" w:hanging="360"/>
+      </w:pPr>
+    </w:lvl>
+    <w:lvl w:ilvl="2" w:tplc="FFFFFFFF" w:tentative="1">
+      <w:start w:val="1"/>
+      <w:numFmt w:val="lowerRoman"/>
+      <w:lvlText w:val="%3."/>
+      <w:lvlJc w:val="right"/>
+      <w:pPr>
+        <w:ind w:left="2880" w:hanging="180"/>
+      </w:pPr>
+    </w:lvl>
+    <w:lvl w:ilvl="3" w:tplc="FFFFFFFF" w:tentative="1">
+      <w:start w:val="1"/>
+      <w:numFmt w:val="decimal"/>
+      <w:lvlText w:val="%4."/>
+      <w:lvlJc w:val="left"/>
+      <w:pPr>
+        <w:ind w:left="3600" w:hanging="360"/>
+      </w:pPr>
+    </w:lvl>
+    <w:lvl w:ilvl="4" w:tplc="FFFFFFFF" w:tentative="1">
+      <w:start w:val="1"/>
+      <w:numFmt w:val="lowerLetter"/>
+      <w:lvlText w:val="%5."/>
+      <w:lvlJc w:val="left"/>
+      <w:pPr>
+        <w:ind w:left="4320" w:hanging="360"/>
+      </w:pPr>
+    </w:lvl>
+    <w:lvl w:ilvl="5" w:tplc="FFFFFFFF" w:tentative="1">
+      <w:start w:val="1"/>
+      <w:numFmt w:val="lowerRoman"/>
+      <w:lvlText w:val="%6."/>
+      <w:lvlJc w:val="right"/>
+      <w:pPr>
+        <w:ind w:left="5040" w:hanging="180"/>
+      </w:pPr>
+    </w:lvl>
+    <w:lvl w:ilvl="6" w:tplc="FFFFFFFF" w:tentative="1">
+      <w:start w:val="1"/>
+      <w:numFmt w:val="decimal"/>
+      <w:lvlText w:val="%7."/>
+      <w:lvlJc w:val="left"/>
+      <w:pPr>
+        <w:ind w:left="5760" w:hanging="360"/>
+      </w:pPr>
+    </w:lvl>
+    <w:lvl w:ilvl="7" w:tplc="FFFFFFFF" w:tentative="1">
+      <w:start w:val="1"/>
+      <w:numFmt w:val="lowerLetter"/>
+      <w:lvlText w:val="%8."/>
+      <w:lvlJc w:val="left"/>
+      <w:pPr>
+        <w:ind w:left="6480" w:hanging="360"/>
+      </w:pPr>
+    </w:lvl>
+    <w:lvl w:ilvl="8" w:tplc="FFFFFFFF" w:tentative="1">
+      <w:start w:val="1"/>
+      <w:numFmt w:val="lowerRoman"/>
+      <w:lvlText w:val="%9."/>
+      <w:lvlJc w:val="right"/>
+      <w:pPr>
+        <w:ind w:left="7200" w:hanging="180"/>
+      </w:pPr>
+    </w:lvl>
+  </w:abstractNum>
+  <w:abstractNum w:abstractNumId="23" w15:restartNumberingAfterBreak="0">
     <w:nsid w:val="38C7586C"/>
     <w:multiLevelType w:val="hybridMultilevel"/>
     <w:tmpl w:val="047EC36A"/>
@@ -10804,7 +10893,7 @@
       </w:pPr>
     </w:lvl>
   </w:abstractNum>
-  <w:abstractNum w:abstractNumId="22" w15:restartNumberingAfterBreak="0">
+  <w:abstractNum w:abstractNumId="24" w15:restartNumberingAfterBreak="0">
     <w:nsid w:val="41F21F94"/>
     <w:multiLevelType w:val="hybridMultilevel"/>
     <w:tmpl w:val="757C734C"/>
@@ -10917,7 +11006,7 @@
       </w:rPr>
     </w:lvl>
   </w:abstractNum>
-  <w:abstractNum w:abstractNumId="23" w15:restartNumberingAfterBreak="0">
+  <w:abstractNum w:abstractNumId="25" w15:restartNumberingAfterBreak="0">
     <w:nsid w:val="426B35BA"/>
     <w:multiLevelType w:val="hybridMultilevel"/>
     <w:tmpl w:val="52166EC8"/>
@@ -11006,7 +11095,7 @@
       </w:pPr>
     </w:lvl>
   </w:abstractNum>
-  <w:abstractNum w:abstractNumId="24" w15:restartNumberingAfterBreak="0">
+  <w:abstractNum w:abstractNumId="26" w15:restartNumberingAfterBreak="0">
     <w:nsid w:val="43AC5B94"/>
     <w:multiLevelType w:val="hybridMultilevel"/>
     <w:tmpl w:val="24F67982"/>
@@ -11119,7 +11208,7 @@
       </w:rPr>
     </w:lvl>
   </w:abstractNum>
-  <w:abstractNum w:abstractNumId="25" w15:restartNumberingAfterBreak="0">
+  <w:abstractNum w:abstractNumId="27" w15:restartNumberingAfterBreak="0">
     <w:nsid w:val="45BD383A"/>
     <w:multiLevelType w:val="hybridMultilevel"/>
     <w:tmpl w:val="89C4B708"/>
@@ -11232,7 +11321,7 @@
       </w:rPr>
     </w:lvl>
   </w:abstractNum>
-  <w:abstractNum w:abstractNumId="26" w15:restartNumberingAfterBreak="0">
+  <w:abstractNum w:abstractNumId="28" w15:restartNumberingAfterBreak="0">
     <w:nsid w:val="4E07165D"/>
     <w:multiLevelType w:val="hybridMultilevel"/>
     <w:tmpl w:val="33FA71AA"/>
@@ -11318,7 +11407,7 @@
       </w:pPr>
     </w:lvl>
   </w:abstractNum>
-  <w:abstractNum w:abstractNumId="27" w15:restartNumberingAfterBreak="0">
+  <w:abstractNum w:abstractNumId="29" w15:restartNumberingAfterBreak="0">
     <w:nsid w:val="4E70711C"/>
     <w:multiLevelType w:val="hybridMultilevel"/>
     <w:tmpl w:val="75F6D524"/>
@@ -11413,7 +11502,7 @@
       </w:pPr>
     </w:lvl>
   </w:abstractNum>
-  <w:abstractNum w:abstractNumId="28" w15:restartNumberingAfterBreak="0">
+  <w:abstractNum w:abstractNumId="30" w15:restartNumberingAfterBreak="0">
     <w:nsid w:val="4F8D09F1"/>
     <w:multiLevelType w:val="hybridMultilevel"/>
     <w:tmpl w:val="1E6208CC"/>
@@ -11508,7 +11597,93 @@
       </w:pPr>
     </w:lvl>
   </w:abstractNum>
-  <w:abstractNum w:abstractNumId="29" w15:restartNumberingAfterBreak="0">
+  <w:abstractNum w:abstractNumId="31" w15:restartNumberingAfterBreak="0">
+    <w:nsid w:val="507B5650"/>
+    <w:multiLevelType w:val="hybridMultilevel"/>
+    <w:tmpl w:val="ED881C8E"/>
+    <w:lvl w:ilvl="0" w:tplc="08090019">
+      <w:start w:val="1"/>
+      <w:numFmt w:val="lowerLetter"/>
+      <w:lvlText w:val="%1."/>
+      <w:lvlJc w:val="left"/>
+      <w:pPr>
+        <w:ind w:left="1440" w:hanging="360"/>
+      </w:pPr>
+    </w:lvl>
+    <w:lvl w:ilvl="1" w:tplc="08090019" w:tentative="1">
+      <w:start w:val="1"/>
+      <w:numFmt w:val="lowerLetter"/>
+      <w:lvlText w:val="%2."/>
+      <w:lvlJc w:val="left"/>
+      <w:pPr>
+        <w:ind w:left="2160" w:hanging="360"/>
+      </w:pPr>
+    </w:lvl>
+    <w:lvl w:ilvl="2" w:tplc="0809001B" w:tentative="1">
+      <w:start w:val="1"/>
+      <w:numFmt w:val="lowerRoman"/>
+      <w:lvlText w:val="%3."/>
+      <w:lvlJc w:val="right"/>
+      <w:pPr>
+        <w:ind w:left="2880" w:hanging="180"/>
+      </w:pPr>
+    </w:lvl>
+    <w:lvl w:ilvl="3" w:tplc="0809000F" w:tentative="1">
+      <w:start w:val="1"/>
+      <w:numFmt w:val="decimal"/>
+      <w:lvlText w:val="%4."/>
+      <w:lvlJc w:val="left"/>
+      <w:pPr>
+        <w:ind w:left="3600" w:hanging="360"/>
+      </w:pPr>
+    </w:lvl>
+    <w:lvl w:ilvl="4" w:tplc="08090019" w:tentative="1">
+      <w:start w:val="1"/>
+      <w:numFmt w:val="lowerLetter"/>
+      <w:lvlText w:val="%5."/>
+      <w:lvlJc w:val="left"/>
+      <w:pPr>
+        <w:ind w:left="4320" w:hanging="360"/>
+      </w:pPr>
+    </w:lvl>
+    <w:lvl w:ilvl="5" w:tplc="0809001B" w:tentative="1">
+      <w:start w:val="1"/>
+      <w:numFmt w:val="lowerRoman"/>
+      <w:lvlText w:val="%6."/>
+      <w:lvlJc w:val="right"/>
+      <w:pPr>
+        <w:ind w:left="5040" w:hanging="180"/>
+      </w:pPr>
+    </w:lvl>
+    <w:lvl w:ilvl="6" w:tplc="0809000F" w:tentative="1">
+      <w:start w:val="1"/>
+      <w:numFmt w:val="decimal"/>
+      <w:lvlText w:val="%7."/>
+      <w:lvlJc w:val="left"/>
+      <w:pPr>
+        <w:ind w:left="5760" w:hanging="360"/>
+      </w:pPr>
+    </w:lvl>
+    <w:lvl w:ilvl="7" w:tplc="08090019" w:tentative="1">
+      <w:start w:val="1"/>
+      <w:numFmt w:val="lowerLetter"/>
+      <w:lvlText w:val="%8."/>
+      <w:lvlJc w:val="left"/>
+      <w:pPr>
+        <w:ind w:left="6480" w:hanging="360"/>
+      </w:pPr>
+    </w:lvl>
+    <w:lvl w:ilvl="8" w:tplc="0809001B" w:tentative="1">
+      <w:start w:val="1"/>
+      <w:numFmt w:val="lowerRoman"/>
+      <w:lvlText w:val="%9."/>
+      <w:lvlJc w:val="right"/>
+      <w:pPr>
+        <w:ind w:left="7200" w:hanging="180"/>
+      </w:pPr>
+    </w:lvl>
+  </w:abstractNum>
+  <w:abstractNum w:abstractNumId="32" w15:restartNumberingAfterBreak="0">
     <w:nsid w:val="542B4EFC"/>
     <w:multiLevelType w:val="hybridMultilevel"/>
     <w:tmpl w:val="A05C8C6C"/>
@@ -11621,7 +11796,7 @@
       </w:rPr>
     </w:lvl>
   </w:abstractNum>
-  <w:abstractNum w:abstractNumId="30" w15:restartNumberingAfterBreak="0">
+  <w:abstractNum w:abstractNumId="33" w15:restartNumberingAfterBreak="0">
     <w:nsid w:val="55254657"/>
     <w:multiLevelType w:val="hybridMultilevel"/>
     <w:tmpl w:val="124E8F9E"/>
@@ -11715,7 +11890,7 @@
       </w:pPr>
     </w:lvl>
   </w:abstractNum>
-  <w:abstractNum w:abstractNumId="31" w15:restartNumberingAfterBreak="0">
+  <w:abstractNum w:abstractNumId="34" w15:restartNumberingAfterBreak="0">
     <w:nsid w:val="5B7143AE"/>
     <w:multiLevelType w:val="hybridMultilevel"/>
     <w:tmpl w:val="61E4018C"/>
@@ -11810,7 +11985,7 @@
       </w:pPr>
     </w:lvl>
   </w:abstractNum>
-  <w:abstractNum w:abstractNumId="32" w15:restartNumberingAfterBreak="0">
+  <w:abstractNum w:abstractNumId="35" w15:restartNumberingAfterBreak="0">
     <w:nsid w:val="5BD5364D"/>
     <w:multiLevelType w:val="hybridMultilevel"/>
     <w:tmpl w:val="7466017E"/>
@@ -11905,7 +12080,7 @@
       </w:pPr>
     </w:lvl>
   </w:abstractNum>
-  <w:abstractNum w:abstractNumId="33" w15:restartNumberingAfterBreak="0">
+  <w:abstractNum w:abstractNumId="36" w15:restartNumberingAfterBreak="0">
     <w:nsid w:val="5D8A4AA0"/>
     <w:multiLevelType w:val="hybridMultilevel"/>
     <w:tmpl w:val="A39C2038"/>
@@ -11994,7 +12169,7 @@
       </w:pPr>
     </w:lvl>
   </w:abstractNum>
-  <w:abstractNum w:abstractNumId="34" w15:restartNumberingAfterBreak="0">
+  <w:abstractNum w:abstractNumId="37" w15:restartNumberingAfterBreak="0">
     <w:nsid w:val="5EDF55AC"/>
     <w:multiLevelType w:val="hybridMultilevel"/>
     <w:tmpl w:val="F13AD21A"/>
@@ -12083,7 +12258,7 @@
       </w:pPr>
     </w:lvl>
   </w:abstractNum>
-  <w:abstractNum w:abstractNumId="35" w15:restartNumberingAfterBreak="0">
+  <w:abstractNum w:abstractNumId="38" w15:restartNumberingAfterBreak="0">
     <w:nsid w:val="5FA15F10"/>
     <w:multiLevelType w:val="hybridMultilevel"/>
     <w:tmpl w:val="6812D3D8"/>
@@ -12173,7 +12348,7 @@
       </w:pPr>
     </w:lvl>
   </w:abstractNum>
-  <w:abstractNum w:abstractNumId="36" w15:restartNumberingAfterBreak="0">
+  <w:abstractNum w:abstractNumId="39" w15:restartNumberingAfterBreak="0">
     <w:nsid w:val="6589147D"/>
     <w:multiLevelType w:val="hybridMultilevel"/>
     <w:tmpl w:val="A620AC3C"/>
@@ -12262,7 +12437,7 @@
       </w:pPr>
     </w:lvl>
   </w:abstractNum>
-  <w:abstractNum w:abstractNumId="37" w15:restartNumberingAfterBreak="0">
+  <w:abstractNum w:abstractNumId="40" w15:restartNumberingAfterBreak="0">
     <w:nsid w:val="675A3587"/>
     <w:multiLevelType w:val="hybridMultilevel"/>
     <w:tmpl w:val="87E4BE18"/>
@@ -12356,7 +12531,7 @@
       </w:pPr>
     </w:lvl>
   </w:abstractNum>
-  <w:abstractNum w:abstractNumId="38" w15:restartNumberingAfterBreak="0">
+  <w:abstractNum w:abstractNumId="41" w15:restartNumberingAfterBreak="0">
     <w:nsid w:val="6D0B029F"/>
     <w:multiLevelType w:val="hybridMultilevel"/>
     <w:tmpl w:val="3CDAF82E"/>
@@ -12450,7 +12625,7 @@
       </w:pPr>
     </w:lvl>
   </w:abstractNum>
-  <w:abstractNum w:abstractNumId="39" w15:restartNumberingAfterBreak="0">
+  <w:abstractNum w:abstractNumId="42" w15:restartNumberingAfterBreak="0">
     <w:nsid w:val="71FC2B74"/>
     <w:multiLevelType w:val="hybridMultilevel"/>
     <w:tmpl w:val="78EA4F5C"/>
@@ -12544,7 +12719,7 @@
       </w:pPr>
     </w:lvl>
   </w:abstractNum>
-  <w:abstractNum w:abstractNumId="40" w15:restartNumberingAfterBreak="0">
+  <w:abstractNum w:abstractNumId="43" w15:restartNumberingAfterBreak="0">
     <w:nsid w:val="770A0FF7"/>
     <w:multiLevelType w:val="hybridMultilevel"/>
     <w:tmpl w:val="49B8A684"/>
@@ -12658,124 +12833,124 @@
     </w:lvl>
   </w:abstractNum>
   <w:num w:numId="1" w16cid:durableId="1326591019">
-    <w:abstractNumId w:val="37"/>
+    <w:abstractNumId w:val="40"/>
   </w:num>
   <w:num w:numId="2" w16cid:durableId="1215892033">
     <w:abstractNumId w:val="0"/>
   </w:num>
   <w:num w:numId="3" w16cid:durableId="2088456385">
-    <w:abstractNumId w:val="14"/>
+    <w:abstractNumId w:val="15"/>
   </w:num>
   <w:num w:numId="4" w16cid:durableId="803424858">
-    <w:abstractNumId w:val="18"/>
+    <w:abstractNumId w:val="19"/>
   </w:num>
   <w:num w:numId="5" w16cid:durableId="1587425214">
-    <w:abstractNumId w:val="30"/>
+    <w:abstractNumId w:val="33"/>
   </w:num>
   <w:num w:numId="6" w16cid:durableId="348680866">
-    <w:abstractNumId w:val="24"/>
+    <w:abstractNumId w:val="26"/>
   </w:num>
   <w:num w:numId="7" w16cid:durableId="149256670">
-    <w:abstractNumId w:val="33"/>
+    <w:abstractNumId w:val="36"/>
   </w:num>
   <w:num w:numId="8" w16cid:durableId="1515152335">
-    <w:abstractNumId w:val="36"/>
+    <w:abstractNumId w:val="39"/>
   </w:num>
   <w:num w:numId="9" w16cid:durableId="71659405">
-    <w:abstractNumId w:val="9"/>
+    <w:abstractNumId w:val="10"/>
   </w:num>
   <w:num w:numId="10" w16cid:durableId="248854686">
-    <w:abstractNumId w:val="23"/>
+    <w:abstractNumId w:val="25"/>
   </w:num>
   <w:num w:numId="11" w16cid:durableId="139662460">
-    <w:abstractNumId w:val="16"/>
+    <w:abstractNumId w:val="17"/>
   </w:num>
   <w:num w:numId="12" w16cid:durableId="1623461692">
     <w:abstractNumId w:val="2"/>
   </w:num>
   <w:num w:numId="13" w16cid:durableId="1816142686">
-    <w:abstractNumId w:val="15"/>
+    <w:abstractNumId w:val="16"/>
   </w:num>
   <w:num w:numId="14" w16cid:durableId="2040079317">
-    <w:abstractNumId w:val="10"/>
+    <w:abstractNumId w:val="11"/>
   </w:num>
   <w:num w:numId="15" w16cid:durableId="2017151310">
-    <w:abstractNumId w:val="17"/>
+    <w:abstractNumId w:val="18"/>
   </w:num>
   <w:num w:numId="16" w16cid:durableId="208884313">
-    <w:abstractNumId w:val="20"/>
+    <w:abstractNumId w:val="21"/>
   </w:num>
   <w:num w:numId="17" w16cid:durableId="1459105965">
-    <w:abstractNumId w:val="29"/>
+    <w:abstractNumId w:val="32"/>
   </w:num>
   <w:num w:numId="18" w16cid:durableId="561138743">
-    <w:abstractNumId w:val="25"/>
+    <w:abstractNumId w:val="27"/>
   </w:num>
   <w:num w:numId="19" w16cid:durableId="1123966837">
-    <w:abstractNumId w:val="13"/>
+    <w:abstractNumId w:val="14"/>
   </w:num>
   <w:num w:numId="20" w16cid:durableId="1995134655">
-    <w:abstractNumId w:val="22"/>
+    <w:abstractNumId w:val="24"/>
   </w:num>
   <w:num w:numId="21" w16cid:durableId="1143429273">
-    <w:abstractNumId w:val="4"/>
+    <w:abstractNumId w:val="5"/>
   </w:num>
   <w:num w:numId="22" w16cid:durableId="1673952390">
-    <w:abstractNumId w:val="40"/>
+    <w:abstractNumId w:val="43"/>
   </w:num>
   <w:num w:numId="23" w16cid:durableId="1965768282">
     <w:abstractNumId w:val="3"/>
   </w:num>
   <w:num w:numId="24" w16cid:durableId="1100492227">
+    <w:abstractNumId w:val="8"/>
+  </w:num>
+  <w:num w:numId="25" w16cid:durableId="1759448146">
+    <w:abstractNumId w:val="6"/>
+  </w:num>
+  <w:num w:numId="26" w16cid:durableId="1324579426">
+    <w:abstractNumId w:val="28"/>
+  </w:num>
+  <w:num w:numId="27" w16cid:durableId="1050809563">
     <w:abstractNumId w:val="7"/>
   </w:num>
-  <w:num w:numId="25" w16cid:durableId="1759448146">
-    <w:abstractNumId w:val="5"/>
-  </w:num>
-  <w:num w:numId="26" w16cid:durableId="1324579426">
-    <w:abstractNumId w:val="26"/>
-  </w:num>
-  <w:num w:numId="27" w16cid:durableId="1050809563">
-    <w:abstractNumId w:val="6"/>
-  </w:num>
   <w:num w:numId="28" w16cid:durableId="949701047">
-    <w:abstractNumId w:val="39"/>
+    <w:abstractNumId w:val="42"/>
   </w:num>
   <w:num w:numId="29" w16cid:durableId="1439523336">
-    <w:abstractNumId w:val="11"/>
+    <w:abstractNumId w:val="12"/>
   </w:num>
   <w:num w:numId="30" w16cid:durableId="1391080540">
-    <w:abstractNumId w:val="31"/>
+    <w:abstractNumId w:val="34"/>
   </w:num>
   <w:num w:numId="31" w16cid:durableId="1866555708">
-    <w:abstractNumId w:val="12"/>
+    <w:abstractNumId w:val="13"/>
   </w:num>
   <w:num w:numId="32" w16cid:durableId="1845393595">
-    <w:abstractNumId w:val="32"/>
+    <w:abstractNumId w:val="35"/>
   </w:num>
   <w:num w:numId="33" w16cid:durableId="608321105">
-    <w:abstractNumId w:val="28"/>
+    <w:abstractNumId w:val="30"/>
   </w:num>
   <w:num w:numId="34" w16cid:durableId="1833908125">
-    <w:abstractNumId w:val="8"/>
+    <w:abstractNumId w:val="9"/>
   </w:num>
   <w:num w:numId="35" w16cid:durableId="2132555514">
-    <w:abstractNumId w:val="27"/>
+    <w:abstractNumId w:val="29"/>
   </w:num>
   <w:num w:numId="36" w16cid:durableId="1065108255">
     <w:abstractNumId w:val="1"/>
   </w:num>
   <w:num w:numId="37" w16cid:durableId="652828749">
-    <w:abstractNumId w:val="21"/>
+    <w:abstractNumId w:val="23"/>
   </w:num>
   <w:num w:numId="38" w16cid:durableId="869613674">
-    <w:abstractNumId w:val="38"/>
+    <w:abstractNumId w:val="41"/>
   </w:num>
   <w:num w:numId="39" w16cid:durableId="1361010829">
-    <w:abstractNumId w:val="19"/>
+    <w:abstractNumId w:val="20"/>
   </w:num>
   <w:num w:numId="40" w16cid:durableId="1454640619">
-    <w:abstractNumId w:val="35"/>
+    <w:abstractNumId w:val="38"/>
     <w:lvlOverride w:ilvl="0">
       <w:startOverride w:val="15"/>
     </w:lvlOverride>
@@ -12805,7 +12980,7 @@
     </w:lvlOverride>
   </w:num>
   <w:num w:numId="41" w16cid:durableId="1047101132">
-    <w:abstractNumId w:val="34"/>
+    <w:abstractNumId w:val="37"/>
     <w:lvlOverride w:ilvl="0">
       <w:startOverride w:val="1"/>
     </w:lvlOverride>
@@ -12835,13 +13010,22 @@
     </w:lvlOverride>
   </w:num>
   <w:num w:numId="42" w16cid:durableId="1283923469">
-    <w:abstractNumId w:val="35"/>
+    <w:abstractNumId w:val="38"/>
+  </w:num>
+  <w:num w:numId="43" w16cid:durableId="465969772">
+    <w:abstractNumId w:val="31"/>
+  </w:num>
+  <w:num w:numId="44" w16cid:durableId="601651907">
+    <w:abstractNumId w:val="22"/>
+  </w:num>
+  <w:num w:numId="45" w16cid:durableId="61952498">
+    <w:abstractNumId w:val="4"/>
   </w:num>
 </w:numbering>
 </file>
 
 <file path=word/styles.xml><?xml version="1.0" encoding="utf-8"?>
-<w:styles xmlns:mc="http://schemas.openxmlformats.org/markup-compatibility/2006" xmlns:r="http://schemas.openxmlformats.org/officeDocument/2006/relationships" xmlns:w="http://schemas.openxmlformats.org/wordprocessingml/2006/main" xmlns:w14="http://schemas.microsoft.com/office/word/2010/wordml" xmlns:w15="http://schemas.microsoft.com/office/word/2012/wordml" xmlns:w16cex="http://schemas.microsoft.com/office/word/2018/wordml/cex" xmlns:w16cid="http://schemas.microsoft.com/office/word/2016/wordml/cid" xmlns:w16="http://schemas.microsoft.com/office/word/2018/wordml" xmlns:w16du="http://schemas.microsoft.com/office/word/2023/wordml/word16du" xmlns:w16sdtdh="http://schemas.microsoft.com/office/word/2020/wordml/sdtdatahash" xmlns:w16se="http://schemas.microsoft.com/office/word/2015/wordml/symex" mc:Ignorable="w14 w15 w16se w16cid w16 w16cex w16sdtdh w16du">
+<w:styles xmlns:mc="http://schemas.openxmlformats.org/markup-compatibility/2006" xmlns:r="http://schemas.openxmlformats.org/officeDocument/2006/relationships" xmlns:w="http://schemas.openxmlformats.org/wordprocessingml/2006/main" xmlns:w14="http://schemas.microsoft.com/office/word/2010/wordml" xmlns:w15="http://schemas.microsoft.com/office/word/2012/wordml" xmlns:w16cex="http://schemas.microsoft.com/office/word/2018/wordml/cex" xmlns:w16cid="http://schemas.microsoft.com/office/word/2016/wordml/cid" xmlns:w16="http://schemas.microsoft.com/office/word/2018/wordml" xmlns:w16du="http://schemas.microsoft.com/office/word/2023/wordml/word16du" xmlns:w16sdtdh="http://schemas.microsoft.com/office/word/2020/wordml/sdtdatahash" xmlns:w16sdtfl="http://schemas.microsoft.com/office/word/2024/wordml/sdtformatlock" xmlns:w16se="http://schemas.microsoft.com/office/word/2015/wordml/symex" mc:Ignorable="w14 w15 w16se w16cid w16 w16cex w16sdtdh w16sdtfl w16du">
   <w:docDefaults>
     <w:rPrDefault>
       <w:rPr>
@@ -13266,6 +13450,7 @@
   <w:style w:type="character" w:default="1" w:styleId="DefaultParagraphFont">
     <w:name w:val="Default Paragraph Font"/>
     <w:uiPriority w:val="1"/>
+    <w:semiHidden/>
     <w:unhideWhenUsed/>
   </w:style>
   <w:style w:type="table" w:default="1" w:styleId="TableNormal">

</xml_diff>